<commit_message>
Added my comments. Go to Review tab and click Show Comments, if they do not appear.
</commit_message>
<xml_diff>
--- a/IEEEtran/Revision1/authors_response_letter.docx
+++ b/IEEEtran/Revision1/authors_response_letter.docx
@@ -1,6 +1,6 @@
 
 <file path=word/document.xml><?xml version="1.0" encoding="utf-8"?>
-<w:document xmlns:wpc="http://schemas.microsoft.com/office/word/2010/wordprocessingCanvas" xmlns:mo="http://schemas.microsoft.com/office/mac/office/2008/main" xmlns:mc="http://schemas.openxmlformats.org/markup-compatibility/2006" xmlns:mv="urn:schemas-microsoft-com:mac:vml" xmlns:o="urn:schemas-microsoft-com:office:office" xmlns:r="http://schemas.openxmlformats.org/officeDocument/2006/relationships" xmlns:m="http://schemas.openxmlformats.org/officeDocument/2006/math" xmlns:v="urn:schemas-microsoft-com:vml" xmlns:wp14="http://schemas.microsoft.com/office/word/2010/wordprocessingDrawing" xmlns:wp="http://schemas.openxmlformats.org/drawingml/2006/wordprocessingDrawing" xmlns:w10="urn:schemas-microsoft-com:office:word" xmlns:w="http://schemas.openxmlformats.org/wordprocessingml/2006/main" xmlns:w14="http://schemas.microsoft.com/office/word/2010/wordml" xmlns:w15="http://schemas.microsoft.com/office/word/2012/wordml" xmlns:wpg="http://schemas.microsoft.com/office/word/2010/wordprocessingGroup" xmlns:wpi="http://schemas.microsoft.com/office/word/2010/wordprocessingInk" xmlns:wne="http://schemas.microsoft.com/office/word/2006/wordml" xmlns:wps="http://schemas.microsoft.com/office/word/2010/wordprocessingShape" mc:Ignorable="w14 w15 wp14">
+<w:document xmlns:wpc="http://schemas.microsoft.com/office/word/2010/wordprocessingCanvas" xmlns:cx="http://schemas.microsoft.com/office/drawing/2014/chartex" xmlns:cx1="http://schemas.microsoft.com/office/drawing/2015/9/8/chartex" xmlns:cx2="http://schemas.microsoft.com/office/drawing/2015/10/21/chartex" xmlns:mc="http://schemas.openxmlformats.org/markup-compatibility/2006" xmlns:o="urn:schemas-microsoft-com:office:office" xmlns:r="http://schemas.openxmlformats.org/officeDocument/2006/relationships" xmlns:m="http://schemas.openxmlformats.org/officeDocument/2006/math" xmlns:v="urn:schemas-microsoft-com:vml" xmlns:wp14="http://schemas.microsoft.com/office/word/2010/wordprocessingDrawing" xmlns:wp="http://schemas.openxmlformats.org/drawingml/2006/wordprocessingDrawing" xmlns:w10="urn:schemas-microsoft-com:office:word" xmlns:w="http://schemas.openxmlformats.org/wordprocessingml/2006/main" xmlns:w14="http://schemas.microsoft.com/office/word/2010/wordml" xmlns:w15="http://schemas.microsoft.com/office/word/2012/wordml" xmlns:w16se="http://schemas.microsoft.com/office/word/2015/wordml/symex" xmlns:wpg="http://schemas.microsoft.com/office/word/2010/wordprocessingGroup" xmlns:wpi="http://schemas.microsoft.com/office/word/2010/wordprocessingInk" xmlns:wne="http://schemas.microsoft.com/office/word/2006/wordml" xmlns:wps="http://schemas.microsoft.com/office/word/2010/wordprocessingShape" mc:Ignorable="w14 w15 w16se wp14">
   <w:body>
     <w:p>
       <w:pPr>
@@ -102,37 +102,103 @@
           <w:color w:val="000000"/>
         </w:rPr>
         <w:br/>
-        <w:t>* provide arguments or justification of why the studies focus on comments and do not validate the technical debt with the source code and whether it exhibits characteristics of technical debt. This point is related to the reviewers comments on choices not to compare to ways to assess technical debt based on source code.</w:t>
-      </w:r>
-      <w:r>
-        <w:rPr>
-          <w:rFonts w:ascii="Arial" w:eastAsia="Times New Roman" w:hAnsi="Arial" w:cs="Arial"/>
-          <w:color w:val="000000"/>
-        </w:rPr>
-        <w:br/>
-      </w:r>
-      <w:r>
-        <w:rPr>
-          <w:rFonts w:ascii="Arial" w:eastAsia="Times New Roman" w:hAnsi="Arial" w:cs="Arial"/>
-          <w:color w:val="000000"/>
-        </w:rPr>
-        <w:br/>
-        <w:t>* clarify how technical debt and requirements debt relate. The authors should carefully consider what information to fold in from the previous workshop paper to enable readers to have a self-contained means of understanding this manuscript.</w:t>
-      </w:r>
-      <w:r>
-        <w:rPr>
-          <w:rFonts w:ascii="Arial" w:eastAsia="Times New Roman" w:hAnsi="Arial" w:cs="Arial"/>
-          <w:color w:val="000000"/>
-        </w:rPr>
-        <w:br/>
-      </w:r>
-      <w:r>
-        <w:rPr>
-          <w:rFonts w:ascii="Arial" w:eastAsia="Times New Roman" w:hAnsi="Arial" w:cs="Arial"/>
-          <w:color w:val="000000"/>
-        </w:rPr>
-        <w:br/>
-        <w:t>* several reviewers commented on finding choices made for the random classifier (such as following the distribution of technical debt on the projects): these require clarification.</w:t>
+        <w:t xml:space="preserve">* provide arguments or justification of why the studies focus on comments and do not </w:t>
+      </w:r>
+      <w:commentRangeStart w:id="0"/>
+      <w:r>
+        <w:rPr>
+          <w:rFonts w:ascii="Arial" w:eastAsia="Times New Roman" w:hAnsi="Arial" w:cs="Arial"/>
+          <w:color w:val="000000"/>
+        </w:rPr>
+        <w:t>validate the technical debt with the source code</w:t>
+      </w:r>
+      <w:commentRangeEnd w:id="0"/>
+      <w:r>
+        <w:rPr>
+          <w:rStyle w:val="CommentReference"/>
+        </w:rPr>
+        <w:commentReference w:id="0"/>
+      </w:r>
+      <w:r>
+        <w:rPr>
+          <w:rFonts w:ascii="Arial" w:eastAsia="Times New Roman" w:hAnsi="Arial" w:cs="Arial"/>
+          <w:color w:val="000000"/>
+        </w:rPr>
+        <w:t xml:space="preserve"> and whether it exhibits characteristics of technical debt. This point is related to the reviewers comments on choices not to compare to ways to assess technical debt based on source code.</w:t>
+      </w:r>
+      <w:r>
+        <w:rPr>
+          <w:rFonts w:ascii="Arial" w:eastAsia="Times New Roman" w:hAnsi="Arial" w:cs="Arial"/>
+          <w:color w:val="000000"/>
+        </w:rPr>
+        <w:br/>
+      </w:r>
+      <w:r>
+        <w:rPr>
+          <w:rFonts w:ascii="Arial" w:eastAsia="Times New Roman" w:hAnsi="Arial" w:cs="Arial"/>
+          <w:color w:val="000000"/>
+        </w:rPr>
+        <w:br/>
+        <w:t xml:space="preserve">* clarify how technical debt and requirements debt relate. The authors should carefully consider what information to fold in from the previous workshop paper to </w:t>
+      </w:r>
+      <w:commentRangeStart w:id="1"/>
+      <w:r>
+        <w:rPr>
+          <w:rFonts w:ascii="Arial" w:eastAsia="Times New Roman" w:hAnsi="Arial" w:cs="Arial"/>
+          <w:color w:val="000000"/>
+        </w:rPr>
+        <w:t>enable readers to have a self-contained means of understanding this manuscript</w:t>
+      </w:r>
+      <w:commentRangeEnd w:id="1"/>
+      <w:r>
+        <w:rPr>
+          <w:rStyle w:val="CommentReference"/>
+        </w:rPr>
+        <w:commentReference w:id="1"/>
+      </w:r>
+      <w:r>
+        <w:rPr>
+          <w:rFonts w:ascii="Arial" w:eastAsia="Times New Roman" w:hAnsi="Arial" w:cs="Arial"/>
+          <w:color w:val="000000"/>
+        </w:rPr>
+        <w:t>.</w:t>
+      </w:r>
+      <w:r>
+        <w:rPr>
+          <w:rFonts w:ascii="Arial" w:eastAsia="Times New Roman" w:hAnsi="Arial" w:cs="Arial"/>
+          <w:color w:val="000000"/>
+        </w:rPr>
+        <w:br/>
+      </w:r>
+      <w:r>
+        <w:rPr>
+          <w:rFonts w:ascii="Arial" w:eastAsia="Times New Roman" w:hAnsi="Arial" w:cs="Arial"/>
+          <w:color w:val="000000"/>
+        </w:rPr>
+        <w:br/>
+        <w:t xml:space="preserve">* several reviewers commented on finding choices made for </w:t>
+      </w:r>
+      <w:commentRangeStart w:id="2"/>
+      <w:r>
+        <w:rPr>
+          <w:rFonts w:ascii="Arial" w:eastAsia="Times New Roman" w:hAnsi="Arial" w:cs="Arial"/>
+          <w:color w:val="000000"/>
+        </w:rPr>
+        <w:t xml:space="preserve">the random classifier </w:t>
+      </w:r>
+      <w:commentRangeEnd w:id="2"/>
+      <w:r>
+        <w:rPr>
+          <w:rStyle w:val="CommentReference"/>
+        </w:rPr>
+        <w:commentReference w:id="2"/>
+      </w:r>
+      <w:r>
+        <w:rPr>
+          <w:rFonts w:ascii="Arial" w:eastAsia="Times New Roman" w:hAnsi="Arial" w:cs="Arial"/>
+          <w:color w:val="000000"/>
+        </w:rPr>
+        <w:t>(such as following the distribution of technical debt on the projects): these require clarification.</w:t>
       </w:r>
       <w:r>
         <w:rPr>
@@ -481,6 +547,7 @@
           <w:color w:val="FF0000"/>
         </w:rPr>
       </w:pPr>
+      <w:commentRangeStart w:id="3"/>
       <w:r>
         <w:rPr>
           <w:rFonts w:ascii="Arial" w:eastAsia="Times New Roman" w:hAnsi="Arial" w:cs="Arial"/>
@@ -518,7 +585,21 @@
           <w:rFonts w:ascii="Arial" w:eastAsia="Times New Roman" w:hAnsi="Arial" w:cs="Arial"/>
           <w:color w:val="FF0000"/>
         </w:rPr>
-        <w:t xml:space="preserve"> something explicitly mentioned by the developers. We should focus on the fact that it is a complementary approach.</w:t>
+        <w:t xml:space="preserve"> something explicitly mentioned by the developers. We should focus on the fact that it is a complementary approach</w:t>
+      </w:r>
+      <w:commentRangeEnd w:id="3"/>
+      <w:r>
+        <w:rPr>
+          <w:rStyle w:val="CommentReference"/>
+        </w:rPr>
+        <w:commentReference w:id="3"/>
+      </w:r>
+      <w:r>
+        <w:rPr>
+          <w:rFonts w:ascii="Arial" w:eastAsia="Times New Roman" w:hAnsi="Arial" w:cs="Arial"/>
+          <w:color w:val="FF0000"/>
+        </w:rPr>
+        <w:t>.</w:t>
       </w:r>
     </w:p>
     <w:p>
@@ -593,7 +674,15 @@
           <w:rFonts w:ascii="Arial" w:eastAsia="Times New Roman" w:hAnsi="Arial" w:cs="Arial"/>
           <w:color w:val="FF0000"/>
         </w:rPr>
-        <w:t>The manual classification is a significant effort, but the idea is that we have to do it to train the NLP classifier. Once we have enough data to train, we need not have so much manually generated data (this is what RQ3 shows). Now, for a different domain</w:t>
+        <w:t xml:space="preserve">The manual classification is a significant effort, but the idea is that we have to do it to train the NLP classifier. Once we have enough data to train, we need not have so much manually generated data (this is what RQ3 shows). </w:t>
+      </w:r>
+      <w:commentRangeStart w:id="4"/>
+      <w:r>
+        <w:rPr>
+          <w:rFonts w:ascii="Arial" w:eastAsia="Times New Roman" w:hAnsi="Arial" w:cs="Arial"/>
+          <w:color w:val="FF0000"/>
+        </w:rPr>
+        <w:t>Now, for a different domain</w:t>
       </w:r>
       <w:r>
         <w:rPr>
@@ -630,27 +719,35 @@
         </w:rPr>
         <w:t xml:space="preserve"> </w:t>
       </w:r>
-    </w:p>
-    <w:p>
-      <w:pPr>
-        <w:rPr>
-          <w:rFonts w:ascii="Arial" w:eastAsia="Times New Roman" w:hAnsi="Arial" w:cs="Arial"/>
-          <w:color w:val="FF0000"/>
-        </w:rPr>
-      </w:pPr>
-    </w:p>
-    <w:p>
-      <w:pPr>
-        <w:rPr>
-          <w:rFonts w:ascii="Arial" w:eastAsia="Times New Roman" w:hAnsi="Arial" w:cs="Arial"/>
-          <w:color w:val="000000"/>
-        </w:rPr>
-      </w:pPr>
-      <w:r>
-        <w:rPr>
-          <w:rFonts w:ascii="Arial" w:eastAsia="Times New Roman" w:hAnsi="Arial" w:cs="Arial"/>
-          <w:color w:val="000000"/>
-        </w:rPr>
+      <w:commentRangeEnd w:id="4"/>
+      <w:r>
+        <w:rPr>
+          <w:rStyle w:val="CommentReference"/>
+        </w:rPr>
+        <w:commentReference w:id="4"/>
+      </w:r>
+    </w:p>
+    <w:p>
+      <w:pPr>
+        <w:rPr>
+          <w:rFonts w:ascii="Arial" w:eastAsia="Times New Roman" w:hAnsi="Arial" w:cs="Arial"/>
+          <w:color w:val="FF0000"/>
+        </w:rPr>
+      </w:pPr>
+    </w:p>
+    <w:p>
+      <w:pPr>
+        <w:rPr>
+          <w:rFonts w:ascii="Arial" w:eastAsia="Times New Roman" w:hAnsi="Arial" w:cs="Arial"/>
+          <w:color w:val="000000"/>
+        </w:rPr>
+      </w:pPr>
+      <w:r>
+        <w:rPr>
+          <w:rFonts w:ascii="Arial" w:eastAsia="Times New Roman" w:hAnsi="Arial" w:cs="Arial"/>
+          <w:color w:val="000000"/>
+        </w:rPr>
+        <w:lastRenderedPageBreak/>
         <w:t>Second, inter-rate agreement measured according to Cohen’s Kappa is 0.81 which is good but not impressive. This should be added to your threats to validity</w:t>
       </w:r>
     </w:p>
@@ -700,6 +797,7 @@
           <w:color w:val="FF0000"/>
         </w:rPr>
       </w:pPr>
+      <w:commentRangeStart w:id="5"/>
       <w:r>
         <w:rPr>
           <w:rFonts w:ascii="Arial" w:eastAsia="Times New Roman" w:hAnsi="Arial" w:cs="Arial"/>
@@ -719,7 +817,21 @@
           <w:rFonts w:ascii="Arial" w:eastAsia="Times New Roman" w:hAnsi="Arial" w:cs="Arial"/>
           <w:color w:val="FF0000"/>
         </w:rPr>
-        <w:t xml:space="preserve"> we cannot say that we apply to larger systems or to other domains. We should mention this as future work and in the threats.</w:t>
+        <w:t xml:space="preserve"> we cannot say that we apply to larger systems or to other domains. We should mention this as future work and in the threats</w:t>
+      </w:r>
+      <w:commentRangeEnd w:id="5"/>
+      <w:r>
+        <w:rPr>
+          <w:rStyle w:val="CommentReference"/>
+        </w:rPr>
+        <w:commentReference w:id="5"/>
+      </w:r>
+      <w:r>
+        <w:rPr>
+          <w:rFonts w:ascii="Arial" w:eastAsia="Times New Roman" w:hAnsi="Arial" w:cs="Arial"/>
+          <w:color w:val="FF0000"/>
+        </w:rPr>
+        <w:t>.</w:t>
       </w:r>
     </w:p>
     <w:p>
@@ -774,7 +886,29 @@
           <w:rFonts w:ascii="Arial" w:eastAsia="Times New Roman" w:hAnsi="Arial" w:cs="Arial"/>
           <w:color w:val="FF0000"/>
         </w:rPr>
-        <w:t>I am not sure about the predicting it vs. identifying TD. We should add a clear definition of what we mean by effectiveness.</w:t>
+        <w:t xml:space="preserve">I am not sure about the </w:t>
+      </w:r>
+      <w:commentRangeStart w:id="6"/>
+      <w:r>
+        <w:rPr>
+          <w:rFonts w:ascii="Arial" w:eastAsia="Times New Roman" w:hAnsi="Arial" w:cs="Arial"/>
+          <w:color w:val="FF0000"/>
+        </w:rPr>
+        <w:t>predicting</w:t>
+      </w:r>
+      <w:commentRangeEnd w:id="6"/>
+      <w:r>
+        <w:rPr>
+          <w:rStyle w:val="CommentReference"/>
+        </w:rPr>
+        <w:commentReference w:id="6"/>
+      </w:r>
+      <w:r>
+        <w:rPr>
+          <w:rFonts w:ascii="Arial" w:eastAsia="Times New Roman" w:hAnsi="Arial" w:cs="Arial"/>
+          <w:color w:val="FF0000"/>
+        </w:rPr>
+        <w:t xml:space="preserve"> it vs. identifying TD. We should add a clear definition of what we mean by effectiveness.</w:t>
       </w:r>
     </w:p>
     <w:p>
@@ -813,7 +947,29 @@
           <w:rFonts w:ascii="Arial" w:eastAsia="Times New Roman" w:hAnsi="Arial" w:cs="Arial"/>
           <w:color w:val="FF0000"/>
         </w:rPr>
-        <w:t>We should tone down the 18X improvement and mention both, the improvement over random and over comment patterns. We should also compare to the requirement debt, although I am not 100% sure what exactly he means.</w:t>
+        <w:t xml:space="preserve">We should tone down the </w:t>
+      </w:r>
+      <w:commentRangeStart w:id="7"/>
+      <w:r>
+        <w:rPr>
+          <w:rFonts w:ascii="Arial" w:eastAsia="Times New Roman" w:hAnsi="Arial" w:cs="Arial"/>
+          <w:color w:val="FF0000"/>
+        </w:rPr>
+        <w:t>18X</w:t>
+      </w:r>
+      <w:commentRangeEnd w:id="7"/>
+      <w:r>
+        <w:rPr>
+          <w:rStyle w:val="CommentReference"/>
+        </w:rPr>
+        <w:commentReference w:id="7"/>
+      </w:r>
+      <w:r>
+        <w:rPr>
+          <w:rFonts w:ascii="Arial" w:eastAsia="Times New Roman" w:hAnsi="Arial" w:cs="Arial"/>
+          <w:color w:val="FF0000"/>
+        </w:rPr>
+        <w:t xml:space="preserve"> improvement and mention both, the improvement over random and over comment patterns. We should also compare to the requirement debt, although I am not 100% sure what exactly he means.</w:t>
       </w:r>
     </w:p>
     <w:p>
@@ -851,7 +1007,29 @@
           <w:rFonts w:ascii="Arial" w:eastAsia="Times New Roman" w:hAnsi="Arial" w:cs="Arial"/>
           <w:color w:val="FF0000"/>
         </w:rPr>
-        <w:t>We should add the text from the paper that explains this in the response letter.</w:t>
+        <w:t xml:space="preserve">We should add the </w:t>
+      </w:r>
+      <w:commentRangeStart w:id="8"/>
+      <w:r>
+        <w:rPr>
+          <w:rFonts w:ascii="Arial" w:eastAsia="Times New Roman" w:hAnsi="Arial" w:cs="Arial"/>
+          <w:color w:val="FF0000"/>
+        </w:rPr>
+        <w:t xml:space="preserve">text from the paper </w:t>
+      </w:r>
+      <w:commentRangeEnd w:id="8"/>
+      <w:r>
+        <w:rPr>
+          <w:rStyle w:val="CommentReference"/>
+        </w:rPr>
+        <w:commentReference w:id="8"/>
+      </w:r>
+      <w:r>
+        <w:rPr>
+          <w:rFonts w:ascii="Arial" w:eastAsia="Times New Roman" w:hAnsi="Arial" w:cs="Arial"/>
+          <w:color w:val="FF0000"/>
+        </w:rPr>
+        <w:t>that explains this in the response letter.</w:t>
       </w:r>
     </w:p>
     <w:p>
@@ -896,30 +1074,74 @@
           <w:rFonts w:ascii="Arial" w:eastAsia="Times New Roman" w:hAnsi="Arial" w:cs="Arial"/>
           <w:color w:val="FF0000"/>
         </w:rPr>
-        <w:t>We should add 1-2 examples of what is design and what is requirement debt (although, I thought we do this already).</w:t>
-      </w:r>
-    </w:p>
-    <w:p>
-      <w:pPr>
-        <w:rPr>
-          <w:rFonts w:ascii="Arial" w:eastAsia="Times New Roman" w:hAnsi="Arial" w:cs="Arial"/>
-          <w:color w:val="FF0000"/>
-        </w:rPr>
-      </w:pPr>
-    </w:p>
-    <w:p>
-      <w:pPr>
-        <w:rPr>
-          <w:rFonts w:ascii="Arial" w:eastAsia="Times New Roman" w:hAnsi="Arial" w:cs="Arial"/>
-          <w:color w:val="000000"/>
-        </w:rPr>
-      </w:pPr>
-      <w:r>
-        <w:rPr>
-          <w:rFonts w:ascii="Arial" w:eastAsia="Times New Roman" w:hAnsi="Arial" w:cs="Arial"/>
-          <w:color w:val="000000"/>
-        </w:rPr>
-        <w:t xml:space="preserve">If I look at the keywords from RQ2 I am really not sure how you classified requirements debt. The fact that you have the same keyword appearing in both design and requirements debt indicates you may not have a clear distinction. To make matters worse, what you seem to hint is that requirements debt concerns requirements not yet implemented in code. This is in contrast to the orthodox perception on technical debt (see P. </w:t>
+        <w:t xml:space="preserve">We should add </w:t>
+      </w:r>
+      <w:commentRangeStart w:id="9"/>
+      <w:r>
+        <w:rPr>
+          <w:rFonts w:ascii="Arial" w:eastAsia="Times New Roman" w:hAnsi="Arial" w:cs="Arial"/>
+          <w:color w:val="FF0000"/>
+        </w:rPr>
+        <w:t xml:space="preserve">1-2 examples </w:t>
+      </w:r>
+      <w:commentRangeEnd w:id="9"/>
+      <w:r>
+        <w:rPr>
+          <w:rStyle w:val="CommentReference"/>
+        </w:rPr>
+        <w:commentReference w:id="9"/>
+      </w:r>
+      <w:r>
+        <w:rPr>
+          <w:rFonts w:ascii="Arial" w:eastAsia="Times New Roman" w:hAnsi="Arial" w:cs="Arial"/>
+          <w:color w:val="FF0000"/>
+        </w:rPr>
+        <w:t>of what is design and what is requirement debt (although, I thought we do this already).</w:t>
+      </w:r>
+    </w:p>
+    <w:p>
+      <w:pPr>
+        <w:rPr>
+          <w:rFonts w:ascii="Arial" w:eastAsia="Times New Roman" w:hAnsi="Arial" w:cs="Arial"/>
+          <w:color w:val="FF0000"/>
+        </w:rPr>
+      </w:pPr>
+    </w:p>
+    <w:p>
+      <w:pPr>
+        <w:rPr>
+          <w:rFonts w:ascii="Arial" w:eastAsia="Times New Roman" w:hAnsi="Arial" w:cs="Arial"/>
+          <w:color w:val="000000"/>
+        </w:rPr>
+      </w:pPr>
+      <w:r>
+        <w:rPr>
+          <w:rFonts w:ascii="Arial" w:eastAsia="Times New Roman" w:hAnsi="Arial" w:cs="Arial"/>
+          <w:color w:val="000000"/>
+        </w:rPr>
+        <w:t xml:space="preserve">If I look at the keywords from RQ2 I am really not sure how you classified requirements debt. The fact that you </w:t>
+      </w:r>
+      <w:commentRangeStart w:id="10"/>
+      <w:r>
+        <w:rPr>
+          <w:rFonts w:ascii="Arial" w:eastAsia="Times New Roman" w:hAnsi="Arial" w:cs="Arial"/>
+          <w:color w:val="000000"/>
+        </w:rPr>
+        <w:t>have the same keyword appearing in both design and requirements debt indicates you may not have a clear distinction</w:t>
+      </w:r>
+      <w:commentRangeEnd w:id="10"/>
+      <w:r>
+        <w:rPr>
+          <w:rStyle w:val="CommentReference"/>
+        </w:rPr>
+        <w:commentReference w:id="10"/>
+      </w:r>
+      <w:r>
+        <w:rPr>
+          <w:rFonts w:ascii="Arial" w:eastAsia="Times New Roman" w:hAnsi="Arial" w:cs="Arial"/>
+          <w:color w:val="000000"/>
+        </w:rPr>
+        <w:t xml:space="preserve">. To make matters worse, what you seem to hint is that requirements debt concerns requirements not yet implemented in code. This is in contrast to the orthodox perception on technical debt (see P. </w:t>
       </w:r>
       <w:proofErr w:type="spellStart"/>
       <w:r>
@@ -950,14 +1172,30 @@
           <w:rFonts w:ascii="Arial" w:eastAsia="Times New Roman" w:hAnsi="Arial" w:cs="Arial"/>
           <w:color w:val="FF0000"/>
         </w:rPr>
-        <w:t xml:space="preserve">We should </w:t>
-      </w:r>
-      <w:r>
-        <w:rPr>
-          <w:rFonts w:ascii="Arial" w:eastAsia="Times New Roman" w:hAnsi="Arial" w:cs="Arial"/>
-          <w:color w:val="FF0000"/>
-        </w:rPr>
-        <w:t>contrast our work with the mentioned paper and also clarify that we do this from the code comments perspective, which is different than what the mentioned paper does. It would be even better to find another paper to support our definition of requirement debt.</w:t>
+        <w:lastRenderedPageBreak/>
+        <w:t xml:space="preserve">We should contrast our work with the mentioned paper and also clarify that we do this from the code comments perspective, which is different than what the mentioned paper does. </w:t>
+      </w:r>
+      <w:commentRangeStart w:id="11"/>
+      <w:r>
+        <w:rPr>
+          <w:rFonts w:ascii="Arial" w:eastAsia="Times New Roman" w:hAnsi="Arial" w:cs="Arial"/>
+          <w:color w:val="FF0000"/>
+        </w:rPr>
+        <w:t>It would be even better to find another paper to support our definition of requirement debt</w:t>
+      </w:r>
+      <w:commentRangeEnd w:id="11"/>
+      <w:r>
+        <w:rPr>
+          <w:rStyle w:val="CommentReference"/>
+        </w:rPr>
+        <w:commentReference w:id="11"/>
+      </w:r>
+      <w:r>
+        <w:rPr>
+          <w:rFonts w:ascii="Arial" w:eastAsia="Times New Roman" w:hAnsi="Arial" w:cs="Arial"/>
+          <w:color w:val="FF0000"/>
+        </w:rPr>
+        <w:t>.</w:t>
       </w:r>
     </w:p>
     <w:p>
@@ -1006,12 +1244,27 @@
         </w:rPr>
         <w:br/>
       </w:r>
-      <w:r>
-        <w:rPr>
-          <w:rFonts w:ascii="Arial" w:eastAsia="Times New Roman" w:hAnsi="Arial" w:cs="Arial"/>
-          <w:color w:val="FF0000"/>
-        </w:rPr>
-        <w:t>I am not sure what he is asking here. Perhaps our examples of what is design and what is requirement debt can help provide some intuition for the terms. However, we should make it clear in the paper (RQ2 and threats) that these terms may change for different projects and are there mainly because of the projects we chose and the comments we manually classified into the different categories.</w:t>
+      <w:commentRangeStart w:id="12"/>
+      <w:r>
+        <w:rPr>
+          <w:rFonts w:ascii="Arial" w:eastAsia="Times New Roman" w:hAnsi="Arial" w:cs="Arial"/>
+          <w:color w:val="FF0000"/>
+        </w:rPr>
+        <w:t>I am not sure what he is asking here</w:t>
+      </w:r>
+      <w:commentRangeEnd w:id="12"/>
+      <w:r>
+        <w:rPr>
+          <w:rStyle w:val="CommentReference"/>
+        </w:rPr>
+        <w:commentReference w:id="12"/>
+      </w:r>
+      <w:r>
+        <w:rPr>
+          <w:rFonts w:ascii="Arial" w:eastAsia="Times New Roman" w:hAnsi="Arial" w:cs="Arial"/>
+          <w:color w:val="FF0000"/>
+        </w:rPr>
+        <w:t>. Perhaps our examples of what is design and what is requirement debt can help provide some intuition for the terms. However, we should make it clear in the paper (RQ2 and threats) that these terms may change for different projects and are there mainly because of the projects we chose and the comments we manually classified into the different categories.</w:t>
       </w:r>
     </w:p>
     <w:p>
@@ -1283,6 +1536,7 @@
           <w:color w:val="000000"/>
         </w:rPr>
       </w:pPr>
+      <w:commentRangeStart w:id="13"/>
       <w:r>
         <w:rPr>
           <w:rFonts w:ascii="Arial" w:eastAsia="Times New Roman" w:hAnsi="Arial" w:cs="Arial"/>
@@ -1291,7 +1545,15 @@
           <w:sz w:val="32"/>
           <w:u w:val="single"/>
         </w:rPr>
-        <w:t>Reviewer: 2</w:t>
+        <w:lastRenderedPageBreak/>
+        <w:t>Reviewer</w:t>
+      </w:r>
+      <w:commentRangeEnd w:id="13"/>
+      <w:r>
+        <w:rPr>
+          <w:rStyle w:val="CommentReference"/>
+        </w:rPr>
+        <w:commentReference w:id="13"/>
       </w:r>
       <w:r>
         <w:rPr>
@@ -1301,6 +1563,16 @@
           <w:sz w:val="32"/>
           <w:u w:val="single"/>
         </w:rPr>
+        <w:t>: 2</w:t>
+      </w:r>
+      <w:r>
+        <w:rPr>
+          <w:rFonts w:ascii="Arial" w:eastAsia="Times New Roman" w:hAnsi="Arial" w:cs="Arial"/>
+          <w:b/>
+          <w:color w:val="000000"/>
+          <w:sz w:val="32"/>
+          <w:u w:val="single"/>
+        </w:rPr>
         <w:br/>
       </w:r>
       <w:r>
@@ -1422,7 +1694,29 @@
           <w:rFonts w:ascii="Arial" w:eastAsia="Times New Roman" w:hAnsi="Arial" w:cs="Arial"/>
           <w:color w:val="000000"/>
         </w:rPr>
-        <w:t xml:space="preserve">) would be interesting to test with developers. However, there is no connection made between the authors' construct of self-admitted TD, with other notions of TD. Therefore, the study is really just a labeling exercise using categories defined in another paper, then the use of an off-the-shelf NLP tool. </w:t>
+        <w:t>) would be interesting to test with developers. However</w:t>
+      </w:r>
+      <w:commentRangeStart w:id="14"/>
+      <w:r>
+        <w:rPr>
+          <w:rFonts w:ascii="Arial" w:eastAsia="Times New Roman" w:hAnsi="Arial" w:cs="Arial"/>
+          <w:color w:val="000000"/>
+        </w:rPr>
+        <w:t>, there is no connection made between the authors' construct of self-admitted TD, with other notions of TD</w:t>
+      </w:r>
+      <w:commentRangeEnd w:id="14"/>
+      <w:r>
+        <w:rPr>
+          <w:rStyle w:val="CommentReference"/>
+        </w:rPr>
+        <w:commentReference w:id="14"/>
+      </w:r>
+      <w:r>
+        <w:rPr>
+          <w:rFonts w:ascii="Arial" w:eastAsia="Times New Roman" w:hAnsi="Arial" w:cs="Arial"/>
+          <w:color w:val="000000"/>
+        </w:rPr>
+        <w:t xml:space="preserve">. Therefore, the study is really just a labeling exercise using categories defined in another paper, then the use of an off-the-shelf NLP tool. </w:t>
       </w:r>
     </w:p>
     <w:p>
@@ -1565,7 +1859,29 @@
           <w:rFonts w:ascii="Arial" w:eastAsia="Times New Roman" w:hAnsi="Arial" w:cs="Arial"/>
           <w:color w:val="FF0000"/>
         </w:rPr>
-        <w:t>As for the user study, we do not believe it is necessary since the comments we use comments that developers use. For a user study, we would need to detect something that is not written by the developers so they can verify it (e.g., use metrics to detect TD), but that is not the case here. We should add a small part in the paper to address this.</w:t>
+        <w:t xml:space="preserve">As for the user study, </w:t>
+      </w:r>
+      <w:commentRangeStart w:id="15"/>
+      <w:r>
+        <w:rPr>
+          <w:rFonts w:ascii="Arial" w:eastAsia="Times New Roman" w:hAnsi="Arial" w:cs="Arial"/>
+          <w:color w:val="FF0000"/>
+        </w:rPr>
+        <w:t>we do not believe it is necessary since the comments we use comments that developers use</w:t>
+      </w:r>
+      <w:commentRangeEnd w:id="15"/>
+      <w:r>
+        <w:rPr>
+          <w:rStyle w:val="CommentReference"/>
+        </w:rPr>
+        <w:commentReference w:id="15"/>
+      </w:r>
+      <w:r>
+        <w:rPr>
+          <w:rFonts w:ascii="Arial" w:eastAsia="Times New Roman" w:hAnsi="Arial" w:cs="Arial"/>
+          <w:color w:val="FF0000"/>
+        </w:rPr>
+        <w:t>. For a user study, we would need to detect something that is not written by the developers so they can verify it (e.g., use metrics to detect TD), but that is not the case here. We should add a small part in the paper to address this.</w:t>
       </w:r>
       <w:r>
         <w:rPr>
@@ -1611,7 +1927,37 @@
           <w:rFonts w:ascii="Arial" w:eastAsia="Times New Roman" w:hAnsi="Arial" w:cs="Arial"/>
           <w:color w:val="000000"/>
         </w:rPr>
-        <w:t xml:space="preserve"> the process overview is nearly identical except for the label NLP classification. For historical record, it would be useful to have both studies amalgamated here (which I think is permissible given copyright). The most glaring omission in my view is the criteria by which some comment is classified as requirements vs design debt. I think readers would be curious to know how you distinguish between these two types, and from the other 3 types. (e.g. P25 of this submission). There is certainly some room for debate in how you are classifying them. Perhaps another option is to link to the training manual you provided coder 2 for his/her task. </w:t>
+        <w:t xml:space="preserve"> the process overview is nearly identical except for the label NLP classification. For historical record, it would be useful to have both studies amalgamated here (which I </w:t>
+      </w:r>
+      <w:r>
+        <w:rPr>
+          <w:rFonts w:ascii="Arial" w:eastAsia="Times New Roman" w:hAnsi="Arial" w:cs="Arial"/>
+          <w:color w:val="000000"/>
+        </w:rPr>
+        <w:lastRenderedPageBreak/>
+        <w:t xml:space="preserve">think is permissible given copyright). The most glaring omission in my view is </w:t>
+      </w:r>
+      <w:commentRangeStart w:id="16"/>
+      <w:r>
+        <w:rPr>
+          <w:rFonts w:ascii="Arial" w:eastAsia="Times New Roman" w:hAnsi="Arial" w:cs="Arial"/>
+          <w:color w:val="000000"/>
+        </w:rPr>
+        <w:t>the criteria by which some comment is classified as requirements vs design debt</w:t>
+      </w:r>
+      <w:commentRangeEnd w:id="16"/>
+      <w:r>
+        <w:rPr>
+          <w:rStyle w:val="CommentReference"/>
+        </w:rPr>
+        <w:commentReference w:id="16"/>
+      </w:r>
+      <w:r>
+        <w:rPr>
+          <w:rFonts w:ascii="Arial" w:eastAsia="Times New Roman" w:hAnsi="Arial" w:cs="Arial"/>
+          <w:color w:val="000000"/>
+        </w:rPr>
+        <w:t xml:space="preserve">. I think readers would be curious to know how you distinguish between these two types, and from the other 3 types. (e.g. P25 of this submission). There is certainly some room for debate in how you are classifying them. Perhaps another option is to link to the training manual you provided coder 2 for his/her task. </w:t>
       </w:r>
     </w:p>
     <w:p>
@@ -1714,12 +2060,27 @@
           <w:color w:val="000000"/>
         </w:rPr>
       </w:pPr>
-      <w:r>
-        <w:rPr>
-          <w:rFonts w:ascii="Arial" w:eastAsia="Times New Roman" w:hAnsi="Arial" w:cs="Arial"/>
-          <w:color w:val="FF0000"/>
-        </w:rPr>
-        <w:t>We initially decided to divide them since one was about the dataset and determining what types of TD are most common, whereas this paper is more about using NLP to detect SATD.</w:t>
+      <w:commentRangeStart w:id="17"/>
+      <w:r>
+        <w:rPr>
+          <w:rFonts w:ascii="Arial" w:eastAsia="Times New Roman" w:hAnsi="Arial" w:cs="Arial"/>
+          <w:color w:val="FF0000"/>
+        </w:rPr>
+        <w:t>We initially decided to divide them since one was about the dataset and determining what types of TD are most common, whereas this paper is more about using NLP to detect SATD</w:t>
+      </w:r>
+      <w:commentRangeEnd w:id="17"/>
+      <w:r>
+        <w:rPr>
+          <w:rStyle w:val="CommentReference"/>
+        </w:rPr>
+        <w:commentReference w:id="17"/>
+      </w:r>
+      <w:r>
+        <w:rPr>
+          <w:rFonts w:ascii="Arial" w:eastAsia="Times New Roman" w:hAnsi="Arial" w:cs="Arial"/>
+          <w:color w:val="FF0000"/>
+        </w:rPr>
+        <w:t>.</w:t>
       </w:r>
       <w:r>
         <w:rPr>
@@ -1752,6 +2113,7 @@
         </w:rPr>
         <w:t xml:space="preserve">, there are good reasons for thinking this is not the right model for software problems (see e.g. Berry et al REFSQ 2012 "The case for dumb RE tools") and that instead recall should be the target. In this case, one use for the tool is to find code with technical debt. </w:t>
       </w:r>
+      <w:commentRangeStart w:id="18"/>
       <w:proofErr w:type="spellStart"/>
       <w:r>
         <w:rPr>
@@ -1766,7 +2128,98 @@
           <w:rFonts w:ascii="Arial" w:eastAsia="Times New Roman" w:hAnsi="Arial" w:cs="Arial"/>
           <w:color w:val="000000"/>
         </w:rPr>
-        <w:t xml:space="preserve"> a </w:t>
+        <w:t xml:space="preserve"> a dev rather see all the code with TD, at the expense of some more noise, or greatly reduce the noise and miss some actual TD? My instinct tells me the latter. </w:t>
+      </w:r>
+      <w:commentRangeEnd w:id="18"/>
+      <w:r>
+        <w:rPr>
+          <w:rStyle w:val="CommentReference"/>
+        </w:rPr>
+        <w:commentReference w:id="18"/>
+      </w:r>
+    </w:p>
+    <w:p>
+      <w:pPr>
+        <w:rPr>
+          <w:rFonts w:ascii="Arial" w:eastAsia="Times New Roman" w:hAnsi="Arial" w:cs="Arial"/>
+          <w:color w:val="000000"/>
+        </w:rPr>
+      </w:pPr>
+    </w:p>
+    <w:p>
+      <w:pPr>
+        <w:rPr>
+          <w:rFonts w:ascii="Arial" w:eastAsia="Times New Roman" w:hAnsi="Arial" w:cs="Arial"/>
+          <w:color w:val="FF0000"/>
+        </w:rPr>
+      </w:pPr>
+      <w:r>
+        <w:rPr>
+          <w:rFonts w:ascii="Arial" w:eastAsia="Times New Roman" w:hAnsi="Arial" w:cs="Arial"/>
+          <w:color w:val="FF0000"/>
+        </w:rPr>
+        <w:t xml:space="preserve">Can we try to find some related work (and there </w:t>
+      </w:r>
+      <w:proofErr w:type="gramStart"/>
+      <w:r>
+        <w:rPr>
+          <w:rFonts w:ascii="Arial" w:eastAsia="Times New Roman" w:hAnsi="Arial" w:cs="Arial"/>
+          <w:color w:val="FF0000"/>
+        </w:rPr>
+        <w:t>is</w:t>
+      </w:r>
+      <w:proofErr w:type="gramEnd"/>
+      <w:r>
+        <w:rPr>
+          <w:rFonts w:ascii="Arial" w:eastAsia="Times New Roman" w:hAnsi="Arial" w:cs="Arial"/>
+          <w:color w:val="FF0000"/>
+        </w:rPr>
+        <w:t xml:space="preserve"> tons that interviews developers) to say what they prefer, precision or recall.</w:t>
+      </w:r>
+    </w:p>
+    <w:p>
+      <w:pPr>
+        <w:rPr>
+          <w:rFonts w:ascii="Arial" w:eastAsia="Times New Roman" w:hAnsi="Arial" w:cs="Arial"/>
+          <w:color w:val="FF0000"/>
+        </w:rPr>
+      </w:pPr>
+    </w:p>
+    <w:p>
+      <w:pPr>
+        <w:rPr>
+          <w:rFonts w:ascii="Arial" w:eastAsia="Times New Roman" w:hAnsi="Arial" w:cs="Arial"/>
+          <w:color w:val="000000"/>
+        </w:rPr>
+      </w:pPr>
+      <w:r>
+        <w:rPr>
+          <w:rFonts w:ascii="Arial" w:eastAsia="Times New Roman" w:hAnsi="Arial" w:cs="Arial"/>
+          <w:color w:val="000000"/>
+        </w:rPr>
+        <w:t xml:space="preserve">I would like to see your view on the subject. In any case a naive 50/50 split like F1 seems incorrect. From Appendix table 7 it seems like your approach (in this paper and the previous one) </w:t>
+      </w:r>
+      <w:commentRangeStart w:id="19"/>
+      <w:r>
+        <w:rPr>
+          <w:rFonts w:ascii="Arial" w:eastAsia="Times New Roman" w:hAnsi="Arial" w:cs="Arial"/>
+          <w:color w:val="000000"/>
+        </w:rPr>
+        <w:t>favor high precision vs high recall</w:t>
+      </w:r>
+      <w:commentRangeEnd w:id="19"/>
+      <w:r>
+        <w:rPr>
+          <w:rStyle w:val="CommentReference"/>
+        </w:rPr>
+        <w:commentReference w:id="19"/>
+      </w:r>
+      <w:r>
+        <w:rPr>
+          <w:rFonts w:ascii="Arial" w:eastAsia="Times New Roman" w:hAnsi="Arial" w:cs="Arial"/>
+          <w:color w:val="000000"/>
+        </w:rPr>
+        <w:t xml:space="preserve">. Can you explain why this is desirable? Perhaps the case made in </w:t>
       </w:r>
       <w:proofErr w:type="spellStart"/>
       <w:r>
@@ -1774,7 +2227,7 @@
           <w:rFonts w:ascii="Arial" w:eastAsia="Times New Roman" w:hAnsi="Arial" w:cs="Arial"/>
           <w:color w:val="000000"/>
         </w:rPr>
-        <w:t>dev</w:t>
+        <w:t>Sadowski's</w:t>
       </w:r>
       <w:proofErr w:type="spellEnd"/>
       <w:r>
@@ -1782,69 +2235,399 @@
           <w:rFonts w:ascii="Arial" w:eastAsia="Times New Roman" w:hAnsi="Arial" w:cs="Arial"/>
           <w:color w:val="000000"/>
         </w:rPr>
-        <w:t xml:space="preserve"> rather see all the code with TD, at the expense of some more noise, or greatly reduce the noise and miss some actual TD? My instinct tells me the latter. </w:t>
-      </w:r>
-    </w:p>
-    <w:p>
-      <w:pPr>
-        <w:rPr>
-          <w:rFonts w:ascii="Arial" w:eastAsia="Times New Roman" w:hAnsi="Arial" w:cs="Arial"/>
-          <w:color w:val="000000"/>
-        </w:rPr>
-      </w:pPr>
-    </w:p>
-    <w:p>
-      <w:pPr>
-        <w:rPr>
-          <w:rFonts w:ascii="Arial" w:eastAsia="Times New Roman" w:hAnsi="Arial" w:cs="Arial"/>
-          <w:color w:val="FF0000"/>
-        </w:rPr>
-      </w:pPr>
-      <w:r>
-        <w:rPr>
-          <w:rFonts w:ascii="Arial" w:eastAsia="Times New Roman" w:hAnsi="Arial" w:cs="Arial"/>
-          <w:color w:val="FF0000"/>
-        </w:rPr>
-        <w:t xml:space="preserve">Can we try to find some related work (and there </w:t>
+        <w:t xml:space="preserve"> ICSE2014 paper on industrial static analysis tools (now called Shipshape), namely, </w:t>
+      </w:r>
+      <w:proofErr w:type="spellStart"/>
+      <w:r>
+        <w:rPr>
+          <w:rFonts w:ascii="Arial" w:eastAsia="Times New Roman" w:hAnsi="Arial" w:cs="Arial"/>
+          <w:color w:val="000000"/>
+        </w:rPr>
+        <w:t>devs</w:t>
+      </w:r>
+      <w:proofErr w:type="spellEnd"/>
+      <w:r>
+        <w:rPr>
+          <w:rFonts w:ascii="Arial" w:eastAsia="Times New Roman" w:hAnsi="Arial" w:cs="Arial"/>
+          <w:color w:val="000000"/>
+        </w:rPr>
+        <w:t xml:space="preserve"> hate the noise.</w:t>
+      </w:r>
+      <w:r>
+        <w:rPr>
+          <w:rFonts w:ascii="Arial" w:eastAsia="Times New Roman" w:hAnsi="Arial" w:cs="Arial"/>
+          <w:color w:val="000000"/>
+        </w:rPr>
+        <w:br/>
+      </w:r>
+    </w:p>
+    <w:p>
+      <w:pPr>
+        <w:rPr>
+          <w:rFonts w:ascii="Arial" w:eastAsia="Times New Roman" w:hAnsi="Arial" w:cs="Arial"/>
+          <w:color w:val="FF0000"/>
+        </w:rPr>
+      </w:pPr>
+      <w:r>
+        <w:rPr>
+          <w:rFonts w:ascii="Arial" w:eastAsia="Times New Roman" w:hAnsi="Arial" w:cs="Arial"/>
+          <w:color w:val="FF0000"/>
+        </w:rPr>
+        <w:t>Yes, we can say this and cite the ICSE2014 work, or see if the Brazilian guys also have some motivation for higher precision.</w:t>
+      </w:r>
+    </w:p>
+    <w:p>
+      <w:pPr>
+        <w:rPr>
+          <w:rFonts w:ascii="Arial" w:eastAsia="Times New Roman" w:hAnsi="Arial" w:cs="Arial"/>
+          <w:color w:val="000000"/>
+        </w:rPr>
+      </w:pPr>
+      <w:r>
+        <w:rPr>
+          <w:rFonts w:ascii="Arial" w:eastAsia="Times New Roman" w:hAnsi="Arial" w:cs="Arial"/>
+          <w:color w:val="000000"/>
+        </w:rPr>
+        <w:t xml:space="preserve"> </w:t>
+      </w:r>
+    </w:p>
+    <w:p>
+      <w:pPr>
+        <w:rPr>
+          <w:rFonts w:ascii="Arial" w:eastAsia="Times New Roman" w:hAnsi="Arial" w:cs="Arial"/>
+          <w:color w:val="000000"/>
+        </w:rPr>
+      </w:pPr>
+      <w:r>
+        <w:rPr>
+          <w:rFonts w:ascii="Arial" w:eastAsia="Times New Roman" w:hAnsi="Arial" w:cs="Arial"/>
+          <w:color w:val="000000"/>
+        </w:rPr>
+        <w:br/>
+      </w:r>
+      <w:commentRangeStart w:id="20"/>
+      <w:r>
+        <w:rPr>
+          <w:rFonts w:ascii="Arial" w:eastAsia="Times New Roman" w:hAnsi="Arial" w:cs="Arial"/>
+          <w:color w:val="000000"/>
+        </w:rPr>
+        <w:t>The random classifier puzzles me</w:t>
+      </w:r>
+      <w:commentRangeEnd w:id="20"/>
+      <w:r>
+        <w:rPr>
+          <w:rStyle w:val="CommentReference"/>
+        </w:rPr>
+        <w:commentReference w:id="20"/>
+      </w:r>
+      <w:r>
+        <w:rPr>
+          <w:rFonts w:ascii="Arial" w:eastAsia="Times New Roman" w:hAnsi="Arial" w:cs="Arial"/>
+          <w:color w:val="000000"/>
+        </w:rPr>
+        <w:t xml:space="preserve">. It sounds like you have it randomly bucketing something as TD based on the underlying model you derive from the manual labeling. E.g. if the source dataset had 6% TD, 6% of the time (randomly) this classifier assigns </w:t>
+      </w:r>
+      <w:r>
+        <w:rPr>
+          <w:rFonts w:ascii="Arial" w:eastAsia="Times New Roman" w:hAnsi="Arial" w:cs="Arial"/>
+          <w:color w:val="000000"/>
+        </w:rPr>
+        <w:lastRenderedPageBreak/>
+        <w:t xml:space="preserve">the TD label. But why should the random classifier have to know the underlying distribution? What would you get if you set it to 50%? </w:t>
+      </w:r>
+    </w:p>
+    <w:p>
+      <w:pPr>
+        <w:rPr>
+          <w:rFonts w:ascii="Arial" w:eastAsia="Times New Roman" w:hAnsi="Arial" w:cs="Arial"/>
+          <w:color w:val="000000"/>
+        </w:rPr>
+      </w:pPr>
+    </w:p>
+    <w:p>
+      <w:pPr>
+        <w:rPr>
+          <w:rFonts w:ascii="Arial" w:eastAsia="Times New Roman" w:hAnsi="Arial" w:cs="Arial"/>
+          <w:color w:val="FF0000"/>
+        </w:rPr>
+      </w:pPr>
+      <w:r>
+        <w:rPr>
+          <w:rFonts w:ascii="Arial" w:eastAsia="Times New Roman" w:hAnsi="Arial" w:cs="Arial"/>
+          <w:color w:val="FF0000"/>
+        </w:rPr>
+        <w:t xml:space="preserve">No, it would be 50% if the dataset was balanced – but in this case it clearly is not balanced. This is why we actually use the distribution in the data to know the accuracy of the random classifier. We should give an example here, e.g., red vs. blue balls in a bucket. We can also cite other work </w:t>
+      </w:r>
+      <w:r>
+        <w:rPr>
+          <w:rFonts w:ascii="Arial" w:eastAsia="Times New Roman" w:hAnsi="Arial" w:cs="Arial"/>
+          <w:color w:val="FF0000"/>
+        </w:rPr>
+        <w:t xml:space="preserve">(preferably not ours) </w:t>
+      </w:r>
+      <w:r>
+        <w:rPr>
+          <w:rFonts w:ascii="Arial" w:eastAsia="Times New Roman" w:hAnsi="Arial" w:cs="Arial"/>
+          <w:color w:val="FF0000"/>
+        </w:rPr>
+        <w:t>that did this.</w:t>
+      </w:r>
+    </w:p>
+    <w:p>
+      <w:pPr>
+        <w:rPr>
+          <w:rFonts w:ascii="Arial" w:eastAsia="Times New Roman" w:hAnsi="Arial" w:cs="Arial"/>
+          <w:color w:val="000000"/>
+        </w:rPr>
+      </w:pPr>
+    </w:p>
+    <w:p>
+      <w:pPr>
+        <w:rPr>
+          <w:rFonts w:ascii="Arial" w:eastAsia="Times New Roman" w:hAnsi="Arial" w:cs="Arial"/>
+          <w:color w:val="000000"/>
+        </w:rPr>
+      </w:pPr>
+    </w:p>
+    <w:p>
+      <w:pPr>
+        <w:rPr>
+          <w:rFonts w:ascii="Arial" w:eastAsia="Times New Roman" w:hAnsi="Arial" w:cs="Arial"/>
+          <w:color w:val="000000"/>
+        </w:rPr>
+      </w:pPr>
+      <w:r>
+        <w:rPr>
+          <w:rFonts w:ascii="Arial" w:eastAsia="Times New Roman" w:hAnsi="Arial" w:cs="Arial"/>
+          <w:color w:val="000000"/>
+        </w:rPr>
+        <w:t xml:space="preserve">What I am saying is that the random classifier in your approach has this prior that in reality a naive classifier wouldn't get. </w:t>
+      </w:r>
+      <w:commentRangeStart w:id="21"/>
+      <w:r>
+        <w:rPr>
+          <w:rFonts w:ascii="Arial" w:eastAsia="Times New Roman" w:hAnsi="Arial" w:cs="Arial"/>
+          <w:color w:val="000000"/>
+        </w:rPr>
+        <w:t>And at 50% I suspect the recall would be much closer to the NLP approach</w:t>
+      </w:r>
+      <w:commentRangeEnd w:id="21"/>
+      <w:r>
+        <w:rPr>
+          <w:rStyle w:val="CommentReference"/>
+        </w:rPr>
+        <w:commentReference w:id="21"/>
+      </w:r>
+      <w:r>
+        <w:rPr>
+          <w:rFonts w:ascii="Arial" w:eastAsia="Times New Roman" w:hAnsi="Arial" w:cs="Arial"/>
+          <w:color w:val="000000"/>
+        </w:rPr>
+        <w:t>. To be honest the discussion on page 6 was very unclear on how you ran this. I don't see why it needs some particular calculation for precision or recall, since you will simulate it just like a regular classifier, then measure the P/R based on the classification results.</w:t>
+      </w:r>
+    </w:p>
+    <w:p>
+      <w:pPr>
+        <w:rPr>
+          <w:rFonts w:ascii="Arial" w:eastAsia="Times New Roman" w:hAnsi="Arial" w:cs="Arial"/>
+          <w:color w:val="000000"/>
+        </w:rPr>
+      </w:pPr>
+    </w:p>
+    <w:p>
+      <w:pPr>
+        <w:rPr>
+          <w:rFonts w:ascii="Arial" w:eastAsia="Times New Roman" w:hAnsi="Arial" w:cs="Arial"/>
+          <w:color w:val="FF0000"/>
+        </w:rPr>
+      </w:pPr>
+      <w:r>
+        <w:rPr>
+          <w:rFonts w:ascii="Arial" w:eastAsia="Times New Roman" w:hAnsi="Arial" w:cs="Arial"/>
+          <w:color w:val="FF0000"/>
+        </w:rPr>
+        <w:t xml:space="preserve">No, it would be 50% if the dataset was balanced – but in this case it clearly is not balanced. This is why we actually use the distribution in the data to know the accuracy of the random classifier. We should give an example here, e.g., red vs. blue balls in a bucket. We can also cite other work </w:t>
+      </w:r>
+      <w:r>
+        <w:rPr>
+          <w:rFonts w:ascii="Arial" w:eastAsia="Times New Roman" w:hAnsi="Arial" w:cs="Arial"/>
+          <w:color w:val="FF0000"/>
+        </w:rPr>
+        <w:t xml:space="preserve">(preferably not ours) </w:t>
+      </w:r>
+      <w:r>
+        <w:rPr>
+          <w:rFonts w:ascii="Arial" w:eastAsia="Times New Roman" w:hAnsi="Arial" w:cs="Arial"/>
+          <w:color w:val="FF0000"/>
+        </w:rPr>
+        <w:t>that did this.</w:t>
+      </w:r>
+    </w:p>
+    <w:p>
+      <w:pPr>
+        <w:rPr>
+          <w:rFonts w:ascii="Arial" w:eastAsia="Times New Roman" w:hAnsi="Arial" w:cs="Arial"/>
+          <w:color w:val="000000"/>
+        </w:rPr>
+      </w:pPr>
+      <w:r>
+        <w:rPr>
+          <w:rFonts w:ascii="Arial" w:eastAsia="Times New Roman" w:hAnsi="Arial" w:cs="Arial"/>
+          <w:color w:val="000000"/>
+        </w:rPr>
+        <w:br/>
+      </w:r>
+      <w:r>
+        <w:rPr>
+          <w:rFonts w:ascii="Arial" w:eastAsia="Times New Roman" w:hAnsi="Arial" w:cs="Arial"/>
+          <w:color w:val="000000"/>
+        </w:rPr>
+        <w:br/>
+        <w:t>Finally, I expected to see in the results something that looked at TD vs non-TD (that is, no categories). The reasoning for this is that assuming the categories are invalid, even knowing there is TD of some kind would be helpful; it would therefore be interesting to know if performance changes.</w:t>
+      </w:r>
+    </w:p>
+    <w:p>
+      <w:pPr>
+        <w:rPr>
+          <w:rFonts w:ascii="Arial" w:eastAsia="Times New Roman" w:hAnsi="Arial" w:cs="Arial"/>
+          <w:color w:val="000000"/>
+        </w:rPr>
+      </w:pPr>
+    </w:p>
+    <w:p>
+      <w:pPr>
+        <w:rPr>
+          <w:rFonts w:ascii="Arial" w:eastAsia="Times New Roman" w:hAnsi="Arial" w:cs="Arial"/>
+          <w:color w:val="000000"/>
+        </w:rPr>
+      </w:pPr>
+      <w:r>
+        <w:rPr>
+          <w:rFonts w:ascii="Arial" w:eastAsia="Times New Roman" w:hAnsi="Arial" w:cs="Arial"/>
+          <w:color w:val="FF0000"/>
+        </w:rPr>
+        <w:t>Sure, we can add an experiment that does TD vs. non-TD. The reason we initially did the categories since we thought it is the most informative option, but we do agree with the reviewers very good point that it is worthwhile knowing TD vs. non-TD.</w:t>
+      </w:r>
+      <w:r>
+        <w:rPr>
+          <w:rFonts w:ascii="Arial" w:eastAsia="Times New Roman" w:hAnsi="Arial" w:cs="Arial"/>
+          <w:color w:val="000000"/>
+        </w:rPr>
+        <w:br/>
+      </w:r>
+      <w:r>
+        <w:rPr>
+          <w:rFonts w:ascii="Arial" w:eastAsia="Times New Roman" w:hAnsi="Arial" w:cs="Arial"/>
+          <w:color w:val="000000"/>
+        </w:rPr>
+        <w:br/>
+        <w:t xml:space="preserve">I don't understand why in S 2.4, for the coding agreement portion, you selected a </w:t>
+      </w:r>
+      <w:commentRangeStart w:id="22"/>
+      <w:r>
+        <w:rPr>
+          <w:rFonts w:ascii="Arial" w:eastAsia="Times New Roman" w:hAnsi="Arial" w:cs="Arial"/>
+          <w:color w:val="000000"/>
+        </w:rPr>
+        <w:t>random dataset that nearly matched the breakdown of the real world datasets</w:t>
+      </w:r>
+      <w:commentRangeEnd w:id="22"/>
+      <w:r>
+        <w:rPr>
+          <w:rStyle w:val="CommentReference"/>
+        </w:rPr>
+        <w:commentReference w:id="22"/>
+      </w:r>
+      <w:r>
+        <w:rPr>
+          <w:rFonts w:ascii="Arial" w:eastAsia="Times New Roman" w:hAnsi="Arial" w:cs="Arial"/>
+          <w:color w:val="000000"/>
+        </w:rPr>
+        <w:t xml:space="preserve">. This results in a very low number of actual true positives (e.g., only 1 comment of the 659 was doc debt). So when we calculate Kappa, my concern is that kappa here is really measuring a comment is "debt or non-debt", and not the specific categories. In other </w:t>
       </w:r>
       <w:proofErr w:type="gramStart"/>
       <w:r>
         <w:rPr>
           <w:rFonts w:ascii="Arial" w:eastAsia="Times New Roman" w:hAnsi="Arial" w:cs="Arial"/>
-          <w:color w:val="FF0000"/>
-        </w:rPr>
-        <w:t>is</w:t>
+          <w:color w:val="000000"/>
+        </w:rPr>
+        <w:t>words</w:t>
       </w:r>
       <w:proofErr w:type="gramEnd"/>
       <w:r>
         <w:rPr>
           <w:rFonts w:ascii="Arial" w:eastAsia="Times New Roman" w:hAnsi="Arial" w:cs="Arial"/>
-          <w:color w:val="FF0000"/>
-        </w:rPr>
-        <w:t xml:space="preserve"> tons that interviews developers) to say what they prefer, precision or recall.</w:t>
-      </w:r>
-    </w:p>
-    <w:p>
-      <w:pPr>
-        <w:rPr>
-          <w:rFonts w:ascii="Arial" w:eastAsia="Times New Roman" w:hAnsi="Arial" w:cs="Arial"/>
-          <w:color w:val="FF0000"/>
-        </w:rPr>
-      </w:pPr>
-    </w:p>
-    <w:p>
-      <w:pPr>
-        <w:rPr>
-          <w:rFonts w:ascii="Arial" w:eastAsia="Times New Roman" w:hAnsi="Arial" w:cs="Arial"/>
-          <w:color w:val="000000"/>
-        </w:rPr>
-      </w:pPr>
-      <w:r>
-        <w:rPr>
-          <w:rFonts w:ascii="Arial" w:eastAsia="Times New Roman" w:hAnsi="Arial" w:cs="Arial"/>
-          <w:color w:val="000000"/>
-        </w:rPr>
-        <w:t xml:space="preserve">I would like to see your view on the subject. In any case a naive 50/50 split like F1 seems incorrect. From Appendix table 7 it seems like your approach (in this paper and the previous one) favor high precision vs high recall. Can you explain why this is desirable? Perhaps the case made in </w:t>
+          <w:color w:val="000000"/>
+        </w:rPr>
+        <w:t xml:space="preserve"> it does not help us assess whether what coder 1 is calling "requirements debt" is also what coder 2 calls requirements debt. A mitigation here is to include category specific kappa scores, or to use a non-representative sample (I don't get why this is important to the task).</w:t>
+      </w:r>
+    </w:p>
+    <w:p>
+      <w:pPr>
+        <w:rPr>
+          <w:rFonts w:ascii="Arial" w:eastAsia="Times New Roman" w:hAnsi="Arial" w:cs="Arial"/>
+          <w:color w:val="000000"/>
+        </w:rPr>
+      </w:pPr>
+    </w:p>
+    <w:p>
+      <w:pPr>
+        <w:rPr>
+          <w:rFonts w:ascii="Arial" w:eastAsia="Times New Roman" w:hAnsi="Arial" w:cs="Arial"/>
+          <w:color w:val="000000"/>
+        </w:rPr>
+      </w:pPr>
+      <w:r>
+        <w:rPr>
+          <w:rFonts w:ascii="Arial" w:eastAsia="Times New Roman" w:hAnsi="Arial" w:cs="Arial"/>
+          <w:color w:val="FF0000"/>
+        </w:rPr>
+        <w:t xml:space="preserve">We kept the fraction of the </w:t>
+      </w:r>
+      <w:r>
+        <w:rPr>
+          <w:rFonts w:ascii="Arial" w:eastAsia="Times New Roman" w:hAnsi="Arial" w:cs="Arial"/>
+          <w:color w:val="FF0000"/>
+        </w:rPr>
+        <w:t>selected data to be the same proportion as the real world dataset since we did not want to bias the outcome of the classification. The reviewer has a good point about the fact that we in essence are comparing whether there is TD or not, and not focusing on the type per se. What we can do is either give the category specific kappa value if we have it or re-do this with a non-representative sample.</w:t>
+      </w:r>
+      <w:r>
+        <w:rPr>
+          <w:rFonts w:ascii="Arial" w:eastAsia="Times New Roman" w:hAnsi="Arial" w:cs="Arial"/>
+          <w:color w:val="000000"/>
+        </w:rPr>
+        <w:br/>
+      </w:r>
+      <w:r>
+        <w:rPr>
+          <w:rFonts w:ascii="Arial" w:eastAsia="Times New Roman" w:hAnsi="Arial" w:cs="Arial"/>
+          <w:color w:val="000000"/>
+        </w:rPr>
+        <w:lastRenderedPageBreak/>
+        <w:br/>
+        <w:t xml:space="preserve">Your text frequently says "NLP classifier" (and you mean </w:t>
+      </w:r>
+      <w:commentRangeStart w:id="23"/>
+      <w:r>
+        <w:rPr>
+          <w:rFonts w:ascii="Arial" w:eastAsia="Times New Roman" w:hAnsi="Arial" w:cs="Arial"/>
+          <w:color w:val="000000"/>
+        </w:rPr>
+        <w:t>max entropy classifier</w:t>
+      </w:r>
+      <w:commentRangeEnd w:id="23"/>
+      <w:r>
+        <w:rPr>
+          <w:rStyle w:val="CommentReference"/>
+        </w:rPr>
+        <w:commentReference w:id="23"/>
+      </w:r>
+      <w:r>
+        <w:rPr>
+          <w:rFonts w:ascii="Arial" w:eastAsia="Times New Roman" w:hAnsi="Arial" w:cs="Arial"/>
+          <w:color w:val="000000"/>
+        </w:rPr>
+        <w:t xml:space="preserve">). A decision tree would be interesting here, given your RQ2 and the problem of what words are important. I would think the decision tree could present this quite nicely. There are other classifiers to attempt too (and something like Weka would give you access to all of them and let you see which is most suitable). Other SE papers on NLP, e.g. Andi Marcus or Abram </w:t>
       </w:r>
       <w:proofErr w:type="spellStart"/>
       <w:r>
@@ -1852,7 +2635,7 @@
           <w:rFonts w:ascii="Arial" w:eastAsia="Times New Roman" w:hAnsi="Arial" w:cs="Arial"/>
           <w:color w:val="000000"/>
         </w:rPr>
-        <w:t>Sadowski's</w:t>
+        <w:t>Hindle</w:t>
       </w:r>
       <w:proofErr w:type="spellEnd"/>
       <w:r>
@@ -1860,417 +2643,95 @@
           <w:rFonts w:ascii="Arial" w:eastAsia="Times New Roman" w:hAnsi="Arial" w:cs="Arial"/>
           <w:color w:val="000000"/>
         </w:rPr>
-        <w:t xml:space="preserve"> ICSE2014 paper on industrial static analysis tools (now called Shipshape), namely, </w:t>
+        <w:t xml:space="preserve"> in topic modeling, discuss these extensively. The paper would benefit from presenting other ways of doing the classification. The state of the art in the SE/NLP world is moving to a deeper consideration of these questions - you would benefit from having discussions with the linguistics folks at your institution. (I see later you do discuss 2 others in Section 4.2. But now I see you discounting Naive Bayes although it does better on recall - see above for why this might well be fine). The related work covers some of the applicable work, but I'm not sure just because the subject matter is different - e.g. traceability vs self-admitted debt - that the underlying NLP approach is not still relevant for comparison. </w:t>
+      </w:r>
+      <w:commentRangeStart w:id="24"/>
+      <w:r>
+        <w:rPr>
+          <w:rFonts w:ascii="Arial" w:eastAsia="Times New Roman" w:hAnsi="Arial" w:cs="Arial"/>
+          <w:color w:val="000000"/>
+        </w:rPr>
+        <w:t>Some more discussion of your classifier and why it makes sense in the context of the domain is merited</w:t>
+      </w:r>
+      <w:commentRangeEnd w:id="24"/>
+      <w:r>
+        <w:rPr>
+          <w:rStyle w:val="CommentReference"/>
+        </w:rPr>
+        <w:commentReference w:id="24"/>
+      </w:r>
+      <w:r>
+        <w:rPr>
+          <w:rFonts w:ascii="Arial" w:eastAsia="Times New Roman" w:hAnsi="Arial" w:cs="Arial"/>
+          <w:color w:val="000000"/>
+        </w:rPr>
+        <w:t>.</w:t>
+      </w:r>
+    </w:p>
+    <w:p>
+      <w:pPr>
+        <w:rPr>
+          <w:rFonts w:ascii="Arial" w:eastAsia="Times New Roman" w:hAnsi="Arial" w:cs="Arial"/>
+          <w:color w:val="000000"/>
+        </w:rPr>
+      </w:pPr>
+    </w:p>
+    <w:p>
+      <w:pPr>
+        <w:rPr>
+          <w:rFonts w:ascii="Arial" w:eastAsia="Times New Roman" w:hAnsi="Arial" w:cs="Arial"/>
+          <w:color w:val="FF0000"/>
+        </w:rPr>
+      </w:pPr>
+      <w:r>
+        <w:rPr>
+          <w:rFonts w:ascii="Arial" w:eastAsia="Times New Roman" w:hAnsi="Arial" w:cs="Arial"/>
+          <w:color w:val="FF0000"/>
+        </w:rPr>
+        <w:t xml:space="preserve">Let’s try to add a discussion here of the different underlying classifiers, and more importantly, why they work. I </w:t>
+      </w:r>
+      <w:r>
+        <w:rPr>
+          <w:rFonts w:ascii="Arial" w:eastAsia="Times New Roman" w:hAnsi="Arial" w:cs="Arial"/>
+          <w:color w:val="FF0000"/>
+        </w:rPr>
+        <w:t xml:space="preserve">think that using decision trees would be crazy since we will have many branches, but I am not sure. Perhaps we can try that. </w:t>
+      </w:r>
+    </w:p>
+    <w:p>
+      <w:pPr>
+        <w:rPr>
+          <w:rFonts w:ascii="Arial" w:eastAsia="Times New Roman" w:hAnsi="Arial" w:cs="Arial"/>
+          <w:color w:val="000000"/>
+        </w:rPr>
+      </w:pPr>
+    </w:p>
+    <w:p>
+      <w:pPr>
+        <w:rPr>
+          <w:rFonts w:ascii="Arial" w:eastAsia="Times New Roman" w:hAnsi="Arial" w:cs="Arial"/>
+          <w:color w:val="000000"/>
+        </w:rPr>
+      </w:pPr>
+      <w:r>
+        <w:rPr>
+          <w:rFonts w:ascii="Arial" w:eastAsia="Times New Roman" w:hAnsi="Arial" w:cs="Arial"/>
+          <w:color w:val="FF0000"/>
+        </w:rPr>
+        <w:t xml:space="preserve">We should also re-word the naïve </w:t>
       </w:r>
       <w:proofErr w:type="spellStart"/>
       <w:r>
         <w:rPr>
           <w:rFonts w:ascii="Arial" w:eastAsia="Times New Roman" w:hAnsi="Arial" w:cs="Arial"/>
-          <w:color w:val="000000"/>
-        </w:rPr>
-        <w:t>devs</w:t>
+          <w:color w:val="FF0000"/>
+        </w:rPr>
+        <w:t>bayes</w:t>
       </w:r>
       <w:proofErr w:type="spellEnd"/>
       <w:r>
         <w:rPr>
           <w:rFonts w:ascii="Arial" w:eastAsia="Times New Roman" w:hAnsi="Arial" w:cs="Arial"/>
-          <w:color w:val="000000"/>
-        </w:rPr>
-        <w:t xml:space="preserve"> hate the noise.</w:t>
-      </w:r>
-      <w:r>
-        <w:rPr>
-          <w:rFonts w:ascii="Arial" w:eastAsia="Times New Roman" w:hAnsi="Arial" w:cs="Arial"/>
-          <w:color w:val="000000"/>
-        </w:rPr>
-        <w:br/>
-      </w:r>
-    </w:p>
-    <w:p>
-      <w:pPr>
-        <w:rPr>
-          <w:rFonts w:ascii="Arial" w:eastAsia="Times New Roman" w:hAnsi="Arial" w:cs="Arial"/>
-          <w:color w:val="FF0000"/>
-        </w:rPr>
-      </w:pPr>
-      <w:r>
-        <w:rPr>
-          <w:rFonts w:ascii="Arial" w:eastAsia="Times New Roman" w:hAnsi="Arial" w:cs="Arial"/>
-          <w:color w:val="FF0000"/>
-        </w:rPr>
-        <w:t>Yes, we can say this and cite the ICSE2014 work, or see if the Brazilian guys also have some motivation for higher precision.</w:t>
-      </w:r>
-    </w:p>
-    <w:p>
-      <w:pPr>
-        <w:rPr>
-          <w:rFonts w:ascii="Arial" w:eastAsia="Times New Roman" w:hAnsi="Arial" w:cs="Arial"/>
-          <w:color w:val="000000"/>
-        </w:rPr>
-      </w:pPr>
-      <w:r>
-        <w:rPr>
-          <w:rFonts w:ascii="Arial" w:eastAsia="Times New Roman" w:hAnsi="Arial" w:cs="Arial"/>
-          <w:color w:val="000000"/>
-        </w:rPr>
-        <w:t xml:space="preserve"> </w:t>
-      </w:r>
-    </w:p>
-    <w:p>
-      <w:pPr>
-        <w:rPr>
-          <w:rFonts w:ascii="Arial" w:eastAsia="Times New Roman" w:hAnsi="Arial" w:cs="Arial"/>
-          <w:color w:val="000000"/>
-        </w:rPr>
-      </w:pPr>
-      <w:r>
-        <w:rPr>
-          <w:rFonts w:ascii="Arial" w:eastAsia="Times New Roman" w:hAnsi="Arial" w:cs="Arial"/>
-          <w:color w:val="000000"/>
-        </w:rPr>
-        <w:br/>
-        <w:t xml:space="preserve">The random classifier puzzles me. It sounds like you have it randomly bucketing something as TD based on the underlying model you derive from the manual labeling. E.g. if the source dataset had 6% TD, 6% of the time (randomly) this classifier assigns the TD label. But why should the random classifier have to know the underlying distribution? What would you get if you set it to 50%? </w:t>
-      </w:r>
-    </w:p>
-    <w:p>
-      <w:pPr>
-        <w:rPr>
-          <w:rFonts w:ascii="Arial" w:eastAsia="Times New Roman" w:hAnsi="Arial" w:cs="Arial"/>
-          <w:color w:val="000000"/>
-        </w:rPr>
-      </w:pPr>
-    </w:p>
-    <w:p>
-      <w:pPr>
-        <w:rPr>
-          <w:rFonts w:ascii="Arial" w:eastAsia="Times New Roman" w:hAnsi="Arial" w:cs="Arial"/>
-          <w:color w:val="FF0000"/>
-        </w:rPr>
-      </w:pPr>
-      <w:r>
-        <w:rPr>
-          <w:rFonts w:ascii="Arial" w:eastAsia="Times New Roman" w:hAnsi="Arial" w:cs="Arial"/>
-          <w:color w:val="FF0000"/>
-        </w:rPr>
-        <w:t xml:space="preserve">No, it would be 50% if the dataset was balanced – but in this case it clearly is not balanced. This is why we actually use the distribution in the data to know the accuracy of the random classifier. We should give an example here, e.g., red vs. blue balls in a bucket. We can also cite other work </w:t>
-      </w:r>
-      <w:r>
-        <w:rPr>
-          <w:rFonts w:ascii="Arial" w:eastAsia="Times New Roman" w:hAnsi="Arial" w:cs="Arial"/>
-          <w:color w:val="FF0000"/>
-        </w:rPr>
-        <w:t xml:space="preserve">(preferably not ours) </w:t>
-      </w:r>
-      <w:r>
-        <w:rPr>
-          <w:rFonts w:ascii="Arial" w:eastAsia="Times New Roman" w:hAnsi="Arial" w:cs="Arial"/>
-          <w:color w:val="FF0000"/>
-        </w:rPr>
-        <w:t>that did this.</w:t>
-      </w:r>
-    </w:p>
-    <w:p>
-      <w:pPr>
-        <w:rPr>
-          <w:rFonts w:ascii="Arial" w:eastAsia="Times New Roman" w:hAnsi="Arial" w:cs="Arial"/>
-          <w:color w:val="000000"/>
-        </w:rPr>
-      </w:pPr>
-    </w:p>
-    <w:p>
-      <w:pPr>
-        <w:rPr>
-          <w:rFonts w:ascii="Arial" w:eastAsia="Times New Roman" w:hAnsi="Arial" w:cs="Arial"/>
-          <w:color w:val="000000"/>
-        </w:rPr>
-      </w:pPr>
-    </w:p>
-    <w:p>
-      <w:pPr>
-        <w:rPr>
-          <w:rFonts w:ascii="Arial" w:eastAsia="Times New Roman" w:hAnsi="Arial" w:cs="Arial"/>
-          <w:color w:val="000000"/>
-        </w:rPr>
-      </w:pPr>
-      <w:r>
-        <w:rPr>
-          <w:rFonts w:ascii="Arial" w:eastAsia="Times New Roman" w:hAnsi="Arial" w:cs="Arial"/>
-          <w:color w:val="000000"/>
-        </w:rPr>
-        <w:t>What I am saying is that the random classifier in your approach has this prior that in reality a naive classifier wouldn't get. And at 50% I suspect the recall would be much closer to the NLP approach. To be honest the discussion on page 6 was very unclear on how you ran this. I don't see why it needs some particular calculation for precision or recall, since you will simulate it just like a regular classifier, then measure the P/R based on the classification results.</w:t>
-      </w:r>
-    </w:p>
-    <w:p>
-      <w:pPr>
-        <w:rPr>
-          <w:rFonts w:ascii="Arial" w:eastAsia="Times New Roman" w:hAnsi="Arial" w:cs="Arial"/>
-          <w:color w:val="000000"/>
-        </w:rPr>
-      </w:pPr>
-    </w:p>
-    <w:p>
-      <w:pPr>
-        <w:rPr>
-          <w:rFonts w:ascii="Arial" w:eastAsia="Times New Roman" w:hAnsi="Arial" w:cs="Arial"/>
-          <w:color w:val="FF0000"/>
-        </w:rPr>
-      </w:pPr>
-      <w:r>
-        <w:rPr>
-          <w:rFonts w:ascii="Arial" w:eastAsia="Times New Roman" w:hAnsi="Arial" w:cs="Arial"/>
-          <w:color w:val="FF0000"/>
-        </w:rPr>
-        <w:t xml:space="preserve">No, it would be 50% if the dataset was balanced – but in this case it clearly is not balanced. This is why we actually use the distribution in the data to know the accuracy of the random classifier. We should give an example here, e.g., red vs. blue balls in a bucket. We can also cite other work </w:t>
-      </w:r>
-      <w:r>
-        <w:rPr>
-          <w:rFonts w:ascii="Arial" w:eastAsia="Times New Roman" w:hAnsi="Arial" w:cs="Arial"/>
-          <w:color w:val="FF0000"/>
-        </w:rPr>
-        <w:t xml:space="preserve">(preferably not ours) </w:t>
-      </w:r>
-      <w:r>
-        <w:rPr>
-          <w:rFonts w:ascii="Arial" w:eastAsia="Times New Roman" w:hAnsi="Arial" w:cs="Arial"/>
-          <w:color w:val="FF0000"/>
-        </w:rPr>
-        <w:t>that did this.</w:t>
-      </w:r>
-    </w:p>
-    <w:p>
-      <w:pPr>
-        <w:rPr>
-          <w:rFonts w:ascii="Arial" w:eastAsia="Times New Roman" w:hAnsi="Arial" w:cs="Arial"/>
-          <w:color w:val="000000"/>
-        </w:rPr>
-      </w:pPr>
-      <w:r>
-        <w:rPr>
-          <w:rFonts w:ascii="Arial" w:eastAsia="Times New Roman" w:hAnsi="Arial" w:cs="Arial"/>
-          <w:color w:val="000000"/>
-        </w:rPr>
-        <w:br/>
-      </w:r>
-      <w:r>
-        <w:rPr>
-          <w:rFonts w:ascii="Arial" w:eastAsia="Times New Roman" w:hAnsi="Arial" w:cs="Arial"/>
-          <w:color w:val="000000"/>
-        </w:rPr>
-        <w:br/>
-        <w:t>Finally, I expected to see in the results something that looked at TD vs non-TD (that is, no categories). The reasoning for this is that assuming the categories are invalid, even knowing there is TD of some kind would be helpful; it would therefore be interesting to know if performance changes.</w:t>
-      </w:r>
-    </w:p>
-    <w:p>
-      <w:pPr>
-        <w:rPr>
-          <w:rFonts w:ascii="Arial" w:eastAsia="Times New Roman" w:hAnsi="Arial" w:cs="Arial"/>
-          <w:color w:val="000000"/>
-        </w:rPr>
-      </w:pPr>
-    </w:p>
-    <w:p>
-      <w:pPr>
-        <w:rPr>
-          <w:rFonts w:ascii="Arial" w:eastAsia="Times New Roman" w:hAnsi="Arial" w:cs="Arial"/>
-          <w:color w:val="000000"/>
-        </w:rPr>
-      </w:pPr>
-      <w:r>
-        <w:rPr>
-          <w:rFonts w:ascii="Arial" w:eastAsia="Times New Roman" w:hAnsi="Arial" w:cs="Arial"/>
-          <w:color w:val="FF0000"/>
-        </w:rPr>
-        <w:t>Sure, we can add an experiment that does TD vs. non-TD. The reason we initially did the categories since we thought it is the most informative option, but we do agree with the reviewers very good point that it is worthwhile knowing TD vs. non-TD.</w:t>
-      </w:r>
-      <w:r>
-        <w:rPr>
-          <w:rFonts w:ascii="Arial" w:eastAsia="Times New Roman" w:hAnsi="Arial" w:cs="Arial"/>
-          <w:color w:val="000000"/>
-        </w:rPr>
-        <w:br/>
-      </w:r>
-      <w:r>
-        <w:rPr>
-          <w:rFonts w:ascii="Arial" w:eastAsia="Times New Roman" w:hAnsi="Arial" w:cs="Arial"/>
-          <w:color w:val="000000"/>
-        </w:rPr>
-        <w:br/>
-        <w:t xml:space="preserve">I don't understand why in S 2.4, for the coding agreement portion, you selected a random dataset that nearly matched the breakdown of the real world datasets. This results in a very low number of actual true positives (e.g., only 1 comment of the 659 was doc debt). So when we calculate Kappa, my concern is that kappa here is really measuring a comment is "debt or non-debt", and not the specific categories. In other </w:t>
-      </w:r>
-      <w:proofErr w:type="gramStart"/>
-      <w:r>
-        <w:rPr>
-          <w:rFonts w:ascii="Arial" w:eastAsia="Times New Roman" w:hAnsi="Arial" w:cs="Arial"/>
-          <w:color w:val="000000"/>
-        </w:rPr>
-        <w:t>words</w:t>
-      </w:r>
-      <w:proofErr w:type="gramEnd"/>
-      <w:r>
-        <w:rPr>
-          <w:rFonts w:ascii="Arial" w:eastAsia="Times New Roman" w:hAnsi="Arial" w:cs="Arial"/>
-          <w:color w:val="000000"/>
-        </w:rPr>
-        <w:t xml:space="preserve"> it does not help us assess whether what coder 1 is calling "requirements debt" is also what coder 2 calls requirements debt. A mitigation here is to include category specific kappa scores, or to use a non-representative sample (I don't get why this is important to the task).</w:t>
-      </w:r>
-    </w:p>
-    <w:p>
-      <w:pPr>
-        <w:rPr>
-          <w:rFonts w:ascii="Arial" w:eastAsia="Times New Roman" w:hAnsi="Arial" w:cs="Arial"/>
-          <w:color w:val="000000"/>
-        </w:rPr>
-      </w:pPr>
-    </w:p>
-    <w:p>
-      <w:pPr>
-        <w:rPr>
-          <w:rFonts w:ascii="Arial" w:eastAsia="Times New Roman" w:hAnsi="Arial" w:cs="Arial"/>
-          <w:color w:val="000000"/>
-        </w:rPr>
-      </w:pPr>
-      <w:r>
-        <w:rPr>
-          <w:rFonts w:ascii="Arial" w:eastAsia="Times New Roman" w:hAnsi="Arial" w:cs="Arial"/>
-          <w:color w:val="FF0000"/>
-        </w:rPr>
-        <w:t xml:space="preserve">We kept the fraction of the </w:t>
-      </w:r>
-      <w:r>
-        <w:rPr>
-          <w:rFonts w:ascii="Arial" w:eastAsia="Times New Roman" w:hAnsi="Arial" w:cs="Arial"/>
-          <w:color w:val="FF0000"/>
-        </w:rPr>
-        <w:t>selected data to be the same proportion as the real world dataset since we did not want to bias the outcome of the classification. The reviewer has a good point about the fact that we in essence are comparing whether there is TD or not, and not focusing on the type per se. What we can do is either give the category specific kappa value if we have it or re-do this with a non-representative sample.</w:t>
-      </w:r>
-      <w:r>
-        <w:rPr>
-          <w:rFonts w:ascii="Arial" w:eastAsia="Times New Roman" w:hAnsi="Arial" w:cs="Arial"/>
-          <w:color w:val="000000"/>
-        </w:rPr>
-        <w:br/>
-      </w:r>
-      <w:r>
-        <w:rPr>
-          <w:rFonts w:ascii="Arial" w:eastAsia="Times New Roman" w:hAnsi="Arial" w:cs="Arial"/>
-          <w:color w:val="000000"/>
-        </w:rPr>
-        <w:br/>
-        <w:t xml:space="preserve">Your text frequently says "NLP classifier" (and you mean max entropy classifier). A decision tree would be interesting here, given your RQ2 and the problem of what words are important. I would think the decision tree could present this quite nicely. There are other classifiers to attempt too (and something like </w:t>
-      </w:r>
-      <w:proofErr w:type="spellStart"/>
-      <w:r>
-        <w:rPr>
-          <w:rFonts w:ascii="Arial" w:eastAsia="Times New Roman" w:hAnsi="Arial" w:cs="Arial"/>
-          <w:color w:val="000000"/>
-        </w:rPr>
-        <w:t>Weka</w:t>
-      </w:r>
-      <w:proofErr w:type="spellEnd"/>
-      <w:r>
-        <w:rPr>
-          <w:rFonts w:ascii="Arial" w:eastAsia="Times New Roman" w:hAnsi="Arial" w:cs="Arial"/>
-          <w:color w:val="000000"/>
-        </w:rPr>
-        <w:t xml:space="preserve"> would give you access to all of them and let you see which is most suitable). Other SE papers on NLP, e.g. </w:t>
-      </w:r>
-      <w:proofErr w:type="spellStart"/>
-      <w:r>
-        <w:rPr>
-          <w:rFonts w:ascii="Arial" w:eastAsia="Times New Roman" w:hAnsi="Arial" w:cs="Arial"/>
-          <w:color w:val="000000"/>
-        </w:rPr>
-        <w:t>Andi</w:t>
-      </w:r>
-      <w:proofErr w:type="spellEnd"/>
-      <w:r>
-        <w:rPr>
-          <w:rFonts w:ascii="Arial" w:eastAsia="Times New Roman" w:hAnsi="Arial" w:cs="Arial"/>
-          <w:color w:val="000000"/>
-        </w:rPr>
-        <w:t xml:space="preserve"> Marcus or Abram </w:t>
-      </w:r>
-      <w:proofErr w:type="spellStart"/>
-      <w:r>
-        <w:rPr>
-          <w:rFonts w:ascii="Arial" w:eastAsia="Times New Roman" w:hAnsi="Arial" w:cs="Arial"/>
-          <w:color w:val="000000"/>
-        </w:rPr>
-        <w:t>Hindle</w:t>
-      </w:r>
-      <w:proofErr w:type="spellEnd"/>
-      <w:r>
-        <w:rPr>
-          <w:rFonts w:ascii="Arial" w:eastAsia="Times New Roman" w:hAnsi="Arial" w:cs="Arial"/>
-          <w:color w:val="000000"/>
-        </w:rPr>
-        <w:t xml:space="preserve"> in topic modeling, discuss these extensively. The paper would benefit from presenting other ways of doing the classification. The state of the art in the SE/NLP world is moving to a deeper consideration of these questions - you would benefit from having discussions with the linguistics folks at your institution. (I see later you do discuss 2 others in Section 4.2. But now I see you discounting Naive Bayes although it does better on recall - see above for why this might well be fine). The related work covers some of the applicable work, but I'm not sure just because the subject matter is different - e.g. traceability vs self-admitted debt - that the underlying NLP approach is not still relevant for comparison. Some more discussion of your classifier and why it makes sense in the context of the domain is merited.</w:t>
-      </w:r>
-    </w:p>
-    <w:p>
-      <w:pPr>
-        <w:rPr>
-          <w:rFonts w:ascii="Arial" w:eastAsia="Times New Roman" w:hAnsi="Arial" w:cs="Arial"/>
-          <w:color w:val="000000"/>
-        </w:rPr>
-      </w:pPr>
-    </w:p>
-    <w:p>
-      <w:pPr>
-        <w:rPr>
-          <w:rFonts w:ascii="Arial" w:eastAsia="Times New Roman" w:hAnsi="Arial" w:cs="Arial"/>
-          <w:color w:val="000000"/>
-        </w:rPr>
-      </w:pPr>
-      <w:r>
-        <w:rPr>
-          <w:rFonts w:ascii="Arial" w:eastAsia="Times New Roman" w:hAnsi="Arial" w:cs="Arial"/>
-          <w:color w:val="000000"/>
-        </w:rPr>
-        <w:t xml:space="preserve">Let’s try to add a discussion here of the different underlying classifiers, and more importantly, why they work. I </w:t>
-      </w:r>
-      <w:r>
-        <w:rPr>
-          <w:rFonts w:ascii="Arial" w:eastAsia="Times New Roman" w:hAnsi="Arial" w:cs="Arial"/>
-          <w:color w:val="000000"/>
-        </w:rPr>
-        <w:t xml:space="preserve">think that using decision trees would be crazy since we will have many branches, but I am not sure. Perhaps we can try that. </w:t>
-      </w:r>
-    </w:p>
-    <w:p>
-      <w:pPr>
-        <w:rPr>
-          <w:rFonts w:ascii="Arial" w:eastAsia="Times New Roman" w:hAnsi="Arial" w:cs="Arial"/>
-          <w:color w:val="000000"/>
-        </w:rPr>
-      </w:pPr>
-    </w:p>
-    <w:p>
-      <w:pPr>
-        <w:rPr>
-          <w:rFonts w:ascii="Arial" w:eastAsia="Times New Roman" w:hAnsi="Arial" w:cs="Arial"/>
-          <w:color w:val="000000"/>
-        </w:rPr>
-      </w:pPr>
-      <w:r>
-        <w:rPr>
-          <w:rFonts w:ascii="Arial" w:eastAsia="Times New Roman" w:hAnsi="Arial" w:cs="Arial"/>
-          <w:color w:val="FF0000"/>
-        </w:rPr>
-        <w:t xml:space="preserve">We should also re-word the naïve </w:t>
-      </w:r>
-      <w:proofErr w:type="spellStart"/>
-      <w:r>
-        <w:rPr>
-          <w:rFonts w:ascii="Arial" w:eastAsia="Times New Roman" w:hAnsi="Arial" w:cs="Arial"/>
-          <w:color w:val="FF0000"/>
-        </w:rPr>
-        <w:t>bayes</w:t>
-      </w:r>
-      <w:proofErr w:type="spellEnd"/>
-      <w:r>
-        <w:rPr>
-          <w:rFonts w:ascii="Arial" w:eastAsia="Times New Roman" w:hAnsi="Arial" w:cs="Arial"/>
           <w:color w:val="FF0000"/>
         </w:rPr>
         <w:t xml:space="preserve"> so that it is not “discounted” and highlight its strengths.</w:t>
@@ -2328,7 +2789,7 @@
         <w:br/>
         <w:t>The RQ3 is really about active learning. There are in fact tools and approaches in this sub-field entirely concerned with reducing the amount of labeling needed. See </w:t>
       </w:r>
-      <w:hyperlink r:id="rId4" w:tgtFrame="_blank" w:history="1">
+      <w:hyperlink r:id="rId6" w:tgtFrame="_blank" w:history="1">
         <w:r>
           <w:rPr>
             <w:rFonts w:ascii="Arial" w:eastAsia="Times New Roman" w:hAnsi="Arial" w:cs="Arial"/>
@@ -2373,7 +2834,37 @@
           <w:color w:val="000000"/>
         </w:rPr>
         <w:br/>
-        <w:t>It seems like you cannot decide whether the dataset should be one giant bag of all 10 projects, or 1 project at a time (which suggests some sort of multilevel regression, but anyway). In evaluating amount of training data needed, I don't understand why you approach this on a per-project basis. Wouldn't it make more sense to either look at the incremental improvement overall, or only on one project? There seems to be a huge assumption that these projects have similar (identical) feature distributions. That seems dangerous; perhaps not in this case, where the projects are all open source, Java projects, but certainly when we broaden the developers involved, I would expect to see a lot of drift (for example, would a German project use words like "hack"?)</w:t>
+        <w:t xml:space="preserve">It seems like you cannot decide whether the dataset should be one giant bag of all 10 projects, or 1 project at a time (which suggests some sort of multilevel regression, but </w:t>
+      </w:r>
+      <w:r>
+        <w:rPr>
+          <w:rFonts w:ascii="Arial" w:eastAsia="Times New Roman" w:hAnsi="Arial" w:cs="Arial"/>
+          <w:color w:val="000000"/>
+        </w:rPr>
+        <w:lastRenderedPageBreak/>
+        <w:t xml:space="preserve">anyway). </w:t>
+      </w:r>
+      <w:commentRangeStart w:id="25"/>
+      <w:r>
+        <w:rPr>
+          <w:rFonts w:ascii="Arial" w:eastAsia="Times New Roman" w:hAnsi="Arial" w:cs="Arial"/>
+          <w:color w:val="000000"/>
+        </w:rPr>
+        <w:t>In evaluating amount of training data needed, I don't understand why you approach this on a per-project basis</w:t>
+      </w:r>
+      <w:commentRangeEnd w:id="25"/>
+      <w:r>
+        <w:rPr>
+          <w:rStyle w:val="CommentReference"/>
+        </w:rPr>
+        <w:commentReference w:id="25"/>
+      </w:r>
+      <w:r>
+        <w:rPr>
+          <w:rFonts w:ascii="Arial" w:eastAsia="Times New Roman" w:hAnsi="Arial" w:cs="Arial"/>
+          <w:color w:val="000000"/>
+        </w:rPr>
+        <w:t>. Wouldn't it make more sense to either look at the incremental improvement overall, or only on one project? There seems to be a huge assumption that these projects have similar (identical) feature distributions. That seems dangerous; perhaps not in this case, where the projects are all open source, Java projects, but certainly when we broaden the developers involved, I would expect to see a lot of drift (for example, would a German project use words like "hack"?)</w:t>
       </w:r>
       <w:r>
         <w:rPr>
@@ -2450,7 +2941,29 @@
           <w:rFonts w:ascii="Arial" w:eastAsia="Times New Roman" w:hAnsi="Arial" w:cs="Arial"/>
           <w:color w:val="FF0000"/>
         </w:rPr>
-        <w:t>We do not do that, we use the project with the most comments first and go down the line. We should do an experiment where we put all comments in one line and add 10 or 50 comments per time and see what is the optimal number of comments to train on.</w:t>
+        <w:t xml:space="preserve">We do not do that, we use the project with the most comments first and go down the line. </w:t>
+      </w:r>
+      <w:commentRangeStart w:id="26"/>
+      <w:r>
+        <w:rPr>
+          <w:rFonts w:ascii="Arial" w:eastAsia="Times New Roman" w:hAnsi="Arial" w:cs="Arial"/>
+          <w:color w:val="FF0000"/>
+        </w:rPr>
+        <w:t>We should do an experiment where we put all comments in one line and add 10 or 50 comments per time and see what is the optimal number of comments to train on</w:t>
+      </w:r>
+      <w:commentRangeEnd w:id="26"/>
+      <w:r>
+        <w:rPr>
+          <w:rStyle w:val="CommentReference"/>
+        </w:rPr>
+        <w:commentReference w:id="26"/>
+      </w:r>
+      <w:r>
+        <w:rPr>
+          <w:rFonts w:ascii="Arial" w:eastAsia="Times New Roman" w:hAnsi="Arial" w:cs="Arial"/>
+          <w:color w:val="FF0000"/>
+        </w:rPr>
+        <w:t>.</w:t>
       </w:r>
       <w:r>
         <w:rPr>
@@ -2520,7 +3033,29 @@
           <w:rFonts w:ascii="Arial" w:eastAsia="Times New Roman" w:hAnsi="Arial" w:cs="Arial"/>
           <w:color w:val="FF0000"/>
         </w:rPr>
-        <w:t>We should mention this in the threats to construct validity, however, we do not expect an overlap since this is self admitted TD. We can do a small experiment to validate this and/or cite the ICSME paper which says that code and comments co-change most of the time.</w:t>
+        <w:t xml:space="preserve">We should mention this in the threats to construct validity, however, we do not expect an overlap since this is self admitted TD. </w:t>
+      </w:r>
+      <w:commentRangeStart w:id="27"/>
+      <w:r>
+        <w:rPr>
+          <w:rFonts w:ascii="Arial" w:eastAsia="Times New Roman" w:hAnsi="Arial" w:cs="Arial"/>
+          <w:color w:val="FF0000"/>
+        </w:rPr>
+        <w:t xml:space="preserve">We can do a small experiment to validate </w:t>
+      </w:r>
+      <w:commentRangeEnd w:id="27"/>
+      <w:r>
+        <w:rPr>
+          <w:rStyle w:val="CommentReference"/>
+        </w:rPr>
+        <w:commentReference w:id="27"/>
+      </w:r>
+      <w:r>
+        <w:rPr>
+          <w:rFonts w:ascii="Arial" w:eastAsia="Times New Roman" w:hAnsi="Arial" w:cs="Arial"/>
+          <w:color w:val="FF0000"/>
+        </w:rPr>
+        <w:t>this and/or cite the ICSME paper which says that code and comments co-change most of the time.</w:t>
       </w:r>
       <w:r>
         <w:rPr>
@@ -2590,7 +3125,15 @@
           <w:color w:val="000000"/>
         </w:rPr>
         <w:br/>
-        <w:t>- Section 3 is called "Case Study Results". This isn't a case study but rather an experiment.</w:t>
+        <w:t xml:space="preserve">- Section 3 is called "Case Study Results". This isn't a case study but rather an </w:t>
+      </w:r>
+      <w:r>
+        <w:rPr>
+          <w:rFonts w:ascii="Arial" w:eastAsia="Times New Roman" w:hAnsi="Arial" w:cs="Arial"/>
+          <w:color w:val="000000"/>
+        </w:rPr>
+        <w:lastRenderedPageBreak/>
+        <w:t>experiment.</w:t>
       </w:r>
       <w:r>
         <w:rPr>
@@ -2600,7 +3143,7 @@
         <w:br/>
         <w:t>- You cite the Stanford NLP tools [15], but you aren't using them (AFAIK). You are using instead the max entropy classifier at </w:t>
       </w:r>
-      <w:hyperlink r:id="rId5" w:tgtFrame="_blank" w:history="1">
+      <w:hyperlink r:id="rId7" w:tgtFrame="_blank" w:history="1">
         <w:r>
           <w:rPr>
             <w:rFonts w:ascii="Arial" w:eastAsia="Times New Roman" w:hAnsi="Arial" w:cs="Arial"/>
@@ -2965,6 +3508,7 @@
           <w:sz w:val="32"/>
           <w:u w:val="single"/>
         </w:rPr>
+        <w:lastRenderedPageBreak/>
         <w:t>Reviewer: 3</w:t>
       </w:r>
       <w:r>
@@ -3065,7 +3609,29 @@
           <w:rFonts w:ascii="Arial" w:eastAsia="Times New Roman" w:hAnsi="Arial" w:cs="Arial"/>
           <w:color w:val="000000"/>
         </w:rPr>
-        <w:t>(2) Did the authors do any vetting on their development set of whether or not the debt is actually present in the code when it is in the comment? In essence, are they just finding comments that *admit* technical debt, or are they actually finding locations in the code that actually *have* technical debt? For instance, did the authors consider the impact of obsolete comments? If a developer eliminated the technical debt, would the comment indicating the debt remain?</w:t>
+        <w:t xml:space="preserve">(2) Did the authors do any vetting on their development set of whether or not the debt is actually present in the code when it is in the comment? In essence, are they just finding comments that </w:t>
+      </w:r>
+      <w:commentRangeStart w:id="28"/>
+      <w:r>
+        <w:rPr>
+          <w:rFonts w:ascii="Arial" w:eastAsia="Times New Roman" w:hAnsi="Arial" w:cs="Arial"/>
+          <w:color w:val="000000"/>
+        </w:rPr>
+        <w:t>*admit* technical debt, or are they actually finding locations in the code that actually *have* technical debt</w:t>
+      </w:r>
+      <w:commentRangeEnd w:id="28"/>
+      <w:r>
+        <w:rPr>
+          <w:rStyle w:val="CommentReference"/>
+        </w:rPr>
+        <w:commentReference w:id="28"/>
+      </w:r>
+      <w:r>
+        <w:rPr>
+          <w:rFonts w:ascii="Arial" w:eastAsia="Times New Roman" w:hAnsi="Arial" w:cs="Arial"/>
+          <w:color w:val="000000"/>
+        </w:rPr>
+        <w:t>? For instance, did the authors consider the impact of obsolete comments? If a developer eliminated the technical debt, would the comment indicating the debt remain?</w:t>
       </w:r>
     </w:p>
     <w:p>
@@ -3171,6 +3737,7 @@
           <w:rFonts w:ascii="Arial" w:eastAsia="Times New Roman" w:hAnsi="Arial" w:cs="Arial"/>
           <w:color w:val="000000"/>
         </w:rPr>
+        <w:lastRenderedPageBreak/>
         <w:br/>
         <w:t>I believe the work in its current form identifies technical debt comments. I think the paper would benefit from a deeper discussion of the potential benefits of this information independent of knowing whether there actually *is* technical debt present.</w:t>
       </w:r>
@@ -3189,12 +3756,27 @@
           <w:color w:val="FF0000"/>
         </w:rPr>
       </w:pPr>
-      <w:r>
-        <w:rPr>
-          <w:rFonts w:ascii="Arial" w:eastAsia="Times New Roman" w:hAnsi="Arial" w:cs="Arial"/>
-          <w:color w:val="FF0000"/>
-        </w:rPr>
-        <w:t>Is this the same as the first point? I don’t understand what he/she is asking here.</w:t>
+      <w:commentRangeStart w:id="29"/>
+      <w:r>
+        <w:rPr>
+          <w:rFonts w:ascii="Arial" w:eastAsia="Times New Roman" w:hAnsi="Arial" w:cs="Arial"/>
+          <w:color w:val="FF0000"/>
+        </w:rPr>
+        <w:t>Is this the same as the first point</w:t>
+      </w:r>
+      <w:commentRangeEnd w:id="29"/>
+      <w:r>
+        <w:rPr>
+          <w:rStyle w:val="CommentReference"/>
+        </w:rPr>
+        <w:commentReference w:id="29"/>
+      </w:r>
+      <w:r>
+        <w:rPr>
+          <w:rFonts w:ascii="Arial" w:eastAsia="Times New Roman" w:hAnsi="Arial" w:cs="Arial"/>
+          <w:color w:val="FF0000"/>
+        </w:rPr>
+        <w:t>? I don’t understand what he/she is asking here.</w:t>
       </w:r>
     </w:p>
     <w:p>
@@ -3233,7 +3815,22 @@
           <w:rFonts w:ascii="Arial" w:eastAsia="Times New Roman" w:hAnsi="Arial" w:cs="Arial"/>
           <w:color w:val="FF0000"/>
         </w:rPr>
-        <w:t>The order of the projects was not random, we put in the largest project first. Our analysis for reviewer 2 should address this comment as well.</w:t>
+        <w:t xml:space="preserve">The order of the projects was not random, we put in the largest project first. </w:t>
+      </w:r>
+      <w:commentRangeStart w:id="30"/>
+      <w:r>
+        <w:rPr>
+          <w:rFonts w:ascii="Arial" w:eastAsia="Times New Roman" w:hAnsi="Arial" w:cs="Arial"/>
+          <w:color w:val="FF0000"/>
+        </w:rPr>
+        <w:t>Our analysis for reviewer 2 should address this comment as well.</w:t>
+      </w:r>
+      <w:commentRangeEnd w:id="30"/>
+      <w:r>
+        <w:rPr>
+          <w:rStyle w:val="CommentReference"/>
+        </w:rPr>
+        <w:commentReference w:id="30"/>
       </w:r>
       <w:r>
         <w:rPr>
@@ -3275,7 +3872,29 @@
           <w:rFonts w:ascii="Arial" w:eastAsia="Times New Roman" w:hAnsi="Arial" w:cs="Arial"/>
           <w:color w:val="FF0000"/>
         </w:rPr>
-        <w:t>Sure, we can tone down and discuss per project. I don’t think it is a good idea to remove the random and comment comparison.</w:t>
+        <w:t xml:space="preserve">Sure, we can tone down and discuss per project. I don’t think it is a good idea to </w:t>
+      </w:r>
+      <w:commentRangeStart w:id="31"/>
+      <w:r>
+        <w:rPr>
+          <w:rFonts w:ascii="Arial" w:eastAsia="Times New Roman" w:hAnsi="Arial" w:cs="Arial"/>
+          <w:color w:val="FF0000"/>
+        </w:rPr>
+        <w:t>remove the random and comment comparison</w:t>
+      </w:r>
+      <w:commentRangeEnd w:id="31"/>
+      <w:r>
+        <w:rPr>
+          <w:rStyle w:val="CommentReference"/>
+        </w:rPr>
+        <w:commentReference w:id="31"/>
+      </w:r>
+      <w:r>
+        <w:rPr>
+          <w:rFonts w:ascii="Arial" w:eastAsia="Times New Roman" w:hAnsi="Arial" w:cs="Arial"/>
+          <w:color w:val="FF0000"/>
+        </w:rPr>
+        <w:t>.</w:t>
       </w:r>
     </w:p>
     <w:p>
@@ -3344,7 +3963,15 @@
           <w:color w:val="000000"/>
         </w:rPr>
         <w:br/>
-        <w:t>- RQ 2: I notice that some textual features include punctuation, while others don’t. Should punctuation be separated out? Is it the presence of the question mark alone in “needed?” or the word *with* the question mark that indicates technical debt? A brief justification of the author’s handling of punctuation would help. Did the authors try just “?” alone in predicting technical debt? I notice a number of features include a question mark. Did the authors try technical features with &amp; without the punctuation, or with the punctuation separated out to see the impact it would have?</w:t>
+        <w:t xml:space="preserve">- RQ 2: I notice that some textual features include punctuation, while others don’t. Should punctuation be separated out? Is it the presence of the question mark alone in “needed?” or the word *with* the question mark that indicates technical debt? A brief justification of the author’s handling of punctuation would help. Did the authors try just “?” alone in predicting technical debt? I notice a number of features include a question </w:t>
+      </w:r>
+      <w:r>
+        <w:rPr>
+          <w:rFonts w:ascii="Arial" w:eastAsia="Times New Roman" w:hAnsi="Arial" w:cs="Arial"/>
+          <w:color w:val="000000"/>
+        </w:rPr>
+        <w:lastRenderedPageBreak/>
+        <w:t>mark. Did the authors try technical features with &amp; without the punctuation, or with the punctuation separated out to see the impact it would have?</w:t>
       </w:r>
     </w:p>
     <w:p>
@@ -3362,6 +3989,7 @@
           <w:color w:val="000000"/>
         </w:rPr>
       </w:pPr>
+      <w:commentRangeStart w:id="32"/>
       <w:r>
         <w:rPr>
           <w:rFonts w:ascii="Arial" w:eastAsia="Times New Roman" w:hAnsi="Arial" w:cs="Arial"/>
@@ -3374,7 +4002,21 @@
           <w:rFonts w:ascii="Arial" w:eastAsia="Times New Roman" w:hAnsi="Arial" w:cs="Arial"/>
           <w:color w:val="FF0000"/>
         </w:rPr>
-        <w:t>phenomena of the NLP tool?</w:t>
+        <w:t>phenomena of the NLP tool</w:t>
+      </w:r>
+      <w:commentRangeEnd w:id="32"/>
+      <w:r>
+        <w:rPr>
+          <w:rStyle w:val="CommentReference"/>
+        </w:rPr>
+        <w:commentReference w:id="32"/>
+      </w:r>
+      <w:r>
+        <w:rPr>
+          <w:rFonts w:ascii="Arial" w:eastAsia="Times New Roman" w:hAnsi="Arial" w:cs="Arial"/>
+          <w:color w:val="FF0000"/>
+        </w:rPr>
+        <w:t>?</w:t>
       </w:r>
       <w:r>
         <w:rPr>
@@ -3489,7 +4131,6 @@
           <w:color w:val="FF0000"/>
         </w:rPr>
       </w:pPr>
-      <w:bookmarkStart w:id="0" w:name="_GoBack"/>
       <w:r>
         <w:rPr>
           <w:color w:val="FF0000"/>
@@ -3497,7 +4138,6 @@
         <w:t>Easy fixes</w:t>
       </w:r>
     </w:p>
-    <w:bookmarkEnd w:id="0"/>
     <w:sectPr>
       <w:pgSz w:w="12240" w:h="15840"/>
       <w:pgMar w:top="1440" w:right="1440" w:bottom="1440" w:left="1440" w:header="708" w:footer="708" w:gutter="0"/>
@@ -3508,8 +4148,822 @@
 </w:document>
 </file>
 
+<file path=word/comments.xml><?xml version="1.0" encoding="utf-8"?>
+<w:comments xmlns:wpc="http://schemas.microsoft.com/office/word/2010/wordprocessingCanvas" xmlns:cx="http://schemas.microsoft.com/office/drawing/2014/chartex" xmlns:cx1="http://schemas.microsoft.com/office/drawing/2015/9/8/chartex" xmlns:cx2="http://schemas.microsoft.com/office/drawing/2015/10/21/chartex" xmlns:mc="http://schemas.openxmlformats.org/markup-compatibility/2006" xmlns:o="urn:schemas-microsoft-com:office:office" xmlns:r="http://schemas.openxmlformats.org/officeDocument/2006/relationships" xmlns:m="http://schemas.openxmlformats.org/officeDocument/2006/math" xmlns:v="urn:schemas-microsoft-com:vml" xmlns:wp14="http://schemas.microsoft.com/office/word/2010/wordprocessingDrawing" xmlns:wp="http://schemas.openxmlformats.org/drawingml/2006/wordprocessingDrawing" xmlns:w10="urn:schemas-microsoft-com:office:word" xmlns:w="http://schemas.openxmlformats.org/wordprocessingml/2006/main" xmlns:w14="http://schemas.microsoft.com/office/word/2010/wordml" xmlns:w15="http://schemas.microsoft.com/office/word/2012/wordml" xmlns:w16se="http://schemas.microsoft.com/office/word/2015/wordml/symex" xmlns:wpg="http://schemas.microsoft.com/office/word/2010/wordprocessingGroup" xmlns:wpi="http://schemas.microsoft.com/office/word/2010/wordprocessingInk" xmlns:wne="http://schemas.microsoft.com/office/word/2006/wordml" xmlns:wps="http://schemas.microsoft.com/office/word/2010/wordprocessingShape" mc:Ignorable="w14 w15 w16se wp14">
+  <w:comment w:id="0" w:author="tsantalis" w:date="2016-05-11T15:41:00Z" w:initials="t">
+    <w:p>
+      <w:pPr>
+        <w:pStyle w:val="CommentText"/>
+      </w:pPr>
+      <w:r>
+        <w:rPr>
+          <w:rStyle w:val="CommentReference"/>
+        </w:rPr>
+        <w:annotationRef/>
+      </w:r>
+      <w:r>
+        <w:t>This is a must.</w:t>
+      </w:r>
+      <w:r>
+        <w:br/>
+        <w:t xml:space="preserve">We can use </w:t>
+      </w:r>
+      <w:proofErr w:type="spellStart"/>
+      <w:r>
+        <w:t>SonarQube</w:t>
+      </w:r>
+      <w:proofErr w:type="spellEnd"/>
+      <w:r>
+        <w:t xml:space="preserve"> as Emad suggested, but we have to be careful with the kind of code smells and debt we are taking into account</w:t>
+      </w:r>
+      <w:r>
+        <w:t>.</w:t>
+      </w:r>
+    </w:p>
+    <w:p>
+      <w:pPr>
+        <w:pStyle w:val="CommentText"/>
+      </w:pPr>
+      <w:r>
+        <w:t xml:space="preserve">Alternatively, we can use </w:t>
+      </w:r>
+      <w:proofErr w:type="spellStart"/>
+      <w:r>
+        <w:t>inCode</w:t>
+      </w:r>
+      <w:proofErr w:type="spellEnd"/>
+      <w:r>
+        <w:t xml:space="preserve"> to detect code smells (design debt), or DÉCOR, or </w:t>
+      </w:r>
+      <w:proofErr w:type="spellStart"/>
+      <w:r>
+        <w:t>JDeodorant</w:t>
+      </w:r>
+      <w:proofErr w:type="spellEnd"/>
+      <w:r>
+        <w:t>.</w:t>
+      </w:r>
+    </w:p>
+  </w:comment>
+  <w:comment w:id="1" w:author="tsantalis" w:date="2016-05-11T15:57:00Z" w:initials="t">
+    <w:p>
+      <w:pPr>
+        <w:pStyle w:val="CommentText"/>
+      </w:pPr>
+      <w:r>
+        <w:rPr>
+          <w:rStyle w:val="CommentReference"/>
+        </w:rPr>
+        <w:annotationRef/>
+      </w:r>
+      <w:r>
+        <w:t>We should include some examples and explanations from the workshop paper, so that the reader gets an idea about the difference between design and requirement debt</w:t>
+      </w:r>
+    </w:p>
+  </w:comment>
+  <w:comment w:id="2" w:author="tsantalis" w:date="2016-05-11T15:59:00Z" w:initials="t">
+    <w:p>
+      <w:pPr>
+        <w:pStyle w:val="CommentText"/>
+      </w:pPr>
+      <w:r>
+        <w:rPr>
+          <w:rStyle w:val="CommentReference"/>
+        </w:rPr>
+        <w:annotationRef/>
+      </w:r>
+      <w:r>
+        <w:t>The random classifier is a little bit problematic. We have to explain carefully, or think of an alternative approach to compare with (e.g., keywords or phrases).</w:t>
+      </w:r>
+    </w:p>
+  </w:comment>
+  <w:comment w:id="3" w:author="tsantalis" w:date="2016-05-11T16:02:00Z" w:initials="t">
+    <w:p>
+      <w:pPr>
+        <w:pStyle w:val="CommentText"/>
+      </w:pPr>
+      <w:r>
+        <w:rPr>
+          <w:rStyle w:val="CommentReference"/>
+        </w:rPr>
+        <w:annotationRef/>
+      </w:r>
+      <w:r>
+        <w:t>This is a part that I wrote. I agree that we should change the tone and present it as a complementary approach, but I think it’s useful to discuss the limitations of existing approaches.</w:t>
+      </w:r>
+    </w:p>
+    <w:p>
+      <w:pPr>
+        <w:pStyle w:val="CommentText"/>
+      </w:pPr>
+      <w:r>
+        <w:t>I will work on it.</w:t>
+      </w:r>
+    </w:p>
+  </w:comment>
+  <w:comment w:id="4" w:author="tsantalis" w:date="2016-05-11T16:06:00Z" w:initials="t">
+    <w:p>
+      <w:pPr>
+        <w:pStyle w:val="CommentText"/>
+      </w:pPr>
+      <w:r>
+        <w:rPr>
+          <w:rStyle w:val="CommentReference"/>
+        </w:rPr>
+        <w:annotationRef/>
+      </w:r>
+      <w:r>
+        <w:t>This is actually a threat to the validity. We should discuss it in that section.</w:t>
+      </w:r>
+    </w:p>
+  </w:comment>
+  <w:comment w:id="5" w:author="tsantalis" w:date="2016-05-11T16:07:00Z" w:initials="t">
+    <w:p>
+      <w:pPr>
+        <w:pStyle w:val="CommentText"/>
+      </w:pPr>
+      <w:r>
+        <w:rPr>
+          <w:rStyle w:val="CommentReference"/>
+        </w:rPr>
+        <w:annotationRef/>
+      </w:r>
+      <w:r>
+        <w:t>What is the problem with larger systems? I think the approach does not face any scalability problems. The only concern is the domain of the project, not its size</w:t>
+      </w:r>
+    </w:p>
+  </w:comment>
+  <w:comment w:id="6" w:author="tsantalis" w:date="2016-05-11T16:10:00Z" w:initials="t">
+    <w:p>
+      <w:pPr>
+        <w:pStyle w:val="CommentText"/>
+      </w:pPr>
+      <w:r>
+        <w:rPr>
+          <w:rStyle w:val="CommentReference"/>
+        </w:rPr>
+        <w:annotationRef/>
+      </w:r>
+      <w:r>
+        <w:t>Predicting is related to time. Using older debt to find future debt. We do not have multiple project versions. Thus, our approach is about identifying debt.</w:t>
+      </w:r>
+    </w:p>
+    <w:p>
+      <w:pPr>
+        <w:pStyle w:val="CommentText"/>
+      </w:pPr>
+      <w:r>
+        <w:t>Predicting also means that the code will have debt in the future, but currently is debt-free.</w:t>
+      </w:r>
+      <w:r>
+        <w:t xml:space="preserve"> To achieve that we should be able to predict the evolution of the code.</w:t>
+      </w:r>
+    </w:p>
+  </w:comment>
+  <w:comment w:id="7" w:author="tsantalis" w:date="2016-05-11T16:15:00Z" w:initials="t">
+    <w:p>
+      <w:pPr>
+        <w:pStyle w:val="CommentText"/>
+      </w:pPr>
+      <w:r>
+        <w:rPr>
+          <w:rStyle w:val="CommentReference"/>
+        </w:rPr>
+        <w:annotationRef/>
+      </w:r>
+      <w:r>
+        <w:t>He is just saying that being 18 times better than a random approach is not a result that should be emphasized/sold as an achievement. It is a very expected result.</w:t>
+      </w:r>
+    </w:p>
+    <w:p>
+      <w:pPr>
+        <w:pStyle w:val="CommentText"/>
+      </w:pPr>
+      <w:r>
+        <w:t>Is there any other way to compare?</w:t>
+      </w:r>
+    </w:p>
+  </w:comment>
+  <w:comment w:id="8" w:author="tsantalis" w:date="2016-05-11T16:18:00Z" w:initials="t">
+    <w:p>
+      <w:pPr>
+        <w:pStyle w:val="CommentText"/>
+      </w:pPr>
+      <w:r>
+        <w:rPr>
+          <w:rStyle w:val="CommentReference"/>
+        </w:rPr>
+        <w:annotationRef/>
+      </w:r>
+      <w:r>
+        <w:t>And als</w:t>
+      </w:r>
+      <w:r>
+        <w:t>o clarify the text in the paper, if necessary</w:t>
+      </w:r>
+    </w:p>
+  </w:comment>
+  <w:comment w:id="9" w:author="tsantalis" w:date="2016-05-11T16:20:00Z" w:initials="t">
+    <w:p>
+      <w:pPr>
+        <w:pStyle w:val="CommentText"/>
+      </w:pPr>
+      <w:r>
+        <w:rPr>
+          <w:rStyle w:val="CommentReference"/>
+        </w:rPr>
+        <w:annotationRef/>
+      </w:r>
+      <w:r>
+        <w:t>We have no examples in the paper. All examples are in the MTD paper.</w:t>
+      </w:r>
+    </w:p>
+  </w:comment>
+  <w:comment w:id="10" w:author="tsantalis" w:date="2016-05-11T16:35:00Z" w:initials="t">
+    <w:p>
+      <w:pPr>
+        <w:pStyle w:val="CommentText"/>
+      </w:pPr>
+      <w:r>
+        <w:rPr>
+          <w:rStyle w:val="CommentReference"/>
+        </w:rPr>
+        <w:annotationRef/>
+      </w:r>
+      <w:r>
+        <w:t>We should have a clear explanation here.</w:t>
+      </w:r>
+    </w:p>
+    <w:p>
+      <w:pPr>
+        <w:pStyle w:val="CommentText"/>
+      </w:pPr>
+      <w:r>
+        <w:t>I think we should explain that is the combination of multiple words that makes it design or requirement debt (not just one word).</w:t>
+      </w:r>
+    </w:p>
+    <w:p>
+      <w:pPr>
+        <w:pStyle w:val="CommentText"/>
+      </w:pPr>
+      <w:r>
+        <w:t xml:space="preserve">We should give two examples using a common top-word (needed, </w:t>
+      </w:r>
+      <w:proofErr w:type="spellStart"/>
+      <w:r>
+        <w:t>todo</w:t>
+      </w:r>
+      <w:proofErr w:type="spellEnd"/>
+      <w:r>
+        <w:t>), but having some additional top-words that classify them in different categories.</w:t>
+      </w:r>
+    </w:p>
+  </w:comment>
+  <w:comment w:id="11" w:author="tsantalis" w:date="2016-05-11T16:23:00Z" w:initials="t">
+    <w:p>
+      <w:pPr>
+        <w:pStyle w:val="CommentText"/>
+      </w:pPr>
+      <w:r>
+        <w:rPr>
+          <w:rStyle w:val="CommentReference"/>
+        </w:rPr>
+        <w:annotationRef/>
+      </w:r>
+      <w:r>
+        <w:t>I think the reviewer is basically asking to explain the manual classification process. This information is in the MTD paper.</w:t>
+      </w:r>
+    </w:p>
+  </w:comment>
+  <w:comment w:id="12" w:author="tsantalis" w:date="2016-05-11T16:25:00Z" w:initials="t">
+    <w:p>
+      <w:pPr>
+        <w:pStyle w:val="CommentText"/>
+      </w:pPr>
+      <w:r>
+        <w:rPr>
+          <w:rStyle w:val="CommentReference"/>
+        </w:rPr>
+        <w:annotationRef/>
+      </w:r>
+      <w:r>
+        <w:t>He is basically saying that the top-ten terms for design debt have some kind of semantic similarity, since they express some kind of frustration or disappointment.</w:t>
+      </w:r>
+    </w:p>
+    <w:p>
+      <w:pPr>
+        <w:pStyle w:val="CommentText"/>
+      </w:pPr>
+      <w:r>
+        <w:t>The last 4 terms for the requirement debt (</w:t>
+      </w:r>
+      <w:r>
+        <w:t>convention, configurable, apparently, fudging</w:t>
+      </w:r>
+      <w:r>
+        <w:t>) look like they do not have any semantic relevance with the other 6 terms.</w:t>
+      </w:r>
+    </w:p>
+    <w:p>
+      <w:pPr>
+        <w:pStyle w:val="CommentText"/>
+      </w:pPr>
+      <w:r>
+        <w:t>Yes, maybe some comment examples using these words could help the reader to understand the relevance of the words in each category.</w:t>
+      </w:r>
+    </w:p>
+  </w:comment>
+  <w:comment w:id="13" w:author="tsantalis" w:date="2016-05-11T16:39:00Z" w:initials="t">
+    <w:p>
+      <w:pPr>
+        <w:pStyle w:val="CommentText"/>
+      </w:pPr>
+      <w:r>
+        <w:rPr>
+          <w:rStyle w:val="CommentReference"/>
+        </w:rPr>
+        <w:annotationRef/>
+      </w:r>
+      <w:r>
+        <w:t xml:space="preserve">This reviewer might be Abram </w:t>
+      </w:r>
+      <w:proofErr w:type="spellStart"/>
+      <w:r>
+        <w:t>Hindle</w:t>
+      </w:r>
+      <w:proofErr w:type="spellEnd"/>
+    </w:p>
+  </w:comment>
+  <w:comment w:id="14" w:author="tsantalis" w:date="2016-05-11T16:50:00Z" w:initials="t">
+    <w:p>
+      <w:pPr>
+        <w:pStyle w:val="CommentText"/>
+      </w:pPr>
+      <w:r>
+        <w:rPr>
+          <w:rStyle w:val="CommentReference"/>
+        </w:rPr>
+        <w:annotationRef/>
+      </w:r>
+      <w:r>
+        <w:t>In</w:t>
+      </w:r>
+      <w:r>
+        <w:t xml:space="preserve"> the examples that we will give in the paper we should connect them to code smells or other kinds of design debt, which are known in the literature).</w:t>
+      </w:r>
+    </w:p>
+    <w:p>
+      <w:pPr>
+        <w:pStyle w:val="CommentText"/>
+      </w:pPr>
+      <w:r>
+        <w:t>The reviewer implies that “our” debt has no connection with “actual” debt detected by tools. This is wrong.</w:t>
+      </w:r>
+    </w:p>
+  </w:comment>
+  <w:comment w:id="15" w:author="tsantalis" w:date="2016-05-11T16:54:00Z" w:initials="t">
+    <w:p>
+      <w:pPr>
+        <w:pStyle w:val="CommentText"/>
+      </w:pPr>
+      <w:r>
+        <w:rPr>
+          <w:rStyle w:val="CommentReference"/>
+        </w:rPr>
+        <w:annotationRef/>
+      </w:r>
+      <w:r>
+        <w:t xml:space="preserve">I think here the reviewer </w:t>
+      </w:r>
+      <w:r>
+        <w:t xml:space="preserve">wants </w:t>
+      </w:r>
+      <w:r>
+        <w:t>us</w:t>
+      </w:r>
+      <w:r>
+        <w:t xml:space="preserve"> to ask developers to confirm whether the comments we detect are actually related to code smells</w:t>
+      </w:r>
+      <w:r>
+        <w:t xml:space="preserve"> (detected by tools)</w:t>
+      </w:r>
+      <w:r>
+        <w:t>. We can ask students from our labs to help there.</w:t>
+      </w:r>
+    </w:p>
+  </w:comment>
+  <w:comment w:id="16" w:author="tsantalis" w:date="2016-05-11T16:59:00Z" w:initials="t">
+    <w:p>
+      <w:pPr>
+        <w:pStyle w:val="CommentText"/>
+      </w:pPr>
+      <w:r>
+        <w:rPr>
+          <w:rStyle w:val="CommentReference"/>
+        </w:rPr>
+        <w:annotationRef/>
+      </w:r>
+      <w:r>
+        <w:t>This is a must. It should be rephrased from the MTD paper</w:t>
+      </w:r>
+      <w:r>
+        <w:t>.</w:t>
+      </w:r>
+    </w:p>
+  </w:comment>
+  <w:comment w:id="17" w:author="tsantalis" w:date="2016-05-11T17:04:00Z" w:initials="t">
+    <w:p>
+      <w:pPr>
+        <w:pStyle w:val="CommentText"/>
+      </w:pPr>
+      <w:r>
+        <w:rPr>
+          <w:rStyle w:val="CommentReference"/>
+        </w:rPr>
+        <w:annotationRef/>
+      </w:r>
+      <w:r>
+        <w:t>Nice answer, but we should not overdo it with merging. It’s self-plagiarism. We can include only the essential parts (criteria for classifying the comments) and some examples of comments.</w:t>
+      </w:r>
+    </w:p>
+    <w:p>
+      <w:pPr>
+        <w:pStyle w:val="CommentText"/>
+      </w:pPr>
+      <w:r>
+        <w:t>and say, for more details have a look at the MTD paper.</w:t>
+      </w:r>
+    </w:p>
+  </w:comment>
+  <w:comment w:id="18" w:author="tsantalis" w:date="2016-05-11T17:08:00Z" w:initials="t">
+    <w:p>
+      <w:pPr>
+        <w:pStyle w:val="CommentText"/>
+      </w:pPr>
+      <w:r>
+        <w:rPr>
+          <w:rStyle w:val="CommentReference"/>
+        </w:rPr>
+        <w:annotationRef/>
+      </w:r>
+      <w:r>
+        <w:t>I think the reviewer is implying that we should show both precision and recall, not just F-measure.</w:t>
+      </w:r>
+      <w:r>
+        <w:br/>
+        <w:t>F-measure does not make so clear if precision or recall is problematic.</w:t>
+      </w:r>
+    </w:p>
+  </w:comment>
+  <w:comment w:id="19" w:author="tsantalis" w:date="2016-05-11T17:12:00Z" w:initials="t">
+    <w:p>
+      <w:pPr>
+        <w:pStyle w:val="CommentText"/>
+      </w:pPr>
+      <w:r>
+        <w:rPr>
+          <w:rStyle w:val="CommentReference"/>
+        </w:rPr>
+        <w:annotationRef/>
+      </w:r>
+      <w:r>
+        <w:t>He is asking to explain what is desired in TD detection. High precision or high recall.</w:t>
+      </w:r>
+    </w:p>
+    <w:p>
+      <w:pPr>
+        <w:pStyle w:val="CommentText"/>
+      </w:pPr>
+      <w:r>
+        <w:t>Usually with high precision we don’t have noise (false positives), but we might miss some cases.</w:t>
+      </w:r>
+    </w:p>
+    <w:p>
+      <w:pPr>
+        <w:pStyle w:val="CommentText"/>
+      </w:pPr>
+      <w:r>
+        <w:t>In general, developers don’t like noise, as the reviewer says, because they have to inspect useless cases and waste their time.</w:t>
+      </w:r>
+    </w:p>
+  </w:comment>
+  <w:comment w:id="20" w:author="tsantalis" w:date="2016-05-11T17:16:00Z" w:initials="t">
+    <w:p>
+      <w:pPr>
+        <w:pStyle w:val="CommentText"/>
+      </w:pPr>
+      <w:r>
+        <w:rPr>
+          <w:rStyle w:val="CommentReference"/>
+        </w:rPr>
+        <w:annotationRef/>
+      </w:r>
+      <w:r>
+        <w:t>Overall, the random classifier it quite problematic. Emad’s explanation makes a lot of sense, but I would prefer to replace it with something else (a more reasonable classifier) even if it’s naïve.</w:t>
+      </w:r>
+    </w:p>
+  </w:comment>
+  <w:comment w:id="21" w:author="tsantalis" w:date="2016-05-11T17:18:00Z" w:initials="t">
+    <w:p>
+      <w:pPr>
+        <w:pStyle w:val="CommentText"/>
+      </w:pPr>
+      <w:r>
+        <w:rPr>
+          <w:rStyle w:val="CommentReference"/>
+        </w:rPr>
+        <w:annotationRef/>
+      </w:r>
+      <w:r>
+        <w:t>He is claiming that we do that to favor our recall.</w:t>
+      </w:r>
+    </w:p>
+    <w:p>
+      <w:pPr>
+        <w:pStyle w:val="CommentText"/>
+      </w:pPr>
+      <w:r>
+        <w:t>I would personally drop the random classifier, and replace it with something else.</w:t>
+      </w:r>
+    </w:p>
+  </w:comment>
+  <w:comment w:id="22" w:author="tsantalis" w:date="2016-05-11T17:23:00Z" w:initials="t">
+    <w:p>
+      <w:pPr>
+        <w:pStyle w:val="CommentText"/>
+      </w:pPr>
+      <w:r>
+        <w:rPr>
+          <w:rStyle w:val="CommentReference"/>
+        </w:rPr>
+        <w:annotationRef/>
+      </w:r>
+      <w:r>
+        <w:t>In the coding agreement, we don’t have to follow the distribution of the real world dataset.</w:t>
+      </w:r>
+      <w:r>
+        <w:br/>
+        <w:t>It makes sense to give more true positives.</w:t>
+      </w:r>
+    </w:p>
+  </w:comment>
+  <w:comment w:id="23" w:author="tsantalis" w:date="2016-05-11T17:25:00Z" w:initials="t">
+    <w:p>
+      <w:pPr>
+        <w:pStyle w:val="CommentText"/>
+      </w:pPr>
+      <w:r>
+        <w:rPr>
+          <w:rStyle w:val="CommentReference"/>
+        </w:rPr>
+        <w:annotationRef/>
+      </w:r>
+      <w:r>
+        <w:t>Sorry, I think a changed that</w:t>
+      </w:r>
+    </w:p>
+  </w:comment>
+  <w:comment w:id="24" w:author="tsantalis" w:date="2016-05-11T17:27:00Z" w:initials="t">
+    <w:p>
+      <w:pPr>
+        <w:pStyle w:val="CommentText"/>
+      </w:pPr>
+      <w:r>
+        <w:rPr>
+          <w:rStyle w:val="CommentReference"/>
+        </w:rPr>
+        <w:annotationRef/>
+      </w:r>
+      <w:r>
+        <w:t>We should definitely give some arguments about why we selected this classifier at the end.</w:t>
+      </w:r>
+    </w:p>
+    <w:p>
+      <w:pPr>
+        <w:pStyle w:val="CommentText"/>
+      </w:pPr>
+      <w:r>
+        <w:t>Maybe we should try more classifiers, if they are available.</w:t>
+      </w:r>
+    </w:p>
+  </w:comment>
+  <w:comment w:id="25" w:author="tsantalis" w:date="2016-05-11T17:33:00Z" w:initials="t">
+    <w:p>
+      <w:pPr>
+        <w:pStyle w:val="CommentText"/>
+      </w:pPr>
+      <w:r>
+        <w:rPr>
+          <w:rStyle w:val="CommentReference"/>
+        </w:rPr>
+        <w:annotationRef/>
+      </w:r>
+      <w:r>
+        <w:t>I think here we should try to give random batches of comments coming from multiple projects, and see how f-measure evolves.</w:t>
+      </w:r>
+      <w:r>
+        <w:t xml:space="preserve"> Let’s say 100 random comments in each iteration.</w:t>
+      </w:r>
+    </w:p>
+    <w:p>
+      <w:pPr>
+        <w:pStyle w:val="CommentText"/>
+      </w:pPr>
+      <w:r>
+        <w:t>We could also explore within the same project how many comment we need minimum</w:t>
+      </w:r>
+      <w:r>
+        <w:t xml:space="preserve"> to achieve a good f-measure</w:t>
+      </w:r>
+      <w:r>
+        <w:t>, because</w:t>
+      </w:r>
+      <w:r>
+        <w:t xml:space="preserve"> this is the typical scenario that our approach would be used.</w:t>
+      </w:r>
+    </w:p>
+  </w:comment>
+  <w:comment w:id="26" w:author="tsantalis" w:date="2016-05-11T17:43:00Z" w:initials="t">
+    <w:p>
+      <w:pPr>
+        <w:pStyle w:val="CommentText"/>
+      </w:pPr>
+      <w:r>
+        <w:rPr>
+          <w:rStyle w:val="CommentReference"/>
+        </w:rPr>
+        <w:annotationRef/>
+      </w:r>
+      <w:r>
+        <w:t>I had the same suggestion in the previous comment.</w:t>
+      </w:r>
+    </w:p>
+  </w:comment>
+  <w:comment w:id="27" w:author="tsantalis" w:date="2016-05-11T17:46:00Z" w:initials="t">
+    <w:p>
+      <w:pPr>
+        <w:pStyle w:val="CommentText"/>
+      </w:pPr>
+      <w:r>
+        <w:rPr>
+          <w:rStyle w:val="CommentReference"/>
+        </w:rPr>
+        <w:annotationRef/>
+      </w:r>
+      <w:r>
+        <w:t xml:space="preserve">We must add an experiment like that, but select carefully the kinds of debt detected by </w:t>
+      </w:r>
+      <w:proofErr w:type="spellStart"/>
+      <w:r>
+        <w:t>SonarQube</w:t>
+      </w:r>
+      <w:proofErr w:type="spellEnd"/>
+    </w:p>
+  </w:comment>
+  <w:comment w:id="28" w:author="tsantalis" w:date="2016-05-11T17:50:00Z" w:initials="t">
+    <w:p>
+      <w:pPr>
+        <w:pStyle w:val="CommentText"/>
+      </w:pPr>
+      <w:r>
+        <w:rPr>
+          <w:rStyle w:val="CommentReference"/>
+        </w:rPr>
+        <w:annotationRef/>
+      </w:r>
+      <w:r>
+        <w:t xml:space="preserve">This is also related to the experiment with </w:t>
+      </w:r>
+      <w:proofErr w:type="spellStart"/>
+      <w:r>
+        <w:t>SonarQube</w:t>
+      </w:r>
+      <w:proofErr w:type="spellEnd"/>
+    </w:p>
+  </w:comment>
+  <w:comment w:id="29" w:author="tsantalis" w:date="2016-05-11T17:52:00Z" w:initials="t">
+    <w:p>
+      <w:pPr>
+        <w:pStyle w:val="CommentText"/>
+      </w:pPr>
+      <w:r>
+        <w:rPr>
+          <w:rStyle w:val="CommentReference"/>
+        </w:rPr>
+        <w:annotationRef/>
+      </w:r>
+      <w:r>
+        <w:t>Yes, it is.</w:t>
+      </w:r>
+    </w:p>
+  </w:comment>
+  <w:comment w:id="30" w:author="tsantalis" w:date="2016-05-11T17:55:00Z" w:initials="t">
+    <w:p>
+      <w:pPr>
+        <w:pStyle w:val="CommentText"/>
+      </w:pPr>
+      <w:r>
+        <w:rPr>
+          <w:rStyle w:val="CommentReference"/>
+        </w:rPr>
+        <w:annotationRef/>
+      </w:r>
+      <w:r>
+        <w:t>Yes, we should change the setup of the experiment to make both reviewer happy.</w:t>
+      </w:r>
+    </w:p>
+  </w:comment>
+  <w:comment w:id="31" w:author="tsantalis" w:date="2016-05-11T17:56:00Z" w:initials="t">
+    <w:p>
+      <w:pPr>
+        <w:pStyle w:val="CommentText"/>
+      </w:pPr>
+      <w:r>
+        <w:rPr>
+          <w:rStyle w:val="CommentReference"/>
+        </w:rPr>
+        <w:annotationRef/>
+      </w:r>
+      <w:r>
+        <w:t>Maybe remove the random classifier, but strengthen the comment patterns with examples and more discussion (Reviewer 1 asked for more details for the top words)</w:t>
+      </w:r>
+    </w:p>
+  </w:comment>
+  <w:comment w:id="32" w:author="tsantalis" w:date="2016-05-11T17:57:00Z" w:initials="t">
+    <w:p>
+      <w:pPr>
+        <w:pStyle w:val="CommentText"/>
+      </w:pPr>
+      <w:r>
+        <w:rPr>
+          <w:rStyle w:val="CommentReference"/>
+        </w:rPr>
+        <w:annotationRef/>
+      </w:r>
+      <w:r>
+        <w:t xml:space="preserve">I think it has to do with the way we configure the tool to split words, or how we split the words when preparing the input </w:t>
+      </w:r>
+      <w:r>
+        <w:t>(post-processing)</w:t>
+      </w:r>
+      <w:bookmarkStart w:id="33" w:name="_GoBack"/>
+      <w:bookmarkEnd w:id="33"/>
+      <w:r>
+        <w:t>.</w:t>
+      </w:r>
+    </w:p>
+  </w:comment>
+</w:comments>
+</file>
+
+<file path=word/commentsExtended.xml><?xml version="1.0" encoding="utf-8"?>
+<w15:commentsEx xmlns:wpc="http://schemas.microsoft.com/office/word/2010/wordprocessingCanvas" xmlns:cx="http://schemas.microsoft.com/office/drawing/2014/chartex" xmlns:cx1="http://schemas.microsoft.com/office/drawing/2015/9/8/chartex" xmlns:cx2="http://schemas.microsoft.com/office/drawing/2015/10/21/chartex" xmlns:mc="http://schemas.openxmlformats.org/markup-compatibility/2006" xmlns:o="urn:schemas-microsoft-com:office:office" xmlns:r="http://schemas.openxmlformats.org/officeDocument/2006/relationships" xmlns:m="http://schemas.openxmlformats.org/officeDocument/2006/math" xmlns:v="urn:schemas-microsoft-com:vml" xmlns:wp14="http://schemas.microsoft.com/office/word/2010/wordprocessingDrawing" xmlns:wp="http://schemas.openxmlformats.org/drawingml/2006/wordprocessingDrawing" xmlns:w10="urn:schemas-microsoft-com:office:word" xmlns:w="http://schemas.openxmlformats.org/wordprocessingml/2006/main" xmlns:w14="http://schemas.microsoft.com/office/word/2010/wordml" xmlns:w15="http://schemas.microsoft.com/office/word/2012/wordml" xmlns:w16se="http://schemas.microsoft.com/office/word/2015/wordml/symex" xmlns:wpg="http://schemas.microsoft.com/office/word/2010/wordprocessingGroup" xmlns:wpi="http://schemas.microsoft.com/office/word/2010/wordprocessingInk" xmlns:wne="http://schemas.microsoft.com/office/word/2006/wordml" xmlns:wps="http://schemas.microsoft.com/office/word/2010/wordprocessingShape" mc:Ignorable="w14 w15 w16se wp14">
+  <w15:commentEx w15:paraId="041ACEF7" w15:done="0"/>
+  <w15:commentEx w15:paraId="4A27961E" w15:done="0"/>
+  <w15:commentEx w15:paraId="6840ECB4" w15:done="0"/>
+  <w15:commentEx w15:paraId="034DC734" w15:done="0"/>
+  <w15:commentEx w15:paraId="0D8FF9C3" w15:done="0"/>
+  <w15:commentEx w15:paraId="34FF0941" w15:done="0"/>
+  <w15:commentEx w15:paraId="6927593B" w15:done="0"/>
+  <w15:commentEx w15:paraId="0182CB69" w15:done="0"/>
+  <w15:commentEx w15:paraId="450BA647" w15:done="0"/>
+  <w15:commentEx w15:paraId="1D889CCF" w15:done="0"/>
+  <w15:commentEx w15:paraId="77D4FAD5" w15:done="0"/>
+  <w15:commentEx w15:paraId="65B618BE" w15:done="0"/>
+  <w15:commentEx w15:paraId="4CD6D51E" w15:done="0"/>
+  <w15:commentEx w15:paraId="31E62569" w15:done="0"/>
+  <w15:commentEx w15:paraId="1BF36502" w15:done="0"/>
+  <w15:commentEx w15:paraId="4B3EC991" w15:done="0"/>
+  <w15:commentEx w15:paraId="7C93488F" w15:done="0"/>
+  <w15:commentEx w15:paraId="76CD7184" w15:done="0"/>
+  <w15:commentEx w15:paraId="442018BD" w15:done="0"/>
+  <w15:commentEx w15:paraId="20104EDA" w15:done="0"/>
+  <w15:commentEx w15:paraId="120054A7" w15:done="0"/>
+  <w15:commentEx w15:paraId="38B2486C" w15:done="0"/>
+  <w15:commentEx w15:paraId="3BBDABBD" w15:done="0"/>
+  <w15:commentEx w15:paraId="0F7FF760" w15:done="0"/>
+  <w15:commentEx w15:paraId="077FFFCA" w15:done="0"/>
+  <w15:commentEx w15:paraId="144E1AEC" w15:done="0"/>
+  <w15:commentEx w15:paraId="4F6177A6" w15:done="0"/>
+  <w15:commentEx w15:paraId="0D04870B" w15:done="0"/>
+  <w15:commentEx w15:paraId="3D537063" w15:done="0"/>
+  <w15:commentEx w15:paraId="2BCC466E" w15:done="0"/>
+  <w15:commentEx w15:paraId="5487FF94" w15:done="0"/>
+  <w15:commentEx w15:paraId="6419F767" w15:done="0"/>
+  <w15:commentEx w15:paraId="3C845063" w15:done="0"/>
+</w15:commentsEx>
+</file>
+
+<file path=word/people.xml><?xml version="1.0" encoding="utf-8"?>
+<w15:people xmlns:wpc="http://schemas.microsoft.com/office/word/2010/wordprocessingCanvas" xmlns:cx="http://schemas.microsoft.com/office/drawing/2014/chartex" xmlns:cx1="http://schemas.microsoft.com/office/drawing/2015/9/8/chartex" xmlns:cx2="http://schemas.microsoft.com/office/drawing/2015/10/21/chartex" xmlns:mc="http://schemas.openxmlformats.org/markup-compatibility/2006" xmlns:o="urn:schemas-microsoft-com:office:office" xmlns:r="http://schemas.openxmlformats.org/officeDocument/2006/relationships" xmlns:m="http://schemas.openxmlformats.org/officeDocument/2006/math" xmlns:v="urn:schemas-microsoft-com:vml" xmlns:wp14="http://schemas.microsoft.com/office/word/2010/wordprocessingDrawing" xmlns:wp="http://schemas.openxmlformats.org/drawingml/2006/wordprocessingDrawing" xmlns:w10="urn:schemas-microsoft-com:office:word" xmlns:w="http://schemas.openxmlformats.org/wordprocessingml/2006/main" xmlns:w14="http://schemas.microsoft.com/office/word/2010/wordml" xmlns:w15="http://schemas.microsoft.com/office/word/2012/wordml" xmlns:w16se="http://schemas.microsoft.com/office/word/2015/wordml/symex" xmlns:wpg="http://schemas.microsoft.com/office/word/2010/wordprocessingGroup" xmlns:wpi="http://schemas.microsoft.com/office/word/2010/wordprocessingInk" xmlns:wne="http://schemas.microsoft.com/office/word/2006/wordml" xmlns:wps="http://schemas.microsoft.com/office/word/2010/wordprocessingShape" mc:Ignorable="w14 w15 w16se wp14">
+  <w15:person w15:author="tsantalis">
+    <w15:presenceInfo w15:providerId="None" w15:userId="tsantalis"/>
+  </w15:person>
+</w15:people>
+</file>
+
 <file path=word/styles.xml><?xml version="1.0" encoding="utf-8"?>
-<w:styles xmlns:mc="http://schemas.openxmlformats.org/markup-compatibility/2006" xmlns:r="http://schemas.openxmlformats.org/officeDocument/2006/relationships" xmlns:w="http://schemas.openxmlformats.org/wordprocessingml/2006/main" xmlns:w14="http://schemas.microsoft.com/office/word/2010/wordml" xmlns:w15="http://schemas.microsoft.com/office/word/2012/wordml" mc:Ignorable="w14 w15">
+<w:styles xmlns:mc="http://schemas.openxmlformats.org/markup-compatibility/2006" xmlns:r="http://schemas.openxmlformats.org/officeDocument/2006/relationships" xmlns:w="http://schemas.openxmlformats.org/wordprocessingml/2006/main" xmlns:w14="http://schemas.microsoft.com/office/word/2010/wordml" xmlns:w15="http://schemas.microsoft.com/office/word/2012/wordml" xmlns:w16se="http://schemas.microsoft.com/office/word/2015/wordml/symex" mc:Ignorable="w14 w15 w16se">
   <w:docDefaults>
     <w:rPrDefault>
       <w:rPr>
@@ -3521,7 +4975,7 @@
     </w:rPrDefault>
     <w:pPrDefault/>
   </w:docDefaults>
-  <w:latentStyles w:defLockedState="0" w:defUIPriority="99" w:defSemiHidden="0" w:defUnhideWhenUsed="0" w:defQFormat="0" w:count="380">
+  <w:latentStyles w:defLockedState="0" w:defUIPriority="99" w:defSemiHidden="0" w:defUnhideWhenUsed="0" w:defQFormat="0" w:count="372">
     <w:lsdException w:name="Normal" w:uiPriority="0" w:qFormat="1"/>
     <w:lsdException w:name="heading 1" w:uiPriority="9" w:qFormat="1"/>
     <w:lsdException w:name="heading 2" w:semiHidden="1" w:uiPriority="9" w:unhideWhenUsed="1" w:qFormat="1"/>
@@ -3678,15 +5132,6 @@
     <w:lsdException w:name="Balloon Text" w:semiHidden="1" w:unhideWhenUsed="1"/>
     <w:lsdException w:name="Table Grid" w:uiPriority="39"/>
     <w:lsdException w:name="Table Theme" w:semiHidden="1" w:unhideWhenUsed="1"/>
-    <w:lsdException w:name="Note Level 1" w:semiHidden="1" w:unhideWhenUsed="1"/>
-    <w:lsdException w:name="Note Level 2" w:semiHidden="1" w:unhideWhenUsed="1"/>
-    <w:lsdException w:name="Note Level 3" w:semiHidden="1" w:unhideWhenUsed="1"/>
-    <w:lsdException w:name="Note Level 4" w:semiHidden="1" w:unhideWhenUsed="1"/>
-    <w:lsdException w:name="Note Level 5" w:semiHidden="1" w:unhideWhenUsed="1"/>
-    <w:lsdException w:name="Note Level 6" w:semiHidden="1" w:unhideWhenUsed="1"/>
-    <w:lsdException w:name="Note Level 7" w:semiHidden="1" w:unhideWhenUsed="1"/>
-    <w:lsdException w:name="Note Level 8" w:semiHidden="1" w:unhideWhenUsed="1"/>
-    <w:lsdException w:name="Note Level 9" w:semiHidden="1" w:unhideWhenUsed="1"/>
     <w:lsdException w:name="Placeholder Text" w:semiHidden="1"/>
     <w:lsdException w:name="No Spacing" w:uiPriority="1" w:qFormat="1"/>
     <w:lsdException w:name="Light Shading" w:uiPriority="60"/>
@@ -3949,6 +5394,98 @@
     <w:rPr>
       <w:color w:val="0000FF"/>
       <w:u w:val="single"/>
+    </w:rPr>
+  </w:style>
+  <w:style w:type="character" w:styleId="CommentReference">
+    <w:name w:val="annotation reference"/>
+    <w:basedOn w:val="DefaultParagraphFont"/>
+    <w:uiPriority w:val="99"/>
+    <w:semiHidden/>
+    <w:unhideWhenUsed/>
+    <w:rsid w:val="006751F4"/>
+    <w:rPr>
+      <w:sz w:val="16"/>
+      <w:szCs w:val="16"/>
+    </w:rPr>
+  </w:style>
+  <w:style w:type="paragraph" w:styleId="CommentText">
+    <w:name w:val="annotation text"/>
+    <w:basedOn w:val="Normal"/>
+    <w:link w:val="CommentTextChar"/>
+    <w:uiPriority w:val="99"/>
+    <w:semiHidden/>
+    <w:unhideWhenUsed/>
+    <w:rsid w:val="006751F4"/>
+    <w:rPr>
+      <w:sz w:val="20"/>
+      <w:szCs w:val="20"/>
+    </w:rPr>
+  </w:style>
+  <w:style w:type="character" w:customStyle="1" w:styleId="CommentTextChar">
+    <w:name w:val="Comment Text Char"/>
+    <w:basedOn w:val="DefaultParagraphFont"/>
+    <w:link w:val="CommentText"/>
+    <w:uiPriority w:val="99"/>
+    <w:semiHidden/>
+    <w:rsid w:val="006751F4"/>
+    <w:rPr>
+      <w:sz w:val="20"/>
+      <w:szCs w:val="20"/>
+    </w:rPr>
+  </w:style>
+  <w:style w:type="paragraph" w:styleId="CommentSubject">
+    <w:name w:val="annotation subject"/>
+    <w:basedOn w:val="CommentText"/>
+    <w:next w:val="CommentText"/>
+    <w:link w:val="CommentSubjectChar"/>
+    <w:uiPriority w:val="99"/>
+    <w:semiHidden/>
+    <w:unhideWhenUsed/>
+    <w:rsid w:val="006751F4"/>
+    <w:rPr>
+      <w:b/>
+      <w:bCs/>
+    </w:rPr>
+  </w:style>
+  <w:style w:type="character" w:customStyle="1" w:styleId="CommentSubjectChar">
+    <w:name w:val="Comment Subject Char"/>
+    <w:basedOn w:val="CommentTextChar"/>
+    <w:link w:val="CommentSubject"/>
+    <w:uiPriority w:val="99"/>
+    <w:semiHidden/>
+    <w:rsid w:val="006751F4"/>
+    <w:rPr>
+      <w:b/>
+      <w:bCs/>
+      <w:sz w:val="20"/>
+      <w:szCs w:val="20"/>
+    </w:rPr>
+  </w:style>
+  <w:style w:type="paragraph" w:styleId="BalloonText">
+    <w:name w:val="Balloon Text"/>
+    <w:basedOn w:val="Normal"/>
+    <w:link w:val="BalloonTextChar"/>
+    <w:uiPriority w:val="99"/>
+    <w:semiHidden/>
+    <w:unhideWhenUsed/>
+    <w:rsid w:val="006751F4"/>
+    <w:rPr>
+      <w:rFonts w:ascii="Segoe UI" w:hAnsi="Segoe UI" w:cs="Segoe UI"/>
+      <w:sz w:val="18"/>
+      <w:szCs w:val="18"/>
+    </w:rPr>
+  </w:style>
+  <w:style w:type="character" w:customStyle="1" w:styleId="BalloonTextChar">
+    <w:name w:val="Balloon Text Char"/>
+    <w:basedOn w:val="DefaultParagraphFont"/>
+    <w:link w:val="BalloonText"/>
+    <w:uiPriority w:val="99"/>
+    <w:semiHidden/>
+    <w:rsid w:val="006751F4"/>
+    <w:rPr>
+      <w:rFonts w:ascii="Segoe UI" w:hAnsi="Segoe UI" w:cs="Segoe UI"/>
+      <w:sz w:val="18"/>
+      <w:szCs w:val="18"/>
     </w:rPr>
   </w:style>
 </w:styles>

</xml_diff>

<commit_message>
Reviewer 1 introduction comments
</commit_message>
<xml_diff>
--- a/IEEEtran/Revision1/authors_response_letter.docx
+++ b/IEEEtran/Revision1/authors_response_letter.docx
@@ -416,15 +416,14 @@
         <w:br/>
         <w:t>• </w:t>
       </w:r>
-      <w:bookmarkStart w:id="3" w:name="_GoBack"/>
-      <w:r>
-        <w:rPr>
-          <w:rFonts w:ascii="Arial" w:eastAsia="Times New Roman" w:hAnsi="Arial" w:cs="Arial"/>
-          <w:color w:val="000000"/>
+      <w:r>
+        <w:rPr>
+          <w:rFonts w:ascii="Arial" w:eastAsia="Times New Roman" w:hAnsi="Arial" w:cs="Arial"/>
+          <w:color w:val="000000"/>
+          <w:highlight w:val="green"/>
         </w:rPr>
         <w:t>(R1-1)</w:t>
       </w:r>
-      <w:bookmarkEnd w:id="3"/>
       <w:r>
         <w:rPr>
           <w:rFonts w:ascii="Arial" w:eastAsia="Times New Roman" w:hAnsi="Arial" w:cs="Arial"/>
@@ -488,6 +487,7 @@
         <w:rPr>
           <w:rFonts w:ascii="Arial" w:eastAsia="Times New Roman" w:hAnsi="Arial" w:cs="Arial"/>
           <w:color w:val="000000"/>
+          <w:highlight w:val="green"/>
         </w:rPr>
         <w:t>(R1-2)</w:t>
       </w:r>
@@ -541,25 +541,55 @@
           <w:rFonts w:ascii="Arial" w:eastAsia="Times New Roman" w:hAnsi="Arial" w:cs="Arial"/>
           <w:color w:val="000000"/>
         </w:rPr>
-        <w:t>•       You argue that detection based on source comments is better than source code, but you don’t justify it well. First, I don’t buy your third argument: why exactly is it more reliable to base on comments? Yes, developers write comments themselves but why does it make this approach more reliable? Also the first argument is not clear. So what if source code techniques require an AST? Such tools produce the end result in seconds so what is the problem exactly? In fact I am not at all convinced that detecting based on source comments is better at all – it is at best a complementary way.</w:t>
-      </w:r>
-    </w:p>
-    <w:p>
-      <w:pPr>
-        <w:rPr>
-          <w:rFonts w:ascii="Arial" w:eastAsia="Times New Roman" w:hAnsi="Arial" w:cs="Arial"/>
-          <w:color w:val="000000"/>
-        </w:rPr>
-      </w:pPr>
-    </w:p>
-    <w:p>
-      <w:pPr>
-        <w:rPr>
-          <w:rFonts w:ascii="Arial" w:eastAsia="Times New Roman" w:hAnsi="Arial" w:cs="Arial"/>
-          <w:color w:val="FF0000"/>
-        </w:rPr>
-      </w:pPr>
-      <w:commentRangeStart w:id="4"/>
+        <w:t>• </w:t>
+      </w:r>
+      <w:r>
+        <w:rPr>
+          <w:rFonts w:ascii="Arial" w:eastAsia="Times New Roman" w:hAnsi="Arial" w:cs="Arial"/>
+          <w:color w:val="000000"/>
+        </w:rPr>
+        <w:t>(R1-3)</w:t>
+      </w:r>
+      <w:r>
+        <w:rPr>
+          <w:rFonts w:ascii="Arial" w:eastAsia="Times New Roman" w:hAnsi="Arial" w:cs="Arial"/>
+          <w:color w:val="000000"/>
+        </w:rPr>
+        <w:t> </w:t>
+      </w:r>
+      <w:proofErr w:type="gramStart"/>
+      <w:r>
+        <w:rPr>
+          <w:rFonts w:ascii="Arial" w:eastAsia="Times New Roman" w:hAnsi="Arial" w:cs="Arial"/>
+          <w:color w:val="000000"/>
+        </w:rPr>
+        <w:t>You</w:t>
+      </w:r>
+      <w:proofErr w:type="gramEnd"/>
+      <w:r>
+        <w:rPr>
+          <w:rFonts w:ascii="Arial" w:eastAsia="Times New Roman" w:hAnsi="Arial" w:cs="Arial"/>
+          <w:color w:val="000000"/>
+        </w:rPr>
+        <w:t xml:space="preserve"> argue that detection based on source comments is better than source code, but you don’t justify it well. First, I don’t buy your third argument: why exactly is it more reliable to base on comments? Yes, developers write comments themselves but why does it make this approach more reliable? Also the first argument is not clear. So what if source code techniques require an AST? Such tools produce the end result in seconds so what is the problem exactly? In fact I am not at all convinced that detecting based on source comments is better at all – it is at best a complementary way.</w:t>
+      </w:r>
+    </w:p>
+    <w:p>
+      <w:pPr>
+        <w:rPr>
+          <w:rFonts w:ascii="Arial" w:eastAsia="Times New Roman" w:hAnsi="Arial" w:cs="Arial"/>
+          <w:color w:val="000000"/>
+        </w:rPr>
+      </w:pPr>
+    </w:p>
+    <w:p>
+      <w:pPr>
+        <w:rPr>
+          <w:rFonts w:ascii="Arial" w:eastAsia="Times New Roman" w:hAnsi="Arial" w:cs="Arial"/>
+          <w:color w:val="FF0000"/>
+        </w:rPr>
+      </w:pPr>
+      <w:commentRangeStart w:id="3"/>
       <w:r>
         <w:rPr>
           <w:rFonts w:ascii="Arial" w:eastAsia="Times New Roman" w:hAnsi="Arial" w:cs="Arial"/>
@@ -583,12 +613,12 @@
         </w:rPr>
         <w:t xml:space="preserve"> something explicitly mentioned by the developers. We should focus on the fact that it is a complementary approach</w:t>
       </w:r>
-      <w:commentRangeEnd w:id="4"/>
-      <w:r>
-        <w:rPr>
-          <w:rStyle w:val="CommentReference"/>
-        </w:rPr>
-        <w:commentReference w:id="4"/>
+      <w:commentRangeEnd w:id="3"/>
+      <w:r>
+        <w:rPr>
+          <w:rStyle w:val="CommentReference"/>
+        </w:rPr>
+        <w:commentReference w:id="3"/>
       </w:r>
       <w:r>
         <w:rPr>
@@ -621,6 +651,8 @@
           <w:color w:val="000000"/>
         </w:rPr>
       </w:pPr>
+      <w:bookmarkStart w:id="4" w:name="_GoBack"/>
+      <w:bookmarkEnd w:id="4"/>
       <w:r>
         <w:rPr>
           <w:rFonts w:ascii="MingLiU" w:eastAsia="MingLiU" w:hAnsi="MingLiU" w:cs="MingLiU"/>
@@ -4195,7 +4227,7 @@
       </w:r>
     </w:p>
   </w:comment>
-  <w:comment w:id="4" w:author="tsantalis" w:date="2016-05-11T16:02:00Z" w:initials="t">
+  <w:comment w:id="3" w:author="tsantalis" w:date="2016-05-11T16:02:00Z" w:initials="t">
     <w:p>
       <w:pPr>
         <w:pStyle w:val="CommentText"/>
@@ -5736,7 +5768,7 @@
   <a:extraClrSchemeLst/>
   <a:extLst>
     <a:ext uri="{05A4C25C-085E-4340-85A3-A5531E510DB2}">
-      <thm15:themeFamily xmlns:thm15="http://schemas.microsoft.com/office/thememl/2012/main" xmlns="" name="Office Theme" id="{62F939B6-93AF-4DB8-9C6B-D6C7DFDC589F}" vid="{4A3C46E8-61CC-4603-A589-7422A47A8E4A}"/>
+      <thm15:themeFamily xmlns="" xmlns:thm15="http://schemas.microsoft.com/office/thememl/2012/main" name="Office Theme" id="{62F939B6-93AF-4DB8-9C6B-D6C7DFDC589F}" vid="{4A3C46E8-61CC-4603-A589-7422A47A8E4A}"/>
     </a:ext>
   </a:extLst>
 </a:theme>

</xml_diff>

<commit_message>
minor changes after Emads comments on R1
</commit_message>
<xml_diff>
--- a/IEEEtran/Revision1/authors_response_letter.docx
+++ b/IEEEtran/Revision1/authors_response_letter.docx
@@ -1,6 +1,6 @@
 
 <file path=word/document.xml><?xml version="1.0" encoding="utf-8"?>
-<w:document xmlns:wpc="http://schemas.microsoft.com/office/word/2010/wordprocessingCanvas" xmlns:mo="http://schemas.microsoft.com/office/mac/office/2008/main" xmlns:mc="http://schemas.openxmlformats.org/markup-compatibility/2006" xmlns:mv="urn:schemas-microsoft-com:mac:vml" xmlns:o="urn:schemas-microsoft-com:office:office" xmlns:r="http://schemas.openxmlformats.org/officeDocument/2006/relationships" xmlns:m="http://schemas.openxmlformats.org/officeDocument/2006/math" xmlns:v="urn:schemas-microsoft-com:vml" xmlns:wp14="http://schemas.microsoft.com/office/word/2010/wordprocessingDrawing" xmlns:wp="http://schemas.openxmlformats.org/drawingml/2006/wordprocessingDrawing" xmlns:w10="urn:schemas-microsoft-com:office:word" xmlns:w="http://schemas.openxmlformats.org/wordprocessingml/2006/main" xmlns:w14="http://schemas.microsoft.com/office/word/2010/wordml" xmlns:w15="http://schemas.microsoft.com/office/word/2012/wordml" xmlns:wpg="http://schemas.microsoft.com/office/word/2010/wordprocessingGroup" xmlns:wpi="http://schemas.microsoft.com/office/word/2010/wordprocessingInk" xmlns:wne="http://schemas.microsoft.com/office/word/2006/wordml" xmlns:wps="http://schemas.microsoft.com/office/word/2010/wordprocessingShape" mc:Ignorable="w14 w15 wp14">
+<w:document xmlns:wpc="http://schemas.microsoft.com/office/word/2010/wordprocessingCanvas" xmlns:mo="http://schemas.microsoft.com/office/mac/office/2008/main" xmlns:mc="http://schemas.openxmlformats.org/markup-compatibility/2006" xmlns:mv="urn:schemas-microsoft-com:mac:vml" xmlns:o="urn:schemas-microsoft-com:office:office" xmlns:r="http://schemas.openxmlformats.org/officeDocument/2006/relationships" xmlns:m="http://schemas.openxmlformats.org/officeDocument/2006/math" xmlns:v="urn:schemas-microsoft-com:vml" xmlns:wp14="http://schemas.microsoft.com/office/word/2010/wordprocessingDrawing" xmlns:wp="http://schemas.openxmlformats.org/drawingml/2006/wordprocessingDrawing" xmlns:w10="urn:schemas-microsoft-com:office:word" xmlns:w="http://schemas.openxmlformats.org/wordprocessingml/2006/main" xmlns:w14="http://schemas.microsoft.com/office/word/2010/wordml" xmlns:wpg="http://schemas.microsoft.com/office/word/2010/wordprocessingGroup" xmlns:wpi="http://schemas.microsoft.com/office/word/2010/wordprocessingInk" xmlns:wne="http://schemas.microsoft.com/office/word/2006/wordml" xmlns:wps="http://schemas.microsoft.com/office/word/2010/wordprocessingShape" mc:Ignorable="w14 wp14">
   <w:body>
     <w:p>
       <w:pPr>
@@ -825,7 +825,7 @@
           <w:szCs w:val="22"/>
           <w:lang w:val="en-US"/>
         </w:rPr>
-        <w:t>]  R.</w:t>
+        <w:t>]  R</w:t>
       </w:r>
       <w:proofErr w:type="gramEnd"/>
       <w:r>
@@ -835,7 +835,7 @@
           <w:szCs w:val="22"/>
           <w:lang w:val="en-US"/>
         </w:rPr>
-        <w:t xml:space="preserve"> L. Nord, I. </w:t>
+        <w:t xml:space="preserve">. L. Nord, I. </w:t>
       </w:r>
       <w:proofErr w:type="spellStart"/>
       <w:r>
@@ -1169,7 +1169,7 @@
           <w:szCs w:val="22"/>
           <w:lang w:val="en-US"/>
         </w:rPr>
-        <w:t>]  N.</w:t>
+        <w:t>]  N</w:t>
       </w:r>
       <w:proofErr w:type="gramEnd"/>
       <w:r>
@@ -1179,7 +1179,7 @@
           <w:szCs w:val="22"/>
           <w:lang w:val="en-US"/>
         </w:rPr>
-        <w:t xml:space="preserve"> Alves, T. Mendes, M. G. de </w:t>
+        <w:t xml:space="preserve">. Alves, T. Mendes, M. G. de </w:t>
       </w:r>
       <w:proofErr w:type="spellStart"/>
       <w:r>
@@ -1288,7 +1288,7 @@
           <w:szCs w:val="22"/>
           <w:lang w:val="en-US"/>
         </w:rPr>
-        <w:t>]  L.</w:t>
+        <w:t>]  L</w:t>
       </w:r>
       <w:proofErr w:type="gramEnd"/>
       <w:r>
@@ -1298,7 +1298,7 @@
           <w:szCs w:val="22"/>
           <w:lang w:val="en-US"/>
         </w:rPr>
-        <w:t xml:space="preserve"> Xiao, Y. </w:t>
+        <w:t xml:space="preserve">. Xiao, Y. </w:t>
       </w:r>
       <w:proofErr w:type="spellStart"/>
       <w:r>
@@ -1467,7 +1467,7 @@
           <w:rFonts w:ascii="Arial" w:eastAsia="Times New Roman" w:hAnsi="Arial" w:cs="Arial"/>
           <w:color w:val="FF0000"/>
         </w:rPr>
-        <w:t xml:space="preserve">Indeed, we should clarify this and not claim that comments is better. We should just say that comments </w:t>
+        <w:t xml:space="preserve">Indeed, we should clarify this and not claim that comments is better. We should just say that </w:t>
       </w:r>
       <w:proofErr w:type="gramStart"/>
       <w:r>
@@ -1475,7 +1475,7 @@
           <w:rFonts w:ascii="Arial" w:eastAsia="Times New Roman" w:hAnsi="Arial" w:cs="Arial"/>
           <w:color w:val="FF0000"/>
         </w:rPr>
-        <w:t>is</w:t>
+        <w:t>comments is</w:t>
       </w:r>
       <w:proofErr w:type="gramEnd"/>
       <w:r>
@@ -2495,7 +2495,6 @@
         <w:t xml:space="preserve">[31] </w:t>
       </w:r>
       <w:proofErr w:type="spellStart"/>
-      <w:proofErr w:type="gramStart"/>
       <w:r>
         <w:rPr>
           <w:rFonts w:ascii="Times" w:hAnsi="Times" w:cs="Times"/>
@@ -2505,7 +2504,7 @@
         </w:rPr>
         <w:t>N.Zazworka</w:t>
       </w:r>
-      <w:proofErr w:type="gramEnd"/>
+      <w:proofErr w:type="gramStart"/>
       <w:r>
         <w:rPr>
           <w:rFonts w:ascii="Times" w:hAnsi="Times" w:cs="Times"/>
@@ -2513,7 +2512,17 @@
           <w:szCs w:val="22"/>
           <w:lang w:val="en-US"/>
         </w:rPr>
-        <w:t>,M.A.Shaw,F.Shull,andC.Seaman,“Investigating</w:t>
+        <w:t>,M.A.Shaw,F.Shull,andC.Seaman</w:t>
+      </w:r>
+      <w:proofErr w:type="gramEnd"/>
+      <w:r>
+        <w:rPr>
+          <w:rFonts w:ascii="Times" w:hAnsi="Times" w:cs="Times"/>
+          <w:sz w:val="22"/>
+          <w:szCs w:val="22"/>
+          <w:lang w:val="en-US"/>
+        </w:rPr>
+        <w:t>,“Investigating</w:t>
       </w:r>
       <w:proofErr w:type="spellEnd"/>
       <w:r>
@@ -2705,7 +2714,21 @@
           <w:color w:val="000000"/>
         </w:rPr>
         <w:br/>
-        <w:t>• </w:t>
+      </w:r>
+      <w:r>
+        <w:rPr>
+          <w:rFonts w:ascii="Arial" w:eastAsia="Times New Roman" w:hAnsi="Arial" w:cs="Arial"/>
+          <w:color w:val="000000"/>
+          <w:highlight w:val="yellow"/>
+        </w:rPr>
+        <w:t>•</w:t>
+      </w:r>
+      <w:r>
+        <w:rPr>
+          <w:rFonts w:ascii="Arial" w:eastAsia="Times New Roman" w:hAnsi="Arial" w:cs="Arial"/>
+          <w:color w:val="000000"/>
+        </w:rPr>
+        <w:t> </w:t>
       </w:r>
       <w:r>
         <w:rPr>
@@ -3157,6 +3180,7 @@
         <w:rPr>
           <w:rFonts w:ascii="Arial" w:eastAsia="Times New Roman" w:hAnsi="Arial" w:cs="Arial"/>
           <w:color w:val="000000"/>
+          <w:highlight w:val="yellow"/>
         </w:rPr>
         <w:t>•</w:t>
       </w:r>
@@ -3497,28 +3521,7 @@
           <w:rFonts w:ascii="Arial" w:eastAsia="Times New Roman" w:hAnsi="Arial" w:cs="Arial"/>
           <w:color w:val="FF0000"/>
         </w:rPr>
-        <w:t xml:space="preserve"> </w:t>
-      </w:r>
-      <w:r>
-        <w:rPr>
-          <w:rFonts w:ascii="Arial" w:eastAsia="Times New Roman" w:hAnsi="Arial" w:cs="Arial"/>
-          <w:color w:val="FF0000"/>
-        </w:rPr>
-        <w:t>(</w:t>
-      </w:r>
-      <w:r>
-        <w:rPr>
-          <w:rFonts w:ascii="Arial" w:eastAsia="Times New Roman" w:hAnsi="Arial" w:cs="Arial"/>
-          <w:color w:val="FF0000"/>
-        </w:rPr>
-        <w:t>an average improvement of 6</w:t>
-      </w:r>
-      <w:r>
-        <w:rPr>
-          <w:rFonts w:ascii="Arial" w:eastAsia="Times New Roman" w:hAnsi="Arial" w:cs="Arial"/>
-          <w:color w:val="FF0000"/>
-        </w:rPr>
-        <w:t>x over the state-of-the-art</w:t>
+        <w:t xml:space="preserve"> (an average improvement of 6x over the state-of-the-art</w:t>
       </w:r>
       <w:r>
         <w:rPr>
@@ -3668,6 +3671,7 @@
         <w:rPr>
           <w:rFonts w:ascii="Arial" w:eastAsia="Times New Roman" w:hAnsi="Arial" w:cs="Arial"/>
           <w:color w:val="000000"/>
+          <w:highlight w:val="yellow"/>
         </w:rPr>
         <w:t>•</w:t>
       </w:r>
@@ -3964,17 +3968,15 @@
           <w:rFonts w:ascii="Arial" w:eastAsia="Times New Roman" w:hAnsi="Arial" w:cs="Arial"/>
           <w:color w:val="FF0000"/>
         </w:rPr>
-        <w:t xml:space="preserve">Moreover, since most of the debt is design debt, it is possible that the patterns tend to favor the detection of </w:t>
-      </w:r>
-      <w:proofErr w:type="spellStart"/>
-      <w:r>
-        <w:rPr>
-          <w:rFonts w:ascii="Arial" w:eastAsia="Times New Roman" w:hAnsi="Arial" w:cs="Arial"/>
-          <w:color w:val="FF0000"/>
-        </w:rPr>
-        <w:t>desin</w:t>
-      </w:r>
-      <w:proofErr w:type="spellEnd"/>
+        <w:t>Moreover, since most of the debt is design debt, it is possible that the patterns tend to favor the</w:t>
+      </w:r>
+      <w:r>
+        <w:rPr>
+          <w:rFonts w:ascii="Arial" w:eastAsia="Times New Roman" w:hAnsi="Arial" w:cs="Arial"/>
+          <w:color w:val="FF0000"/>
+        </w:rPr>
+        <w:t xml:space="preserve"> detection of design</w:t>
+      </w:r>
       <w:r>
         <w:rPr>
           <w:rFonts w:ascii="Arial" w:eastAsia="Times New Roman" w:hAnsi="Arial" w:cs="Arial"/>
@@ -4430,6 +4432,7 @@
         <w:rPr>
           <w:rFonts w:ascii="Arial" w:eastAsia="Times New Roman" w:hAnsi="Arial" w:cs="Arial"/>
           <w:color w:val="000000"/>
+          <w:highlight w:val="yellow"/>
         </w:rPr>
         <w:t>•</w:t>
       </w:r>
@@ -5893,6 +5896,7 @@
         <w:rPr>
           <w:rFonts w:ascii="Arial" w:eastAsia="Times New Roman" w:hAnsi="Arial" w:cs="Arial"/>
           <w:color w:val="000000"/>
+          <w:highlight w:val="yellow"/>
         </w:rPr>
         <w:t>•</w:t>
       </w:r>
@@ -6476,7 +6480,7 @@
           <w:rFonts w:ascii="Arial" w:eastAsia="Times New Roman" w:hAnsi="Arial" w:cs="Arial"/>
           <w:color w:val="FF0000"/>
         </w:rPr>
-        <w:t xml:space="preserve">. Other lower ranked textual features such as xxx, </w:t>
+        <w:t>. Other lower ranked textual features such as xxx, ends</w:t>
       </w:r>
       <w:proofErr w:type="gramStart"/>
       <w:r>
@@ -6484,7 +6488,7 @@
           <w:rFonts w:ascii="Arial" w:eastAsia="Times New Roman" w:hAnsi="Arial" w:cs="Arial"/>
           <w:color w:val="FF0000"/>
         </w:rPr>
-        <w:t>ends?,</w:t>
+        <w:t>?,</w:t>
       </w:r>
       <w:proofErr w:type="gramEnd"/>
       <w:r>
@@ -6492,7 +6496,21 @@
           <w:rFonts w:ascii="Arial" w:eastAsia="Times New Roman" w:hAnsi="Arial" w:cs="Arial"/>
           <w:color w:val="FF0000"/>
         </w:rPr>
-        <w:t xml:space="preserve"> convention, configurable, apparently and fudging, indicate potential missing requirements that would make the code more configurable and/or generic.</w:t>
+        <w:t xml:space="preserve"> convention, configurable, apparently and fudging, indicate potential </w:t>
+      </w:r>
+      <w:r>
+        <w:rPr>
+          <w:rFonts w:ascii="Arial" w:eastAsia="Times New Roman" w:hAnsi="Arial" w:cs="Arial"/>
+          <w:color w:val="FF0000"/>
+        </w:rPr>
+        <w:t>incomplete</w:t>
+      </w:r>
+      <w:r>
+        <w:rPr>
+          <w:rFonts w:ascii="Arial" w:eastAsia="Times New Roman" w:hAnsi="Arial" w:cs="Arial"/>
+          <w:color w:val="FF0000"/>
+        </w:rPr>
+        <w:t xml:space="preserve"> requirements that would make the code more configurable and/or generic.</w:t>
       </w:r>
       <w:r>
         <w:rPr>
@@ -6841,28 +6859,29 @@
           <w:color w:val="000000"/>
         </w:rPr>
         <w:br/>
-        <w:t>• </w:t>
-      </w:r>
-      <w:r>
-        <w:rPr>
-          <w:rFonts w:ascii="Arial" w:eastAsia="Times New Roman" w:hAnsi="Arial" w:cs="Arial"/>
-          <w:color w:val="000000"/>
-        </w:rPr>
-        <w:t>(R1-1</w:t>
-      </w:r>
-      <w:r>
-        <w:rPr>
-          <w:rFonts w:ascii="Arial" w:eastAsia="Times New Roman" w:hAnsi="Arial" w:cs="Arial"/>
-          <w:color w:val="000000"/>
-        </w:rPr>
-        <w:t>2</w:t>
-      </w:r>
-      <w:r>
-        <w:rPr>
-          <w:rFonts w:ascii="Arial" w:eastAsia="Times New Roman" w:hAnsi="Arial" w:cs="Arial"/>
-          <w:color w:val="000000"/>
-        </w:rPr>
-        <w:t>)</w:t>
+      </w:r>
+      <w:r>
+        <w:rPr>
+          <w:rFonts w:ascii="Arial" w:eastAsia="Times New Roman" w:hAnsi="Arial" w:cs="Arial"/>
+          <w:color w:val="000000"/>
+          <w:highlight w:val="yellow"/>
+        </w:rPr>
+        <w:t>•</w:t>
+      </w:r>
+      <w:r>
+        <w:rPr>
+          <w:rFonts w:ascii="Arial" w:eastAsia="Times New Roman" w:hAnsi="Arial" w:cs="Arial"/>
+          <w:color w:val="000000"/>
+        </w:rPr>
+        <w:t> </w:t>
+      </w:r>
+      <w:r>
+        <w:rPr>
+          <w:rFonts w:ascii="Arial" w:eastAsia="Times New Roman" w:hAnsi="Arial" w:cs="Arial"/>
+          <w:color w:val="000000"/>
+          <w:highlight w:val="green"/>
+        </w:rPr>
+        <w:t>(R1-12)</w:t>
       </w:r>
       <w:r>
         <w:rPr>
@@ -7184,20 +7203,13 @@
           <w:color w:val="FF0000"/>
         </w:rPr>
       </w:pPr>
-      <w:r>
-        <w:rPr>
-          <w:rFonts w:ascii="Arial" w:eastAsia="Times New Roman" w:hAnsi="Arial" w:cs="Arial"/>
-          <w:color w:val="FF0000"/>
-        </w:rPr>
-        <w:t xml:space="preserve">and now </w:t>
-      </w:r>
       <w:proofErr w:type="gramStart"/>
       <w:r>
         <w:rPr>
           <w:rFonts w:ascii="Arial" w:eastAsia="Times New Roman" w:hAnsi="Arial" w:cs="Arial"/>
           <w:color w:val="FF0000"/>
         </w:rPr>
-        <w:t>lets</w:t>
+        <w:t>and</w:t>
       </w:r>
       <w:proofErr w:type="gramEnd"/>
       <w:r>
@@ -7205,7 +7217,7 @@
           <w:rFonts w:ascii="Arial" w:eastAsia="Times New Roman" w:hAnsi="Arial" w:cs="Arial"/>
           <w:color w:val="FF0000"/>
         </w:rPr>
-        <w:t xml:space="preserve"> compare if some requirement debt comments:</w:t>
+        <w:t xml:space="preserve"> now lets compare if some requirement debt comments:</w:t>
       </w:r>
     </w:p>
     <w:p>
@@ -7468,7 +7480,21 @@
           <w:color w:val="000000"/>
         </w:rPr>
         <w:br/>
-        <w:t xml:space="preserve">•  </w:t>
+      </w:r>
+      <w:r>
+        <w:rPr>
+          <w:rFonts w:ascii="Arial" w:eastAsia="Times New Roman" w:hAnsi="Arial" w:cs="Arial"/>
+          <w:color w:val="000000"/>
+          <w:highlight w:val="yellow"/>
+        </w:rPr>
+        <w:t>•</w:t>
+      </w:r>
+      <w:r>
+        <w:rPr>
+          <w:rFonts w:ascii="Arial" w:eastAsia="Times New Roman" w:hAnsi="Arial" w:cs="Arial"/>
+          <w:color w:val="000000"/>
+        </w:rPr>
+        <w:t xml:space="preserve">  </w:t>
       </w:r>
       <w:r>
         <w:rPr>
@@ -7507,357 +7533,364 @@
           <w:color w:val="000000"/>
         </w:rPr>
       </w:pPr>
-    </w:p>
-    <w:p>
-      <w:pPr>
-        <w:rPr>
-          <w:rFonts w:ascii="Arial" w:eastAsia="Times New Roman" w:hAnsi="Arial" w:cs="Arial"/>
-          <w:color w:val="FF0000"/>
-        </w:rPr>
-      </w:pPr>
-      <w:r>
-        <w:rPr>
-          <w:rFonts w:ascii="Arial" w:eastAsia="Times New Roman" w:hAnsi="Arial" w:cs="Arial"/>
-          <w:color w:val="FF0000"/>
-        </w:rPr>
-        <w:t xml:space="preserve">Thank you for the comment. </w:t>
-      </w:r>
-      <w:r>
-        <w:rPr>
-          <w:rFonts w:ascii="Arial" w:eastAsia="Times New Roman" w:hAnsi="Arial" w:cs="Arial"/>
-          <w:color w:val="FF0000"/>
-        </w:rPr>
-        <w:t xml:space="preserve">We revisited the threats to validity sections and marked the </w:t>
-      </w:r>
-      <w:r>
-        <w:rPr>
-          <w:rFonts w:ascii="Arial" w:eastAsia="Times New Roman" w:hAnsi="Arial" w:cs="Arial"/>
-          <w:color w:val="FF0000"/>
-        </w:rPr>
-        <w:t xml:space="preserve">internal </w:t>
-      </w:r>
-      <w:r>
-        <w:rPr>
-          <w:rFonts w:ascii="Arial" w:eastAsia="Times New Roman" w:hAnsi="Arial" w:cs="Arial"/>
-          <w:color w:val="FF0000"/>
-        </w:rPr>
-        <w:t xml:space="preserve">and construct </w:t>
-      </w:r>
-      <w:r>
-        <w:rPr>
-          <w:rFonts w:ascii="Arial" w:eastAsia="Times New Roman" w:hAnsi="Arial" w:cs="Arial"/>
-          <w:color w:val="FF0000"/>
-        </w:rPr>
-        <w:t xml:space="preserve">validity </w:t>
-      </w:r>
-      <w:r>
-        <w:rPr>
-          <w:rFonts w:ascii="Arial" w:eastAsia="Times New Roman" w:hAnsi="Arial" w:cs="Arial"/>
-          <w:color w:val="FF0000"/>
-        </w:rPr>
-        <w:t xml:space="preserve">in the manuscript </w:t>
-      </w:r>
-      <w:r>
-        <w:rPr>
-          <w:rFonts w:ascii="Arial" w:eastAsia="Times New Roman" w:hAnsi="Arial" w:cs="Arial"/>
-          <w:color w:val="FF0000"/>
-        </w:rPr>
-        <w:t>as suggested by the reviewer.</w:t>
-      </w:r>
-      <w:r>
-        <w:rPr>
-          <w:rFonts w:ascii="Arial" w:eastAsia="Times New Roman" w:hAnsi="Arial" w:cs="Arial"/>
-          <w:color w:val="FF0000"/>
-        </w:rPr>
-        <w:t xml:space="preserve"> </w:t>
-      </w:r>
-    </w:p>
-    <w:p>
-      <w:pPr>
-        <w:rPr>
-          <w:rFonts w:ascii="Arial" w:eastAsia="Times New Roman" w:hAnsi="Arial" w:cs="Arial"/>
-          <w:color w:val="000000"/>
-        </w:rPr>
-      </w:pPr>
-      <w:r>
-        <w:rPr>
-          <w:rFonts w:ascii="Arial" w:eastAsia="Times New Roman" w:hAnsi="Arial" w:cs="Arial"/>
-          <w:color w:val="000000"/>
-        </w:rPr>
-        <w:br/>
-        <w:t>•</w:t>
-      </w:r>
-      <w:r>
-        <w:rPr>
-          <w:rFonts w:ascii="Arial" w:eastAsia="Times New Roman" w:hAnsi="Arial" w:cs="Arial"/>
-          <w:color w:val="000000"/>
-        </w:rPr>
-        <w:t xml:space="preserve">  </w:t>
-      </w:r>
-      <w:r>
-        <w:rPr>
-          <w:rFonts w:ascii="Arial" w:eastAsia="Times New Roman" w:hAnsi="Arial" w:cs="Arial"/>
-          <w:color w:val="000000"/>
-        </w:rPr>
-        <w:t>(</w:t>
-      </w:r>
-      <w:r>
-        <w:rPr>
-          <w:rFonts w:ascii="Arial" w:eastAsia="Times New Roman" w:hAnsi="Arial" w:cs="Arial"/>
-          <w:color w:val="000000"/>
-          <w:highlight w:val="green"/>
-        </w:rPr>
-        <w:t>R1-14</w:t>
-      </w:r>
-      <w:r>
-        <w:rPr>
-          <w:rFonts w:ascii="Arial" w:eastAsia="Times New Roman" w:hAnsi="Arial" w:cs="Arial"/>
-          <w:color w:val="000000"/>
-        </w:rPr>
-        <w:t>)</w:t>
-      </w:r>
-      <w:r>
-        <w:rPr>
-          <w:rFonts w:ascii="Arial" w:eastAsia="Times New Roman" w:hAnsi="Arial" w:cs="Arial"/>
-          <w:color w:val="000000"/>
-        </w:rPr>
-        <w:t xml:space="preserve"> </w:t>
-      </w:r>
-      <w:r>
-        <w:rPr>
-          <w:rFonts w:ascii="Arial" w:eastAsia="Times New Roman" w:hAnsi="Arial" w:cs="Arial"/>
-          <w:color w:val="000000"/>
-        </w:rPr>
-        <w:t>Please extend your discussion with threats to construct validity and reliability</w:t>
-      </w:r>
-    </w:p>
-    <w:p>
-      <w:pPr>
-        <w:rPr>
-          <w:rFonts w:ascii="Arial" w:eastAsia="Times New Roman" w:hAnsi="Arial" w:cs="Arial"/>
-          <w:color w:val="000000"/>
-        </w:rPr>
-      </w:pPr>
-    </w:p>
-    <w:p>
-      <w:pPr>
-        <w:rPr>
-          <w:rFonts w:ascii="Arial" w:eastAsia="Times New Roman" w:hAnsi="Arial" w:cs="Arial"/>
-          <w:color w:val="FF0000"/>
-        </w:rPr>
-      </w:pPr>
-      <w:r>
-        <w:rPr>
-          <w:rFonts w:ascii="Arial" w:eastAsia="Times New Roman" w:hAnsi="Arial" w:cs="Arial"/>
-          <w:color w:val="FF0000"/>
-        </w:rPr>
-        <w:t xml:space="preserve">Thank you for the comment. We added the following text in </w:t>
-      </w:r>
-      <w:r>
-        <w:rPr>
-          <w:rFonts w:ascii="Arial" w:eastAsia="Times New Roman" w:hAnsi="Arial" w:cs="Arial"/>
-          <w:color w:val="FF0000"/>
-        </w:rPr>
-        <w:t xml:space="preserve">the manuscript on section </w:t>
-      </w:r>
-      <w:r>
-        <w:rPr>
-          <w:rFonts w:ascii="Arial" w:eastAsia="Times New Roman" w:hAnsi="Arial" w:cs="Arial"/>
-          <w:color w:val="1F4E79" w:themeColor="accent1" w:themeShade="80"/>
-        </w:rPr>
-        <w:t>6</w:t>
-      </w:r>
-      <w:r>
-        <w:rPr>
-          <w:rFonts w:ascii="Arial" w:eastAsia="Times New Roman" w:hAnsi="Arial" w:cs="Arial"/>
-          <w:color w:val="FF0000"/>
-        </w:rPr>
-        <w:t xml:space="preserve"> paragraphs </w:t>
-      </w:r>
-      <w:r>
-        <w:rPr>
-          <w:rFonts w:ascii="Arial" w:eastAsia="Times New Roman" w:hAnsi="Arial" w:cs="Arial"/>
-          <w:color w:val="1F4E79" w:themeColor="accent1" w:themeShade="80"/>
-        </w:rPr>
-        <w:t>3</w:t>
-      </w:r>
-      <w:r>
-        <w:rPr>
-          <w:rFonts w:ascii="Arial" w:eastAsia="Times New Roman" w:hAnsi="Arial" w:cs="Arial"/>
-          <w:color w:val="FF0000"/>
-        </w:rPr>
-        <w:t xml:space="preserve"> and </w:t>
-      </w:r>
-      <w:r>
-        <w:rPr>
-          <w:rFonts w:ascii="Arial" w:eastAsia="Times New Roman" w:hAnsi="Arial" w:cs="Arial"/>
-          <w:color w:val="1F4E79" w:themeColor="accent1" w:themeShade="80"/>
-        </w:rPr>
-        <w:t>4</w:t>
-      </w:r>
-      <w:r>
-        <w:rPr>
-          <w:rFonts w:ascii="Arial" w:eastAsia="Times New Roman" w:hAnsi="Arial" w:cs="Arial"/>
-          <w:color w:val="FF0000"/>
-        </w:rPr>
-        <w:t xml:space="preserve"> to address this comment. </w:t>
-      </w:r>
-    </w:p>
-    <w:p>
-      <w:pPr>
-        <w:rPr>
-          <w:rFonts w:ascii="Arial" w:eastAsia="Times New Roman" w:hAnsi="Arial" w:cs="Arial"/>
-          <w:color w:val="FF0000"/>
-        </w:rPr>
-      </w:pPr>
-    </w:p>
-    <w:p>
-      <w:pPr>
-        <w:rPr>
-          <w:rFonts w:ascii="Arial" w:eastAsia="Times New Roman" w:hAnsi="Arial" w:cs="Arial"/>
-          <w:color w:val="FF0000"/>
-        </w:rPr>
-      </w:pPr>
-      <w:r>
-        <w:rPr>
-          <w:rFonts w:ascii="Arial" w:eastAsia="Times New Roman" w:hAnsi="Arial" w:cs="Arial"/>
-          <w:color w:val="FF0000"/>
-        </w:rPr>
-        <w:t>“</w:t>
-      </w:r>
-      <w:r>
-        <w:rPr>
-          <w:rFonts w:ascii="Arial" w:eastAsia="Times New Roman" w:hAnsi="Arial" w:cs="Arial"/>
-          <w:color w:val="FF0000"/>
-        </w:rPr>
-        <w:t>Considering the intentional misrepresentation of measures it is possible that even a well comment</w:t>
-      </w:r>
-      <w:r>
-        <w:rPr>
-          <w:rFonts w:ascii="Arial" w:eastAsia="Times New Roman" w:hAnsi="Arial" w:cs="Arial"/>
-          <w:color w:val="FF0000"/>
-        </w:rPr>
-        <w:t>ed</w:t>
-      </w:r>
-      <w:r>
-        <w:rPr>
-          <w:rFonts w:ascii="Arial" w:eastAsia="Times New Roman" w:hAnsi="Arial" w:cs="Arial"/>
-          <w:color w:val="FF0000"/>
-        </w:rPr>
-        <w:t xml:space="preserve"> project does not contain </w:t>
-      </w:r>
-      <w:r>
-        <w:rPr>
-          <w:rFonts w:ascii="Arial" w:eastAsia="Times New Roman" w:hAnsi="Arial" w:cs="Arial"/>
-          <w:i/>
-          <w:color w:val="FF0000"/>
-        </w:rPr>
-        <w:t>self-admitted</w:t>
-      </w:r>
-      <w:r>
-        <w:rPr>
-          <w:rFonts w:ascii="Arial" w:eastAsia="Times New Roman" w:hAnsi="Arial" w:cs="Arial"/>
-          <w:color w:val="FF0000"/>
-        </w:rPr>
-        <w:t xml:space="preserve"> technical debt. Given the fact</w:t>
-      </w:r>
-      <w:r>
-        <w:rPr>
-          <w:rFonts w:ascii="Arial" w:eastAsia="Times New Roman" w:hAnsi="Arial" w:cs="Arial"/>
-          <w:color w:val="FF0000"/>
-        </w:rPr>
-        <w:t xml:space="preserve"> that the developers may opt to</w:t>
-      </w:r>
-      <w:r>
-        <w:rPr>
-          <w:rFonts w:ascii="Arial" w:eastAsia="Times New Roman" w:hAnsi="Arial" w:cs="Arial"/>
-          <w:color w:val="FF0000"/>
-        </w:rPr>
-        <w:t xml:space="preserve"> not express themselves in source code comments. In our study, we made sure that we </w:t>
-      </w:r>
-      <w:r>
-        <w:rPr>
-          <w:rFonts w:ascii="Arial" w:eastAsia="Times New Roman" w:hAnsi="Arial" w:cs="Arial"/>
-          <w:color w:val="FF0000"/>
-        </w:rPr>
-        <w:t>chose case studies that were well commented</w:t>
-      </w:r>
-      <w:r>
-        <w:rPr>
-          <w:rFonts w:ascii="Arial" w:eastAsia="Times New Roman" w:hAnsi="Arial" w:cs="Arial"/>
-          <w:color w:val="FF0000"/>
-        </w:rPr>
-        <w:t xml:space="preserve"> for our analysis.   </w:t>
-      </w:r>
-    </w:p>
-    <w:p>
-      <w:pPr>
-        <w:rPr>
-          <w:rFonts w:ascii="Arial" w:eastAsia="Times New Roman" w:hAnsi="Arial" w:cs="Arial"/>
-          <w:color w:val="FF0000"/>
-        </w:rPr>
-      </w:pPr>
-    </w:p>
-    <w:p>
-      <w:pPr>
-        <w:rPr>
-          <w:rFonts w:ascii="Arial" w:eastAsia="Times New Roman" w:hAnsi="Arial" w:cs="Arial"/>
-          <w:color w:val="FF0000"/>
-        </w:rPr>
-      </w:pPr>
-      <w:r>
-        <w:rPr>
-          <w:rFonts w:ascii="Arial" w:eastAsia="Times New Roman" w:hAnsi="Arial" w:cs="Arial"/>
-          <w:color w:val="FF0000"/>
-        </w:rPr>
-        <w:t>Lastly, our approach depends on the correctness of the underlying tools we use</w:t>
-      </w:r>
-      <w:r>
-        <w:rPr>
-          <w:rFonts w:ascii="Arial" w:eastAsia="Times New Roman" w:hAnsi="Arial" w:cs="Arial"/>
-          <w:color w:val="FF0000"/>
-        </w:rPr>
-        <w:t>.</w:t>
-      </w:r>
-      <w:r>
-        <w:rPr>
-          <w:rFonts w:ascii="Arial" w:eastAsia="Times New Roman" w:hAnsi="Arial" w:cs="Arial"/>
-          <w:color w:val="FF0000"/>
-        </w:rPr>
-        <w:t xml:space="preserve"> To mitigate this risk, we used tools that are commonly used by practitioners and by the research community such as JDeodorant and the Stanford Classifier.</w:t>
-      </w:r>
-      <w:r>
-        <w:rPr>
-          <w:rFonts w:ascii="Arial" w:eastAsia="Times New Roman" w:hAnsi="Arial" w:cs="Arial"/>
-          <w:color w:val="FF0000"/>
-        </w:rPr>
-        <w:t>”</w:t>
-      </w:r>
-    </w:p>
-    <w:p>
-      <w:pPr>
-        <w:rPr>
-          <w:rFonts w:ascii="MingLiU" w:eastAsia="MingLiU" w:hAnsi="MingLiU" w:cs="MingLiU"/>
-          <w:color w:val="000000"/>
-        </w:rPr>
-      </w:pPr>
-    </w:p>
-    <w:p>
-      <w:pPr>
-        <w:rPr>
-          <w:rFonts w:ascii="Arial" w:eastAsia="Times New Roman" w:hAnsi="Arial" w:cs="Arial"/>
-          <w:color w:val="000000"/>
-        </w:rPr>
-      </w:pPr>
-      <w:r>
-        <w:rPr>
-          <w:rFonts w:ascii="Arial" w:eastAsia="Times New Roman" w:hAnsi="Arial" w:cs="Arial"/>
-          <w:color w:val="000000"/>
-        </w:rPr>
-        <w:t>Small Details</w:t>
-      </w:r>
       <w:bookmarkStart w:id="13" w:name="_GoBack"/>
       <w:bookmarkEnd w:id="13"/>
+    </w:p>
+    <w:p>
+      <w:pPr>
+        <w:rPr>
+          <w:rFonts w:ascii="Arial" w:eastAsia="Times New Roman" w:hAnsi="Arial" w:cs="Arial"/>
+          <w:color w:val="FF0000"/>
+        </w:rPr>
+      </w:pPr>
+      <w:r>
+        <w:rPr>
+          <w:rFonts w:ascii="Arial" w:eastAsia="Times New Roman" w:hAnsi="Arial" w:cs="Arial"/>
+          <w:color w:val="FF0000"/>
+        </w:rPr>
+        <w:t xml:space="preserve">Thank you for the comment. </w:t>
+      </w:r>
+      <w:r>
+        <w:rPr>
+          <w:rFonts w:ascii="Arial" w:eastAsia="Times New Roman" w:hAnsi="Arial" w:cs="Arial"/>
+          <w:color w:val="FF0000"/>
+        </w:rPr>
+        <w:t xml:space="preserve">We revisited the threats to validity sections and marked the </w:t>
+      </w:r>
+      <w:r>
+        <w:rPr>
+          <w:rFonts w:ascii="Arial" w:eastAsia="Times New Roman" w:hAnsi="Arial" w:cs="Arial"/>
+          <w:color w:val="FF0000"/>
+        </w:rPr>
+        <w:t xml:space="preserve">internal </w:t>
+      </w:r>
+      <w:r>
+        <w:rPr>
+          <w:rFonts w:ascii="Arial" w:eastAsia="Times New Roman" w:hAnsi="Arial" w:cs="Arial"/>
+          <w:color w:val="FF0000"/>
+        </w:rPr>
+        <w:t xml:space="preserve">and construct </w:t>
+      </w:r>
+      <w:r>
+        <w:rPr>
+          <w:rFonts w:ascii="Arial" w:eastAsia="Times New Roman" w:hAnsi="Arial" w:cs="Arial"/>
+          <w:color w:val="FF0000"/>
+        </w:rPr>
+        <w:t xml:space="preserve">validity </w:t>
+      </w:r>
+      <w:r>
+        <w:rPr>
+          <w:rFonts w:ascii="Arial" w:eastAsia="Times New Roman" w:hAnsi="Arial" w:cs="Arial"/>
+          <w:color w:val="FF0000"/>
+        </w:rPr>
+        <w:t xml:space="preserve">in the manuscript </w:t>
+      </w:r>
+      <w:r>
+        <w:rPr>
+          <w:rFonts w:ascii="Arial" w:eastAsia="Times New Roman" w:hAnsi="Arial" w:cs="Arial"/>
+          <w:color w:val="FF0000"/>
+        </w:rPr>
+        <w:t>as suggested by the reviewer.</w:t>
+      </w:r>
+      <w:r>
+        <w:rPr>
+          <w:rFonts w:ascii="Arial" w:eastAsia="Times New Roman" w:hAnsi="Arial" w:cs="Arial"/>
+          <w:color w:val="FF0000"/>
+        </w:rPr>
+        <w:t xml:space="preserve"> </w:t>
+      </w:r>
+    </w:p>
+    <w:p>
+      <w:pPr>
+        <w:rPr>
+          <w:rFonts w:ascii="Arial" w:eastAsia="Times New Roman" w:hAnsi="Arial" w:cs="Arial"/>
+          <w:color w:val="000000"/>
+        </w:rPr>
+      </w:pPr>
+      <w:r>
+        <w:rPr>
+          <w:rFonts w:ascii="Arial" w:eastAsia="Times New Roman" w:hAnsi="Arial" w:cs="Arial"/>
+          <w:color w:val="000000"/>
+        </w:rPr>
+        <w:br/>
+      </w:r>
+      <w:r>
+        <w:rPr>
+          <w:rFonts w:ascii="Arial" w:eastAsia="Times New Roman" w:hAnsi="Arial" w:cs="Arial"/>
+          <w:color w:val="000000"/>
+          <w:highlight w:val="yellow"/>
+        </w:rPr>
+        <w:t>•</w:t>
+      </w:r>
+      <w:r>
+        <w:rPr>
+          <w:rFonts w:ascii="Arial" w:eastAsia="Times New Roman" w:hAnsi="Arial" w:cs="Arial"/>
+          <w:color w:val="000000"/>
+        </w:rPr>
+        <w:t xml:space="preserve">  </w:t>
+      </w:r>
+      <w:r>
+        <w:rPr>
+          <w:rFonts w:ascii="Arial" w:eastAsia="Times New Roman" w:hAnsi="Arial" w:cs="Arial"/>
+          <w:color w:val="000000"/>
+        </w:rPr>
+        <w:t>(</w:t>
+      </w:r>
+      <w:r>
+        <w:rPr>
+          <w:rFonts w:ascii="Arial" w:eastAsia="Times New Roman" w:hAnsi="Arial" w:cs="Arial"/>
+          <w:color w:val="000000"/>
+          <w:highlight w:val="green"/>
+        </w:rPr>
+        <w:t>R1-14</w:t>
+      </w:r>
+      <w:r>
+        <w:rPr>
+          <w:rFonts w:ascii="Arial" w:eastAsia="Times New Roman" w:hAnsi="Arial" w:cs="Arial"/>
+          <w:color w:val="000000"/>
+        </w:rPr>
+        <w:t>)</w:t>
+      </w:r>
+      <w:r>
+        <w:rPr>
+          <w:rFonts w:ascii="Arial" w:eastAsia="Times New Roman" w:hAnsi="Arial" w:cs="Arial"/>
+          <w:color w:val="000000"/>
+        </w:rPr>
+        <w:t xml:space="preserve"> </w:t>
+      </w:r>
+      <w:r>
+        <w:rPr>
+          <w:rFonts w:ascii="Arial" w:eastAsia="Times New Roman" w:hAnsi="Arial" w:cs="Arial"/>
+          <w:color w:val="000000"/>
+        </w:rPr>
+        <w:t>Please extend your discussion with threats to construct validity and reliability</w:t>
+      </w:r>
+    </w:p>
+    <w:p>
+      <w:pPr>
+        <w:rPr>
+          <w:rFonts w:ascii="Arial" w:eastAsia="Times New Roman" w:hAnsi="Arial" w:cs="Arial"/>
+          <w:color w:val="000000"/>
+        </w:rPr>
+      </w:pPr>
+    </w:p>
+    <w:p>
+      <w:pPr>
+        <w:rPr>
+          <w:rFonts w:ascii="Arial" w:eastAsia="Times New Roman" w:hAnsi="Arial" w:cs="Arial"/>
+          <w:color w:val="FF0000"/>
+        </w:rPr>
+      </w:pPr>
+      <w:r>
+        <w:rPr>
+          <w:rFonts w:ascii="Arial" w:eastAsia="Times New Roman" w:hAnsi="Arial" w:cs="Arial"/>
+          <w:color w:val="FF0000"/>
+        </w:rPr>
+        <w:t xml:space="preserve">Thank you for the comment. We added the following text in </w:t>
+      </w:r>
+      <w:r>
+        <w:rPr>
+          <w:rFonts w:ascii="Arial" w:eastAsia="Times New Roman" w:hAnsi="Arial" w:cs="Arial"/>
+          <w:color w:val="FF0000"/>
+        </w:rPr>
+        <w:t xml:space="preserve">the manuscript on section </w:t>
+      </w:r>
+      <w:r>
+        <w:rPr>
+          <w:rFonts w:ascii="Arial" w:eastAsia="Times New Roman" w:hAnsi="Arial" w:cs="Arial"/>
+          <w:color w:val="1F4E79" w:themeColor="accent1" w:themeShade="80"/>
+        </w:rPr>
+        <w:t>6</w:t>
+      </w:r>
+      <w:r>
+        <w:rPr>
+          <w:rFonts w:ascii="Arial" w:eastAsia="Times New Roman" w:hAnsi="Arial" w:cs="Arial"/>
+          <w:color w:val="FF0000"/>
+        </w:rPr>
+        <w:t xml:space="preserve"> paragraphs </w:t>
+      </w:r>
+      <w:r>
+        <w:rPr>
+          <w:rFonts w:ascii="Arial" w:eastAsia="Times New Roman" w:hAnsi="Arial" w:cs="Arial"/>
+          <w:color w:val="1F4E79" w:themeColor="accent1" w:themeShade="80"/>
+        </w:rPr>
+        <w:t>3</w:t>
+      </w:r>
+      <w:r>
+        <w:rPr>
+          <w:rFonts w:ascii="Arial" w:eastAsia="Times New Roman" w:hAnsi="Arial" w:cs="Arial"/>
+          <w:color w:val="FF0000"/>
+        </w:rPr>
+        <w:t xml:space="preserve"> and </w:t>
+      </w:r>
+      <w:r>
+        <w:rPr>
+          <w:rFonts w:ascii="Arial" w:eastAsia="Times New Roman" w:hAnsi="Arial" w:cs="Arial"/>
+          <w:color w:val="1F4E79" w:themeColor="accent1" w:themeShade="80"/>
+        </w:rPr>
+        <w:t>4</w:t>
+      </w:r>
+      <w:r>
+        <w:rPr>
+          <w:rFonts w:ascii="Arial" w:eastAsia="Times New Roman" w:hAnsi="Arial" w:cs="Arial"/>
+          <w:color w:val="FF0000"/>
+        </w:rPr>
+        <w:t xml:space="preserve"> to address this comment. </w:t>
+      </w:r>
+    </w:p>
+    <w:p>
+      <w:pPr>
+        <w:rPr>
+          <w:rFonts w:ascii="Arial" w:eastAsia="Times New Roman" w:hAnsi="Arial" w:cs="Arial"/>
+          <w:color w:val="FF0000"/>
+        </w:rPr>
+      </w:pPr>
+    </w:p>
+    <w:p>
+      <w:pPr>
+        <w:rPr>
+          <w:rFonts w:ascii="Arial" w:eastAsia="Times New Roman" w:hAnsi="Arial" w:cs="Arial"/>
+          <w:color w:val="FF0000"/>
+        </w:rPr>
+      </w:pPr>
+      <w:r>
+        <w:rPr>
+          <w:rFonts w:ascii="Arial" w:eastAsia="Times New Roman" w:hAnsi="Arial" w:cs="Arial"/>
+          <w:color w:val="FF0000"/>
+        </w:rPr>
+        <w:t>“</w:t>
+      </w:r>
+      <w:r>
+        <w:rPr>
+          <w:rFonts w:ascii="Arial" w:eastAsia="Times New Roman" w:hAnsi="Arial" w:cs="Arial"/>
+          <w:color w:val="FF0000"/>
+        </w:rPr>
+        <w:t>Considering the intentional misrepresentation of measures it is possible that even a well comment</w:t>
+      </w:r>
+      <w:r>
+        <w:rPr>
+          <w:rFonts w:ascii="Arial" w:eastAsia="Times New Roman" w:hAnsi="Arial" w:cs="Arial"/>
+          <w:color w:val="FF0000"/>
+        </w:rPr>
+        <w:t>ed</w:t>
+      </w:r>
+      <w:r>
+        <w:rPr>
+          <w:rFonts w:ascii="Arial" w:eastAsia="Times New Roman" w:hAnsi="Arial" w:cs="Arial"/>
+          <w:color w:val="FF0000"/>
+        </w:rPr>
+        <w:t xml:space="preserve"> project does not contain </w:t>
+      </w:r>
+      <w:r>
+        <w:rPr>
+          <w:rFonts w:ascii="Arial" w:eastAsia="Times New Roman" w:hAnsi="Arial" w:cs="Arial"/>
+          <w:i/>
+          <w:color w:val="FF0000"/>
+        </w:rPr>
+        <w:t>self-admitted</w:t>
+      </w:r>
+      <w:r>
+        <w:rPr>
+          <w:rFonts w:ascii="Arial" w:eastAsia="Times New Roman" w:hAnsi="Arial" w:cs="Arial"/>
+          <w:color w:val="FF0000"/>
+        </w:rPr>
+        <w:t xml:space="preserve"> technical debt. Given the fact</w:t>
+      </w:r>
+      <w:r>
+        <w:rPr>
+          <w:rFonts w:ascii="Arial" w:eastAsia="Times New Roman" w:hAnsi="Arial" w:cs="Arial"/>
+          <w:color w:val="FF0000"/>
+        </w:rPr>
+        <w:t xml:space="preserve"> that the developers may opt to</w:t>
+      </w:r>
+      <w:r>
+        <w:rPr>
+          <w:rFonts w:ascii="Arial" w:eastAsia="Times New Roman" w:hAnsi="Arial" w:cs="Arial"/>
+          <w:color w:val="FF0000"/>
+        </w:rPr>
+        <w:t xml:space="preserve"> not express themselves in source code comments. In our study, we made sure that we </w:t>
+      </w:r>
+      <w:r>
+        <w:rPr>
+          <w:rFonts w:ascii="Arial" w:eastAsia="Times New Roman" w:hAnsi="Arial" w:cs="Arial"/>
+          <w:color w:val="FF0000"/>
+        </w:rPr>
+        <w:t>chose case studies that were well commented</w:t>
+      </w:r>
+      <w:r>
+        <w:rPr>
+          <w:rFonts w:ascii="Arial" w:eastAsia="Times New Roman" w:hAnsi="Arial" w:cs="Arial"/>
+          <w:color w:val="FF0000"/>
+        </w:rPr>
+        <w:t xml:space="preserve"> for our analysis.   </w:t>
+      </w:r>
+    </w:p>
+    <w:p>
+      <w:pPr>
+        <w:rPr>
+          <w:rFonts w:ascii="Arial" w:eastAsia="Times New Roman" w:hAnsi="Arial" w:cs="Arial"/>
+          <w:color w:val="FF0000"/>
+        </w:rPr>
+      </w:pPr>
+    </w:p>
+    <w:p>
+      <w:pPr>
+        <w:rPr>
+          <w:rFonts w:ascii="Arial" w:eastAsia="Times New Roman" w:hAnsi="Arial" w:cs="Arial"/>
+          <w:color w:val="FF0000"/>
+        </w:rPr>
+      </w:pPr>
+      <w:r>
+        <w:rPr>
+          <w:rFonts w:ascii="Arial" w:eastAsia="Times New Roman" w:hAnsi="Arial" w:cs="Arial"/>
+          <w:color w:val="FF0000"/>
+        </w:rPr>
+        <w:t>Lastly, our approach depends on the correctness of the underlying tools we use</w:t>
+      </w:r>
+      <w:r>
+        <w:rPr>
+          <w:rFonts w:ascii="Arial" w:eastAsia="Times New Roman" w:hAnsi="Arial" w:cs="Arial"/>
+          <w:color w:val="FF0000"/>
+        </w:rPr>
+        <w:t>.</w:t>
+      </w:r>
+      <w:r>
+        <w:rPr>
+          <w:rFonts w:ascii="Arial" w:eastAsia="Times New Roman" w:hAnsi="Arial" w:cs="Arial"/>
+          <w:color w:val="FF0000"/>
+        </w:rPr>
+        <w:t xml:space="preserve"> To mitigate this risk, we used tools that are commonly used by practitioners and by the research community such as JDeodorant and the Stanford Classifier.</w:t>
+      </w:r>
+      <w:r>
+        <w:rPr>
+          <w:rFonts w:ascii="Arial" w:eastAsia="Times New Roman" w:hAnsi="Arial" w:cs="Arial"/>
+          <w:color w:val="FF0000"/>
+        </w:rPr>
+        <w:t>”</w:t>
+      </w:r>
+    </w:p>
+    <w:p>
+      <w:pPr>
+        <w:rPr>
+          <w:rFonts w:ascii="MingLiU" w:eastAsia="MingLiU" w:hAnsi="MingLiU" w:cs="MingLiU"/>
+          <w:color w:val="000000"/>
+        </w:rPr>
+      </w:pPr>
+    </w:p>
+    <w:p>
+      <w:pPr>
+        <w:rPr>
+          <w:rFonts w:ascii="Arial" w:eastAsia="Times New Roman" w:hAnsi="Arial" w:cs="Arial"/>
+          <w:color w:val="000000"/>
+        </w:rPr>
+      </w:pPr>
+      <w:r>
+        <w:rPr>
+          <w:rFonts w:ascii="Arial" w:eastAsia="Times New Roman" w:hAnsi="Arial" w:cs="Arial"/>
+          <w:color w:val="000000"/>
+        </w:rPr>
+        <w:t>Small Details</w:t>
+      </w:r>
       <w:r>
         <w:rPr>
           <w:rFonts w:ascii="MingLiU" w:eastAsia="MingLiU" w:hAnsi="MingLiU" w:cs="MingLiU"/>
@@ -8449,20 +8482,13 @@
           <w:color w:val="FF0000"/>
         </w:rPr>
       </w:pPr>
-      <w:r>
-        <w:rPr>
-          <w:rFonts w:ascii="Arial" w:eastAsia="Times New Roman" w:hAnsi="Arial" w:cs="Arial"/>
-          <w:color w:val="FF0000"/>
-        </w:rPr>
-        <w:t>Reviewer 1 had a similar issue, so we can add the examples and also provide more details on how we classified the two things (provide 2-</w:t>
-      </w:r>
       <w:proofErr w:type="gramStart"/>
       <w:r>
         <w:rPr>
           <w:rFonts w:ascii="Arial" w:eastAsia="Times New Roman" w:hAnsi="Arial" w:cs="Arial"/>
           <w:color w:val="FF0000"/>
         </w:rPr>
-        <w:t>3 point</w:t>
+        <w:t>Reviewer 1 had a similar issue, so we can add the examples and also provide</w:t>
       </w:r>
       <w:proofErr w:type="gramEnd"/>
       <w:r>
@@ -8470,7 +8496,7 @@
           <w:rFonts w:ascii="Arial" w:eastAsia="Times New Roman" w:hAnsi="Arial" w:cs="Arial"/>
           <w:color w:val="FF0000"/>
         </w:rPr>
-        <w:t xml:space="preserve"> form points for each type of TD).</w:t>
+        <w:t xml:space="preserve"> more details on how we classified the two things (provide 2-3 point form points for each type of TD).</w:t>
       </w:r>
     </w:p>
     <w:p>
@@ -9440,31 +9466,45 @@
         </w:rPr>
         <w:t>The RQ3 is really about active learning. There are in fact tools and approaches in this sub-field entirely concerned with reducing the amount of labeling needed. See </w:t>
       </w:r>
-      <w:hyperlink r:id="rId12" w:tgtFrame="_blank" w:history="1">
-        <w:r>
-          <w:rPr>
-            <w:rFonts w:ascii="Arial" w:eastAsia="Times New Roman" w:hAnsi="Arial" w:cs="Arial"/>
-            <w:color w:val="1155CC"/>
-          </w:rPr>
-          <w:t>https://en.wikipedia.org/wiki/Active_learning_(</w:t>
-        </w:r>
-        <w:proofErr w:type="spellStart"/>
-        <w:r>
-          <w:rPr>
-            <w:rFonts w:ascii="Arial" w:eastAsia="Times New Roman" w:hAnsi="Arial" w:cs="Arial"/>
-            <w:color w:val="1155CC"/>
-          </w:rPr>
-          <w:t>machine_learning</w:t>
-        </w:r>
-        <w:proofErr w:type="spellEnd"/>
-        <w:r>
-          <w:rPr>
-            <w:rFonts w:ascii="Arial" w:eastAsia="Times New Roman" w:hAnsi="Arial" w:cs="Arial"/>
-            <w:color w:val="1155CC"/>
-          </w:rPr>
-          <w:t>)</w:t>
-        </w:r>
-      </w:hyperlink>
+      <w:r>
+        <w:fldChar w:fldCharType="begin"/>
+      </w:r>
+      <w:r>
+        <w:instrText xml:space="preserve"> HYPERLINK "https://en.wikipedia.org/wiki/Active_learning_(machine_learning)" \t "_blank" </w:instrText>
+      </w:r>
+      <w:r>
+        <w:fldChar w:fldCharType="separate"/>
+      </w:r>
+      <w:r>
+        <w:rPr>
+          <w:rFonts w:ascii="Arial" w:eastAsia="Times New Roman" w:hAnsi="Arial" w:cs="Arial"/>
+          <w:color w:val="1155CC"/>
+        </w:rPr>
+        <w:t>https://en.wikipedia.org/wiki/Active_learning_(</w:t>
+      </w:r>
+      <w:proofErr w:type="spellStart"/>
+      <w:r>
+        <w:rPr>
+          <w:rFonts w:ascii="Arial" w:eastAsia="Times New Roman" w:hAnsi="Arial" w:cs="Arial"/>
+          <w:color w:val="1155CC"/>
+        </w:rPr>
+        <w:t>machine_learning</w:t>
+      </w:r>
+      <w:proofErr w:type="spellEnd"/>
+      <w:r>
+        <w:rPr>
+          <w:rFonts w:ascii="Arial" w:eastAsia="Times New Roman" w:hAnsi="Arial" w:cs="Arial"/>
+          <w:color w:val="1155CC"/>
+        </w:rPr>
+        <w:t>)</w:t>
+      </w:r>
+      <w:r>
+        <w:rPr>
+          <w:rFonts w:ascii="Arial" w:eastAsia="Times New Roman" w:hAnsi="Arial" w:cs="Arial"/>
+          <w:color w:val="1155CC"/>
+        </w:rPr>
+        <w:fldChar w:fldCharType="end"/>
+      </w:r>
       <w:r>
         <w:rPr>
           <w:rFonts w:ascii="Arial" w:eastAsia="Times New Roman" w:hAnsi="Arial" w:cs="Arial"/>
@@ -9882,15 +9922,29 @@
         <w:br/>
         <w:t>- You cite the Stanford NLP tools [15], but you aren't using them (AFAIK). You are using instead the max entropy classifier at </w:t>
       </w:r>
-      <w:hyperlink r:id="rId13" w:tgtFrame="_blank" w:history="1">
-        <w:r>
-          <w:rPr>
-            <w:rFonts w:ascii="Arial" w:eastAsia="Times New Roman" w:hAnsi="Arial" w:cs="Arial"/>
-            <w:color w:val="1155CC"/>
-          </w:rPr>
-          <w:t>http://nlp.stanford.edu/software/classifier.html</w:t>
-        </w:r>
-      </w:hyperlink>
+      <w:r>
+        <w:fldChar w:fldCharType="begin"/>
+      </w:r>
+      <w:r>
+        <w:instrText xml:space="preserve"> HYPERLINK "http://nlp.stanford.edu/software/classifier.html" \t "_blank" </w:instrText>
+      </w:r>
+      <w:r>
+        <w:fldChar w:fldCharType="separate"/>
+      </w:r>
+      <w:r>
+        <w:rPr>
+          <w:rFonts w:ascii="Arial" w:eastAsia="Times New Roman" w:hAnsi="Arial" w:cs="Arial"/>
+          <w:color w:val="1155CC"/>
+        </w:rPr>
+        <w:t>http://nlp.stanford.edu/software/classifier.html</w:t>
+      </w:r>
+      <w:r>
+        <w:rPr>
+          <w:rFonts w:ascii="Arial" w:eastAsia="Times New Roman" w:hAnsi="Arial" w:cs="Arial"/>
+          <w:color w:val="1155CC"/>
+        </w:rPr>
+        <w:fldChar w:fldCharType="end"/>
+      </w:r>
       <w:r>
         <w:rPr>
           <w:rFonts w:ascii="Arial" w:eastAsia="Times New Roman" w:hAnsi="Arial" w:cs="Arial"/>
@@ -10585,20 +10639,34 @@
         </w:rPr>
         <w:br/>
       </w:r>
+      <w:r>
+        <w:rPr>
+          <w:rFonts w:ascii="Arial" w:eastAsia="Times New Roman" w:hAnsi="Arial" w:cs="Arial"/>
+          <w:color w:val="000000"/>
+        </w:rPr>
+        <w:t>•</w:t>
+      </w:r>
+      <w:r>
+        <w:rPr>
+          <w:rFonts w:ascii="Arial" w:eastAsia="Times New Roman" w:hAnsi="Arial" w:cs="Arial"/>
+          <w:color w:val="000000"/>
+        </w:rPr>
+        <w:t xml:space="preserve">  (R3-3)</w:t>
+      </w:r>
+      <w:r>
+        <w:rPr>
+          <w:rFonts w:ascii="Arial" w:eastAsia="Times New Roman" w:hAnsi="Arial" w:cs="Arial"/>
+          <w:color w:val="000000"/>
+        </w:rPr>
+        <w:t xml:space="preserve"> </w:t>
+      </w:r>
       <w:proofErr w:type="gramStart"/>
       <w:r>
         <w:rPr>
           <w:rFonts w:ascii="Arial" w:eastAsia="Times New Roman" w:hAnsi="Arial" w:cs="Arial"/>
           <w:color w:val="000000"/>
         </w:rPr>
-        <w:t>•</w:t>
-      </w:r>
-      <w:r>
-        <w:rPr>
-          <w:rFonts w:ascii="Arial" w:eastAsia="Times New Roman" w:hAnsi="Arial" w:cs="Arial"/>
-          <w:color w:val="000000"/>
-        </w:rPr>
-        <w:t xml:space="preserve">  (</w:t>
+        <w:t>My</w:t>
       </w:r>
       <w:proofErr w:type="gramEnd"/>
       <w:r>
@@ -10606,14 +10674,7 @@
           <w:rFonts w:ascii="Arial" w:eastAsia="Times New Roman" w:hAnsi="Arial" w:cs="Arial"/>
           <w:color w:val="000000"/>
         </w:rPr>
-        <w:t>R3-3)</w:t>
-      </w:r>
-      <w:r>
-        <w:rPr>
-          <w:rFonts w:ascii="Arial" w:eastAsia="Times New Roman" w:hAnsi="Arial" w:cs="Arial"/>
-          <w:color w:val="000000"/>
-        </w:rPr>
-        <w:t xml:space="preserve"> My final concern is with RQ 3 in determining the necessary amount of training data. Ideally, this RQ should be answered with random samples of different sizes from all projects. Did the authors at least try every possible ordering of the projects to identify how many projects were needed to reach within 10% of the highest F1 measure? It’s unclear in the text exactly what methodology was used, but the graphs in the appendix on p. 16 seem to indicate that they tried many different combinations (I just can’t determine if the order of projects was random).</w:t>
+        <w:t xml:space="preserve"> final concern is with RQ 3 in determining the necessary amount of training data. Ideally, this RQ should be answered with random samples of different sizes from all projects. Did the authors at least try every possible ordering of the projects to identify how many projects were needed to reach within 10% of the highest F1 measure? It’s unclear in the text exactly what methodology was used, but the graphs in the appendix on p. 16 seem to indicate that they tried many different combinations (I just can’t determine if the order of projects was random).</w:t>
       </w:r>
     </w:p>
     <w:p>
@@ -11052,7 +11113,7 @@
 </file>
 
 <file path=word/comments.xml><?xml version="1.0" encoding="utf-8"?>
-<w:comments xmlns:wpc="http://schemas.microsoft.com/office/word/2010/wordprocessingCanvas" xmlns:mo="http://schemas.microsoft.com/office/mac/office/2008/main" xmlns:mc="http://schemas.openxmlformats.org/markup-compatibility/2006" xmlns:mv="urn:schemas-microsoft-com:mac:vml" xmlns:o="urn:schemas-microsoft-com:office:office" xmlns:r="http://schemas.openxmlformats.org/officeDocument/2006/relationships" xmlns:m="http://schemas.openxmlformats.org/officeDocument/2006/math" xmlns:v="urn:schemas-microsoft-com:vml" xmlns:wp14="http://schemas.microsoft.com/office/word/2010/wordprocessingDrawing" xmlns:wp="http://schemas.openxmlformats.org/drawingml/2006/wordprocessingDrawing" xmlns:w10="urn:schemas-microsoft-com:office:word" xmlns:w="http://schemas.openxmlformats.org/wordprocessingml/2006/main" xmlns:w14="http://schemas.microsoft.com/office/word/2010/wordml" xmlns:w15="http://schemas.microsoft.com/office/word/2012/wordml" xmlns:wpg="http://schemas.microsoft.com/office/word/2010/wordprocessingGroup" xmlns:wpi="http://schemas.microsoft.com/office/word/2010/wordprocessingInk" xmlns:wne="http://schemas.microsoft.com/office/word/2006/wordml" xmlns:wps="http://schemas.microsoft.com/office/word/2010/wordprocessingShape" mc:Ignorable="w14 w15 wp14">
+<w:comments xmlns:wpc="http://schemas.microsoft.com/office/word/2010/wordprocessingCanvas" xmlns:mo="http://schemas.microsoft.com/office/mac/office/2008/main" xmlns:mc="http://schemas.openxmlformats.org/markup-compatibility/2006" xmlns:mv="urn:schemas-microsoft-com:mac:vml" xmlns:o="urn:schemas-microsoft-com:office:office" xmlns:r="http://schemas.openxmlformats.org/officeDocument/2006/relationships" xmlns:m="http://schemas.openxmlformats.org/officeDocument/2006/math" xmlns:v="urn:schemas-microsoft-com:vml" xmlns:wp14="http://schemas.microsoft.com/office/word/2010/wordprocessingDrawing" xmlns:wp="http://schemas.openxmlformats.org/drawingml/2006/wordprocessingDrawing" xmlns:w10="urn:schemas-microsoft-com:office:word" xmlns:w="http://schemas.openxmlformats.org/wordprocessingml/2006/main" xmlns:w14="http://schemas.microsoft.com/office/word/2010/wordml" xmlns:wpg="http://schemas.microsoft.com/office/word/2010/wordprocessingGroup" xmlns:wpi="http://schemas.microsoft.com/office/word/2010/wordprocessingInk" xmlns:wne="http://schemas.microsoft.com/office/word/2006/wordml" xmlns:wps="http://schemas.microsoft.com/office/word/2010/wordprocessingShape" mc:Ignorable="w14 wp14">
   <w:comment w:id="0" w:author="tsantalis" w:date="2016-05-11T15:41:00Z" w:initials="t">
     <w:p>
       <w:pPr>
@@ -11800,7 +11861,7 @@
 </file>
 
 <file path=word/numbering.xml><?xml version="1.0" encoding="utf-8"?>
-<w:numbering xmlns:wpc="http://schemas.microsoft.com/office/word/2010/wordprocessingCanvas" xmlns:mo="http://schemas.microsoft.com/office/mac/office/2008/main" xmlns:mc="http://schemas.openxmlformats.org/markup-compatibility/2006" xmlns:mv="urn:schemas-microsoft-com:mac:vml" xmlns:o="urn:schemas-microsoft-com:office:office" xmlns:r="http://schemas.openxmlformats.org/officeDocument/2006/relationships" xmlns:m="http://schemas.openxmlformats.org/officeDocument/2006/math" xmlns:v="urn:schemas-microsoft-com:vml" xmlns:wp14="http://schemas.microsoft.com/office/word/2010/wordprocessingDrawing" xmlns:wp="http://schemas.openxmlformats.org/drawingml/2006/wordprocessingDrawing" xmlns:w10="urn:schemas-microsoft-com:office:word" xmlns:w="http://schemas.openxmlformats.org/wordprocessingml/2006/main" xmlns:w14="http://schemas.microsoft.com/office/word/2010/wordml" xmlns:w15="http://schemas.microsoft.com/office/word/2012/wordml" xmlns:wpg="http://schemas.microsoft.com/office/word/2010/wordprocessingGroup" xmlns:wpi="http://schemas.microsoft.com/office/word/2010/wordprocessingInk" xmlns:wne="http://schemas.microsoft.com/office/word/2006/wordml" xmlns:wps="http://schemas.microsoft.com/office/word/2010/wordprocessingShape" mc:Ignorable="w14 w15 wp14">
+<w:numbering xmlns:wpc="http://schemas.microsoft.com/office/word/2010/wordprocessingCanvas" xmlns:mo="http://schemas.microsoft.com/office/mac/office/2008/main" xmlns:mc="http://schemas.openxmlformats.org/markup-compatibility/2006" xmlns:mv="urn:schemas-microsoft-com:mac:vml" xmlns:o="urn:schemas-microsoft-com:office:office" xmlns:r="http://schemas.openxmlformats.org/officeDocument/2006/relationships" xmlns:m="http://schemas.openxmlformats.org/officeDocument/2006/math" xmlns:v="urn:schemas-microsoft-com:vml" xmlns:wp14="http://schemas.microsoft.com/office/word/2010/wordprocessingDrawing" xmlns:wp="http://schemas.openxmlformats.org/drawingml/2006/wordprocessingDrawing" xmlns:w10="urn:schemas-microsoft-com:office:word" xmlns:w="http://schemas.openxmlformats.org/wordprocessingml/2006/main" xmlns:w14="http://schemas.microsoft.com/office/word/2010/wordml" xmlns:wpg="http://schemas.microsoft.com/office/word/2010/wordprocessingGroup" xmlns:wpi="http://schemas.microsoft.com/office/word/2010/wordprocessingInk" xmlns:wne="http://schemas.microsoft.com/office/word/2006/wordml" xmlns:wps="http://schemas.microsoft.com/office/word/2010/wordprocessingShape" mc:Ignorable="w14 wp14">
   <w:abstractNum w:abstractNumId="0">
     <w:nsid w:val="00000001"/>
     <w:multiLevelType w:val="hybridMultilevel"/>
@@ -11870,7 +11931,7 @@
 </file>
 
 <file path=word/styles.xml><?xml version="1.0" encoding="utf-8"?>
-<w:styles xmlns:mc="http://schemas.openxmlformats.org/markup-compatibility/2006" xmlns:r="http://schemas.openxmlformats.org/officeDocument/2006/relationships" xmlns:w="http://schemas.openxmlformats.org/wordprocessingml/2006/main" xmlns:w14="http://schemas.microsoft.com/office/word/2010/wordml" xmlns:w15="http://schemas.microsoft.com/office/word/2012/wordml" mc:Ignorable="w14 w15">
+<w:styles xmlns:mc="http://schemas.openxmlformats.org/markup-compatibility/2006" xmlns:r="http://schemas.openxmlformats.org/officeDocument/2006/relationships" xmlns:w="http://schemas.openxmlformats.org/wordprocessingml/2006/main" xmlns:w14="http://schemas.microsoft.com/office/word/2010/wordml" mc:Ignorable="w14">
   <w:docDefaults>
     <w:rPrDefault>
       <w:rPr>
@@ -11882,378 +11943,476 @@
     </w:rPrDefault>
     <w:pPrDefault/>
   </w:docDefaults>
-  <w:latentStyles w:defLockedState="0" w:defUIPriority="99" w:defSemiHidden="0" w:defUnhideWhenUsed="0" w:defQFormat="0" w:count="380">
-    <w:lsdException w:name="Normal" w:uiPriority="0" w:qFormat="1"/>
-    <w:lsdException w:name="heading 1" w:uiPriority="9" w:qFormat="1"/>
-    <w:lsdException w:name="heading 2" w:semiHidden="1" w:uiPriority="9" w:unhideWhenUsed="1" w:qFormat="1"/>
-    <w:lsdException w:name="heading 3" w:semiHidden="1" w:uiPriority="9" w:unhideWhenUsed="1" w:qFormat="1"/>
-    <w:lsdException w:name="heading 4" w:semiHidden="1" w:uiPriority="9" w:unhideWhenUsed="1" w:qFormat="1"/>
-    <w:lsdException w:name="heading 5" w:semiHidden="1" w:uiPriority="9" w:unhideWhenUsed="1" w:qFormat="1"/>
-    <w:lsdException w:name="heading 6" w:semiHidden="1" w:uiPriority="9" w:unhideWhenUsed="1" w:qFormat="1"/>
-    <w:lsdException w:name="heading 7" w:semiHidden="1" w:uiPriority="9" w:unhideWhenUsed="1" w:qFormat="1"/>
-    <w:lsdException w:name="heading 8" w:semiHidden="1" w:uiPriority="9" w:unhideWhenUsed="1" w:qFormat="1"/>
-    <w:lsdException w:name="heading 9" w:semiHidden="1" w:uiPriority="9" w:unhideWhenUsed="1" w:qFormat="1"/>
-    <w:lsdException w:name="index 1" w:semiHidden="1" w:unhideWhenUsed="1"/>
-    <w:lsdException w:name="index 2" w:semiHidden="1" w:unhideWhenUsed="1"/>
-    <w:lsdException w:name="index 3" w:semiHidden="1" w:unhideWhenUsed="1"/>
-    <w:lsdException w:name="index 4" w:semiHidden="1" w:unhideWhenUsed="1"/>
-    <w:lsdException w:name="index 5" w:semiHidden="1" w:unhideWhenUsed="1"/>
-    <w:lsdException w:name="index 6" w:semiHidden="1" w:unhideWhenUsed="1"/>
-    <w:lsdException w:name="index 7" w:semiHidden="1" w:unhideWhenUsed="1"/>
-    <w:lsdException w:name="index 8" w:semiHidden="1" w:unhideWhenUsed="1"/>
-    <w:lsdException w:name="index 9" w:semiHidden="1" w:unhideWhenUsed="1"/>
-    <w:lsdException w:name="toc 1" w:semiHidden="1" w:uiPriority="39" w:unhideWhenUsed="1"/>
-    <w:lsdException w:name="toc 2" w:semiHidden="1" w:uiPriority="39" w:unhideWhenUsed="1"/>
-    <w:lsdException w:name="toc 3" w:semiHidden="1" w:uiPriority="39" w:unhideWhenUsed="1"/>
-    <w:lsdException w:name="toc 4" w:semiHidden="1" w:uiPriority="39" w:unhideWhenUsed="1"/>
-    <w:lsdException w:name="toc 5" w:semiHidden="1" w:uiPriority="39" w:unhideWhenUsed="1"/>
-    <w:lsdException w:name="toc 6" w:semiHidden="1" w:uiPriority="39" w:unhideWhenUsed="1"/>
-    <w:lsdException w:name="toc 7" w:semiHidden="1" w:uiPriority="39" w:unhideWhenUsed="1"/>
-    <w:lsdException w:name="toc 8" w:semiHidden="1" w:uiPriority="39" w:unhideWhenUsed="1"/>
-    <w:lsdException w:name="toc 9" w:semiHidden="1" w:uiPriority="39" w:unhideWhenUsed="1"/>
-    <w:lsdException w:name="Normal Indent" w:semiHidden="1" w:unhideWhenUsed="1"/>
-    <w:lsdException w:name="footnote text" w:semiHidden="1" w:unhideWhenUsed="1"/>
-    <w:lsdException w:name="annotation text" w:semiHidden="1" w:unhideWhenUsed="1"/>
-    <w:lsdException w:name="header" w:semiHidden="1" w:unhideWhenUsed="1"/>
-    <w:lsdException w:name="footer" w:semiHidden="1" w:unhideWhenUsed="1"/>
-    <w:lsdException w:name="index heading" w:semiHidden="1" w:unhideWhenUsed="1"/>
-    <w:lsdException w:name="caption" w:semiHidden="1" w:uiPriority="35" w:unhideWhenUsed="1" w:qFormat="1"/>
-    <w:lsdException w:name="table of figures" w:semiHidden="1" w:unhideWhenUsed="1"/>
-    <w:lsdException w:name="envelope address" w:semiHidden="1" w:unhideWhenUsed="1"/>
-    <w:lsdException w:name="envelope return" w:semiHidden="1" w:unhideWhenUsed="1"/>
-    <w:lsdException w:name="footnote reference" w:semiHidden="1" w:unhideWhenUsed="1"/>
-    <w:lsdException w:name="annotation reference" w:semiHidden="1" w:unhideWhenUsed="1"/>
-    <w:lsdException w:name="line number" w:semiHidden="1" w:unhideWhenUsed="1"/>
-    <w:lsdException w:name="page number" w:semiHidden="1" w:unhideWhenUsed="1"/>
-    <w:lsdException w:name="endnote reference" w:semiHidden="1" w:unhideWhenUsed="1"/>
-    <w:lsdException w:name="endnote text" w:semiHidden="1" w:unhideWhenUsed="1"/>
-    <w:lsdException w:name="table of authorities" w:semiHidden="1" w:unhideWhenUsed="1"/>
-    <w:lsdException w:name="macro" w:semiHidden="1" w:unhideWhenUsed="1"/>
-    <w:lsdException w:name="toa heading" w:semiHidden="1" w:unhideWhenUsed="1"/>
-    <w:lsdException w:name="List" w:semiHidden="1" w:unhideWhenUsed="1"/>
-    <w:lsdException w:name="List Bullet" w:semiHidden="1" w:unhideWhenUsed="1"/>
-    <w:lsdException w:name="List Number" w:semiHidden="1" w:unhideWhenUsed="1"/>
-    <w:lsdException w:name="List 2" w:semiHidden="1" w:unhideWhenUsed="1"/>
-    <w:lsdException w:name="List 3" w:semiHidden="1" w:unhideWhenUsed="1"/>
-    <w:lsdException w:name="List 4" w:semiHidden="1" w:unhideWhenUsed="1"/>
-    <w:lsdException w:name="List 5" w:semiHidden="1" w:unhideWhenUsed="1"/>
-    <w:lsdException w:name="List Bullet 2" w:semiHidden="1" w:unhideWhenUsed="1"/>
-    <w:lsdException w:name="List Bullet 3" w:semiHidden="1" w:unhideWhenUsed="1"/>
-    <w:lsdException w:name="List Bullet 4" w:semiHidden="1" w:unhideWhenUsed="1"/>
-    <w:lsdException w:name="List Bullet 5" w:semiHidden="1" w:unhideWhenUsed="1"/>
-    <w:lsdException w:name="List Number 2" w:semiHidden="1" w:unhideWhenUsed="1"/>
-    <w:lsdException w:name="List Number 3" w:semiHidden="1" w:unhideWhenUsed="1"/>
-    <w:lsdException w:name="List Number 4" w:semiHidden="1" w:unhideWhenUsed="1"/>
-    <w:lsdException w:name="List Number 5" w:semiHidden="1" w:unhideWhenUsed="1"/>
-    <w:lsdException w:name="Title" w:uiPriority="10" w:qFormat="1"/>
-    <w:lsdException w:name="Closing" w:semiHidden="1" w:unhideWhenUsed="1"/>
-    <w:lsdException w:name="Signature" w:semiHidden="1" w:unhideWhenUsed="1"/>
-    <w:lsdException w:name="Default Paragraph Font" w:semiHidden="1" w:uiPriority="1" w:unhideWhenUsed="1"/>
-    <w:lsdException w:name="Body Text" w:semiHidden="1" w:unhideWhenUsed="1"/>
-    <w:lsdException w:name="Body Text Indent" w:semiHidden="1" w:unhideWhenUsed="1"/>
-    <w:lsdException w:name="List Continue" w:semiHidden="1" w:unhideWhenUsed="1"/>
-    <w:lsdException w:name="List Continue 2" w:semiHidden="1" w:unhideWhenUsed="1"/>
-    <w:lsdException w:name="List Continue 3" w:semiHidden="1" w:unhideWhenUsed="1"/>
-    <w:lsdException w:name="List Continue 4" w:semiHidden="1" w:unhideWhenUsed="1"/>
-    <w:lsdException w:name="List Continue 5" w:semiHidden="1" w:unhideWhenUsed="1"/>
-    <w:lsdException w:name="Message Header" w:semiHidden="1" w:unhideWhenUsed="1"/>
-    <w:lsdException w:name="Subtitle" w:uiPriority="11" w:qFormat="1"/>
-    <w:lsdException w:name="Salutation" w:semiHidden="1" w:unhideWhenUsed="1"/>
-    <w:lsdException w:name="Date" w:semiHidden="1" w:unhideWhenUsed="1"/>
-    <w:lsdException w:name="Body Text First Indent" w:semiHidden="1" w:unhideWhenUsed="1"/>
-    <w:lsdException w:name="Body Text First Indent 2" w:semiHidden="1" w:unhideWhenUsed="1"/>
-    <w:lsdException w:name="Note Heading" w:semiHidden="1" w:unhideWhenUsed="1"/>
-    <w:lsdException w:name="Body Text 2" w:semiHidden="1" w:unhideWhenUsed="1"/>
-    <w:lsdException w:name="Body Text 3" w:semiHidden="1" w:unhideWhenUsed="1"/>
-    <w:lsdException w:name="Body Text Indent 2" w:semiHidden="1" w:unhideWhenUsed="1"/>
-    <w:lsdException w:name="Body Text Indent 3" w:semiHidden="1" w:unhideWhenUsed="1"/>
-    <w:lsdException w:name="Block Text" w:semiHidden="1" w:unhideWhenUsed="1"/>
-    <w:lsdException w:name="Hyperlink" w:semiHidden="1" w:unhideWhenUsed="1"/>
-    <w:lsdException w:name="FollowedHyperlink" w:semiHidden="1" w:unhideWhenUsed="1"/>
-    <w:lsdException w:name="Strong" w:uiPriority="22" w:qFormat="1"/>
-    <w:lsdException w:name="Emphasis" w:uiPriority="20" w:qFormat="1"/>
-    <w:lsdException w:name="Document Map" w:semiHidden="1" w:unhideWhenUsed="1"/>
-    <w:lsdException w:name="Plain Text" w:semiHidden="1" w:unhideWhenUsed="1"/>
-    <w:lsdException w:name="E-mail Signature" w:semiHidden="1" w:unhideWhenUsed="1"/>
-    <w:lsdException w:name="HTML Top of Form" w:semiHidden="1" w:unhideWhenUsed="1"/>
-    <w:lsdException w:name="HTML Bottom of Form" w:semiHidden="1" w:unhideWhenUsed="1"/>
-    <w:lsdException w:name="Normal (Web)" w:semiHidden="1" w:unhideWhenUsed="1"/>
-    <w:lsdException w:name="HTML Acronym" w:semiHidden="1" w:unhideWhenUsed="1"/>
-    <w:lsdException w:name="HTML Address" w:semiHidden="1" w:unhideWhenUsed="1"/>
-    <w:lsdException w:name="HTML Cite" w:semiHidden="1" w:unhideWhenUsed="1"/>
-    <w:lsdException w:name="HTML Code" w:semiHidden="1" w:unhideWhenUsed="1"/>
-    <w:lsdException w:name="HTML Definition" w:semiHidden="1" w:unhideWhenUsed="1"/>
-    <w:lsdException w:name="HTML Keyboard" w:semiHidden="1" w:unhideWhenUsed="1"/>
-    <w:lsdException w:name="HTML Preformatted" w:semiHidden="1" w:unhideWhenUsed="1"/>
-    <w:lsdException w:name="HTML Sample" w:semiHidden="1" w:unhideWhenUsed="1"/>
-    <w:lsdException w:name="HTML Typewriter" w:semiHidden="1" w:unhideWhenUsed="1"/>
-    <w:lsdException w:name="HTML Variable" w:semiHidden="1" w:unhideWhenUsed="1"/>
-    <w:lsdException w:name="Normal Table" w:semiHidden="1" w:unhideWhenUsed="1"/>
-    <w:lsdException w:name="annotation subject" w:semiHidden="1" w:unhideWhenUsed="1"/>
-    <w:lsdException w:name="No List" w:semiHidden="1" w:unhideWhenUsed="1"/>
-    <w:lsdException w:name="Outline List 1" w:semiHidden="1" w:unhideWhenUsed="1"/>
-    <w:lsdException w:name="Outline List 2" w:semiHidden="1" w:unhideWhenUsed="1"/>
-    <w:lsdException w:name="Outline List 3" w:semiHidden="1" w:unhideWhenUsed="1"/>
-    <w:lsdException w:name="Table Simple 1" w:semiHidden="1" w:unhideWhenUsed="1"/>
-    <w:lsdException w:name="Table Simple 2" w:semiHidden="1" w:unhideWhenUsed="1"/>
-    <w:lsdException w:name="Table Simple 3" w:semiHidden="1" w:unhideWhenUsed="1"/>
-    <w:lsdException w:name="Table Classic 1" w:semiHidden="1" w:unhideWhenUsed="1"/>
-    <w:lsdException w:name="Table Classic 2" w:semiHidden="1" w:unhideWhenUsed="1"/>
-    <w:lsdException w:name="Table Classic 3" w:semiHidden="1" w:unhideWhenUsed="1"/>
-    <w:lsdException w:name="Table Classic 4" w:semiHidden="1" w:unhideWhenUsed="1"/>
-    <w:lsdException w:name="Table Colorful 1" w:semiHidden="1" w:unhideWhenUsed="1"/>
-    <w:lsdException w:name="Table Colorful 2" w:semiHidden="1" w:unhideWhenUsed="1"/>
-    <w:lsdException w:name="Table Colorful 3" w:semiHidden="1" w:unhideWhenUsed="1"/>
-    <w:lsdException w:name="Table Columns 1" w:semiHidden="1" w:unhideWhenUsed="1"/>
-    <w:lsdException w:name="Table Columns 2" w:semiHidden="1" w:unhideWhenUsed="1"/>
-    <w:lsdException w:name="Table Columns 3" w:semiHidden="1" w:unhideWhenUsed="1"/>
-    <w:lsdException w:name="Table Columns 4" w:semiHidden="1" w:unhideWhenUsed="1"/>
-    <w:lsdException w:name="Table Columns 5" w:semiHidden="1" w:unhideWhenUsed="1"/>
-    <w:lsdException w:name="Table Grid 1" w:semiHidden="1" w:unhideWhenUsed="1"/>
-    <w:lsdException w:name="Table Grid 2" w:semiHidden="1" w:unhideWhenUsed="1"/>
-    <w:lsdException w:name="Table Grid 3" w:semiHidden="1" w:unhideWhenUsed="1"/>
-    <w:lsdException w:name="Table Grid 4" w:semiHidden="1" w:unhideWhenUsed="1"/>
-    <w:lsdException w:name="Table Grid 5" w:semiHidden="1" w:unhideWhenUsed="1"/>
-    <w:lsdException w:name="Table Grid 6" w:semiHidden="1" w:unhideWhenUsed="1"/>
-    <w:lsdException w:name="Table Grid 7" w:semiHidden="1" w:unhideWhenUsed="1"/>
-    <w:lsdException w:name="Table Grid 8" w:semiHidden="1" w:unhideWhenUsed="1"/>
-    <w:lsdException w:name="Table List 1" w:semiHidden="1" w:unhideWhenUsed="1"/>
-    <w:lsdException w:name="Table List 2" w:semiHidden="1" w:unhideWhenUsed="1"/>
-    <w:lsdException w:name="Table List 3" w:semiHidden="1" w:unhideWhenUsed="1"/>
-    <w:lsdException w:name="Table List 4" w:semiHidden="1" w:unhideWhenUsed="1"/>
-    <w:lsdException w:name="Table List 5" w:semiHidden="1" w:unhideWhenUsed="1"/>
-    <w:lsdException w:name="Table List 6" w:semiHidden="1" w:unhideWhenUsed="1"/>
-    <w:lsdException w:name="Table List 7" w:semiHidden="1" w:unhideWhenUsed="1"/>
-    <w:lsdException w:name="Table List 8" w:semiHidden="1" w:unhideWhenUsed="1"/>
-    <w:lsdException w:name="Table 3D effects 1" w:semiHidden="1" w:unhideWhenUsed="1"/>
-    <w:lsdException w:name="Table 3D effects 2" w:semiHidden="1" w:unhideWhenUsed="1"/>
-    <w:lsdException w:name="Table 3D effects 3" w:semiHidden="1" w:unhideWhenUsed="1"/>
-    <w:lsdException w:name="Table Contemporary" w:semiHidden="1" w:unhideWhenUsed="1"/>
-    <w:lsdException w:name="Table Elegant" w:semiHidden="1" w:unhideWhenUsed="1"/>
-    <w:lsdException w:name="Table Professional" w:semiHidden="1" w:unhideWhenUsed="1"/>
-    <w:lsdException w:name="Table Subtle 1" w:semiHidden="1" w:unhideWhenUsed="1"/>
-    <w:lsdException w:name="Table Subtle 2" w:semiHidden="1" w:unhideWhenUsed="1"/>
-    <w:lsdException w:name="Table Web 1" w:semiHidden="1" w:unhideWhenUsed="1"/>
-    <w:lsdException w:name="Table Web 2" w:semiHidden="1" w:unhideWhenUsed="1"/>
-    <w:lsdException w:name="Table Web 3" w:semiHidden="1" w:unhideWhenUsed="1"/>
-    <w:lsdException w:name="Balloon Text" w:semiHidden="1" w:unhideWhenUsed="1"/>
-    <w:lsdException w:name="Table Grid" w:uiPriority="39"/>
-    <w:lsdException w:name="Table Theme" w:semiHidden="1" w:unhideWhenUsed="1"/>
-    <w:lsdException w:name="Placeholder Text" w:semiHidden="1"/>
-    <w:lsdException w:name="No Spacing" w:uiPriority="1" w:qFormat="1"/>
-    <w:lsdException w:name="Light Shading" w:uiPriority="60"/>
-    <w:lsdException w:name="Light List" w:uiPriority="61"/>
-    <w:lsdException w:name="Light Grid" w:uiPriority="62"/>
-    <w:lsdException w:name="Medium Shading 1" w:uiPriority="63"/>
-    <w:lsdException w:name="Medium Shading 2" w:uiPriority="64"/>
-    <w:lsdException w:name="Medium List 1" w:uiPriority="65"/>
-    <w:lsdException w:name="Medium List 2" w:uiPriority="66"/>
-    <w:lsdException w:name="Medium Grid 1" w:uiPriority="67"/>
-    <w:lsdException w:name="Medium Grid 2" w:uiPriority="68"/>
-    <w:lsdException w:name="Medium Grid 3" w:uiPriority="69"/>
-    <w:lsdException w:name="Dark List" w:uiPriority="70"/>
-    <w:lsdException w:name="Colorful Shading" w:uiPriority="71"/>
-    <w:lsdException w:name="Colorful List" w:uiPriority="72"/>
-    <w:lsdException w:name="Colorful Grid" w:uiPriority="73"/>
-    <w:lsdException w:name="Light Shading Accent 1" w:uiPriority="60"/>
-    <w:lsdException w:name="Light List Accent 1" w:uiPriority="61"/>
-    <w:lsdException w:name="Light Grid Accent 1" w:uiPriority="62"/>
-    <w:lsdException w:name="Medium Shading 1 Accent 1" w:uiPriority="63"/>
-    <w:lsdException w:name="Medium Shading 2 Accent 1" w:uiPriority="64"/>
-    <w:lsdException w:name="Medium List 1 Accent 1" w:uiPriority="65"/>
-    <w:lsdException w:name="Revision" w:semiHidden="1"/>
-    <w:lsdException w:name="List Paragraph" w:uiPriority="34" w:qFormat="1"/>
-    <w:lsdException w:name="Quote" w:uiPriority="29" w:qFormat="1"/>
-    <w:lsdException w:name="Intense Quote" w:uiPriority="30" w:qFormat="1"/>
-    <w:lsdException w:name="Medium List 2 Accent 1" w:uiPriority="66"/>
-    <w:lsdException w:name="Medium Grid 1 Accent 1" w:uiPriority="67"/>
-    <w:lsdException w:name="Medium Grid 2 Accent 1" w:uiPriority="68"/>
-    <w:lsdException w:name="Medium Grid 3 Accent 1" w:uiPriority="69"/>
-    <w:lsdException w:name="Dark List Accent 1" w:uiPriority="70"/>
-    <w:lsdException w:name="Colorful Shading Accent 1" w:uiPriority="71"/>
-    <w:lsdException w:name="Colorful List Accent 1" w:uiPriority="72"/>
-    <w:lsdException w:name="Colorful Grid Accent 1" w:uiPriority="73"/>
-    <w:lsdException w:name="Light Shading Accent 2" w:uiPriority="60"/>
-    <w:lsdException w:name="Light List Accent 2" w:uiPriority="61"/>
-    <w:lsdException w:name="Light Grid Accent 2" w:uiPriority="62"/>
-    <w:lsdException w:name="Medium Shading 1 Accent 2" w:uiPriority="63"/>
-    <w:lsdException w:name="Medium Shading 2 Accent 2" w:uiPriority="64"/>
-    <w:lsdException w:name="Medium List 1 Accent 2" w:uiPriority="65"/>
-    <w:lsdException w:name="Medium List 2 Accent 2" w:uiPriority="66"/>
-    <w:lsdException w:name="Medium Grid 1 Accent 2" w:uiPriority="67"/>
-    <w:lsdException w:name="Medium Grid 2 Accent 2" w:uiPriority="68"/>
-    <w:lsdException w:name="Medium Grid 3 Accent 2" w:uiPriority="69"/>
-    <w:lsdException w:name="Dark List Accent 2" w:uiPriority="70"/>
-    <w:lsdException w:name="Colorful Shading Accent 2" w:uiPriority="71"/>
-    <w:lsdException w:name="Colorful List Accent 2" w:uiPriority="72"/>
-    <w:lsdException w:name="Colorful Grid Accent 2" w:uiPriority="73"/>
-    <w:lsdException w:name="Light Shading Accent 3" w:uiPriority="60"/>
-    <w:lsdException w:name="Light List Accent 3" w:uiPriority="61"/>
-    <w:lsdException w:name="Light Grid Accent 3" w:uiPriority="62"/>
-    <w:lsdException w:name="Medium Shading 1 Accent 3" w:uiPriority="63"/>
-    <w:lsdException w:name="Medium Shading 2 Accent 3" w:uiPriority="64"/>
-    <w:lsdException w:name="Medium List 1 Accent 3" w:uiPriority="65"/>
-    <w:lsdException w:name="Medium List 2 Accent 3" w:uiPriority="66"/>
-    <w:lsdException w:name="Medium Grid 1 Accent 3" w:uiPriority="67"/>
-    <w:lsdException w:name="Medium Grid 2 Accent 3" w:uiPriority="68"/>
-    <w:lsdException w:name="Medium Grid 3 Accent 3" w:uiPriority="69"/>
-    <w:lsdException w:name="Dark List Accent 3" w:uiPriority="70"/>
-    <w:lsdException w:name="Colorful Shading Accent 3" w:uiPriority="71"/>
-    <w:lsdException w:name="Colorful List Accent 3" w:uiPriority="72"/>
-    <w:lsdException w:name="Colorful Grid Accent 3" w:uiPriority="73"/>
-    <w:lsdException w:name="Light Shading Accent 4" w:uiPriority="60"/>
-    <w:lsdException w:name="Light List Accent 4" w:uiPriority="61"/>
-    <w:lsdException w:name="Light Grid Accent 4" w:uiPriority="62"/>
-    <w:lsdException w:name="Medium Shading 1 Accent 4" w:uiPriority="63"/>
-    <w:lsdException w:name="Medium Shading 2 Accent 4" w:uiPriority="64"/>
-    <w:lsdException w:name="Medium List 1 Accent 4" w:uiPriority="65"/>
-    <w:lsdException w:name="Medium List 2 Accent 4" w:uiPriority="66"/>
-    <w:lsdException w:name="Medium Grid 1 Accent 4" w:uiPriority="67"/>
-    <w:lsdException w:name="Medium Grid 2 Accent 4" w:uiPriority="68"/>
-    <w:lsdException w:name="Medium Grid 3 Accent 4" w:uiPriority="69"/>
-    <w:lsdException w:name="Dark List Accent 4" w:uiPriority="70"/>
-    <w:lsdException w:name="Colorful Shading Accent 4" w:uiPriority="71"/>
-    <w:lsdException w:name="Colorful List Accent 4" w:uiPriority="72"/>
-    <w:lsdException w:name="Colorful Grid Accent 4" w:uiPriority="73"/>
-    <w:lsdException w:name="Light Shading Accent 5" w:uiPriority="60"/>
-    <w:lsdException w:name="Light List Accent 5" w:uiPriority="61"/>
-    <w:lsdException w:name="Light Grid Accent 5" w:uiPriority="62"/>
-    <w:lsdException w:name="Medium Shading 1 Accent 5" w:uiPriority="63"/>
-    <w:lsdException w:name="Medium Shading 2 Accent 5" w:uiPriority="64"/>
-    <w:lsdException w:name="Medium List 1 Accent 5" w:uiPriority="65"/>
-    <w:lsdException w:name="Medium List 2 Accent 5" w:uiPriority="66"/>
-    <w:lsdException w:name="Medium Grid 1 Accent 5" w:uiPriority="67"/>
-    <w:lsdException w:name="Medium Grid 2 Accent 5" w:uiPriority="68"/>
-    <w:lsdException w:name="Medium Grid 3 Accent 5" w:uiPriority="69"/>
-    <w:lsdException w:name="Dark List Accent 5" w:uiPriority="70"/>
-    <w:lsdException w:name="Colorful Shading Accent 5" w:uiPriority="71"/>
-    <w:lsdException w:name="Colorful List Accent 5" w:uiPriority="72"/>
-    <w:lsdException w:name="Colorful Grid Accent 5" w:uiPriority="73"/>
-    <w:lsdException w:name="Light Shading Accent 6" w:uiPriority="60"/>
-    <w:lsdException w:name="Light List Accent 6" w:uiPriority="61"/>
-    <w:lsdException w:name="Light Grid Accent 6" w:uiPriority="62"/>
-    <w:lsdException w:name="Medium Shading 1 Accent 6" w:uiPriority="63"/>
-    <w:lsdException w:name="Medium Shading 2 Accent 6" w:uiPriority="64"/>
-    <w:lsdException w:name="Medium List 1 Accent 6" w:uiPriority="65"/>
-    <w:lsdException w:name="Medium List 2 Accent 6" w:uiPriority="66"/>
-    <w:lsdException w:name="Medium Grid 1 Accent 6" w:uiPriority="67"/>
-    <w:lsdException w:name="Medium Grid 2 Accent 6" w:uiPriority="68"/>
-    <w:lsdException w:name="Medium Grid 3 Accent 6" w:uiPriority="69"/>
-    <w:lsdException w:name="Dark List Accent 6" w:uiPriority="70"/>
-    <w:lsdException w:name="Colorful Shading Accent 6" w:uiPriority="71"/>
-    <w:lsdException w:name="Colorful List Accent 6" w:uiPriority="72"/>
-    <w:lsdException w:name="Colorful Grid Accent 6" w:uiPriority="73"/>
-    <w:lsdException w:name="Subtle Emphasis" w:uiPriority="19" w:qFormat="1"/>
-    <w:lsdException w:name="Intense Emphasis" w:uiPriority="21" w:qFormat="1"/>
-    <w:lsdException w:name="Subtle Reference" w:uiPriority="31" w:qFormat="1"/>
-    <w:lsdException w:name="Intense Reference" w:uiPriority="32" w:qFormat="1"/>
-    <w:lsdException w:name="Book Title" w:uiPriority="33" w:qFormat="1"/>
-    <w:lsdException w:name="Bibliography" w:semiHidden="1" w:uiPriority="37" w:unhideWhenUsed="1"/>
-    <w:lsdException w:name="TOC Heading" w:semiHidden="1" w:uiPriority="39" w:unhideWhenUsed="1" w:qFormat="1"/>
-    <w:lsdException w:name="Plain Table 1" w:uiPriority="41"/>
-    <w:lsdException w:name="Plain Table 2" w:uiPriority="42"/>
-    <w:lsdException w:name="Plain Table 3" w:uiPriority="43"/>
-    <w:lsdException w:name="Plain Table 4" w:uiPriority="44"/>
-    <w:lsdException w:name="Plain Table 5" w:uiPriority="45"/>
-    <w:lsdException w:name="Grid Table Light" w:uiPriority="40"/>
-    <w:lsdException w:name="Grid Table 1 Light" w:uiPriority="46"/>
-    <w:lsdException w:name="Grid Table 2" w:uiPriority="47"/>
-    <w:lsdException w:name="Grid Table 3" w:uiPriority="48"/>
-    <w:lsdException w:name="Grid Table 4" w:uiPriority="49"/>
-    <w:lsdException w:name="Grid Table 5 Dark" w:uiPriority="50"/>
-    <w:lsdException w:name="Grid Table 6 Colorful" w:uiPriority="51"/>
-    <w:lsdException w:name="Grid Table 7 Colorful" w:uiPriority="52"/>
-    <w:lsdException w:name="Grid Table 1 Light Accent 1" w:uiPriority="46"/>
-    <w:lsdException w:name="Grid Table 2 Accent 1" w:uiPriority="47"/>
-    <w:lsdException w:name="Grid Table 3 Accent 1" w:uiPriority="48"/>
-    <w:lsdException w:name="Grid Table 4 Accent 1" w:uiPriority="49"/>
-    <w:lsdException w:name="Grid Table 5 Dark Accent 1" w:uiPriority="50"/>
-    <w:lsdException w:name="Grid Table 6 Colorful Accent 1" w:uiPriority="51"/>
-    <w:lsdException w:name="Grid Table 7 Colorful Accent 1" w:uiPriority="52"/>
-    <w:lsdException w:name="Grid Table 1 Light Accent 2" w:uiPriority="46"/>
-    <w:lsdException w:name="Grid Table 2 Accent 2" w:uiPriority="47"/>
-    <w:lsdException w:name="Grid Table 3 Accent 2" w:uiPriority="48"/>
-    <w:lsdException w:name="Grid Table 4 Accent 2" w:uiPriority="49"/>
-    <w:lsdException w:name="Grid Table 5 Dark Accent 2" w:uiPriority="50"/>
-    <w:lsdException w:name="Grid Table 6 Colorful Accent 2" w:uiPriority="51"/>
-    <w:lsdException w:name="Grid Table 7 Colorful Accent 2" w:uiPriority="52"/>
-    <w:lsdException w:name="Grid Table 1 Light Accent 3" w:uiPriority="46"/>
-    <w:lsdException w:name="Grid Table 2 Accent 3" w:uiPriority="47"/>
-    <w:lsdException w:name="Grid Table 3 Accent 3" w:uiPriority="48"/>
-    <w:lsdException w:name="Grid Table 4 Accent 3" w:uiPriority="49"/>
-    <w:lsdException w:name="Grid Table 5 Dark Accent 3" w:uiPriority="50"/>
-    <w:lsdException w:name="Grid Table 6 Colorful Accent 3" w:uiPriority="51"/>
-    <w:lsdException w:name="Grid Table 7 Colorful Accent 3" w:uiPriority="52"/>
-    <w:lsdException w:name="Grid Table 1 Light Accent 4" w:uiPriority="46"/>
-    <w:lsdException w:name="Grid Table 2 Accent 4" w:uiPriority="47"/>
-    <w:lsdException w:name="Grid Table 3 Accent 4" w:uiPriority="48"/>
-    <w:lsdException w:name="Grid Table 4 Accent 4" w:uiPriority="49"/>
-    <w:lsdException w:name="Grid Table 5 Dark Accent 4" w:uiPriority="50"/>
-    <w:lsdException w:name="Grid Table 6 Colorful Accent 4" w:uiPriority="51"/>
-    <w:lsdException w:name="Grid Table 7 Colorful Accent 4" w:uiPriority="52"/>
-    <w:lsdException w:name="Grid Table 1 Light Accent 5" w:uiPriority="46"/>
-    <w:lsdException w:name="Grid Table 2 Accent 5" w:uiPriority="47"/>
-    <w:lsdException w:name="Grid Table 3 Accent 5" w:uiPriority="48"/>
-    <w:lsdException w:name="Grid Table 4 Accent 5" w:uiPriority="49"/>
-    <w:lsdException w:name="Grid Table 5 Dark Accent 5" w:uiPriority="50"/>
-    <w:lsdException w:name="Grid Table 6 Colorful Accent 5" w:uiPriority="51"/>
-    <w:lsdException w:name="Grid Table 7 Colorful Accent 5" w:uiPriority="52"/>
-    <w:lsdException w:name="Grid Table 1 Light Accent 6" w:uiPriority="46"/>
-    <w:lsdException w:name="Grid Table 2 Accent 6" w:uiPriority="47"/>
-    <w:lsdException w:name="Grid Table 3 Accent 6" w:uiPriority="48"/>
-    <w:lsdException w:name="Grid Table 4 Accent 6" w:uiPriority="49"/>
-    <w:lsdException w:name="Grid Table 5 Dark Accent 6" w:uiPriority="50"/>
-    <w:lsdException w:name="Grid Table 6 Colorful Accent 6" w:uiPriority="51"/>
-    <w:lsdException w:name="Grid Table 7 Colorful Accent 6" w:uiPriority="52"/>
-    <w:lsdException w:name="List Table 1 Light" w:uiPriority="46"/>
-    <w:lsdException w:name="List Table 2" w:uiPriority="47"/>
-    <w:lsdException w:name="List Table 3" w:uiPriority="48"/>
-    <w:lsdException w:name="List Table 4" w:uiPriority="49"/>
-    <w:lsdException w:name="List Table 5 Dark" w:uiPriority="50"/>
-    <w:lsdException w:name="List Table 6 Colorful" w:uiPriority="51"/>
-    <w:lsdException w:name="List Table 7 Colorful" w:uiPriority="52"/>
-    <w:lsdException w:name="List Table 1 Light Accent 1" w:uiPriority="46"/>
-    <w:lsdException w:name="List Table 2 Accent 1" w:uiPriority="47"/>
-    <w:lsdException w:name="List Table 3 Accent 1" w:uiPriority="48"/>
-    <w:lsdException w:name="List Table 4 Accent 1" w:uiPriority="49"/>
-    <w:lsdException w:name="List Table 5 Dark Accent 1" w:uiPriority="50"/>
-    <w:lsdException w:name="List Table 6 Colorful Accent 1" w:uiPriority="51"/>
-    <w:lsdException w:name="List Table 7 Colorful Accent 1" w:uiPriority="52"/>
-    <w:lsdException w:name="List Table 1 Light Accent 2" w:uiPriority="46"/>
-    <w:lsdException w:name="List Table 2 Accent 2" w:uiPriority="47"/>
-    <w:lsdException w:name="List Table 3 Accent 2" w:uiPriority="48"/>
-    <w:lsdException w:name="List Table 4 Accent 2" w:uiPriority="49"/>
-    <w:lsdException w:name="List Table 5 Dark Accent 2" w:uiPriority="50"/>
-    <w:lsdException w:name="List Table 6 Colorful Accent 2" w:uiPriority="51"/>
-    <w:lsdException w:name="List Table 7 Colorful Accent 2" w:uiPriority="52"/>
-    <w:lsdException w:name="List Table 1 Light Accent 3" w:uiPriority="46"/>
-    <w:lsdException w:name="List Table 2 Accent 3" w:uiPriority="47"/>
-    <w:lsdException w:name="List Table 3 Accent 3" w:uiPriority="48"/>
-    <w:lsdException w:name="List Table 4 Accent 3" w:uiPriority="49"/>
-    <w:lsdException w:name="List Table 5 Dark Accent 3" w:uiPriority="50"/>
-    <w:lsdException w:name="List Table 6 Colorful Accent 3" w:uiPriority="51"/>
-    <w:lsdException w:name="List Table 7 Colorful Accent 3" w:uiPriority="52"/>
-    <w:lsdException w:name="List Table 1 Light Accent 4" w:uiPriority="46"/>
-    <w:lsdException w:name="List Table 2 Accent 4" w:uiPriority="47"/>
-    <w:lsdException w:name="List Table 3 Accent 4" w:uiPriority="48"/>
-    <w:lsdException w:name="List Table 4 Accent 4" w:uiPriority="49"/>
-    <w:lsdException w:name="List Table 5 Dark Accent 4" w:uiPriority="50"/>
-    <w:lsdException w:name="List Table 6 Colorful Accent 4" w:uiPriority="51"/>
-    <w:lsdException w:name="List Table 7 Colorful Accent 4" w:uiPriority="52"/>
-    <w:lsdException w:name="List Table 1 Light Accent 5" w:uiPriority="46"/>
-    <w:lsdException w:name="List Table 2 Accent 5" w:uiPriority="47"/>
-    <w:lsdException w:name="List Table 3 Accent 5" w:uiPriority="48"/>
-    <w:lsdException w:name="List Table 4 Accent 5" w:uiPriority="49"/>
-    <w:lsdException w:name="List Table 5 Dark Accent 5" w:uiPriority="50"/>
-    <w:lsdException w:name="List Table 6 Colorful Accent 5" w:uiPriority="51"/>
-    <w:lsdException w:name="List Table 7 Colorful Accent 5" w:uiPriority="52"/>
-    <w:lsdException w:name="List Table 1 Light Accent 6" w:uiPriority="46"/>
-    <w:lsdException w:name="List Table 2 Accent 6" w:uiPriority="47"/>
-    <w:lsdException w:name="List Table 3 Accent 6" w:uiPriority="48"/>
-    <w:lsdException w:name="List Table 4 Accent 6" w:uiPriority="49"/>
-    <w:lsdException w:name="List Table 5 Dark Accent 6" w:uiPriority="50"/>
-    <w:lsdException w:name="List Table 6 Colorful Accent 6" w:uiPriority="51"/>
-    <w:lsdException w:name="List Table 7 Colorful Accent 6" w:uiPriority="52"/>
+  <w:latentStyles w:defLockedState="0" w:defUIPriority="99" w:defSemiHidden="1" w:defUnhideWhenUsed="1" w:defQFormat="0" w:count="276">
+    <w:lsdException w:name="Normal" w:semiHidden="0" w:uiPriority="0" w:unhideWhenUsed="0" w:qFormat="1"/>
+    <w:lsdException w:name="heading 1" w:semiHidden="0" w:uiPriority="9" w:unhideWhenUsed="0" w:qFormat="1"/>
+    <w:lsdException w:name="heading 2" w:uiPriority="9" w:qFormat="1"/>
+    <w:lsdException w:name="heading 3" w:uiPriority="9" w:qFormat="1"/>
+    <w:lsdException w:name="heading 4" w:uiPriority="9" w:qFormat="1"/>
+    <w:lsdException w:name="heading 5" w:uiPriority="9" w:qFormat="1"/>
+    <w:lsdException w:name="heading 6" w:uiPriority="9" w:qFormat="1"/>
+    <w:lsdException w:name="heading 7" w:uiPriority="9" w:qFormat="1"/>
+    <w:lsdException w:name="heading 8" w:uiPriority="9" w:qFormat="1"/>
+    <w:lsdException w:name="heading 9" w:uiPriority="9" w:qFormat="1"/>
+    <w:lsdException w:name="toc 1" w:uiPriority="39"/>
+    <w:lsdException w:name="toc 2" w:uiPriority="39"/>
+    <w:lsdException w:name="toc 3" w:uiPriority="39"/>
+    <w:lsdException w:name="toc 4" w:uiPriority="39"/>
+    <w:lsdException w:name="toc 5" w:uiPriority="39"/>
+    <w:lsdException w:name="toc 6" w:uiPriority="39"/>
+    <w:lsdException w:name="toc 7" w:uiPriority="39"/>
+    <w:lsdException w:name="toc 8" w:uiPriority="39"/>
+    <w:lsdException w:name="toc 9" w:uiPriority="39"/>
+    <w:lsdException w:name="caption" w:uiPriority="35" w:qFormat="1"/>
+    <w:lsdException w:name="Title" w:semiHidden="0" w:uiPriority="10" w:unhideWhenUsed="0" w:qFormat="1"/>
+    <w:lsdException w:name="Default Paragraph Font" w:uiPriority="1"/>
+    <w:lsdException w:name="Subtitle" w:semiHidden="0" w:uiPriority="11" w:unhideWhenUsed="0" w:qFormat="1"/>
+    <w:lsdException w:name="Strong" w:semiHidden="0" w:uiPriority="22" w:unhideWhenUsed="0" w:qFormat="1"/>
+    <w:lsdException w:name="Emphasis" w:semiHidden="0" w:uiPriority="20" w:unhideWhenUsed="0" w:qFormat="1"/>
+    <w:lsdException w:name="Table Grid" w:semiHidden="0" w:uiPriority="39" w:unhideWhenUsed="0"/>
+    <w:lsdException w:name="Note Level 1" w:semiHidden="0" w:unhideWhenUsed="0"/>
+    <w:lsdException w:name="Note Level 2" w:semiHidden="0" w:unhideWhenUsed="0"/>
+    <w:lsdException w:name="Note Level 3" w:semiHidden="0" w:unhideWhenUsed="0"/>
+    <w:lsdException w:name="Note Level 4" w:semiHidden="0" w:unhideWhenUsed="0"/>
+    <w:lsdException w:name="Note Level 5" w:semiHidden="0" w:unhideWhenUsed="0"/>
+    <w:lsdException w:name="Note Level 6" w:semiHidden="0" w:unhideWhenUsed="0"/>
+    <w:lsdException w:name="Note Level 7" w:semiHidden="0" w:unhideWhenUsed="0"/>
+    <w:lsdException w:name="Note Level 8" w:semiHidden="0" w:unhideWhenUsed="0"/>
+    <w:lsdException w:name="Note Level 9" w:semiHidden="0" w:unhideWhenUsed="0"/>
+    <w:lsdException w:name="Placeholder Text" w:unhideWhenUsed="0"/>
+    <w:lsdException w:name="No Spacing" w:semiHidden="0" w:uiPriority="1" w:unhideWhenUsed="0" w:qFormat="1"/>
+    <w:lsdException w:name="Light Shading" w:semiHidden="0" w:uiPriority="60" w:unhideWhenUsed="0"/>
+    <w:lsdException w:name="Light List" w:semiHidden="0" w:uiPriority="61" w:unhideWhenUsed="0"/>
+    <w:lsdException w:name="Light Grid" w:semiHidden="0" w:uiPriority="62" w:unhideWhenUsed="0"/>
+    <w:lsdException w:name="Medium Shading 1" w:semiHidden="0" w:uiPriority="63" w:unhideWhenUsed="0"/>
+    <w:lsdException w:name="Medium Shading 2" w:semiHidden="0" w:uiPriority="64" w:unhideWhenUsed="0"/>
+    <w:lsdException w:name="Medium List 1" w:semiHidden="0" w:uiPriority="65" w:unhideWhenUsed="0"/>
+    <w:lsdException w:name="Medium List 2" w:semiHidden="0" w:uiPriority="66" w:unhideWhenUsed="0"/>
+    <w:lsdException w:name="Medium Grid 1" w:semiHidden="0" w:uiPriority="67" w:unhideWhenUsed="0"/>
+    <w:lsdException w:name="Medium Grid 2" w:semiHidden="0" w:uiPriority="68" w:unhideWhenUsed="0"/>
+    <w:lsdException w:name="Medium Grid 3" w:semiHidden="0" w:uiPriority="69" w:unhideWhenUsed="0"/>
+    <w:lsdException w:name="Dark List" w:semiHidden="0" w:uiPriority="70" w:unhideWhenUsed="0"/>
+    <w:lsdException w:name="Colorful Shading" w:semiHidden="0" w:uiPriority="71" w:unhideWhenUsed="0"/>
+    <w:lsdException w:name="Colorful List" w:semiHidden="0" w:uiPriority="72" w:unhideWhenUsed="0"/>
+    <w:lsdException w:name="Colorful Grid" w:semiHidden="0" w:uiPriority="73" w:unhideWhenUsed="0"/>
+    <w:lsdException w:name="Light Shading Accent 1" w:semiHidden="0" w:uiPriority="60" w:unhideWhenUsed="0"/>
+    <w:lsdException w:name="Light List Accent 1" w:semiHidden="0" w:uiPriority="61" w:unhideWhenUsed="0"/>
+    <w:lsdException w:name="Light Grid Accent 1" w:semiHidden="0" w:uiPriority="62" w:unhideWhenUsed="0"/>
+    <w:lsdException w:name="Medium Shading 1 Accent 1" w:semiHidden="0" w:uiPriority="63" w:unhideWhenUsed="0"/>
+    <w:lsdException w:name="Medium Shading 2 Accent 1" w:semiHidden="0" w:uiPriority="64" w:unhideWhenUsed="0"/>
+    <w:lsdException w:name="Medium List 1 Accent 1" w:semiHidden="0" w:uiPriority="65" w:unhideWhenUsed="0"/>
+    <w:lsdException w:name="Revision" w:unhideWhenUsed="0"/>
+    <w:lsdException w:name="List Paragraph" w:semiHidden="0" w:uiPriority="34" w:unhideWhenUsed="0" w:qFormat="1"/>
+    <w:lsdException w:name="Quote" w:semiHidden="0" w:uiPriority="29" w:unhideWhenUsed="0" w:qFormat="1"/>
+    <w:lsdException w:name="Intense Quote" w:semiHidden="0" w:uiPriority="30" w:unhideWhenUsed="0" w:qFormat="1"/>
+    <w:lsdException w:name="Medium List 2 Accent 1" w:semiHidden="0" w:uiPriority="66" w:unhideWhenUsed="0"/>
+    <w:lsdException w:name="Medium Grid 1 Accent 1" w:semiHidden="0" w:uiPriority="67" w:unhideWhenUsed="0"/>
+    <w:lsdException w:name="Medium Grid 2 Accent 1" w:semiHidden="0" w:uiPriority="68" w:unhideWhenUsed="0"/>
+    <w:lsdException w:name="Medium Grid 3 Accent 1" w:semiHidden="0" w:uiPriority="69" w:unhideWhenUsed="0"/>
+    <w:lsdException w:name="Dark List Accent 1" w:semiHidden="0" w:uiPriority="70" w:unhideWhenUsed="0"/>
+    <w:lsdException w:name="Colorful Shading Accent 1" w:semiHidden="0" w:uiPriority="71" w:unhideWhenUsed="0"/>
+    <w:lsdException w:name="Colorful List Accent 1" w:semiHidden="0" w:uiPriority="72" w:unhideWhenUsed="0"/>
+    <w:lsdException w:name="Colorful Grid Accent 1" w:semiHidden="0" w:uiPriority="73" w:unhideWhenUsed="0"/>
+    <w:lsdException w:name="Light Shading Accent 2" w:semiHidden="0" w:uiPriority="60" w:unhideWhenUsed="0"/>
+    <w:lsdException w:name="Light List Accent 2" w:semiHidden="0" w:uiPriority="61" w:unhideWhenUsed="0"/>
+    <w:lsdException w:name="Light Grid Accent 2" w:semiHidden="0" w:uiPriority="62" w:unhideWhenUsed="0"/>
+    <w:lsdException w:name="Medium Shading 1 Accent 2" w:semiHidden="0" w:uiPriority="63" w:unhideWhenUsed="0"/>
+    <w:lsdException w:name="Medium Shading 2 Accent 2" w:semiHidden="0" w:uiPriority="64" w:unhideWhenUsed="0"/>
+    <w:lsdException w:name="Medium List 1 Accent 2" w:semiHidden="0" w:uiPriority="65" w:unhideWhenUsed="0"/>
+    <w:lsdException w:name="Medium List 2 Accent 2" w:semiHidden="0" w:uiPriority="66" w:unhideWhenUsed="0"/>
+    <w:lsdException w:name="Medium Grid 1 Accent 2" w:semiHidden="0" w:uiPriority="67" w:unhideWhenUsed="0"/>
+    <w:lsdException w:name="Medium Grid 2 Accent 2" w:semiHidden="0" w:uiPriority="68" w:unhideWhenUsed="0"/>
+    <w:lsdException w:name="Medium Grid 3 Accent 2" w:semiHidden="0" w:uiPriority="69" w:unhideWhenUsed="0"/>
+    <w:lsdException w:name="Dark List Accent 2" w:semiHidden="0" w:uiPriority="70" w:unhideWhenUsed="0"/>
+    <w:lsdException w:name="Colorful Shading Accent 2" w:semiHidden="0" w:uiPriority="71" w:unhideWhenUsed="0"/>
+    <w:lsdException w:name="Colorful List Accent 2" w:semiHidden="0" w:uiPriority="72" w:unhideWhenUsed="0"/>
+    <w:lsdException w:name="Colorful Grid Accent 2" w:semiHidden="0" w:uiPriority="73" w:unhideWhenUsed="0"/>
+    <w:lsdException w:name="Light Shading Accent 3" w:semiHidden="0" w:uiPriority="60" w:unhideWhenUsed="0"/>
+    <w:lsdException w:name="Light List Accent 3" w:semiHidden="0" w:uiPriority="61" w:unhideWhenUsed="0"/>
+    <w:lsdException w:name="Light Grid Accent 3" w:semiHidden="0" w:uiPriority="62" w:unhideWhenUsed="0"/>
+    <w:lsdException w:name="Medium Shading 1 Accent 3" w:semiHidden="0" w:uiPriority="63" w:unhideWhenUsed="0"/>
+    <w:lsdException w:name="Medium Shading 2 Accent 3" w:semiHidden="0" w:uiPriority="64" w:unhideWhenUsed="0"/>
+    <w:lsdException w:name="Medium List 1 Accent 3" w:semiHidden="0" w:uiPriority="65" w:unhideWhenUsed="0"/>
+    <w:lsdException w:name="Medium List 2 Accent 3" w:semiHidden="0" w:uiPriority="66" w:unhideWhenUsed="0"/>
+    <w:lsdException w:name="Medium Grid 1 Accent 3" w:semiHidden="0" w:uiPriority="67" w:unhideWhenUsed="0"/>
+    <w:lsdException w:name="Medium Grid 2 Accent 3" w:semiHidden="0" w:uiPriority="68" w:unhideWhenUsed="0"/>
+    <w:lsdException w:name="Medium Grid 3 Accent 3" w:semiHidden="0" w:uiPriority="69" w:unhideWhenUsed="0"/>
+    <w:lsdException w:name="Dark List Accent 3" w:semiHidden="0" w:uiPriority="70" w:unhideWhenUsed="0"/>
+    <w:lsdException w:name="Colorful Shading Accent 3" w:semiHidden="0" w:uiPriority="71" w:unhideWhenUsed="0"/>
+    <w:lsdException w:name="Colorful List Accent 3" w:semiHidden="0" w:uiPriority="72" w:unhideWhenUsed="0"/>
+    <w:lsdException w:name="Colorful Grid Accent 3" w:semiHidden="0" w:uiPriority="73" w:unhideWhenUsed="0"/>
+    <w:lsdException w:name="Light Shading Accent 4" w:semiHidden="0" w:uiPriority="60" w:unhideWhenUsed="0"/>
+    <w:lsdException w:name="Light List Accent 4" w:semiHidden="0" w:uiPriority="61" w:unhideWhenUsed="0"/>
+    <w:lsdException w:name="Light Grid Accent 4" w:semiHidden="0" w:uiPriority="62" w:unhideWhenUsed="0"/>
+    <w:lsdException w:name="Medium Shading 1 Accent 4" w:semiHidden="0" w:uiPriority="63" w:unhideWhenUsed="0"/>
+    <w:lsdException w:name="Medium Shading 2 Accent 4" w:semiHidden="0" w:uiPriority="64" w:unhideWhenUsed="0"/>
+    <w:lsdException w:name="Medium List 1 Accent 4" w:semiHidden="0" w:uiPriority="65" w:unhideWhenUsed="0"/>
+    <w:lsdException w:name="Medium List 2 Accent 4" w:semiHidden="0" w:uiPriority="66" w:unhideWhenUsed="0"/>
+    <w:lsdException w:name="Medium Grid 1 Accent 4" w:semiHidden="0" w:uiPriority="67" w:unhideWhenUsed="0"/>
+    <w:lsdException w:name="Medium Grid 2 Accent 4" w:semiHidden="0" w:uiPriority="68" w:unhideWhenUsed="0"/>
+    <w:lsdException w:name="Medium Grid 3 Accent 4" w:semiHidden="0" w:uiPriority="69" w:unhideWhenUsed="0"/>
+    <w:lsdException w:name="Dark List Accent 4" w:semiHidden="0" w:uiPriority="70" w:unhideWhenUsed="0"/>
+    <w:lsdException w:name="Colorful Shading Accent 4" w:semiHidden="0" w:uiPriority="71" w:unhideWhenUsed="0"/>
+    <w:lsdException w:name="Colorful List Accent 4" w:semiHidden="0" w:uiPriority="72" w:unhideWhenUsed="0"/>
+    <w:lsdException w:name="Colorful Grid Accent 4" w:semiHidden="0" w:uiPriority="73" w:unhideWhenUsed="0"/>
+    <w:lsdException w:name="Light Shading Accent 5" w:semiHidden="0" w:uiPriority="60" w:unhideWhenUsed="0"/>
+    <w:lsdException w:name="Light List Accent 5" w:semiHidden="0" w:uiPriority="61" w:unhideWhenUsed="0"/>
+    <w:lsdException w:name="Light Grid Accent 5" w:semiHidden="0" w:uiPriority="62" w:unhideWhenUsed="0"/>
+    <w:lsdException w:name="Medium Shading 1 Accent 5" w:semiHidden="0" w:uiPriority="63" w:unhideWhenUsed="0"/>
+    <w:lsdException w:name="Medium Shading 2 Accent 5" w:semiHidden="0" w:uiPriority="64" w:unhideWhenUsed="0"/>
+    <w:lsdException w:name="Medium List 1 Accent 5" w:semiHidden="0" w:uiPriority="65" w:unhideWhenUsed="0"/>
+    <w:lsdException w:name="Medium List 2 Accent 5" w:semiHidden="0" w:uiPriority="66" w:unhideWhenUsed="0"/>
+    <w:lsdException w:name="Medium Grid 1 Accent 5" w:semiHidden="0" w:uiPriority="67" w:unhideWhenUsed="0"/>
+    <w:lsdException w:name="Medium Grid 2 Accent 5" w:semiHidden="0" w:uiPriority="68" w:unhideWhenUsed="0"/>
+    <w:lsdException w:name="Medium Grid 3 Accent 5" w:semiHidden="0" w:uiPriority="69" w:unhideWhenUsed="0"/>
+    <w:lsdException w:name="Dark List Accent 5" w:semiHidden="0" w:uiPriority="70" w:unhideWhenUsed="0"/>
+    <w:lsdException w:name="Colorful Shading Accent 5" w:semiHidden="0" w:uiPriority="71" w:unhideWhenUsed="0"/>
+    <w:lsdException w:name="Colorful List Accent 5" w:semiHidden="0" w:uiPriority="72" w:unhideWhenUsed="0"/>
+    <w:lsdException w:name="Colorful Grid Accent 5" w:semiHidden="0" w:uiPriority="73" w:unhideWhenUsed="0"/>
+    <w:lsdException w:name="Light Shading Accent 6" w:semiHidden="0" w:uiPriority="60" w:unhideWhenUsed="0"/>
+    <w:lsdException w:name="Light List Accent 6" w:semiHidden="0" w:uiPriority="61" w:unhideWhenUsed="0"/>
+    <w:lsdException w:name="Light Grid Accent 6" w:semiHidden="0" w:uiPriority="62" w:unhideWhenUsed="0"/>
+    <w:lsdException w:name="Medium Shading 1 Accent 6" w:semiHidden="0" w:uiPriority="63" w:unhideWhenUsed="0"/>
+    <w:lsdException w:name="Medium Shading 2 Accent 6" w:semiHidden="0" w:uiPriority="64" w:unhideWhenUsed="0"/>
+    <w:lsdException w:name="Medium List 1 Accent 6" w:semiHidden="0" w:uiPriority="65" w:unhideWhenUsed="0"/>
+    <w:lsdException w:name="Medium List 2 Accent 6" w:semiHidden="0" w:uiPriority="66" w:unhideWhenUsed="0"/>
+    <w:lsdException w:name="Medium Grid 1 Accent 6" w:semiHidden="0" w:uiPriority="67" w:unhideWhenUsed="0"/>
+    <w:lsdException w:name="Medium Grid 2 Accent 6" w:semiHidden="0" w:uiPriority="68" w:unhideWhenUsed="0"/>
+    <w:lsdException w:name="Medium Grid 3 Accent 6" w:semiHidden="0" w:uiPriority="69" w:unhideWhenUsed="0"/>
+    <w:lsdException w:name="Dark List Accent 6" w:semiHidden="0" w:uiPriority="70" w:unhideWhenUsed="0"/>
+    <w:lsdException w:name="Colorful Shading Accent 6" w:semiHidden="0" w:uiPriority="71" w:unhideWhenUsed="0"/>
+    <w:lsdException w:name="Colorful List Accent 6" w:semiHidden="0" w:uiPriority="72" w:unhideWhenUsed="0"/>
+    <w:lsdException w:name="Colorful Grid Accent 6" w:semiHidden="0" w:uiPriority="73" w:unhideWhenUsed="0"/>
+    <w:lsdException w:name="Subtle Emphasis" w:semiHidden="0" w:uiPriority="19" w:unhideWhenUsed="0" w:qFormat="1"/>
+    <w:lsdException w:name="Intense Emphasis" w:semiHidden="0" w:uiPriority="21" w:unhideWhenUsed="0" w:qFormat="1"/>
+    <w:lsdException w:name="Subtle Reference" w:semiHidden="0" w:uiPriority="31" w:unhideWhenUsed="0" w:qFormat="1"/>
+    <w:lsdException w:name="Intense Reference" w:semiHidden="0" w:uiPriority="32" w:unhideWhenUsed="0" w:qFormat="1"/>
+    <w:lsdException w:name="Book Title" w:semiHidden="0" w:uiPriority="33" w:unhideWhenUsed="0" w:qFormat="1"/>
+    <w:lsdException w:name="Bibliography" w:uiPriority="37"/>
+    <w:lsdException w:name="TOC Heading" w:uiPriority="39" w:qFormat="1"/>
+  </w:latentStyles>
+  <w:style w:type="paragraph" w:default="1" w:styleId="Normal">
+    <w:name w:val="Normal"/>
+    <w:qFormat/>
+    <w:rsid w:val="0036202D"/>
+  </w:style>
+  <w:style w:type="character" w:default="1" w:styleId="DefaultParagraphFont">
+    <w:name w:val="Default Paragraph Font"/>
+    <w:uiPriority w:val="1"/>
+    <w:semiHidden/>
+    <w:unhideWhenUsed/>
+  </w:style>
+  <w:style w:type="table" w:default="1" w:styleId="TableNormal">
+    <w:name w:val="Normal Table"/>
+    <w:uiPriority w:val="99"/>
+    <w:semiHidden/>
+    <w:unhideWhenUsed/>
+    <w:tblPr>
+      <w:tblInd w:w="0" w:type="dxa"/>
+      <w:tblCellMar>
+        <w:top w:w="0" w:type="dxa"/>
+        <w:left w:w="108" w:type="dxa"/>
+        <w:bottom w:w="0" w:type="dxa"/>
+        <w:right w:w="108" w:type="dxa"/>
+      </w:tblCellMar>
+    </w:tblPr>
+  </w:style>
+  <w:style w:type="numbering" w:default="1" w:styleId="NoList">
+    <w:name w:val="No List"/>
+    <w:uiPriority w:val="99"/>
+    <w:semiHidden/>
+    <w:unhideWhenUsed/>
+  </w:style>
+  <w:style w:type="character" w:customStyle="1" w:styleId="apple-converted-space">
+    <w:name w:val="apple-converted-space"/>
+    <w:basedOn w:val="DefaultParagraphFont"/>
+    <w:rsid w:val="00616DD4"/>
+  </w:style>
+  <w:style w:type="character" w:styleId="Hyperlink">
+    <w:name w:val="Hyperlink"/>
+    <w:basedOn w:val="DefaultParagraphFont"/>
+    <w:uiPriority w:val="99"/>
+    <w:semiHidden/>
+    <w:unhideWhenUsed/>
+    <w:rsid w:val="00616DD4"/>
+    <w:rPr>
+      <w:color w:val="0000FF"/>
+      <w:u w:val="single"/>
+    </w:rPr>
+  </w:style>
+  <w:style w:type="character" w:styleId="CommentReference">
+    <w:name w:val="annotation reference"/>
+    <w:basedOn w:val="DefaultParagraphFont"/>
+    <w:uiPriority w:val="99"/>
+    <w:semiHidden/>
+    <w:unhideWhenUsed/>
+    <w:rsid w:val="006751F4"/>
+    <w:rPr>
+      <w:sz w:val="16"/>
+      <w:szCs w:val="16"/>
+    </w:rPr>
+  </w:style>
+  <w:style w:type="paragraph" w:styleId="CommentText">
+    <w:name w:val="annotation text"/>
+    <w:basedOn w:val="Normal"/>
+    <w:link w:val="CommentTextChar"/>
+    <w:uiPriority w:val="99"/>
+    <w:semiHidden/>
+    <w:unhideWhenUsed/>
+    <w:rsid w:val="006751F4"/>
+    <w:rPr>
+      <w:sz w:val="20"/>
+      <w:szCs w:val="20"/>
+    </w:rPr>
+  </w:style>
+  <w:style w:type="character" w:customStyle="1" w:styleId="CommentTextChar">
+    <w:name w:val="Comment Text Char"/>
+    <w:basedOn w:val="DefaultParagraphFont"/>
+    <w:link w:val="CommentText"/>
+    <w:uiPriority w:val="99"/>
+    <w:semiHidden/>
+    <w:rsid w:val="006751F4"/>
+    <w:rPr>
+      <w:sz w:val="20"/>
+      <w:szCs w:val="20"/>
+    </w:rPr>
+  </w:style>
+  <w:style w:type="paragraph" w:styleId="CommentSubject">
+    <w:name w:val="annotation subject"/>
+    <w:basedOn w:val="CommentText"/>
+    <w:next w:val="CommentText"/>
+    <w:link w:val="CommentSubjectChar"/>
+    <w:uiPriority w:val="99"/>
+    <w:semiHidden/>
+    <w:unhideWhenUsed/>
+    <w:rsid w:val="006751F4"/>
+    <w:rPr>
+      <w:b/>
+      <w:bCs/>
+    </w:rPr>
+  </w:style>
+  <w:style w:type="character" w:customStyle="1" w:styleId="CommentSubjectChar">
+    <w:name w:val="Comment Subject Char"/>
+    <w:basedOn w:val="CommentTextChar"/>
+    <w:link w:val="CommentSubject"/>
+    <w:uiPriority w:val="99"/>
+    <w:semiHidden/>
+    <w:rsid w:val="006751F4"/>
+    <w:rPr>
+      <w:b/>
+      <w:bCs/>
+      <w:sz w:val="20"/>
+      <w:szCs w:val="20"/>
+    </w:rPr>
+  </w:style>
+  <w:style w:type="paragraph" w:styleId="BalloonText">
+    <w:name w:val="Balloon Text"/>
+    <w:basedOn w:val="Normal"/>
+    <w:link w:val="BalloonTextChar"/>
+    <w:uiPriority w:val="99"/>
+    <w:semiHidden/>
+    <w:unhideWhenUsed/>
+    <w:rsid w:val="006751F4"/>
+    <w:rPr>
+      <w:rFonts w:ascii="Segoe UI" w:hAnsi="Segoe UI" w:cs="Segoe UI"/>
+      <w:sz w:val="18"/>
+      <w:szCs w:val="18"/>
+    </w:rPr>
+  </w:style>
+  <w:style w:type="character" w:customStyle="1" w:styleId="BalloonTextChar">
+    <w:name w:val="Balloon Text Char"/>
+    <w:basedOn w:val="DefaultParagraphFont"/>
+    <w:link w:val="BalloonText"/>
+    <w:uiPriority w:val="99"/>
+    <w:semiHidden/>
+    <w:rsid w:val="006751F4"/>
+    <w:rPr>
+      <w:rFonts w:ascii="Segoe UI" w:hAnsi="Segoe UI" w:cs="Segoe UI"/>
+      <w:sz w:val="18"/>
+      <w:szCs w:val="18"/>
+    </w:rPr>
+  </w:style>
+  <w:style w:type="paragraph" w:styleId="ListParagraph">
+    <w:name w:val="List Paragraph"/>
+    <w:basedOn w:val="Normal"/>
+    <w:uiPriority w:val="34"/>
+    <w:qFormat/>
+    <w:rsid w:val="00C14FEA"/>
+    <w:pPr>
+      <w:ind w:left="720"/>
+      <w:contextualSpacing/>
+    </w:pPr>
+  </w:style>
+  <w:style w:type="paragraph" w:styleId="Revision">
+    <w:name w:val="Revision"/>
+    <w:hidden/>
+    <w:uiPriority w:val="99"/>
+    <w:semiHidden/>
+    <w:rsid w:val="00C413A7"/>
+  </w:style>
+</w:styles>
+</file>
+
+<file path=word/stylesWithEffects.xml><?xml version="1.0" encoding="utf-8"?>
+<w:styles xmlns:wpc="http://schemas.microsoft.com/office/word/2010/wordprocessingCanvas" xmlns:mo="http://schemas.microsoft.com/office/mac/office/2008/main" xmlns:mc="http://schemas.openxmlformats.org/markup-compatibility/2006" xmlns:mv="urn:schemas-microsoft-com:mac:vml" xmlns:o="urn:schemas-microsoft-com:office:office" xmlns:r="http://schemas.openxmlformats.org/officeDocument/2006/relationships" xmlns:m="http://schemas.openxmlformats.org/officeDocument/2006/math" xmlns:v="urn:schemas-microsoft-com:vml" xmlns:wp14="http://schemas.microsoft.com/office/word/2010/wordprocessingDrawing" xmlns:wp="http://schemas.openxmlformats.org/drawingml/2006/wordprocessingDrawing" xmlns:w10="urn:schemas-microsoft-com:office:word" xmlns:w="http://schemas.openxmlformats.org/wordprocessingml/2006/main" xmlns:w14="http://schemas.microsoft.com/office/word/2010/wordml" xmlns:wpg="http://schemas.microsoft.com/office/word/2010/wordprocessingGroup" xmlns:wpi="http://schemas.microsoft.com/office/word/2010/wordprocessingInk" xmlns:wne="http://schemas.microsoft.com/office/word/2006/wordml" xmlns:wps="http://schemas.microsoft.com/office/word/2010/wordprocessingShape" mc:Ignorable="w14 wp14">
+  <w:docDefaults>
+    <w:rPrDefault>
+      <w:rPr>
+        <w:rFonts w:asciiTheme="minorHAnsi" w:eastAsiaTheme="minorEastAsia" w:hAnsiTheme="minorHAnsi" w:cstheme="minorBidi"/>
+        <w:sz w:val="24"/>
+        <w:szCs w:val="24"/>
+        <w:lang w:val="en-CA" w:eastAsia="en-US" w:bidi="ar-SA"/>
+      </w:rPr>
+    </w:rPrDefault>
+    <w:pPrDefault/>
+  </w:docDefaults>
+  <w:latentStyles w:defLockedState="0" w:defUIPriority="99" w:defSemiHidden="1" w:defUnhideWhenUsed="1" w:defQFormat="0" w:count="276">
+    <w:lsdException w:name="Normal" w:semiHidden="0" w:uiPriority="0" w:unhideWhenUsed="0" w:qFormat="1"/>
+    <w:lsdException w:name="heading 1" w:semiHidden="0" w:uiPriority="9" w:unhideWhenUsed="0" w:qFormat="1"/>
+    <w:lsdException w:name="heading 2" w:uiPriority="9" w:qFormat="1"/>
+    <w:lsdException w:name="heading 3" w:uiPriority="9" w:qFormat="1"/>
+    <w:lsdException w:name="heading 4" w:uiPriority="9" w:qFormat="1"/>
+    <w:lsdException w:name="heading 5" w:uiPriority="9" w:qFormat="1"/>
+    <w:lsdException w:name="heading 6" w:uiPriority="9" w:qFormat="1"/>
+    <w:lsdException w:name="heading 7" w:uiPriority="9" w:qFormat="1"/>
+    <w:lsdException w:name="heading 8" w:uiPriority="9" w:qFormat="1"/>
+    <w:lsdException w:name="heading 9" w:uiPriority="9" w:qFormat="1"/>
+    <w:lsdException w:name="toc 1" w:uiPriority="39"/>
+    <w:lsdException w:name="toc 2" w:uiPriority="39"/>
+    <w:lsdException w:name="toc 3" w:uiPriority="39"/>
+    <w:lsdException w:name="toc 4" w:uiPriority="39"/>
+    <w:lsdException w:name="toc 5" w:uiPriority="39"/>
+    <w:lsdException w:name="toc 6" w:uiPriority="39"/>
+    <w:lsdException w:name="toc 7" w:uiPriority="39"/>
+    <w:lsdException w:name="toc 8" w:uiPriority="39"/>
+    <w:lsdException w:name="toc 9" w:uiPriority="39"/>
+    <w:lsdException w:name="caption" w:uiPriority="35" w:qFormat="1"/>
+    <w:lsdException w:name="Title" w:semiHidden="0" w:uiPriority="10" w:unhideWhenUsed="0" w:qFormat="1"/>
+    <w:lsdException w:name="Default Paragraph Font" w:uiPriority="1"/>
+    <w:lsdException w:name="Subtitle" w:semiHidden="0" w:uiPriority="11" w:unhideWhenUsed="0" w:qFormat="1"/>
+    <w:lsdException w:name="Strong" w:semiHidden="0" w:uiPriority="22" w:unhideWhenUsed="0" w:qFormat="1"/>
+    <w:lsdException w:name="Emphasis" w:semiHidden="0" w:uiPriority="20" w:unhideWhenUsed="0" w:qFormat="1"/>
+    <w:lsdException w:name="Table Grid" w:semiHidden="0" w:uiPriority="39" w:unhideWhenUsed="0"/>
+    <w:lsdException w:name="Note Level 1" w:semiHidden="0" w:unhideWhenUsed="0"/>
+    <w:lsdException w:name="Note Level 2" w:semiHidden="0" w:unhideWhenUsed="0"/>
+    <w:lsdException w:name="Note Level 3" w:semiHidden="0" w:unhideWhenUsed="0"/>
+    <w:lsdException w:name="Note Level 4" w:semiHidden="0" w:unhideWhenUsed="0"/>
+    <w:lsdException w:name="Note Level 5" w:semiHidden="0" w:unhideWhenUsed="0"/>
+    <w:lsdException w:name="Note Level 6" w:semiHidden="0" w:unhideWhenUsed="0"/>
+    <w:lsdException w:name="Note Level 7" w:semiHidden="0" w:unhideWhenUsed="0"/>
+    <w:lsdException w:name="Note Level 8" w:semiHidden="0" w:unhideWhenUsed="0"/>
+    <w:lsdException w:name="Note Level 9" w:semiHidden="0" w:unhideWhenUsed="0"/>
+    <w:lsdException w:name="Placeholder Text" w:unhideWhenUsed="0"/>
+    <w:lsdException w:name="No Spacing" w:semiHidden="0" w:uiPriority="1" w:unhideWhenUsed="0" w:qFormat="1"/>
+    <w:lsdException w:name="Light Shading" w:semiHidden="0" w:uiPriority="60" w:unhideWhenUsed="0"/>
+    <w:lsdException w:name="Light List" w:semiHidden="0" w:uiPriority="61" w:unhideWhenUsed="0"/>
+    <w:lsdException w:name="Light Grid" w:semiHidden="0" w:uiPriority="62" w:unhideWhenUsed="0"/>
+    <w:lsdException w:name="Medium Shading 1" w:semiHidden="0" w:uiPriority="63" w:unhideWhenUsed="0"/>
+    <w:lsdException w:name="Medium Shading 2" w:semiHidden="0" w:uiPriority="64" w:unhideWhenUsed="0"/>
+    <w:lsdException w:name="Medium List 1" w:semiHidden="0" w:uiPriority="65" w:unhideWhenUsed="0"/>
+    <w:lsdException w:name="Medium List 2" w:semiHidden="0" w:uiPriority="66" w:unhideWhenUsed="0"/>
+    <w:lsdException w:name="Medium Grid 1" w:semiHidden="0" w:uiPriority="67" w:unhideWhenUsed="0"/>
+    <w:lsdException w:name="Medium Grid 2" w:semiHidden="0" w:uiPriority="68" w:unhideWhenUsed="0"/>
+    <w:lsdException w:name="Medium Grid 3" w:semiHidden="0" w:uiPriority="69" w:unhideWhenUsed="0"/>
+    <w:lsdException w:name="Dark List" w:semiHidden="0" w:uiPriority="70" w:unhideWhenUsed="0"/>
+    <w:lsdException w:name="Colorful Shading" w:semiHidden="0" w:uiPriority="71" w:unhideWhenUsed="0"/>
+    <w:lsdException w:name="Colorful List" w:semiHidden="0" w:uiPriority="72" w:unhideWhenUsed="0"/>
+    <w:lsdException w:name="Colorful Grid" w:semiHidden="0" w:uiPriority="73" w:unhideWhenUsed="0"/>
+    <w:lsdException w:name="Light Shading Accent 1" w:semiHidden="0" w:uiPriority="60" w:unhideWhenUsed="0"/>
+    <w:lsdException w:name="Light List Accent 1" w:semiHidden="0" w:uiPriority="61" w:unhideWhenUsed="0"/>
+    <w:lsdException w:name="Light Grid Accent 1" w:semiHidden="0" w:uiPriority="62" w:unhideWhenUsed="0"/>
+    <w:lsdException w:name="Medium Shading 1 Accent 1" w:semiHidden="0" w:uiPriority="63" w:unhideWhenUsed="0"/>
+    <w:lsdException w:name="Medium Shading 2 Accent 1" w:semiHidden="0" w:uiPriority="64" w:unhideWhenUsed="0"/>
+    <w:lsdException w:name="Medium List 1 Accent 1" w:semiHidden="0" w:uiPriority="65" w:unhideWhenUsed="0"/>
+    <w:lsdException w:name="Revision" w:unhideWhenUsed="0"/>
+    <w:lsdException w:name="List Paragraph" w:semiHidden="0" w:uiPriority="34" w:unhideWhenUsed="0" w:qFormat="1"/>
+    <w:lsdException w:name="Quote" w:semiHidden="0" w:uiPriority="29" w:unhideWhenUsed="0" w:qFormat="1"/>
+    <w:lsdException w:name="Intense Quote" w:semiHidden="0" w:uiPriority="30" w:unhideWhenUsed="0" w:qFormat="1"/>
+    <w:lsdException w:name="Medium List 2 Accent 1" w:semiHidden="0" w:uiPriority="66" w:unhideWhenUsed="0"/>
+    <w:lsdException w:name="Medium Grid 1 Accent 1" w:semiHidden="0" w:uiPriority="67" w:unhideWhenUsed="0"/>
+    <w:lsdException w:name="Medium Grid 2 Accent 1" w:semiHidden="0" w:uiPriority="68" w:unhideWhenUsed="0"/>
+    <w:lsdException w:name="Medium Grid 3 Accent 1" w:semiHidden="0" w:uiPriority="69" w:unhideWhenUsed="0"/>
+    <w:lsdException w:name="Dark List Accent 1" w:semiHidden="0" w:uiPriority="70" w:unhideWhenUsed="0"/>
+    <w:lsdException w:name="Colorful Shading Accent 1" w:semiHidden="0" w:uiPriority="71" w:unhideWhenUsed="0"/>
+    <w:lsdException w:name="Colorful List Accent 1" w:semiHidden="0" w:uiPriority="72" w:unhideWhenUsed="0"/>
+    <w:lsdException w:name="Colorful Grid Accent 1" w:semiHidden="0" w:uiPriority="73" w:unhideWhenUsed="0"/>
+    <w:lsdException w:name="Light Shading Accent 2" w:semiHidden="0" w:uiPriority="60" w:unhideWhenUsed="0"/>
+    <w:lsdException w:name="Light List Accent 2" w:semiHidden="0" w:uiPriority="61" w:unhideWhenUsed="0"/>
+    <w:lsdException w:name="Light Grid Accent 2" w:semiHidden="0" w:uiPriority="62" w:unhideWhenUsed="0"/>
+    <w:lsdException w:name="Medium Shading 1 Accent 2" w:semiHidden="0" w:uiPriority="63" w:unhideWhenUsed="0"/>
+    <w:lsdException w:name="Medium Shading 2 Accent 2" w:semiHidden="0" w:uiPriority="64" w:unhideWhenUsed="0"/>
+    <w:lsdException w:name="Medium List 1 Accent 2" w:semiHidden="0" w:uiPriority="65" w:unhideWhenUsed="0"/>
+    <w:lsdException w:name="Medium List 2 Accent 2" w:semiHidden="0" w:uiPriority="66" w:unhideWhenUsed="0"/>
+    <w:lsdException w:name="Medium Grid 1 Accent 2" w:semiHidden="0" w:uiPriority="67" w:unhideWhenUsed="0"/>
+    <w:lsdException w:name="Medium Grid 2 Accent 2" w:semiHidden="0" w:uiPriority="68" w:unhideWhenUsed="0"/>
+    <w:lsdException w:name="Medium Grid 3 Accent 2" w:semiHidden="0" w:uiPriority="69" w:unhideWhenUsed="0"/>
+    <w:lsdException w:name="Dark List Accent 2" w:semiHidden="0" w:uiPriority="70" w:unhideWhenUsed="0"/>
+    <w:lsdException w:name="Colorful Shading Accent 2" w:semiHidden="0" w:uiPriority="71" w:unhideWhenUsed="0"/>
+    <w:lsdException w:name="Colorful List Accent 2" w:semiHidden="0" w:uiPriority="72" w:unhideWhenUsed="0"/>
+    <w:lsdException w:name="Colorful Grid Accent 2" w:semiHidden="0" w:uiPriority="73" w:unhideWhenUsed="0"/>
+    <w:lsdException w:name="Light Shading Accent 3" w:semiHidden="0" w:uiPriority="60" w:unhideWhenUsed="0"/>
+    <w:lsdException w:name="Light List Accent 3" w:semiHidden="0" w:uiPriority="61" w:unhideWhenUsed="0"/>
+    <w:lsdException w:name="Light Grid Accent 3" w:semiHidden="0" w:uiPriority="62" w:unhideWhenUsed="0"/>
+    <w:lsdException w:name="Medium Shading 1 Accent 3" w:semiHidden="0" w:uiPriority="63" w:unhideWhenUsed="0"/>
+    <w:lsdException w:name="Medium Shading 2 Accent 3" w:semiHidden="0" w:uiPriority="64" w:unhideWhenUsed="0"/>
+    <w:lsdException w:name="Medium List 1 Accent 3" w:semiHidden="0" w:uiPriority="65" w:unhideWhenUsed="0"/>
+    <w:lsdException w:name="Medium List 2 Accent 3" w:semiHidden="0" w:uiPriority="66" w:unhideWhenUsed="0"/>
+    <w:lsdException w:name="Medium Grid 1 Accent 3" w:semiHidden="0" w:uiPriority="67" w:unhideWhenUsed="0"/>
+    <w:lsdException w:name="Medium Grid 2 Accent 3" w:semiHidden="0" w:uiPriority="68" w:unhideWhenUsed="0"/>
+    <w:lsdException w:name="Medium Grid 3 Accent 3" w:semiHidden="0" w:uiPriority="69" w:unhideWhenUsed="0"/>
+    <w:lsdException w:name="Dark List Accent 3" w:semiHidden="0" w:uiPriority="70" w:unhideWhenUsed="0"/>
+    <w:lsdException w:name="Colorful Shading Accent 3" w:semiHidden="0" w:uiPriority="71" w:unhideWhenUsed="0"/>
+    <w:lsdException w:name="Colorful List Accent 3" w:semiHidden="0" w:uiPriority="72" w:unhideWhenUsed="0"/>
+    <w:lsdException w:name="Colorful Grid Accent 3" w:semiHidden="0" w:uiPriority="73" w:unhideWhenUsed="0"/>
+    <w:lsdException w:name="Light Shading Accent 4" w:semiHidden="0" w:uiPriority="60" w:unhideWhenUsed="0"/>
+    <w:lsdException w:name="Light List Accent 4" w:semiHidden="0" w:uiPriority="61" w:unhideWhenUsed="0"/>
+    <w:lsdException w:name="Light Grid Accent 4" w:semiHidden="0" w:uiPriority="62" w:unhideWhenUsed="0"/>
+    <w:lsdException w:name="Medium Shading 1 Accent 4" w:semiHidden="0" w:uiPriority="63" w:unhideWhenUsed="0"/>
+    <w:lsdException w:name="Medium Shading 2 Accent 4" w:semiHidden="0" w:uiPriority="64" w:unhideWhenUsed="0"/>
+    <w:lsdException w:name="Medium List 1 Accent 4" w:semiHidden="0" w:uiPriority="65" w:unhideWhenUsed="0"/>
+    <w:lsdException w:name="Medium List 2 Accent 4" w:semiHidden="0" w:uiPriority="66" w:unhideWhenUsed="0"/>
+    <w:lsdException w:name="Medium Grid 1 Accent 4" w:semiHidden="0" w:uiPriority="67" w:unhideWhenUsed="0"/>
+    <w:lsdException w:name="Medium Grid 2 Accent 4" w:semiHidden="0" w:uiPriority="68" w:unhideWhenUsed="0"/>
+    <w:lsdException w:name="Medium Grid 3 Accent 4" w:semiHidden="0" w:uiPriority="69" w:unhideWhenUsed="0"/>
+    <w:lsdException w:name="Dark List Accent 4" w:semiHidden="0" w:uiPriority="70" w:unhideWhenUsed="0"/>
+    <w:lsdException w:name="Colorful Shading Accent 4" w:semiHidden="0" w:uiPriority="71" w:unhideWhenUsed="0"/>
+    <w:lsdException w:name="Colorful List Accent 4" w:semiHidden="0" w:uiPriority="72" w:unhideWhenUsed="0"/>
+    <w:lsdException w:name="Colorful Grid Accent 4" w:semiHidden="0" w:uiPriority="73" w:unhideWhenUsed="0"/>
+    <w:lsdException w:name="Light Shading Accent 5" w:semiHidden="0" w:uiPriority="60" w:unhideWhenUsed="0"/>
+    <w:lsdException w:name="Light List Accent 5" w:semiHidden="0" w:uiPriority="61" w:unhideWhenUsed="0"/>
+    <w:lsdException w:name="Light Grid Accent 5" w:semiHidden="0" w:uiPriority="62" w:unhideWhenUsed="0"/>
+    <w:lsdException w:name="Medium Shading 1 Accent 5" w:semiHidden="0" w:uiPriority="63" w:unhideWhenUsed="0"/>
+    <w:lsdException w:name="Medium Shading 2 Accent 5" w:semiHidden="0" w:uiPriority="64" w:unhideWhenUsed="0"/>
+    <w:lsdException w:name="Medium List 1 Accent 5" w:semiHidden="0" w:uiPriority="65" w:unhideWhenUsed="0"/>
+    <w:lsdException w:name="Medium List 2 Accent 5" w:semiHidden="0" w:uiPriority="66" w:unhideWhenUsed="0"/>
+    <w:lsdException w:name="Medium Grid 1 Accent 5" w:semiHidden="0" w:uiPriority="67" w:unhideWhenUsed="0"/>
+    <w:lsdException w:name="Medium Grid 2 Accent 5" w:semiHidden="0" w:uiPriority="68" w:unhideWhenUsed="0"/>
+    <w:lsdException w:name="Medium Grid 3 Accent 5" w:semiHidden="0" w:uiPriority="69" w:unhideWhenUsed="0"/>
+    <w:lsdException w:name="Dark List Accent 5" w:semiHidden="0" w:uiPriority="70" w:unhideWhenUsed="0"/>
+    <w:lsdException w:name="Colorful Shading Accent 5" w:semiHidden="0" w:uiPriority="71" w:unhideWhenUsed="0"/>
+    <w:lsdException w:name="Colorful List Accent 5" w:semiHidden="0" w:uiPriority="72" w:unhideWhenUsed="0"/>
+    <w:lsdException w:name="Colorful Grid Accent 5" w:semiHidden="0" w:uiPriority="73" w:unhideWhenUsed="0"/>
+    <w:lsdException w:name="Light Shading Accent 6" w:semiHidden="0" w:uiPriority="60" w:unhideWhenUsed="0"/>
+    <w:lsdException w:name="Light List Accent 6" w:semiHidden="0" w:uiPriority="61" w:unhideWhenUsed="0"/>
+    <w:lsdException w:name="Light Grid Accent 6" w:semiHidden="0" w:uiPriority="62" w:unhideWhenUsed="0"/>
+    <w:lsdException w:name="Medium Shading 1 Accent 6" w:semiHidden="0" w:uiPriority="63" w:unhideWhenUsed="0"/>
+    <w:lsdException w:name="Medium Shading 2 Accent 6" w:semiHidden="0" w:uiPriority="64" w:unhideWhenUsed="0"/>
+    <w:lsdException w:name="Medium List 1 Accent 6" w:semiHidden="0" w:uiPriority="65" w:unhideWhenUsed="0"/>
+    <w:lsdException w:name="Medium List 2 Accent 6" w:semiHidden="0" w:uiPriority="66" w:unhideWhenUsed="0"/>
+    <w:lsdException w:name="Medium Grid 1 Accent 6" w:semiHidden="0" w:uiPriority="67" w:unhideWhenUsed="0"/>
+    <w:lsdException w:name="Medium Grid 2 Accent 6" w:semiHidden="0" w:uiPriority="68" w:unhideWhenUsed="0"/>
+    <w:lsdException w:name="Medium Grid 3 Accent 6" w:semiHidden="0" w:uiPriority="69" w:unhideWhenUsed="0"/>
+    <w:lsdException w:name="Dark List Accent 6" w:semiHidden="0" w:uiPriority="70" w:unhideWhenUsed="0"/>
+    <w:lsdException w:name="Colorful Shading Accent 6" w:semiHidden="0" w:uiPriority="71" w:unhideWhenUsed="0"/>
+    <w:lsdException w:name="Colorful List Accent 6" w:semiHidden="0" w:uiPriority="72" w:unhideWhenUsed="0"/>
+    <w:lsdException w:name="Colorful Grid Accent 6" w:semiHidden="0" w:uiPriority="73" w:unhideWhenUsed="0"/>
+    <w:lsdException w:name="Subtle Emphasis" w:semiHidden="0" w:uiPriority="19" w:unhideWhenUsed="0" w:qFormat="1"/>
+    <w:lsdException w:name="Intense Emphasis" w:semiHidden="0" w:uiPriority="21" w:unhideWhenUsed="0" w:qFormat="1"/>
+    <w:lsdException w:name="Subtle Reference" w:semiHidden="0" w:uiPriority="31" w:unhideWhenUsed="0" w:qFormat="1"/>
+    <w:lsdException w:name="Intense Reference" w:semiHidden="0" w:uiPriority="32" w:unhideWhenUsed="0" w:qFormat="1"/>
+    <w:lsdException w:name="Book Title" w:semiHidden="0" w:uiPriority="33" w:unhideWhenUsed="0" w:qFormat="1"/>
+    <w:lsdException w:name="Bibliography" w:uiPriority="37"/>
+    <w:lsdException w:name="TOC Heading" w:uiPriority="39" w:qFormat="1"/>
   </w:latentStyles>
   <w:style w:type="paragraph" w:default="1" w:styleId="Normal">
     <w:name w:val="Normal"/>
@@ -12672,7 +12831,7 @@
   <a:extraClrSchemeLst/>
   <a:extLst>
     <a:ext uri="{05A4C25C-085E-4340-85A3-A5531E510DB2}">
-      <thm15:themeFamily xmlns:thm15="http://schemas.microsoft.com/office/thememl/2012/main" name="Office Theme" id="{62F939B6-93AF-4DB8-9C6B-D6C7DFDC589F}" vid="{4A3C46E8-61CC-4603-A589-7422A47A8E4A}"/>
+      <thm15:themeFamily xmlns:thm15="http://schemas.microsoft.com/office/thememl/2012/main" xmlns="" name="Office Theme" id="{62F939B6-93AF-4DB8-9C6B-D6C7DFDC589F}" vid="{4A3C46E8-61CC-4603-A589-7422A47A8E4A}"/>
     </a:ext>
   </a:extLst>
 </a:theme>

</xml_diff>

<commit_message>
address some comments from reviewer 3
</commit_message>
<xml_diff>
--- a/IEEEtran/Revision1/authors_response_letter.docx
+++ b/IEEEtran/Revision1/authors_response_letter.docx
@@ -20020,8 +20020,6 @@
           <w:color w:val="FF0000"/>
         </w:rPr>
       </w:pPr>
-      <w:bookmarkStart w:id="33" w:name="_GoBack"/>
-      <w:bookmarkEnd w:id="33"/>
     </w:p>
     <w:p>
       <w:pPr>
@@ -20414,7 +20412,7 @@
         </w:rPr>
         <w:t xml:space="preserve"> we use the project with the most comments first and go down the line. </w:t>
       </w:r>
-      <w:commentRangeStart w:id="34"/>
+      <w:commentRangeStart w:id="33"/>
       <w:r>
         <w:rPr>
           <w:rFonts w:ascii="Arial" w:eastAsia="Times New Roman" w:hAnsi="Arial" w:cs="Arial"/>
@@ -20422,12 +20420,12 @@
         </w:rPr>
         <w:t>We should do an experiment where we put all comments in one line and add 10 or 50 comments per time and see what is the optimal number of comments to train on</w:t>
       </w:r>
-      <w:commentRangeEnd w:id="34"/>
+      <w:commentRangeEnd w:id="33"/>
       <w:r>
         <w:rPr>
           <w:rStyle w:val="CommentReference"/>
         </w:rPr>
-        <w:commentReference w:id="34"/>
+        <w:commentReference w:id="33"/>
       </w:r>
       <w:r>
         <w:rPr>
@@ -20747,7 +20745,21 @@
           <w:rFonts w:ascii="Arial" w:eastAsia="Times New Roman" w:hAnsi="Arial" w:cs="Arial"/>
           <w:color w:val="FF0000"/>
         </w:rPr>
-        <w:t xml:space="preserve"> They found that inconsistent changes (Case 2 and 3) happened only in 8.8% of the time. </w:t>
+        <w:t xml:space="preserve"> </w:t>
+      </w:r>
+      <w:r>
+        <w:rPr>
+          <w:rFonts w:ascii="Arial" w:eastAsia="Times New Roman" w:hAnsi="Arial" w:cs="Arial"/>
+          <w:color w:val="FF0000"/>
+        </w:rPr>
+        <w:t>They found that inconsistent changes (Case 2 and 3) happened only in 8.8% of the time in one of the analyzed project and that across all analyzed projects inconsistent changes are minority</w:t>
+      </w:r>
+      <w:r>
+        <w:rPr>
+          <w:rFonts w:ascii="Arial" w:eastAsia="Times New Roman" w:hAnsi="Arial" w:cs="Arial"/>
+          <w:color w:val="FF0000"/>
+        </w:rPr>
+        <w:t xml:space="preserve">. </w:t>
       </w:r>
     </w:p>
     <w:p>
@@ -20825,7 +20837,7 @@
         </w:rPr>
         <w:t xml:space="preserve">We should mention this in the threats to construct validity, however, we do not expect an overlap since this is self admitted TD. </w:t>
       </w:r>
-      <w:commentRangeStart w:id="35"/>
+      <w:commentRangeStart w:id="34"/>
       <w:r>
         <w:rPr>
           <w:rFonts w:ascii="Arial" w:eastAsia="Times New Roman" w:hAnsi="Arial" w:cs="Arial"/>
@@ -20833,12 +20845,12 @@
         </w:rPr>
         <w:t xml:space="preserve">We can do a small experiment to validate </w:t>
       </w:r>
-      <w:commentRangeEnd w:id="35"/>
+      <w:commentRangeEnd w:id="34"/>
       <w:r>
         <w:rPr>
           <w:rStyle w:val="CommentReference"/>
         </w:rPr>
-        <w:commentReference w:id="35"/>
+        <w:commentReference w:id="34"/>
       </w:r>
       <w:r>
         <w:rPr>
@@ -21041,7 +21053,15 @@
           <w:color w:val="000000"/>
         </w:rPr>
         <w:br/>
-        <w:t>- You cite the Stanford NLP tools [15], but you aren't using them (AFAIK). You are using instead the max entropy classifier at </w:t>
+        <w:t xml:space="preserve">- You cite the Stanford NLP tools [15], but you aren't using them (AFAIK). You are using </w:t>
+      </w:r>
+      <w:r>
+        <w:rPr>
+          <w:rFonts w:ascii="Arial" w:eastAsia="Times New Roman" w:hAnsi="Arial" w:cs="Arial"/>
+          <w:color w:val="000000"/>
+        </w:rPr>
+        <w:lastRenderedPageBreak/>
+        <w:t>instead the max entropy classifier at </w:t>
       </w:r>
       <w:r>
         <w:fldChar w:fldCharType="begin"/>
@@ -21110,6 +21130,38 @@
         </w:rPr>
         <w:br/>
       </w:r>
+    </w:p>
+    <w:p>
+      <w:pPr>
+        <w:rPr>
+          <w:rFonts w:ascii="Arial" w:eastAsia="Times New Roman" w:hAnsi="Arial" w:cs="Arial"/>
+          <w:color w:val="000000"/>
+        </w:rPr>
+      </w:pPr>
+    </w:p>
+    <w:p>
+      <w:pPr>
+        <w:rPr>
+          <w:rFonts w:ascii="Arial" w:eastAsia="Times New Roman" w:hAnsi="Arial" w:cs="Arial"/>
+          <w:color w:val="000000"/>
+        </w:rPr>
+      </w:pPr>
+    </w:p>
+    <w:p>
+      <w:pPr>
+        <w:rPr>
+          <w:rFonts w:ascii="Arial" w:eastAsia="Times New Roman" w:hAnsi="Arial" w:cs="Arial"/>
+          <w:color w:val="000000"/>
+        </w:rPr>
+      </w:pPr>
+    </w:p>
+    <w:p>
+      <w:pPr>
+        <w:rPr>
+          <w:rFonts w:ascii="Arial" w:eastAsia="Times New Roman" w:hAnsi="Arial" w:cs="Arial"/>
+          <w:color w:val="000000"/>
+        </w:rPr>
+      </w:pPr>
     </w:p>
     <w:p>
       <w:pPr>
@@ -21448,15 +21500,7 @@
           <w:color w:val="000000"/>
         </w:rPr>
         <w:br/>
-        <w:t xml:space="preserve">In this paper, the authors propose an approach to determine self-admitted technical debt (i.e., code improvements) based on comments in the source code using natural </w:t>
-      </w:r>
-      <w:r>
-        <w:rPr>
-          <w:rFonts w:ascii="Arial" w:eastAsia="Times New Roman" w:hAnsi="Arial" w:cs="Arial"/>
-          <w:color w:val="000000"/>
-        </w:rPr>
-        <w:lastRenderedPageBreak/>
-        <w:t>language processing techniques and machine learning. They apply their approach to 10 open source projects.</w:t>
+        <w:t>In this paper, the authors propose an approach to determine self-admitted technical debt (i.e., code improvements) based on comments in the source code using natural language processing techniques and machine learning. They apply their approach to 10 open source projects.</w:t>
       </w:r>
       <w:r>
         <w:rPr>
@@ -21528,6 +21572,35 @@
           <w:rFonts w:ascii="Arial" w:eastAsia="Times New Roman" w:hAnsi="Arial" w:cs="Arial"/>
           <w:color w:val="FF0000"/>
         </w:rPr>
+        <w:t>--------------------</w:t>
+      </w:r>
+      <w:r>
+        <w:rPr>
+          <w:rFonts w:ascii="Arial" w:eastAsia="Times New Roman" w:hAnsi="Arial" w:cs="Arial"/>
+          <w:color w:val="FF0000"/>
+        </w:rPr>
+        <w:t>-</w:t>
+      </w:r>
+      <w:r>
+        <w:rPr>
+          <w:rFonts w:ascii="Arial" w:eastAsia="Times New Roman" w:hAnsi="Arial" w:cs="Arial"/>
+          <w:color w:val="FF0000"/>
+        </w:rPr>
+        <w:t>----------------------------------------------------------------------------------------------</w:t>
+      </w:r>
+    </w:p>
+    <w:p>
+      <w:pPr>
+        <w:rPr>
+          <w:rFonts w:ascii="Arial" w:eastAsia="Times New Roman" w:hAnsi="Arial" w:cs="Arial"/>
+          <w:color w:val="FF0000"/>
+        </w:rPr>
+      </w:pPr>
+      <w:r>
+        <w:rPr>
+          <w:rFonts w:ascii="Arial" w:eastAsia="Times New Roman" w:hAnsi="Arial" w:cs="Arial"/>
+          <w:color w:val="FF0000"/>
+        </w:rPr>
         <w:t xml:space="preserve">We should mention that once the TD is identified, then it </w:t>
       </w:r>
       <w:proofErr w:type="gramStart"/>
@@ -21551,6 +21624,35 @@
       <w:pPr>
         <w:rPr>
           <w:rFonts w:ascii="Arial" w:eastAsia="Times New Roman" w:hAnsi="Arial" w:cs="Arial"/>
+          <w:color w:val="FF0000"/>
+        </w:rPr>
+      </w:pPr>
+      <w:r>
+        <w:rPr>
+          <w:rFonts w:ascii="Arial" w:eastAsia="Times New Roman" w:hAnsi="Arial" w:cs="Arial"/>
+          <w:color w:val="FF0000"/>
+        </w:rPr>
+        <w:t>--------------------</w:t>
+      </w:r>
+      <w:r>
+        <w:rPr>
+          <w:rFonts w:ascii="Arial" w:eastAsia="Times New Roman" w:hAnsi="Arial" w:cs="Arial"/>
+          <w:color w:val="FF0000"/>
+        </w:rPr>
+        <w:t>-</w:t>
+      </w:r>
+      <w:r>
+        <w:rPr>
+          <w:rFonts w:ascii="Arial" w:eastAsia="Times New Roman" w:hAnsi="Arial" w:cs="Arial"/>
+          <w:color w:val="FF0000"/>
+        </w:rPr>
+        <w:t>----------------------------------------------------------------------------------------------</w:t>
+      </w:r>
+    </w:p>
+    <w:p>
+      <w:pPr>
+        <w:rPr>
+          <w:rFonts w:ascii="Arial" w:eastAsia="Times New Roman" w:hAnsi="Arial" w:cs="Arial"/>
           <w:color w:val="000000"/>
         </w:rPr>
       </w:pPr>
@@ -21573,7 +21675,22 @@
           <w:rFonts w:ascii="Arial" w:eastAsia="Times New Roman" w:hAnsi="Arial" w:cs="Arial"/>
           <w:color w:val="000000"/>
         </w:rPr>
-        <w:t xml:space="preserve">  (R3-2) </w:t>
+        <w:t xml:space="preserve">  </w:t>
+      </w:r>
+      <w:r>
+        <w:rPr>
+          <w:rFonts w:ascii="Arial" w:eastAsia="Times New Roman" w:hAnsi="Arial" w:cs="Arial"/>
+          <w:color w:val="000000"/>
+          <w:highlight w:val="green"/>
+        </w:rPr>
+        <w:t>(R3-2)</w:t>
+      </w:r>
+      <w:r>
+        <w:rPr>
+          <w:rFonts w:ascii="Arial" w:eastAsia="Times New Roman" w:hAnsi="Arial" w:cs="Arial"/>
+          <w:color w:val="000000"/>
+        </w:rPr>
+        <w:t xml:space="preserve"> </w:t>
       </w:r>
       <w:r>
         <w:rPr>
@@ -21582,7 +21699,7 @@
         </w:rPr>
         <w:t xml:space="preserve">Did the authors do any vetting on their development set of whether or not the debt is actually present in the code when it is in the comment? In essence, are they just finding comments that </w:t>
       </w:r>
-      <w:commentRangeStart w:id="36"/>
+      <w:commentRangeStart w:id="35"/>
       <w:r>
         <w:rPr>
           <w:rFonts w:ascii="Arial" w:eastAsia="Times New Roman" w:hAnsi="Arial" w:cs="Arial"/>
@@ -21590,12 +21707,12 @@
         </w:rPr>
         <w:t>*admit* technical debt, or are they actually finding locations in the code that actually *have* technical debt</w:t>
       </w:r>
-      <w:commentRangeEnd w:id="36"/>
+      <w:commentRangeEnd w:id="35"/>
       <w:r>
         <w:rPr>
           <w:rStyle w:val="CommentReference"/>
         </w:rPr>
-        <w:commentReference w:id="36"/>
+        <w:commentReference w:id="35"/>
       </w:r>
       <w:r>
         <w:rPr>
@@ -21609,15 +21726,925 @@
       <w:pPr>
         <w:rPr>
           <w:rFonts w:ascii="Arial" w:eastAsia="Times New Roman" w:hAnsi="Arial" w:cs="Arial"/>
-          <w:color w:val="000000"/>
-        </w:rPr>
-      </w:pPr>
-    </w:p>
-    <w:p>
-      <w:pPr>
-        <w:rPr>
-          <w:rFonts w:ascii="Arial" w:eastAsia="Times New Roman" w:hAnsi="Arial" w:cs="Arial"/>
-          <w:color w:val="000000"/>
+          <w:color w:val="FF0000"/>
+        </w:rPr>
+      </w:pPr>
+    </w:p>
+    <w:p>
+      <w:pPr>
+        <w:rPr>
+          <w:rFonts w:ascii="Arial" w:eastAsia="Times New Roman" w:hAnsi="Arial" w:cs="Arial"/>
+          <w:color w:val="FF0000"/>
+        </w:rPr>
+      </w:pPr>
+      <w:r>
+        <w:rPr>
+          <w:rFonts w:ascii="Arial" w:eastAsia="Times New Roman" w:hAnsi="Arial" w:cs="Arial"/>
+          <w:color w:val="FF0000"/>
+        </w:rPr>
+        <w:t>Thank you for the comment. Indeed, we agree with the reviewer that verifying the relation between the source code comment an</w:t>
+      </w:r>
+      <w:r>
+        <w:rPr>
+          <w:rFonts w:ascii="Arial" w:eastAsia="Times New Roman" w:hAnsi="Arial" w:cs="Arial"/>
+          <w:color w:val="FF0000"/>
+        </w:rPr>
+        <w:t>d the code it self it is a must. Reviewer 2 had made a similar comment in R2-3.</w:t>
+      </w:r>
+      <w:r>
+        <w:rPr>
+          <w:rFonts w:ascii="Arial" w:eastAsia="Times New Roman" w:hAnsi="Arial" w:cs="Arial"/>
+          <w:color w:val="FF0000"/>
+        </w:rPr>
+        <w:t xml:space="preserve"> To address this first part of the comment we tackled the problem by conducting a</w:t>
+      </w:r>
+      <w:r>
+        <w:rPr>
+          <w:rFonts w:ascii="Arial" w:eastAsia="Times New Roman" w:hAnsi="Arial" w:cs="Arial"/>
+          <w:color w:val="FF0000"/>
+        </w:rPr>
+        <w:t>n</w:t>
+      </w:r>
+      <w:r>
+        <w:rPr>
+          <w:rFonts w:ascii="Arial" w:eastAsia="Times New Roman" w:hAnsi="Arial" w:cs="Arial"/>
+          <w:color w:val="FF0000"/>
+        </w:rPr>
+        <w:t xml:space="preserve"> experiment that we compare the overlap between our source </w:t>
+      </w:r>
+      <w:proofErr w:type="gramStart"/>
+      <w:r>
+        <w:rPr>
+          <w:rFonts w:ascii="Arial" w:eastAsia="Times New Roman" w:hAnsi="Arial" w:cs="Arial"/>
+          <w:color w:val="FF0000"/>
+        </w:rPr>
+        <w:t>comment</w:t>
+      </w:r>
+      <w:proofErr w:type="gramEnd"/>
+      <w:r>
+        <w:rPr>
+          <w:rFonts w:ascii="Arial" w:eastAsia="Times New Roman" w:hAnsi="Arial" w:cs="Arial"/>
+          <w:color w:val="FF0000"/>
+        </w:rPr>
+        <w:t xml:space="preserve"> based approach with </w:t>
+      </w:r>
+      <w:r>
+        <w:rPr>
+          <w:rFonts w:ascii="Arial" w:eastAsia="Times New Roman" w:hAnsi="Arial" w:cs="Arial"/>
+          <w:color w:val="FF0000"/>
+        </w:rPr>
+        <w:t xml:space="preserve">a </w:t>
+      </w:r>
+      <w:r>
+        <w:rPr>
+          <w:rFonts w:ascii="Arial" w:eastAsia="Times New Roman" w:hAnsi="Arial" w:cs="Arial"/>
+          <w:color w:val="FF0000"/>
+        </w:rPr>
+        <w:t>static analysis tool to detect bad s</w:t>
+      </w:r>
+      <w:r>
+        <w:rPr>
+          <w:rFonts w:ascii="Arial" w:eastAsia="Times New Roman" w:hAnsi="Arial" w:cs="Arial"/>
+          <w:color w:val="FF0000"/>
+        </w:rPr>
+        <w:t xml:space="preserve">mells at the file level. We added the text that report on our findings in section </w:t>
+      </w:r>
+      <w:r>
+        <w:rPr>
+          <w:rFonts w:ascii="Arial" w:eastAsia="Times New Roman" w:hAnsi="Arial" w:cs="Arial"/>
+          <w:color w:val="44546A" w:themeColor="text2"/>
+        </w:rPr>
+        <w:t>4.4</w:t>
+      </w:r>
+      <w:r>
+        <w:rPr>
+          <w:rFonts w:ascii="Arial" w:eastAsia="Times New Roman" w:hAnsi="Arial" w:cs="Arial"/>
+          <w:color w:val="FF0000"/>
+        </w:rPr>
+        <w:t>.</w:t>
+      </w:r>
+    </w:p>
+    <w:p>
+      <w:pPr>
+        <w:rPr>
+          <w:rFonts w:ascii="Arial" w:eastAsia="Times New Roman" w:hAnsi="Arial" w:cs="Arial"/>
+          <w:color w:val="FF0000"/>
+        </w:rPr>
+      </w:pPr>
+    </w:p>
+    <w:p>
+      <w:pPr>
+        <w:rPr>
+          <w:rFonts w:ascii="Arial" w:eastAsia="Times New Roman" w:hAnsi="Arial" w:cs="Arial"/>
+          <w:b/>
+          <w:color w:val="FF0000"/>
+        </w:rPr>
+      </w:pPr>
+      <w:r>
+        <w:rPr>
+          <w:rFonts w:ascii="Arial" w:eastAsia="Times New Roman" w:hAnsi="Arial" w:cs="Arial"/>
+          <w:color w:val="FF0000"/>
+        </w:rPr>
+        <w:t>“</w:t>
+      </w:r>
+      <w:r>
+        <w:rPr>
+          <w:rFonts w:ascii="Arial" w:eastAsia="Times New Roman" w:hAnsi="Arial" w:cs="Arial"/>
+          <w:b/>
+          <w:color w:val="FF0000"/>
+        </w:rPr>
+        <w:t>Investigating the Overlap Between Technical Debt Found in Comments and Technical Debt Found by Static Analysis Tools</w:t>
+      </w:r>
+    </w:p>
+    <w:p>
+      <w:pPr>
+        <w:rPr>
+          <w:rFonts w:ascii="Arial" w:eastAsia="Times New Roman" w:hAnsi="Arial" w:cs="Arial"/>
+          <w:color w:val="FF0000"/>
+        </w:rPr>
+      </w:pPr>
+    </w:p>
+    <w:p>
+      <w:pPr>
+        <w:rPr>
+          <w:rFonts w:ascii="Arial" w:eastAsia="Times New Roman" w:hAnsi="Arial" w:cs="Arial"/>
+          <w:color w:val="FF0000"/>
+        </w:rPr>
+      </w:pPr>
+      <w:r>
+        <w:rPr>
+          <w:rFonts w:ascii="Arial" w:eastAsia="Times New Roman" w:hAnsi="Arial" w:cs="Arial"/>
+          <w:color w:val="FF0000"/>
+        </w:rPr>
+        <w:t xml:space="preserve">Thus far, we analyzed technical debt that was expressed by developers through source code comments. However, there are other ways to identify technical debt, for example architectural reviews, documentation analysis and static analysis tools. To date, using static analysis tools is the most traditional approach to identify technical debt in the source code. In general, static analysis tools parse the source code of a project and </w:t>
+      </w:r>
+      <w:r>
+        <w:rPr>
+          <w:rFonts w:ascii="Arial" w:eastAsia="Times New Roman" w:hAnsi="Arial" w:cs="Arial"/>
+          <w:color w:val="FF0000"/>
+        </w:rPr>
+        <w:lastRenderedPageBreak/>
+        <w:t xml:space="preserve">calculate metrics and thresholds to identify possible object oriented design violations, also know as bad smells or technical debt. </w:t>
+      </w:r>
+    </w:p>
+    <w:p>
+      <w:pPr>
+        <w:rPr>
+          <w:rFonts w:ascii="Arial" w:eastAsia="Times New Roman" w:hAnsi="Arial" w:cs="Arial"/>
+          <w:color w:val="FF0000"/>
+        </w:rPr>
+      </w:pPr>
+    </w:p>
+    <w:p>
+      <w:pPr>
+        <w:rPr>
+          <w:rFonts w:ascii="Arial" w:eastAsia="Times New Roman" w:hAnsi="Arial" w:cs="Arial"/>
+          <w:color w:val="FF0000"/>
+        </w:rPr>
+      </w:pPr>
+      <w:r>
+        <w:rPr>
+          <w:rFonts w:ascii="Arial" w:eastAsia="Times New Roman" w:hAnsi="Arial" w:cs="Arial"/>
+          <w:color w:val="FF0000"/>
+        </w:rPr>
+        <w:t xml:space="preserve">In this subsection we analyze the overlap between what our NLP-based approach identifies as technical debt and what a static analysis tool identifies as technical debt. JDeodorant is our static analysis tool of choice as it is capable </w:t>
+      </w:r>
+      <w:proofErr w:type="gramStart"/>
+      <w:r>
+        <w:rPr>
+          <w:rFonts w:ascii="Arial" w:eastAsia="Times New Roman" w:hAnsi="Arial" w:cs="Arial"/>
+          <w:color w:val="FF0000"/>
+        </w:rPr>
+        <w:t>of</w:t>
+      </w:r>
+      <w:proofErr w:type="gramEnd"/>
+      <w:r>
+        <w:rPr>
+          <w:rFonts w:ascii="Arial" w:eastAsia="Times New Roman" w:hAnsi="Arial" w:cs="Arial"/>
+          <w:color w:val="FF0000"/>
+        </w:rPr>
+        <w:t xml:space="preserve"> identify design debts (i.e., bad smells) in Java projects, and suggest refactoring opportunities to solve them.  </w:t>
+      </w:r>
+    </w:p>
+    <w:p>
+      <w:pPr>
+        <w:rPr>
+          <w:rFonts w:ascii="Arial" w:eastAsia="Times New Roman" w:hAnsi="Arial" w:cs="Arial"/>
+          <w:color w:val="FF0000"/>
+        </w:rPr>
+      </w:pPr>
+    </w:p>
+    <w:p>
+      <w:pPr>
+        <w:rPr>
+          <w:rFonts w:ascii="Arial" w:eastAsia="Times New Roman" w:hAnsi="Arial" w:cs="Arial"/>
+          <w:color w:val="FF0000"/>
+        </w:rPr>
+      </w:pPr>
+      <w:r>
+        <w:rPr>
+          <w:rFonts w:ascii="Arial" w:eastAsia="Times New Roman" w:hAnsi="Arial" w:cs="Arial"/>
+          <w:color w:val="FF0000"/>
+        </w:rPr>
+        <w:t xml:space="preserve">First, we analyzed our 10 open source projects using the static analysis tool. The result of this analysis is a list of Java files that were identified with at least one bad smell. In this process we aimed to identify three common bad smells namely, long method, feature envy and god class. Second, we created a similar list containing the files that were identified with self-admitted technical debt comments. Lastly, we analyze the overlapping files and present results.   </w:t>
+      </w:r>
+    </w:p>
+    <w:p>
+      <w:pPr>
+        <w:rPr>
+          <w:rFonts w:ascii="Arial" w:eastAsia="Times New Roman" w:hAnsi="Arial" w:cs="Arial"/>
+          <w:color w:val="FF0000"/>
+        </w:rPr>
+      </w:pPr>
+    </w:p>
+    <w:p>
+      <w:pPr>
+        <w:rPr>
+          <w:rFonts w:ascii="Arial" w:eastAsia="Times New Roman" w:hAnsi="Arial" w:cs="Arial"/>
+          <w:color w:val="FF0000"/>
+        </w:rPr>
+      </w:pPr>
+      <w:r>
+        <w:rPr>
+          <w:rFonts w:ascii="Arial" w:eastAsia="Times New Roman" w:hAnsi="Arial" w:cs="Arial"/>
+          <w:color w:val="FF0000"/>
+        </w:rPr>
+        <w:t xml:space="preserve">Table 9 provides details about each of the projects used in our study. The columns of Table 9 present the total number of files with self-admitted technical debt, followed by the number of files containing self-admitted technical debt comments and long method at the same time, the percentage of files that it represents from the total files with self-admitted technical debt, the number of files containing self-admitted technical debt and the bad smell feature envy, the percentage of files with self-admitted technical debt that this number of files represents, the overlapping number of files between self-admitted technical debt and god class and its percentage from the total of files with self-admitted technical debt, and finally, the total number of files containing both self-admitted technical debt and any type of bad smells as well its percentage from the total files with self-admitted technical debt. </w:t>
+      </w:r>
+    </w:p>
+    <w:p>
+      <w:pPr>
+        <w:rPr>
+          <w:rFonts w:ascii="Arial" w:eastAsia="Times New Roman" w:hAnsi="Arial" w:cs="Arial"/>
+          <w:color w:val="FF0000"/>
+        </w:rPr>
+      </w:pPr>
+    </w:p>
+    <w:p>
+      <w:pPr>
+        <w:rPr>
+          <w:rFonts w:ascii="Arial" w:eastAsia="Times New Roman" w:hAnsi="Arial" w:cs="Arial"/>
+          <w:color w:val="FF0000"/>
+        </w:rPr>
+      </w:pPr>
+      <w:r>
+        <w:rPr>
+          <w:rFonts w:ascii="Arial" w:eastAsia="Times New Roman" w:hAnsi="Arial" w:cs="Arial"/>
+          <w:color w:val="FF0000"/>
+        </w:rPr>
+        <w:t xml:space="preserve">Jmeter, for example, has 200 files that </w:t>
+      </w:r>
+      <w:proofErr w:type="gramStart"/>
+      <w:r>
+        <w:rPr>
+          <w:rFonts w:ascii="Arial" w:eastAsia="Times New Roman" w:hAnsi="Arial" w:cs="Arial"/>
+          <w:color w:val="FF0000"/>
+        </w:rPr>
+        <w:t>contains</w:t>
+      </w:r>
+      <w:proofErr w:type="gramEnd"/>
+      <w:r>
+        <w:rPr>
+          <w:rFonts w:ascii="Arial" w:eastAsia="Times New Roman" w:hAnsi="Arial" w:cs="Arial"/>
+          <w:color w:val="FF0000"/>
+        </w:rPr>
+        <w:t xml:space="preserve"> self-admitted technical debt comments, and 143 of these files also contains the long method bad smell (i.e., 71.5%). In addition, we can see that 20.5% of the files that has self-admitted technical debt contains feature envy and 48.5% of them possesses the god class bad smell. In summary we see that 80.5% of all files that contains a bad smell also contains self-admitted technical debt comments.     </w:t>
+      </w:r>
+    </w:p>
+    <w:p>
+      <w:pPr>
+        <w:rPr>
+          <w:rFonts w:ascii="Arial" w:eastAsia="Times New Roman" w:hAnsi="Arial" w:cs="Arial"/>
+          <w:color w:val="FF0000"/>
+        </w:rPr>
+      </w:pPr>
+    </w:p>
+    <w:p>
+      <w:pPr>
+        <w:rPr>
+          <w:rFonts w:ascii="Arial" w:eastAsia="Times New Roman" w:hAnsi="Arial" w:cs="Arial"/>
+          <w:color w:val="FF0000"/>
+        </w:rPr>
+      </w:pPr>
+      <w:r>
+        <w:rPr>
+          <w:rFonts w:ascii="Arial" w:eastAsia="Times New Roman" w:hAnsi="Arial" w:cs="Arial"/>
+          <w:color w:val="FF0000"/>
+        </w:rPr>
+        <w:t>We find that the bad smell that overlaps the most with self-admitted technical debt is long method. Intuitively, this is expected as long methods are a very common bad smell and it tends to happen frequently. The overlap between files with self-admitted technical debt and long method ranged from 43.6% to 82% of all files containing self-admitted technical debt comments, and considering all projects, the average overlap is of 65%. In addition, 44.2% of god class files also contains self-admitted technical debt comments, and for feature envy, the average percent of files with self-admitted technical debt is of 20.7%. Taking all bad smells analyzed in consideration we find that, on average, 69.7% of files containing self-admitted technical debt also contain a bad smell.</w:t>
+      </w:r>
+      <w:r>
+        <w:rPr>
+          <w:rFonts w:ascii="Arial" w:eastAsia="Times New Roman" w:hAnsi="Arial" w:cs="Arial"/>
+          <w:color w:val="FF0000"/>
+        </w:rPr>
+        <w:t>”</w:t>
+      </w:r>
+    </w:p>
+    <w:p>
+      <w:pPr>
+        <w:rPr>
+          <w:rFonts w:ascii="Arial" w:eastAsia="Times New Roman" w:hAnsi="Arial" w:cs="Arial"/>
+          <w:color w:val="FF0000"/>
+        </w:rPr>
+      </w:pPr>
+    </w:p>
+    <w:p>
+      <w:pPr>
+        <w:rPr>
+          <w:rFonts w:ascii="Arial" w:eastAsia="Times New Roman" w:hAnsi="Arial" w:cs="Arial"/>
+          <w:color w:val="000000"/>
+        </w:rPr>
+      </w:pPr>
+      <w:r>
+        <w:rPr>
+          <w:rFonts w:ascii="Arial" w:eastAsia="Times New Roman" w:hAnsi="Arial" w:cs="Arial"/>
+          <w:noProof/>
+          <w:color w:val="000000"/>
+          <w:lang w:val="en-US"/>
+        </w:rPr>
+        <w:lastRenderedPageBreak/>
+        <w:drawing>
+          <wp:inline distT="0" distB="0" distL="0" distR="0" wp14:anchorId="238D82E8" wp14:editId="06E3CE3C">
+            <wp:extent cx="5928360" cy="2233295"/>
+            <wp:effectExtent l="0" t="0" r="0" b="1905"/>
+            <wp:docPr id="9" name="Picture 9" descr="Macintosh HD:Users:evermal:Dropbox:Screenshots:Screenshot 2016-07-11 20.47.20.png"/>
+            <wp:cNvGraphicFramePr>
+              <a:graphicFrameLocks xmlns:a="http://schemas.openxmlformats.org/drawingml/2006/main" noChangeAspect="1"/>
+            </wp:cNvGraphicFramePr>
+            <a:graphic xmlns:a="http://schemas.openxmlformats.org/drawingml/2006/main">
+              <a:graphicData uri="http://schemas.openxmlformats.org/drawingml/2006/picture">
+                <pic:pic xmlns:pic="http://schemas.openxmlformats.org/drawingml/2006/picture">
+                  <pic:nvPicPr>
+                    <pic:cNvPr id="0" name="Picture 1" descr="Macintosh HD:Users:evermal:Dropbox:Screenshots:Screenshot 2016-07-11 20.47.20.png"/>
+                    <pic:cNvPicPr>
+                      <a:picLocks noChangeAspect="1" noChangeArrowheads="1"/>
+                    </pic:cNvPicPr>
+                  </pic:nvPicPr>
+                  <pic:blipFill>
+                    <a:blip r:embed="rId12">
+                      <a:extLst>
+                        <a:ext uri="{28A0092B-C50C-407E-A947-70E740481C1C}">
+                          <a14:useLocalDpi xmlns:a14="http://schemas.microsoft.com/office/drawing/2010/main" val="0"/>
+                        </a:ext>
+                      </a:extLst>
+                    </a:blip>
+                    <a:srcRect/>
+                    <a:stretch>
+                      <a:fillRect/>
+                    </a:stretch>
+                  </pic:blipFill>
+                  <pic:spPr bwMode="auto">
+                    <a:xfrm>
+                      <a:off x="0" y="0"/>
+                      <a:ext cx="5928360" cy="2233295"/>
+                    </a:xfrm>
+                    <a:prstGeom prst="rect">
+                      <a:avLst/>
+                    </a:prstGeom>
+                    <a:noFill/>
+                    <a:ln>
+                      <a:noFill/>
+                    </a:ln>
+                  </pic:spPr>
+                </pic:pic>
+              </a:graphicData>
+            </a:graphic>
+          </wp:inline>
+        </w:drawing>
+      </w:r>
+    </w:p>
+    <w:p>
+      <w:pPr>
+        <w:rPr>
+          <w:rFonts w:ascii="Arial" w:eastAsia="Times New Roman" w:hAnsi="Arial" w:cs="Arial"/>
+          <w:color w:val="FF0000"/>
+        </w:rPr>
+      </w:pPr>
+    </w:p>
+    <w:p>
+      <w:pPr>
+        <w:rPr>
+          <w:rFonts w:ascii="Arial" w:eastAsia="Times New Roman" w:hAnsi="Arial" w:cs="Arial"/>
+          <w:color w:val="FF0000"/>
+        </w:rPr>
+      </w:pPr>
+    </w:p>
+    <w:p>
+      <w:pPr>
+        <w:pStyle w:val="NormalWeb"/>
+        <w:rPr>
+          <w:rFonts w:ascii="Arial" w:eastAsia="Times New Roman" w:hAnsi="Arial" w:cs="Arial"/>
+          <w:color w:val="FF0000"/>
+        </w:rPr>
+      </w:pPr>
+      <w:r>
+        <w:rPr>
+          <w:rFonts w:ascii="Arial" w:eastAsia="Times New Roman" w:hAnsi="Arial" w:cs="Arial"/>
+          <w:color w:val="FF0000"/>
+        </w:rPr>
+        <w:t xml:space="preserve">Also for the remainder of the comment we based ourselves on previous work that analyzes the change correlation between comments and source code. </w:t>
+      </w:r>
+      <w:proofErr w:type="spellStart"/>
+      <w:r>
+        <w:rPr>
+          <w:rFonts w:ascii="Arial" w:eastAsia="Times New Roman" w:hAnsi="Arial" w:cs="Arial"/>
+          <w:color w:val="FF0000"/>
+        </w:rPr>
+        <w:t>Fluri</w:t>
+      </w:r>
+      <w:proofErr w:type="spellEnd"/>
+      <w:r>
+        <w:rPr>
+          <w:rFonts w:ascii="Arial" w:eastAsia="Times New Roman" w:hAnsi="Arial" w:cs="Arial"/>
+          <w:color w:val="FF0000"/>
+        </w:rPr>
+        <w:t xml:space="preserve"> et al. </w:t>
+      </w:r>
+      <w:r>
+        <w:rPr>
+          <w:rFonts w:ascii="Arial" w:eastAsia="Times New Roman" w:hAnsi="Arial" w:cs="Arial"/>
+          <w:color w:val="FF0000"/>
+        </w:rPr>
+        <w:t>[</w:t>
+      </w:r>
+      <w:r>
+        <w:rPr>
+          <w:rFonts w:ascii="Arial" w:eastAsia="Times New Roman" w:hAnsi="Arial" w:cs="Arial"/>
+          <w:color w:val="44546A" w:themeColor="text2"/>
+        </w:rPr>
+        <w:t>40</w:t>
+      </w:r>
+      <w:r>
+        <w:rPr>
+          <w:rFonts w:ascii="Arial" w:eastAsia="Times New Roman" w:hAnsi="Arial" w:cs="Arial"/>
+          <w:color w:val="FF0000"/>
+        </w:rPr>
+        <w:t>] analyzed the co-</w:t>
+      </w:r>
+      <w:r>
+        <w:rPr>
+          <w:rFonts w:ascii="Arial" w:eastAsia="Times New Roman" w:hAnsi="Arial" w:cs="Arial"/>
+          <w:color w:val="FF0000"/>
+        </w:rPr>
+        <w:t>evolution of source code and code comments, and found that 97% of the comment changes are consistent</w:t>
+      </w:r>
+      <w:r>
+        <w:rPr>
+          <w:rFonts w:ascii="Arial" w:eastAsia="Times New Roman" w:hAnsi="Arial" w:cs="Arial"/>
+          <w:color w:val="FF0000"/>
+        </w:rPr>
+        <w:t>, as the reviewer also points out</w:t>
+      </w:r>
+      <w:r>
+        <w:rPr>
+          <w:rFonts w:ascii="Arial" w:eastAsia="Times New Roman" w:hAnsi="Arial" w:cs="Arial"/>
+          <w:color w:val="FF0000"/>
+        </w:rPr>
+        <w:t>.</w:t>
+      </w:r>
+      <w:r>
+        <w:rPr>
+          <w:rFonts w:ascii="Arial" w:eastAsia="Times New Roman" w:hAnsi="Arial" w:cs="Arial"/>
+          <w:color w:val="FF0000"/>
+        </w:rPr>
+        <w:t xml:space="preserve"> In addition to that, </w:t>
+      </w:r>
+      <w:proofErr w:type="spellStart"/>
+      <w:r>
+        <w:rPr>
+          <w:rFonts w:ascii="Arial" w:eastAsia="Times New Roman" w:hAnsi="Arial" w:cs="Arial"/>
+          <w:color w:val="FF0000"/>
+        </w:rPr>
+        <w:t>Potdar</w:t>
+      </w:r>
+      <w:proofErr w:type="spellEnd"/>
+      <w:r>
+        <w:rPr>
+          <w:rFonts w:ascii="Arial" w:eastAsia="Times New Roman" w:hAnsi="Arial" w:cs="Arial"/>
+          <w:color w:val="FF0000"/>
+        </w:rPr>
+        <w:t xml:space="preserve"> and Shihab [</w:t>
+      </w:r>
+      <w:r>
+        <w:rPr>
+          <w:rFonts w:ascii="Arial" w:eastAsia="Times New Roman" w:hAnsi="Arial" w:cs="Arial"/>
+          <w:color w:val="44546A" w:themeColor="text2"/>
+        </w:rPr>
+        <w:t>14</w:t>
+      </w:r>
+      <w:r>
+        <w:rPr>
+          <w:rFonts w:ascii="Arial" w:eastAsia="Times New Roman" w:hAnsi="Arial" w:cs="Arial"/>
+          <w:color w:val="FF0000"/>
+        </w:rPr>
+        <w:t xml:space="preserve">] analyzed if the developers update the source code containing self-admitted technical debt. They inspected the source code files to determine the frequency of four possible cases: </w:t>
+      </w:r>
+      <w:r>
+        <w:rPr>
+          <w:rFonts w:ascii="Arial" w:eastAsia="Times New Roman" w:hAnsi="Arial" w:cs="Arial"/>
+          <w:color w:val="FF0000"/>
+        </w:rPr>
+        <w:t>Case 1 the self-admitted technical debt was removed along with change in enclosing code; Case 2 the self-admitted technical debt was removed but enclosing code was unchanged; Case 3 the self-admitted technical debt persisted despite enclosing code changing; Case 4 the self-admitted technical debt persisted with no change in enclosing code.</w:t>
+      </w:r>
+      <w:r>
+        <w:rPr>
+          <w:rFonts w:ascii="Arial" w:eastAsia="Times New Roman" w:hAnsi="Arial" w:cs="Arial"/>
+          <w:color w:val="FF0000"/>
+        </w:rPr>
+        <w:t xml:space="preserve"> They found that inconsistent changes (Case 2 and 3) happened only in 8.8% of the time in one of the analyzed project and that across all analyzed projects inconsistent changes are minority. </w:t>
+      </w:r>
+      <w:r>
+        <w:rPr>
+          <w:rFonts w:ascii="Arial" w:eastAsia="Times New Roman" w:hAnsi="Arial" w:cs="Arial"/>
+          <w:color w:val="FF0000"/>
+        </w:rPr>
+        <w:t>That said, although remote there is still a possibility that obsolete comments could impact our results. To address this comment we added the following text into the Threats to Validity section, paragraph</w:t>
+      </w:r>
+      <w:r>
+        <w:rPr>
+          <w:rFonts w:ascii="Arial" w:eastAsia="Times New Roman" w:hAnsi="Arial" w:cs="Arial"/>
+          <w:color w:val="FF0000"/>
+        </w:rPr>
+        <w:t xml:space="preserve"> </w:t>
+      </w:r>
+      <w:r>
+        <w:rPr>
+          <w:rFonts w:ascii="Arial" w:eastAsia="Times New Roman" w:hAnsi="Arial" w:cs="Arial"/>
+          <w:color w:val="44546A" w:themeColor="text2"/>
+        </w:rPr>
+        <w:t>4</w:t>
+      </w:r>
+      <w:r>
+        <w:rPr>
+          <w:rFonts w:ascii="Arial" w:eastAsia="Times New Roman" w:hAnsi="Arial" w:cs="Arial"/>
+          <w:color w:val="FF0000"/>
+        </w:rPr>
+        <w:t>:</w:t>
+      </w:r>
+    </w:p>
+    <w:p>
+      <w:pPr>
+        <w:pStyle w:val="NormalWeb"/>
+        <w:rPr>
+          <w:rFonts w:ascii="Arial" w:eastAsia="Times New Roman" w:hAnsi="Arial" w:cs="Arial"/>
+          <w:color w:val="FF0000"/>
+        </w:rPr>
+      </w:pPr>
+      <w:r>
+        <w:rPr>
+          <w:rFonts w:ascii="Arial" w:eastAsia="Times New Roman" w:hAnsi="Arial" w:cs="Arial"/>
+          <w:color w:val="FF0000"/>
+        </w:rPr>
+        <w:t>“</w:t>
+      </w:r>
+      <w:r>
+        <w:rPr>
+          <w:rFonts w:ascii="Arial" w:eastAsia="Times New Roman" w:hAnsi="Arial" w:cs="Arial"/>
+          <w:color w:val="FF0000"/>
+        </w:rPr>
+        <w:t>On the same point, using comments to determine some self-admitted technical debt may not be fully representative since comments or code may not be updated consistently. However, previous work shows that changes in the source code are consistent to changes on comments</w:t>
+      </w:r>
+      <w:r>
+        <w:rPr>
+          <w:rFonts w:ascii="Arial" w:eastAsia="Times New Roman" w:hAnsi="Arial" w:cs="Arial"/>
+          <w:color w:val="FF0000"/>
+        </w:rPr>
+        <w:t xml:space="preserve"> [</w:t>
+      </w:r>
+      <w:r>
+        <w:rPr>
+          <w:rFonts w:ascii="Arial" w:eastAsia="Times New Roman" w:hAnsi="Arial" w:cs="Arial"/>
+          <w:color w:val="44546A" w:themeColor="text2"/>
+        </w:rPr>
+        <w:t>14</w:t>
+      </w:r>
+      <w:r>
+        <w:rPr>
+          <w:rFonts w:ascii="Arial" w:eastAsia="Times New Roman" w:hAnsi="Arial" w:cs="Arial"/>
+          <w:color w:val="FF0000"/>
+        </w:rPr>
+        <w:t>], [</w:t>
+      </w:r>
+      <w:r>
+        <w:rPr>
+          <w:rFonts w:ascii="Arial" w:eastAsia="Times New Roman" w:hAnsi="Arial" w:cs="Arial"/>
+          <w:color w:val="44546A" w:themeColor="text2"/>
+        </w:rPr>
+        <w:t>40</w:t>
+      </w:r>
+      <w:r>
+        <w:rPr>
+          <w:rFonts w:ascii="Arial" w:eastAsia="Times New Roman" w:hAnsi="Arial" w:cs="Arial"/>
+          <w:color w:val="FF0000"/>
+        </w:rPr>
+        <w:t>]</w:t>
+      </w:r>
+      <w:r>
+        <w:rPr>
+          <w:rFonts w:ascii="Arial" w:eastAsia="Times New Roman" w:hAnsi="Arial" w:cs="Arial"/>
+          <w:color w:val="FF0000"/>
+        </w:rPr>
+        <w:t>. In addition, it is possible that a variety of technical debt that is not self-admitted is present in the analyzed projects. However, considering all technical debt is out of the scope of this work.</w:t>
+      </w:r>
+      <w:r>
+        <w:rPr>
+          <w:rFonts w:ascii="Arial" w:eastAsia="Times New Roman" w:hAnsi="Arial" w:cs="Arial"/>
+          <w:color w:val="FF0000"/>
+        </w:rPr>
+        <w:t>”</w:t>
+      </w:r>
+    </w:p>
+    <w:p>
+      <w:pPr>
+        <w:rPr>
+          <w:rFonts w:ascii="Arial" w:eastAsia="Times New Roman" w:hAnsi="Arial" w:cs="Arial"/>
+          <w:color w:val="FF0000"/>
+        </w:rPr>
+      </w:pPr>
+      <w:r>
+        <w:rPr>
+          <w:rFonts w:ascii="Arial" w:eastAsia="Times New Roman" w:hAnsi="Arial" w:cs="Arial"/>
+          <w:color w:val="FF0000"/>
+        </w:rPr>
+        <w:t>These are the citations related to this change:</w:t>
+      </w:r>
+    </w:p>
+    <w:p>
+      <w:pPr>
+        <w:rPr>
+          <w:rFonts w:ascii="Arial" w:eastAsia="Times New Roman" w:hAnsi="Arial" w:cs="Arial"/>
+          <w:color w:val="FF0000"/>
+        </w:rPr>
+      </w:pPr>
+    </w:p>
+    <w:p>
+      <w:pPr>
+        <w:widowControl w:val="0"/>
+        <w:tabs>
+          <w:tab w:val="left" w:pos="220"/>
+          <w:tab w:val="left" w:pos="720"/>
+        </w:tabs>
+        <w:autoSpaceDE w:val="0"/>
+        <w:autoSpaceDN w:val="0"/>
+        <w:adjustRightInd w:val="0"/>
+        <w:spacing w:after="240" w:line="260" w:lineRule="atLeast"/>
+        <w:rPr>
+          <w:rFonts w:ascii="Times" w:hAnsi="Times" w:cs="Times"/>
+          <w:lang w:val="en-US"/>
+        </w:rPr>
+      </w:pPr>
+      <w:r>
+        <w:rPr>
+          <w:rFonts w:ascii="Times" w:hAnsi="Times" w:cs="Times"/>
+          <w:sz w:val="22"/>
+          <w:szCs w:val="22"/>
+          <w:lang w:val="en-US"/>
+        </w:rPr>
+        <w:t>[14</w:t>
+      </w:r>
+      <w:proofErr w:type="gramStart"/>
+      <w:r>
+        <w:rPr>
+          <w:rFonts w:ascii="Times" w:hAnsi="Times" w:cs="Times"/>
+          <w:sz w:val="22"/>
+          <w:szCs w:val="22"/>
+          <w:lang w:val="en-US"/>
+        </w:rPr>
+        <w:t>]  A</w:t>
+      </w:r>
+      <w:proofErr w:type="gramEnd"/>
+      <w:r>
+        <w:rPr>
+          <w:rFonts w:ascii="Times" w:hAnsi="Times" w:cs="Times"/>
+          <w:sz w:val="22"/>
+          <w:szCs w:val="22"/>
+          <w:lang w:val="en-US"/>
+        </w:rPr>
+        <w:t xml:space="preserve">. </w:t>
+      </w:r>
+      <w:proofErr w:type="spellStart"/>
+      <w:r>
+        <w:rPr>
+          <w:rFonts w:ascii="Times" w:hAnsi="Times" w:cs="Times"/>
+          <w:sz w:val="22"/>
+          <w:szCs w:val="22"/>
+          <w:lang w:val="en-US"/>
+        </w:rPr>
+        <w:t>Potdar</w:t>
+      </w:r>
+      <w:proofErr w:type="spellEnd"/>
+      <w:r>
+        <w:rPr>
+          <w:rFonts w:ascii="Times" w:hAnsi="Times" w:cs="Times"/>
+          <w:sz w:val="22"/>
+          <w:szCs w:val="22"/>
+          <w:lang w:val="en-US"/>
+        </w:rPr>
+        <w:t xml:space="preserve"> and E. Shihab, “An exploratory study on self-admitted technical debt,” in </w:t>
+      </w:r>
+      <w:r>
+        <w:rPr>
+          <w:rFonts w:ascii="Times" w:hAnsi="Times" w:cs="Times"/>
+          <w:i/>
+          <w:iCs/>
+          <w:sz w:val="22"/>
+          <w:szCs w:val="22"/>
+          <w:lang w:val="en-US"/>
+        </w:rPr>
+        <w:t>Proceedings of the IEEE International Conference on Software Maintenance and Evolution</w:t>
+      </w:r>
+      <w:r>
+        <w:rPr>
+          <w:rFonts w:ascii="Times" w:hAnsi="Times" w:cs="Times"/>
+          <w:sz w:val="22"/>
+          <w:szCs w:val="22"/>
+          <w:lang w:val="en-US"/>
+        </w:rPr>
+        <w:t xml:space="preserve">, 2014, pp. 91–100. </w:t>
+      </w:r>
+      <w:r>
+        <w:rPr>
+          <w:rFonts w:ascii="Times" w:hAnsi="Times" w:cs="Times"/>
+          <w:lang w:val="en-US"/>
+        </w:rPr>
+        <w:t> +</w:t>
+      </w:r>
+    </w:p>
+    <w:p>
+      <w:pPr>
+        <w:widowControl w:val="0"/>
+        <w:autoSpaceDE w:val="0"/>
+        <w:autoSpaceDN w:val="0"/>
+        <w:adjustRightInd w:val="0"/>
+        <w:spacing w:after="240" w:line="260" w:lineRule="atLeast"/>
+        <w:rPr>
+          <w:rFonts w:ascii="Times" w:hAnsi="Times" w:cs="Times"/>
+          <w:lang w:val="en-US"/>
+        </w:rPr>
+      </w:pPr>
+      <w:r>
+        <w:rPr>
+          <w:rFonts w:ascii="Times" w:hAnsi="Times" w:cs="Times"/>
+          <w:sz w:val="22"/>
+          <w:szCs w:val="22"/>
+          <w:lang w:val="en-US"/>
+        </w:rPr>
+        <w:t xml:space="preserve">[40] </w:t>
+      </w:r>
+      <w:r>
+        <w:rPr>
+          <w:rFonts w:ascii="Times" w:hAnsi="Times" w:cs="Times"/>
+          <w:sz w:val="22"/>
+          <w:szCs w:val="22"/>
+          <w:lang w:val="en-US"/>
+        </w:rPr>
+        <w:t xml:space="preserve">B. </w:t>
+      </w:r>
+      <w:proofErr w:type="spellStart"/>
+      <w:r>
+        <w:rPr>
+          <w:rFonts w:ascii="Times" w:hAnsi="Times" w:cs="Times"/>
+          <w:sz w:val="22"/>
+          <w:szCs w:val="22"/>
+          <w:lang w:val="en-US"/>
+        </w:rPr>
+        <w:t>Fluri</w:t>
+      </w:r>
+      <w:proofErr w:type="spellEnd"/>
+      <w:r>
+        <w:rPr>
+          <w:rFonts w:ascii="Times" w:hAnsi="Times" w:cs="Times"/>
+          <w:sz w:val="22"/>
+          <w:szCs w:val="22"/>
+          <w:lang w:val="en-US"/>
+        </w:rPr>
+        <w:t xml:space="preserve">, M. </w:t>
+      </w:r>
+      <w:proofErr w:type="spellStart"/>
+      <w:r>
+        <w:rPr>
+          <w:rFonts w:ascii="Times" w:hAnsi="Times" w:cs="Times"/>
+          <w:sz w:val="22"/>
+          <w:szCs w:val="22"/>
+          <w:lang w:val="en-US"/>
+        </w:rPr>
+        <w:t>Wursch</w:t>
+      </w:r>
+      <w:proofErr w:type="spellEnd"/>
+      <w:r>
+        <w:rPr>
+          <w:rFonts w:ascii="Times" w:hAnsi="Times" w:cs="Times"/>
+          <w:sz w:val="22"/>
+          <w:szCs w:val="22"/>
+          <w:lang w:val="en-US"/>
+        </w:rPr>
+        <w:t xml:space="preserve">, and H. Gall, “Do code and comments co-evolve? </w:t>
+      </w:r>
+      <w:proofErr w:type="gramStart"/>
+      <w:r>
+        <w:rPr>
+          <w:rFonts w:ascii="Times" w:hAnsi="Times" w:cs="Times"/>
+          <w:sz w:val="22"/>
+          <w:szCs w:val="22"/>
+          <w:lang w:val="en-US"/>
+        </w:rPr>
+        <w:t>on</w:t>
+      </w:r>
+      <w:proofErr w:type="gramEnd"/>
+      <w:r>
+        <w:rPr>
+          <w:rFonts w:ascii="Times" w:hAnsi="Times" w:cs="Times"/>
+          <w:sz w:val="22"/>
+          <w:szCs w:val="22"/>
+          <w:lang w:val="en-US"/>
+        </w:rPr>
+        <w:t xml:space="preserve"> the relation between source code and comment changes,” in </w:t>
+      </w:r>
+      <w:r>
+        <w:rPr>
+          <w:rFonts w:ascii="Times" w:hAnsi="Times" w:cs="Times"/>
+          <w:i/>
+          <w:iCs/>
+          <w:sz w:val="22"/>
+          <w:szCs w:val="22"/>
+          <w:lang w:val="en-US"/>
+        </w:rPr>
+        <w:t xml:space="preserve">Proceedings of the 14th Working Conference on Reverse </w:t>
+      </w:r>
+      <w:r>
+        <w:rPr>
+          <w:rFonts w:ascii="Times" w:hAnsi="Times" w:cs="Times"/>
+          <w:i/>
+          <w:iCs/>
+          <w:sz w:val="22"/>
+          <w:szCs w:val="22"/>
+          <w:lang w:val="en-US"/>
+        </w:rPr>
+        <w:lastRenderedPageBreak/>
+        <w:t>Engineering</w:t>
+      </w:r>
+      <w:r>
+        <w:rPr>
+          <w:rFonts w:ascii="Times" w:hAnsi="Times" w:cs="Times"/>
+          <w:sz w:val="22"/>
+          <w:szCs w:val="22"/>
+          <w:lang w:val="en-US"/>
+        </w:rPr>
+        <w:t xml:space="preserve">, 2007, pp. 70–79. </w:t>
+      </w:r>
+    </w:p>
+    <w:p>
+      <w:pPr>
+        <w:rPr>
+          <w:rFonts w:ascii="Arial" w:eastAsia="Times New Roman" w:hAnsi="Arial" w:cs="Arial"/>
+          <w:color w:val="FF0000"/>
+        </w:rPr>
+      </w:pPr>
+    </w:p>
+    <w:p>
+      <w:pPr>
+        <w:rPr>
+          <w:rFonts w:ascii="Arial" w:eastAsia="Times New Roman" w:hAnsi="Arial" w:cs="Arial"/>
+          <w:color w:val="FF0000"/>
+        </w:rPr>
+      </w:pPr>
+    </w:p>
+    <w:p>
+      <w:pPr>
+        <w:rPr>
+          <w:rFonts w:ascii="Arial" w:eastAsia="Times New Roman" w:hAnsi="Arial" w:cs="Arial"/>
+          <w:color w:val="FF0000"/>
+        </w:rPr>
+      </w:pPr>
+      <w:r>
+        <w:rPr>
+          <w:rFonts w:ascii="Arial" w:eastAsia="Times New Roman" w:hAnsi="Arial" w:cs="Arial"/>
+          <w:color w:val="FF0000"/>
+        </w:rPr>
+        <w:t>--------------------</w:t>
+      </w:r>
+      <w:r>
+        <w:rPr>
+          <w:rFonts w:ascii="Arial" w:eastAsia="Times New Roman" w:hAnsi="Arial" w:cs="Arial"/>
+          <w:color w:val="FF0000"/>
+        </w:rPr>
+        <w:t>-</w:t>
+      </w:r>
+      <w:r>
+        <w:rPr>
+          <w:rFonts w:ascii="Arial" w:eastAsia="Times New Roman" w:hAnsi="Arial" w:cs="Arial"/>
+          <w:color w:val="FF0000"/>
+        </w:rPr>
+        <w:t>----------------------------------------------------------------------------------------------</w:t>
+      </w:r>
+    </w:p>
+    <w:p>
+      <w:pPr>
+        <w:rPr>
+          <w:rFonts w:ascii="Arial" w:eastAsia="Times New Roman" w:hAnsi="Arial" w:cs="Arial"/>
+          <w:color w:val="FF0000"/>
         </w:rPr>
       </w:pPr>
       <w:r>
@@ -21627,6 +22654,43 @@
         </w:rPr>
         <w:t>We should cite the ICSME paper or do our own analysis here of comment and code co-change.</w:t>
       </w:r>
+    </w:p>
+    <w:p>
+      <w:pPr>
+        <w:rPr>
+          <w:rFonts w:ascii="Arial" w:eastAsia="Times New Roman" w:hAnsi="Arial" w:cs="Arial"/>
+          <w:color w:val="FF0000"/>
+        </w:rPr>
+      </w:pPr>
+      <w:r>
+        <w:rPr>
+          <w:rFonts w:ascii="Arial" w:eastAsia="Times New Roman" w:hAnsi="Arial" w:cs="Arial"/>
+          <w:color w:val="FF0000"/>
+        </w:rPr>
+        <w:t>--------------------</w:t>
+      </w:r>
+      <w:r>
+        <w:rPr>
+          <w:rFonts w:ascii="Arial" w:eastAsia="Times New Roman" w:hAnsi="Arial" w:cs="Arial"/>
+          <w:color w:val="FF0000"/>
+        </w:rPr>
+        <w:t>-</w:t>
+      </w:r>
+      <w:r>
+        <w:rPr>
+          <w:rFonts w:ascii="Arial" w:eastAsia="Times New Roman" w:hAnsi="Arial" w:cs="Arial"/>
+          <w:color w:val="FF0000"/>
+        </w:rPr>
+        <w:t>----------------------------------------------------------------------------------------------</w:t>
+      </w:r>
+    </w:p>
+    <w:p>
+      <w:pPr>
+        <w:rPr>
+          <w:rFonts w:ascii="Arial" w:eastAsia="Times New Roman" w:hAnsi="Arial" w:cs="Arial"/>
+          <w:color w:val="000000"/>
+        </w:rPr>
+      </w:pPr>
       <w:r>
         <w:rPr>
           <w:rFonts w:ascii="Arial" w:eastAsia="Times New Roman" w:hAnsi="Arial" w:cs="Arial"/>
@@ -21698,6 +22762,35 @@
       <w:pPr>
         <w:rPr>
           <w:rFonts w:ascii="Arial" w:eastAsia="Times New Roman" w:hAnsi="Arial" w:cs="Arial"/>
+          <w:color w:val="FF0000"/>
+        </w:rPr>
+      </w:pPr>
+      <w:r>
+        <w:rPr>
+          <w:rFonts w:ascii="Arial" w:eastAsia="Times New Roman" w:hAnsi="Arial" w:cs="Arial"/>
+          <w:color w:val="FF0000"/>
+        </w:rPr>
+        <w:t>--------------------</w:t>
+      </w:r>
+      <w:r>
+        <w:rPr>
+          <w:rFonts w:ascii="Arial" w:eastAsia="Times New Roman" w:hAnsi="Arial" w:cs="Arial"/>
+          <w:color w:val="FF0000"/>
+        </w:rPr>
+        <w:t>-</w:t>
+      </w:r>
+      <w:r>
+        <w:rPr>
+          <w:rFonts w:ascii="Arial" w:eastAsia="Times New Roman" w:hAnsi="Arial" w:cs="Arial"/>
+          <w:color w:val="FF0000"/>
+        </w:rPr>
+        <w:t>----------------------------------------------------------------------------------------------</w:t>
+      </w:r>
+    </w:p>
+    <w:p>
+      <w:pPr>
+        <w:rPr>
+          <w:rFonts w:ascii="Arial" w:eastAsia="Times New Roman" w:hAnsi="Arial" w:cs="Arial"/>
           <w:color w:val="000000"/>
         </w:rPr>
       </w:pPr>
@@ -21713,25 +22806,40 @@
       <w:pPr>
         <w:rPr>
           <w:rFonts w:ascii="Arial" w:eastAsia="Times New Roman" w:hAnsi="Arial" w:cs="Arial"/>
-          <w:color w:val="000000"/>
-        </w:rPr>
-      </w:pPr>
-    </w:p>
-    <w:p>
-      <w:pPr>
-        <w:rPr>
-          <w:rFonts w:ascii="Arial" w:eastAsia="Times New Roman" w:hAnsi="Arial" w:cs="Arial"/>
-          <w:color w:val="000000"/>
-        </w:rPr>
-      </w:pPr>
-    </w:p>
-    <w:p>
-      <w:pPr>
-        <w:rPr>
-          <w:rFonts w:ascii="Arial" w:eastAsia="Times New Roman" w:hAnsi="Arial" w:cs="Arial"/>
-          <w:color w:val="000000"/>
-        </w:rPr>
-      </w:pPr>
+          <w:color w:val="FF0000"/>
+        </w:rPr>
+      </w:pPr>
+      <w:r>
+        <w:rPr>
+          <w:rFonts w:ascii="Arial" w:eastAsia="Times New Roman" w:hAnsi="Arial" w:cs="Arial"/>
+          <w:color w:val="FF0000"/>
+        </w:rPr>
+        <w:t>--------------------</w:t>
+      </w:r>
+      <w:r>
+        <w:rPr>
+          <w:rFonts w:ascii="Arial" w:eastAsia="Times New Roman" w:hAnsi="Arial" w:cs="Arial"/>
+          <w:color w:val="FF0000"/>
+        </w:rPr>
+        <w:t>-</w:t>
+      </w:r>
+      <w:r>
+        <w:rPr>
+          <w:rFonts w:ascii="Arial" w:eastAsia="Times New Roman" w:hAnsi="Arial" w:cs="Arial"/>
+          <w:color w:val="FF0000"/>
+        </w:rPr>
+        <w:t>----------------------------------------------------------------------------------------------</w:t>
+      </w:r>
+    </w:p>
+    <w:p>
+      <w:pPr>
+        <w:rPr>
+          <w:rFonts w:ascii="Arial" w:eastAsia="Times New Roman" w:hAnsi="Arial" w:cs="Arial"/>
+          <w:color w:val="FF0000"/>
+        </w:rPr>
+      </w:pPr>
+      <w:bookmarkStart w:id="36" w:name="_GoBack"/>
+      <w:bookmarkEnd w:id="36"/>
       <w:r>
         <w:rPr>
           <w:rFonts w:ascii="Arial" w:eastAsia="Times New Roman" w:hAnsi="Arial" w:cs="Arial"/>
@@ -21755,6 +22863,35 @@
           <w:color w:val="FF0000"/>
         </w:rPr>
       </w:pPr>
+      <w:r>
+        <w:rPr>
+          <w:rFonts w:ascii="Arial" w:eastAsia="Times New Roman" w:hAnsi="Arial" w:cs="Arial"/>
+          <w:color w:val="FF0000"/>
+        </w:rPr>
+        <w:t>--------------------</w:t>
+      </w:r>
+      <w:r>
+        <w:rPr>
+          <w:rFonts w:ascii="Arial" w:eastAsia="Times New Roman" w:hAnsi="Arial" w:cs="Arial"/>
+          <w:color w:val="FF0000"/>
+        </w:rPr>
+        <w:t>-</w:t>
+      </w:r>
+      <w:r>
+        <w:rPr>
+          <w:rFonts w:ascii="Arial" w:eastAsia="Times New Roman" w:hAnsi="Arial" w:cs="Arial"/>
+          <w:color w:val="FF0000"/>
+        </w:rPr>
+        <w:t>----------------------------------------------------------------------------------------------</w:t>
+      </w:r>
+    </w:p>
+    <w:p>
+      <w:pPr>
+        <w:rPr>
+          <w:rFonts w:ascii="Arial" w:eastAsia="Times New Roman" w:hAnsi="Arial" w:cs="Arial"/>
+          <w:color w:val="FF0000"/>
+        </w:rPr>
+      </w:pPr>
       <w:commentRangeStart w:id="37"/>
       <w:r>
         <w:rPr>
@@ -21782,6 +22919,853 @@
       <w:pPr>
         <w:rPr>
           <w:rFonts w:ascii="Arial" w:eastAsia="Times New Roman" w:hAnsi="Arial" w:cs="Arial"/>
+          <w:color w:val="FF0000"/>
+        </w:rPr>
+      </w:pPr>
+      <w:r>
+        <w:rPr>
+          <w:rFonts w:ascii="Arial" w:eastAsia="Times New Roman" w:hAnsi="Arial" w:cs="Arial"/>
+          <w:color w:val="FF0000"/>
+        </w:rPr>
+        <w:t>--------------------</w:t>
+      </w:r>
+      <w:r>
+        <w:rPr>
+          <w:rFonts w:ascii="Arial" w:eastAsia="Times New Roman" w:hAnsi="Arial" w:cs="Arial"/>
+          <w:color w:val="FF0000"/>
+        </w:rPr>
+        <w:t>-</w:t>
+      </w:r>
+      <w:r>
+        <w:rPr>
+          <w:rFonts w:ascii="Arial" w:eastAsia="Times New Roman" w:hAnsi="Arial" w:cs="Arial"/>
+          <w:color w:val="FF0000"/>
+        </w:rPr>
+        <w:t>----------------------------------------------------------------------------------------------</w:t>
+      </w:r>
+    </w:p>
+    <w:p>
+      <w:pPr>
+        <w:rPr>
+          <w:rFonts w:ascii="Arial" w:eastAsia="Times New Roman" w:hAnsi="Arial" w:cs="Arial"/>
+          <w:color w:val="000000"/>
+        </w:rPr>
+      </w:pPr>
+      <w:r>
+        <w:rPr>
+          <w:rFonts w:ascii="Arial" w:eastAsia="Times New Roman" w:hAnsi="Arial" w:cs="Arial"/>
+          <w:color w:val="000000"/>
+        </w:rPr>
+        <w:br/>
+      </w:r>
+      <w:r>
+        <w:rPr>
+          <w:rFonts w:ascii="Arial" w:eastAsia="Times New Roman" w:hAnsi="Arial" w:cs="Arial"/>
+          <w:color w:val="000000"/>
+        </w:rPr>
+        <w:t>•</w:t>
+      </w:r>
+      <w:r>
+        <w:rPr>
+          <w:rFonts w:ascii="Arial" w:eastAsia="Times New Roman" w:hAnsi="Arial" w:cs="Arial"/>
+          <w:color w:val="000000"/>
+        </w:rPr>
+        <w:t xml:space="preserve">  (R3-3)</w:t>
+      </w:r>
+      <w:r>
+        <w:rPr>
+          <w:rFonts w:ascii="Arial" w:eastAsia="Times New Roman" w:hAnsi="Arial" w:cs="Arial"/>
+          <w:color w:val="000000"/>
+        </w:rPr>
+        <w:t xml:space="preserve"> </w:t>
+      </w:r>
+      <w:proofErr w:type="gramStart"/>
+      <w:r>
+        <w:rPr>
+          <w:rFonts w:ascii="Arial" w:eastAsia="Times New Roman" w:hAnsi="Arial" w:cs="Arial"/>
+          <w:color w:val="000000"/>
+        </w:rPr>
+        <w:t>My</w:t>
+      </w:r>
+      <w:proofErr w:type="gramEnd"/>
+      <w:r>
+        <w:rPr>
+          <w:rFonts w:ascii="Arial" w:eastAsia="Times New Roman" w:hAnsi="Arial" w:cs="Arial"/>
+          <w:color w:val="000000"/>
+        </w:rPr>
+        <w:t xml:space="preserve"> final concern is with RQ 3 in determining the necessary amount of training data. Ideally, this RQ should be answered with random samples of different sizes from all projects. Did the authors at least try every possible ordering of the projects to identify how many projects were needed to reach within 10% of the highest F1 measure? It’s unclear in the text exactly what methodology was used, but the graphs in the appendix on p. 16 seem to indicate that they tried many different combinations (I just can’t determine if the order of projects was random).</w:t>
+      </w:r>
+    </w:p>
+    <w:p>
+      <w:pPr>
+        <w:rPr>
+          <w:rFonts w:ascii="Arial" w:eastAsia="Times New Roman" w:hAnsi="Arial" w:cs="Arial"/>
+          <w:color w:val="000000"/>
+        </w:rPr>
+      </w:pPr>
+    </w:p>
+    <w:p>
+      <w:pPr>
+        <w:rPr>
+          <w:rFonts w:ascii="Arial" w:eastAsia="Times New Roman" w:hAnsi="Arial" w:cs="Arial"/>
+          <w:color w:val="FF0000"/>
+        </w:rPr>
+      </w:pPr>
+      <w:r>
+        <w:rPr>
+          <w:rFonts w:ascii="Arial" w:eastAsia="Times New Roman" w:hAnsi="Arial" w:cs="Arial"/>
+          <w:color w:val="FF0000"/>
+        </w:rPr>
+        <w:t>--------------------</w:t>
+      </w:r>
+      <w:r>
+        <w:rPr>
+          <w:rFonts w:ascii="Arial" w:eastAsia="Times New Roman" w:hAnsi="Arial" w:cs="Arial"/>
+          <w:color w:val="FF0000"/>
+        </w:rPr>
+        <w:t>-</w:t>
+      </w:r>
+      <w:r>
+        <w:rPr>
+          <w:rFonts w:ascii="Arial" w:eastAsia="Times New Roman" w:hAnsi="Arial" w:cs="Arial"/>
+          <w:color w:val="FF0000"/>
+        </w:rPr>
+        <w:t>----------------------------------------------------------------------------------------------</w:t>
+      </w:r>
+    </w:p>
+    <w:p>
+      <w:pPr>
+        <w:rPr>
+          <w:rFonts w:ascii="Arial" w:eastAsia="Times New Roman" w:hAnsi="Arial" w:cs="Arial"/>
+          <w:color w:val="FF0000"/>
+        </w:rPr>
+      </w:pPr>
+      <w:r>
+        <w:rPr>
+          <w:rFonts w:ascii="Arial" w:eastAsia="Times New Roman" w:hAnsi="Arial" w:cs="Arial"/>
+          <w:color w:val="FF0000"/>
+        </w:rPr>
+        <w:t xml:space="preserve">The order of the projects was not </w:t>
+      </w:r>
+      <w:proofErr w:type="gramStart"/>
+      <w:r>
+        <w:rPr>
+          <w:rFonts w:ascii="Arial" w:eastAsia="Times New Roman" w:hAnsi="Arial" w:cs="Arial"/>
+          <w:color w:val="FF0000"/>
+        </w:rPr>
+        <w:t>random,</w:t>
+      </w:r>
+      <w:proofErr w:type="gramEnd"/>
+      <w:r>
+        <w:rPr>
+          <w:rFonts w:ascii="Arial" w:eastAsia="Times New Roman" w:hAnsi="Arial" w:cs="Arial"/>
+          <w:color w:val="FF0000"/>
+        </w:rPr>
+        <w:t xml:space="preserve"> we put in the largest project first. </w:t>
+      </w:r>
+      <w:commentRangeStart w:id="38"/>
+      <w:r>
+        <w:rPr>
+          <w:rFonts w:ascii="Arial" w:eastAsia="Times New Roman" w:hAnsi="Arial" w:cs="Arial"/>
+          <w:color w:val="FF0000"/>
+        </w:rPr>
+        <w:t>Our analysis for reviewer 2 should address this comment as well.</w:t>
+      </w:r>
+      <w:commentRangeEnd w:id="38"/>
+      <w:r>
+        <w:rPr>
+          <w:rStyle w:val="CommentReference"/>
+        </w:rPr>
+        <w:commentReference w:id="38"/>
+      </w:r>
+      <w:r>
+        <w:rPr>
+          <w:rFonts w:ascii="MingLiU" w:eastAsia="MingLiU" w:hAnsi="MingLiU" w:cs="MingLiU"/>
+          <w:color w:val="000000"/>
+        </w:rPr>
+        <w:br/>
+      </w:r>
+      <w:r>
+        <w:rPr>
+          <w:rFonts w:ascii="Arial" w:eastAsia="Times New Roman" w:hAnsi="Arial" w:cs="Arial"/>
+          <w:color w:val="FF0000"/>
+        </w:rPr>
+        <w:t>--------------------</w:t>
+      </w:r>
+      <w:r>
+        <w:rPr>
+          <w:rFonts w:ascii="Arial" w:eastAsia="Times New Roman" w:hAnsi="Arial" w:cs="Arial"/>
+          <w:color w:val="FF0000"/>
+        </w:rPr>
+        <w:t>-</w:t>
+      </w:r>
+      <w:r>
+        <w:rPr>
+          <w:rFonts w:ascii="Arial" w:eastAsia="Times New Roman" w:hAnsi="Arial" w:cs="Arial"/>
+          <w:color w:val="FF0000"/>
+        </w:rPr>
+        <w:t>----------------------------------------------------------------------------------------------</w:t>
+      </w:r>
+    </w:p>
+    <w:p>
+      <w:pPr>
+        <w:rPr>
+          <w:rFonts w:ascii="Arial" w:eastAsia="Times New Roman" w:hAnsi="Arial" w:cs="Arial"/>
+          <w:color w:val="FF0000"/>
+        </w:rPr>
+      </w:pPr>
+      <w:r>
+        <w:rPr>
+          <w:rFonts w:ascii="MingLiU" w:eastAsia="MingLiU" w:hAnsi="MingLiU" w:cs="MingLiU"/>
+          <w:color w:val="000000"/>
+        </w:rPr>
+        <w:br/>
+      </w:r>
+      <w:r>
+        <w:rPr>
+          <w:rFonts w:ascii="Arial" w:eastAsia="Times New Roman" w:hAnsi="Arial" w:cs="Arial"/>
+          <w:color w:val="000000"/>
+        </w:rPr>
+        <w:t>•</w:t>
+      </w:r>
+      <w:r>
+        <w:rPr>
+          <w:rFonts w:ascii="Arial" w:eastAsia="Times New Roman" w:hAnsi="Arial" w:cs="Arial"/>
+          <w:color w:val="000000"/>
+        </w:rPr>
+        <w:t xml:space="preserve">  (R3-4) </w:t>
+      </w:r>
+      <w:proofErr w:type="gramStart"/>
+      <w:r>
+        <w:rPr>
+          <w:rFonts w:ascii="Arial" w:eastAsia="Times New Roman" w:hAnsi="Arial" w:cs="Arial"/>
+          <w:color w:val="000000"/>
+        </w:rPr>
+        <w:t>My</w:t>
+      </w:r>
+      <w:proofErr w:type="gramEnd"/>
+      <w:r>
+        <w:rPr>
+          <w:rFonts w:ascii="Arial" w:eastAsia="Times New Roman" w:hAnsi="Arial" w:cs="Arial"/>
+          <w:color w:val="000000"/>
+        </w:rPr>
+        <w:t xml:space="preserve"> issue with the conclusions the authors are making is all about the number </w:t>
+      </w:r>
+      <w:r>
+        <w:rPr>
+          <w:rFonts w:ascii="Arial" w:eastAsia="Times New Roman" w:hAnsi="Arial" w:cs="Arial"/>
+          <w:color w:val="000000"/>
+        </w:rPr>
+        <w:lastRenderedPageBreak/>
+        <w:t>of *comments* are needed, where in fact the only variable they are changing is the number of *projects*. Thus, I would tone down the claims in RQ3 to discuss number of projects, rather than number of comments, because it’s possible that a different ordering of projects would lead to a different conclusion in terms of comments. For example, maybe training can take place on 1 large project or 2 different projects with fewer comments and reach the same results with different numbers of comments. Ideally, I would have preferred to see more data points in this section before drawing conclusions about the number of comments needed. In fact, I would suggest the authors remove the data for Comment patterns &amp; the random classifier and instead report line graphs for the NLP-based approach only, condensed into fewer graphs (one for each kind of debt).</w:t>
+      </w:r>
+      <w:r>
+        <w:rPr>
+          <w:rFonts w:ascii="Arial" w:eastAsia="Times New Roman" w:hAnsi="Arial" w:cs="Arial"/>
+          <w:color w:val="000000"/>
+        </w:rPr>
+        <w:br/>
+      </w:r>
+      <w:r>
+        <w:rPr>
+          <w:rFonts w:ascii="Arial" w:eastAsia="Times New Roman" w:hAnsi="Arial" w:cs="Arial"/>
+          <w:color w:val="000000"/>
+        </w:rPr>
+        <w:br/>
+      </w:r>
+      <w:r>
+        <w:rPr>
+          <w:rFonts w:ascii="Arial" w:eastAsia="Times New Roman" w:hAnsi="Arial" w:cs="Arial"/>
+          <w:color w:val="FF0000"/>
+        </w:rPr>
+        <w:t>--------------------</w:t>
+      </w:r>
+      <w:r>
+        <w:rPr>
+          <w:rFonts w:ascii="Arial" w:eastAsia="Times New Roman" w:hAnsi="Arial" w:cs="Arial"/>
+          <w:color w:val="FF0000"/>
+        </w:rPr>
+        <w:t>-</w:t>
+      </w:r>
+      <w:r>
+        <w:rPr>
+          <w:rFonts w:ascii="Arial" w:eastAsia="Times New Roman" w:hAnsi="Arial" w:cs="Arial"/>
+          <w:color w:val="FF0000"/>
+        </w:rPr>
+        <w:t>----------------------------------------------------------------------------------------------</w:t>
+      </w:r>
+    </w:p>
+    <w:p>
+      <w:pPr>
+        <w:rPr>
+          <w:rFonts w:ascii="Arial" w:eastAsia="Times New Roman" w:hAnsi="Arial" w:cs="Arial"/>
+          <w:color w:val="000000"/>
+        </w:rPr>
+      </w:pPr>
+      <w:r>
+        <w:rPr>
+          <w:rFonts w:ascii="Arial" w:eastAsia="Times New Roman" w:hAnsi="Arial" w:cs="Arial"/>
+          <w:color w:val="FF0000"/>
+        </w:rPr>
+        <w:t xml:space="preserve">Sure, we can tone down and discuss per project. I don’t think it is a good idea to </w:t>
+      </w:r>
+      <w:commentRangeStart w:id="39"/>
+      <w:r>
+        <w:rPr>
+          <w:rFonts w:ascii="Arial" w:eastAsia="Times New Roman" w:hAnsi="Arial" w:cs="Arial"/>
+          <w:color w:val="FF0000"/>
+        </w:rPr>
+        <w:t>remove the random and comment comparison</w:t>
+      </w:r>
+      <w:commentRangeEnd w:id="39"/>
+      <w:r>
+        <w:rPr>
+          <w:rStyle w:val="CommentReference"/>
+        </w:rPr>
+        <w:commentReference w:id="39"/>
+      </w:r>
+      <w:r>
+        <w:rPr>
+          <w:rFonts w:ascii="Arial" w:eastAsia="Times New Roman" w:hAnsi="Arial" w:cs="Arial"/>
+          <w:color w:val="FF0000"/>
+        </w:rPr>
+        <w:t>.</w:t>
+      </w:r>
+    </w:p>
+    <w:p>
+      <w:pPr>
+        <w:rPr>
+          <w:rFonts w:ascii="Arial" w:eastAsia="Times New Roman" w:hAnsi="Arial" w:cs="Arial"/>
+          <w:color w:val="FF0000"/>
+        </w:rPr>
+      </w:pPr>
+      <w:r>
+        <w:rPr>
+          <w:rFonts w:ascii="Arial" w:eastAsia="Times New Roman" w:hAnsi="Arial" w:cs="Arial"/>
+          <w:color w:val="FF0000"/>
+        </w:rPr>
+        <w:t>--------------------</w:t>
+      </w:r>
+      <w:r>
+        <w:rPr>
+          <w:rFonts w:ascii="Arial" w:eastAsia="Times New Roman" w:hAnsi="Arial" w:cs="Arial"/>
+          <w:color w:val="FF0000"/>
+        </w:rPr>
+        <w:t>-</w:t>
+      </w:r>
+      <w:r>
+        <w:rPr>
+          <w:rFonts w:ascii="Arial" w:eastAsia="Times New Roman" w:hAnsi="Arial" w:cs="Arial"/>
+          <w:color w:val="FF0000"/>
+        </w:rPr>
+        <w:t>----------------------------------------------------------------------------------------------</w:t>
+      </w:r>
+    </w:p>
+    <w:p>
+      <w:pPr>
+        <w:rPr>
+          <w:rFonts w:ascii="Arial" w:eastAsia="Times New Roman" w:hAnsi="Arial" w:cs="Arial"/>
+          <w:color w:val="000000"/>
+        </w:rPr>
+      </w:pPr>
+      <w:r>
+        <w:rPr>
+          <w:rFonts w:ascii="Arial" w:eastAsia="Times New Roman" w:hAnsi="Arial" w:cs="Arial"/>
+          <w:color w:val="000000"/>
+        </w:rPr>
+        <w:br/>
+        <w:t>Specific comments:</w:t>
+      </w:r>
+      <w:r>
+        <w:rPr>
+          <w:rFonts w:ascii="Arial" w:eastAsia="Times New Roman" w:hAnsi="Arial" w:cs="Arial"/>
+          <w:color w:val="000000"/>
+        </w:rPr>
+        <w:br/>
+      </w:r>
+      <w:r>
+        <w:rPr>
+          <w:rFonts w:ascii="Arial" w:eastAsia="Times New Roman" w:hAnsi="Arial" w:cs="Arial"/>
+          <w:color w:val="000000"/>
+        </w:rPr>
+        <w:br/>
+      </w:r>
+      <w:r>
+        <w:rPr>
+          <w:rFonts w:ascii="Arial" w:eastAsia="Times New Roman" w:hAnsi="Arial" w:cs="Arial"/>
+          <w:color w:val="000000"/>
+        </w:rPr>
+        <w:t>•</w:t>
+      </w:r>
+      <w:r>
+        <w:rPr>
+          <w:rFonts w:ascii="Arial" w:eastAsia="Times New Roman" w:hAnsi="Arial" w:cs="Arial"/>
+          <w:color w:val="000000"/>
+        </w:rPr>
+        <w:t xml:space="preserve">  </w:t>
+      </w:r>
+      <w:r>
+        <w:rPr>
+          <w:rFonts w:ascii="Arial" w:eastAsia="Times New Roman" w:hAnsi="Arial" w:cs="Arial"/>
+          <w:color w:val="000000"/>
+          <w:highlight w:val="green"/>
+        </w:rPr>
+        <w:t>(R3-5)</w:t>
+      </w:r>
+      <w:r>
+        <w:rPr>
+          <w:rFonts w:ascii="Arial" w:eastAsia="Times New Roman" w:hAnsi="Arial" w:cs="Arial"/>
+          <w:color w:val="000000"/>
+        </w:rPr>
+        <w:t xml:space="preserve"> </w:t>
+      </w:r>
+      <w:r>
+        <w:rPr>
+          <w:rFonts w:ascii="Arial" w:eastAsia="Times New Roman" w:hAnsi="Arial" w:cs="Arial"/>
+          <w:color w:val="000000"/>
+        </w:rPr>
+        <w:t>- Table 2: I recognize that the data set is small, but I think it would be worth reporting some statistical analysis. The relationships seem quite pronounced and might still be statistically significant.</w:t>
+      </w:r>
+    </w:p>
+    <w:p>
+      <w:pPr>
+        <w:rPr>
+          <w:rFonts w:ascii="Arial" w:eastAsia="Times New Roman" w:hAnsi="Arial" w:cs="Arial"/>
+          <w:color w:val="000000"/>
+        </w:rPr>
+      </w:pPr>
+    </w:p>
+    <w:p>
+      <w:pPr>
+        <w:rPr>
+          <w:rFonts w:ascii="Arial" w:eastAsia="Times New Roman" w:hAnsi="Arial" w:cs="Arial"/>
+          <w:color w:val="FF0000"/>
+        </w:rPr>
+      </w:pPr>
+      <w:r>
+        <w:rPr>
+          <w:rFonts w:ascii="Arial" w:eastAsia="Times New Roman" w:hAnsi="Arial" w:cs="Arial"/>
+          <w:color w:val="FF0000"/>
+        </w:rPr>
+        <w:t xml:space="preserve">Thank you for the </w:t>
+      </w:r>
+      <w:proofErr w:type="gramStart"/>
+      <w:r>
+        <w:rPr>
+          <w:rFonts w:ascii="Arial" w:eastAsia="Times New Roman" w:hAnsi="Arial" w:cs="Arial"/>
+          <w:color w:val="FF0000"/>
+        </w:rPr>
+        <w:t>comment,</w:t>
+      </w:r>
+      <w:proofErr w:type="gramEnd"/>
+      <w:r>
+        <w:rPr>
+          <w:rFonts w:ascii="Arial" w:eastAsia="Times New Roman" w:hAnsi="Arial" w:cs="Arial"/>
+          <w:color w:val="FF0000"/>
+        </w:rPr>
+        <w:t xml:space="preserve"> Indeed we agree with the reviewer </w:t>
+      </w:r>
+      <w:r>
+        <w:rPr>
+          <w:rFonts w:ascii="Arial" w:eastAsia="Times New Roman" w:hAnsi="Arial" w:cs="Arial"/>
+          <w:color w:val="FF0000"/>
+        </w:rPr>
+        <w:t xml:space="preserve">that reporting </w:t>
+      </w:r>
+      <w:proofErr w:type="spellStart"/>
+      <w:r>
+        <w:rPr>
+          <w:rFonts w:ascii="Arial" w:eastAsia="Times New Roman" w:hAnsi="Arial" w:cs="Arial"/>
+          <w:color w:val="FF0000"/>
+        </w:rPr>
+        <w:t>statical</w:t>
+      </w:r>
+      <w:proofErr w:type="spellEnd"/>
+      <w:r>
+        <w:rPr>
+          <w:rFonts w:ascii="Arial" w:eastAsia="Times New Roman" w:hAnsi="Arial" w:cs="Arial"/>
+          <w:color w:val="FF0000"/>
+        </w:rPr>
+        <w:t xml:space="preserve"> analysis would be interesting. To address this comment we added the following text into the original manuscript in </w:t>
+      </w:r>
+      <w:r>
+        <w:rPr>
+          <w:rFonts w:ascii="Arial" w:eastAsia="Times New Roman" w:hAnsi="Arial" w:cs="Arial"/>
+          <w:color w:val="FF0000"/>
+        </w:rPr>
+        <w:t xml:space="preserve">Section </w:t>
+      </w:r>
+      <w:r>
+        <w:rPr>
+          <w:rFonts w:ascii="Arial" w:eastAsia="Times New Roman" w:hAnsi="Arial" w:cs="Arial"/>
+          <w:color w:val="44546A" w:themeColor="text2"/>
+        </w:rPr>
+        <w:t>3</w:t>
+      </w:r>
+      <w:r>
+        <w:rPr>
+          <w:rFonts w:ascii="Arial" w:eastAsia="Times New Roman" w:hAnsi="Arial" w:cs="Arial"/>
+          <w:color w:val="FF0000"/>
+        </w:rPr>
+        <w:t xml:space="preserve">, </w:t>
+      </w:r>
+      <w:r>
+        <w:rPr>
+          <w:rFonts w:ascii="Arial" w:eastAsia="Times New Roman" w:hAnsi="Arial" w:cs="Arial"/>
+          <w:color w:val="44546A" w:themeColor="text2"/>
+        </w:rPr>
+        <w:t>RQ1</w:t>
+      </w:r>
+      <w:r>
+        <w:rPr>
+          <w:rFonts w:ascii="Arial" w:eastAsia="Times New Roman" w:hAnsi="Arial" w:cs="Arial"/>
+          <w:color w:val="FF0000"/>
+        </w:rPr>
+        <w:t xml:space="preserve">, </w:t>
+      </w:r>
+      <w:proofErr w:type="gramStart"/>
+      <w:r>
+        <w:rPr>
+          <w:rFonts w:ascii="Arial" w:eastAsia="Times New Roman" w:hAnsi="Arial" w:cs="Arial"/>
+          <w:color w:val="FF0000"/>
+        </w:rPr>
+        <w:t>paragraph</w:t>
+      </w:r>
+      <w:proofErr w:type="gramEnd"/>
+      <w:r>
+        <w:rPr>
+          <w:rFonts w:ascii="Arial" w:eastAsia="Times New Roman" w:hAnsi="Arial" w:cs="Arial"/>
+          <w:color w:val="FF0000"/>
+        </w:rPr>
+        <w:t xml:space="preserve"> </w:t>
+      </w:r>
+      <w:r>
+        <w:rPr>
+          <w:rFonts w:ascii="Arial" w:eastAsia="Times New Roman" w:hAnsi="Arial" w:cs="Arial"/>
+          <w:color w:val="44546A" w:themeColor="text2"/>
+        </w:rPr>
+        <w:t>10</w:t>
+      </w:r>
+      <w:r>
+        <w:rPr>
+          <w:rFonts w:ascii="Arial" w:eastAsia="Times New Roman" w:hAnsi="Arial" w:cs="Arial"/>
+          <w:color w:val="FF0000"/>
+        </w:rPr>
+        <w:t>.</w:t>
+      </w:r>
+    </w:p>
+    <w:p>
+      <w:pPr>
+        <w:rPr>
+          <w:rFonts w:ascii="Arial" w:eastAsia="Times New Roman" w:hAnsi="Arial" w:cs="Arial"/>
+          <w:color w:val="FF0000"/>
+        </w:rPr>
+      </w:pPr>
+    </w:p>
+    <w:p>
+      <w:pPr>
+        <w:rPr>
+          <w:rFonts w:ascii="Arial" w:eastAsia="Times New Roman" w:hAnsi="Arial" w:cs="Arial"/>
+          <w:color w:val="FF0000"/>
+        </w:rPr>
+      </w:pPr>
+      <w:r>
+        <w:rPr>
+          <w:rFonts w:ascii="Arial" w:eastAsia="Times New Roman" w:hAnsi="Arial" w:cs="Arial"/>
+          <w:color w:val="FF0000"/>
+        </w:rPr>
+        <w:t>“</w:t>
+      </w:r>
+      <w:r>
+        <w:rPr>
+          <w:rFonts w:ascii="Arial" w:eastAsia="Times New Roman" w:hAnsi="Arial" w:cs="Arial"/>
+          <w:color w:val="FF0000"/>
+        </w:rPr>
+        <w:t>We also test the F1-measure obtained by our approach with the other two baselines to determine if the differences in value are statistically significant. We find that the differences are indeed statistically significant (i.e., p</w:t>
+      </w:r>
+      <w:r>
+        <w:rPr>
+          <w:rFonts w:ascii="Arial" w:eastAsia="Times New Roman" w:hAnsi="Arial" w:cs="Arial"/>
+          <w:color w:val="FF0000"/>
+        </w:rPr>
+        <w:t>&lt;</w:t>
+      </w:r>
+      <w:r>
+        <w:rPr>
+          <w:rFonts w:ascii="Arial" w:eastAsia="Times New Roman" w:hAnsi="Arial" w:cs="Arial"/>
+          <w:color w:val="FF0000"/>
+        </w:rPr>
+        <w:t xml:space="preserve">0.5) for the comment patterns and the random classifier baselines for both design and requirement </w:t>
+      </w:r>
+      <w:r>
+        <w:rPr>
+          <w:rFonts w:ascii="Arial" w:eastAsia="Times New Roman" w:hAnsi="Arial" w:cs="Arial"/>
+          <w:color w:val="FF0000"/>
+        </w:rPr>
+        <w:t>self-admitted technical debt</w:t>
+      </w:r>
+      <w:r>
+        <w:rPr>
+          <w:rFonts w:ascii="Arial" w:eastAsia="Times New Roman" w:hAnsi="Arial" w:cs="Arial"/>
+          <w:color w:val="FF0000"/>
+        </w:rPr>
+        <w:t>.</w:t>
+      </w:r>
+      <w:r>
+        <w:rPr>
+          <w:rFonts w:ascii="Arial" w:eastAsia="Times New Roman" w:hAnsi="Arial" w:cs="Arial"/>
+          <w:color w:val="FF0000"/>
+        </w:rPr>
+        <w:t>”</w:t>
+      </w:r>
+    </w:p>
+    <w:p>
+      <w:pPr>
+        <w:rPr>
+          <w:rFonts w:ascii="Arial" w:eastAsia="Times New Roman" w:hAnsi="Arial" w:cs="Arial"/>
+          <w:color w:val="FF0000"/>
+        </w:rPr>
+      </w:pPr>
+    </w:p>
+    <w:p>
+      <w:pPr>
+        <w:rPr>
+          <w:rFonts w:ascii="Arial" w:eastAsia="Times New Roman" w:hAnsi="Arial" w:cs="Arial"/>
+          <w:color w:val="FF0000"/>
+        </w:rPr>
+      </w:pPr>
+      <w:r>
+        <w:rPr>
+          <w:rFonts w:ascii="Arial" w:eastAsia="Times New Roman" w:hAnsi="Arial" w:cs="Arial"/>
+          <w:color w:val="FF0000"/>
+        </w:rPr>
+        <w:t>--------------------</w:t>
+      </w:r>
+      <w:r>
+        <w:rPr>
+          <w:rFonts w:ascii="Arial" w:eastAsia="Times New Roman" w:hAnsi="Arial" w:cs="Arial"/>
+          <w:color w:val="FF0000"/>
+        </w:rPr>
+        <w:t>-</w:t>
+      </w:r>
+      <w:r>
+        <w:rPr>
+          <w:rFonts w:ascii="Arial" w:eastAsia="Times New Roman" w:hAnsi="Arial" w:cs="Arial"/>
+          <w:color w:val="FF0000"/>
+        </w:rPr>
+        <w:t>----------------------------------------------------------------------------------------------</w:t>
+      </w:r>
+    </w:p>
+    <w:p>
+      <w:pPr>
+        <w:rPr>
+          <w:rFonts w:ascii="Arial" w:eastAsia="Times New Roman" w:hAnsi="Arial" w:cs="Arial"/>
+          <w:color w:val="FF0000"/>
+        </w:rPr>
+      </w:pPr>
+      <w:r>
+        <w:rPr>
+          <w:rFonts w:ascii="Arial" w:eastAsia="Times New Roman" w:hAnsi="Arial" w:cs="Arial"/>
+          <w:color w:val="FF0000"/>
+        </w:rPr>
+        <w:t>Sure</w:t>
+      </w:r>
+      <w:r>
+        <w:rPr>
+          <w:rFonts w:ascii="Arial" w:eastAsia="Times New Roman" w:hAnsi="Arial" w:cs="Arial"/>
+          <w:color w:val="000000"/>
+        </w:rPr>
+        <w:br/>
+      </w:r>
+      <w:r>
+        <w:rPr>
+          <w:rFonts w:ascii="Arial" w:eastAsia="Times New Roman" w:hAnsi="Arial" w:cs="Arial"/>
+          <w:color w:val="FF0000"/>
+        </w:rPr>
+        <w:t>--------------------</w:t>
+      </w:r>
+      <w:r>
+        <w:rPr>
+          <w:rFonts w:ascii="Arial" w:eastAsia="Times New Roman" w:hAnsi="Arial" w:cs="Arial"/>
+          <w:color w:val="FF0000"/>
+        </w:rPr>
+        <w:t>-</w:t>
+      </w:r>
+      <w:r>
+        <w:rPr>
+          <w:rFonts w:ascii="Arial" w:eastAsia="Times New Roman" w:hAnsi="Arial" w:cs="Arial"/>
+          <w:color w:val="FF0000"/>
+        </w:rPr>
+        <w:t>----------------------------------------------------------------------------------------------</w:t>
+      </w:r>
+    </w:p>
+    <w:p>
+      <w:pPr>
+        <w:rPr>
+          <w:rFonts w:ascii="Arial" w:eastAsia="Times New Roman" w:hAnsi="Arial" w:cs="Arial"/>
+          <w:color w:val="000000"/>
+        </w:rPr>
+      </w:pPr>
+      <w:r>
+        <w:rPr>
+          <w:rFonts w:ascii="Arial" w:eastAsia="Times New Roman" w:hAnsi="Arial" w:cs="Arial"/>
+          <w:color w:val="000000"/>
+        </w:rPr>
+        <w:br/>
+      </w:r>
+      <w:r>
+        <w:rPr>
+          <w:rFonts w:ascii="Arial" w:eastAsia="Times New Roman" w:hAnsi="Arial" w:cs="Arial"/>
+          <w:color w:val="000000"/>
+        </w:rPr>
+        <w:t>•</w:t>
+      </w:r>
+      <w:r>
+        <w:rPr>
+          <w:rFonts w:ascii="Arial" w:eastAsia="Times New Roman" w:hAnsi="Arial" w:cs="Arial"/>
+          <w:color w:val="000000"/>
+        </w:rPr>
+        <w:t xml:space="preserve">  (R3-6) </w:t>
+      </w:r>
+      <w:r>
+        <w:rPr>
+          <w:rFonts w:ascii="Arial" w:eastAsia="Times New Roman" w:hAnsi="Arial" w:cs="Arial"/>
+          <w:color w:val="000000"/>
+        </w:rPr>
+        <w:t xml:space="preserve">- RQ 2: I notice that some textual features include punctuation, while others don’t. Should punctuation be separated out? Is it the presence of the question mark alone in “needed?” or the word *with* the question mark that indicates technical debt? A brief justification of the author’s handling of punctuation would help. Did the authors try just “?” alone in predicting technical debt? I notice a number of features include a </w:t>
+      </w:r>
+    </w:p>
+    <w:p>
+      <w:pPr>
+        <w:rPr>
+          <w:rFonts w:ascii="Arial" w:eastAsia="Times New Roman" w:hAnsi="Arial" w:cs="Arial"/>
+          <w:color w:val="000000"/>
+        </w:rPr>
+      </w:pPr>
+      <w:proofErr w:type="gramStart"/>
+      <w:r>
+        <w:rPr>
+          <w:rFonts w:ascii="Arial" w:eastAsia="Times New Roman" w:hAnsi="Arial" w:cs="Arial"/>
+          <w:color w:val="000000"/>
+        </w:rPr>
+        <w:t>question</w:t>
+      </w:r>
+      <w:proofErr w:type="gramEnd"/>
+      <w:r>
+        <w:rPr>
+          <w:rFonts w:ascii="Arial" w:eastAsia="Times New Roman" w:hAnsi="Arial" w:cs="Arial"/>
+          <w:color w:val="000000"/>
+        </w:rPr>
+        <w:t xml:space="preserve"> mark. Did the authors try technical features with &amp; without the punctuation, or with the punctuation separated out to see the impact it would have?</w:t>
+      </w:r>
+    </w:p>
+    <w:p>
+      <w:pPr>
+        <w:rPr>
+          <w:rFonts w:ascii="Arial" w:eastAsia="Times New Roman" w:hAnsi="Arial" w:cs="Arial"/>
+          <w:color w:val="FF0000"/>
+        </w:rPr>
+      </w:pPr>
+      <w:r>
+        <w:rPr>
+          <w:rFonts w:ascii="Arial" w:eastAsia="Times New Roman" w:hAnsi="Arial" w:cs="Arial"/>
+          <w:color w:val="FF0000"/>
+        </w:rPr>
+        <w:t>--------------------</w:t>
+      </w:r>
+      <w:r>
+        <w:rPr>
+          <w:rFonts w:ascii="Arial" w:eastAsia="Times New Roman" w:hAnsi="Arial" w:cs="Arial"/>
+          <w:color w:val="FF0000"/>
+        </w:rPr>
+        <w:t>-</w:t>
+      </w:r>
+      <w:r>
+        <w:rPr>
+          <w:rFonts w:ascii="Arial" w:eastAsia="Times New Roman" w:hAnsi="Arial" w:cs="Arial"/>
+          <w:color w:val="FF0000"/>
+        </w:rPr>
+        <w:t>----------------------------------------------------------------------------------------------</w:t>
+      </w:r>
+    </w:p>
+    <w:p>
+      <w:pPr>
+        <w:rPr>
+          <w:rFonts w:ascii="Arial" w:eastAsia="Times New Roman" w:hAnsi="Arial" w:cs="Arial"/>
+          <w:color w:val="FF0000"/>
+        </w:rPr>
+      </w:pPr>
+      <w:commentRangeStart w:id="40"/>
+      <w:r>
+        <w:rPr>
+          <w:rFonts w:ascii="Arial" w:eastAsia="Times New Roman" w:hAnsi="Arial" w:cs="Arial"/>
+          <w:color w:val="FF0000"/>
+        </w:rPr>
+        <w:t xml:space="preserve">Is this a </w:t>
+      </w:r>
+      <w:proofErr w:type="gramStart"/>
+      <w:r>
+        <w:rPr>
+          <w:rFonts w:ascii="Arial" w:eastAsia="Times New Roman" w:hAnsi="Arial" w:cs="Arial"/>
+          <w:color w:val="FF0000"/>
+        </w:rPr>
+        <w:t>phenomena</w:t>
+      </w:r>
+      <w:proofErr w:type="gramEnd"/>
+      <w:r>
+        <w:rPr>
+          <w:rFonts w:ascii="Arial" w:eastAsia="Times New Roman" w:hAnsi="Arial" w:cs="Arial"/>
+          <w:color w:val="FF0000"/>
+        </w:rPr>
+        <w:t xml:space="preserve"> of the NLP tool</w:t>
+      </w:r>
+      <w:commentRangeEnd w:id="40"/>
+      <w:r>
+        <w:rPr>
+          <w:rStyle w:val="CommentReference"/>
+        </w:rPr>
+        <w:commentReference w:id="40"/>
+      </w:r>
+      <w:r>
+        <w:rPr>
+          <w:rFonts w:ascii="Arial" w:eastAsia="Times New Roman" w:hAnsi="Arial" w:cs="Arial"/>
+          <w:color w:val="FF0000"/>
+        </w:rPr>
+        <w:t>?</w:t>
+      </w:r>
+      <w:r>
+        <w:rPr>
+          <w:rFonts w:ascii="Arial" w:eastAsia="Times New Roman" w:hAnsi="Arial" w:cs="Arial"/>
+          <w:color w:val="000000"/>
+        </w:rPr>
+        <w:br/>
+      </w:r>
+      <w:r>
+        <w:rPr>
+          <w:rFonts w:ascii="Arial" w:eastAsia="Times New Roman" w:hAnsi="Arial" w:cs="Arial"/>
+          <w:color w:val="FF0000"/>
+        </w:rPr>
+        <w:t>--------------------</w:t>
+      </w:r>
+      <w:r>
+        <w:rPr>
+          <w:rFonts w:ascii="Arial" w:eastAsia="Times New Roman" w:hAnsi="Arial" w:cs="Arial"/>
+          <w:color w:val="FF0000"/>
+        </w:rPr>
+        <w:t>-</w:t>
+      </w:r>
+      <w:r>
+        <w:rPr>
+          <w:rFonts w:ascii="Arial" w:eastAsia="Times New Roman" w:hAnsi="Arial" w:cs="Arial"/>
+          <w:color w:val="FF0000"/>
+        </w:rPr>
+        <w:t>----------------------------------------------------------------------------------------------</w:t>
+      </w:r>
+    </w:p>
+    <w:p>
+      <w:pPr>
+        <w:rPr>
+          <w:rFonts w:ascii="MingLiU" w:eastAsia="MingLiU" w:hAnsi="MingLiU" w:cs="MingLiU"/>
           <w:color w:val="000000"/>
         </w:rPr>
       </w:pPr>
@@ -21805,7 +23789,15 @@
           <w:rFonts w:ascii="Arial" w:eastAsia="Times New Roman" w:hAnsi="Arial" w:cs="Arial"/>
           <w:color w:val="000000"/>
         </w:rPr>
-        <w:t xml:space="preserve">  (R3-3)</w:t>
+        <w:t xml:space="preserve">  </w:t>
+      </w:r>
+      <w:r>
+        <w:rPr>
+          <w:rFonts w:ascii="Arial" w:eastAsia="Times New Roman" w:hAnsi="Arial" w:cs="Arial"/>
+          <w:color w:val="000000"/>
+          <w:highlight w:val="green"/>
+        </w:rPr>
+        <w:t>(R3-7)</w:t>
       </w:r>
       <w:r>
         <w:rPr>
@@ -21814,13 +23806,20 @@
         </w:rPr>
         <w:t xml:space="preserve"> </w:t>
       </w:r>
+      <w:r>
+        <w:rPr>
+          <w:rFonts w:ascii="Arial" w:eastAsia="Times New Roman" w:hAnsi="Arial" w:cs="Arial"/>
+          <w:color w:val="000000"/>
+        </w:rPr>
+        <w:t xml:space="preserve">- section 7: I think </w:t>
+      </w:r>
       <w:proofErr w:type="gramStart"/>
       <w:r>
         <w:rPr>
           <w:rFonts w:ascii="Arial" w:eastAsia="Times New Roman" w:hAnsi="Arial" w:cs="Arial"/>
           <w:color w:val="000000"/>
         </w:rPr>
-        <w:t>My</w:t>
+        <w:t>there</w:t>
       </w:r>
       <w:proofErr w:type="gramEnd"/>
       <w:r>
@@ -21828,30 +23827,122 @@
           <w:rFonts w:ascii="Arial" w:eastAsia="Times New Roman" w:hAnsi="Arial" w:cs="Arial"/>
           <w:color w:val="000000"/>
         </w:rPr>
-        <w:t xml:space="preserve"> final concern is with RQ 3 in determining the necessary amount of training data. Ideally, this RQ should be answered with random samples of different sizes from all projects. Did the authors at least try every possible ordering of the projects to identify how many projects were needed to reach within 10% of the highest F1 measure? It’s unclear in the text exactly what methodology was used, but the graphs in the appendix on p. 16 seem to indicate that they tried many different combinations (I just can’t determine if the order of projects was random).</w:t>
-      </w:r>
-    </w:p>
-    <w:p>
-      <w:pPr>
-        <w:rPr>
-          <w:rFonts w:ascii="Arial" w:eastAsia="Times New Roman" w:hAnsi="Arial" w:cs="Arial"/>
-          <w:color w:val="000000"/>
-        </w:rPr>
-      </w:pPr>
-    </w:p>
-    <w:p>
-      <w:pPr>
-        <w:rPr>
-          <w:rFonts w:ascii="Arial" w:eastAsia="Times New Roman" w:hAnsi="Arial" w:cs="Arial"/>
-          <w:color w:val="000000"/>
-        </w:rPr>
-      </w:pPr>
-      <w:r>
-        <w:rPr>
-          <w:rFonts w:ascii="Arial" w:eastAsia="Times New Roman" w:hAnsi="Arial" w:cs="Arial"/>
-          <w:color w:val="FF0000"/>
-        </w:rPr>
-        <w:t xml:space="preserve">The order of the projects was not </w:t>
+        <w:t xml:space="preserve"> needs to be a new paragraph introduced on line 44 at “Then,”</w:t>
+      </w:r>
+      <w:r>
+        <w:rPr>
+          <w:rFonts w:ascii="MingLiU" w:eastAsia="MingLiU" w:hAnsi="MingLiU" w:cs="MingLiU"/>
+          <w:color w:val="000000"/>
+        </w:rPr>
+        <w:br/>
+      </w:r>
+    </w:p>
+    <w:p>
+      <w:pPr>
+        <w:rPr>
+          <w:rFonts w:ascii="Arial" w:eastAsia="Times New Roman" w:hAnsi="Arial" w:cs="Arial"/>
+          <w:color w:val="44546A" w:themeColor="text2"/>
+        </w:rPr>
+      </w:pPr>
+      <w:r>
+        <w:rPr>
+          <w:rFonts w:ascii="Arial" w:eastAsia="Times New Roman" w:hAnsi="Arial" w:cs="Arial"/>
+          <w:color w:val="FF0000"/>
+        </w:rPr>
+        <w:t>Thank you for your comment. Indeed, a new paragraph on line 44 increases the readability of the manuscript. As suggested by the revie</w:t>
+      </w:r>
+      <w:r>
+        <w:rPr>
+          <w:rFonts w:ascii="Arial" w:eastAsia="Times New Roman" w:hAnsi="Arial" w:cs="Arial"/>
+          <w:color w:val="FF0000"/>
+        </w:rPr>
+        <w:t xml:space="preserve">wer we added the new paragraph in Section 7, paragraph </w:t>
+      </w:r>
+      <w:r>
+        <w:rPr>
+          <w:rFonts w:ascii="Arial" w:eastAsia="Times New Roman" w:hAnsi="Arial" w:cs="Arial"/>
+          <w:color w:val="44546A" w:themeColor="text2"/>
+        </w:rPr>
+        <w:t>4</w:t>
+      </w:r>
+      <w:r>
+        <w:rPr>
+          <w:rFonts w:ascii="Arial" w:eastAsia="Times New Roman" w:hAnsi="Arial" w:cs="Arial"/>
+          <w:color w:val="44546A" w:themeColor="text2"/>
+        </w:rPr>
+        <w:t xml:space="preserve">. </w:t>
+      </w:r>
+    </w:p>
+    <w:p>
+      <w:pPr>
+        <w:rPr>
+          <w:rFonts w:ascii="Arial" w:eastAsia="Times New Roman" w:hAnsi="Arial" w:cs="Arial"/>
+          <w:color w:val="FF0000"/>
+        </w:rPr>
+      </w:pPr>
+    </w:p>
+    <w:p>
+      <w:pPr>
+        <w:rPr>
+          <w:rFonts w:ascii="Arial" w:eastAsia="Times New Roman" w:hAnsi="Arial" w:cs="Arial"/>
+          <w:color w:val="FF0000"/>
+        </w:rPr>
+      </w:pPr>
+      <w:r>
+        <w:rPr>
+          <w:rFonts w:ascii="Arial" w:eastAsia="Times New Roman" w:hAnsi="Arial" w:cs="Arial"/>
+          <w:color w:val="FF0000"/>
+        </w:rPr>
+        <w:t>“</w:t>
+      </w:r>
+      <w:r>
+        <w:rPr>
+          <w:rFonts w:ascii="Arial" w:eastAsia="Times New Roman" w:hAnsi="Arial" w:cs="Arial"/>
+          <w:color w:val="FF0000"/>
+        </w:rPr>
+        <w:t xml:space="preserve">Then, we explored the characteristics of the features (i.e., words) used to classify </w:t>
+      </w:r>
+      <w:r>
+        <w:rPr>
+          <w:rFonts w:ascii="Arial" w:eastAsia="Times New Roman" w:hAnsi="Arial" w:cs="Arial"/>
+          <w:color w:val="FF0000"/>
+        </w:rPr>
+        <w:t>self-admitted technical debt</w:t>
+      </w:r>
+      <w:r>
+        <w:rPr>
+          <w:rFonts w:ascii="Arial" w:eastAsia="Times New Roman" w:hAnsi="Arial" w:cs="Arial"/>
+          <w:color w:val="FF0000"/>
+        </w:rPr>
+        <w:t xml:space="preserve">. We find that the words used to express design and requirement </w:t>
+      </w:r>
+      <w:r>
+        <w:rPr>
+          <w:rFonts w:ascii="Arial" w:eastAsia="Times New Roman" w:hAnsi="Arial" w:cs="Arial"/>
+          <w:color w:val="FF0000"/>
+        </w:rPr>
+        <w:t>self-admitted technical debt</w:t>
+      </w:r>
+      <w:r>
+        <w:rPr>
+          <w:rFonts w:ascii="Arial" w:eastAsia="Times New Roman" w:hAnsi="Arial" w:cs="Arial"/>
+          <w:color w:val="FF0000"/>
+        </w:rPr>
+        <w:t xml:space="preserve"> are different from each other. The three strongest indicators of design </w:t>
+      </w:r>
+      <w:r>
+        <w:rPr>
+          <w:rFonts w:ascii="Arial" w:eastAsia="Times New Roman" w:hAnsi="Arial" w:cs="Arial"/>
+          <w:color w:val="FF0000"/>
+        </w:rPr>
+        <w:t>self-admitted technical debt</w:t>
+      </w:r>
+      <w:r>
+        <w:rPr>
+          <w:rFonts w:ascii="Arial" w:eastAsia="Times New Roman" w:hAnsi="Arial" w:cs="Arial"/>
+          <w:color w:val="FF0000"/>
+        </w:rPr>
+        <w:t xml:space="preserve"> are `hack', `workaround' and `yuck!</w:t>
       </w:r>
       <w:proofErr w:type="gramStart"/>
       <w:r>
@@ -21859,7 +23950,7 @@
           <w:rFonts w:ascii="Arial" w:eastAsia="Times New Roman" w:hAnsi="Arial" w:cs="Arial"/>
           <w:color w:val="FF0000"/>
         </w:rPr>
-        <w:t>random,</w:t>
+        <w:t>',</w:t>
       </w:r>
       <w:proofErr w:type="gramEnd"/>
       <w:r>
@@ -21867,175 +23958,283 @@
           <w:rFonts w:ascii="Arial" w:eastAsia="Times New Roman" w:hAnsi="Arial" w:cs="Arial"/>
           <w:color w:val="FF0000"/>
         </w:rPr>
-        <w:t xml:space="preserve"> we put in the largest project first. </w:t>
-      </w:r>
-      <w:commentRangeStart w:id="38"/>
-      <w:r>
-        <w:rPr>
-          <w:rFonts w:ascii="Arial" w:eastAsia="Times New Roman" w:hAnsi="Arial" w:cs="Arial"/>
-          <w:color w:val="FF0000"/>
-        </w:rPr>
-        <w:t>Our analysis for reviewer 2 should address this comment as well.</w:t>
-      </w:r>
-      <w:commentRangeEnd w:id="38"/>
-      <w:r>
-        <w:rPr>
-          <w:rStyle w:val="CommentReference"/>
-        </w:rPr>
-        <w:commentReference w:id="38"/>
-      </w:r>
-      <w:r>
+        <w:t xml:space="preserve"> whereas, `</w:t>
+      </w:r>
+      <w:proofErr w:type="spellStart"/>
+      <w:r>
+        <w:rPr>
+          <w:rFonts w:ascii="Arial" w:eastAsia="Times New Roman" w:hAnsi="Arial" w:cs="Arial"/>
+          <w:color w:val="FF0000"/>
+        </w:rPr>
+        <w:t>todo</w:t>
+      </w:r>
+      <w:proofErr w:type="spellEnd"/>
+      <w:r>
+        <w:rPr>
+          <w:rFonts w:ascii="Arial" w:eastAsia="Times New Roman" w:hAnsi="Arial" w:cs="Arial"/>
+          <w:color w:val="FF0000"/>
+        </w:rPr>
+        <w:t xml:space="preserve">', `needed' and `implementation' are the strongest indicators of requirement debt. In addition, we find that even using a low number of </w:t>
+      </w:r>
+      <w:r>
+        <w:rPr>
+          <w:rFonts w:ascii="Arial" w:eastAsia="Times New Roman" w:hAnsi="Arial" w:cs="Arial"/>
+          <w:color w:val="FF0000"/>
+        </w:rPr>
+        <w:t>self-admitted technical debt</w:t>
+      </w:r>
+      <w:r>
+        <w:rPr>
+          <w:rFonts w:ascii="Arial" w:eastAsia="Times New Roman" w:hAnsi="Arial" w:cs="Arial"/>
+          <w:color w:val="FF0000"/>
+        </w:rPr>
+        <w:t xml:space="preserve"> comments in the training dataset can achieve high classification performance. In fact, our results show that developers use a richer vocabulary to express design </w:t>
+      </w:r>
+      <w:r>
+        <w:rPr>
+          <w:rFonts w:ascii="Arial" w:eastAsia="Times New Roman" w:hAnsi="Arial" w:cs="Arial"/>
+          <w:color w:val="FF0000"/>
+        </w:rPr>
+        <w:t>self-admitted technical debt</w:t>
+      </w:r>
+      <w:r>
+        <w:rPr>
+          <w:rFonts w:ascii="Arial" w:eastAsia="Times New Roman" w:hAnsi="Arial" w:cs="Arial"/>
+          <w:color w:val="FF0000"/>
+        </w:rPr>
+        <w:t xml:space="preserve"> and a training dataset of at least 1,444 design </w:t>
+      </w:r>
+      <w:r>
+        <w:rPr>
+          <w:rFonts w:ascii="Arial" w:eastAsia="Times New Roman" w:hAnsi="Arial" w:cs="Arial"/>
+          <w:color w:val="FF0000"/>
+        </w:rPr>
+        <w:t>self-admitted technical debt</w:t>
+      </w:r>
+      <w:r>
+        <w:rPr>
+          <w:rFonts w:ascii="Arial" w:eastAsia="Times New Roman" w:hAnsi="Arial" w:cs="Arial"/>
+          <w:color w:val="FF0000"/>
+        </w:rPr>
+        <w:t xml:space="preserve"> comments is necessary to obtain a satisfactory classification. On the other hand, requirement </w:t>
+      </w:r>
+      <w:r>
+        <w:rPr>
+          <w:rFonts w:ascii="Arial" w:eastAsia="Times New Roman" w:hAnsi="Arial" w:cs="Arial"/>
+          <w:color w:val="FF0000"/>
+        </w:rPr>
+        <w:t>self-admitted technical debt</w:t>
+      </w:r>
+      <w:r>
+        <w:rPr>
+          <w:rFonts w:ascii="Arial" w:eastAsia="Times New Roman" w:hAnsi="Arial" w:cs="Arial"/>
+          <w:color w:val="FF0000"/>
+        </w:rPr>
+        <w:t xml:space="preserve"> is expressed in a more uniform way, and with a training dataset of 380 </w:t>
+      </w:r>
+      <w:r>
+        <w:rPr>
+          <w:rFonts w:ascii="Arial" w:eastAsia="Times New Roman" w:hAnsi="Arial" w:cs="Arial"/>
+          <w:color w:val="FF0000"/>
+        </w:rPr>
+        <w:t>self-admitted technical debt</w:t>
+      </w:r>
+      <w:r>
+        <w:rPr>
+          <w:rFonts w:ascii="Arial" w:eastAsia="Times New Roman" w:hAnsi="Arial" w:cs="Arial"/>
+          <w:color w:val="FF0000"/>
+        </w:rPr>
+        <w:t xml:space="preserve"> comments it is possible to classify with success requirement </w:t>
+      </w:r>
+      <w:r>
+        <w:rPr>
+          <w:rFonts w:ascii="Arial" w:eastAsia="Times New Roman" w:hAnsi="Arial" w:cs="Arial"/>
+          <w:color w:val="FF0000"/>
+        </w:rPr>
+        <w:t>self-admitted technical debt</w:t>
+      </w:r>
+      <w:r>
+        <w:rPr>
+          <w:rFonts w:ascii="Arial" w:eastAsia="Times New Roman" w:hAnsi="Arial" w:cs="Arial"/>
+          <w:color w:val="FF0000"/>
+        </w:rPr>
+        <w:t xml:space="preserve"> automatically.</w:t>
+      </w:r>
+      <w:r>
+        <w:rPr>
+          <w:rFonts w:ascii="Arial" w:eastAsia="Times New Roman" w:hAnsi="Arial" w:cs="Arial"/>
+          <w:color w:val="FF0000"/>
+        </w:rPr>
+        <w:t>”</w:t>
+      </w:r>
+    </w:p>
+    <w:p>
+      <w:pPr>
         <w:rPr>
           <w:rFonts w:ascii="MingLiU" w:eastAsia="MingLiU" w:hAnsi="MingLiU" w:cs="MingLiU"/>
           <w:color w:val="000000"/>
         </w:rPr>
+      </w:pPr>
+    </w:p>
+    <w:p>
+      <w:pPr>
+        <w:rPr>
+          <w:rFonts w:ascii="Arial" w:eastAsia="Times New Roman" w:hAnsi="Arial" w:cs="Arial"/>
+          <w:color w:val="FF0000"/>
+        </w:rPr>
+      </w:pPr>
+      <w:r>
+        <w:rPr>
+          <w:rFonts w:ascii="Arial" w:eastAsia="Times New Roman" w:hAnsi="Arial" w:cs="Arial"/>
+          <w:color w:val="FF0000"/>
+        </w:rPr>
+        <w:t>--------------------</w:t>
+      </w:r>
+      <w:r>
+        <w:rPr>
+          <w:rFonts w:ascii="Arial" w:eastAsia="Times New Roman" w:hAnsi="Arial" w:cs="Arial"/>
+          <w:color w:val="FF0000"/>
+        </w:rPr>
+        <w:t>-</w:t>
+      </w:r>
+      <w:r>
+        <w:rPr>
+          <w:rFonts w:ascii="Arial" w:eastAsia="Times New Roman" w:hAnsi="Arial" w:cs="Arial"/>
+          <w:color w:val="FF0000"/>
+        </w:rPr>
+        <w:t>----------------------------------------------------------------------------------------------</w:t>
+      </w:r>
+    </w:p>
+    <w:p>
+      <w:pPr>
+        <w:rPr>
+          <w:rFonts w:ascii="Arial" w:eastAsia="Times New Roman" w:hAnsi="Arial" w:cs="Arial"/>
+          <w:color w:val="FF0000"/>
+        </w:rPr>
+      </w:pPr>
+      <w:r>
+        <w:rPr>
+          <w:rFonts w:ascii="Arial" w:eastAsia="Times New Roman" w:hAnsi="Arial" w:cs="Arial"/>
+          <w:color w:val="FF0000"/>
+        </w:rPr>
+        <w:t>Sure</w:t>
+      </w:r>
+    </w:p>
+    <w:p>
+      <w:pPr>
+        <w:rPr>
+          <w:rFonts w:ascii="Arial" w:eastAsia="Times New Roman" w:hAnsi="Arial" w:cs="Arial"/>
+          <w:color w:val="FF0000"/>
+        </w:rPr>
+      </w:pPr>
+      <w:r>
+        <w:rPr>
+          <w:rFonts w:ascii="Arial" w:eastAsia="Times New Roman" w:hAnsi="Arial" w:cs="Arial"/>
+          <w:color w:val="FF0000"/>
+        </w:rPr>
+        <w:t>--------------------</w:t>
+      </w:r>
+      <w:r>
+        <w:rPr>
+          <w:rFonts w:ascii="Arial" w:eastAsia="Times New Roman" w:hAnsi="Arial" w:cs="Arial"/>
+          <w:color w:val="FF0000"/>
+        </w:rPr>
+        <w:t>-</w:t>
+      </w:r>
+      <w:r>
+        <w:rPr>
+          <w:rFonts w:ascii="Arial" w:eastAsia="Times New Roman" w:hAnsi="Arial" w:cs="Arial"/>
+          <w:color w:val="FF0000"/>
+        </w:rPr>
+        <w:t>----------------------------------------------------------------------------------------------</w:t>
+      </w:r>
+    </w:p>
+    <w:p>
+      <w:pPr>
+        <w:rPr>
+          <w:rFonts w:ascii="Arial" w:eastAsia="Times New Roman" w:hAnsi="Arial" w:cs="Arial"/>
+          <w:color w:val="000000"/>
+        </w:rPr>
+      </w:pPr>
+      <w:r>
+        <w:rPr>
+          <w:rFonts w:ascii="Arial" w:eastAsia="Times New Roman" w:hAnsi="Arial" w:cs="Arial"/>
+          <w:color w:val="FF0000"/>
+        </w:rPr>
         <w:br/>
       </w:r>
       <w:r>
         <w:rPr>
-          <w:rFonts w:ascii="MingLiU" w:eastAsia="MingLiU" w:hAnsi="MingLiU" w:cs="MingLiU"/>
+          <w:rFonts w:ascii="Arial" w:eastAsia="Times New Roman" w:hAnsi="Arial" w:cs="Arial"/>
+          <w:color w:val="000000"/>
+        </w:rPr>
+        <w:t>•</w:t>
+      </w:r>
+      <w:r>
+        <w:rPr>
+          <w:rFonts w:ascii="Arial" w:eastAsia="Times New Roman" w:hAnsi="Arial" w:cs="Arial"/>
+          <w:color w:val="000000"/>
+        </w:rPr>
+        <w:t xml:space="preserve">  (R3-8) </w:t>
+      </w:r>
+      <w:r>
+        <w:rPr>
+          <w:rFonts w:ascii="Arial" w:eastAsia="Times New Roman" w:hAnsi="Arial" w:cs="Arial"/>
+          <w:color w:val="000000"/>
+        </w:rPr>
+        <w:t>- I don’t think the appendix on p. 16 is needed — I think this data can &amp; should be integrated into two figures (one for each kind of debt), by removing the training data impact for comment patterns &amp; the random classifier. The authors’ NLP-based approach is clearly superior, so I don’t think it’s useful to learn about the impact of training a random classifier. To achieve just 2 graphs, the y-axis would need to be changed to using the % of the max F measure of each iteration rather than the raw F measure (or something similar that is appropriate for all the graphs on the following pages). I think this data is critically important to support RQ3, and should not be relegated to an appendix.</w:t>
+      </w:r>
+      <w:r>
+        <w:rPr>
+          <w:rFonts w:ascii="Arial" w:eastAsia="Times New Roman" w:hAnsi="Arial" w:cs="Arial"/>
           <w:color w:val="000000"/>
         </w:rPr>
         <w:br/>
       </w:r>
-      <w:r>
-        <w:rPr>
-          <w:rFonts w:ascii="Arial" w:eastAsia="Times New Roman" w:hAnsi="Arial" w:cs="Arial"/>
-          <w:color w:val="000000"/>
-        </w:rPr>
-        <w:t>•</w:t>
-      </w:r>
-      <w:r>
-        <w:rPr>
-          <w:rFonts w:ascii="Arial" w:eastAsia="Times New Roman" w:hAnsi="Arial" w:cs="Arial"/>
-          <w:color w:val="000000"/>
-        </w:rPr>
-        <w:t xml:space="preserve">  (R3-4) </w:t>
-      </w:r>
-      <w:proofErr w:type="gramStart"/>
-      <w:r>
-        <w:rPr>
-          <w:rFonts w:ascii="Arial" w:eastAsia="Times New Roman" w:hAnsi="Arial" w:cs="Arial"/>
-          <w:color w:val="000000"/>
-        </w:rPr>
-        <w:t>My</w:t>
-      </w:r>
-      <w:proofErr w:type="gramEnd"/>
-      <w:r>
-        <w:rPr>
-          <w:rFonts w:ascii="Arial" w:eastAsia="Times New Roman" w:hAnsi="Arial" w:cs="Arial"/>
-          <w:color w:val="000000"/>
-        </w:rPr>
-        <w:t xml:space="preserve"> issue with the conclusions the authors are making is all about the number of *comments* are needed, where in fact the only variable they are changing is the number of *projects*. Thus, I would tone down the claims in RQ3 to discuss number of projects, rather than number of comments, because it’s possible that a different ordering of projects would lead to a different conclusion in terms of comments. For example, maybe training can take place on 1 large project or 2 different projects with fewer comments and reach the same results with different numbers of comments. Ideally, I would have preferred to see more data points in this section before drawing conclusions about the number of comments needed. In fact, I would suggest the authors remove the data for Comment patterns &amp; the random classifier and instead report line graphs for the NLP-based approach only, condensed into fewer graphs (one for each kind of debt).</w:t>
-      </w:r>
-      <w:r>
-        <w:rPr>
-          <w:rFonts w:ascii="Arial" w:eastAsia="Times New Roman" w:hAnsi="Arial" w:cs="Arial"/>
-          <w:color w:val="000000"/>
-        </w:rPr>
-        <w:br/>
-      </w:r>
-      <w:r>
-        <w:rPr>
-          <w:rFonts w:ascii="Arial" w:eastAsia="Times New Roman" w:hAnsi="Arial" w:cs="Arial"/>
-          <w:color w:val="000000"/>
-        </w:rPr>
-        <w:br/>
-      </w:r>
-      <w:r>
-        <w:rPr>
-          <w:rFonts w:ascii="Arial" w:eastAsia="Times New Roman" w:hAnsi="Arial" w:cs="Arial"/>
-          <w:color w:val="FF0000"/>
-        </w:rPr>
-        <w:t xml:space="preserve">Sure, we can tone down and discuss per project. I don’t think it is a good idea to </w:t>
-      </w:r>
-      <w:commentRangeStart w:id="39"/>
-      <w:r>
-        <w:rPr>
-          <w:rFonts w:ascii="Arial" w:eastAsia="Times New Roman" w:hAnsi="Arial" w:cs="Arial"/>
-          <w:color w:val="FF0000"/>
-        </w:rPr>
-        <w:t>remove the random and comment comparison</w:t>
-      </w:r>
-      <w:commentRangeEnd w:id="39"/>
-      <w:r>
-        <w:rPr>
-          <w:rStyle w:val="CommentReference"/>
-        </w:rPr>
-        <w:commentReference w:id="39"/>
-      </w:r>
-      <w:r>
-        <w:rPr>
-          <w:rFonts w:ascii="Arial" w:eastAsia="Times New Roman" w:hAnsi="Arial" w:cs="Arial"/>
-          <w:color w:val="FF0000"/>
-        </w:rPr>
-        <w:t>.</w:t>
-      </w:r>
-    </w:p>
-    <w:p>
-      <w:pPr>
-        <w:rPr>
-          <w:rFonts w:ascii="Arial" w:eastAsia="Times New Roman" w:hAnsi="Arial" w:cs="Arial"/>
-          <w:color w:val="000000"/>
-        </w:rPr>
-      </w:pPr>
-      <w:r>
-        <w:rPr>
-          <w:rFonts w:ascii="Arial" w:eastAsia="Times New Roman" w:hAnsi="Arial" w:cs="Arial"/>
-          <w:color w:val="000000"/>
-        </w:rPr>
-        <w:br/>
-        <w:t>Specific comments:</w:t>
-      </w:r>
-      <w:r>
-        <w:rPr>
-          <w:rFonts w:ascii="Arial" w:eastAsia="Times New Roman" w:hAnsi="Arial" w:cs="Arial"/>
-          <w:color w:val="000000"/>
-        </w:rPr>
-        <w:br/>
-      </w:r>
-      <w:r>
-        <w:rPr>
-          <w:rFonts w:ascii="Arial" w:eastAsia="Times New Roman" w:hAnsi="Arial" w:cs="Arial"/>
-          <w:color w:val="000000"/>
-        </w:rPr>
-        <w:br/>
-      </w:r>
-      <w:r>
-        <w:rPr>
-          <w:rFonts w:ascii="Arial" w:eastAsia="Times New Roman" w:hAnsi="Arial" w:cs="Arial"/>
-          <w:color w:val="000000"/>
-        </w:rPr>
-        <w:t>•</w:t>
-      </w:r>
-      <w:r>
-        <w:rPr>
-          <w:rFonts w:ascii="Arial" w:eastAsia="Times New Roman" w:hAnsi="Arial" w:cs="Arial"/>
-          <w:color w:val="000000"/>
-        </w:rPr>
-        <w:t xml:space="preserve">  (R3-5) </w:t>
-      </w:r>
-      <w:r>
-        <w:rPr>
-          <w:rFonts w:ascii="Arial" w:eastAsia="Times New Roman" w:hAnsi="Arial" w:cs="Arial"/>
-          <w:color w:val="000000"/>
-        </w:rPr>
-        <w:t>- Table 2: I recognize that the data set is small, but I think it would be worth reporting some statistical analysis. The relationships seem quite pronounced and might still be statistically significant.</w:t>
-      </w:r>
-    </w:p>
-    <w:p>
-      <w:pPr>
-        <w:rPr>
-          <w:rFonts w:ascii="Arial" w:eastAsia="Times New Roman" w:hAnsi="Arial" w:cs="Arial"/>
-          <w:color w:val="FF0000"/>
-        </w:rPr>
-      </w:pPr>
-    </w:p>
-    <w:p>
-      <w:pPr>
-        <w:rPr>
-          <w:rFonts w:ascii="Arial" w:eastAsia="Times New Roman" w:hAnsi="Arial" w:cs="Arial"/>
-          <w:color w:val="000000"/>
+    </w:p>
+    <w:p>
+      <w:pPr>
+        <w:rPr>
+          <w:rFonts w:ascii="Arial" w:eastAsia="Times New Roman" w:hAnsi="Arial" w:cs="Arial"/>
+          <w:color w:val="FF0000"/>
+        </w:rPr>
+      </w:pPr>
+    </w:p>
+    <w:p>
+      <w:pPr>
+        <w:rPr>
+          <w:rFonts w:ascii="Arial" w:eastAsia="Times New Roman" w:hAnsi="Arial" w:cs="Arial"/>
+          <w:color w:val="FF0000"/>
+        </w:rPr>
+      </w:pPr>
+      <w:r>
+        <w:rPr>
+          <w:rFonts w:ascii="Arial" w:eastAsia="Times New Roman" w:hAnsi="Arial" w:cs="Arial"/>
+          <w:color w:val="FF0000"/>
+        </w:rPr>
+        <w:t>--------------------</w:t>
+      </w:r>
+      <w:r>
+        <w:rPr>
+          <w:rFonts w:ascii="Arial" w:eastAsia="Times New Roman" w:hAnsi="Arial" w:cs="Arial"/>
+          <w:color w:val="FF0000"/>
+        </w:rPr>
+        <w:t>-</w:t>
+      </w:r>
+      <w:r>
+        <w:rPr>
+          <w:rFonts w:ascii="Arial" w:eastAsia="Times New Roman" w:hAnsi="Arial" w:cs="Arial"/>
+          <w:color w:val="FF0000"/>
+        </w:rPr>
+        <w:t>----------------------------------------------------------------------------------------------</w:t>
+      </w:r>
+    </w:p>
+    <w:p>
+      <w:pPr>
+        <w:outlineLvl w:val="0"/>
+        <w:rPr>
+          <w:rFonts w:ascii="Arial" w:eastAsia="Times New Roman" w:hAnsi="Arial" w:cs="Arial"/>
+          <w:color w:val="FF0000"/>
         </w:rPr>
       </w:pPr>
       <w:r>
@@ -22045,242 +24244,34 @@
         </w:rPr>
         <w:t>Sure</w:t>
       </w:r>
-      <w:r>
-        <w:rPr>
-          <w:rFonts w:ascii="Arial" w:eastAsia="Times New Roman" w:hAnsi="Arial" w:cs="Arial"/>
-          <w:color w:val="000000"/>
-        </w:rPr>
-        <w:br/>
-      </w:r>
-      <w:r>
-        <w:rPr>
-          <w:rFonts w:ascii="Arial" w:eastAsia="Times New Roman" w:hAnsi="Arial" w:cs="Arial"/>
-          <w:color w:val="000000"/>
-        </w:rPr>
-        <w:br/>
-      </w:r>
-      <w:r>
-        <w:rPr>
-          <w:rFonts w:ascii="Arial" w:eastAsia="Times New Roman" w:hAnsi="Arial" w:cs="Arial"/>
-          <w:color w:val="000000"/>
-        </w:rPr>
-        <w:t>•</w:t>
-      </w:r>
-      <w:r>
-        <w:rPr>
-          <w:rFonts w:ascii="Arial" w:eastAsia="Times New Roman" w:hAnsi="Arial" w:cs="Arial"/>
-          <w:color w:val="000000"/>
-        </w:rPr>
-        <w:t xml:space="preserve">  (R3-6) </w:t>
-      </w:r>
-      <w:r>
-        <w:rPr>
-          <w:rFonts w:ascii="Arial" w:eastAsia="Times New Roman" w:hAnsi="Arial" w:cs="Arial"/>
-          <w:color w:val="000000"/>
-        </w:rPr>
-        <w:t>- RQ 2: I notice that some textual features include punctuation, while others don’t. Should punctuation be separated out? Is it the presence of the question mark alone in “needed?” or the word *with* the question mark that indicates technical debt? A brief justification of the author’s handling of punctuation would help. Did the authors try just “?” alone in predicting technical debt? I notice a number of features include a question mark. Did the authors try technical features with &amp; without the punctuation, or with the punctuation separated out to see the impact it would have?</w:t>
-      </w:r>
-    </w:p>
-    <w:p>
-      <w:pPr>
-        <w:rPr>
-          <w:rFonts w:ascii="Arial" w:eastAsia="Times New Roman" w:hAnsi="Arial" w:cs="Arial"/>
-          <w:color w:val="000000"/>
-        </w:rPr>
-      </w:pPr>
-    </w:p>
-    <w:p>
-      <w:pPr>
-        <w:rPr>
-          <w:rFonts w:ascii="MingLiU" w:eastAsia="MingLiU" w:hAnsi="MingLiU" w:cs="MingLiU"/>
-          <w:color w:val="000000"/>
-        </w:rPr>
-      </w:pPr>
-      <w:commentRangeStart w:id="40"/>
-      <w:r>
-        <w:rPr>
-          <w:rFonts w:ascii="Arial" w:eastAsia="Times New Roman" w:hAnsi="Arial" w:cs="Arial"/>
-          <w:color w:val="FF0000"/>
-        </w:rPr>
-        <w:t xml:space="preserve">Is this a </w:t>
-      </w:r>
-      <w:proofErr w:type="gramStart"/>
-      <w:r>
-        <w:rPr>
-          <w:rFonts w:ascii="Arial" w:eastAsia="Times New Roman" w:hAnsi="Arial" w:cs="Arial"/>
-          <w:color w:val="FF0000"/>
-        </w:rPr>
-        <w:t>phenomena</w:t>
-      </w:r>
-      <w:proofErr w:type="gramEnd"/>
-      <w:r>
-        <w:rPr>
-          <w:rFonts w:ascii="Arial" w:eastAsia="Times New Roman" w:hAnsi="Arial" w:cs="Arial"/>
-          <w:color w:val="FF0000"/>
-        </w:rPr>
-        <w:t xml:space="preserve"> of the NLP tool</w:t>
-      </w:r>
-      <w:commentRangeEnd w:id="40"/>
-      <w:r>
-        <w:rPr>
-          <w:rStyle w:val="CommentReference"/>
-        </w:rPr>
-        <w:commentReference w:id="40"/>
-      </w:r>
-      <w:r>
-        <w:rPr>
-          <w:rFonts w:ascii="Arial" w:eastAsia="Times New Roman" w:hAnsi="Arial" w:cs="Arial"/>
-          <w:color w:val="FF0000"/>
-        </w:rPr>
-        <w:t>?</w:t>
-      </w:r>
-      <w:r>
-        <w:rPr>
-          <w:rFonts w:ascii="Arial" w:eastAsia="Times New Roman" w:hAnsi="Arial" w:cs="Arial"/>
-          <w:color w:val="000000"/>
-        </w:rPr>
-        <w:br/>
-      </w:r>
-      <w:r>
-        <w:rPr>
-          <w:rFonts w:ascii="Arial" w:eastAsia="Times New Roman" w:hAnsi="Arial" w:cs="Arial"/>
-          <w:color w:val="000000"/>
-        </w:rPr>
-        <w:br/>
-      </w:r>
-      <w:r>
-        <w:rPr>
-          <w:rFonts w:ascii="Arial" w:eastAsia="Times New Roman" w:hAnsi="Arial" w:cs="Arial"/>
-          <w:color w:val="000000"/>
-        </w:rPr>
-        <w:t>•</w:t>
-      </w:r>
-      <w:r>
-        <w:rPr>
-          <w:rFonts w:ascii="Arial" w:eastAsia="Times New Roman" w:hAnsi="Arial" w:cs="Arial"/>
-          <w:color w:val="000000"/>
-        </w:rPr>
-        <w:t xml:space="preserve">  (R3-7) </w:t>
-      </w:r>
-      <w:r>
-        <w:rPr>
-          <w:rFonts w:ascii="Arial" w:eastAsia="Times New Roman" w:hAnsi="Arial" w:cs="Arial"/>
-          <w:color w:val="000000"/>
-        </w:rPr>
-        <w:t xml:space="preserve">- section 7: I think </w:t>
-      </w:r>
-      <w:proofErr w:type="gramStart"/>
-      <w:r>
-        <w:rPr>
-          <w:rFonts w:ascii="Arial" w:eastAsia="Times New Roman" w:hAnsi="Arial" w:cs="Arial"/>
-          <w:color w:val="000000"/>
-        </w:rPr>
-        <w:t>there</w:t>
-      </w:r>
-      <w:proofErr w:type="gramEnd"/>
-      <w:r>
-        <w:rPr>
-          <w:rFonts w:ascii="Arial" w:eastAsia="Times New Roman" w:hAnsi="Arial" w:cs="Arial"/>
-          <w:color w:val="000000"/>
-        </w:rPr>
-        <w:t xml:space="preserve"> needs to be a new paragraph introduced on line 44 at </w:t>
-      </w:r>
-      <w:r>
-        <w:rPr>
-          <w:rFonts w:ascii="Arial" w:eastAsia="Times New Roman" w:hAnsi="Arial" w:cs="Arial"/>
-          <w:color w:val="000000"/>
-        </w:rPr>
-        <w:lastRenderedPageBreak/>
-        <w:t>“Then,”</w:t>
-      </w:r>
-      <w:r>
-        <w:rPr>
-          <w:rFonts w:ascii="MingLiU" w:eastAsia="MingLiU" w:hAnsi="MingLiU" w:cs="MingLiU"/>
-          <w:color w:val="000000"/>
-        </w:rPr>
-        <w:br/>
-      </w:r>
-    </w:p>
-    <w:p>
-      <w:pPr>
-        <w:rPr>
-          <w:rFonts w:ascii="Arial" w:eastAsia="Times New Roman" w:hAnsi="Arial" w:cs="Arial"/>
-          <w:color w:val="FF0000"/>
-        </w:rPr>
-      </w:pPr>
-      <w:r>
-        <w:rPr>
-          <w:rFonts w:ascii="Arial" w:eastAsia="Times New Roman" w:hAnsi="Arial" w:cs="Arial"/>
-          <w:color w:val="FF0000"/>
-        </w:rPr>
-        <w:t>Sure</w:t>
-      </w:r>
-    </w:p>
-    <w:p>
-      <w:pPr>
-        <w:rPr>
-          <w:rFonts w:ascii="Arial" w:eastAsia="Times New Roman" w:hAnsi="Arial" w:cs="Arial"/>
-          <w:color w:val="000000"/>
-        </w:rPr>
-      </w:pPr>
-      <w:r>
-        <w:rPr>
-          <w:rFonts w:ascii="Arial" w:eastAsia="Times New Roman" w:hAnsi="Arial" w:cs="Arial"/>
-          <w:color w:val="FF0000"/>
-        </w:rPr>
-        <w:br/>
-      </w:r>
-      <w:r>
-        <w:rPr>
-          <w:rFonts w:ascii="Arial" w:eastAsia="Times New Roman" w:hAnsi="Arial" w:cs="Arial"/>
-          <w:color w:val="000000"/>
-        </w:rPr>
-        <w:t>•</w:t>
-      </w:r>
-      <w:r>
-        <w:rPr>
-          <w:rFonts w:ascii="Arial" w:eastAsia="Times New Roman" w:hAnsi="Arial" w:cs="Arial"/>
-          <w:color w:val="000000"/>
-        </w:rPr>
-        <w:t xml:space="preserve">  (R3-8) </w:t>
-      </w:r>
-      <w:r>
-        <w:rPr>
-          <w:rFonts w:ascii="Arial" w:eastAsia="Times New Roman" w:hAnsi="Arial" w:cs="Arial"/>
-          <w:color w:val="000000"/>
-        </w:rPr>
-        <w:t>- I don’t think the appendix on p. 16 is needed — I think this data can &amp; should be integrated into two figures (one for each kind of debt), by removing the training data impact for comment patterns &amp; the random classifier. The authors’ NLP-based approach is clearly superior, so I don’t think it’s useful to learn about the impact of training a random classifier. To achieve just 2 graphs, the y-axis would need to be changed to using the % of the max F measure of each iteration rather than the raw F measure (or something similar that is appropriate for all the graphs on the following pages). I think this data is critically important to support RQ3, and should not be relegated to an appendix.</w:t>
-      </w:r>
-      <w:r>
-        <w:rPr>
-          <w:rFonts w:ascii="Arial" w:eastAsia="Times New Roman" w:hAnsi="Arial" w:cs="Arial"/>
-          <w:color w:val="000000"/>
-        </w:rPr>
-        <w:br/>
-      </w:r>
-    </w:p>
-    <w:p>
-      <w:pPr>
-        <w:rPr>
-          <w:rFonts w:ascii="Arial" w:eastAsia="Times New Roman" w:hAnsi="Arial" w:cs="Arial"/>
-          <w:color w:val="FF0000"/>
-        </w:rPr>
-      </w:pPr>
-    </w:p>
-    <w:p>
-      <w:pPr>
-        <w:outlineLvl w:val="0"/>
-        <w:rPr>
-          <w:rFonts w:ascii="Arial" w:eastAsia="Times New Roman" w:hAnsi="Arial" w:cs="Arial"/>
-          <w:color w:val="FF0000"/>
-        </w:rPr>
-      </w:pPr>
-      <w:r>
-        <w:rPr>
-          <w:rFonts w:ascii="Arial" w:eastAsia="Times New Roman" w:hAnsi="Arial" w:cs="Arial"/>
-          <w:color w:val="FF0000"/>
-        </w:rPr>
-        <w:t>Sure</w:t>
+    </w:p>
+    <w:p>
+      <w:pPr>
+        <w:rPr>
+          <w:rFonts w:ascii="Arial" w:eastAsia="Times New Roman" w:hAnsi="Arial" w:cs="Arial"/>
+          <w:color w:val="FF0000"/>
+        </w:rPr>
+      </w:pPr>
+      <w:r>
+        <w:rPr>
+          <w:rFonts w:ascii="Arial" w:eastAsia="Times New Roman" w:hAnsi="Arial" w:cs="Arial"/>
+          <w:color w:val="FF0000"/>
+        </w:rPr>
+        <w:t>--------------------</w:t>
+      </w:r>
+      <w:r>
+        <w:rPr>
+          <w:rFonts w:ascii="Arial" w:eastAsia="Times New Roman" w:hAnsi="Arial" w:cs="Arial"/>
+          <w:color w:val="FF0000"/>
+        </w:rPr>
+        <w:t>-</w:t>
+      </w:r>
+      <w:r>
+        <w:rPr>
+          <w:rFonts w:ascii="Arial" w:eastAsia="Times New Roman" w:hAnsi="Arial" w:cs="Arial"/>
+          <w:color w:val="FF0000"/>
+        </w:rPr>
+        <w:t>----------------------------------------------------------------------------------------------</w:t>
       </w:r>
     </w:p>
     <w:p>
@@ -22319,15 +24310,81 @@
     <w:p>
       <w:pPr>
         <w:rPr>
-          <w:color w:val="FF0000"/>
-        </w:rPr>
-      </w:pPr>
-      <w:r>
-        <w:rPr>
-          <w:color w:val="FF0000"/>
-        </w:rPr>
+          <w:rFonts w:ascii="Arial" w:eastAsia="Times New Roman" w:hAnsi="Arial" w:cs="Arial"/>
+          <w:color w:val="FF0000"/>
+        </w:rPr>
+      </w:pPr>
+      <w:r>
+        <w:rPr>
+          <w:rFonts w:ascii="Arial" w:eastAsia="Times New Roman" w:hAnsi="Arial" w:cs="Arial"/>
+          <w:color w:val="FF0000"/>
+        </w:rPr>
+        <w:t>--------------------</w:t>
+      </w:r>
+      <w:r>
+        <w:rPr>
+          <w:rFonts w:ascii="Arial" w:eastAsia="Times New Roman" w:hAnsi="Arial" w:cs="Arial"/>
+          <w:color w:val="FF0000"/>
+        </w:rPr>
+        <w:t>-</w:t>
+      </w:r>
+      <w:r>
+        <w:rPr>
+          <w:rFonts w:ascii="Arial" w:eastAsia="Times New Roman" w:hAnsi="Arial" w:cs="Arial"/>
+          <w:color w:val="FF0000"/>
+        </w:rPr>
+        <w:t>----------------------------------------------------------------------------------------------</w:t>
+      </w:r>
+    </w:p>
+    <w:p>
+      <w:pPr>
+        <w:rPr>
+          <w:color w:val="FF0000"/>
+        </w:rPr>
+      </w:pPr>
+      <w:r>
+        <w:rPr>
+          <w:color w:val="FF0000"/>
+        </w:rPr>
+        <w:lastRenderedPageBreak/>
         <w:t>Easy fixes</w:t>
       </w:r>
+    </w:p>
+    <w:p>
+      <w:pPr>
+        <w:rPr>
+          <w:rFonts w:ascii="Arial" w:eastAsia="Times New Roman" w:hAnsi="Arial" w:cs="Arial"/>
+          <w:color w:val="FF0000"/>
+        </w:rPr>
+      </w:pPr>
+      <w:r>
+        <w:rPr>
+          <w:rFonts w:ascii="Arial" w:eastAsia="Times New Roman" w:hAnsi="Arial" w:cs="Arial"/>
+          <w:color w:val="FF0000"/>
+        </w:rPr>
+        <w:t>--------------------</w:t>
+      </w:r>
+      <w:r>
+        <w:rPr>
+          <w:rFonts w:ascii="Arial" w:eastAsia="Times New Roman" w:hAnsi="Arial" w:cs="Arial"/>
+          <w:color w:val="FF0000"/>
+        </w:rPr>
+        <w:t>-</w:t>
+      </w:r>
+      <w:r>
+        <w:rPr>
+          <w:rFonts w:ascii="Arial" w:eastAsia="Times New Roman" w:hAnsi="Arial" w:cs="Arial"/>
+          <w:color w:val="FF0000"/>
+        </w:rPr>
+        <w:t>----------------------------------------------------------------------------------------------</w:t>
+      </w:r>
+    </w:p>
+    <w:p>
+      <w:pPr>
+        <w:rPr>
+          <w:color w:val="FF0000"/>
+        </w:rPr>
+      </w:pPr>
     </w:p>
     <w:sectPr>
       <w:pgSz w:w="12240" w:h="15840"/>
@@ -23231,7 +25288,7 @@
       </w:r>
     </w:p>
   </w:comment>
-  <w:comment w:id="34" w:author="tsantalis" w:date="2016-05-11T17:43:00Z" w:initials="t">
+  <w:comment w:id="33" w:author="tsantalis" w:date="2016-05-11T17:43:00Z" w:initials="t">
     <w:p>
       <w:pPr>
         <w:pStyle w:val="CommentText"/>
@@ -23247,7 +25304,7 @@
       </w:r>
     </w:p>
   </w:comment>
-  <w:comment w:id="35" w:author="tsantalis" w:date="2016-05-11T17:46:00Z" w:initials="t">
+  <w:comment w:id="34" w:author="tsantalis" w:date="2016-05-11T17:46:00Z" w:initials="t">
     <w:p>
       <w:pPr>
         <w:pStyle w:val="CommentText"/>
@@ -23268,7 +25325,7 @@
       <w:proofErr w:type="spellEnd"/>
     </w:p>
   </w:comment>
-  <w:comment w:id="36" w:author="tsantalis" w:date="2016-05-11T17:50:00Z" w:initials="t">
+  <w:comment w:id="35" w:author="tsantalis" w:date="2016-05-11T17:50:00Z" w:initials="t">
     <w:p>
       <w:pPr>
         <w:pStyle w:val="CommentText"/>

</xml_diff>

<commit_message>
address comments from reviewer 3
</commit_message>
<xml_diff>
--- a/IEEEtran/Revision1/authors_response_letter.docx
+++ b/IEEEtran/Revision1/authors_response_letter.docx
@@ -18600,7 +18600,21 @@
           <w:rFonts w:ascii="Arial" w:eastAsia="Times New Roman" w:hAnsi="Arial" w:cs="Arial"/>
           <w:color w:val="FF0000"/>
         </w:rPr>
-        <w:t>To execute the fist experiment, we use one project as testing data, and the remaining nine projects to train, since we have 10 projects in our dataset. However, we do not train the maximum entropy classifier with all nine projects, instead, we add each project incrementally. We repeated this process for each project and report on our findings.</w:t>
+        <w:t xml:space="preserve">To execute the </w:t>
+      </w:r>
+      <w:r>
+        <w:rPr>
+          <w:rFonts w:ascii="Arial" w:eastAsia="Times New Roman" w:hAnsi="Arial" w:cs="Arial"/>
+          <w:color w:val="FF0000"/>
+        </w:rPr>
+        <w:t>first</w:t>
+      </w:r>
+      <w:r>
+        <w:rPr>
+          <w:rFonts w:ascii="Arial" w:eastAsia="Times New Roman" w:hAnsi="Arial" w:cs="Arial"/>
+          <w:color w:val="FF0000"/>
+        </w:rPr>
+        <w:t xml:space="preserve"> experiment, we use one project as testing data, and the remaining nine projects to train, since we have 10 projects in our dataset. However, we do not train the maximum entropy classifier with all nine projects, instead, we add each project incrementally. We repeated this process for each project and report on our findings.</w:t>
       </w:r>
     </w:p>
     <w:p>
@@ -21559,6 +21573,646 @@
         </w:rPr>
         <w:br/>
       </w:r>
+    </w:p>
+    <w:p>
+      <w:pPr>
+        <w:rPr>
+          <w:rFonts w:ascii="Arial" w:eastAsia="Times New Roman" w:hAnsi="Arial" w:cs="Arial"/>
+          <w:color w:val="FF0000"/>
+        </w:rPr>
+      </w:pPr>
+      <w:r>
+        <w:rPr>
+          <w:rFonts w:ascii="Arial" w:eastAsia="Times New Roman" w:hAnsi="Arial" w:cs="Arial"/>
+          <w:color w:val="FF0000"/>
+        </w:rPr>
+        <w:t xml:space="preserve">Thank you for the comment. </w:t>
+      </w:r>
+      <w:r>
+        <w:rPr>
+          <w:rFonts w:ascii="Arial" w:eastAsia="Times New Roman" w:hAnsi="Arial" w:cs="Arial"/>
+          <w:color w:val="FF0000"/>
+        </w:rPr>
+        <w:t>During the past couple of years technical</w:t>
+      </w:r>
+      <w:r>
+        <w:rPr>
+          <w:rFonts w:ascii="Arial" w:eastAsia="Times New Roman" w:hAnsi="Arial" w:cs="Arial"/>
+          <w:color w:val="FF0000"/>
+        </w:rPr>
+        <w:t xml:space="preserve"> debt has been gaining trac</w:t>
+      </w:r>
+      <w:r>
+        <w:rPr>
+          <w:rFonts w:ascii="Arial" w:eastAsia="Times New Roman" w:hAnsi="Arial" w:cs="Arial"/>
+          <w:color w:val="FF0000"/>
+        </w:rPr>
+        <w:t xml:space="preserve">tion from software engineers </w:t>
+      </w:r>
+      <w:r>
+        <w:rPr>
+          <w:rFonts w:ascii="Arial" w:eastAsia="Times New Roman" w:hAnsi="Arial" w:cs="Arial"/>
+          <w:color w:val="FF0000"/>
+        </w:rPr>
+        <w:t>practitioners</w:t>
+      </w:r>
+      <w:r>
+        <w:rPr>
+          <w:rFonts w:ascii="Arial" w:eastAsia="Times New Roman" w:hAnsi="Arial" w:cs="Arial"/>
+          <w:color w:val="FF0000"/>
+        </w:rPr>
+        <w:t xml:space="preserve"> and from the research community as well. The </w:t>
+      </w:r>
+      <w:r>
+        <w:rPr>
+          <w:rFonts w:ascii="Arial" w:eastAsia="Times New Roman" w:hAnsi="Arial" w:cs="Arial"/>
+          <w:color w:val="FF0000"/>
+        </w:rPr>
+        <w:t>metaphor</w:t>
+      </w:r>
+      <w:r>
+        <w:rPr>
+          <w:rFonts w:ascii="Arial" w:eastAsia="Times New Roman" w:hAnsi="Arial" w:cs="Arial"/>
+          <w:color w:val="FF0000"/>
+        </w:rPr>
+        <w:t xml:space="preserve"> </w:t>
+      </w:r>
+      <w:r>
+        <w:rPr>
+          <w:rFonts w:ascii="Arial" w:eastAsia="Times New Roman" w:hAnsi="Arial" w:cs="Arial"/>
+          <w:color w:val="FF0000"/>
+        </w:rPr>
+        <w:t>ability</w:t>
+      </w:r>
+      <w:r>
+        <w:rPr>
+          <w:rFonts w:ascii="Arial" w:eastAsia="Times New Roman" w:hAnsi="Arial" w:cs="Arial"/>
+          <w:color w:val="FF0000"/>
+        </w:rPr>
+        <w:t xml:space="preserve"> to communicate intrinsic technical problems in </w:t>
+      </w:r>
+      <w:r>
+        <w:rPr>
+          <w:rFonts w:ascii="Arial" w:eastAsia="Times New Roman" w:hAnsi="Arial" w:cs="Arial"/>
+          <w:color w:val="FF0000"/>
+        </w:rPr>
+        <w:t>software</w:t>
+      </w:r>
+      <w:r>
+        <w:rPr>
+          <w:rFonts w:ascii="Arial" w:eastAsia="Times New Roman" w:hAnsi="Arial" w:cs="Arial"/>
+          <w:color w:val="FF0000"/>
+        </w:rPr>
+        <w:t xml:space="preserve"> project</w:t>
+      </w:r>
+      <w:r>
+        <w:rPr>
+          <w:rFonts w:ascii="Arial" w:eastAsia="Times New Roman" w:hAnsi="Arial" w:cs="Arial"/>
+          <w:color w:val="FF0000"/>
+        </w:rPr>
+        <w:t>s</w:t>
+      </w:r>
+      <w:r>
+        <w:rPr>
+          <w:rFonts w:ascii="Arial" w:eastAsia="Times New Roman" w:hAnsi="Arial" w:cs="Arial"/>
+          <w:color w:val="FF0000"/>
+        </w:rPr>
+        <w:t xml:space="preserve"> in a way that is </w:t>
+      </w:r>
+      <w:r>
+        <w:rPr>
+          <w:rFonts w:ascii="Arial" w:eastAsia="Times New Roman" w:hAnsi="Arial" w:cs="Arial"/>
+          <w:color w:val="FF0000"/>
+        </w:rPr>
+        <w:t>clear and understandable to non-technical people has</w:t>
+      </w:r>
+      <w:r>
+        <w:rPr>
+          <w:rFonts w:ascii="Arial" w:eastAsia="Times New Roman" w:hAnsi="Arial" w:cs="Arial"/>
+          <w:color w:val="FF0000"/>
+        </w:rPr>
+        <w:t xml:space="preserve"> proved to be one of the </w:t>
+      </w:r>
+      <w:r>
+        <w:rPr>
+          <w:rFonts w:ascii="Arial" w:eastAsia="Times New Roman" w:hAnsi="Arial" w:cs="Arial"/>
+          <w:color w:val="FF0000"/>
+        </w:rPr>
+        <w:t>metaphors</w:t>
+      </w:r>
+      <w:r>
+        <w:rPr>
+          <w:rFonts w:ascii="Arial" w:eastAsia="Times New Roman" w:hAnsi="Arial" w:cs="Arial"/>
+          <w:color w:val="FF0000"/>
+        </w:rPr>
+        <w:t xml:space="preserve"> biggest stren</w:t>
+      </w:r>
+      <w:r>
+        <w:rPr>
+          <w:rFonts w:ascii="Arial" w:eastAsia="Times New Roman" w:hAnsi="Arial" w:cs="Arial"/>
+          <w:color w:val="FF0000"/>
+        </w:rPr>
+        <w:t>gt</w:t>
+      </w:r>
+      <w:r>
+        <w:rPr>
+          <w:rFonts w:ascii="Arial" w:eastAsia="Times New Roman" w:hAnsi="Arial" w:cs="Arial"/>
+          <w:color w:val="FF0000"/>
+        </w:rPr>
+        <w:t xml:space="preserve">h. Moreover, the </w:t>
+      </w:r>
+      <w:r>
+        <w:rPr>
+          <w:rFonts w:ascii="Arial" w:eastAsia="Times New Roman" w:hAnsi="Arial" w:cs="Arial"/>
+          <w:color w:val="FF0000"/>
+        </w:rPr>
+        <w:t>software</w:t>
+      </w:r>
+      <w:r>
+        <w:rPr>
+          <w:rFonts w:ascii="Arial" w:eastAsia="Times New Roman" w:hAnsi="Arial" w:cs="Arial"/>
+          <w:color w:val="FF0000"/>
+        </w:rPr>
+        <w:t xml:space="preserve"> community is taking advantage from this </w:t>
+      </w:r>
+      <w:r>
+        <w:rPr>
+          <w:rFonts w:ascii="Arial" w:eastAsia="Times New Roman" w:hAnsi="Arial" w:cs="Arial"/>
+          <w:color w:val="FF0000"/>
+        </w:rPr>
+        <w:t>financial metaphor</w:t>
+      </w:r>
+      <w:r>
+        <w:rPr>
+          <w:rFonts w:ascii="Arial" w:eastAsia="Times New Roman" w:hAnsi="Arial" w:cs="Arial"/>
+          <w:color w:val="FF0000"/>
+        </w:rPr>
+        <w:t xml:space="preserve"> </w:t>
+      </w:r>
+      <w:r>
+        <w:rPr>
+          <w:rFonts w:ascii="Arial" w:eastAsia="Times New Roman" w:hAnsi="Arial" w:cs="Arial"/>
+          <w:color w:val="FF0000"/>
+        </w:rPr>
+        <w:t xml:space="preserve">and </w:t>
+      </w:r>
+      <w:r>
+        <w:rPr>
+          <w:rFonts w:ascii="Arial" w:eastAsia="Times New Roman" w:hAnsi="Arial" w:cs="Arial"/>
+          <w:color w:val="FF0000"/>
+        </w:rPr>
+        <w:t xml:space="preserve">developers and management </w:t>
+      </w:r>
+      <w:r>
+        <w:rPr>
+          <w:rFonts w:ascii="Arial" w:eastAsia="Times New Roman" w:hAnsi="Arial" w:cs="Arial"/>
+          <w:color w:val="FF0000"/>
+        </w:rPr>
+        <w:t xml:space="preserve">alike </w:t>
+      </w:r>
+      <w:r>
+        <w:rPr>
+          <w:rFonts w:ascii="Arial" w:eastAsia="Times New Roman" w:hAnsi="Arial" w:cs="Arial"/>
+          <w:color w:val="FF0000"/>
+        </w:rPr>
+        <w:t xml:space="preserve">take on </w:t>
+      </w:r>
+      <w:r>
+        <w:rPr>
+          <w:rFonts w:ascii="Arial" w:eastAsia="Times New Roman" w:hAnsi="Arial" w:cs="Arial"/>
+          <w:color w:val="FF0000"/>
+        </w:rPr>
+        <w:t>“</w:t>
+      </w:r>
+      <w:r>
+        <w:rPr>
+          <w:rFonts w:ascii="Arial" w:eastAsia="Times New Roman" w:hAnsi="Arial" w:cs="Arial"/>
+          <w:color w:val="FF0000"/>
+        </w:rPr>
+        <w:t>debt</w:t>
+      </w:r>
+      <w:r>
+        <w:rPr>
+          <w:rFonts w:ascii="Arial" w:eastAsia="Times New Roman" w:hAnsi="Arial" w:cs="Arial"/>
+          <w:color w:val="FF0000"/>
+        </w:rPr>
+        <w:t>”</w:t>
+      </w:r>
+      <w:r>
+        <w:rPr>
+          <w:rFonts w:ascii="Arial" w:eastAsia="Times New Roman" w:hAnsi="Arial" w:cs="Arial"/>
+          <w:color w:val="FF0000"/>
+        </w:rPr>
+        <w:t xml:space="preserve"> </w:t>
+      </w:r>
+      <w:r>
+        <w:rPr>
+          <w:rFonts w:ascii="Arial" w:eastAsia="Times New Roman" w:hAnsi="Arial" w:cs="Arial"/>
+          <w:color w:val="FF0000"/>
+        </w:rPr>
+        <w:t>willingly</w:t>
+      </w:r>
+      <w:r>
+        <w:rPr>
+          <w:rFonts w:ascii="Arial" w:eastAsia="Times New Roman" w:hAnsi="Arial" w:cs="Arial"/>
+          <w:color w:val="FF0000"/>
+        </w:rPr>
+        <w:t xml:space="preserve"> </w:t>
+      </w:r>
+      <w:r>
+        <w:rPr>
+          <w:rFonts w:ascii="Arial" w:eastAsia="Times New Roman" w:hAnsi="Arial" w:cs="Arial"/>
+          <w:color w:val="FF0000"/>
+        </w:rPr>
+        <w:t xml:space="preserve">by choosing to implement </w:t>
+      </w:r>
+      <w:r>
+        <w:rPr>
+          <w:rFonts w:ascii="Arial" w:eastAsia="Times New Roman" w:hAnsi="Arial" w:cs="Arial"/>
+          <w:color w:val="FF0000"/>
+        </w:rPr>
+        <w:t>non-opti</w:t>
+      </w:r>
+      <w:r>
+        <w:rPr>
+          <w:rFonts w:ascii="Arial" w:eastAsia="Times New Roman" w:hAnsi="Arial" w:cs="Arial"/>
+          <w:color w:val="FF0000"/>
+        </w:rPr>
+        <w:t>mal solution</w:t>
+      </w:r>
+      <w:r>
+        <w:rPr>
+          <w:rFonts w:ascii="Arial" w:eastAsia="Times New Roman" w:hAnsi="Arial" w:cs="Arial"/>
+          <w:color w:val="FF0000"/>
+        </w:rPr>
+        <w:t>s</w:t>
+      </w:r>
+      <w:r>
+        <w:rPr>
+          <w:rFonts w:ascii="Arial" w:eastAsia="Times New Roman" w:hAnsi="Arial" w:cs="Arial"/>
+          <w:color w:val="FF0000"/>
+        </w:rPr>
+        <w:t xml:space="preserve"> to achieve short term</w:t>
+      </w:r>
+      <w:r>
+        <w:rPr>
+          <w:rFonts w:ascii="Arial" w:eastAsia="Times New Roman" w:hAnsi="Arial" w:cs="Arial"/>
+          <w:color w:val="FF0000"/>
+        </w:rPr>
+        <w:t>s</w:t>
+      </w:r>
+      <w:r>
+        <w:rPr>
+          <w:rFonts w:ascii="Arial" w:eastAsia="Times New Roman" w:hAnsi="Arial" w:cs="Arial"/>
+          <w:color w:val="FF0000"/>
+        </w:rPr>
+        <w:t xml:space="preserve"> goal</w:t>
+      </w:r>
+      <w:r>
+        <w:rPr>
+          <w:rFonts w:ascii="Arial" w:eastAsia="Times New Roman" w:hAnsi="Arial" w:cs="Arial"/>
+          <w:color w:val="FF0000"/>
+        </w:rPr>
+        <w:t>s</w:t>
+      </w:r>
+      <w:r>
+        <w:rPr>
+          <w:rFonts w:ascii="Arial" w:eastAsia="Times New Roman" w:hAnsi="Arial" w:cs="Arial"/>
+          <w:color w:val="FF0000"/>
+        </w:rPr>
+        <w:t xml:space="preserve">. However, to enable this risk mechanism to be effectively applied some mitigations has to be </w:t>
+      </w:r>
+      <w:r>
+        <w:rPr>
+          <w:rFonts w:ascii="Arial" w:eastAsia="Times New Roman" w:hAnsi="Arial" w:cs="Arial"/>
+          <w:color w:val="FF0000"/>
+        </w:rPr>
+        <w:t>in place first</w:t>
+      </w:r>
+      <w:r>
+        <w:rPr>
+          <w:rFonts w:ascii="Arial" w:eastAsia="Times New Roman" w:hAnsi="Arial" w:cs="Arial"/>
+          <w:color w:val="FF0000"/>
+        </w:rPr>
+        <w:t>. The most important step</w:t>
+      </w:r>
+      <w:r>
+        <w:rPr>
+          <w:rFonts w:ascii="Arial" w:eastAsia="Times New Roman" w:hAnsi="Arial" w:cs="Arial"/>
+          <w:color w:val="FF0000"/>
+        </w:rPr>
+        <w:t xml:space="preserve"> </w:t>
+      </w:r>
+      <w:r>
+        <w:rPr>
+          <w:rFonts w:ascii="Arial" w:eastAsia="Times New Roman" w:hAnsi="Arial" w:cs="Arial"/>
+          <w:color w:val="FF0000"/>
+        </w:rPr>
+        <w:t>to manage technical debt is to be able to properly find it. Onc</w:t>
+      </w:r>
+      <w:r>
+        <w:rPr>
+          <w:rFonts w:ascii="Arial" w:eastAsia="Times New Roman" w:hAnsi="Arial" w:cs="Arial"/>
+          <w:color w:val="FF0000"/>
+        </w:rPr>
+        <w:t>e</w:t>
+      </w:r>
+      <w:r>
+        <w:rPr>
+          <w:rFonts w:ascii="Arial" w:eastAsia="Times New Roman" w:hAnsi="Arial" w:cs="Arial"/>
+          <w:color w:val="FF0000"/>
+        </w:rPr>
+        <w:t xml:space="preserve"> technical debt is identified it can be monitored and removed as necessary. </w:t>
+      </w:r>
+      <w:r>
+        <w:rPr>
+          <w:rFonts w:ascii="Arial" w:eastAsia="Times New Roman" w:hAnsi="Arial" w:cs="Arial"/>
+          <w:color w:val="FF0000"/>
+        </w:rPr>
+        <w:t xml:space="preserve">More recently, a </w:t>
+      </w:r>
+      <w:proofErr w:type="gramStart"/>
+      <w:r>
+        <w:rPr>
+          <w:rFonts w:ascii="Arial" w:eastAsia="Times New Roman" w:hAnsi="Arial" w:cs="Arial"/>
+          <w:color w:val="FF0000"/>
+        </w:rPr>
+        <w:t>large scale</w:t>
+      </w:r>
+      <w:proofErr w:type="gramEnd"/>
+      <w:r>
+        <w:rPr>
+          <w:rFonts w:ascii="Arial" w:eastAsia="Times New Roman" w:hAnsi="Arial" w:cs="Arial"/>
+          <w:color w:val="FF0000"/>
+        </w:rPr>
+        <w:t xml:space="preserve"> survey stated how the current tools are, in their opinion, not satisfactory to </w:t>
+      </w:r>
+      <w:r>
+        <w:rPr>
+          <w:rFonts w:ascii="Arial" w:eastAsia="Times New Roman" w:hAnsi="Arial" w:cs="Arial"/>
+          <w:color w:val="FF0000"/>
+        </w:rPr>
+        <w:t>properly manage technical debt [</w:t>
+      </w:r>
+      <w:r>
+        <w:rPr>
+          <w:rFonts w:ascii="Arial" w:eastAsia="Times New Roman" w:hAnsi="Arial" w:cs="Arial"/>
+          <w:color w:val="44546A" w:themeColor="text2"/>
+        </w:rPr>
+        <w:t>34</w:t>
+      </w:r>
+      <w:r>
+        <w:rPr>
+          <w:rFonts w:ascii="Arial" w:eastAsia="Times New Roman" w:hAnsi="Arial" w:cs="Arial"/>
+          <w:color w:val="FF0000"/>
+        </w:rPr>
+        <w:t xml:space="preserve">]. </w:t>
+      </w:r>
+      <w:r>
+        <w:rPr>
+          <w:rFonts w:ascii="Arial" w:eastAsia="Times New Roman" w:hAnsi="Arial" w:cs="Arial"/>
+          <w:color w:val="FF0000"/>
+        </w:rPr>
+        <w:t xml:space="preserve"> </w:t>
+      </w:r>
+      <w:r>
+        <w:rPr>
+          <w:rFonts w:ascii="Arial" w:eastAsia="Times New Roman" w:hAnsi="Arial" w:cs="Arial"/>
+          <w:color w:val="FF0000"/>
+        </w:rPr>
+        <w:t xml:space="preserve">Our approach can help fill the gap of ineffective tools helping practitioners to maintain and improve software projects. </w:t>
+      </w:r>
+    </w:p>
+    <w:p>
+      <w:pPr>
+        <w:rPr>
+          <w:rFonts w:ascii="Arial" w:eastAsia="Times New Roman" w:hAnsi="Arial" w:cs="Arial"/>
+          <w:color w:val="FF0000"/>
+        </w:rPr>
+      </w:pPr>
+    </w:p>
+    <w:p>
+      <w:pPr>
+        <w:rPr>
+          <w:rFonts w:ascii="Arial" w:eastAsia="Times New Roman" w:hAnsi="Arial" w:cs="Arial"/>
+          <w:color w:val="FF0000"/>
+        </w:rPr>
+      </w:pPr>
+      <w:r>
+        <w:rPr>
+          <w:rFonts w:ascii="Arial" w:eastAsia="Times New Roman" w:hAnsi="Arial" w:cs="Arial"/>
+          <w:color w:val="FF0000"/>
+        </w:rPr>
+        <w:t>That said</w:t>
+      </w:r>
+      <w:proofErr w:type="gramStart"/>
+      <w:r>
+        <w:rPr>
+          <w:rFonts w:ascii="Arial" w:eastAsia="Times New Roman" w:hAnsi="Arial" w:cs="Arial"/>
+          <w:color w:val="FF0000"/>
+        </w:rPr>
+        <w:t>,</w:t>
+      </w:r>
+      <w:proofErr w:type="gramEnd"/>
+      <w:r>
+        <w:rPr>
+          <w:rFonts w:ascii="Arial" w:eastAsia="Times New Roman" w:hAnsi="Arial" w:cs="Arial"/>
+          <w:color w:val="FF0000"/>
+        </w:rPr>
+        <w:t xml:space="preserve"> to address this commen</w:t>
+      </w:r>
+      <w:r>
+        <w:rPr>
+          <w:rFonts w:ascii="Arial" w:eastAsia="Times New Roman" w:hAnsi="Arial" w:cs="Arial"/>
+          <w:color w:val="FF0000"/>
+        </w:rPr>
+        <w:t xml:space="preserve">t we added the following text that was also pointed out in R1-3 in the Introduction paragraph 7. </w:t>
+      </w:r>
+      <w:r>
+        <w:rPr>
+          <w:rFonts w:ascii="Arial" w:eastAsia="Times New Roman" w:hAnsi="Arial" w:cs="Arial"/>
+          <w:color w:val="FF0000"/>
+        </w:rPr>
+        <w:t xml:space="preserve"> </w:t>
+      </w:r>
+    </w:p>
+    <w:p>
+      <w:pPr>
+        <w:rPr>
+          <w:rFonts w:ascii="Arial" w:eastAsia="Times New Roman" w:hAnsi="Arial" w:cs="Arial"/>
+          <w:color w:val="FF0000"/>
+        </w:rPr>
+      </w:pPr>
+    </w:p>
+    <w:p>
+      <w:pPr>
+        <w:rPr>
+          <w:rFonts w:ascii="Arial" w:eastAsia="Times New Roman" w:hAnsi="Arial" w:cs="Arial"/>
+          <w:color w:val="FF0000"/>
+        </w:rPr>
+      </w:pPr>
+      <w:r>
+        <w:rPr>
+          <w:rFonts w:ascii="Arial" w:eastAsia="Times New Roman" w:hAnsi="Arial" w:cs="Arial"/>
+          <w:color w:val="FF0000"/>
+        </w:rPr>
+        <w:t>“</w:t>
+      </w:r>
+      <w:r>
+        <w:rPr>
+          <w:rFonts w:ascii="Arial" w:eastAsia="Times New Roman" w:hAnsi="Arial" w:cs="Arial"/>
+          <w:color w:val="FF0000"/>
+        </w:rPr>
+        <w:t>The recovery of technical debt through source code comments has two main advantages over traditional approaches based on source code analysis. First, it is more lightweight compared to source code analysis, since it does not require</w:t>
+      </w:r>
+    </w:p>
+    <w:p>
+      <w:pPr>
+        <w:rPr>
+          <w:rFonts w:ascii="Arial" w:eastAsia="Times New Roman" w:hAnsi="Arial" w:cs="Arial"/>
+          <w:color w:val="FF0000"/>
+        </w:rPr>
+      </w:pPr>
+      <w:proofErr w:type="gramStart"/>
+      <w:r>
+        <w:rPr>
+          <w:rFonts w:ascii="Arial" w:eastAsia="Times New Roman" w:hAnsi="Arial" w:cs="Arial"/>
+          <w:color w:val="FF0000"/>
+        </w:rPr>
+        <w:t>the</w:t>
+      </w:r>
+      <w:proofErr w:type="gramEnd"/>
+      <w:r>
+        <w:rPr>
+          <w:rFonts w:ascii="Arial" w:eastAsia="Times New Roman" w:hAnsi="Arial" w:cs="Arial"/>
+          <w:color w:val="FF0000"/>
+        </w:rPr>
+        <w:t xml:space="preserve"> construction of Abstract Syntax Trees or other more advanced source code representations. For instance, some code smell detectors that also provide refactoring</w:t>
+      </w:r>
+    </w:p>
+    <w:p>
+      <w:pPr>
+        <w:rPr>
+          <w:rFonts w:ascii="Arial" w:eastAsia="Times New Roman" w:hAnsi="Arial" w:cs="Arial"/>
+          <w:color w:val="FF0000"/>
+        </w:rPr>
+      </w:pPr>
+      <w:proofErr w:type="gramStart"/>
+      <w:r>
+        <w:rPr>
+          <w:rFonts w:ascii="Arial" w:eastAsia="Times New Roman" w:hAnsi="Arial" w:cs="Arial"/>
+          <w:color w:val="FF0000"/>
+        </w:rPr>
+        <w:t>recommendations</w:t>
+      </w:r>
+      <w:proofErr w:type="gramEnd"/>
+      <w:r>
+        <w:rPr>
+          <w:rFonts w:ascii="Arial" w:eastAsia="Times New Roman" w:hAnsi="Arial" w:cs="Arial"/>
+          <w:color w:val="FF0000"/>
+        </w:rPr>
+        <w:t xml:space="preserve"> to resolve the detected code smells [16], [17] generate computationally expensive program representation structures, such as program dependence</w:t>
+      </w:r>
+      <w:r>
+        <w:rPr>
+          <w:rFonts w:ascii="Arial" w:eastAsia="Times New Roman" w:hAnsi="Arial" w:cs="Arial"/>
+          <w:color w:val="FF0000"/>
+        </w:rPr>
+        <w:t xml:space="preserve"> graphs</w:t>
+      </w:r>
+      <w:r>
+        <w:rPr>
+          <w:rFonts w:ascii="Arial" w:eastAsia="Times New Roman" w:hAnsi="Arial" w:cs="Arial"/>
+          <w:color w:val="FF0000"/>
+        </w:rPr>
+        <w:t xml:space="preserve"> [18], and method call graphs [19] in order to match structural code</w:t>
+      </w:r>
+    </w:p>
+    <w:p>
+      <w:pPr>
+        <w:rPr>
+          <w:rFonts w:ascii="Arial" w:eastAsia="Times New Roman" w:hAnsi="Arial" w:cs="Arial"/>
+          <w:color w:val="FF0000"/>
+        </w:rPr>
+      </w:pPr>
+      <w:proofErr w:type="gramStart"/>
+      <w:r>
+        <w:rPr>
+          <w:rFonts w:ascii="Arial" w:eastAsia="Times New Roman" w:hAnsi="Arial" w:cs="Arial"/>
+          <w:color w:val="FF0000"/>
+        </w:rPr>
+        <w:t>smell</w:t>
+      </w:r>
+      <w:proofErr w:type="gramEnd"/>
+      <w:r>
+        <w:rPr>
+          <w:rFonts w:ascii="Arial" w:eastAsia="Times New Roman" w:hAnsi="Arial" w:cs="Arial"/>
+          <w:color w:val="FF0000"/>
+        </w:rPr>
+        <w:t xml:space="preserve"> patterns and compute metrics. On the other hand, the source code comments can be easily and efficiently extracted from source code files using regular expressions. </w:t>
+      </w:r>
+      <w:r>
+        <w:rPr>
+          <w:rFonts w:ascii="Arial" w:eastAsia="Times New Roman" w:hAnsi="Arial" w:cs="Arial"/>
+          <w:color w:val="FF0000"/>
+        </w:rPr>
+        <w:lastRenderedPageBreak/>
+        <w:t>Second, it does not depend on arbitrary metric threshold values, which are required in all metric-based code smell detection approaches. Deriving appropriate threshold values is a challenging open problem that has attracted the attention and effort of several researchers [20], [21], [22]. As a matter of fact, the approaches based on source code analysis suffer from high false positive rates [23] (i.e., they flag a large number of source code elements as problematic, while they are not perceived as such by the developers), because they rely only on the structure of the source code to detect code</w:t>
+      </w:r>
+    </w:p>
+    <w:p>
+      <w:pPr>
+        <w:rPr>
+          <w:rFonts w:ascii="Arial" w:eastAsia="Times New Roman" w:hAnsi="Arial" w:cs="Arial"/>
+          <w:color w:val="FF0000"/>
+        </w:rPr>
+      </w:pPr>
+      <w:proofErr w:type="gramStart"/>
+      <w:r>
+        <w:rPr>
+          <w:rFonts w:ascii="Arial" w:eastAsia="Times New Roman" w:hAnsi="Arial" w:cs="Arial"/>
+          <w:color w:val="FF0000"/>
+        </w:rPr>
+        <w:t>smells</w:t>
+      </w:r>
+      <w:proofErr w:type="gramEnd"/>
+      <w:r>
+        <w:rPr>
+          <w:rFonts w:ascii="Arial" w:eastAsia="Times New Roman" w:hAnsi="Arial" w:cs="Arial"/>
+          <w:color w:val="FF0000"/>
+        </w:rPr>
+        <w:t xml:space="preserve"> without taking into account the developers’ feedback, the project domain, and the context in which the code smells are detected.</w:t>
+      </w:r>
+    </w:p>
+    <w:p>
+      <w:pPr>
+        <w:rPr>
+          <w:rFonts w:ascii="Arial" w:eastAsia="Times New Roman" w:hAnsi="Arial" w:cs="Arial"/>
+          <w:color w:val="FF0000"/>
+        </w:rPr>
+      </w:pPr>
+      <w:r>
+        <w:rPr>
+          <w:rFonts w:ascii="Arial" w:eastAsia="Times New Roman" w:hAnsi="Arial" w:cs="Arial"/>
+          <w:color w:val="FF0000"/>
+        </w:rPr>
+        <w:t>However, relying solely on the developers’ comments to recover technical debt is not adequate, because developers might be unaware of the presence of some code smells in their project, or might not be well familiar with good design and coding practices. As a result, the detection of technical debt through source code comments can be only used as a complementary approach to existing code smell detectors based on source code analysis. We believe that self-admitted technical debt can be useful to prioritize the pay back of debt (i.e., develop a pay back plan), since the technical debt expressed in the comments written by the developers themselves is definitely more relevant to them.</w:t>
+      </w:r>
+      <w:r>
+        <w:rPr>
+          <w:rFonts w:ascii="Arial" w:eastAsia="Times New Roman" w:hAnsi="Arial" w:cs="Arial"/>
+          <w:color w:val="FF0000"/>
+        </w:rPr>
+        <w:t>”</w:t>
+      </w:r>
+    </w:p>
+    <w:p>
+      <w:pPr>
+        <w:rPr>
+          <w:rFonts w:ascii="MingLiU" w:eastAsia="MingLiU" w:hAnsi="MingLiU" w:cs="MingLiU"/>
+          <w:color w:val="000000"/>
+        </w:rPr>
+      </w:pPr>
     </w:p>
     <w:p>
       <w:pPr>
@@ -22717,7 +23371,22 @@
           <w:rFonts w:ascii="Arial" w:eastAsia="Times New Roman" w:hAnsi="Arial" w:cs="Arial"/>
           <w:color w:val="000000"/>
         </w:rPr>
-        <w:t xml:space="preserve">  (R3-3) </w:t>
+        <w:t xml:space="preserve">  </w:t>
+      </w:r>
+      <w:r>
+        <w:rPr>
+          <w:rFonts w:ascii="Arial" w:eastAsia="Times New Roman" w:hAnsi="Arial" w:cs="Arial"/>
+          <w:color w:val="000000"/>
+          <w:highlight w:val="green"/>
+        </w:rPr>
+        <w:t>(R3-3)</w:t>
+      </w:r>
+      <w:r>
+        <w:rPr>
+          <w:rFonts w:ascii="Arial" w:eastAsia="Times New Roman" w:hAnsi="Arial" w:cs="Arial"/>
+          <w:color w:val="000000"/>
+        </w:rPr>
+        <w:t xml:space="preserve"> </w:t>
       </w:r>
       <w:proofErr w:type="gramStart"/>
       <w:r>
@@ -22757,89 +23426,6 @@
         </w:rPr>
         <w:br/>
       </w:r>
-    </w:p>
-    <w:p>
-      <w:pPr>
-        <w:rPr>
-          <w:rFonts w:ascii="Arial" w:eastAsia="Times New Roman" w:hAnsi="Arial" w:cs="Arial"/>
-          <w:color w:val="FF0000"/>
-        </w:rPr>
-      </w:pPr>
-      <w:r>
-        <w:rPr>
-          <w:rFonts w:ascii="Arial" w:eastAsia="Times New Roman" w:hAnsi="Arial" w:cs="Arial"/>
-          <w:color w:val="FF0000"/>
-        </w:rPr>
-        <w:t>--------------------</w:t>
-      </w:r>
-      <w:r>
-        <w:rPr>
-          <w:rFonts w:ascii="Arial" w:eastAsia="Times New Roman" w:hAnsi="Arial" w:cs="Arial"/>
-          <w:color w:val="FF0000"/>
-        </w:rPr>
-        <w:t>-</w:t>
-      </w:r>
-      <w:r>
-        <w:rPr>
-          <w:rFonts w:ascii="Arial" w:eastAsia="Times New Roman" w:hAnsi="Arial" w:cs="Arial"/>
-          <w:color w:val="FF0000"/>
-        </w:rPr>
-        <w:t>----------------------------------------------------------------------------------------------</w:t>
-      </w:r>
-    </w:p>
-    <w:p>
-      <w:pPr>
-        <w:rPr>
-          <w:rFonts w:ascii="Arial" w:eastAsia="Times New Roman" w:hAnsi="Arial" w:cs="Arial"/>
-          <w:color w:val="000000"/>
-        </w:rPr>
-      </w:pPr>
-      <w:r>
-        <w:rPr>
-          <w:rFonts w:ascii="Arial" w:eastAsia="Times New Roman" w:hAnsi="Arial" w:cs="Arial"/>
-          <w:color w:val="FF0000"/>
-        </w:rPr>
-        <w:t>Sure, we can do this and also point to the ICSME paper.</w:t>
-      </w:r>
-    </w:p>
-    <w:p>
-      <w:pPr>
-        <w:rPr>
-          <w:rFonts w:ascii="Arial" w:eastAsia="Times New Roman" w:hAnsi="Arial" w:cs="Arial"/>
-          <w:color w:val="FF0000"/>
-        </w:rPr>
-      </w:pPr>
-      <w:r>
-        <w:rPr>
-          <w:rFonts w:ascii="Arial" w:eastAsia="Times New Roman" w:hAnsi="Arial" w:cs="Arial"/>
-          <w:color w:val="FF0000"/>
-        </w:rPr>
-        <w:t>--------------------</w:t>
-      </w:r>
-      <w:r>
-        <w:rPr>
-          <w:rFonts w:ascii="Arial" w:eastAsia="Times New Roman" w:hAnsi="Arial" w:cs="Arial"/>
-          <w:color w:val="FF0000"/>
-        </w:rPr>
-        <w:t>-</w:t>
-      </w:r>
-      <w:r>
-        <w:rPr>
-          <w:rFonts w:ascii="Arial" w:eastAsia="Times New Roman" w:hAnsi="Arial" w:cs="Arial"/>
-          <w:color w:val="FF0000"/>
-        </w:rPr>
-        <w:t>----------------------------------------------------------------------------------------------</w:t>
-      </w:r>
-    </w:p>
-    <w:p>
-      <w:pPr>
-        <w:rPr>
-          <w:rFonts w:ascii="Arial" w:eastAsia="Times New Roman" w:hAnsi="Arial" w:cs="Arial"/>
-          <w:color w:val="FF0000"/>
-        </w:rPr>
-      </w:pPr>
-      <w:bookmarkStart w:id="36" w:name="_GoBack"/>
-      <w:bookmarkEnd w:id="36"/>
       <w:r>
         <w:rPr>
           <w:rFonts w:ascii="Arial" w:eastAsia="Times New Roman" w:hAnsi="Arial" w:cs="Arial"/>
@@ -22868,6 +23454,66 @@
           <w:rFonts w:ascii="Arial" w:eastAsia="Times New Roman" w:hAnsi="Arial" w:cs="Arial"/>
           <w:color w:val="FF0000"/>
         </w:rPr>
+        <w:t xml:space="preserve">Thank for your comment. Indeed, we agree with the reviewer suggestions. We believe that this comment has been address during the changes made while answering comments R3-1 and R3-2. </w:t>
+      </w:r>
+    </w:p>
+    <w:p>
+      <w:pPr>
+        <w:rPr>
+          <w:rFonts w:ascii="Arial" w:eastAsia="Times New Roman" w:hAnsi="Arial" w:cs="Arial"/>
+          <w:color w:val="FF0000"/>
+        </w:rPr>
+      </w:pPr>
+    </w:p>
+    <w:p>
+      <w:pPr>
+        <w:rPr>
+          <w:rFonts w:ascii="Arial" w:eastAsia="Times New Roman" w:hAnsi="Arial" w:cs="Arial"/>
+          <w:color w:val="FF0000"/>
+        </w:rPr>
+      </w:pPr>
+      <w:r>
+        <w:rPr>
+          <w:rFonts w:ascii="Arial" w:eastAsia="Times New Roman" w:hAnsi="Arial" w:cs="Arial"/>
+          <w:color w:val="FF0000"/>
+        </w:rPr>
+        <w:t xml:space="preserve">We hope that the provided explanation and the modified text address this issue, however, if it has not, we are happy to incorporate </w:t>
+      </w:r>
+      <w:r>
+        <w:rPr>
+          <w:rFonts w:ascii="Arial" w:eastAsia="Times New Roman" w:hAnsi="Arial" w:cs="Arial"/>
+          <w:color w:val="FF0000"/>
+        </w:rPr>
+        <w:t xml:space="preserve">any other changes the reviewer </w:t>
+      </w:r>
+      <w:r>
+        <w:rPr>
+          <w:rFonts w:ascii="Arial" w:eastAsia="Times New Roman" w:hAnsi="Arial" w:cs="Arial"/>
+          <w:color w:val="FF0000"/>
+        </w:rPr>
+        <w:t>suggest.</w:t>
+      </w:r>
+    </w:p>
+    <w:p>
+      <w:pPr>
+        <w:rPr>
+          <w:rFonts w:ascii="Arial" w:eastAsia="Times New Roman" w:hAnsi="Arial" w:cs="Arial"/>
+          <w:color w:val="FF0000"/>
+        </w:rPr>
+      </w:pPr>
+    </w:p>
+    <w:p>
+      <w:pPr>
+        <w:rPr>
+          <w:rFonts w:ascii="Arial" w:eastAsia="Times New Roman" w:hAnsi="Arial" w:cs="Arial"/>
+          <w:color w:val="FF0000"/>
+        </w:rPr>
+      </w:pPr>
+      <w:r>
+        <w:rPr>
+          <w:rFonts w:ascii="Arial" w:eastAsia="Times New Roman" w:hAnsi="Arial" w:cs="Arial"/>
+          <w:color w:val="FF0000"/>
+        </w:rPr>
         <w:t>--------------------</w:t>
       </w:r>
       <w:r>
@@ -22889,16 +23535,1751 @@
       <w:pPr>
         <w:rPr>
           <w:rFonts w:ascii="Arial" w:eastAsia="Times New Roman" w:hAnsi="Arial" w:cs="Arial"/>
-          <w:color w:val="FF0000"/>
-        </w:rPr>
-      </w:pPr>
+          <w:color w:val="000000"/>
+        </w:rPr>
+      </w:pPr>
+      <w:r>
+        <w:rPr>
+          <w:rFonts w:ascii="Arial" w:eastAsia="Times New Roman" w:hAnsi="Arial" w:cs="Arial"/>
+          <w:color w:val="FF0000"/>
+        </w:rPr>
+        <w:t>Sure, we can do this and also point to the ICSME paper.</w:t>
+      </w:r>
+    </w:p>
+    <w:p>
+      <w:pPr>
+        <w:rPr>
+          <w:rFonts w:ascii="Arial" w:eastAsia="Times New Roman" w:hAnsi="Arial" w:cs="Arial"/>
+          <w:color w:val="FF0000"/>
+        </w:rPr>
+      </w:pPr>
+      <w:r>
+        <w:rPr>
+          <w:rFonts w:ascii="Arial" w:eastAsia="Times New Roman" w:hAnsi="Arial" w:cs="Arial"/>
+          <w:color w:val="FF0000"/>
+        </w:rPr>
+        <w:t>--------------------</w:t>
+      </w:r>
+      <w:r>
+        <w:rPr>
+          <w:rFonts w:ascii="Arial" w:eastAsia="Times New Roman" w:hAnsi="Arial" w:cs="Arial"/>
+          <w:color w:val="FF0000"/>
+        </w:rPr>
+        <w:t>-</w:t>
+      </w:r>
+      <w:r>
+        <w:rPr>
+          <w:rFonts w:ascii="Arial" w:eastAsia="Times New Roman" w:hAnsi="Arial" w:cs="Arial"/>
+          <w:color w:val="FF0000"/>
+        </w:rPr>
+        <w:t>---------------------------------------------------------------</w:t>
+      </w:r>
+      <w:r>
+        <w:rPr>
+          <w:rFonts w:ascii="Arial" w:eastAsia="Times New Roman" w:hAnsi="Arial" w:cs="Arial"/>
+          <w:color w:val="FF0000"/>
+        </w:rPr>
+        <w:t>-------------------------------</w:t>
+      </w:r>
+    </w:p>
+    <w:p>
+      <w:pPr>
+        <w:rPr>
+          <w:rFonts w:ascii="Arial" w:eastAsia="Times New Roman" w:hAnsi="Arial" w:cs="Arial"/>
+          <w:color w:val="FF0000"/>
+        </w:rPr>
+      </w:pPr>
+      <w:r>
+        <w:rPr>
+          <w:rFonts w:ascii="Arial" w:eastAsia="Times New Roman" w:hAnsi="Arial" w:cs="Arial"/>
+          <w:color w:val="FF0000"/>
+        </w:rPr>
+        <w:t>--------------------</w:t>
+      </w:r>
+      <w:r>
+        <w:rPr>
+          <w:rFonts w:ascii="Arial" w:eastAsia="Times New Roman" w:hAnsi="Arial" w:cs="Arial"/>
+          <w:color w:val="FF0000"/>
+        </w:rPr>
+        <w:t>-</w:t>
+      </w:r>
+      <w:r>
+        <w:rPr>
+          <w:rFonts w:ascii="Arial" w:eastAsia="Times New Roman" w:hAnsi="Arial" w:cs="Arial"/>
+          <w:color w:val="FF0000"/>
+        </w:rPr>
+        <w:t>----------------------------------------------------------------------------------------------</w:t>
+      </w:r>
+    </w:p>
+    <w:p>
+      <w:pPr>
+        <w:rPr>
+          <w:rFonts w:ascii="Arial" w:eastAsia="Times New Roman" w:hAnsi="Arial" w:cs="Arial"/>
+          <w:color w:val="FF0000"/>
+        </w:rPr>
+      </w:pPr>
+      <w:commentRangeStart w:id="36"/>
+      <w:r>
+        <w:rPr>
+          <w:rFonts w:ascii="Arial" w:eastAsia="Times New Roman" w:hAnsi="Arial" w:cs="Arial"/>
+          <w:color w:val="FF0000"/>
+        </w:rPr>
+        <w:t>Is this the same as the first point</w:t>
+      </w:r>
+      <w:commentRangeEnd w:id="36"/>
+      <w:r>
+        <w:rPr>
+          <w:rStyle w:val="CommentReference"/>
+        </w:rPr>
+        <w:commentReference w:id="36"/>
+      </w:r>
+      <w:r>
+        <w:rPr>
+          <w:rFonts w:ascii="Arial" w:eastAsia="Times New Roman" w:hAnsi="Arial" w:cs="Arial"/>
+          <w:color w:val="FF0000"/>
+        </w:rPr>
+        <w:t>? I don’t understand what he/she is asking here.</w:t>
+      </w:r>
+    </w:p>
+    <w:p>
+      <w:pPr>
+        <w:rPr>
+          <w:rFonts w:ascii="Arial" w:eastAsia="Times New Roman" w:hAnsi="Arial" w:cs="Arial"/>
+          <w:color w:val="FF0000"/>
+        </w:rPr>
+      </w:pPr>
+      <w:r>
+        <w:rPr>
+          <w:rFonts w:ascii="Arial" w:eastAsia="Times New Roman" w:hAnsi="Arial" w:cs="Arial"/>
+          <w:color w:val="FF0000"/>
+        </w:rPr>
+        <w:t>--------------------</w:t>
+      </w:r>
+      <w:r>
+        <w:rPr>
+          <w:rFonts w:ascii="Arial" w:eastAsia="Times New Roman" w:hAnsi="Arial" w:cs="Arial"/>
+          <w:color w:val="FF0000"/>
+        </w:rPr>
+        <w:t>-</w:t>
+      </w:r>
+      <w:r>
+        <w:rPr>
+          <w:rFonts w:ascii="Arial" w:eastAsia="Times New Roman" w:hAnsi="Arial" w:cs="Arial"/>
+          <w:color w:val="FF0000"/>
+        </w:rPr>
+        <w:t>----------------------------------------------------------------------------------------------</w:t>
+      </w:r>
+    </w:p>
+    <w:p>
+      <w:pPr>
+        <w:rPr>
+          <w:rFonts w:ascii="Arial" w:eastAsia="Times New Roman" w:hAnsi="Arial" w:cs="Arial"/>
+          <w:color w:val="000000"/>
+        </w:rPr>
+      </w:pPr>
+      <w:r>
+        <w:rPr>
+          <w:rFonts w:ascii="Arial" w:eastAsia="Times New Roman" w:hAnsi="Arial" w:cs="Arial"/>
+          <w:color w:val="000000"/>
+        </w:rPr>
+        <w:br/>
+      </w:r>
+      <w:r>
+        <w:rPr>
+          <w:rFonts w:ascii="Arial" w:eastAsia="Times New Roman" w:hAnsi="Arial" w:cs="Arial"/>
+          <w:color w:val="000000"/>
+        </w:rPr>
+        <w:t>•</w:t>
+      </w:r>
+      <w:r>
+        <w:rPr>
+          <w:rFonts w:ascii="Arial" w:eastAsia="Times New Roman" w:hAnsi="Arial" w:cs="Arial"/>
+          <w:color w:val="000000"/>
+        </w:rPr>
+        <w:t xml:space="preserve">  </w:t>
+      </w:r>
+      <w:r>
+        <w:rPr>
+          <w:rFonts w:ascii="Arial" w:eastAsia="Times New Roman" w:hAnsi="Arial" w:cs="Arial"/>
+          <w:color w:val="000000"/>
+          <w:highlight w:val="green"/>
+        </w:rPr>
+        <w:t>(R3-4</w:t>
+      </w:r>
+      <w:r>
+        <w:rPr>
+          <w:rFonts w:ascii="Arial" w:eastAsia="Times New Roman" w:hAnsi="Arial" w:cs="Arial"/>
+          <w:color w:val="000000"/>
+          <w:highlight w:val="green"/>
+        </w:rPr>
+        <w:t>)</w:t>
+      </w:r>
+      <w:r>
+        <w:rPr>
+          <w:rFonts w:ascii="Arial" w:eastAsia="Times New Roman" w:hAnsi="Arial" w:cs="Arial"/>
+          <w:color w:val="000000"/>
+        </w:rPr>
+        <w:t xml:space="preserve"> </w:t>
+      </w:r>
+      <w:proofErr w:type="gramStart"/>
+      <w:r>
+        <w:rPr>
+          <w:rFonts w:ascii="Arial" w:eastAsia="Times New Roman" w:hAnsi="Arial" w:cs="Arial"/>
+          <w:color w:val="000000"/>
+        </w:rPr>
+        <w:t>My</w:t>
+      </w:r>
+      <w:proofErr w:type="gramEnd"/>
+      <w:r>
+        <w:rPr>
+          <w:rFonts w:ascii="Arial" w:eastAsia="Times New Roman" w:hAnsi="Arial" w:cs="Arial"/>
+          <w:color w:val="000000"/>
+        </w:rPr>
+        <w:t xml:space="preserve"> final concern is with RQ 3 in determining the necessary amount of training data. Ideally, this RQ should be answered with random samples of different sizes from all projects. Did the authors at least try every possible ordering of the projects to identify how many projects were needed to reach within 10% of the highest F1 measure? It’s unclear in the text exactly what methodology was used, but the graphs in the appendix on p. 16 seem to indicate that they tried many different combinations (I just can’t determine if the order of projects was random).</w:t>
+      </w:r>
+    </w:p>
+    <w:p>
+      <w:pPr>
+        <w:rPr>
+          <w:rFonts w:ascii="Arial" w:eastAsia="Times New Roman" w:hAnsi="Arial" w:cs="Arial"/>
+          <w:color w:val="000000"/>
+        </w:rPr>
+      </w:pPr>
+    </w:p>
+    <w:p>
+      <w:pPr>
+        <w:rPr>
+          <w:rFonts w:ascii="Arial" w:eastAsia="Times New Roman" w:hAnsi="Arial" w:cs="Arial"/>
+          <w:color w:val="FF0000"/>
+        </w:rPr>
+      </w:pPr>
+      <w:r>
+        <w:rPr>
+          <w:rFonts w:ascii="Arial" w:eastAsia="Times New Roman" w:hAnsi="Arial" w:cs="Arial"/>
+          <w:color w:val="FF0000"/>
+        </w:rPr>
+        <w:t xml:space="preserve">Thank for your comment. We agree with the reviewer that it was not clear how we ordered the projects </w:t>
+      </w:r>
+      <w:r>
+        <w:rPr>
+          <w:rFonts w:ascii="Arial" w:eastAsia="Times New Roman" w:hAnsi="Arial" w:cs="Arial"/>
+          <w:color w:val="FF0000"/>
+        </w:rPr>
+        <w:t>when</w:t>
+      </w:r>
+      <w:r>
+        <w:rPr>
+          <w:rFonts w:ascii="Arial" w:eastAsia="Times New Roman" w:hAnsi="Arial" w:cs="Arial"/>
+          <w:color w:val="FF0000"/>
+        </w:rPr>
+        <w:t xml:space="preserve"> adding </w:t>
+      </w:r>
+      <w:r>
+        <w:rPr>
+          <w:rFonts w:ascii="Arial" w:eastAsia="Times New Roman" w:hAnsi="Arial" w:cs="Arial"/>
+          <w:color w:val="FF0000"/>
+        </w:rPr>
+        <w:t xml:space="preserve">them </w:t>
+      </w:r>
+      <w:r>
+        <w:rPr>
+          <w:rFonts w:ascii="Arial" w:eastAsia="Times New Roman" w:hAnsi="Arial" w:cs="Arial"/>
+          <w:color w:val="FF0000"/>
+        </w:rPr>
+        <w:t xml:space="preserve">to the training dataset. Indeed </w:t>
+      </w:r>
+      <w:r>
+        <w:rPr>
+          <w:rFonts w:ascii="Arial" w:eastAsia="Times New Roman" w:hAnsi="Arial" w:cs="Arial"/>
+          <w:color w:val="FF0000"/>
+        </w:rPr>
+        <w:t>we tried out many different methodologies,</w:t>
+      </w:r>
+      <w:r>
+        <w:rPr>
+          <w:rFonts w:ascii="Arial" w:eastAsia="Times New Roman" w:hAnsi="Arial" w:cs="Arial"/>
+          <w:color w:val="FF0000"/>
+        </w:rPr>
+        <w:t xml:space="preserve"> </w:t>
+      </w:r>
+      <w:r>
+        <w:rPr>
+          <w:rFonts w:ascii="Arial" w:eastAsia="Times New Roman" w:hAnsi="Arial" w:cs="Arial"/>
+          <w:color w:val="FF0000"/>
+        </w:rPr>
+        <w:t>but</w:t>
+      </w:r>
+      <w:r>
+        <w:rPr>
+          <w:rFonts w:ascii="Arial" w:eastAsia="Times New Roman" w:hAnsi="Arial" w:cs="Arial"/>
+          <w:color w:val="FF0000"/>
+        </w:rPr>
+        <w:t xml:space="preserve"> we noticed that </w:t>
+      </w:r>
+      <w:r>
+        <w:rPr>
+          <w:rFonts w:ascii="Arial" w:eastAsia="Times New Roman" w:hAnsi="Arial" w:cs="Arial"/>
+          <w:color w:val="FF0000"/>
+        </w:rPr>
+        <w:t xml:space="preserve">providing more training data to the maximum entropy classifier makes it reach the performance summit sooner. Therefore, we decided to add first projects that have more technical debt comments. </w:t>
+      </w:r>
+    </w:p>
+    <w:p>
+      <w:pPr>
+        <w:rPr>
+          <w:rFonts w:ascii="Arial" w:eastAsia="Times New Roman" w:hAnsi="Arial" w:cs="Arial"/>
+          <w:color w:val="FF0000"/>
+        </w:rPr>
+      </w:pPr>
+    </w:p>
+    <w:p>
+      <w:pPr>
+        <w:rPr>
+          <w:rFonts w:ascii="Arial" w:eastAsia="Times New Roman" w:hAnsi="Arial" w:cs="Arial"/>
+          <w:color w:val="FF0000"/>
+        </w:rPr>
+      </w:pPr>
+      <w:r>
+        <w:rPr>
+          <w:rFonts w:ascii="Arial" w:eastAsia="Times New Roman" w:hAnsi="Arial" w:cs="Arial"/>
+          <w:color w:val="FF0000"/>
+        </w:rPr>
+        <w:t>Also</w:t>
+      </w:r>
+      <w:r>
+        <w:rPr>
+          <w:rFonts w:ascii="Arial" w:eastAsia="Times New Roman" w:hAnsi="Arial" w:cs="Arial"/>
+          <w:color w:val="FF0000"/>
+        </w:rPr>
+        <w:t>,</w:t>
+      </w:r>
+      <w:r>
+        <w:rPr>
+          <w:rFonts w:ascii="Arial" w:eastAsia="Times New Roman" w:hAnsi="Arial" w:cs="Arial"/>
+          <w:color w:val="FF0000"/>
+        </w:rPr>
+        <w:t xml:space="preserve"> we agree that </w:t>
+      </w:r>
+      <w:r>
+        <w:rPr>
+          <w:rFonts w:ascii="Arial" w:eastAsia="Times New Roman" w:hAnsi="Arial" w:cs="Arial"/>
+          <w:color w:val="FF0000"/>
+        </w:rPr>
+        <w:t>to properly answer RQ3 we should consider comments from all projects and analyze the classi</w:t>
+      </w:r>
+      <w:r>
+        <w:rPr>
+          <w:rFonts w:ascii="Arial" w:eastAsia="Times New Roman" w:hAnsi="Arial" w:cs="Arial"/>
+          <w:color w:val="FF0000"/>
+        </w:rPr>
+        <w:t>fier performance incrementally. To address this comment (and also comment R2-14) we changed RQ3 by adding an experiment that shuffle all comments into one big dataset and them we incrementally  (100 comments per time</w:t>
+      </w:r>
+      <w:r>
+        <w:rPr>
+          <w:rFonts w:ascii="Arial" w:eastAsia="Times New Roman" w:hAnsi="Arial" w:cs="Arial"/>
+          <w:color w:val="FF0000"/>
+        </w:rPr>
+        <w:t>) increase the training dataset. Then, we report our findings in the following text added in RQ3.</w:t>
+      </w:r>
+    </w:p>
+    <w:p>
+      <w:pPr>
+        <w:rPr>
+          <w:rFonts w:ascii="Arial" w:eastAsia="Times New Roman" w:hAnsi="Arial" w:cs="Arial"/>
+          <w:color w:val="FF0000"/>
+        </w:rPr>
+      </w:pPr>
+    </w:p>
+    <w:p>
+      <w:pPr>
+        <w:rPr>
+          <w:rFonts w:ascii="Arial" w:eastAsia="Times New Roman" w:hAnsi="Arial" w:cs="Arial"/>
+          <w:color w:val="FF0000"/>
+        </w:rPr>
+      </w:pPr>
+      <w:r>
+        <w:rPr>
+          <w:rFonts w:ascii="Arial" w:eastAsia="Times New Roman" w:hAnsi="Arial" w:cs="Arial"/>
+          <w:color w:val="FF0000"/>
+        </w:rPr>
+        <w:t>“</w:t>
+      </w:r>
+      <w:r>
+        <w:rPr>
+          <w:rFonts w:ascii="Arial" w:eastAsia="Times New Roman" w:hAnsi="Arial" w:cs="Arial"/>
+          <w:b/>
+          <w:color w:val="FF0000"/>
+        </w:rPr>
+        <w:t>Approach</w:t>
+      </w:r>
+      <w:r>
+        <w:rPr>
+          <w:rFonts w:ascii="Arial" w:eastAsia="Times New Roman" w:hAnsi="Arial" w:cs="Arial"/>
+          <w:color w:val="FF0000"/>
+        </w:rPr>
+        <w:t xml:space="preserve">: To answer our research question, we conducted two different experiments. On both of them we followed a systematic process where we incrementally add training data and evaluate the performance of the classification. However, for the first experiment we added training data in a per-project basis (i.e., a variable number of comments all belonging to the same project at the same time), whereas for the second experiment, we added data 100 comments at a time regardless of the project that it belongs. </w:t>
+      </w:r>
+    </w:p>
+    <w:p>
+      <w:pPr>
+        <w:rPr>
+          <w:rFonts w:ascii="Arial" w:eastAsia="Times New Roman" w:hAnsi="Arial" w:cs="Arial"/>
+          <w:color w:val="FF0000"/>
+        </w:rPr>
+      </w:pPr>
+    </w:p>
+    <w:p>
+      <w:pPr>
+        <w:rPr>
+          <w:rFonts w:ascii="Arial" w:eastAsia="Times New Roman" w:hAnsi="Arial" w:cs="Arial"/>
+          <w:color w:val="FF0000"/>
+        </w:rPr>
+      </w:pPr>
+      <w:r>
+        <w:rPr>
+          <w:rFonts w:ascii="Arial" w:eastAsia="Times New Roman" w:hAnsi="Arial" w:cs="Arial"/>
+          <w:color w:val="FF0000"/>
+        </w:rPr>
+        <w:t xml:space="preserve">To execute the </w:t>
+      </w:r>
+      <w:r>
+        <w:rPr>
+          <w:rFonts w:ascii="Arial" w:eastAsia="Times New Roman" w:hAnsi="Arial" w:cs="Arial"/>
+          <w:color w:val="FF0000"/>
+        </w:rPr>
+        <w:t>first</w:t>
+      </w:r>
+      <w:r>
+        <w:rPr>
+          <w:rFonts w:ascii="Arial" w:eastAsia="Times New Roman" w:hAnsi="Arial" w:cs="Arial"/>
+          <w:color w:val="FF0000"/>
+        </w:rPr>
+        <w:t xml:space="preserve"> experiment, we use one project as testing data, and the remaining nine projects to train, since we have 10 projects in our dataset. However, we do not train the maximum entropy classifier with all nine projects, instead, we add each project incrementally. We repeated this process for each project and report on our findings.</w:t>
+      </w:r>
+    </w:p>
+    <w:p>
+      <w:pPr>
+        <w:rPr>
+          <w:rFonts w:ascii="Arial" w:eastAsia="Times New Roman" w:hAnsi="Arial" w:cs="Arial"/>
+          <w:color w:val="FF0000"/>
+        </w:rPr>
+      </w:pPr>
+    </w:p>
+    <w:p>
+      <w:pPr>
+        <w:rPr>
+          <w:rFonts w:ascii="Arial" w:eastAsia="Times New Roman" w:hAnsi="Arial" w:cs="Arial"/>
+          <w:color w:val="FF0000"/>
+        </w:rPr>
+      </w:pPr>
+      <w:r>
+        <w:rPr>
+          <w:rFonts w:ascii="Arial" w:eastAsia="Times New Roman" w:hAnsi="Arial" w:cs="Arial"/>
+          <w:color w:val="FF0000"/>
+        </w:rPr>
+        <w:t xml:space="preserve">It is important to notice that the order we added each project was not </w:t>
+      </w:r>
+      <w:proofErr w:type="spellStart"/>
+      <w:r>
+        <w:rPr>
+          <w:rFonts w:ascii="Arial" w:eastAsia="Times New Roman" w:hAnsi="Arial" w:cs="Arial"/>
+          <w:color w:val="FF0000"/>
+        </w:rPr>
+        <w:t>aleatory</w:t>
+      </w:r>
+      <w:proofErr w:type="spellEnd"/>
+      <w:r>
+        <w:rPr>
+          <w:rFonts w:ascii="Arial" w:eastAsia="Times New Roman" w:hAnsi="Arial" w:cs="Arial"/>
+          <w:color w:val="FF0000"/>
+        </w:rPr>
+        <w:t xml:space="preserve">. After some experimentation we decided that the best way to train the max entropy classifier is to add first to the training dataset projects with more of the </w:t>
+      </w:r>
+      <w:r>
+        <w:rPr>
+          <w:rFonts w:ascii="Arial" w:eastAsia="Times New Roman" w:hAnsi="Arial" w:cs="Arial"/>
+          <w:color w:val="FF0000"/>
+        </w:rPr>
+        <w:t>self-admitted technical debt</w:t>
+      </w:r>
+      <w:r>
+        <w:rPr>
+          <w:rFonts w:ascii="Arial" w:eastAsia="Times New Roman" w:hAnsi="Arial" w:cs="Arial"/>
+          <w:color w:val="FF0000"/>
+        </w:rPr>
+        <w:t xml:space="preserve"> comments being identified. This way we could achieve better classification performance quicker. Furthermore, adding projects in a randomly fashion would impact the classification performance and prevent us to properly analyze the results of the first experiment.</w:t>
+      </w:r>
+    </w:p>
+    <w:p>
+      <w:pPr>
+        <w:rPr>
+          <w:rFonts w:ascii="Arial" w:eastAsia="Times New Roman" w:hAnsi="Arial" w:cs="Arial"/>
+          <w:color w:val="FF0000"/>
+        </w:rPr>
+      </w:pPr>
+    </w:p>
+    <w:p>
+      <w:pPr>
+        <w:rPr>
+          <w:rFonts w:ascii="Arial" w:eastAsia="Times New Roman" w:hAnsi="Arial" w:cs="Arial"/>
+          <w:color w:val="FF0000"/>
+        </w:rPr>
+      </w:pPr>
+      <w:r>
+        <w:rPr>
+          <w:rFonts w:ascii="Arial" w:eastAsia="Times New Roman" w:hAnsi="Arial" w:cs="Arial"/>
+          <w:color w:val="FF0000"/>
+        </w:rPr>
+        <w:t xml:space="preserve">To determine how much data is required to effectively identify </w:t>
+      </w:r>
+      <w:r>
+        <w:rPr>
+          <w:rFonts w:ascii="Arial" w:eastAsia="Times New Roman" w:hAnsi="Arial" w:cs="Arial"/>
+          <w:color w:val="FF0000"/>
+        </w:rPr>
+        <w:t>self-admitted technical debt</w:t>
+      </w:r>
+      <w:r>
+        <w:rPr>
+          <w:rFonts w:ascii="Arial" w:eastAsia="Times New Roman" w:hAnsi="Arial" w:cs="Arial"/>
+          <w:color w:val="FF0000"/>
+        </w:rPr>
+        <w:t xml:space="preserve"> comments, we compute the F1-measure </w:t>
+      </w:r>
+      <w:proofErr w:type="gramStart"/>
+      <w:r>
+        <w:rPr>
+          <w:rFonts w:ascii="Arial" w:eastAsia="Times New Roman" w:hAnsi="Arial" w:cs="Arial"/>
+          <w:color w:val="FF0000"/>
+        </w:rPr>
+        <w:t>after each iteration</w:t>
+      </w:r>
+      <w:proofErr w:type="gramEnd"/>
+      <w:r>
+        <w:rPr>
+          <w:rFonts w:ascii="Arial" w:eastAsia="Times New Roman" w:hAnsi="Arial" w:cs="Arial"/>
+          <w:color w:val="FF0000"/>
+        </w:rPr>
+        <w:t xml:space="preserve"> (an iteration is simply a run with a different size of training data). We record the iteration that achieves the highest F1-measure and the number of projects used in the training dataset to achieve this F1-measure. Then, we record the number of projects needed to achieve at least 90% and 80% of the maximum F1-measure.</w:t>
+      </w:r>
+    </w:p>
+    <w:p>
+      <w:pPr>
+        <w:rPr>
+          <w:rFonts w:ascii="Arial" w:eastAsia="Times New Roman" w:hAnsi="Arial" w:cs="Arial"/>
+          <w:color w:val="FF0000"/>
+        </w:rPr>
+      </w:pPr>
+    </w:p>
+    <w:p>
+      <w:pPr>
+        <w:rPr>
+          <w:rFonts w:ascii="Arial" w:eastAsia="Times New Roman" w:hAnsi="Arial" w:cs="Arial"/>
+          <w:color w:val="FF0000"/>
+        </w:rPr>
+      </w:pPr>
+      <w:r>
+        <w:rPr>
+          <w:rFonts w:ascii="Arial" w:eastAsia="Times New Roman" w:hAnsi="Arial" w:cs="Arial"/>
+          <w:color w:val="FF0000"/>
+        </w:rPr>
+        <w:t xml:space="preserve">For example, if the maximum F1-measure is 0.85 and it is achieved in the eighth iteration (i.e., using 8 projects in the training dataset), and during the fourth iteration we achieve a F1-measure of 0.80, then we say that we can achieve at least 90% (94% to be exact) of the maximum F1-measure with a training dataset constructed from just 4 </w:t>
+      </w:r>
+      <w:r>
+        <w:rPr>
+          <w:rFonts w:ascii="Arial" w:eastAsia="Times New Roman" w:hAnsi="Arial" w:cs="Arial"/>
+          <w:color w:val="FF0000"/>
+        </w:rPr>
+        <w:lastRenderedPageBreak/>
+        <w:t>projects. Since the results will differ for the different projects, we repeat this analysis for all projects and present the average F1-measures across all projects.</w:t>
+      </w:r>
+    </w:p>
+    <w:p>
+      <w:pPr>
+        <w:rPr>
+          <w:rFonts w:ascii="Arial" w:eastAsia="Times New Roman" w:hAnsi="Arial" w:cs="Arial"/>
+          <w:color w:val="FF0000"/>
+        </w:rPr>
+      </w:pPr>
+    </w:p>
+    <w:p>
+      <w:pPr>
+        <w:rPr>
+          <w:rFonts w:ascii="Arial" w:eastAsia="Times New Roman" w:hAnsi="Arial" w:cs="Arial"/>
+          <w:color w:val="FF0000"/>
+        </w:rPr>
+      </w:pPr>
+      <w:r>
+        <w:rPr>
+          <w:rFonts w:ascii="Arial" w:eastAsia="Times New Roman" w:hAnsi="Arial" w:cs="Arial"/>
+          <w:color w:val="FF0000"/>
+        </w:rPr>
+        <w:t xml:space="preserve">To execute the second experiment, we shuffle the comments from all projects into a big dataset. Then, we split this dataset into 10 identical parts making sure that each part has an identical ratio of </w:t>
+      </w:r>
+      <w:r>
+        <w:rPr>
+          <w:rFonts w:ascii="Arial" w:eastAsia="Times New Roman" w:hAnsi="Arial" w:cs="Arial"/>
+          <w:color w:val="FF0000"/>
+        </w:rPr>
+        <w:t>self-admitted technical debt</w:t>
+      </w:r>
+      <w:r>
+        <w:rPr>
+          <w:rFonts w:ascii="Arial" w:eastAsia="Times New Roman" w:hAnsi="Arial" w:cs="Arial"/>
+          <w:color w:val="FF0000"/>
+        </w:rPr>
+        <w:t xml:space="preserve"> and without technical debt comments. Next, we use one of the ten parts to test the max entropy classifier and the other 9 to train it. The training data is incrementally feed into the classifier by batches of 100 comments at time, and we also make sure that each batch of 100 comments contains the same ratio of </w:t>
+      </w:r>
+      <w:r>
+        <w:rPr>
+          <w:rFonts w:ascii="Arial" w:eastAsia="Times New Roman" w:hAnsi="Arial" w:cs="Arial"/>
+          <w:color w:val="FF0000"/>
+        </w:rPr>
+        <w:t>self-admitted technical debt</w:t>
+      </w:r>
+      <w:r>
+        <w:rPr>
+          <w:rFonts w:ascii="Arial" w:eastAsia="Times New Roman" w:hAnsi="Arial" w:cs="Arial"/>
+          <w:color w:val="FF0000"/>
+        </w:rPr>
+        <w:t xml:space="preserve"> and without technical debt comments. We repeated this process for each one of the 10 dataset parts and report on our findings.</w:t>
+      </w:r>
+    </w:p>
+    <w:p>
+      <w:pPr>
+        <w:rPr>
+          <w:rFonts w:ascii="Arial" w:eastAsia="Times New Roman" w:hAnsi="Arial" w:cs="Arial"/>
+          <w:color w:val="FF0000"/>
+        </w:rPr>
+      </w:pPr>
+    </w:p>
+    <w:p>
+      <w:pPr>
+        <w:rPr>
+          <w:rFonts w:ascii="Arial" w:eastAsia="Times New Roman" w:hAnsi="Arial" w:cs="Arial"/>
+          <w:color w:val="FF0000"/>
+        </w:rPr>
+      </w:pPr>
+      <w:r>
+        <w:rPr>
+          <w:rFonts w:ascii="Arial" w:eastAsia="Times New Roman" w:hAnsi="Arial" w:cs="Arial"/>
+          <w:color w:val="FF0000"/>
+        </w:rPr>
+        <w:t xml:space="preserve">For this experiment, to determine how much data is required to effectively identify </w:t>
+      </w:r>
+      <w:r>
+        <w:rPr>
+          <w:rFonts w:ascii="Arial" w:eastAsia="Times New Roman" w:hAnsi="Arial" w:cs="Arial"/>
+          <w:color w:val="FF0000"/>
+        </w:rPr>
+        <w:t>self-admitted technical debt</w:t>
+      </w:r>
+      <w:r>
+        <w:rPr>
+          <w:rFonts w:ascii="Arial" w:eastAsia="Times New Roman" w:hAnsi="Arial" w:cs="Arial"/>
+          <w:color w:val="FF0000"/>
+        </w:rPr>
+        <w:t xml:space="preserve"> comments we also compute the F1-measure </w:t>
+      </w:r>
+      <w:proofErr w:type="gramStart"/>
+      <w:r>
+        <w:rPr>
+          <w:rFonts w:ascii="Arial" w:eastAsia="Times New Roman" w:hAnsi="Arial" w:cs="Arial"/>
+          <w:color w:val="FF0000"/>
+        </w:rPr>
+        <w:t>after each iteration</w:t>
+      </w:r>
+      <w:proofErr w:type="gramEnd"/>
+      <w:r>
+        <w:rPr>
+          <w:rFonts w:ascii="Arial" w:eastAsia="Times New Roman" w:hAnsi="Arial" w:cs="Arial"/>
+          <w:color w:val="FF0000"/>
+        </w:rPr>
+        <w:t xml:space="preserve"> and record the iteration that achieves the highest F1-measure. However, instead of recording the number of projects that were used to train the dataset we report the number of comments that was used to achieve this F1-measure. The number of comments is computed in multiples of 100, due to the size of each batch added to the training dataset.</w:t>
+      </w:r>
+    </w:p>
+    <w:p>
+      <w:pPr>
+        <w:rPr>
+          <w:rFonts w:ascii="Arial" w:eastAsia="Times New Roman" w:hAnsi="Arial" w:cs="Arial"/>
+          <w:color w:val="FF0000"/>
+        </w:rPr>
+      </w:pPr>
+    </w:p>
+    <w:p>
+      <w:pPr>
+        <w:rPr>
+          <w:rFonts w:ascii="Arial" w:eastAsia="Times New Roman" w:hAnsi="Arial" w:cs="Arial"/>
+          <w:color w:val="FF0000"/>
+        </w:rPr>
+      </w:pPr>
+      <w:r>
+        <w:rPr>
+          <w:rFonts w:ascii="Arial" w:eastAsia="Times New Roman" w:hAnsi="Arial" w:cs="Arial"/>
+          <w:b/>
+          <w:color w:val="FF0000"/>
+        </w:rPr>
+        <w:t>Per-project based experiment results - design debt:</w:t>
+      </w:r>
+      <w:r>
+        <w:rPr>
+          <w:rFonts w:ascii="Arial" w:eastAsia="Times New Roman" w:hAnsi="Arial" w:cs="Arial"/>
+          <w:color w:val="FF0000"/>
+        </w:rPr>
+        <w:t xml:space="preserve"> Figure</w:t>
+      </w:r>
+      <w:r>
+        <w:rPr>
+          <w:rFonts w:ascii="Arial" w:eastAsia="Times New Roman" w:hAnsi="Arial" w:cs="Arial"/>
+          <w:color w:val="FF0000"/>
+        </w:rPr>
+        <w:t xml:space="preserve"> </w:t>
+      </w:r>
+      <w:r>
+        <w:rPr>
+          <w:rFonts w:ascii="Arial" w:eastAsia="Times New Roman" w:hAnsi="Arial" w:cs="Arial"/>
+          <w:color w:val="44546A" w:themeColor="text2"/>
+        </w:rPr>
+        <w:t>3</w:t>
+      </w:r>
+      <w:r>
+        <w:rPr>
+          <w:rFonts w:ascii="Arial" w:eastAsia="Times New Roman" w:hAnsi="Arial" w:cs="Arial"/>
+          <w:color w:val="44546A" w:themeColor="text2"/>
+        </w:rPr>
+        <w:t>(</w:t>
+      </w:r>
+      <w:r>
+        <w:rPr>
+          <w:rFonts w:ascii="Arial" w:eastAsia="Times New Roman" w:hAnsi="Arial" w:cs="Arial"/>
+          <w:color w:val="44546A" w:themeColor="text2"/>
+        </w:rPr>
+        <w:t>a</w:t>
+      </w:r>
+      <w:r>
+        <w:rPr>
+          <w:rFonts w:ascii="Arial" w:eastAsia="Times New Roman" w:hAnsi="Arial" w:cs="Arial"/>
+          <w:color w:val="44546A" w:themeColor="text2"/>
+        </w:rPr>
+        <w:t>)</w:t>
+      </w:r>
+      <w:r>
+        <w:rPr>
+          <w:rFonts w:ascii="Arial" w:eastAsia="Times New Roman" w:hAnsi="Arial" w:cs="Arial"/>
+          <w:color w:val="FF0000"/>
+        </w:rPr>
+        <w:t xml:space="preserve"> shows the F1-measure using different sizes of training data for the Ant project. Due to space, we discuss the results for a representative project (Ant) in this </w:t>
+      </w:r>
+      <w:proofErr w:type="gramStart"/>
+      <w:r>
+        <w:rPr>
+          <w:rFonts w:ascii="Arial" w:eastAsia="Times New Roman" w:hAnsi="Arial" w:cs="Arial"/>
+          <w:color w:val="FF0000"/>
+        </w:rPr>
+        <w:t>section,</w:t>
+      </w:r>
+      <w:proofErr w:type="gramEnd"/>
+      <w:r>
+        <w:rPr>
+          <w:rFonts w:ascii="Arial" w:eastAsia="Times New Roman" w:hAnsi="Arial" w:cs="Arial"/>
+          <w:color w:val="FF0000"/>
+        </w:rPr>
+        <w:t xml:space="preserve"> however, figures for all projects are provided in the Appendix (Figures</w:t>
+      </w:r>
+      <w:r>
+        <w:rPr>
+          <w:rFonts w:ascii="Arial" w:eastAsia="Times New Roman" w:hAnsi="Arial" w:cs="Arial"/>
+          <w:color w:val="FF0000"/>
+        </w:rPr>
+        <w:t xml:space="preserve"> </w:t>
+      </w:r>
+      <w:r>
+        <w:rPr>
+          <w:rFonts w:ascii="Arial" w:eastAsia="Times New Roman" w:hAnsi="Arial" w:cs="Arial"/>
+          <w:color w:val="44546A" w:themeColor="text2"/>
+        </w:rPr>
+        <w:t>7 – 24</w:t>
+      </w:r>
+      <w:r>
+        <w:rPr>
+          <w:rFonts w:ascii="Arial" w:eastAsia="Times New Roman" w:hAnsi="Arial" w:cs="Arial"/>
+          <w:color w:val="FF0000"/>
+        </w:rPr>
+        <w:t>). From Figure</w:t>
+      </w:r>
+      <w:r>
+        <w:rPr>
+          <w:rFonts w:ascii="Arial" w:eastAsia="Times New Roman" w:hAnsi="Arial" w:cs="Arial"/>
+          <w:color w:val="FF0000"/>
+        </w:rPr>
+        <w:t xml:space="preserve"> </w:t>
+      </w:r>
+      <w:r>
+        <w:rPr>
+          <w:rFonts w:ascii="Arial" w:eastAsia="Times New Roman" w:hAnsi="Arial" w:cs="Arial"/>
+          <w:color w:val="44546A" w:themeColor="text2"/>
+        </w:rPr>
+        <w:t>3</w:t>
+      </w:r>
+      <w:r>
+        <w:rPr>
+          <w:rFonts w:ascii="Arial" w:eastAsia="Times New Roman" w:hAnsi="Arial" w:cs="Arial"/>
+          <w:color w:val="44546A" w:themeColor="text2"/>
+        </w:rPr>
+        <w:t>(</w:t>
+      </w:r>
+      <w:r>
+        <w:rPr>
+          <w:rFonts w:ascii="Arial" w:eastAsia="Times New Roman" w:hAnsi="Arial" w:cs="Arial"/>
+          <w:color w:val="44546A" w:themeColor="text2"/>
+        </w:rPr>
+        <w:t>a</w:t>
+      </w:r>
+      <w:r>
+        <w:rPr>
+          <w:rFonts w:ascii="Arial" w:eastAsia="Times New Roman" w:hAnsi="Arial" w:cs="Arial"/>
+          <w:color w:val="44546A" w:themeColor="text2"/>
+        </w:rPr>
+        <w:t>)</w:t>
+      </w:r>
+      <w:r>
+        <w:rPr>
+          <w:rFonts w:ascii="Arial" w:eastAsia="Times New Roman" w:hAnsi="Arial" w:cs="Arial"/>
+          <w:color w:val="FF0000"/>
+        </w:rPr>
+        <w:t>, we find that the maximum F1-measure improves as we increase the number of projects (i.e., iterations), achieving the highest F1-measure in the seventh iteration and slightly decreasing afterwards. The horizontal lines in the figure show the 80% and 90% of the highest F1-measure. We can see from Figure</w:t>
+      </w:r>
+      <w:r>
+        <w:rPr>
+          <w:rFonts w:ascii="Arial" w:eastAsia="Times New Roman" w:hAnsi="Arial" w:cs="Arial"/>
+          <w:color w:val="FF0000"/>
+        </w:rPr>
+        <w:t xml:space="preserve"> </w:t>
+      </w:r>
+      <w:r>
+        <w:rPr>
+          <w:rFonts w:ascii="Arial" w:eastAsia="Times New Roman" w:hAnsi="Arial" w:cs="Arial"/>
+          <w:color w:val="44546A" w:themeColor="text2"/>
+        </w:rPr>
+        <w:t>3</w:t>
+      </w:r>
+      <w:r>
+        <w:rPr>
+          <w:rFonts w:ascii="Arial" w:eastAsia="Times New Roman" w:hAnsi="Arial" w:cs="Arial"/>
+          <w:color w:val="44546A" w:themeColor="text2"/>
+        </w:rPr>
+        <w:t>(</w:t>
+      </w:r>
+      <w:r>
+        <w:rPr>
+          <w:rFonts w:ascii="Arial" w:eastAsia="Times New Roman" w:hAnsi="Arial" w:cs="Arial"/>
+          <w:color w:val="44546A" w:themeColor="text2"/>
+        </w:rPr>
+        <w:t>a</w:t>
+      </w:r>
+      <w:r>
+        <w:rPr>
+          <w:rFonts w:ascii="Arial" w:eastAsia="Times New Roman" w:hAnsi="Arial" w:cs="Arial"/>
+          <w:color w:val="44546A" w:themeColor="text2"/>
+        </w:rPr>
+        <w:t>)</w:t>
+      </w:r>
+      <w:r>
+        <w:rPr>
+          <w:rFonts w:ascii="Arial" w:eastAsia="Times New Roman" w:hAnsi="Arial" w:cs="Arial"/>
+          <w:color w:val="FF0000"/>
+        </w:rPr>
+        <w:t xml:space="preserve"> that with 1,499 comments (i.e., from 3 projects) and 1,815 comments (i.e., from 4 projects), we can achieve 80% and 90% of the highest F1-measure, respectively. This amounts to a reduction of 37.6% and 24.5% in training data to achieve 80% and 90% of the maximum F1-measure, respectively. Considering the </w:t>
+      </w:r>
+      <w:proofErr w:type="spellStart"/>
+      <w:r>
+        <w:rPr>
+          <w:rFonts w:ascii="Arial" w:eastAsia="Times New Roman" w:hAnsi="Arial" w:cs="Arial"/>
+          <w:color w:val="FF0000"/>
+        </w:rPr>
+        <w:t>tradeoff</w:t>
+      </w:r>
+      <w:proofErr w:type="spellEnd"/>
+      <w:r>
+        <w:rPr>
+          <w:rFonts w:ascii="Arial" w:eastAsia="Times New Roman" w:hAnsi="Arial" w:cs="Arial"/>
+          <w:color w:val="FF0000"/>
+        </w:rPr>
+        <w:t xml:space="preserve"> in accuracy versus the amount of training data, for Ant, using only 3 or 4 projects provides the best </w:t>
+      </w:r>
+      <w:proofErr w:type="spellStart"/>
+      <w:r>
+        <w:rPr>
+          <w:rFonts w:ascii="Arial" w:eastAsia="Times New Roman" w:hAnsi="Arial" w:cs="Arial"/>
+          <w:color w:val="FF0000"/>
+        </w:rPr>
+        <w:t>tradeoff</w:t>
+      </w:r>
+      <w:proofErr w:type="spellEnd"/>
+      <w:r>
+        <w:rPr>
+          <w:rFonts w:ascii="Arial" w:eastAsia="Times New Roman" w:hAnsi="Arial" w:cs="Arial"/>
+          <w:color w:val="FF0000"/>
+        </w:rPr>
+        <w:t>.</w:t>
+      </w:r>
+    </w:p>
+    <w:p>
+      <w:pPr>
+        <w:rPr>
+          <w:rFonts w:ascii="Arial" w:eastAsia="Times New Roman" w:hAnsi="Arial" w:cs="Arial"/>
+          <w:color w:val="FF0000"/>
+        </w:rPr>
+      </w:pPr>
+    </w:p>
+    <w:p>
+      <w:pPr>
+        <w:rPr>
+          <w:rFonts w:ascii="Arial" w:eastAsia="Times New Roman" w:hAnsi="Arial" w:cs="Arial"/>
+          <w:color w:val="FF0000"/>
+        </w:rPr>
+      </w:pPr>
+      <w:r>
+        <w:rPr>
+          <w:rFonts w:ascii="Arial" w:eastAsia="Times New Roman" w:hAnsi="Arial" w:cs="Arial"/>
+          <w:color w:val="FF0000"/>
+        </w:rPr>
+        <w:t xml:space="preserve">We analyzed all iterations from all projects to determine the iterations that achieve the best F1-measure performance. To measure that, we calculate the average percentage of the maximum F1-measure </w:t>
+      </w:r>
+      <w:proofErr w:type="gramStart"/>
+      <w:r>
+        <w:rPr>
+          <w:rFonts w:ascii="Arial" w:eastAsia="Times New Roman" w:hAnsi="Arial" w:cs="Arial"/>
+          <w:color w:val="FF0000"/>
+        </w:rPr>
+        <w:t>for each iteration</w:t>
+      </w:r>
+      <w:proofErr w:type="gramEnd"/>
+      <w:r>
+        <w:rPr>
+          <w:rFonts w:ascii="Arial" w:eastAsia="Times New Roman" w:hAnsi="Arial" w:cs="Arial"/>
+          <w:color w:val="FF0000"/>
+        </w:rPr>
+        <w:t xml:space="preserve">. For example, we take the average percentage of the maximum F1-measure achieved during the first iteration for all projects, then we calculate the same value for all second iterations and so on. We find that, the best performance is achieved during the eighth iteration, with an average maximum F1-measure of 96.57% using (on average) 2,353 comments to create the training dataset. In comparison, the ninth iteration has an </w:t>
+      </w:r>
+      <w:proofErr w:type="gramStart"/>
+      <w:r>
+        <w:rPr>
+          <w:rFonts w:ascii="Arial" w:eastAsia="Times New Roman" w:hAnsi="Arial" w:cs="Arial"/>
+          <w:color w:val="FF0000"/>
+        </w:rPr>
+        <w:t>average  maximum</w:t>
+      </w:r>
+      <w:proofErr w:type="gramEnd"/>
+      <w:r>
+        <w:rPr>
+          <w:rFonts w:ascii="Arial" w:eastAsia="Times New Roman" w:hAnsi="Arial" w:cs="Arial"/>
+          <w:color w:val="FF0000"/>
+        </w:rPr>
+        <w:t xml:space="preserve"> F1-measure of 95.99%, which is slightly lower than the average obtained in the eighth iteration, and uses more comments in the training dataset (i.e., 2,432).</w:t>
+      </w:r>
+    </w:p>
+    <w:p>
+      <w:pPr>
+        <w:rPr>
+          <w:rFonts w:ascii="Arial" w:eastAsia="Times New Roman" w:hAnsi="Arial" w:cs="Arial"/>
+          <w:color w:val="FF0000"/>
+        </w:rPr>
+      </w:pPr>
+    </w:p>
+    <w:p>
+      <w:pPr>
+        <w:rPr>
+          <w:rFonts w:ascii="Arial" w:eastAsia="Times New Roman" w:hAnsi="Arial" w:cs="Arial"/>
+          <w:color w:val="FF0000"/>
+        </w:rPr>
+      </w:pPr>
+      <w:r>
+        <w:rPr>
+          <w:rFonts w:ascii="Arial" w:eastAsia="Times New Roman" w:hAnsi="Arial" w:cs="Arial"/>
+          <w:color w:val="FF0000"/>
+        </w:rPr>
+        <w:lastRenderedPageBreak/>
+        <w:t xml:space="preserve">Table </w:t>
+      </w:r>
+      <w:r>
+        <w:rPr>
+          <w:rFonts w:ascii="Arial" w:eastAsia="Times New Roman" w:hAnsi="Arial" w:cs="Arial"/>
+          <w:color w:val="44546A" w:themeColor="text2"/>
+        </w:rPr>
+        <w:t>5</w:t>
+      </w:r>
+      <w:r>
+        <w:rPr>
+          <w:rFonts w:ascii="Arial" w:eastAsia="Times New Roman" w:hAnsi="Arial" w:cs="Arial"/>
+          <w:color w:val="FF0000"/>
+        </w:rPr>
+        <w:t xml:space="preserve"> shows the average percentage of the maximum F1-measure </w:t>
+      </w:r>
+      <w:proofErr w:type="gramStart"/>
+      <w:r>
+        <w:rPr>
+          <w:rFonts w:ascii="Arial" w:eastAsia="Times New Roman" w:hAnsi="Arial" w:cs="Arial"/>
+          <w:color w:val="FF0000"/>
+        </w:rPr>
+        <w:t>for each iteration</w:t>
+      </w:r>
+      <w:proofErr w:type="gramEnd"/>
+      <w:r>
+        <w:rPr>
+          <w:rFonts w:ascii="Arial" w:eastAsia="Times New Roman" w:hAnsi="Arial" w:cs="Arial"/>
+          <w:color w:val="FF0000"/>
+        </w:rPr>
+        <w:t xml:space="preserve">. The first column shows the iteration number. The second column shows the average percentage of the maximum F1-measure achieved </w:t>
+      </w:r>
+      <w:proofErr w:type="gramStart"/>
+      <w:r>
+        <w:rPr>
+          <w:rFonts w:ascii="Arial" w:eastAsia="Times New Roman" w:hAnsi="Arial" w:cs="Arial"/>
+          <w:color w:val="FF0000"/>
+        </w:rPr>
+        <w:t>for each iteration</w:t>
+      </w:r>
+      <w:proofErr w:type="gramEnd"/>
+      <w:r>
+        <w:rPr>
+          <w:rFonts w:ascii="Arial" w:eastAsia="Times New Roman" w:hAnsi="Arial" w:cs="Arial"/>
+          <w:color w:val="FF0000"/>
+        </w:rPr>
+        <w:t xml:space="preserve">. The third column presents the delta of the average percentage of the maximum F1-measure between </w:t>
+      </w:r>
+      <w:proofErr w:type="gramStart"/>
+      <w:r>
+        <w:rPr>
+          <w:rFonts w:ascii="Arial" w:eastAsia="Times New Roman" w:hAnsi="Arial" w:cs="Arial"/>
+          <w:color w:val="FF0000"/>
+        </w:rPr>
+        <w:t>one iteration</w:t>
+      </w:r>
+      <w:proofErr w:type="gramEnd"/>
+      <w:r>
+        <w:rPr>
+          <w:rFonts w:ascii="Arial" w:eastAsia="Times New Roman" w:hAnsi="Arial" w:cs="Arial"/>
+          <w:color w:val="FF0000"/>
+        </w:rPr>
+        <w:t xml:space="preserve"> and the previous one. The fourth column shows the average number of comments used in the training dataset of that specific iteration. From Table</w:t>
+      </w:r>
+      <w:r>
+        <w:rPr>
+          <w:rFonts w:ascii="Arial" w:eastAsia="Times New Roman" w:hAnsi="Arial" w:cs="Arial"/>
+          <w:color w:val="FF0000"/>
+        </w:rPr>
+        <w:t xml:space="preserve"> </w:t>
+      </w:r>
+      <w:r>
+        <w:rPr>
+          <w:rFonts w:ascii="Arial" w:eastAsia="Times New Roman" w:hAnsi="Arial" w:cs="Arial"/>
+          <w:color w:val="44546A" w:themeColor="text2"/>
+        </w:rPr>
+        <w:t>5</w:t>
+      </w:r>
+      <w:r>
+        <w:rPr>
+          <w:rFonts w:ascii="Arial" w:eastAsia="Times New Roman" w:hAnsi="Arial" w:cs="Arial"/>
+          <w:color w:val="FF0000"/>
+        </w:rPr>
+        <w:t xml:space="preserve"> we observe that, on average, we can achieve more than 80% and 90% of the maximum F1-</w:t>
+      </w:r>
+      <w:proofErr w:type="gramStart"/>
+      <w:r>
+        <w:rPr>
+          <w:rFonts w:ascii="Arial" w:eastAsia="Times New Roman" w:hAnsi="Arial" w:cs="Arial"/>
+          <w:color w:val="FF0000"/>
+        </w:rPr>
+        <w:t>measure</w:t>
+      </w:r>
+      <w:proofErr w:type="gramEnd"/>
+      <w:r>
+        <w:rPr>
+          <w:rFonts w:ascii="Arial" w:eastAsia="Times New Roman" w:hAnsi="Arial" w:cs="Arial"/>
+          <w:color w:val="FF0000"/>
+        </w:rPr>
+        <w:t xml:space="preserve"> in the second and third iterations, respectively. To achieve more than 80% and 90% of the maximum F1-measure, we require 1,106 (49.13% of total comments required in seventh iteration) and 1,444 (64.14% of total comments required in seventh iteration) comments, respectively. Moreover, we see that the second and third iterations provide the highest delta between iterations.</w:t>
+      </w:r>
+    </w:p>
+    <w:p>
+      <w:pPr>
+        <w:rPr>
+          <w:rFonts w:ascii="Arial" w:eastAsia="Times New Roman" w:hAnsi="Arial" w:cs="Arial"/>
+          <w:color w:val="FF0000"/>
+        </w:rPr>
+      </w:pPr>
+    </w:p>
+    <w:p>
+      <w:pPr>
+        <w:rPr>
+          <w:rFonts w:ascii="Arial" w:eastAsia="Times New Roman" w:hAnsi="Arial" w:cs="Arial"/>
+          <w:color w:val="FF0000"/>
+        </w:rPr>
+      </w:pPr>
+      <w:r>
+        <w:rPr>
+          <w:rFonts w:ascii="Arial" w:eastAsia="Times New Roman" w:hAnsi="Arial" w:cs="Arial"/>
+          <w:b/>
+          <w:color w:val="FF0000"/>
+        </w:rPr>
+        <w:t>Per-comment based experiment results - design debt:</w:t>
+      </w:r>
+      <w:r>
+        <w:rPr>
+          <w:rFonts w:ascii="Arial" w:eastAsia="Times New Roman" w:hAnsi="Arial" w:cs="Arial"/>
+          <w:color w:val="FF0000"/>
+        </w:rPr>
+        <w:t xml:space="preserve"> Figure</w:t>
+      </w:r>
+      <w:r>
+        <w:rPr>
+          <w:rFonts w:ascii="Arial" w:eastAsia="Times New Roman" w:hAnsi="Arial" w:cs="Arial"/>
+          <w:color w:val="FF0000"/>
+        </w:rPr>
+        <w:t xml:space="preserve"> </w:t>
+      </w:r>
+      <w:r>
+        <w:rPr>
+          <w:rFonts w:ascii="Arial" w:eastAsia="Times New Roman" w:hAnsi="Arial" w:cs="Arial"/>
+          <w:color w:val="44546A" w:themeColor="text2"/>
+        </w:rPr>
+        <w:t>4(a)</w:t>
+      </w:r>
+      <w:r>
+        <w:rPr>
+          <w:rFonts w:ascii="Arial" w:eastAsia="Times New Roman" w:hAnsi="Arial" w:cs="Arial"/>
+          <w:color w:val="FF0000"/>
+        </w:rPr>
+        <w:t xml:space="preserve"> shows the ten fold average F1-measure obtained while identifying design </w:t>
+      </w:r>
+      <w:r>
+        <w:rPr>
+          <w:rFonts w:ascii="Arial" w:eastAsia="Times New Roman" w:hAnsi="Arial" w:cs="Arial"/>
+          <w:color w:val="FF0000"/>
+        </w:rPr>
+        <w:t>self-admitted technical debt</w:t>
+      </w:r>
+      <w:r>
+        <w:rPr>
+          <w:rFonts w:ascii="Arial" w:eastAsia="Times New Roman" w:hAnsi="Arial" w:cs="Arial"/>
+          <w:color w:val="FF0000"/>
+        </w:rPr>
+        <w:t xml:space="preserve">. We find that the maximum F1-measure improves as we increase the number of comments in the training dataset, achieving its highest value (i.e., 0.824) with 42,700 comments. However, the most accentuated improvement in the F1-measure performance happens within the first 10k comments, more precisely 80% and 90% of the maximum F1-measure is achieved with 3,900 and 9,700 comments in the training dataset. In this experiment we added 100 comments per iteration, and for each batch of 100 comments we keep the same ratio between design </w:t>
+      </w:r>
+      <w:r>
+        <w:rPr>
+          <w:rFonts w:ascii="Arial" w:eastAsia="Times New Roman" w:hAnsi="Arial" w:cs="Arial"/>
+          <w:color w:val="FF0000"/>
+        </w:rPr>
+        <w:t>self-admitted technical debt</w:t>
+      </w:r>
+      <w:r>
+        <w:rPr>
+          <w:rFonts w:ascii="Arial" w:eastAsia="Times New Roman" w:hAnsi="Arial" w:cs="Arial"/>
+          <w:color w:val="FF0000"/>
+        </w:rPr>
+        <w:t xml:space="preserve"> and without technical debt comments of the training dataset which is approximately 5% (i.e., 2,703</w:t>
+      </w:r>
+      <w:r>
+        <w:rPr>
+          <w:rFonts w:ascii="Arial" w:eastAsia="Times New Roman" w:hAnsi="Arial" w:cs="Arial"/>
+          <w:color w:val="FF0000"/>
+        </w:rPr>
+        <w:t>/</w:t>
+      </w:r>
+      <w:r>
+        <w:rPr>
+          <w:rFonts w:ascii="Arial" w:eastAsia="Times New Roman" w:hAnsi="Arial" w:cs="Arial"/>
+          <w:color w:val="FF0000"/>
+        </w:rPr>
+        <w:t xml:space="preserve">58,122. Therefore, we used 195 and 485 design </w:t>
+      </w:r>
+      <w:r>
+        <w:rPr>
+          <w:rFonts w:ascii="Arial" w:eastAsia="Times New Roman" w:hAnsi="Arial" w:cs="Arial"/>
+          <w:color w:val="FF0000"/>
+        </w:rPr>
+        <w:t>self-admitted technical debt</w:t>
+      </w:r>
+      <w:r>
+        <w:rPr>
+          <w:rFonts w:ascii="Arial" w:eastAsia="Times New Roman" w:hAnsi="Arial" w:cs="Arial"/>
+          <w:color w:val="FF0000"/>
+        </w:rPr>
+        <w:t xml:space="preserve"> comments to achieve 80% and 90% of the maximum F1-measure respectively. This amounts to a reduction of 90.86% and 77.28% in training data to achieve 80% and 90% of the maximum F1-measure.</w:t>
+      </w:r>
+    </w:p>
+    <w:p>
+      <w:pPr>
+        <w:rPr>
+          <w:rFonts w:ascii="Arial" w:eastAsia="Times New Roman" w:hAnsi="Arial" w:cs="Arial"/>
+          <w:color w:val="FF0000"/>
+        </w:rPr>
+      </w:pPr>
+    </w:p>
+    <w:p>
+      <w:pPr>
+        <w:rPr>
+          <w:rFonts w:ascii="Arial" w:eastAsia="Times New Roman" w:hAnsi="Arial" w:cs="Arial"/>
+          <w:color w:val="FF0000"/>
+        </w:rPr>
+      </w:pPr>
+      <w:r>
+        <w:rPr>
+          <w:rFonts w:ascii="Arial" w:eastAsia="Times New Roman" w:hAnsi="Arial" w:cs="Arial"/>
+          <w:color w:val="FF0000"/>
+        </w:rPr>
+        <w:t xml:space="preserve">The number of design </w:t>
+      </w:r>
+      <w:r>
+        <w:rPr>
+          <w:rFonts w:ascii="Arial" w:eastAsia="Times New Roman" w:hAnsi="Arial" w:cs="Arial"/>
+          <w:color w:val="FF0000"/>
+        </w:rPr>
+        <w:t>self-admitted technical debt</w:t>
+      </w:r>
+      <w:r>
+        <w:rPr>
+          <w:rFonts w:ascii="Arial" w:eastAsia="Times New Roman" w:hAnsi="Arial" w:cs="Arial"/>
+          <w:color w:val="FF0000"/>
+        </w:rPr>
+        <w:t xml:space="preserve"> comments needed to achieve 80% and 90% of the maximum F1-measure in our second experiment is considerable lower than the number of </w:t>
+      </w:r>
+      <w:r>
+        <w:rPr>
+          <w:rFonts w:ascii="Arial" w:eastAsia="Times New Roman" w:hAnsi="Arial" w:cs="Arial"/>
+          <w:color w:val="FF0000"/>
+        </w:rPr>
+        <w:t>self-admitted technical debt</w:t>
+      </w:r>
+      <w:r>
+        <w:rPr>
+          <w:rFonts w:ascii="Arial" w:eastAsia="Times New Roman" w:hAnsi="Arial" w:cs="Arial"/>
+          <w:color w:val="FF0000"/>
+        </w:rPr>
+        <w:t xml:space="preserve"> comments necessary to achieve similar marks on the first experiment. One possible reason is that in the second experiment (i.e., per-comment based) </w:t>
+      </w:r>
+      <w:proofErr w:type="gramStart"/>
+      <w:r>
+        <w:rPr>
+          <w:rFonts w:ascii="Arial" w:eastAsia="Times New Roman" w:hAnsi="Arial" w:cs="Arial"/>
+          <w:color w:val="FF0000"/>
+        </w:rPr>
+        <w:t>comments that belongs</w:t>
+      </w:r>
+      <w:proofErr w:type="gramEnd"/>
+      <w:r>
+        <w:rPr>
+          <w:rFonts w:ascii="Arial" w:eastAsia="Times New Roman" w:hAnsi="Arial" w:cs="Arial"/>
+          <w:color w:val="FF0000"/>
+        </w:rPr>
+        <w:t xml:space="preserve"> to same project are used as training data for the maximum entropy classifier.</w:t>
+      </w:r>
+    </w:p>
+    <w:p>
+      <w:pPr>
+        <w:rPr>
+          <w:rFonts w:ascii="Arial" w:eastAsia="Times New Roman" w:hAnsi="Arial" w:cs="Arial"/>
+          <w:color w:val="FF0000"/>
+        </w:rPr>
+      </w:pPr>
+    </w:p>
+    <w:p>
+      <w:pPr>
+        <w:rPr>
+          <w:rFonts w:ascii="Arial" w:eastAsia="Times New Roman" w:hAnsi="Arial" w:cs="Arial"/>
+          <w:color w:val="FF0000"/>
+        </w:rPr>
+      </w:pPr>
+      <w:r>
+        <w:rPr>
+          <w:rFonts w:ascii="Arial" w:eastAsia="Times New Roman" w:hAnsi="Arial" w:cs="Arial"/>
+          <w:b/>
+          <w:color w:val="FF0000"/>
+        </w:rPr>
+        <w:t>Per-project based experiment results - requirement debt:</w:t>
+      </w:r>
+      <w:r>
+        <w:rPr>
+          <w:rFonts w:ascii="Arial" w:eastAsia="Times New Roman" w:hAnsi="Arial" w:cs="Arial"/>
+          <w:b/>
+          <w:color w:val="FF0000"/>
+        </w:rPr>
+        <w:t xml:space="preserve"> </w:t>
+      </w:r>
+      <w:r>
+        <w:rPr>
+          <w:rFonts w:ascii="Arial" w:eastAsia="Times New Roman" w:hAnsi="Arial" w:cs="Arial"/>
+          <w:color w:val="FF0000"/>
+        </w:rPr>
+        <w:t xml:space="preserve"> We find that, although there is a variation in the F1-measure value during the first 3 iterations, they are not as preeminent as the variation found in design </w:t>
+      </w:r>
+      <w:r>
+        <w:rPr>
+          <w:rFonts w:ascii="Arial" w:eastAsia="Times New Roman" w:hAnsi="Arial" w:cs="Arial"/>
+          <w:color w:val="FF0000"/>
+        </w:rPr>
+        <w:t>self-admitted technical debt</w:t>
+      </w:r>
+      <w:r>
+        <w:rPr>
+          <w:rFonts w:ascii="Arial" w:eastAsia="Times New Roman" w:hAnsi="Arial" w:cs="Arial"/>
+          <w:color w:val="FF0000"/>
+        </w:rPr>
+        <w:t xml:space="preserve"> analysis. The F1-measure in requirement </w:t>
+      </w:r>
+      <w:r>
+        <w:rPr>
+          <w:rFonts w:ascii="Arial" w:eastAsia="Times New Roman" w:hAnsi="Arial" w:cs="Arial"/>
+          <w:color w:val="FF0000"/>
+        </w:rPr>
+        <w:t>self-admitted technical debt</w:t>
+      </w:r>
+      <w:r>
+        <w:rPr>
+          <w:rFonts w:ascii="Arial" w:eastAsia="Times New Roman" w:hAnsi="Arial" w:cs="Arial"/>
+          <w:color w:val="FF0000"/>
+        </w:rPr>
+        <w:t xml:space="preserve"> tends to be more constant through the iterations, and the first iteration has a high percentage of the maximum F1-measure achieved for each project. This shows that the way developers indicate requirement debt does not vary between different application domains as much as in design debt. This uniformity in requirement </w:t>
+      </w:r>
+      <w:r>
+        <w:rPr>
+          <w:rFonts w:ascii="Arial" w:eastAsia="Times New Roman" w:hAnsi="Arial" w:cs="Arial"/>
+          <w:color w:val="FF0000"/>
+        </w:rPr>
+        <w:t>self-admitted technical debt</w:t>
+      </w:r>
+      <w:r>
+        <w:rPr>
+          <w:rFonts w:ascii="Arial" w:eastAsia="Times New Roman" w:hAnsi="Arial" w:cs="Arial"/>
+          <w:color w:val="FF0000"/>
+        </w:rPr>
+        <w:t xml:space="preserve"> comments allows a good classification even with a small number of comments in the training dataset. We elaborate more on this point later in Section</w:t>
+      </w:r>
+      <w:r>
+        <w:rPr>
+          <w:rFonts w:ascii="Arial" w:eastAsia="Times New Roman" w:hAnsi="Arial" w:cs="Arial"/>
+          <w:color w:val="FF0000"/>
+        </w:rPr>
+        <w:t xml:space="preserve"> </w:t>
+      </w:r>
+      <w:r>
+        <w:rPr>
+          <w:rFonts w:ascii="Arial" w:eastAsia="Times New Roman" w:hAnsi="Arial" w:cs="Arial"/>
+          <w:color w:val="44546A" w:themeColor="text2"/>
+        </w:rPr>
+        <w:t>4</w:t>
+      </w:r>
+      <w:r>
+        <w:rPr>
+          <w:rFonts w:ascii="Arial" w:eastAsia="Times New Roman" w:hAnsi="Arial" w:cs="Arial"/>
+          <w:color w:val="FF0000"/>
+        </w:rPr>
+        <w:t>.</w:t>
+      </w:r>
+    </w:p>
+    <w:p>
+      <w:pPr>
+        <w:rPr>
+          <w:rFonts w:ascii="Arial" w:eastAsia="Times New Roman" w:hAnsi="Arial" w:cs="Arial"/>
+          <w:color w:val="FF0000"/>
+        </w:rPr>
+      </w:pPr>
+    </w:p>
+    <w:p>
+      <w:pPr>
+        <w:rPr>
+          <w:rFonts w:ascii="Arial" w:eastAsia="Times New Roman" w:hAnsi="Arial" w:cs="Arial"/>
+          <w:color w:val="FF0000"/>
+        </w:rPr>
+      </w:pPr>
+      <w:r>
+        <w:rPr>
+          <w:rFonts w:ascii="Arial" w:eastAsia="Times New Roman" w:hAnsi="Arial" w:cs="Arial"/>
+          <w:color w:val="FF0000"/>
+        </w:rPr>
+        <w:lastRenderedPageBreak/>
+        <w:t xml:space="preserve">Figure </w:t>
+      </w:r>
+      <w:r>
+        <w:rPr>
+          <w:rFonts w:ascii="Arial" w:eastAsia="Times New Roman" w:hAnsi="Arial" w:cs="Arial"/>
+          <w:color w:val="44546A" w:themeColor="text2"/>
+        </w:rPr>
+        <w:t>3(b)</w:t>
+      </w:r>
+      <w:r>
+        <w:rPr>
+          <w:rFonts w:ascii="Arial" w:eastAsia="Times New Roman" w:hAnsi="Arial" w:cs="Arial"/>
+          <w:color w:val="FF0000"/>
+        </w:rPr>
+        <w:t xml:space="preserve"> shows the F1-measure for different iterations in ArgoUML. The highest F1-measure of 0.65 is achieved in the third iteration. From Figure</w:t>
+      </w:r>
+      <w:r>
+        <w:rPr>
+          <w:rFonts w:ascii="Arial" w:eastAsia="Times New Roman" w:hAnsi="Arial" w:cs="Arial"/>
+          <w:color w:val="FF0000"/>
+        </w:rPr>
+        <w:t xml:space="preserve"> </w:t>
+      </w:r>
+      <w:r>
+        <w:rPr>
+          <w:rFonts w:ascii="Arial" w:eastAsia="Times New Roman" w:hAnsi="Arial" w:cs="Arial"/>
+          <w:color w:val="44546A" w:themeColor="text2"/>
+        </w:rPr>
+        <w:t>3(b)</w:t>
+      </w:r>
+      <w:r>
+        <w:rPr>
+          <w:rFonts w:ascii="Arial" w:eastAsia="Times New Roman" w:hAnsi="Arial" w:cs="Arial"/>
+          <w:color w:val="FF0000"/>
+        </w:rPr>
+        <w:t xml:space="preserve">, we observe that we achieve more than 80% of the highest F1-measure in the first iteration and more than 90% in the second and </w:t>
+      </w:r>
+      <w:proofErr w:type="spellStart"/>
+      <w:r>
+        <w:rPr>
+          <w:rFonts w:ascii="Arial" w:eastAsia="Times New Roman" w:hAnsi="Arial" w:cs="Arial"/>
+          <w:color w:val="FF0000"/>
+        </w:rPr>
+        <w:t>subsequents</w:t>
+      </w:r>
+      <w:proofErr w:type="spellEnd"/>
+      <w:r>
+        <w:rPr>
+          <w:rFonts w:ascii="Arial" w:eastAsia="Times New Roman" w:hAnsi="Arial" w:cs="Arial"/>
+          <w:color w:val="FF0000"/>
+        </w:rPr>
+        <w:t xml:space="preserve"> iterations. The reduction in comments is 28.64% and 62.31% for the 90% and 80% of the maximum F1-measure, respectively.</w:t>
+      </w:r>
+    </w:p>
+    <w:p>
+      <w:pPr>
+        <w:rPr>
+          <w:rFonts w:ascii="Arial" w:eastAsia="Times New Roman" w:hAnsi="Arial" w:cs="Arial"/>
+          <w:color w:val="FF0000"/>
+        </w:rPr>
+      </w:pPr>
+    </w:p>
+    <w:p>
+      <w:pPr>
+        <w:rPr>
+          <w:rFonts w:ascii="Arial" w:eastAsia="Times New Roman" w:hAnsi="Arial" w:cs="Arial"/>
+          <w:color w:val="FF0000"/>
+        </w:rPr>
+      </w:pPr>
+      <w:r>
+        <w:rPr>
+          <w:rFonts w:ascii="Arial" w:eastAsia="Times New Roman" w:hAnsi="Arial" w:cs="Arial"/>
+          <w:color w:val="FF0000"/>
+        </w:rPr>
+        <w:t xml:space="preserve">Table </w:t>
+      </w:r>
+      <w:r>
+        <w:rPr>
+          <w:rFonts w:ascii="Arial" w:eastAsia="Times New Roman" w:hAnsi="Arial" w:cs="Arial"/>
+          <w:color w:val="44546A" w:themeColor="text2"/>
+        </w:rPr>
+        <w:t>6</w:t>
+      </w:r>
+      <w:r>
+        <w:rPr>
+          <w:rFonts w:ascii="Arial" w:eastAsia="Times New Roman" w:hAnsi="Arial" w:cs="Arial"/>
+          <w:color w:val="FF0000"/>
+        </w:rPr>
+        <w:t xml:space="preserve"> shows the average percentage of the maximum F1-measure </w:t>
+      </w:r>
+      <w:proofErr w:type="gramStart"/>
+      <w:r>
+        <w:rPr>
+          <w:rFonts w:ascii="Arial" w:eastAsia="Times New Roman" w:hAnsi="Arial" w:cs="Arial"/>
+          <w:color w:val="FF0000"/>
+        </w:rPr>
+        <w:t>for each iteration</w:t>
+      </w:r>
+      <w:proofErr w:type="gramEnd"/>
+      <w:r>
+        <w:rPr>
+          <w:rFonts w:ascii="Arial" w:eastAsia="Times New Roman" w:hAnsi="Arial" w:cs="Arial"/>
+          <w:color w:val="FF0000"/>
+        </w:rPr>
+        <w:t xml:space="preserve">. Unlike the case of design debt, for requirement debt, the best F1-measure is achieved in the first iteration. This shows that using as few as 380 comments, we can effectively detect requirement </w:t>
+      </w:r>
+      <w:r>
+        <w:rPr>
+          <w:rFonts w:ascii="Arial" w:eastAsia="Times New Roman" w:hAnsi="Arial" w:cs="Arial"/>
+          <w:color w:val="FF0000"/>
+        </w:rPr>
+        <w:t>self-admitted technical debt</w:t>
+      </w:r>
+      <w:r>
+        <w:rPr>
+          <w:rFonts w:ascii="Arial" w:eastAsia="Times New Roman" w:hAnsi="Arial" w:cs="Arial"/>
+          <w:color w:val="FF0000"/>
+        </w:rPr>
+        <w:t>.</w:t>
+      </w:r>
+    </w:p>
+    <w:p>
+      <w:pPr>
+        <w:rPr>
+          <w:rFonts w:ascii="Arial" w:eastAsia="Times New Roman" w:hAnsi="Arial" w:cs="Arial"/>
+          <w:color w:val="FF0000"/>
+        </w:rPr>
+      </w:pPr>
+    </w:p>
+    <w:p>
+      <w:pPr>
+        <w:rPr>
+          <w:rFonts w:ascii="Arial" w:eastAsia="Times New Roman" w:hAnsi="Arial" w:cs="Arial"/>
+          <w:color w:val="FF0000"/>
+        </w:rPr>
+      </w:pPr>
+      <w:r>
+        <w:rPr>
+          <w:rFonts w:ascii="Arial" w:eastAsia="Times New Roman" w:hAnsi="Arial" w:cs="Arial"/>
+          <w:b/>
+          <w:color w:val="FF0000"/>
+        </w:rPr>
+        <w:t>Per-project based experiment results - requirement debt:</w:t>
+      </w:r>
+      <w:r>
+        <w:rPr>
+          <w:rFonts w:ascii="Arial" w:eastAsia="Times New Roman" w:hAnsi="Arial" w:cs="Arial"/>
+          <w:color w:val="FF0000"/>
+        </w:rPr>
+        <w:t xml:space="preserve"> Figure</w:t>
+      </w:r>
+      <w:r>
+        <w:rPr>
+          <w:rFonts w:ascii="Arial" w:eastAsia="Times New Roman" w:hAnsi="Arial" w:cs="Arial"/>
+          <w:color w:val="FF0000"/>
+        </w:rPr>
+        <w:t xml:space="preserve"> </w:t>
+      </w:r>
+      <w:r>
+        <w:rPr>
+          <w:rFonts w:ascii="Arial" w:eastAsia="Times New Roman" w:hAnsi="Arial" w:cs="Arial"/>
+          <w:color w:val="44546A" w:themeColor="text2"/>
+        </w:rPr>
+        <w:t>4(b)</w:t>
+      </w:r>
+      <w:r>
+        <w:rPr>
+          <w:rFonts w:ascii="Arial" w:eastAsia="Times New Roman" w:hAnsi="Arial" w:cs="Arial"/>
+          <w:color w:val="FF0000"/>
+        </w:rPr>
+        <w:t xml:space="preserve"> shows the ten fold average F1-measure obtained while identifying requirement </w:t>
+      </w:r>
+      <w:r>
+        <w:rPr>
+          <w:rFonts w:ascii="Arial" w:eastAsia="Times New Roman" w:hAnsi="Arial" w:cs="Arial"/>
+          <w:color w:val="FF0000"/>
+        </w:rPr>
+        <w:t>self-admitted technical debt</w:t>
+      </w:r>
+      <w:r>
+        <w:rPr>
+          <w:rFonts w:ascii="Arial" w:eastAsia="Times New Roman" w:hAnsi="Arial" w:cs="Arial"/>
+          <w:color w:val="FF0000"/>
+        </w:rPr>
+        <w:t xml:space="preserve">. As intuitively expected, the F1-measure increases as we add more data into the training dataset, and again the biggest improvement happens around the first 10k of comments. For requirement </w:t>
+      </w:r>
+      <w:r>
+        <w:rPr>
+          <w:rFonts w:ascii="Arial" w:eastAsia="Times New Roman" w:hAnsi="Arial" w:cs="Arial"/>
+          <w:color w:val="FF0000"/>
+        </w:rPr>
+        <w:t>self-admitted technical debt</w:t>
+      </w:r>
+      <w:r>
+        <w:rPr>
+          <w:rFonts w:ascii="Arial" w:eastAsia="Times New Roman" w:hAnsi="Arial" w:cs="Arial"/>
+          <w:color w:val="FF0000"/>
+        </w:rPr>
+        <w:t xml:space="preserve"> we achieved 80% of the maximum F1-measure using 2,600 comments and 90% of the maximum F1-measure with 11,800. During this experiment we increase the size of the training dataset 100 comments per time, and within each batch of 100 comments we added 2 requirement </w:t>
+      </w:r>
+      <w:r>
+        <w:rPr>
+          <w:rFonts w:ascii="Arial" w:eastAsia="Times New Roman" w:hAnsi="Arial" w:cs="Arial"/>
+          <w:color w:val="FF0000"/>
+        </w:rPr>
+        <w:t>self-admitted technical debt</w:t>
+      </w:r>
+      <w:r>
+        <w:rPr>
+          <w:rFonts w:ascii="Arial" w:eastAsia="Times New Roman" w:hAnsi="Arial" w:cs="Arial"/>
+          <w:color w:val="FF0000"/>
+        </w:rPr>
+        <w:t xml:space="preserve"> comments to keep the same approximate ratio of the total requirement </w:t>
+      </w:r>
+      <w:r>
+        <w:rPr>
+          <w:rFonts w:ascii="Arial" w:eastAsia="Times New Roman" w:hAnsi="Arial" w:cs="Arial"/>
+          <w:color w:val="FF0000"/>
+        </w:rPr>
+        <w:t>self-admitted technical debt</w:t>
+      </w:r>
+      <w:r>
+        <w:rPr>
+          <w:rFonts w:ascii="Arial" w:eastAsia="Times New Roman" w:hAnsi="Arial" w:cs="Arial"/>
+          <w:color w:val="FF0000"/>
+        </w:rPr>
+        <w:t xml:space="preserve"> and without technical debt comments (i.e., 757</w:t>
+      </w:r>
+      <w:r>
+        <w:rPr>
+          <w:rFonts w:ascii="Arial" w:eastAsia="Times New Roman" w:hAnsi="Arial" w:cs="Arial"/>
+          <w:color w:val="FF0000"/>
+        </w:rPr>
+        <w:t>/</w:t>
+      </w:r>
+      <w:r>
+        <w:rPr>
+          <w:rFonts w:ascii="Arial" w:eastAsia="Times New Roman" w:hAnsi="Arial" w:cs="Arial"/>
+          <w:color w:val="FF0000"/>
+        </w:rPr>
+        <w:t xml:space="preserve">58,122) until we have added all requirement </w:t>
+      </w:r>
+      <w:r>
+        <w:rPr>
+          <w:rFonts w:ascii="Arial" w:eastAsia="Times New Roman" w:hAnsi="Arial" w:cs="Arial"/>
+          <w:color w:val="FF0000"/>
+        </w:rPr>
+        <w:t>self-admitted technical debt</w:t>
+      </w:r>
+      <w:r>
+        <w:rPr>
+          <w:rFonts w:ascii="Arial" w:eastAsia="Times New Roman" w:hAnsi="Arial" w:cs="Arial"/>
+          <w:color w:val="FF0000"/>
+        </w:rPr>
+        <w:t xml:space="preserve"> comments available to train. While training the dataset with 2,600 comments (80% of the maximum F1-measure) we are in fact adding 52 requirement </w:t>
+      </w:r>
+      <w:r>
+        <w:rPr>
+          <w:rFonts w:ascii="Arial" w:eastAsia="Times New Roman" w:hAnsi="Arial" w:cs="Arial"/>
+          <w:color w:val="FF0000"/>
+        </w:rPr>
+        <w:t>self-admitted technical debt</w:t>
+      </w:r>
+      <w:r>
+        <w:rPr>
+          <w:rFonts w:ascii="Arial" w:eastAsia="Times New Roman" w:hAnsi="Arial" w:cs="Arial"/>
+          <w:color w:val="FF0000"/>
+        </w:rPr>
+        <w:t xml:space="preserve"> comments, whereas to achieve 90% of the maximum F1-measure we used 236 requirement </w:t>
+      </w:r>
+      <w:r>
+        <w:rPr>
+          <w:rFonts w:ascii="Arial" w:eastAsia="Times New Roman" w:hAnsi="Arial" w:cs="Arial"/>
+          <w:color w:val="FF0000"/>
+        </w:rPr>
+        <w:t>self-admitted technical debt</w:t>
+      </w:r>
+      <w:r>
+        <w:rPr>
+          <w:rFonts w:ascii="Arial" w:eastAsia="Times New Roman" w:hAnsi="Arial" w:cs="Arial"/>
+          <w:color w:val="FF0000"/>
+        </w:rPr>
+        <w:t xml:space="preserve"> comments. The maximum F1-measure achieved was 0.753 using 51,300 comments of which 675 were requirement </w:t>
+      </w:r>
+      <w:r>
+        <w:rPr>
+          <w:rFonts w:ascii="Arial" w:eastAsia="Times New Roman" w:hAnsi="Arial" w:cs="Arial"/>
+          <w:color w:val="FF0000"/>
+        </w:rPr>
+        <w:t>self-admitted technical debt</w:t>
+      </w:r>
+      <w:r>
+        <w:rPr>
+          <w:rFonts w:ascii="Arial" w:eastAsia="Times New Roman" w:hAnsi="Arial" w:cs="Arial"/>
+          <w:color w:val="FF0000"/>
+        </w:rPr>
+        <w:t>, and therefore, this amounts to a reduction of 92.29% and 65.03% in training data to achieve 80% and 90% of the maximum F1-measure.</w:t>
+      </w:r>
+      <w:r>
+        <w:rPr>
+          <w:rFonts w:ascii="Arial" w:eastAsia="Times New Roman" w:hAnsi="Arial" w:cs="Arial"/>
+          <w:color w:val="FF0000"/>
+        </w:rPr>
+        <w:t>”</w:t>
+      </w:r>
+    </w:p>
+    <w:p>
+      <w:pPr>
+        <w:rPr>
+          <w:rFonts w:ascii="Arial" w:eastAsia="Times New Roman" w:hAnsi="Arial" w:cs="Arial"/>
+          <w:color w:val="FF0000"/>
+        </w:rPr>
+      </w:pPr>
+    </w:p>
+    <w:p>
+      <w:pPr>
+        <w:rPr>
+          <w:rFonts w:ascii="Arial" w:eastAsia="Times New Roman" w:hAnsi="Arial" w:cs="Arial"/>
+          <w:color w:val="FF0000"/>
+        </w:rPr>
+      </w:pPr>
+      <w:r>
+        <w:rPr>
+          <w:rFonts w:ascii="Arial" w:eastAsia="Times New Roman" w:hAnsi="Arial" w:cs="Arial"/>
+          <w:color w:val="FF0000"/>
+        </w:rPr>
+        <w:t>--------------------</w:t>
+      </w:r>
+      <w:r>
+        <w:rPr>
+          <w:rFonts w:ascii="Arial" w:eastAsia="Times New Roman" w:hAnsi="Arial" w:cs="Arial"/>
+          <w:color w:val="FF0000"/>
+        </w:rPr>
+        <w:t>-</w:t>
+      </w:r>
+      <w:r>
+        <w:rPr>
+          <w:rFonts w:ascii="Arial" w:eastAsia="Times New Roman" w:hAnsi="Arial" w:cs="Arial"/>
+          <w:color w:val="FF0000"/>
+        </w:rPr>
+        <w:t>----------------------------------------------------------------------------------------------</w:t>
+      </w:r>
+    </w:p>
+    <w:p>
+      <w:pPr>
+        <w:rPr>
+          <w:rFonts w:ascii="Arial" w:eastAsia="Times New Roman" w:hAnsi="Arial" w:cs="Arial"/>
+          <w:color w:val="FF0000"/>
+        </w:rPr>
+      </w:pPr>
+      <w:r>
+        <w:rPr>
+          <w:rFonts w:ascii="Arial" w:eastAsia="Times New Roman" w:hAnsi="Arial" w:cs="Arial"/>
+          <w:color w:val="FF0000"/>
+        </w:rPr>
+        <w:t xml:space="preserve">The order of the projects was not </w:t>
+      </w:r>
+      <w:proofErr w:type="gramStart"/>
+      <w:r>
+        <w:rPr>
+          <w:rFonts w:ascii="Arial" w:eastAsia="Times New Roman" w:hAnsi="Arial" w:cs="Arial"/>
+          <w:color w:val="FF0000"/>
+        </w:rPr>
+        <w:t>random,</w:t>
+      </w:r>
+      <w:proofErr w:type="gramEnd"/>
+      <w:r>
+        <w:rPr>
+          <w:rFonts w:ascii="Arial" w:eastAsia="Times New Roman" w:hAnsi="Arial" w:cs="Arial"/>
+          <w:color w:val="FF0000"/>
+        </w:rPr>
+        <w:t xml:space="preserve"> we put in the largest project first. </w:t>
+      </w:r>
       <w:commentRangeStart w:id="37"/>
       <w:r>
         <w:rPr>
           <w:rFonts w:ascii="Arial" w:eastAsia="Times New Roman" w:hAnsi="Arial" w:cs="Arial"/>
           <w:color w:val="FF0000"/>
         </w:rPr>
-        <w:t>Is this the same as the first point</w:t>
+        <w:t>Our analysis for reviewer 2 should address this comment as well.</w:t>
       </w:r>
       <w:commentRangeEnd w:id="37"/>
       <w:r>
@@ -22909,19 +25290,11 @@
       </w:r>
       <w:r>
         <w:rPr>
-          <w:rFonts w:ascii="Arial" w:eastAsia="Times New Roman" w:hAnsi="Arial" w:cs="Arial"/>
-          <w:color w:val="FF0000"/>
-        </w:rPr>
-        <w:t>? I don’t understand what he/she is asking here.</w:t>
-      </w:r>
-    </w:p>
-    <w:p>
-      <w:pPr>
-        <w:rPr>
-          <w:rFonts w:ascii="Arial" w:eastAsia="Times New Roman" w:hAnsi="Arial" w:cs="Arial"/>
-          <w:color w:val="FF0000"/>
-        </w:rPr>
-      </w:pPr>
+          <w:rFonts w:ascii="MingLiU" w:eastAsia="MingLiU" w:hAnsi="MingLiU" w:cs="MingLiU"/>
+          <w:color w:val="000000"/>
+        </w:rPr>
+        <w:br/>
+      </w:r>
       <w:r>
         <w:rPr>
           <w:rFonts w:ascii="Arial" w:eastAsia="Times New Roman" w:hAnsi="Arial" w:cs="Arial"/>
@@ -22948,12 +25321,12 @@
       <w:pPr>
         <w:rPr>
           <w:rFonts w:ascii="Arial" w:eastAsia="Times New Roman" w:hAnsi="Arial" w:cs="Arial"/>
-          <w:color w:val="000000"/>
-        </w:rPr>
-      </w:pPr>
-      <w:r>
-        <w:rPr>
-          <w:rFonts w:ascii="Arial" w:eastAsia="Times New Roman" w:hAnsi="Arial" w:cs="Arial"/>
+          <w:color w:val="FF0000"/>
+        </w:rPr>
+      </w:pPr>
+      <w:r>
+        <w:rPr>
+          <w:rFonts w:ascii="MingLiU" w:eastAsia="MingLiU" w:hAnsi="MingLiU" w:cs="MingLiU"/>
           <w:color w:val="000000"/>
         </w:rPr>
         <w:br/>
@@ -22970,7 +25343,23 @@
           <w:rFonts w:ascii="Arial" w:eastAsia="Times New Roman" w:hAnsi="Arial" w:cs="Arial"/>
           <w:color w:val="000000"/>
         </w:rPr>
-        <w:t xml:space="preserve">  (R3-3)</w:t>
+        <w:t xml:space="preserve">  </w:t>
+      </w:r>
+      <w:r>
+        <w:rPr>
+          <w:rFonts w:ascii="Arial" w:eastAsia="Times New Roman" w:hAnsi="Arial" w:cs="Arial"/>
+          <w:color w:val="000000"/>
+          <w:highlight w:val="red"/>
+        </w:rPr>
+        <w:t>(R3-5</w:t>
+      </w:r>
+      <w:r>
+        <w:rPr>
+          <w:rFonts w:ascii="Arial" w:eastAsia="Times New Roman" w:hAnsi="Arial" w:cs="Arial"/>
+          <w:color w:val="000000"/>
+          <w:highlight w:val="red"/>
+        </w:rPr>
+        <w:t>)</w:t>
       </w:r>
       <w:r>
         <w:rPr>
@@ -22993,24 +25382,23 @@
           <w:rFonts w:ascii="Arial" w:eastAsia="Times New Roman" w:hAnsi="Arial" w:cs="Arial"/>
           <w:color w:val="000000"/>
         </w:rPr>
-        <w:t xml:space="preserve"> final concern is with RQ 3 in determining the necessary amount of training data. Ideally, this RQ should be answered with random samples of different sizes from all projects. Did the authors at least try every possible ordering of the projects to identify how many projects were needed to reach within 10% of the highest F1 measure? It’s unclear in the text exactly what methodology was used, but the graphs in the appendix on p. 16 seem to indicate that they tried many different combinations (I just can’t determine if the order of projects was random).</w:t>
-      </w:r>
-    </w:p>
-    <w:p>
-      <w:pPr>
-        <w:rPr>
-          <w:rFonts w:ascii="Arial" w:eastAsia="Times New Roman" w:hAnsi="Arial" w:cs="Arial"/>
-          <w:color w:val="000000"/>
-        </w:rPr>
-      </w:pPr>
-    </w:p>
-    <w:p>
-      <w:pPr>
-        <w:rPr>
-          <w:rFonts w:ascii="Arial" w:eastAsia="Times New Roman" w:hAnsi="Arial" w:cs="Arial"/>
-          <w:color w:val="FF0000"/>
-        </w:rPr>
-      </w:pPr>
+        <w:t xml:space="preserve"> issue with the conclusions the authors are making is all about the number of *comments* are needed, where in fact the only variable they are changing is the number of *projects*. Thus, I would tone down the claims in RQ3 to discuss number of projects, rather than number of comments, because it’s possible that a different ordering of projects would lead to a different conclusion in terms of comments. For example, maybe training can take place on 1 large project or 2 different projects with fewer comments and reach the same results with different numbers of comments. Ideally, I would have preferred to see more data points in this section before drawing conclusions about the number of comments needed. In fact, I would suggest the authors remove the data for Comment patterns &amp; the random classifier and instead report line graphs for the NLP-based approach only, condensed into fewer graphs (one for each kind of debt).</w:t>
+      </w:r>
+      <w:r>
+        <w:rPr>
+          <w:rFonts w:ascii="Arial" w:eastAsia="Times New Roman" w:hAnsi="Arial" w:cs="Arial"/>
+          <w:color w:val="000000"/>
+        </w:rPr>
+        <w:br/>
+      </w:r>
+      <w:r>
+        <w:rPr>
+          <w:rFonts w:ascii="Arial" w:eastAsia="Times New Roman" w:hAnsi="Arial" w:cs="Arial"/>
+          <w:color w:val="000000"/>
+        </w:rPr>
+        <w:lastRenderedPageBreak/>
+        <w:br/>
+      </w:r>
       <w:r>
         <w:rPr>
           <w:rFonts w:ascii="Arial" w:eastAsia="Times New Roman" w:hAnsi="Arial" w:cs="Arial"/>
@@ -23037,31 +25425,15 @@
       <w:pPr>
         <w:rPr>
           <w:rFonts w:ascii="Arial" w:eastAsia="Times New Roman" w:hAnsi="Arial" w:cs="Arial"/>
-          <w:color w:val="FF0000"/>
-        </w:rPr>
-      </w:pPr>
-      <w:r>
-        <w:rPr>
-          <w:rFonts w:ascii="Arial" w:eastAsia="Times New Roman" w:hAnsi="Arial" w:cs="Arial"/>
-          <w:color w:val="FF0000"/>
-        </w:rPr>
-        <w:t xml:space="preserve">The order of the projects was not </w:t>
-      </w:r>
-      <w:proofErr w:type="gramStart"/>
-      <w:r>
-        <w:rPr>
-          <w:rFonts w:ascii="Arial" w:eastAsia="Times New Roman" w:hAnsi="Arial" w:cs="Arial"/>
-          <w:color w:val="FF0000"/>
-        </w:rPr>
-        <w:t>random,</w:t>
-      </w:r>
-      <w:proofErr w:type="gramEnd"/>
-      <w:r>
-        <w:rPr>
-          <w:rFonts w:ascii="Arial" w:eastAsia="Times New Roman" w:hAnsi="Arial" w:cs="Arial"/>
-          <w:color w:val="FF0000"/>
-        </w:rPr>
-        <w:t xml:space="preserve"> we put in the largest project first. </w:t>
+          <w:color w:val="000000"/>
+        </w:rPr>
+      </w:pPr>
+      <w:r>
+        <w:rPr>
+          <w:rFonts w:ascii="Arial" w:eastAsia="Times New Roman" w:hAnsi="Arial" w:cs="Arial"/>
+          <w:color w:val="FF0000"/>
+        </w:rPr>
+        <w:t xml:space="preserve">Sure, we can tone down and discuss per project. I don’t think it is a good idea to </w:t>
       </w:r>
       <w:commentRangeStart w:id="38"/>
       <w:r>
@@ -23069,7 +25441,7 @@
           <w:rFonts w:ascii="Arial" w:eastAsia="Times New Roman" w:hAnsi="Arial" w:cs="Arial"/>
           <w:color w:val="FF0000"/>
         </w:rPr>
-        <w:t>Our analysis for reviewer 2 should address this comment as well.</w:t>
+        <w:t>remove the random and comment comparison</w:t>
       </w:r>
       <w:commentRangeEnd w:id="38"/>
       <w:r>
@@ -23077,152 +25449,6 @@
           <w:rStyle w:val="CommentReference"/>
         </w:rPr>
         <w:commentReference w:id="38"/>
-      </w:r>
-      <w:r>
-        <w:rPr>
-          <w:rFonts w:ascii="MingLiU" w:eastAsia="MingLiU" w:hAnsi="MingLiU" w:cs="MingLiU"/>
-          <w:color w:val="000000"/>
-        </w:rPr>
-        <w:br/>
-      </w:r>
-      <w:r>
-        <w:rPr>
-          <w:rFonts w:ascii="Arial" w:eastAsia="Times New Roman" w:hAnsi="Arial" w:cs="Arial"/>
-          <w:color w:val="FF0000"/>
-        </w:rPr>
-        <w:t>--------------------</w:t>
-      </w:r>
-      <w:r>
-        <w:rPr>
-          <w:rFonts w:ascii="Arial" w:eastAsia="Times New Roman" w:hAnsi="Arial" w:cs="Arial"/>
-          <w:color w:val="FF0000"/>
-        </w:rPr>
-        <w:t>-</w:t>
-      </w:r>
-      <w:r>
-        <w:rPr>
-          <w:rFonts w:ascii="Arial" w:eastAsia="Times New Roman" w:hAnsi="Arial" w:cs="Arial"/>
-          <w:color w:val="FF0000"/>
-        </w:rPr>
-        <w:t>----------------------------------------------------------------------------------------------</w:t>
-      </w:r>
-    </w:p>
-    <w:p>
-      <w:pPr>
-        <w:rPr>
-          <w:rFonts w:ascii="Arial" w:eastAsia="Times New Roman" w:hAnsi="Arial" w:cs="Arial"/>
-          <w:color w:val="FF0000"/>
-        </w:rPr>
-      </w:pPr>
-      <w:r>
-        <w:rPr>
-          <w:rFonts w:ascii="MingLiU" w:eastAsia="MingLiU" w:hAnsi="MingLiU" w:cs="MingLiU"/>
-          <w:color w:val="000000"/>
-        </w:rPr>
-        <w:br/>
-      </w:r>
-      <w:r>
-        <w:rPr>
-          <w:rFonts w:ascii="Arial" w:eastAsia="Times New Roman" w:hAnsi="Arial" w:cs="Arial"/>
-          <w:color w:val="000000"/>
-        </w:rPr>
-        <w:t>•</w:t>
-      </w:r>
-      <w:r>
-        <w:rPr>
-          <w:rFonts w:ascii="Arial" w:eastAsia="Times New Roman" w:hAnsi="Arial" w:cs="Arial"/>
-          <w:color w:val="000000"/>
-        </w:rPr>
-        <w:t xml:space="preserve">  (R3-4) </w:t>
-      </w:r>
-      <w:proofErr w:type="gramStart"/>
-      <w:r>
-        <w:rPr>
-          <w:rFonts w:ascii="Arial" w:eastAsia="Times New Roman" w:hAnsi="Arial" w:cs="Arial"/>
-          <w:color w:val="000000"/>
-        </w:rPr>
-        <w:t>My</w:t>
-      </w:r>
-      <w:proofErr w:type="gramEnd"/>
-      <w:r>
-        <w:rPr>
-          <w:rFonts w:ascii="Arial" w:eastAsia="Times New Roman" w:hAnsi="Arial" w:cs="Arial"/>
-          <w:color w:val="000000"/>
-        </w:rPr>
-        <w:t xml:space="preserve"> issue with the conclusions the authors are making is all about the number </w:t>
-      </w:r>
-      <w:r>
-        <w:rPr>
-          <w:rFonts w:ascii="Arial" w:eastAsia="Times New Roman" w:hAnsi="Arial" w:cs="Arial"/>
-          <w:color w:val="000000"/>
-        </w:rPr>
-        <w:lastRenderedPageBreak/>
-        <w:t>of *comments* are needed, where in fact the only variable they are changing is the number of *projects*. Thus, I would tone down the claims in RQ3 to discuss number of projects, rather than number of comments, because it’s possible that a different ordering of projects would lead to a different conclusion in terms of comments. For example, maybe training can take place on 1 large project or 2 different projects with fewer comments and reach the same results with different numbers of comments. Ideally, I would have preferred to see more data points in this section before drawing conclusions about the number of comments needed. In fact, I would suggest the authors remove the data for Comment patterns &amp; the random classifier and instead report line graphs for the NLP-based approach only, condensed into fewer graphs (one for each kind of debt).</w:t>
-      </w:r>
-      <w:r>
-        <w:rPr>
-          <w:rFonts w:ascii="Arial" w:eastAsia="Times New Roman" w:hAnsi="Arial" w:cs="Arial"/>
-          <w:color w:val="000000"/>
-        </w:rPr>
-        <w:br/>
-      </w:r>
-      <w:r>
-        <w:rPr>
-          <w:rFonts w:ascii="Arial" w:eastAsia="Times New Roman" w:hAnsi="Arial" w:cs="Arial"/>
-          <w:color w:val="000000"/>
-        </w:rPr>
-        <w:br/>
-      </w:r>
-      <w:r>
-        <w:rPr>
-          <w:rFonts w:ascii="Arial" w:eastAsia="Times New Roman" w:hAnsi="Arial" w:cs="Arial"/>
-          <w:color w:val="FF0000"/>
-        </w:rPr>
-        <w:t>--------------------</w:t>
-      </w:r>
-      <w:r>
-        <w:rPr>
-          <w:rFonts w:ascii="Arial" w:eastAsia="Times New Roman" w:hAnsi="Arial" w:cs="Arial"/>
-          <w:color w:val="FF0000"/>
-        </w:rPr>
-        <w:t>-</w:t>
-      </w:r>
-      <w:r>
-        <w:rPr>
-          <w:rFonts w:ascii="Arial" w:eastAsia="Times New Roman" w:hAnsi="Arial" w:cs="Arial"/>
-          <w:color w:val="FF0000"/>
-        </w:rPr>
-        <w:t>----------------------------------------------------------------------------------------------</w:t>
-      </w:r>
-    </w:p>
-    <w:p>
-      <w:pPr>
-        <w:rPr>
-          <w:rFonts w:ascii="Arial" w:eastAsia="Times New Roman" w:hAnsi="Arial" w:cs="Arial"/>
-          <w:color w:val="000000"/>
-        </w:rPr>
-      </w:pPr>
-      <w:r>
-        <w:rPr>
-          <w:rFonts w:ascii="Arial" w:eastAsia="Times New Roman" w:hAnsi="Arial" w:cs="Arial"/>
-          <w:color w:val="FF0000"/>
-        </w:rPr>
-        <w:t xml:space="preserve">Sure, we can tone down and discuss per project. I don’t think it is a good idea to </w:t>
-      </w:r>
-      <w:commentRangeStart w:id="39"/>
-      <w:r>
-        <w:rPr>
-          <w:rFonts w:ascii="Arial" w:eastAsia="Times New Roman" w:hAnsi="Arial" w:cs="Arial"/>
-          <w:color w:val="FF0000"/>
-        </w:rPr>
-        <w:t>remove the random and comment comparison</w:t>
-      </w:r>
-      <w:commentRangeEnd w:id="39"/>
-      <w:r>
-        <w:rPr>
-          <w:rStyle w:val="CommentReference"/>
-        </w:rPr>
-        <w:commentReference w:id="39"/>
       </w:r>
       <w:r>
         <w:rPr>
@@ -23310,7 +25536,15 @@
           <w:color w:val="000000"/>
           <w:highlight w:val="green"/>
         </w:rPr>
-        <w:t>(R3-5)</w:t>
+        <w:t>(R3-6</w:t>
+      </w:r>
+      <w:r>
+        <w:rPr>
+          <w:rFonts w:ascii="Arial" w:eastAsia="Times New Roman" w:hAnsi="Arial" w:cs="Arial"/>
+          <w:color w:val="000000"/>
+          <w:highlight w:val="green"/>
+        </w:rPr>
+        <w:t>)</w:t>
       </w:r>
       <w:r>
         <w:rPr>
@@ -23625,7 +25859,30 @@
           <w:rFonts w:ascii="Arial" w:eastAsia="Times New Roman" w:hAnsi="Arial" w:cs="Arial"/>
           <w:color w:val="000000"/>
         </w:rPr>
-        <w:t xml:space="preserve">  (R3-6) </w:t>
+        <w:t xml:space="preserve">  </w:t>
+      </w:r>
+      <w:r>
+        <w:rPr>
+          <w:rFonts w:ascii="Arial" w:eastAsia="Times New Roman" w:hAnsi="Arial" w:cs="Arial"/>
+          <w:color w:val="000000"/>
+          <w:highlight w:val="green"/>
+        </w:rPr>
+        <w:t>(R3-7</w:t>
+      </w:r>
+      <w:r>
+        <w:rPr>
+          <w:rFonts w:ascii="Arial" w:eastAsia="Times New Roman" w:hAnsi="Arial" w:cs="Arial"/>
+          <w:color w:val="000000"/>
+          <w:highlight w:val="green"/>
+        </w:rPr>
+        <w:t>)</w:t>
+      </w:r>
+      <w:r>
+        <w:rPr>
+          <w:rFonts w:ascii="Arial" w:eastAsia="Times New Roman" w:hAnsi="Arial" w:cs="Arial"/>
+          <w:color w:val="000000"/>
+        </w:rPr>
+        <w:t xml:space="preserve"> </w:t>
       </w:r>
       <w:r>
         <w:rPr>
@@ -23666,6 +25923,515 @@
           <w:color w:val="FF0000"/>
         </w:rPr>
       </w:pPr>
+    </w:p>
+    <w:p>
+      <w:pPr>
+        <w:rPr>
+          <w:rFonts w:ascii="Arial" w:eastAsia="Times New Roman" w:hAnsi="Arial" w:cs="Arial"/>
+          <w:color w:val="44546A" w:themeColor="text2"/>
+        </w:rPr>
+      </w:pPr>
+      <w:r>
+        <w:rPr>
+          <w:rFonts w:ascii="Arial" w:eastAsia="Times New Roman" w:hAnsi="Arial" w:cs="Arial"/>
+          <w:color w:val="FF0000"/>
+        </w:rPr>
+        <w:t>Thank you for the comment. We did a lot of experimentation with the training dataset to understand which methodology would be the best fit for our approach. First, we tried to use comments as they were extracted. However, these comments were generating a lot of noise to the classifier that ended up hindering the performance of the classification.</w:t>
+      </w:r>
+      <w:r>
+        <w:rPr>
+          <w:rFonts w:ascii="Arial" w:eastAsia="Times New Roman" w:hAnsi="Arial" w:cs="Arial"/>
+          <w:color w:val="FF0000"/>
+        </w:rPr>
+        <w:t xml:space="preserve"> We removed then the unnecessary spacing (like tabs or new lines) and also Java comment syntax characters (//, /* and */), we also had to remove punctuation such as ‘,’ or ‘.’ and finally we made everything lowercase as w</w:t>
+      </w:r>
+      <w:r>
+        <w:rPr>
+          <w:rFonts w:ascii="Arial" w:eastAsia="Times New Roman" w:hAnsi="Arial" w:cs="Arial"/>
+          <w:color w:val="FF0000"/>
+        </w:rPr>
+        <w:t xml:space="preserve">e explain in Section </w:t>
+      </w:r>
+      <w:r>
+        <w:rPr>
+          <w:rFonts w:ascii="Arial" w:eastAsia="Times New Roman" w:hAnsi="Arial" w:cs="Arial"/>
+          <w:color w:val="44546A" w:themeColor="text2"/>
+        </w:rPr>
+        <w:t>2.5</w:t>
+      </w:r>
+      <w:r>
+        <w:rPr>
+          <w:rFonts w:ascii="Arial" w:eastAsia="Times New Roman" w:hAnsi="Arial" w:cs="Arial"/>
+          <w:color w:val="44546A" w:themeColor="text2"/>
+        </w:rPr>
+        <w:t xml:space="preserve"> </w:t>
+      </w:r>
+      <w:r>
+        <w:rPr>
+          <w:rFonts w:ascii="Arial" w:eastAsia="Times New Roman" w:hAnsi="Arial" w:cs="Arial"/>
+          <w:color w:val="FF0000"/>
+        </w:rPr>
+        <w:t>on the original manuscript. That said</w:t>
+      </w:r>
+      <w:proofErr w:type="gramStart"/>
+      <w:r>
+        <w:rPr>
+          <w:rFonts w:ascii="Arial" w:eastAsia="Times New Roman" w:hAnsi="Arial" w:cs="Arial"/>
+          <w:color w:val="FF0000"/>
+        </w:rPr>
+        <w:t>,</w:t>
+      </w:r>
+      <w:proofErr w:type="gramEnd"/>
+      <w:r>
+        <w:rPr>
+          <w:rFonts w:ascii="Arial" w:eastAsia="Times New Roman" w:hAnsi="Arial" w:cs="Arial"/>
+          <w:color w:val="FF0000"/>
+        </w:rPr>
+        <w:t xml:space="preserve"> we choose to keep interrogation and exclamation points as they have a lot of meaning, and as we could observe during the manual classification, they can change the understanding of the comment. Also, these punctuations often helped to determine a self-admitted technical debt. </w:t>
+      </w:r>
+      <w:r>
+        <w:rPr>
+          <w:rFonts w:ascii="Arial" w:eastAsia="Times New Roman" w:hAnsi="Arial" w:cs="Arial"/>
+          <w:color w:val="FF0000"/>
+        </w:rPr>
+        <w:t xml:space="preserve">To address this comment we modified the following text in Section </w:t>
+      </w:r>
+      <w:r>
+        <w:rPr>
+          <w:rFonts w:ascii="Arial" w:eastAsia="Times New Roman" w:hAnsi="Arial" w:cs="Arial"/>
+          <w:color w:val="44546A" w:themeColor="text2"/>
+        </w:rPr>
+        <w:t>2.5</w:t>
+      </w:r>
+      <w:r>
+        <w:rPr>
+          <w:rFonts w:ascii="Arial" w:eastAsia="Times New Roman" w:hAnsi="Arial" w:cs="Arial"/>
+          <w:color w:val="FF0000"/>
+        </w:rPr>
+        <w:t xml:space="preserve"> paragraph </w:t>
+      </w:r>
+      <w:r>
+        <w:rPr>
+          <w:rFonts w:ascii="Arial" w:eastAsia="Times New Roman" w:hAnsi="Arial" w:cs="Arial"/>
+          <w:color w:val="44546A" w:themeColor="text2"/>
+        </w:rPr>
+        <w:t>5</w:t>
+      </w:r>
+      <w:r>
+        <w:rPr>
+          <w:rFonts w:ascii="Arial" w:eastAsia="Times New Roman" w:hAnsi="Arial" w:cs="Arial"/>
+          <w:color w:val="FF0000"/>
+        </w:rPr>
+        <w:t>.</w:t>
+      </w:r>
+    </w:p>
+    <w:p>
+      <w:pPr>
+        <w:rPr>
+          <w:rFonts w:ascii="Arial" w:eastAsia="Times New Roman" w:hAnsi="Arial" w:cs="Arial"/>
+          <w:color w:val="44546A" w:themeColor="text2"/>
+        </w:rPr>
+      </w:pPr>
+    </w:p>
+    <w:p>
+      <w:pPr>
+        <w:rPr>
+          <w:rFonts w:ascii="Arial" w:eastAsia="Times New Roman" w:hAnsi="Arial" w:cs="Arial"/>
+          <w:color w:val="FF0000"/>
+        </w:rPr>
+      </w:pPr>
+      <w:r>
+        <w:rPr>
+          <w:rFonts w:ascii="Arial" w:eastAsia="Times New Roman" w:hAnsi="Arial" w:cs="Arial"/>
+          <w:color w:val="FF0000"/>
+        </w:rPr>
+        <w:t>“</w:t>
+      </w:r>
+      <w:r>
+        <w:rPr>
+          <w:rFonts w:ascii="Arial" w:eastAsia="Times New Roman" w:hAnsi="Arial" w:cs="Arial"/>
+          <w:color w:val="FF0000"/>
+        </w:rPr>
+        <w:t xml:space="preserve">In order to avoid having repeated features differing only in letter case (e.g., </w:t>
+      </w:r>
+      <w:r>
+        <w:rPr>
+          <w:rFonts w:ascii="Arial" w:eastAsia="Times New Roman" w:hAnsi="Arial" w:cs="Arial"/>
+          <w:color w:val="FF0000"/>
+        </w:rPr>
+        <w:t>‘</w:t>
+      </w:r>
+      <w:r>
+        <w:rPr>
+          <w:rFonts w:ascii="Arial" w:eastAsia="Times New Roman" w:hAnsi="Arial" w:cs="Arial"/>
+          <w:color w:val="FF0000"/>
+        </w:rPr>
+        <w:t>Hack</w:t>
+      </w:r>
+      <w:r>
+        <w:rPr>
+          <w:rFonts w:ascii="Arial" w:eastAsia="Times New Roman" w:hAnsi="Arial" w:cs="Arial"/>
+          <w:color w:val="FF0000"/>
+        </w:rPr>
+        <w:t>’</w:t>
+      </w:r>
+      <w:r>
+        <w:rPr>
+          <w:rFonts w:ascii="Arial" w:eastAsia="Times New Roman" w:hAnsi="Arial" w:cs="Arial"/>
+          <w:color w:val="FF0000"/>
+        </w:rPr>
+        <w:t xml:space="preserve">, </w:t>
+      </w:r>
+      <w:r>
+        <w:rPr>
+          <w:rFonts w:ascii="Arial" w:eastAsia="Times New Roman" w:hAnsi="Arial" w:cs="Arial"/>
+          <w:color w:val="FF0000"/>
+        </w:rPr>
+        <w:t>‘</w:t>
+      </w:r>
+      <w:r>
+        <w:rPr>
+          <w:rFonts w:ascii="Arial" w:eastAsia="Times New Roman" w:hAnsi="Arial" w:cs="Arial"/>
+          <w:color w:val="FF0000"/>
+        </w:rPr>
+        <w:t>hack</w:t>
+      </w:r>
+      <w:r>
+        <w:rPr>
+          <w:rFonts w:ascii="Arial" w:eastAsia="Times New Roman" w:hAnsi="Arial" w:cs="Arial"/>
+          <w:color w:val="FF0000"/>
+        </w:rPr>
+        <w:t>’</w:t>
+      </w:r>
+      <w:r>
+        <w:rPr>
+          <w:rFonts w:ascii="Arial" w:eastAsia="Times New Roman" w:hAnsi="Arial" w:cs="Arial"/>
+          <w:color w:val="FF0000"/>
+        </w:rPr>
+        <w:t xml:space="preserve">, </w:t>
+      </w:r>
+      <w:r>
+        <w:rPr>
+          <w:rFonts w:ascii="Arial" w:eastAsia="Times New Roman" w:hAnsi="Arial" w:cs="Arial"/>
+          <w:color w:val="FF0000"/>
+        </w:rPr>
+        <w:t>‘</w:t>
+      </w:r>
+      <w:r>
+        <w:rPr>
+          <w:rFonts w:ascii="Arial" w:eastAsia="Times New Roman" w:hAnsi="Arial" w:cs="Arial"/>
+          <w:color w:val="FF0000"/>
+        </w:rPr>
+        <w:t>HACK</w:t>
+      </w:r>
+      <w:r>
+        <w:rPr>
+          <w:rFonts w:ascii="Arial" w:eastAsia="Times New Roman" w:hAnsi="Arial" w:cs="Arial"/>
+          <w:color w:val="FF0000"/>
+        </w:rPr>
+        <w:t>’</w:t>
+      </w:r>
+      <w:r>
+        <w:rPr>
+          <w:rFonts w:ascii="Arial" w:eastAsia="Times New Roman" w:hAnsi="Arial" w:cs="Arial"/>
+          <w:color w:val="FF0000"/>
+        </w:rPr>
+        <w:t>), or in preceding/succeeding punctuatio</w:t>
+      </w:r>
+      <w:r>
+        <w:rPr>
+          <w:rFonts w:ascii="Arial" w:eastAsia="Times New Roman" w:hAnsi="Arial" w:cs="Arial"/>
+          <w:color w:val="FF0000"/>
+        </w:rPr>
+        <w:t>n characters (e.g., ‘</w:t>
+      </w:r>
+      <w:proofErr w:type="gramStart"/>
+      <w:r>
+        <w:rPr>
+          <w:rFonts w:ascii="Arial" w:eastAsia="Times New Roman" w:hAnsi="Arial" w:cs="Arial"/>
+          <w:color w:val="FF0000"/>
+        </w:rPr>
+        <w:t>,</w:t>
+      </w:r>
+      <w:r>
+        <w:rPr>
+          <w:rFonts w:ascii="Arial" w:eastAsia="Times New Roman" w:hAnsi="Arial" w:cs="Arial"/>
+          <w:color w:val="FF0000"/>
+        </w:rPr>
+        <w:t>hack</w:t>
+      </w:r>
+      <w:r>
+        <w:rPr>
+          <w:rFonts w:ascii="Arial" w:eastAsia="Times New Roman" w:hAnsi="Arial" w:cs="Arial"/>
+          <w:color w:val="FF0000"/>
+        </w:rPr>
+        <w:t>’</w:t>
+      </w:r>
+      <w:proofErr w:type="gramEnd"/>
+      <w:r>
+        <w:rPr>
+          <w:rFonts w:ascii="Arial" w:eastAsia="Times New Roman" w:hAnsi="Arial" w:cs="Arial"/>
+          <w:color w:val="FF0000"/>
+        </w:rPr>
+        <w:t xml:space="preserve">, </w:t>
+      </w:r>
+      <w:r>
+        <w:rPr>
+          <w:rFonts w:ascii="Arial" w:eastAsia="Times New Roman" w:hAnsi="Arial" w:cs="Arial"/>
+          <w:color w:val="FF0000"/>
+        </w:rPr>
+        <w:t>‘</w:t>
+      </w:r>
+      <w:r>
+        <w:rPr>
+          <w:rFonts w:ascii="Arial" w:eastAsia="Times New Roman" w:hAnsi="Arial" w:cs="Arial"/>
+          <w:color w:val="FF0000"/>
+        </w:rPr>
+        <w:t>hack,</w:t>
+      </w:r>
+      <w:r>
+        <w:rPr>
+          <w:rFonts w:ascii="Arial" w:eastAsia="Times New Roman" w:hAnsi="Arial" w:cs="Arial"/>
+          <w:color w:val="FF0000"/>
+        </w:rPr>
+        <w:t>’</w:t>
+      </w:r>
+      <w:r>
+        <w:rPr>
+          <w:rFonts w:ascii="Arial" w:eastAsia="Times New Roman" w:hAnsi="Arial" w:cs="Arial"/>
+          <w:color w:val="FF0000"/>
+        </w:rPr>
+        <w:t xml:space="preserve">), we </w:t>
+      </w:r>
+      <w:proofErr w:type="spellStart"/>
+      <w:r>
+        <w:rPr>
+          <w:rFonts w:ascii="Arial" w:eastAsia="Times New Roman" w:hAnsi="Arial" w:cs="Arial"/>
+          <w:color w:val="FF0000"/>
+        </w:rPr>
+        <w:t>preprocess</w:t>
+      </w:r>
+      <w:proofErr w:type="spellEnd"/>
+      <w:r>
+        <w:rPr>
+          <w:rFonts w:ascii="Arial" w:eastAsia="Times New Roman" w:hAnsi="Arial" w:cs="Arial"/>
+          <w:color w:val="FF0000"/>
+        </w:rPr>
+        <w:t xml:space="preserve"> the training and test datasets to clean up the original comments written by the developers. More specifically, we remove the character structures that are used in the Java language syntax to indicate comments (i.e., </w:t>
+      </w:r>
+      <w:r>
+        <w:rPr>
+          <w:rFonts w:ascii="Arial" w:eastAsia="Times New Roman" w:hAnsi="Arial" w:cs="Arial"/>
+          <w:color w:val="FF0000"/>
+        </w:rPr>
+        <w:t>‘</w:t>
+      </w:r>
+      <w:r>
+        <w:rPr>
+          <w:rFonts w:ascii="Arial" w:eastAsia="Times New Roman" w:hAnsi="Arial" w:cs="Arial"/>
+          <w:color w:val="FF0000"/>
+        </w:rPr>
+        <w:t>//</w:t>
+      </w:r>
+      <w:r>
+        <w:rPr>
+          <w:rFonts w:ascii="Arial" w:eastAsia="Times New Roman" w:hAnsi="Arial" w:cs="Arial"/>
+          <w:color w:val="FF0000"/>
+        </w:rPr>
+        <w:t>’</w:t>
+      </w:r>
+      <w:r>
+        <w:rPr>
+          <w:rFonts w:ascii="Arial" w:eastAsia="Times New Roman" w:hAnsi="Arial" w:cs="Arial"/>
+          <w:color w:val="FF0000"/>
+        </w:rPr>
+        <w:t xml:space="preserve"> or </w:t>
+      </w:r>
+      <w:r>
+        <w:rPr>
+          <w:rFonts w:ascii="Arial" w:eastAsia="Times New Roman" w:hAnsi="Arial" w:cs="Arial"/>
+          <w:color w:val="FF0000"/>
+        </w:rPr>
+        <w:t>‘</w:t>
+      </w:r>
+      <w:r>
+        <w:rPr>
+          <w:rFonts w:ascii="Arial" w:eastAsia="Times New Roman" w:hAnsi="Arial" w:cs="Arial"/>
+          <w:color w:val="FF0000"/>
+        </w:rPr>
+        <w:t>/*</w:t>
+      </w:r>
+      <w:r>
+        <w:rPr>
+          <w:rFonts w:ascii="Arial" w:eastAsia="Times New Roman" w:hAnsi="Arial" w:cs="Arial"/>
+          <w:color w:val="FF0000"/>
+        </w:rPr>
+        <w:t>’</w:t>
+      </w:r>
+      <w:r>
+        <w:rPr>
+          <w:rFonts w:ascii="Arial" w:eastAsia="Times New Roman" w:hAnsi="Arial" w:cs="Arial"/>
+          <w:color w:val="FF0000"/>
+        </w:rPr>
+        <w:t xml:space="preserve"> and </w:t>
+      </w:r>
+      <w:r>
+        <w:rPr>
+          <w:rFonts w:ascii="Arial" w:eastAsia="Times New Roman" w:hAnsi="Arial" w:cs="Arial"/>
+          <w:color w:val="FF0000"/>
+        </w:rPr>
+        <w:t>‘</w:t>
+      </w:r>
+      <w:r>
+        <w:rPr>
+          <w:rFonts w:ascii="Arial" w:eastAsia="Times New Roman" w:hAnsi="Arial" w:cs="Arial"/>
+          <w:color w:val="FF0000"/>
+        </w:rPr>
+        <w:t>*/</w:t>
+      </w:r>
+      <w:r>
+        <w:rPr>
+          <w:rFonts w:ascii="Arial" w:eastAsia="Times New Roman" w:hAnsi="Arial" w:cs="Arial"/>
+          <w:color w:val="FF0000"/>
+        </w:rPr>
+        <w:t>’</w:t>
+      </w:r>
+      <w:r>
+        <w:rPr>
+          <w:rFonts w:ascii="Arial" w:eastAsia="Times New Roman" w:hAnsi="Arial" w:cs="Arial"/>
+          <w:color w:val="FF0000"/>
+        </w:rPr>
+        <w:t xml:space="preserve">), the punctuation characters, and any excess whitespace characters (e.g., </w:t>
+      </w:r>
+      <w:r>
+        <w:rPr>
+          <w:rFonts w:ascii="Arial" w:eastAsia="Times New Roman" w:hAnsi="Arial" w:cs="Arial"/>
+          <w:color w:val="FF0000"/>
+        </w:rPr>
+        <w:t>‘ ’</w:t>
+      </w:r>
+      <w:r>
+        <w:rPr>
+          <w:rFonts w:ascii="Arial" w:eastAsia="Times New Roman" w:hAnsi="Arial" w:cs="Arial"/>
+          <w:color w:val="FF0000"/>
+        </w:rPr>
+        <w:t xml:space="preserve">, </w:t>
+      </w:r>
+      <w:r>
+        <w:rPr>
+          <w:rFonts w:ascii="Arial" w:eastAsia="Times New Roman" w:hAnsi="Arial" w:cs="Arial"/>
+          <w:color w:val="FF0000"/>
+        </w:rPr>
+        <w:t>‘\</w:t>
+      </w:r>
+      <w:r>
+        <w:rPr>
+          <w:rFonts w:ascii="Arial" w:eastAsia="Times New Roman" w:hAnsi="Arial" w:cs="Arial"/>
+          <w:color w:val="FF0000"/>
+        </w:rPr>
+        <w:t xml:space="preserve">t', </w:t>
+      </w:r>
+      <w:r>
+        <w:rPr>
+          <w:rFonts w:ascii="Arial" w:eastAsia="Times New Roman" w:hAnsi="Arial" w:cs="Arial"/>
+          <w:color w:val="FF0000"/>
+        </w:rPr>
+        <w:t>‘\n’</w:t>
+      </w:r>
+      <w:r>
+        <w:rPr>
+          <w:rFonts w:ascii="Arial" w:eastAsia="Times New Roman" w:hAnsi="Arial" w:cs="Arial"/>
+          <w:color w:val="FF0000"/>
+        </w:rPr>
+        <w:t>), and finally we convert all comments to lowercase. However, we decided to not remove exclamati</w:t>
+      </w:r>
+      <w:r>
+        <w:rPr>
+          <w:rFonts w:ascii="Arial" w:eastAsia="Times New Roman" w:hAnsi="Arial" w:cs="Arial"/>
+          <w:color w:val="FF0000"/>
+        </w:rPr>
+        <w:t>on and interrogation points. The</w:t>
+      </w:r>
+      <w:r>
+        <w:rPr>
+          <w:rFonts w:ascii="Arial" w:eastAsia="Times New Roman" w:hAnsi="Arial" w:cs="Arial"/>
+          <w:color w:val="FF0000"/>
+        </w:rPr>
+        <w:t>s</w:t>
+      </w:r>
+      <w:r>
+        <w:rPr>
+          <w:rFonts w:ascii="Arial" w:eastAsia="Times New Roman" w:hAnsi="Arial" w:cs="Arial"/>
+          <w:color w:val="FF0000"/>
+        </w:rPr>
+        <w:t>e</w:t>
+      </w:r>
+      <w:r>
+        <w:rPr>
+          <w:rFonts w:ascii="Arial" w:eastAsia="Times New Roman" w:hAnsi="Arial" w:cs="Arial"/>
+          <w:color w:val="FF0000"/>
+        </w:rPr>
+        <w:t xml:space="preserve"> specific punctuation was very useful during the identification of </w:t>
+      </w:r>
+      <w:r>
+        <w:rPr>
+          <w:rFonts w:ascii="Arial" w:eastAsia="Times New Roman" w:hAnsi="Arial" w:cs="Arial"/>
+          <w:color w:val="FF0000"/>
+        </w:rPr>
+        <w:t>self-admitted technical debt</w:t>
+      </w:r>
+      <w:r>
+        <w:rPr>
+          <w:rFonts w:ascii="Arial" w:eastAsia="Times New Roman" w:hAnsi="Arial" w:cs="Arial"/>
+          <w:color w:val="FF0000"/>
+        </w:rPr>
+        <w:t xml:space="preserve"> comments</w:t>
+      </w:r>
+      <w:r>
+        <w:rPr>
+          <w:rFonts w:ascii="Arial" w:eastAsia="Times New Roman" w:hAnsi="Arial" w:cs="Arial"/>
+          <w:color w:val="FF0000"/>
+        </w:rPr>
+        <w:t>, and provides insightful information about the meaning of the features</w:t>
+      </w:r>
+      <w:r>
+        <w:rPr>
+          <w:rFonts w:ascii="Arial" w:eastAsia="Times New Roman" w:hAnsi="Arial" w:cs="Arial"/>
+          <w:color w:val="FF0000"/>
+        </w:rPr>
+        <w:t>.</w:t>
+      </w:r>
+      <w:r>
+        <w:rPr>
+          <w:rFonts w:ascii="Arial" w:eastAsia="Times New Roman" w:hAnsi="Arial" w:cs="Arial"/>
+          <w:color w:val="FF0000"/>
+        </w:rPr>
+        <w:t>”</w:t>
+      </w:r>
+    </w:p>
+    <w:p>
+      <w:pPr>
+        <w:rPr>
+          <w:rFonts w:ascii="Arial" w:eastAsia="Times New Roman" w:hAnsi="Arial" w:cs="Arial"/>
+          <w:color w:val="FF0000"/>
+        </w:rPr>
+      </w:pPr>
+    </w:p>
+    <w:p>
+      <w:pPr>
+        <w:rPr>
+          <w:rFonts w:ascii="Arial" w:eastAsia="Times New Roman" w:hAnsi="Arial" w:cs="Arial"/>
+          <w:color w:val="FF0000"/>
+        </w:rPr>
+      </w:pPr>
+    </w:p>
+    <w:p>
+      <w:pPr>
+        <w:rPr>
+          <w:rFonts w:ascii="Arial" w:eastAsia="Times New Roman" w:hAnsi="Arial" w:cs="Arial"/>
+          <w:color w:val="FF0000"/>
+        </w:rPr>
+      </w:pPr>
       <w:r>
         <w:rPr>
           <w:rFonts w:ascii="Arial" w:eastAsia="Times New Roman" w:hAnsi="Arial" w:cs="Arial"/>
@@ -23695,7 +26461,7 @@
           <w:color w:val="FF0000"/>
         </w:rPr>
       </w:pPr>
-      <w:commentRangeStart w:id="40"/>
+      <w:commentRangeStart w:id="39"/>
       <w:r>
         <w:rPr>
           <w:rFonts w:ascii="Arial" w:eastAsia="Times New Roman" w:hAnsi="Arial" w:cs="Arial"/>
@@ -23719,12 +26485,12 @@
         </w:rPr>
         <w:t xml:space="preserve"> of the NLP tool</w:t>
       </w:r>
-      <w:commentRangeEnd w:id="40"/>
+      <w:commentRangeEnd w:id="39"/>
       <w:r>
         <w:rPr>
           <w:rStyle w:val="CommentReference"/>
         </w:rPr>
-        <w:commentReference w:id="40"/>
+        <w:commentReference w:id="39"/>
       </w:r>
       <w:r>
         <w:rPr>
@@ -23774,104 +26540,950 @@
           <w:rFonts w:ascii="Arial" w:eastAsia="Times New Roman" w:hAnsi="Arial" w:cs="Arial"/>
           <w:color w:val="000000"/>
         </w:rPr>
+        <w:br/>
+      </w:r>
+      <w:r>
+        <w:rPr>
+          <w:rFonts w:ascii="Arial" w:eastAsia="Times New Roman" w:hAnsi="Arial" w:cs="Arial"/>
+          <w:color w:val="000000"/>
+        </w:rPr>
+        <w:t>•</w:t>
+      </w:r>
+      <w:r>
+        <w:rPr>
+          <w:rFonts w:ascii="Arial" w:eastAsia="Times New Roman" w:hAnsi="Arial" w:cs="Arial"/>
+          <w:color w:val="000000"/>
+        </w:rPr>
+        <w:t xml:space="preserve">  </w:t>
+      </w:r>
+      <w:r>
+        <w:rPr>
+          <w:rFonts w:ascii="Arial" w:eastAsia="Times New Roman" w:hAnsi="Arial" w:cs="Arial"/>
+          <w:color w:val="000000"/>
+          <w:highlight w:val="green"/>
+        </w:rPr>
+        <w:t>(R3-8</w:t>
+      </w:r>
+      <w:r>
+        <w:rPr>
+          <w:rFonts w:ascii="Arial" w:eastAsia="Times New Roman" w:hAnsi="Arial" w:cs="Arial"/>
+          <w:color w:val="000000"/>
+          <w:highlight w:val="green"/>
+        </w:rPr>
+        <w:t>)</w:t>
+      </w:r>
+      <w:r>
+        <w:rPr>
+          <w:rFonts w:ascii="Arial" w:eastAsia="Times New Roman" w:hAnsi="Arial" w:cs="Arial"/>
+          <w:color w:val="000000"/>
+        </w:rPr>
+        <w:t xml:space="preserve"> </w:t>
+      </w:r>
+      <w:r>
+        <w:rPr>
+          <w:rFonts w:ascii="Arial" w:eastAsia="Times New Roman" w:hAnsi="Arial" w:cs="Arial"/>
+          <w:color w:val="000000"/>
+        </w:rPr>
+        <w:t xml:space="preserve">- section 7: I think </w:t>
+      </w:r>
+      <w:proofErr w:type="gramStart"/>
+      <w:r>
+        <w:rPr>
+          <w:rFonts w:ascii="Arial" w:eastAsia="Times New Roman" w:hAnsi="Arial" w:cs="Arial"/>
+          <w:color w:val="000000"/>
+        </w:rPr>
+        <w:t>there</w:t>
+      </w:r>
+      <w:proofErr w:type="gramEnd"/>
+      <w:r>
+        <w:rPr>
+          <w:rFonts w:ascii="Arial" w:eastAsia="Times New Roman" w:hAnsi="Arial" w:cs="Arial"/>
+          <w:color w:val="000000"/>
+        </w:rPr>
+        <w:t xml:space="preserve"> needs to be a new paragraph introduced on line 44 at “Then,”</w:t>
+      </w:r>
+      <w:r>
+        <w:rPr>
+          <w:rFonts w:ascii="MingLiU" w:eastAsia="MingLiU" w:hAnsi="MingLiU" w:cs="MingLiU"/>
+          <w:color w:val="000000"/>
+        </w:rPr>
+        <w:br/>
+      </w:r>
+    </w:p>
+    <w:p>
+      <w:pPr>
+        <w:rPr>
+          <w:rFonts w:ascii="Arial" w:eastAsia="Times New Roman" w:hAnsi="Arial" w:cs="Arial"/>
+          <w:color w:val="44546A" w:themeColor="text2"/>
+        </w:rPr>
+      </w:pPr>
+      <w:r>
+        <w:rPr>
+          <w:rFonts w:ascii="Arial" w:eastAsia="Times New Roman" w:hAnsi="Arial" w:cs="Arial"/>
+          <w:color w:val="FF0000"/>
+        </w:rPr>
+        <w:t>Thank you for your comment. Indeed, a new paragraph on line 44 increases the readability of the manuscript. As suggested by the revie</w:t>
+      </w:r>
+      <w:r>
+        <w:rPr>
+          <w:rFonts w:ascii="Arial" w:eastAsia="Times New Roman" w:hAnsi="Arial" w:cs="Arial"/>
+          <w:color w:val="FF0000"/>
+        </w:rPr>
+        <w:t xml:space="preserve">wer we added the new paragraph in Section 7, paragraph </w:t>
+      </w:r>
+      <w:r>
+        <w:rPr>
+          <w:rFonts w:ascii="Arial" w:eastAsia="Times New Roman" w:hAnsi="Arial" w:cs="Arial"/>
+          <w:color w:val="44546A" w:themeColor="text2"/>
+        </w:rPr>
+        <w:t>4</w:t>
+      </w:r>
+      <w:r>
+        <w:rPr>
+          <w:rFonts w:ascii="Arial" w:eastAsia="Times New Roman" w:hAnsi="Arial" w:cs="Arial"/>
+          <w:color w:val="44546A" w:themeColor="text2"/>
+        </w:rPr>
+        <w:t xml:space="preserve">. </w:t>
+      </w:r>
+    </w:p>
+    <w:p>
+      <w:pPr>
+        <w:rPr>
+          <w:rFonts w:ascii="Arial" w:eastAsia="Times New Roman" w:hAnsi="Arial" w:cs="Arial"/>
+          <w:color w:val="FF0000"/>
+        </w:rPr>
+      </w:pPr>
+    </w:p>
+    <w:p>
+      <w:pPr>
+        <w:rPr>
+          <w:rFonts w:ascii="Arial" w:eastAsia="Times New Roman" w:hAnsi="Arial" w:cs="Arial"/>
+          <w:color w:val="FF0000"/>
+        </w:rPr>
+      </w:pPr>
+      <w:r>
+        <w:rPr>
+          <w:rFonts w:ascii="Arial" w:eastAsia="Times New Roman" w:hAnsi="Arial" w:cs="Arial"/>
+          <w:color w:val="FF0000"/>
+        </w:rPr>
+        <w:t>“</w:t>
+      </w:r>
+      <w:r>
+        <w:rPr>
+          <w:rFonts w:ascii="Arial" w:eastAsia="Times New Roman" w:hAnsi="Arial" w:cs="Arial"/>
+          <w:color w:val="FF0000"/>
+        </w:rPr>
+        <w:t xml:space="preserve">Then, we explored the characteristics of the features (i.e., words) used to classify </w:t>
+      </w:r>
+      <w:r>
+        <w:rPr>
+          <w:rFonts w:ascii="Arial" w:eastAsia="Times New Roman" w:hAnsi="Arial" w:cs="Arial"/>
+          <w:color w:val="FF0000"/>
+        </w:rPr>
+        <w:t>self-admitted technical debt</w:t>
+      </w:r>
+      <w:r>
+        <w:rPr>
+          <w:rFonts w:ascii="Arial" w:eastAsia="Times New Roman" w:hAnsi="Arial" w:cs="Arial"/>
+          <w:color w:val="FF0000"/>
+        </w:rPr>
+        <w:t xml:space="preserve">. We find that the words used to express design and requirement </w:t>
+      </w:r>
+      <w:r>
+        <w:rPr>
+          <w:rFonts w:ascii="Arial" w:eastAsia="Times New Roman" w:hAnsi="Arial" w:cs="Arial"/>
+          <w:color w:val="FF0000"/>
+        </w:rPr>
+        <w:t>self-admitted technical debt</w:t>
+      </w:r>
+      <w:r>
+        <w:rPr>
+          <w:rFonts w:ascii="Arial" w:eastAsia="Times New Roman" w:hAnsi="Arial" w:cs="Arial"/>
+          <w:color w:val="FF0000"/>
+        </w:rPr>
+        <w:t xml:space="preserve"> are different from each other. The three strongest indicators of design </w:t>
+      </w:r>
+      <w:r>
+        <w:rPr>
+          <w:rFonts w:ascii="Arial" w:eastAsia="Times New Roman" w:hAnsi="Arial" w:cs="Arial"/>
+          <w:color w:val="FF0000"/>
+        </w:rPr>
+        <w:t>self-admitted technical debt</w:t>
+      </w:r>
+      <w:r>
+        <w:rPr>
+          <w:rFonts w:ascii="Arial" w:eastAsia="Times New Roman" w:hAnsi="Arial" w:cs="Arial"/>
+          <w:color w:val="FF0000"/>
+        </w:rPr>
+        <w:t xml:space="preserve"> are `hack', `workaround' and `yuck!</w:t>
+      </w:r>
+      <w:proofErr w:type="gramStart"/>
+      <w:r>
+        <w:rPr>
+          <w:rFonts w:ascii="Arial" w:eastAsia="Times New Roman" w:hAnsi="Arial" w:cs="Arial"/>
+          <w:color w:val="FF0000"/>
+        </w:rPr>
+        <w:t>',</w:t>
+      </w:r>
+      <w:proofErr w:type="gramEnd"/>
+      <w:r>
+        <w:rPr>
+          <w:rFonts w:ascii="Arial" w:eastAsia="Times New Roman" w:hAnsi="Arial" w:cs="Arial"/>
+          <w:color w:val="FF0000"/>
+        </w:rPr>
+        <w:t xml:space="preserve"> whereas, `</w:t>
+      </w:r>
+      <w:proofErr w:type="spellStart"/>
+      <w:r>
+        <w:rPr>
+          <w:rFonts w:ascii="Arial" w:eastAsia="Times New Roman" w:hAnsi="Arial" w:cs="Arial"/>
+          <w:color w:val="FF0000"/>
+        </w:rPr>
+        <w:t>todo</w:t>
+      </w:r>
+      <w:proofErr w:type="spellEnd"/>
+      <w:r>
+        <w:rPr>
+          <w:rFonts w:ascii="Arial" w:eastAsia="Times New Roman" w:hAnsi="Arial" w:cs="Arial"/>
+          <w:color w:val="FF0000"/>
+        </w:rPr>
+        <w:t xml:space="preserve">', `needed' and `implementation' are the strongest indicators of requirement debt. In addition, we find that even using a low number of </w:t>
+      </w:r>
+      <w:r>
+        <w:rPr>
+          <w:rFonts w:ascii="Arial" w:eastAsia="Times New Roman" w:hAnsi="Arial" w:cs="Arial"/>
+          <w:color w:val="FF0000"/>
+        </w:rPr>
+        <w:t>self-admitted technical debt</w:t>
+      </w:r>
+      <w:r>
+        <w:rPr>
+          <w:rFonts w:ascii="Arial" w:eastAsia="Times New Roman" w:hAnsi="Arial" w:cs="Arial"/>
+          <w:color w:val="FF0000"/>
+        </w:rPr>
+        <w:t xml:space="preserve"> comments in the training dataset can achieve high classification performance. In fact, our results show that developers use a richer vocabulary to express design </w:t>
+      </w:r>
+      <w:r>
+        <w:rPr>
+          <w:rFonts w:ascii="Arial" w:eastAsia="Times New Roman" w:hAnsi="Arial" w:cs="Arial"/>
+          <w:color w:val="FF0000"/>
+        </w:rPr>
+        <w:t>self-admitted technical debt</w:t>
+      </w:r>
+      <w:r>
+        <w:rPr>
+          <w:rFonts w:ascii="Arial" w:eastAsia="Times New Roman" w:hAnsi="Arial" w:cs="Arial"/>
+          <w:color w:val="FF0000"/>
+        </w:rPr>
+        <w:t xml:space="preserve"> and a training dataset of at least 1,444 design </w:t>
+      </w:r>
+      <w:r>
+        <w:rPr>
+          <w:rFonts w:ascii="Arial" w:eastAsia="Times New Roman" w:hAnsi="Arial" w:cs="Arial"/>
+          <w:color w:val="FF0000"/>
+        </w:rPr>
+        <w:t>self-admitted technical debt</w:t>
+      </w:r>
+      <w:r>
+        <w:rPr>
+          <w:rFonts w:ascii="Arial" w:eastAsia="Times New Roman" w:hAnsi="Arial" w:cs="Arial"/>
+          <w:color w:val="FF0000"/>
+        </w:rPr>
+        <w:t xml:space="preserve"> comments is necessary to obtain a satisfactory classification. On the other hand, requirement </w:t>
+      </w:r>
+      <w:r>
+        <w:rPr>
+          <w:rFonts w:ascii="Arial" w:eastAsia="Times New Roman" w:hAnsi="Arial" w:cs="Arial"/>
+          <w:color w:val="FF0000"/>
+        </w:rPr>
+        <w:t>self-admitted technical debt</w:t>
+      </w:r>
+      <w:r>
+        <w:rPr>
+          <w:rFonts w:ascii="Arial" w:eastAsia="Times New Roman" w:hAnsi="Arial" w:cs="Arial"/>
+          <w:color w:val="FF0000"/>
+        </w:rPr>
+        <w:t xml:space="preserve"> is expressed in a more uniform way, and with a training dataset of 380 </w:t>
+      </w:r>
+      <w:r>
+        <w:rPr>
+          <w:rFonts w:ascii="Arial" w:eastAsia="Times New Roman" w:hAnsi="Arial" w:cs="Arial"/>
+          <w:color w:val="FF0000"/>
+        </w:rPr>
+        <w:t>self-admitted technical debt</w:t>
+      </w:r>
+      <w:r>
+        <w:rPr>
+          <w:rFonts w:ascii="Arial" w:eastAsia="Times New Roman" w:hAnsi="Arial" w:cs="Arial"/>
+          <w:color w:val="FF0000"/>
+        </w:rPr>
+        <w:t xml:space="preserve"> comments it is possible to classify with success requirement </w:t>
+      </w:r>
+      <w:r>
+        <w:rPr>
+          <w:rFonts w:ascii="Arial" w:eastAsia="Times New Roman" w:hAnsi="Arial" w:cs="Arial"/>
+          <w:color w:val="FF0000"/>
+        </w:rPr>
+        <w:t>self-admitted technical debt</w:t>
+      </w:r>
+      <w:r>
+        <w:rPr>
+          <w:rFonts w:ascii="Arial" w:eastAsia="Times New Roman" w:hAnsi="Arial" w:cs="Arial"/>
+          <w:color w:val="FF0000"/>
+        </w:rPr>
+        <w:t xml:space="preserve"> automatically.</w:t>
+      </w:r>
+      <w:r>
+        <w:rPr>
+          <w:rFonts w:ascii="Arial" w:eastAsia="Times New Roman" w:hAnsi="Arial" w:cs="Arial"/>
+          <w:color w:val="FF0000"/>
+        </w:rPr>
+        <w:t>”</w:t>
+      </w:r>
+    </w:p>
+    <w:p>
+      <w:pPr>
+        <w:rPr>
+          <w:rFonts w:ascii="MingLiU" w:eastAsia="MingLiU" w:hAnsi="MingLiU" w:cs="MingLiU"/>
+          <w:color w:val="000000"/>
+        </w:rPr>
+      </w:pPr>
+    </w:p>
+    <w:p>
+      <w:pPr>
+        <w:rPr>
+          <w:rFonts w:ascii="Arial" w:eastAsia="Times New Roman" w:hAnsi="Arial" w:cs="Arial"/>
+          <w:color w:val="FF0000"/>
+        </w:rPr>
+      </w:pPr>
+      <w:r>
+        <w:rPr>
+          <w:rFonts w:ascii="Arial" w:eastAsia="Times New Roman" w:hAnsi="Arial" w:cs="Arial"/>
+          <w:color w:val="FF0000"/>
+        </w:rPr>
+        <w:t>--------------------</w:t>
+      </w:r>
+      <w:r>
+        <w:rPr>
+          <w:rFonts w:ascii="Arial" w:eastAsia="Times New Roman" w:hAnsi="Arial" w:cs="Arial"/>
+          <w:color w:val="FF0000"/>
+        </w:rPr>
+        <w:t>-</w:t>
+      </w:r>
+      <w:r>
+        <w:rPr>
+          <w:rFonts w:ascii="Arial" w:eastAsia="Times New Roman" w:hAnsi="Arial" w:cs="Arial"/>
+          <w:color w:val="FF0000"/>
+        </w:rPr>
+        <w:t>----------------------------------------------------------------------------------------------</w:t>
+      </w:r>
+    </w:p>
+    <w:p>
+      <w:pPr>
+        <w:rPr>
+          <w:rFonts w:ascii="Arial" w:eastAsia="Times New Roman" w:hAnsi="Arial" w:cs="Arial"/>
+          <w:color w:val="FF0000"/>
+        </w:rPr>
+      </w:pPr>
+      <w:r>
+        <w:rPr>
+          <w:rFonts w:ascii="Arial" w:eastAsia="Times New Roman" w:hAnsi="Arial" w:cs="Arial"/>
+          <w:color w:val="FF0000"/>
+        </w:rPr>
+        <w:t>Sure</w:t>
+      </w:r>
+    </w:p>
+    <w:p>
+      <w:pPr>
+        <w:rPr>
+          <w:rFonts w:ascii="Arial" w:eastAsia="Times New Roman" w:hAnsi="Arial" w:cs="Arial"/>
+          <w:color w:val="FF0000"/>
+        </w:rPr>
+      </w:pPr>
+      <w:r>
+        <w:rPr>
+          <w:rFonts w:ascii="Arial" w:eastAsia="Times New Roman" w:hAnsi="Arial" w:cs="Arial"/>
+          <w:color w:val="FF0000"/>
+        </w:rPr>
+        <w:t>--------------------</w:t>
+      </w:r>
+      <w:r>
+        <w:rPr>
+          <w:rFonts w:ascii="Arial" w:eastAsia="Times New Roman" w:hAnsi="Arial" w:cs="Arial"/>
+          <w:color w:val="FF0000"/>
+        </w:rPr>
+        <w:t>-</w:t>
+      </w:r>
+      <w:r>
+        <w:rPr>
+          <w:rFonts w:ascii="Arial" w:eastAsia="Times New Roman" w:hAnsi="Arial" w:cs="Arial"/>
+          <w:color w:val="FF0000"/>
+        </w:rPr>
+        <w:t>----------------------------------------------------------------------------------------------</w:t>
+      </w:r>
+    </w:p>
+    <w:p>
+      <w:pPr>
+        <w:rPr>
+          <w:rFonts w:ascii="Arial" w:eastAsia="Times New Roman" w:hAnsi="Arial" w:cs="Arial"/>
+          <w:color w:val="000000"/>
+        </w:rPr>
+      </w:pPr>
+      <w:r>
+        <w:rPr>
+          <w:rFonts w:ascii="Arial" w:eastAsia="Times New Roman" w:hAnsi="Arial" w:cs="Arial"/>
+          <w:color w:val="FF0000"/>
+        </w:rPr>
+        <w:br/>
+      </w:r>
+      <w:r>
+        <w:rPr>
+          <w:rFonts w:ascii="Arial" w:eastAsia="Times New Roman" w:hAnsi="Arial" w:cs="Arial"/>
+          <w:color w:val="000000"/>
+        </w:rPr>
+        <w:t>•</w:t>
+      </w:r>
+      <w:r>
+        <w:rPr>
+          <w:rFonts w:ascii="Arial" w:eastAsia="Times New Roman" w:hAnsi="Arial" w:cs="Arial"/>
+          <w:color w:val="000000"/>
+        </w:rPr>
+        <w:t xml:space="preserve">  </w:t>
+      </w:r>
+      <w:r>
+        <w:rPr>
+          <w:rFonts w:ascii="Arial" w:eastAsia="Times New Roman" w:hAnsi="Arial" w:cs="Arial"/>
+          <w:color w:val="000000"/>
+          <w:highlight w:val="green"/>
+        </w:rPr>
+        <w:t>(R3-9</w:t>
+      </w:r>
+      <w:bookmarkStart w:id="40" w:name="_GoBack"/>
+      <w:bookmarkEnd w:id="40"/>
+      <w:r>
+        <w:rPr>
+          <w:rFonts w:ascii="Arial" w:eastAsia="Times New Roman" w:hAnsi="Arial" w:cs="Arial"/>
+          <w:color w:val="000000"/>
+          <w:highlight w:val="green"/>
+        </w:rPr>
+        <w:t>)</w:t>
+      </w:r>
+      <w:r>
+        <w:rPr>
+          <w:rFonts w:ascii="Arial" w:eastAsia="Times New Roman" w:hAnsi="Arial" w:cs="Arial"/>
+          <w:color w:val="000000"/>
+        </w:rPr>
+        <w:t xml:space="preserve"> </w:t>
+      </w:r>
+      <w:r>
+        <w:rPr>
+          <w:rFonts w:ascii="Arial" w:eastAsia="Times New Roman" w:hAnsi="Arial" w:cs="Arial"/>
+          <w:color w:val="000000"/>
+        </w:rPr>
+        <w:t xml:space="preserve">- I don’t think the appendix on p. 16 is needed — I think this data can &amp; should be integrated into two figures (one for each kind of debt), by removing the training data impact for comment patterns &amp; the random classifier. The authors’ NLP-based approach </w:t>
+      </w:r>
+      <w:r>
+        <w:rPr>
+          <w:rFonts w:ascii="Arial" w:eastAsia="Times New Roman" w:hAnsi="Arial" w:cs="Arial"/>
+          <w:color w:val="000000"/>
+        </w:rPr>
         <w:lastRenderedPageBreak/>
+        <w:t>is clearly superior, so I don’t think it’s useful to learn about the impact of training a random classifier. To achieve just 2 graphs, the y-axis would need to be changed to using the % of the max F measure of each iteration rather than the raw F measure (or something similar that is appropriate for all the graphs on the following pages). I think this data is critically important to support RQ3, and should not be relegated to an appendix.</w:t>
+      </w:r>
+      <w:r>
+        <w:rPr>
+          <w:rFonts w:ascii="Arial" w:eastAsia="Times New Roman" w:hAnsi="Arial" w:cs="Arial"/>
+          <w:color w:val="000000"/>
+        </w:rPr>
         <w:br/>
       </w:r>
-      <w:r>
-        <w:rPr>
-          <w:rFonts w:ascii="Arial" w:eastAsia="Times New Roman" w:hAnsi="Arial" w:cs="Arial"/>
-          <w:color w:val="000000"/>
-        </w:rPr>
-        <w:t>•</w:t>
-      </w:r>
-      <w:r>
-        <w:rPr>
-          <w:rFonts w:ascii="Arial" w:eastAsia="Times New Roman" w:hAnsi="Arial" w:cs="Arial"/>
-          <w:color w:val="000000"/>
-        </w:rPr>
-        <w:t xml:space="preserve">  </w:t>
-      </w:r>
-      <w:r>
-        <w:rPr>
-          <w:rFonts w:ascii="Arial" w:eastAsia="Times New Roman" w:hAnsi="Arial" w:cs="Arial"/>
-          <w:color w:val="000000"/>
-          <w:highlight w:val="green"/>
-        </w:rPr>
-        <w:t>(R3-7)</w:t>
-      </w:r>
-      <w:r>
-        <w:rPr>
-          <w:rFonts w:ascii="Arial" w:eastAsia="Times New Roman" w:hAnsi="Arial" w:cs="Arial"/>
-          <w:color w:val="000000"/>
+    </w:p>
+    <w:p>
+      <w:pPr>
+        <w:rPr>
+          <w:rFonts w:ascii="Arial" w:eastAsia="Times New Roman" w:hAnsi="Arial" w:cs="Arial"/>
+          <w:color w:val="FF0000"/>
+        </w:rPr>
+      </w:pPr>
+      <w:r>
+        <w:rPr>
+          <w:rFonts w:ascii="Arial" w:eastAsia="Times New Roman" w:hAnsi="Arial" w:cs="Arial"/>
+          <w:color w:val="FF0000"/>
+        </w:rPr>
+        <w:t xml:space="preserve">Thank you for the comment. Indeed, being able to condense the information available in our </w:t>
+      </w:r>
+      <w:r>
+        <w:rPr>
+          <w:rFonts w:ascii="Arial" w:eastAsia="Times New Roman" w:hAnsi="Arial" w:cs="Arial"/>
+          <w:color w:val="FF0000"/>
+        </w:rPr>
+        <w:t>appendix</w:t>
+      </w:r>
+      <w:r>
+        <w:rPr>
+          <w:rFonts w:ascii="Arial" w:eastAsia="Times New Roman" w:hAnsi="Arial" w:cs="Arial"/>
+          <w:color w:val="FF0000"/>
+        </w:rPr>
+        <w:t xml:space="preserve"> into two grap</w:t>
+      </w:r>
+      <w:r>
+        <w:rPr>
+          <w:rFonts w:ascii="Arial" w:eastAsia="Times New Roman" w:hAnsi="Arial" w:cs="Arial"/>
+          <w:color w:val="FF0000"/>
+        </w:rPr>
+        <w:t>hs would improve the readability of the paper and also provide the necessary support to our findings in RQ3. As the reviewer points out, just considering the F1-measure achieved by each one of the projects would result in a difficult graph to read, making our argumentation more difficult to understand. We do agree that a good way to merge this information is by using the % of the max</w:t>
+      </w:r>
+      <w:r>
+        <w:rPr>
+          <w:rFonts w:ascii="Arial" w:eastAsia="Times New Roman" w:hAnsi="Arial" w:cs="Arial"/>
+          <w:color w:val="FF0000"/>
+        </w:rPr>
+        <w:t xml:space="preserve"> F1-measure. </w:t>
+      </w:r>
+      <w:proofErr w:type="gramStart"/>
+      <w:r>
+        <w:rPr>
+          <w:rFonts w:ascii="Arial" w:eastAsia="Times New Roman" w:hAnsi="Arial" w:cs="Arial"/>
+          <w:color w:val="FF0000"/>
+        </w:rPr>
+        <w:t>Therefore, we modified/added</w:t>
+      </w:r>
+      <w:r>
+        <w:rPr>
+          <w:rFonts w:ascii="Arial" w:eastAsia="Times New Roman" w:hAnsi="Arial" w:cs="Arial"/>
+          <w:color w:val="FF0000"/>
+        </w:rPr>
+        <w:t xml:space="preserve"> the follo</w:t>
+      </w:r>
+      <w:r>
+        <w:rPr>
+          <w:rFonts w:ascii="Arial" w:eastAsia="Times New Roman" w:hAnsi="Arial" w:cs="Arial"/>
+          <w:color w:val="FF0000"/>
+        </w:rPr>
+        <w:t xml:space="preserve">wing text into the manuscript in the </w:t>
+      </w:r>
+      <w:r>
+        <w:rPr>
+          <w:rFonts w:ascii="Arial" w:eastAsia="Times New Roman" w:hAnsi="Arial" w:cs="Arial"/>
+          <w:color w:val="44546A" w:themeColor="text2"/>
+        </w:rPr>
+        <w:t>RQ3</w:t>
+      </w:r>
+      <w:r>
+        <w:rPr>
+          <w:rFonts w:ascii="Arial" w:eastAsia="Times New Roman" w:hAnsi="Arial" w:cs="Arial"/>
+          <w:color w:val="FF0000"/>
+        </w:rPr>
+        <w:t xml:space="preserve"> to</w:t>
+      </w:r>
+      <w:r>
+        <w:rPr>
+          <w:rFonts w:ascii="Arial" w:eastAsia="Times New Roman" w:hAnsi="Arial" w:cs="Arial"/>
+          <w:color w:val="FF0000"/>
+        </w:rPr>
+        <w:t xml:space="preserve"> address this comment.</w:t>
+      </w:r>
+      <w:proofErr w:type="gramEnd"/>
+      <w:r>
+        <w:rPr>
+          <w:rFonts w:ascii="Arial" w:eastAsia="Times New Roman" w:hAnsi="Arial" w:cs="Arial"/>
+          <w:color w:val="FF0000"/>
         </w:rPr>
         <w:t xml:space="preserve"> </w:t>
       </w:r>
-      <w:r>
-        <w:rPr>
-          <w:rFonts w:ascii="Arial" w:eastAsia="Times New Roman" w:hAnsi="Arial" w:cs="Arial"/>
-          <w:color w:val="000000"/>
-        </w:rPr>
-        <w:t xml:space="preserve">- section 7: I think </w:t>
+    </w:p>
+    <w:p>
+      <w:pPr>
+        <w:rPr>
+          <w:rFonts w:ascii="Arial" w:eastAsia="Times New Roman" w:hAnsi="Arial" w:cs="Arial"/>
+          <w:color w:val="FF0000"/>
+        </w:rPr>
+      </w:pPr>
+    </w:p>
+    <w:p>
+      <w:pPr>
+        <w:rPr>
+          <w:rFonts w:ascii="Arial" w:eastAsia="Times New Roman" w:hAnsi="Arial" w:cs="Arial"/>
+          <w:color w:val="FF0000"/>
+        </w:rPr>
+      </w:pPr>
+      <w:r>
+        <w:rPr>
+          <w:rFonts w:ascii="Arial" w:eastAsia="Times New Roman" w:hAnsi="Arial" w:cs="Arial"/>
+          <w:color w:val="FF0000"/>
+        </w:rPr>
+        <w:t>“</w:t>
+      </w:r>
+      <w:r>
+        <w:rPr>
+          <w:rFonts w:ascii="Arial" w:eastAsia="Times New Roman" w:hAnsi="Arial" w:cs="Arial"/>
+          <w:color w:val="FF0000"/>
+        </w:rPr>
+        <w:t>Figure</w:t>
+      </w:r>
+      <w:r>
+        <w:rPr>
+          <w:rFonts w:ascii="Arial" w:eastAsia="Times New Roman" w:hAnsi="Arial" w:cs="Arial"/>
+          <w:color w:val="FF0000"/>
+        </w:rPr>
+        <w:t xml:space="preserve"> </w:t>
+      </w:r>
+      <w:r>
+        <w:rPr>
+          <w:rFonts w:ascii="Arial" w:eastAsia="Times New Roman" w:hAnsi="Arial" w:cs="Arial"/>
+          <w:color w:val="44546A" w:themeColor="text2"/>
+        </w:rPr>
+        <w:t>3(a)</w:t>
+      </w:r>
+      <w:r>
+        <w:rPr>
+          <w:rFonts w:ascii="Arial" w:eastAsia="Times New Roman" w:hAnsi="Arial" w:cs="Arial"/>
+          <w:color w:val="FF0000"/>
+        </w:rPr>
+        <w:t xml:space="preserve"> shows the F1-measure using different sizes of training data for the Ant project. Due to space, we discuss the results for a representative project (Ant) in this section, however, Figure</w:t>
+      </w:r>
+      <w:r>
+        <w:rPr>
+          <w:rFonts w:ascii="Arial" w:eastAsia="Times New Roman" w:hAnsi="Arial" w:cs="Arial"/>
+          <w:color w:val="FF0000"/>
+        </w:rPr>
+        <w:t xml:space="preserve"> </w:t>
+      </w:r>
+      <w:r>
+        <w:rPr>
+          <w:rFonts w:ascii="Arial" w:eastAsia="Times New Roman" w:hAnsi="Arial" w:cs="Arial"/>
+          <w:color w:val="44546A" w:themeColor="text2"/>
+        </w:rPr>
+        <w:t>3(b)</w:t>
+      </w:r>
+      <w:r>
+        <w:rPr>
+          <w:rFonts w:ascii="Arial" w:eastAsia="Times New Roman" w:hAnsi="Arial" w:cs="Arial"/>
+          <w:color w:val="FF0000"/>
+        </w:rPr>
+        <w:t xml:space="preserve"> presents the maximum percentage average achieved for all projects in each one of the analyzed iterations</w:t>
       </w:r>
       <w:proofErr w:type="gramStart"/>
       <w:r>
         <w:rPr>
           <w:rFonts w:ascii="Arial" w:eastAsia="Times New Roman" w:hAnsi="Arial" w:cs="Arial"/>
-          <w:color w:val="000000"/>
-        </w:rPr>
-        <w:t>there</w:t>
+          <w:color w:val="FF0000"/>
+        </w:rPr>
+        <w:t>..</w:t>
       </w:r>
       <w:proofErr w:type="gramEnd"/>
       <w:r>
         <w:rPr>
           <w:rFonts w:ascii="Arial" w:eastAsia="Times New Roman" w:hAnsi="Arial" w:cs="Arial"/>
-          <w:color w:val="000000"/>
-        </w:rPr>
-        <w:t xml:space="preserve"> needs to be a new paragraph introduced on line 44 at “Then,”</w:t>
-      </w:r>
-      <w:r>
-        <w:rPr>
-          <w:rFonts w:ascii="MingLiU" w:eastAsia="MingLiU" w:hAnsi="MingLiU" w:cs="MingLiU"/>
-          <w:color w:val="000000"/>
-        </w:rPr>
-        <w:br/>
-      </w:r>
-    </w:p>
-    <w:p>
-      <w:pPr>
+          <w:color w:val="FF0000"/>
+        </w:rPr>
+        <w:t xml:space="preserve"> From Figure</w:t>
+      </w:r>
+      <w:r>
+        <w:rPr>
+          <w:rFonts w:ascii="Arial" w:eastAsia="Times New Roman" w:hAnsi="Arial" w:cs="Arial"/>
+          <w:color w:val="FF0000"/>
+        </w:rPr>
+        <w:t xml:space="preserve"> </w:t>
+      </w:r>
+      <w:r>
         <w:rPr>
           <w:rFonts w:ascii="Arial" w:eastAsia="Times New Roman" w:hAnsi="Arial" w:cs="Arial"/>
           <w:color w:val="44546A" w:themeColor="text2"/>
         </w:rPr>
-      </w:pPr>
-      <w:r>
-        <w:rPr>
-          <w:rFonts w:ascii="Arial" w:eastAsia="Times New Roman" w:hAnsi="Arial" w:cs="Arial"/>
-          <w:color w:val="FF0000"/>
-        </w:rPr>
-        <w:t>Thank you for your comment. Indeed, a new paragraph on line 44 increases the readability of the manuscript. As suggested by the revie</w:t>
-      </w:r>
-      <w:r>
-        <w:rPr>
-          <w:rFonts w:ascii="Arial" w:eastAsia="Times New Roman" w:hAnsi="Arial" w:cs="Arial"/>
-          <w:color w:val="FF0000"/>
-        </w:rPr>
-        <w:t xml:space="preserve">wer we added the new paragraph in Section 7, paragraph </w:t>
+        <w:t>3(a)</w:t>
+      </w:r>
+      <w:r>
+        <w:rPr>
+          <w:rFonts w:ascii="Arial" w:eastAsia="Times New Roman" w:hAnsi="Arial" w:cs="Arial"/>
+          <w:color w:val="FF0000"/>
+        </w:rPr>
+        <w:t>, we find that the maximum F1-measure improves as we increase the number of projects (i.e., iterations), achieving the highest F1-measure in the seventh iteration and slightly decreasing afterwards. The horizontal lines in the figure show the 80% and 90% of the highest F1-measure. We can see from Figure</w:t>
+      </w:r>
+      <w:r>
+        <w:rPr>
+          <w:rFonts w:ascii="Arial" w:eastAsia="Times New Roman" w:hAnsi="Arial" w:cs="Arial"/>
+          <w:color w:val="FF0000"/>
+        </w:rPr>
+        <w:t xml:space="preserve"> </w:t>
       </w:r>
       <w:r>
         <w:rPr>
           <w:rFonts w:ascii="Arial" w:eastAsia="Times New Roman" w:hAnsi="Arial" w:cs="Arial"/>
           <w:color w:val="44546A" w:themeColor="text2"/>
         </w:rPr>
-        <w:t>4</w:t>
+        <w:t>3(a)</w:t>
+      </w:r>
+      <w:r>
+        <w:rPr>
+          <w:rFonts w:ascii="Arial" w:eastAsia="Times New Roman" w:hAnsi="Arial" w:cs="Arial"/>
+          <w:color w:val="FF0000"/>
+        </w:rPr>
+        <w:t xml:space="preserve"> that with 1,499 comments (i.e., from 3 projects) and 1,815 comments (i.e., from 4 projects), we can achieve 80% and 90% of the highest F1-measure, respectively. This amounts to a reduction of 37.6% and 24.5% in training data to achieve 80% and 90% of the maximum F1-measure, respectively. Considering the </w:t>
+      </w:r>
+      <w:proofErr w:type="spellStart"/>
+      <w:r>
+        <w:rPr>
+          <w:rFonts w:ascii="Arial" w:eastAsia="Times New Roman" w:hAnsi="Arial" w:cs="Arial"/>
+          <w:color w:val="FF0000"/>
+        </w:rPr>
+        <w:t>tradeoff</w:t>
+      </w:r>
+      <w:proofErr w:type="spellEnd"/>
+      <w:r>
+        <w:rPr>
+          <w:rFonts w:ascii="Arial" w:eastAsia="Times New Roman" w:hAnsi="Arial" w:cs="Arial"/>
+          <w:color w:val="FF0000"/>
+        </w:rPr>
+        <w:t xml:space="preserve"> in accuracy versus the amount of training data, for Ant, using only 3 or 4 projects provides the best </w:t>
+      </w:r>
+      <w:proofErr w:type="spellStart"/>
+      <w:r>
+        <w:rPr>
+          <w:rFonts w:ascii="Arial" w:eastAsia="Times New Roman" w:hAnsi="Arial" w:cs="Arial"/>
+          <w:color w:val="FF0000"/>
+        </w:rPr>
+        <w:t>tradeoff</w:t>
+      </w:r>
+      <w:proofErr w:type="spellEnd"/>
+      <w:r>
+        <w:rPr>
+          <w:rFonts w:ascii="Arial" w:eastAsia="Times New Roman" w:hAnsi="Arial" w:cs="Arial"/>
+          <w:color w:val="FF0000"/>
+        </w:rPr>
+        <w:t>.</w:t>
+      </w:r>
+    </w:p>
+    <w:p>
+      <w:pPr>
+        <w:rPr>
+          <w:rFonts w:ascii="Arial" w:eastAsia="Times New Roman" w:hAnsi="Arial" w:cs="Arial"/>
+          <w:color w:val="FF0000"/>
+        </w:rPr>
+      </w:pPr>
+    </w:p>
+    <w:p>
+      <w:pPr>
+        <w:rPr>
+          <w:rFonts w:ascii="Arial" w:eastAsia="Times New Roman" w:hAnsi="Arial" w:cs="Arial"/>
+          <w:color w:val="FF0000"/>
+        </w:rPr>
+      </w:pPr>
+      <w:r>
+        <w:rPr>
+          <w:rFonts w:ascii="Arial" w:eastAsia="Times New Roman" w:hAnsi="Arial" w:cs="Arial"/>
+          <w:color w:val="FF0000"/>
+        </w:rPr>
+        <w:t xml:space="preserve">We analyzed all iterations from all projects to determine the iterations that achieve the best F1-measure performance. To measure that, we calculate the average percentage of the maximum F1-measure </w:t>
+      </w:r>
+      <w:proofErr w:type="gramStart"/>
+      <w:r>
+        <w:rPr>
+          <w:rFonts w:ascii="Arial" w:eastAsia="Times New Roman" w:hAnsi="Arial" w:cs="Arial"/>
+          <w:color w:val="FF0000"/>
+        </w:rPr>
+        <w:t>for each iteration</w:t>
+      </w:r>
+      <w:proofErr w:type="gramEnd"/>
+      <w:r>
+        <w:rPr>
+          <w:rFonts w:ascii="Arial" w:eastAsia="Times New Roman" w:hAnsi="Arial" w:cs="Arial"/>
+          <w:color w:val="FF0000"/>
+        </w:rPr>
+        <w:t xml:space="preserve"> </w:t>
+      </w:r>
+      <w:r>
+        <w:rPr>
+          <w:rFonts w:ascii="Arial" w:eastAsia="Times New Roman" w:hAnsi="Arial" w:cs="Arial"/>
+          <w:color w:val="FF0000"/>
+        </w:rPr>
+        <w:t>as shown in Figure</w:t>
+      </w:r>
+      <w:r>
+        <w:rPr>
+          <w:rFonts w:ascii="Arial" w:eastAsia="Times New Roman" w:hAnsi="Arial" w:cs="Arial"/>
+          <w:color w:val="FF0000"/>
+        </w:rPr>
+        <w:t xml:space="preserve"> </w:t>
       </w:r>
       <w:r>
         <w:rPr>
           <w:rFonts w:ascii="Arial" w:eastAsia="Times New Roman" w:hAnsi="Arial" w:cs="Arial"/>
           <w:color w:val="44546A" w:themeColor="text2"/>
         </w:rPr>
-        <w:t xml:space="preserve">. </w:t>
-      </w:r>
+        <w:t>3(</w:t>
+      </w:r>
+      <w:r>
+        <w:rPr>
+          <w:rFonts w:ascii="Arial" w:eastAsia="Times New Roman" w:hAnsi="Arial" w:cs="Arial"/>
+          <w:color w:val="44546A" w:themeColor="text2"/>
+        </w:rPr>
+        <w:t>b</w:t>
+      </w:r>
+      <w:r>
+        <w:rPr>
+          <w:rFonts w:ascii="Arial" w:eastAsia="Times New Roman" w:hAnsi="Arial" w:cs="Arial"/>
+          <w:color w:val="44546A" w:themeColor="text2"/>
+        </w:rPr>
+        <w:t>)</w:t>
+      </w:r>
+      <w:r>
+        <w:rPr>
+          <w:rFonts w:ascii="Arial" w:eastAsia="Times New Roman" w:hAnsi="Arial" w:cs="Arial"/>
+          <w:color w:val="FF0000"/>
+        </w:rPr>
+        <w:t xml:space="preserve">. For example, we take the average percentage of the maximum F1-measure achieved during the first iteration for all projects, then we calculate the same value for all second iterations and so on. We find that, the best performance is achieved during the eighth iteration, with an average maximum F1-measure of 96.57% using (on average) 2,353 comments to create the training dataset. In comparison, the ninth iteration has an </w:t>
+      </w:r>
+      <w:proofErr w:type="gramStart"/>
+      <w:r>
+        <w:rPr>
+          <w:rFonts w:ascii="Arial" w:eastAsia="Times New Roman" w:hAnsi="Arial" w:cs="Arial"/>
+          <w:color w:val="FF0000"/>
+        </w:rPr>
+        <w:t>average  maximum</w:t>
+      </w:r>
+      <w:proofErr w:type="gramEnd"/>
+      <w:r>
+        <w:rPr>
+          <w:rFonts w:ascii="Arial" w:eastAsia="Times New Roman" w:hAnsi="Arial" w:cs="Arial"/>
+          <w:color w:val="FF0000"/>
+        </w:rPr>
+        <w:t xml:space="preserve"> F1-measure of 95.99%, which is slightly lower than the average obtained in the eighth iteration, and uses more comments in the training dataset (i.e., 2,432).</w:t>
+      </w:r>
+      <w:r>
+        <w:rPr>
+          <w:rFonts w:ascii="Arial" w:eastAsia="Times New Roman" w:hAnsi="Arial" w:cs="Arial"/>
+          <w:color w:val="FF0000"/>
+        </w:rPr>
+        <w:t>”</w:t>
+      </w:r>
+    </w:p>
+    <w:p>
+      <w:pPr>
+        <w:rPr>
+          <w:rFonts w:ascii="Arial" w:eastAsia="Times New Roman" w:hAnsi="Arial" w:cs="Arial"/>
+          <w:color w:val="FF0000"/>
+        </w:rPr>
+      </w:pPr>
+      <w:r>
+        <w:rPr>
+          <w:rFonts w:ascii="Arial" w:eastAsia="Times New Roman" w:hAnsi="Arial" w:cs="Arial"/>
+          <w:color w:val="FF0000"/>
+        </w:rPr>
+        <w:lastRenderedPageBreak/>
+        <w:drawing>
+          <wp:inline distT="0" distB="0" distL="0" distR="0" wp14:anchorId="0DF7FA69" wp14:editId="7D4E4F41">
+            <wp:extent cx="5932170" cy="2274570"/>
+            <wp:effectExtent l="0" t="0" r="11430" b="11430"/>
+            <wp:docPr id="10" name="Picture 10" descr="Macintosh HD:Users:evermal:Dropbox:Screenshots:Screenshot 2016-07-26 21.36.31.png"/>
+            <wp:cNvGraphicFramePr>
+              <a:graphicFrameLocks xmlns:a="http://schemas.openxmlformats.org/drawingml/2006/main" noChangeAspect="1"/>
+            </wp:cNvGraphicFramePr>
+            <a:graphic xmlns:a="http://schemas.openxmlformats.org/drawingml/2006/main">
+              <a:graphicData uri="http://schemas.openxmlformats.org/drawingml/2006/picture">
+                <pic:pic xmlns:pic="http://schemas.openxmlformats.org/drawingml/2006/picture">
+                  <pic:nvPicPr>
+                    <pic:cNvPr id="0" name="Picture 1" descr="Macintosh HD:Users:evermal:Dropbox:Screenshots:Screenshot 2016-07-26 21.36.31.png"/>
+                    <pic:cNvPicPr>
+                      <a:picLocks noChangeAspect="1" noChangeArrowheads="1"/>
+                    </pic:cNvPicPr>
+                  </pic:nvPicPr>
+                  <pic:blipFill>
+                    <a:blip r:embed="rId15">
+                      <a:extLst>
+                        <a:ext uri="{28A0092B-C50C-407E-A947-70E740481C1C}">
+                          <a14:useLocalDpi xmlns:a14="http://schemas.microsoft.com/office/drawing/2010/main" val="0"/>
+                        </a:ext>
+                      </a:extLst>
+                    </a:blip>
+                    <a:srcRect/>
+                    <a:stretch>
+                      <a:fillRect/>
+                    </a:stretch>
+                  </pic:blipFill>
+                  <pic:spPr bwMode="auto">
+                    <a:xfrm>
+                      <a:off x="0" y="0"/>
+                      <a:ext cx="5932170" cy="2274570"/>
+                    </a:xfrm>
+                    <a:prstGeom prst="rect">
+                      <a:avLst/>
+                    </a:prstGeom>
+                    <a:noFill/>
+                    <a:ln>
+                      <a:noFill/>
+                    </a:ln>
+                  </pic:spPr>
+                </pic:pic>
+              </a:graphicData>
+            </a:graphic>
+          </wp:inline>
+        </w:drawing>
+      </w:r>
+      <w:r>
+        <w:rPr>
+          <w:rFonts w:ascii="Arial" w:eastAsia="Times New Roman" w:hAnsi="Arial" w:cs="Arial"/>
+          <w:noProof/>
+          <w:color w:val="FF0000"/>
+          <w:lang w:val="en-US"/>
+        </w:rPr>
+        <w:drawing>
+          <wp:inline distT="0" distB="0" distL="0" distR="0" wp14:anchorId="6954681A" wp14:editId="61AC0E7A">
+            <wp:extent cx="5925185" cy="2200275"/>
+            <wp:effectExtent l="0" t="0" r="0" b="9525"/>
+            <wp:docPr id="11" name="Picture 11" descr="Macintosh HD:Users:evermal:Dropbox:Screenshots:Screenshot 2016-07-26 21.36.51.png"/>
+            <wp:cNvGraphicFramePr>
+              <a:graphicFrameLocks xmlns:a="http://schemas.openxmlformats.org/drawingml/2006/main" noChangeAspect="1"/>
+            </wp:cNvGraphicFramePr>
+            <a:graphic xmlns:a="http://schemas.openxmlformats.org/drawingml/2006/main">
+              <a:graphicData uri="http://schemas.openxmlformats.org/drawingml/2006/picture">
+                <pic:pic xmlns:pic="http://schemas.openxmlformats.org/drawingml/2006/picture">
+                  <pic:nvPicPr>
+                    <pic:cNvPr id="0" name="Picture 2" descr="Macintosh HD:Users:evermal:Dropbox:Screenshots:Screenshot 2016-07-26 21.36.51.png"/>
+                    <pic:cNvPicPr>
+                      <a:picLocks noChangeAspect="1" noChangeArrowheads="1"/>
+                    </pic:cNvPicPr>
+                  </pic:nvPicPr>
+                  <pic:blipFill>
+                    <a:blip r:embed="rId16">
+                      <a:extLst>
+                        <a:ext uri="{28A0092B-C50C-407E-A947-70E740481C1C}">
+                          <a14:useLocalDpi xmlns:a14="http://schemas.microsoft.com/office/drawing/2010/main" val="0"/>
+                        </a:ext>
+                      </a:extLst>
+                    </a:blip>
+                    <a:srcRect/>
+                    <a:stretch>
+                      <a:fillRect/>
+                    </a:stretch>
+                  </pic:blipFill>
+                  <pic:spPr bwMode="auto">
+                    <a:xfrm>
+                      <a:off x="0" y="0"/>
+                      <a:ext cx="5925185" cy="2200275"/>
+                    </a:xfrm>
+                    <a:prstGeom prst="rect">
+                      <a:avLst/>
+                    </a:prstGeom>
+                    <a:noFill/>
+                    <a:ln>
+                      <a:noFill/>
+                    </a:ln>
+                  </pic:spPr>
+                </pic:pic>
+              </a:graphicData>
+            </a:graphic>
+          </wp:inline>
+        </w:drawing>
+      </w:r>
+    </w:p>
+    <w:p>
+      <w:pPr>
+        <w:rPr>
+          <w:rFonts w:ascii="Arial" w:eastAsia="Times New Roman" w:hAnsi="Arial" w:cs="Arial"/>
+          <w:color w:val="FF0000"/>
+        </w:rPr>
+      </w:pPr>
     </w:p>
     <w:p>
       <w:pPr>
@@ -23900,165 +27512,56 @@
           <w:rFonts w:ascii="Arial" w:eastAsia="Times New Roman" w:hAnsi="Arial" w:cs="Arial"/>
           <w:color w:val="FF0000"/>
         </w:rPr>
-        <w:t xml:space="preserve">Then, we explored the characteristics of the features (i.e., words) used to classify </w:t>
-      </w:r>
-      <w:r>
-        <w:rPr>
-          <w:rFonts w:ascii="Arial" w:eastAsia="Times New Roman" w:hAnsi="Arial" w:cs="Arial"/>
-          <w:color w:val="FF0000"/>
-        </w:rPr>
-        <w:t>self-admitted technical debt</w:t>
-      </w:r>
-      <w:r>
-        <w:rPr>
-          <w:rFonts w:ascii="Arial" w:eastAsia="Times New Roman" w:hAnsi="Arial" w:cs="Arial"/>
-          <w:color w:val="FF0000"/>
-        </w:rPr>
-        <w:t xml:space="preserve">. We find that the words used to express design and requirement </w:t>
-      </w:r>
-      <w:r>
-        <w:rPr>
-          <w:rFonts w:ascii="Arial" w:eastAsia="Times New Roman" w:hAnsi="Arial" w:cs="Arial"/>
-          <w:color w:val="FF0000"/>
-        </w:rPr>
-        <w:t>self-admitted technical debt</w:t>
-      </w:r>
-      <w:r>
-        <w:rPr>
-          <w:rFonts w:ascii="Arial" w:eastAsia="Times New Roman" w:hAnsi="Arial" w:cs="Arial"/>
-          <w:color w:val="FF0000"/>
-        </w:rPr>
-        <w:t xml:space="preserve"> are different from each other. The three strongest indicators of design </w:t>
-      </w:r>
-      <w:r>
-        <w:rPr>
-          <w:rFonts w:ascii="Arial" w:eastAsia="Times New Roman" w:hAnsi="Arial" w:cs="Arial"/>
-          <w:color w:val="FF0000"/>
-        </w:rPr>
-        <w:t>self-admitted technical debt</w:t>
-      </w:r>
-      <w:r>
-        <w:rPr>
-          <w:rFonts w:ascii="Arial" w:eastAsia="Times New Roman" w:hAnsi="Arial" w:cs="Arial"/>
-          <w:color w:val="FF0000"/>
-        </w:rPr>
-        <w:t xml:space="preserve"> are `hack', `workaround' and `yuck!</w:t>
-      </w:r>
-      <w:proofErr w:type="gramStart"/>
-      <w:r>
-        <w:rPr>
-          <w:rFonts w:ascii="Arial" w:eastAsia="Times New Roman" w:hAnsi="Arial" w:cs="Arial"/>
-          <w:color w:val="FF0000"/>
-        </w:rPr>
-        <w:t>',</w:t>
-      </w:r>
-      <w:proofErr w:type="gramEnd"/>
-      <w:r>
-        <w:rPr>
-          <w:rFonts w:ascii="Arial" w:eastAsia="Times New Roman" w:hAnsi="Arial" w:cs="Arial"/>
-          <w:color w:val="FF0000"/>
-        </w:rPr>
-        <w:t xml:space="preserve"> whereas, `</w:t>
-      </w:r>
-      <w:proofErr w:type="spellStart"/>
-      <w:r>
-        <w:rPr>
-          <w:rFonts w:ascii="Arial" w:eastAsia="Times New Roman" w:hAnsi="Arial" w:cs="Arial"/>
-          <w:color w:val="FF0000"/>
-        </w:rPr>
-        <w:t>todo</w:t>
-      </w:r>
-      <w:proofErr w:type="spellEnd"/>
-      <w:r>
-        <w:rPr>
-          <w:rFonts w:ascii="Arial" w:eastAsia="Times New Roman" w:hAnsi="Arial" w:cs="Arial"/>
-          <w:color w:val="FF0000"/>
-        </w:rPr>
-        <w:t xml:space="preserve">', `needed' and `implementation' are the strongest indicators of requirement debt. In addition, we find that even using a low number of </w:t>
-      </w:r>
-      <w:r>
-        <w:rPr>
-          <w:rFonts w:ascii="Arial" w:eastAsia="Times New Roman" w:hAnsi="Arial" w:cs="Arial"/>
-          <w:color w:val="FF0000"/>
-        </w:rPr>
-        <w:t>self-admitted technical debt</w:t>
-      </w:r>
-      <w:r>
-        <w:rPr>
-          <w:rFonts w:ascii="Arial" w:eastAsia="Times New Roman" w:hAnsi="Arial" w:cs="Arial"/>
-          <w:color w:val="FF0000"/>
-        </w:rPr>
-        <w:t xml:space="preserve"> comments in the training dataset can achieve high classification performance. In fact, our results show that developers use a richer vocabulary to express design </w:t>
-      </w:r>
-      <w:r>
-        <w:rPr>
-          <w:rFonts w:ascii="Arial" w:eastAsia="Times New Roman" w:hAnsi="Arial" w:cs="Arial"/>
-          <w:color w:val="FF0000"/>
-        </w:rPr>
-        <w:t>self-admitted technical debt</w:t>
-      </w:r>
-      <w:r>
-        <w:rPr>
-          <w:rFonts w:ascii="Arial" w:eastAsia="Times New Roman" w:hAnsi="Arial" w:cs="Arial"/>
-          <w:color w:val="FF0000"/>
-        </w:rPr>
-        <w:t xml:space="preserve"> and a training dataset of at least 1,444 design </w:t>
-      </w:r>
-      <w:r>
-        <w:rPr>
-          <w:rFonts w:ascii="Arial" w:eastAsia="Times New Roman" w:hAnsi="Arial" w:cs="Arial"/>
-          <w:color w:val="FF0000"/>
-        </w:rPr>
-        <w:t>self-admitted technical debt</w:t>
-      </w:r>
-      <w:r>
-        <w:rPr>
-          <w:rFonts w:ascii="Arial" w:eastAsia="Times New Roman" w:hAnsi="Arial" w:cs="Arial"/>
-          <w:color w:val="FF0000"/>
-        </w:rPr>
-        <w:t xml:space="preserve"> comments is necessary to obtain a satisfactory classification. On the other hand, requirement </w:t>
-      </w:r>
-      <w:r>
-        <w:rPr>
-          <w:rFonts w:ascii="Arial" w:eastAsia="Times New Roman" w:hAnsi="Arial" w:cs="Arial"/>
-          <w:color w:val="FF0000"/>
-        </w:rPr>
-        <w:t>self-admitted technical debt</w:t>
-      </w:r>
-      <w:r>
-        <w:rPr>
-          <w:rFonts w:ascii="Arial" w:eastAsia="Times New Roman" w:hAnsi="Arial" w:cs="Arial"/>
-          <w:color w:val="FF0000"/>
-        </w:rPr>
-        <w:t xml:space="preserve"> is expressed in a more uniform way, and with a training dataset of 380 </w:t>
-      </w:r>
-      <w:r>
-        <w:rPr>
-          <w:rFonts w:ascii="Arial" w:eastAsia="Times New Roman" w:hAnsi="Arial" w:cs="Arial"/>
-          <w:color w:val="FF0000"/>
-        </w:rPr>
-        <w:t>self-admitted technical debt</w:t>
-      </w:r>
-      <w:r>
-        <w:rPr>
-          <w:rFonts w:ascii="Arial" w:eastAsia="Times New Roman" w:hAnsi="Arial" w:cs="Arial"/>
-          <w:color w:val="FF0000"/>
-        </w:rPr>
-        <w:t xml:space="preserve"> comments it is possible to classify with success requirement </w:t>
-      </w:r>
-      <w:r>
-        <w:rPr>
-          <w:rFonts w:ascii="Arial" w:eastAsia="Times New Roman" w:hAnsi="Arial" w:cs="Arial"/>
-          <w:color w:val="FF0000"/>
-        </w:rPr>
-        <w:t>self-admitted technical debt</w:t>
-      </w:r>
-      <w:r>
-        <w:rPr>
-          <w:rFonts w:ascii="Arial" w:eastAsia="Times New Roman" w:hAnsi="Arial" w:cs="Arial"/>
-          <w:color w:val="FF0000"/>
-        </w:rPr>
-        <w:t xml:space="preserve"> automatically.</w:t>
+        <w:t xml:space="preserve">Table </w:t>
+      </w:r>
+      <w:r>
+        <w:rPr>
+          <w:rFonts w:ascii="Arial" w:eastAsia="Times New Roman" w:hAnsi="Arial" w:cs="Arial"/>
+          <w:color w:val="44546A" w:themeColor="text2"/>
+        </w:rPr>
+        <w:t>6</w:t>
+      </w:r>
+      <w:r>
+        <w:rPr>
+          <w:rFonts w:ascii="Arial" w:eastAsia="Times New Roman" w:hAnsi="Arial" w:cs="Arial"/>
+          <w:color w:val="FF0000"/>
+        </w:rPr>
+        <w:t xml:space="preserve"> shows the average percentage of the maximum F1-measure for each iteration. Unlike the case of design debt, for requirement debt, the best F1-measure is achieved in the first iteration. This shows that using as few as 380 comments, we can effectively detect requirement </w:t>
+      </w:r>
+      <w:r>
+        <w:rPr>
+          <w:rFonts w:ascii="Arial" w:eastAsia="Times New Roman" w:hAnsi="Arial" w:cs="Arial"/>
+          <w:color w:val="FF0000"/>
+        </w:rPr>
+        <w:t xml:space="preserve">self-admitted technical debt </w:t>
+      </w:r>
+      <w:r>
+        <w:rPr>
+          <w:rFonts w:ascii="Arial" w:eastAsia="Times New Roman" w:hAnsi="Arial" w:cs="Arial"/>
+          <w:color w:val="FF0000"/>
+        </w:rPr>
+        <w:t>as we can also see from Figure</w:t>
+      </w:r>
+      <w:r>
+        <w:rPr>
+          <w:rFonts w:ascii="Arial" w:eastAsia="Times New Roman" w:hAnsi="Arial" w:cs="Arial"/>
+          <w:color w:val="FF0000"/>
+        </w:rPr>
+        <w:t xml:space="preserve"> </w:t>
+      </w:r>
+      <w:r>
+        <w:rPr>
+          <w:rFonts w:ascii="Arial" w:eastAsia="Times New Roman" w:hAnsi="Arial" w:cs="Arial"/>
+          <w:color w:val="44546A" w:themeColor="text2"/>
+        </w:rPr>
+        <w:t>3(d)</w:t>
+      </w:r>
+      <w:r>
+        <w:rPr>
+          <w:rFonts w:ascii="Arial" w:eastAsia="Times New Roman" w:hAnsi="Arial" w:cs="Arial"/>
+          <w:color w:val="FF0000"/>
+        </w:rPr>
+        <w:t>.</w:t>
       </w:r>
       <w:r>
         <w:rPr>
@@ -24066,130 +27569,6 @@
           <w:color w:val="FF0000"/>
         </w:rPr>
         <w:t>”</w:t>
-      </w:r>
-    </w:p>
-    <w:p>
-      <w:pPr>
-        <w:rPr>
-          <w:rFonts w:ascii="MingLiU" w:eastAsia="MingLiU" w:hAnsi="MingLiU" w:cs="MingLiU"/>
-          <w:color w:val="000000"/>
-        </w:rPr>
-      </w:pPr>
-    </w:p>
-    <w:p>
-      <w:pPr>
-        <w:rPr>
-          <w:rFonts w:ascii="Arial" w:eastAsia="Times New Roman" w:hAnsi="Arial" w:cs="Arial"/>
-          <w:color w:val="FF0000"/>
-        </w:rPr>
-      </w:pPr>
-      <w:r>
-        <w:rPr>
-          <w:rFonts w:ascii="Arial" w:eastAsia="Times New Roman" w:hAnsi="Arial" w:cs="Arial"/>
-          <w:color w:val="FF0000"/>
-        </w:rPr>
-        <w:t>--------------------</w:t>
-      </w:r>
-      <w:r>
-        <w:rPr>
-          <w:rFonts w:ascii="Arial" w:eastAsia="Times New Roman" w:hAnsi="Arial" w:cs="Arial"/>
-          <w:color w:val="FF0000"/>
-        </w:rPr>
-        <w:t>-</w:t>
-      </w:r>
-      <w:r>
-        <w:rPr>
-          <w:rFonts w:ascii="Arial" w:eastAsia="Times New Roman" w:hAnsi="Arial" w:cs="Arial"/>
-          <w:color w:val="FF0000"/>
-        </w:rPr>
-        <w:t>----------------------------------------------------------------------------------------------</w:t>
-      </w:r>
-    </w:p>
-    <w:p>
-      <w:pPr>
-        <w:rPr>
-          <w:rFonts w:ascii="Arial" w:eastAsia="Times New Roman" w:hAnsi="Arial" w:cs="Arial"/>
-          <w:color w:val="FF0000"/>
-        </w:rPr>
-      </w:pPr>
-      <w:r>
-        <w:rPr>
-          <w:rFonts w:ascii="Arial" w:eastAsia="Times New Roman" w:hAnsi="Arial" w:cs="Arial"/>
-          <w:color w:val="FF0000"/>
-        </w:rPr>
-        <w:t>Sure</w:t>
-      </w:r>
-    </w:p>
-    <w:p>
-      <w:pPr>
-        <w:rPr>
-          <w:rFonts w:ascii="Arial" w:eastAsia="Times New Roman" w:hAnsi="Arial" w:cs="Arial"/>
-          <w:color w:val="FF0000"/>
-        </w:rPr>
-      </w:pPr>
-      <w:r>
-        <w:rPr>
-          <w:rFonts w:ascii="Arial" w:eastAsia="Times New Roman" w:hAnsi="Arial" w:cs="Arial"/>
-          <w:color w:val="FF0000"/>
-        </w:rPr>
-        <w:t>--------------------</w:t>
-      </w:r>
-      <w:r>
-        <w:rPr>
-          <w:rFonts w:ascii="Arial" w:eastAsia="Times New Roman" w:hAnsi="Arial" w:cs="Arial"/>
-          <w:color w:val="FF0000"/>
-        </w:rPr>
-        <w:t>-</w:t>
-      </w:r>
-      <w:r>
-        <w:rPr>
-          <w:rFonts w:ascii="Arial" w:eastAsia="Times New Roman" w:hAnsi="Arial" w:cs="Arial"/>
-          <w:color w:val="FF0000"/>
-        </w:rPr>
-        <w:t>----------------------------------------------------------------------------------------------</w:t>
-      </w:r>
-    </w:p>
-    <w:p>
-      <w:pPr>
-        <w:rPr>
-          <w:rFonts w:ascii="Arial" w:eastAsia="Times New Roman" w:hAnsi="Arial" w:cs="Arial"/>
-          <w:color w:val="000000"/>
-        </w:rPr>
-      </w:pPr>
-      <w:r>
-        <w:rPr>
-          <w:rFonts w:ascii="Arial" w:eastAsia="Times New Roman" w:hAnsi="Arial" w:cs="Arial"/>
-          <w:color w:val="FF0000"/>
-        </w:rPr>
-        <w:br/>
-      </w:r>
-      <w:r>
-        <w:rPr>
-          <w:rFonts w:ascii="Arial" w:eastAsia="Times New Roman" w:hAnsi="Arial" w:cs="Arial"/>
-          <w:color w:val="000000"/>
-        </w:rPr>
-        <w:t>•</w:t>
-      </w:r>
-      <w:r>
-        <w:rPr>
-          <w:rFonts w:ascii="Arial" w:eastAsia="Times New Roman" w:hAnsi="Arial" w:cs="Arial"/>
-          <w:color w:val="000000"/>
-        </w:rPr>
-        <w:t xml:space="preserve">  (R3-8) </w:t>
-      </w:r>
-      <w:r>
-        <w:rPr>
-          <w:rFonts w:ascii="Arial" w:eastAsia="Times New Roman" w:hAnsi="Arial" w:cs="Arial"/>
-          <w:color w:val="000000"/>
-        </w:rPr>
-        <w:t>- I don’t think the appendix on p. 16 is needed — I think this data can &amp; should be integrated into two figures (one for each kind of debt), by removing the training data impact for comment patterns &amp; the random classifier. The authors’ NLP-based approach is clearly superior, so I don’t think it’s useful to learn about the impact of training a random classifier. To achieve just 2 graphs, the y-axis would need to be changed to using the % of the max F measure of each iteration rather than the raw F measure (or something similar that is appropriate for all the graphs on the following pages). I think this data is critically important to support RQ3, and should not be relegated to an appendix.</w:t>
-      </w:r>
-      <w:r>
-        <w:rPr>
-          <w:rFonts w:ascii="Arial" w:eastAsia="Times New Roman" w:hAnsi="Arial" w:cs="Arial"/>
-          <w:color w:val="000000"/>
-        </w:rPr>
-        <w:br/>
       </w:r>
     </w:p>
     <w:p>
@@ -24346,7 +27725,6 @@
         <w:rPr>
           <w:color w:val="FF0000"/>
         </w:rPr>
-        <w:lastRenderedPageBreak/>
         <w:t>Easy fixes</w:t>
       </w:r>
     </w:p>
@@ -25346,7 +28724,7 @@
       <w:proofErr w:type="spellEnd"/>
     </w:p>
   </w:comment>
-  <w:comment w:id="37" w:author="tsantalis" w:date="2016-05-11T17:52:00Z" w:initials="t">
+  <w:comment w:id="36" w:author="tsantalis" w:date="2016-05-11T17:52:00Z" w:initials="t">
     <w:p>
       <w:pPr>
         <w:pStyle w:val="CommentText"/>
@@ -25362,7 +28740,7 @@
       </w:r>
     </w:p>
   </w:comment>
-  <w:comment w:id="38" w:author="tsantalis" w:date="2016-05-11T17:55:00Z" w:initials="t">
+  <w:comment w:id="37" w:author="tsantalis" w:date="2016-05-11T17:55:00Z" w:initials="t">
     <w:p>
       <w:pPr>
         <w:pStyle w:val="CommentText"/>
@@ -25378,7 +28756,7 @@
       </w:r>
     </w:p>
   </w:comment>
-  <w:comment w:id="39" w:author="tsantalis" w:date="2016-05-11T17:56:00Z" w:initials="t">
+  <w:comment w:id="38" w:author="tsantalis" w:date="2016-05-11T17:56:00Z" w:initials="t">
     <w:p>
       <w:pPr>
         <w:pStyle w:val="CommentText"/>
@@ -25394,7 +28772,7 @@
       </w:r>
     </w:p>
   </w:comment>
-  <w:comment w:id="40" w:author="tsantalis" w:date="2016-05-11T17:57:00Z" w:initials="t">
+  <w:comment w:id="39" w:author="tsantalis" w:date="2016-05-11T17:57:00Z" w:initials="t">
     <w:p>
       <w:pPr>
         <w:pStyle w:val="CommentText"/>

</xml_diff>

<commit_message>
last updates in the response letter.
</commit_message>
<xml_diff>
--- a/IEEEtran/Revision1/authors_response_letter.docx
+++ b/IEEEtran/Revision1/authors_response_letter.docx
@@ -4642,7 +4642,7 @@
         </w:rPr>
         <w:t xml:space="preserve">We should tone down the </w:t>
       </w:r>
-      <w:commentRangeStart w:id="12"/>
+      <w:commentRangeStart w:id="11"/>
       <w:r>
         <w:rPr>
           <w:rFonts w:ascii="Arial" w:eastAsia="Times New Roman" w:hAnsi="Arial" w:cs="Arial"/>
@@ -4650,12 +4650,12 @@
         </w:rPr>
         <w:t>18X</w:t>
       </w:r>
-      <w:commentRangeEnd w:id="12"/>
+      <w:commentRangeEnd w:id="11"/>
       <w:r>
         <w:rPr>
           <w:rStyle w:val="CommentReference"/>
         </w:rPr>
-        <w:commentReference w:id="12"/>
+        <w:commentReference w:id="11"/>
       </w:r>
       <w:r>
         <w:rPr>
@@ -5468,7 +5468,7 @@
         </w:rPr>
         <w:t xml:space="preserve">We should add the </w:t>
       </w:r>
-      <w:commentRangeStart w:id="13"/>
+      <w:commentRangeStart w:id="12"/>
       <w:r>
         <w:rPr>
           <w:rFonts w:ascii="Arial" w:eastAsia="Times New Roman" w:hAnsi="Arial" w:cs="Arial"/>
@@ -5476,12 +5476,12 @@
         </w:rPr>
         <w:t xml:space="preserve">text from the paper </w:t>
       </w:r>
-      <w:commentRangeEnd w:id="13"/>
+      <w:commentRangeEnd w:id="12"/>
       <w:r>
         <w:rPr>
           <w:rStyle w:val="CommentReference"/>
         </w:rPr>
-        <w:commentReference w:id="13"/>
+        <w:commentReference w:id="12"/>
       </w:r>
       <w:r>
         <w:rPr>
@@ -7206,13 +7206,117 @@
         </w:rPr>
         <w:t xml:space="preserve">We should add </w:t>
       </w:r>
+      <w:commentRangeStart w:id="13"/>
+      <w:r>
+        <w:rPr>
+          <w:rFonts w:ascii="Arial" w:eastAsia="Times New Roman" w:hAnsi="Arial" w:cs="Arial"/>
+          <w:color w:val="FF0000"/>
+        </w:rPr>
+        <w:t xml:space="preserve">1-2 examples </w:t>
+      </w:r>
+      <w:commentRangeEnd w:id="13"/>
+      <w:r>
+        <w:rPr>
+          <w:rStyle w:val="CommentReference"/>
+        </w:rPr>
+        <w:commentReference w:id="13"/>
+      </w:r>
+      <w:r>
+        <w:rPr>
+          <w:rFonts w:ascii="Arial" w:eastAsia="Times New Roman" w:hAnsi="Arial" w:cs="Arial"/>
+          <w:color w:val="FF0000"/>
+        </w:rPr>
+        <w:t>of what is design and what is requirement debt (although, I thought we do this already).</w:t>
+      </w:r>
+    </w:p>
+    <w:p>
+      <w:pPr>
+        <w:rPr>
+          <w:rFonts w:ascii="Arial" w:eastAsia="Times New Roman" w:hAnsi="Arial" w:cs="Arial"/>
+          <w:color w:val="FF0000"/>
+        </w:rPr>
+      </w:pPr>
+      <w:r>
+        <w:rPr>
+          <w:rFonts w:ascii="Arial" w:eastAsia="Times New Roman" w:hAnsi="Arial" w:cs="Arial"/>
+          <w:color w:val="FF0000"/>
+        </w:rPr>
+        <w:t>------------------------------------------------------------------------------------------------------------------</w:t>
+      </w:r>
+    </w:p>
+    <w:p>
+      <w:pPr>
+        <w:rPr>
+          <w:rFonts w:ascii="Arial" w:eastAsia="Times New Roman" w:hAnsi="Arial" w:cs="Arial"/>
+          <w:color w:val="FF0000"/>
+        </w:rPr>
+      </w:pPr>
+    </w:p>
+    <w:p>
+      <w:pPr>
+        <w:rPr>
+          <w:rFonts w:ascii="Arial" w:eastAsia="Times New Roman" w:hAnsi="Arial" w:cs="Arial"/>
+          <w:color w:val="000000"/>
+        </w:rPr>
+      </w:pPr>
+      <w:r>
+        <w:rPr>
+          <w:rFonts w:ascii="Arial" w:eastAsia="Times New Roman" w:hAnsi="Arial" w:cs="Arial"/>
+          <w:color w:val="000000"/>
+          <w:highlight w:val="yellow"/>
+        </w:rPr>
+        <w:t>•</w:t>
+      </w:r>
+      <w:r>
+        <w:rPr>
+          <w:rFonts w:ascii="Arial" w:eastAsia="Times New Roman" w:hAnsi="Arial" w:cs="Arial"/>
+          <w:color w:val="000000"/>
+        </w:rPr>
+        <w:t xml:space="preserve"> </w:t>
+      </w:r>
+      <w:r>
+        <w:rPr>
+          <w:rFonts w:ascii="Arial" w:eastAsia="Times New Roman" w:hAnsi="Arial" w:cs="Arial"/>
+          <w:color w:val="000000"/>
+        </w:rPr>
+        <w:t>(</w:t>
+      </w:r>
+      <w:r>
+        <w:rPr>
+          <w:rFonts w:ascii="Arial" w:eastAsia="Times New Roman" w:hAnsi="Arial" w:cs="Arial"/>
+          <w:color w:val="000000"/>
+          <w:highlight w:val="green"/>
+        </w:rPr>
+        <w:t>R1-11</w:t>
+      </w:r>
+      <w:r>
+        <w:rPr>
+          <w:rFonts w:ascii="Arial" w:eastAsia="Times New Roman" w:hAnsi="Arial" w:cs="Arial"/>
+          <w:color w:val="000000"/>
+        </w:rPr>
+        <w:t>)</w:t>
+      </w:r>
+      <w:r>
+        <w:rPr>
+          <w:rFonts w:ascii="Arial" w:eastAsia="Times New Roman" w:hAnsi="Arial" w:cs="Arial"/>
+          <w:color w:val="000000"/>
+        </w:rPr>
+        <w:t> </w:t>
+      </w:r>
+      <w:r>
+        <w:rPr>
+          <w:rFonts w:ascii="Arial" w:eastAsia="Times New Roman" w:hAnsi="Arial" w:cs="Arial"/>
+          <w:color w:val="000000"/>
+        </w:rPr>
+        <w:t xml:space="preserve">If I look at the keywords from RQ2 I am really not sure how you classified requirements debt. The fact that you </w:t>
+      </w:r>
       <w:commentRangeStart w:id="14"/>
       <w:r>
         <w:rPr>
           <w:rFonts w:ascii="Arial" w:eastAsia="Times New Roman" w:hAnsi="Arial" w:cs="Arial"/>
-          <w:color w:val="FF0000"/>
-        </w:rPr>
-        <w:t xml:space="preserve">1-2 examples </w:t>
+          <w:color w:val="000000"/>
+        </w:rPr>
+        <w:t>have the same keyword appearing in both design and requirements debt indicates you may not have a clear distinction</w:t>
       </w:r>
       <w:commentRangeEnd w:id="14"/>
       <w:r>
@@ -7224,99 +7328,624 @@
       <w:r>
         <w:rPr>
           <w:rFonts w:ascii="Arial" w:eastAsia="Times New Roman" w:hAnsi="Arial" w:cs="Arial"/>
-          <w:color w:val="FF0000"/>
-        </w:rPr>
-        <w:t>of what is design and what is requirement debt (although, I thought we do this already).</w:t>
-      </w:r>
-    </w:p>
-    <w:p>
-      <w:pPr>
-        <w:rPr>
-          <w:rFonts w:ascii="Arial" w:eastAsia="Times New Roman" w:hAnsi="Arial" w:cs="Arial"/>
-          <w:color w:val="FF0000"/>
-        </w:rPr>
-      </w:pPr>
-      <w:r>
-        <w:rPr>
-          <w:rFonts w:ascii="Arial" w:eastAsia="Times New Roman" w:hAnsi="Arial" w:cs="Arial"/>
-          <w:color w:val="FF0000"/>
-        </w:rPr>
-        <w:t>------------------------------------------------------------------------------------------------------------------</w:t>
-      </w:r>
-    </w:p>
-    <w:p>
-      <w:pPr>
-        <w:rPr>
-          <w:rFonts w:ascii="Arial" w:eastAsia="Times New Roman" w:hAnsi="Arial" w:cs="Arial"/>
-          <w:color w:val="FF0000"/>
-        </w:rPr>
-      </w:pPr>
-    </w:p>
-    <w:p>
-      <w:pPr>
-        <w:rPr>
-          <w:rFonts w:ascii="Arial" w:eastAsia="Times New Roman" w:hAnsi="Arial" w:cs="Arial"/>
-          <w:color w:val="000000"/>
-        </w:rPr>
-      </w:pPr>
-      <w:r>
-        <w:rPr>
-          <w:rFonts w:ascii="Arial" w:eastAsia="Times New Roman" w:hAnsi="Arial" w:cs="Arial"/>
-          <w:color w:val="000000"/>
-          <w:highlight w:val="yellow"/>
-        </w:rPr>
-        <w:t>•</w:t>
-      </w:r>
-      <w:r>
-        <w:rPr>
-          <w:rFonts w:ascii="Arial" w:eastAsia="Times New Roman" w:hAnsi="Arial" w:cs="Arial"/>
-          <w:color w:val="000000"/>
+          <w:color w:val="000000"/>
+        </w:rPr>
+        <w:t xml:space="preserve">. To make matters worse, what you seem to hint is that requirements debt concerns requirements not yet implemented in code. This is in contrast to the orthodox perception on technical debt (see P. </w:t>
+      </w:r>
+      <w:proofErr w:type="spellStart"/>
+      <w:r>
+        <w:rPr>
+          <w:rFonts w:ascii="Arial" w:eastAsia="Times New Roman" w:hAnsi="Arial" w:cs="Arial"/>
+          <w:color w:val="000000"/>
+        </w:rPr>
+        <w:t>Kruchten</w:t>
+      </w:r>
+      <w:proofErr w:type="spellEnd"/>
+      <w:r>
+        <w:rPr>
+          <w:rFonts w:ascii="Arial" w:eastAsia="Times New Roman" w:hAnsi="Arial" w:cs="Arial"/>
+          <w:color w:val="000000"/>
+        </w:rPr>
+        <w:t xml:space="preserve"> et al. Technical Debt: From Metaphor to Theory and Practice)</w:t>
+      </w:r>
+    </w:p>
+    <w:p>
+      <w:pPr>
+        <w:rPr>
+          <w:rFonts w:ascii="Arial" w:eastAsia="Times New Roman" w:hAnsi="Arial" w:cs="Arial"/>
+          <w:color w:val="FF0000"/>
+        </w:rPr>
+      </w:pPr>
+    </w:p>
+    <w:p>
+      <w:pPr>
+        <w:rPr>
+          <w:rFonts w:ascii="Arial" w:eastAsia="Times New Roman" w:hAnsi="Arial" w:cs="Arial"/>
+          <w:color w:val="FF0000"/>
+        </w:rPr>
+      </w:pPr>
+      <w:r>
+        <w:rPr>
+          <w:rFonts w:ascii="Arial" w:eastAsia="Times New Roman" w:hAnsi="Arial" w:cs="Arial"/>
+          <w:color w:val="FF0000"/>
+        </w:rPr>
+        <w:t>Thank you for the comment. We believe that the reviewer comment is related to the missing explanation about what we considered as design and requirement self-admitted technical d</w:t>
+      </w:r>
+      <w:r>
+        <w:rPr>
+          <w:rFonts w:ascii="Arial" w:eastAsia="Times New Roman" w:hAnsi="Arial" w:cs="Arial"/>
+          <w:color w:val="FF0000"/>
+        </w:rPr>
+        <w:t xml:space="preserve">ebt. We hope that this issue is addressed through the previous comments, </w:t>
+      </w:r>
+      <w:r>
+        <w:rPr>
+          <w:rFonts w:ascii="Arial" w:eastAsia="Times New Roman" w:hAnsi="Arial" w:cs="Arial"/>
+          <w:color w:val="1F4E79" w:themeColor="accent1" w:themeShade="80"/>
+        </w:rPr>
+        <w:t>R</w:t>
+      </w:r>
+      <w:r>
+        <w:rPr>
+          <w:rFonts w:ascii="Arial" w:eastAsia="Times New Roman" w:hAnsi="Arial" w:cs="Arial"/>
+          <w:color w:val="1F4E79" w:themeColor="accent1" w:themeShade="80"/>
+        </w:rPr>
+        <w:t>1</w:t>
+      </w:r>
+      <w:r>
+        <w:rPr>
+          <w:rFonts w:ascii="Arial" w:eastAsia="Times New Roman" w:hAnsi="Arial" w:cs="Arial"/>
+          <w:color w:val="1F4E79" w:themeColor="accent1" w:themeShade="80"/>
+        </w:rPr>
+        <w:t>-10</w:t>
+      </w:r>
+      <w:r>
+        <w:rPr>
+          <w:rFonts w:ascii="Arial" w:eastAsia="Times New Roman" w:hAnsi="Arial" w:cs="Arial"/>
+          <w:color w:val="FF0000"/>
+        </w:rPr>
+        <w:t>.</w:t>
+      </w:r>
+    </w:p>
+    <w:p>
+      <w:pPr>
+        <w:rPr>
+          <w:rFonts w:ascii="Arial" w:eastAsia="Times New Roman" w:hAnsi="Arial" w:cs="Arial"/>
+          <w:color w:val="FF0000"/>
+        </w:rPr>
+      </w:pPr>
+    </w:p>
+    <w:p>
+      <w:pPr>
+        <w:rPr>
+          <w:rFonts w:ascii="Arial" w:eastAsia="Times New Roman" w:hAnsi="Arial" w:cs="Arial"/>
+          <w:color w:val="FF0000"/>
+        </w:rPr>
+      </w:pPr>
+      <w:r>
+        <w:rPr>
+          <w:rFonts w:ascii="Arial" w:eastAsia="Times New Roman" w:hAnsi="Arial" w:cs="Arial"/>
+          <w:color w:val="FF0000"/>
+        </w:rPr>
+        <w:t>I</w:t>
+      </w:r>
+      <w:r>
+        <w:rPr>
+          <w:rFonts w:ascii="Arial" w:eastAsia="Times New Roman" w:hAnsi="Arial" w:cs="Arial"/>
+          <w:color w:val="FF0000"/>
+        </w:rPr>
+        <w:t xml:space="preserve">n </w:t>
+      </w:r>
+      <w:r>
+        <w:rPr>
+          <w:rFonts w:ascii="Arial" w:eastAsia="Times New Roman" w:hAnsi="Arial" w:cs="Arial"/>
+          <w:color w:val="FF0000"/>
+        </w:rPr>
+        <w:t xml:space="preserve">P. </w:t>
+      </w:r>
+      <w:proofErr w:type="spellStart"/>
+      <w:r>
+        <w:rPr>
+          <w:rFonts w:ascii="Arial" w:eastAsia="Times New Roman" w:hAnsi="Arial" w:cs="Arial"/>
+          <w:color w:val="FF0000"/>
+        </w:rPr>
+        <w:t>Kruchten</w:t>
+      </w:r>
+      <w:proofErr w:type="spellEnd"/>
+      <w:r>
+        <w:rPr>
+          <w:rFonts w:ascii="Arial" w:eastAsia="Times New Roman" w:hAnsi="Arial" w:cs="Arial"/>
+          <w:color w:val="FF0000"/>
+        </w:rPr>
+        <w:t xml:space="preserve"> et al. Technical Debt: From Metaphor to Theory and Practice</w:t>
+      </w:r>
+      <w:r>
+        <w:rPr>
+          <w:rFonts w:ascii="Arial" w:eastAsia="Times New Roman" w:hAnsi="Arial" w:cs="Arial"/>
+          <w:color w:val="FF0000"/>
+        </w:rPr>
+        <w:t xml:space="preserve">, the authors explain how the technical debt metaphor </w:t>
+      </w:r>
+      <w:r>
+        <w:rPr>
+          <w:rFonts w:ascii="Arial" w:eastAsia="Times New Roman" w:hAnsi="Arial" w:cs="Arial"/>
+          <w:color w:val="FF0000"/>
+        </w:rPr>
+        <w:t>is getting traction over the years and how multiple authors have been using the metaphor to communicate “</w:t>
+      </w:r>
+      <w:r>
+        <w:rPr>
+          <w:rFonts w:ascii="Arial" w:eastAsia="Times New Roman" w:hAnsi="Arial" w:cs="Arial"/>
+          <w:color w:val="FF0000"/>
+        </w:rPr>
+        <w:t>not quite right code</w:t>
+      </w:r>
+      <w:r>
+        <w:rPr>
+          <w:rFonts w:ascii="Arial" w:eastAsia="Times New Roman" w:hAnsi="Arial" w:cs="Arial"/>
+          <w:color w:val="FF0000"/>
+        </w:rPr>
+        <w:t>”. The authors expres</w:t>
+      </w:r>
+      <w:r>
+        <w:rPr>
+          <w:rFonts w:ascii="Arial" w:eastAsia="Times New Roman" w:hAnsi="Arial" w:cs="Arial"/>
+          <w:color w:val="FF0000"/>
+        </w:rPr>
+        <w:t>s their concern</w:t>
+      </w:r>
+      <w:r>
+        <w:rPr>
+          <w:rFonts w:ascii="Arial" w:eastAsia="Times New Roman" w:hAnsi="Arial" w:cs="Arial"/>
+          <w:color w:val="FF0000"/>
+        </w:rPr>
+        <w:t xml:space="preserve"> about</w:t>
+      </w:r>
+      <w:r>
+        <w:rPr>
+          <w:rFonts w:ascii="Arial" w:eastAsia="Times New Roman" w:hAnsi="Arial" w:cs="Arial"/>
+          <w:color w:val="FF0000"/>
+        </w:rPr>
+        <w:t xml:space="preserve"> how the </w:t>
+      </w:r>
+      <w:r>
+        <w:rPr>
+          <w:rFonts w:ascii="Arial" w:eastAsia="Times New Roman" w:hAnsi="Arial" w:cs="Arial"/>
+          <w:color w:val="FF0000"/>
+        </w:rPr>
+        <w:t xml:space="preserve">use (or </w:t>
+      </w:r>
+      <w:r>
+        <w:rPr>
+          <w:rFonts w:ascii="Arial" w:eastAsia="Times New Roman" w:hAnsi="Arial" w:cs="Arial"/>
+          <w:color w:val="FF0000"/>
+        </w:rPr>
+        <w:t>abuse</w:t>
+      </w:r>
+      <w:r>
+        <w:rPr>
+          <w:rFonts w:ascii="Arial" w:eastAsia="Times New Roman" w:hAnsi="Arial" w:cs="Arial"/>
+          <w:color w:val="FF0000"/>
+        </w:rPr>
+        <w:t>)</w:t>
+      </w:r>
+      <w:r>
+        <w:rPr>
+          <w:rFonts w:ascii="Arial" w:eastAsia="Times New Roman" w:hAnsi="Arial" w:cs="Arial"/>
+          <w:color w:val="FF0000"/>
+        </w:rPr>
+        <w:t xml:space="preserve"> of the metaphor could spread it too thin making the metaphor lose its communication power.</w:t>
+      </w:r>
+      <w:r>
+        <w:rPr>
+          <w:rFonts w:ascii="Arial" w:eastAsia="Times New Roman" w:hAnsi="Arial" w:cs="Arial"/>
+          <w:color w:val="FF0000"/>
+        </w:rPr>
+        <w:t xml:space="preserve"> More recently,</w:t>
+      </w:r>
+      <w:r>
+        <w:rPr>
+          <w:rFonts w:ascii="Arial" w:eastAsia="Times New Roman" w:hAnsi="Arial" w:cs="Arial"/>
+          <w:color w:val="FF0000"/>
+        </w:rPr>
+        <w:t xml:space="preserve"> N. </w:t>
+      </w:r>
+      <w:proofErr w:type="spellStart"/>
+      <w:r>
+        <w:rPr>
+          <w:rFonts w:ascii="Arial" w:eastAsia="Times New Roman" w:hAnsi="Arial" w:cs="Arial"/>
+          <w:color w:val="FF0000"/>
+        </w:rPr>
+        <w:t>Alves</w:t>
+      </w:r>
+      <w:proofErr w:type="spellEnd"/>
+      <w:r>
+        <w:rPr>
+          <w:rFonts w:ascii="Arial" w:eastAsia="Times New Roman" w:hAnsi="Arial" w:cs="Arial"/>
+          <w:color w:val="FF0000"/>
+        </w:rPr>
+        <w:t xml:space="preserve"> et al. </w:t>
+      </w:r>
+      <w:r>
+        <w:rPr>
+          <w:rFonts w:ascii="Arial" w:eastAsia="Times New Roman" w:hAnsi="Arial" w:cs="Arial"/>
+          <w:color w:val="FF0000"/>
+        </w:rPr>
+        <w:t>in their paper, “</w:t>
+      </w:r>
+      <w:r>
+        <w:rPr>
+          <w:rFonts w:ascii="Arial" w:eastAsia="Times New Roman" w:hAnsi="Arial" w:cs="Arial"/>
+          <w:color w:val="FF0000"/>
+        </w:rPr>
+        <w:t>Identification and management of technical debt: A systematic mapping study</w:t>
+      </w:r>
+      <w:r>
+        <w:rPr>
+          <w:rFonts w:ascii="Arial" w:eastAsia="Times New Roman" w:hAnsi="Arial" w:cs="Arial"/>
+          <w:color w:val="FF0000"/>
+        </w:rPr>
+        <w:t>”</w:t>
+      </w:r>
+      <w:r>
+        <w:rPr>
+          <w:rFonts w:ascii="Arial" w:eastAsia="Times New Roman" w:hAnsi="Arial" w:cs="Arial"/>
+          <w:color w:val="FF0000"/>
         </w:rPr>
         <w:t xml:space="preserve"> </w:t>
       </w:r>
       <w:r>
         <w:rPr>
           <w:rFonts w:ascii="Arial" w:eastAsia="Times New Roman" w:hAnsi="Arial" w:cs="Arial"/>
-          <w:color w:val="000000"/>
-        </w:rPr>
-        <w:t>(</w:t>
-      </w:r>
-      <w:r>
-        <w:rPr>
-          <w:rFonts w:ascii="Arial" w:eastAsia="Times New Roman" w:hAnsi="Arial" w:cs="Arial"/>
-          <w:color w:val="000000"/>
-          <w:highlight w:val="green"/>
-        </w:rPr>
-        <w:t>R1-11</w:t>
-      </w:r>
-      <w:r>
-        <w:rPr>
-          <w:rFonts w:ascii="Arial" w:eastAsia="Times New Roman" w:hAnsi="Arial" w:cs="Arial"/>
-          <w:color w:val="000000"/>
-        </w:rPr>
-        <w:t>)</w:t>
-      </w:r>
-      <w:r>
-        <w:rPr>
-          <w:rFonts w:ascii="Arial" w:eastAsia="Times New Roman" w:hAnsi="Arial" w:cs="Arial"/>
-          <w:color w:val="000000"/>
-        </w:rPr>
-        <w:t> </w:t>
-      </w:r>
-      <w:r>
-        <w:rPr>
-          <w:rFonts w:ascii="Arial" w:eastAsia="Times New Roman" w:hAnsi="Arial" w:cs="Arial"/>
-          <w:color w:val="000000"/>
-        </w:rPr>
-        <w:t xml:space="preserve">If I look at the keywords from RQ2 I am really not sure how you classified requirements debt. The fact that you </w:t>
+          <w:color w:val="FF0000"/>
+        </w:rPr>
+        <w:t xml:space="preserve">defined requirement debt as: </w:t>
+      </w:r>
+    </w:p>
+    <w:p>
+      <w:pPr>
+        <w:rPr>
+          <w:rFonts w:ascii="Arial" w:eastAsia="Times New Roman" w:hAnsi="Arial" w:cs="Arial"/>
+          <w:color w:val="FF0000"/>
+        </w:rPr>
+      </w:pPr>
+    </w:p>
+    <w:p>
+      <w:pPr>
+        <w:ind w:left="720"/>
+        <w:rPr>
+          <w:rFonts w:ascii="Arial" w:eastAsia="Times New Roman" w:hAnsi="Arial" w:cs="Arial"/>
+          <w:color w:val="FF0000"/>
+        </w:rPr>
+      </w:pPr>
+      <w:r>
+        <w:rPr>
+          <w:rFonts w:ascii="Arial" w:eastAsia="Times New Roman" w:hAnsi="Arial" w:cs="Arial"/>
+          <w:color w:val="FF0000"/>
+        </w:rPr>
+        <w:t>“</w:t>
+      </w:r>
+      <w:r>
+        <w:rPr>
+          <w:rFonts w:ascii="Arial" w:eastAsia="Times New Roman" w:hAnsi="Arial" w:cs="Arial"/>
+          <w:color w:val="FF0000"/>
+        </w:rPr>
+        <w:t>Requirements debt: Refers to trade-offs made with respect to what requirements the development team needs to implement or how to implement them. Some examples of this type of debt are: requirements that are only partially implemented, requirements that are implemented but not for all cases, requirements that are implemented but in a way that doesn't fully satisfy all the non-functional requirements (e.g. security, performance, etc.)</w:t>
+      </w:r>
+      <w:r>
+        <w:rPr>
+          <w:rFonts w:ascii="Arial" w:eastAsia="Times New Roman" w:hAnsi="Arial" w:cs="Arial"/>
+          <w:color w:val="FF0000"/>
+        </w:rPr>
+        <w:t>”</w:t>
+      </w:r>
+      <w:r>
+        <w:rPr>
+          <w:rFonts w:ascii="Arial" w:eastAsia="Times New Roman" w:hAnsi="Arial" w:cs="Arial"/>
+          <w:color w:val="FF0000"/>
+        </w:rPr>
+        <w:t xml:space="preserve"> </w:t>
+      </w:r>
+      <w:r>
+        <w:rPr>
+          <w:rFonts w:ascii="Arial" w:eastAsia="Times New Roman" w:hAnsi="Arial" w:cs="Arial"/>
+          <w:color w:val="FF0000"/>
+        </w:rPr>
+        <w:t xml:space="preserve"> </w:t>
+      </w:r>
+    </w:p>
+    <w:p>
+      <w:pPr>
+        <w:rPr>
+          <w:rFonts w:ascii="Arial" w:eastAsia="Times New Roman" w:hAnsi="Arial" w:cs="Arial"/>
+          <w:color w:val="FF0000"/>
+        </w:rPr>
+      </w:pPr>
+    </w:p>
+    <w:p>
+      <w:pPr>
+        <w:rPr>
+          <w:rFonts w:ascii="Arial" w:eastAsia="Times New Roman" w:hAnsi="Arial" w:cs="Arial"/>
+          <w:color w:val="FF0000"/>
+        </w:rPr>
+      </w:pPr>
+      <w:r>
+        <w:rPr>
+          <w:rFonts w:ascii="Arial" w:eastAsia="Times New Roman" w:hAnsi="Arial" w:cs="Arial"/>
+          <w:color w:val="FF0000"/>
+        </w:rPr>
+        <w:t xml:space="preserve">We believe that our definition of requirement debt is not in disagreement with the literature. </w:t>
+      </w:r>
+      <w:r>
+        <w:rPr>
+          <w:rFonts w:ascii="Arial" w:eastAsia="Times New Roman" w:hAnsi="Arial" w:cs="Arial"/>
+          <w:color w:val="FF0000"/>
+        </w:rPr>
+        <w:t xml:space="preserve"> That said, we agree with the reviewer that our original text may lead the reader to conclude that requirement debt is related to requirements not yet implemented</w:t>
+      </w:r>
+      <w:r>
+        <w:rPr>
+          <w:rFonts w:ascii="Arial" w:eastAsia="Times New Roman" w:hAnsi="Arial" w:cs="Arial"/>
+          <w:color w:val="FF0000"/>
+        </w:rPr>
+        <w:t xml:space="preserve"> in code</w:t>
+      </w:r>
+      <w:r>
+        <w:rPr>
+          <w:rFonts w:ascii="Arial" w:eastAsia="Times New Roman" w:hAnsi="Arial" w:cs="Arial"/>
+          <w:color w:val="FF0000"/>
+        </w:rPr>
+        <w:t xml:space="preserve"> instead of </w:t>
+      </w:r>
+      <w:r>
+        <w:rPr>
+          <w:rFonts w:ascii="Arial" w:eastAsia="Times New Roman" w:hAnsi="Arial" w:cs="Arial"/>
+          <w:i/>
+          <w:color w:val="FF0000"/>
+        </w:rPr>
+        <w:t>partially</w:t>
+      </w:r>
+      <w:r>
+        <w:rPr>
+          <w:rFonts w:ascii="Arial" w:eastAsia="Times New Roman" w:hAnsi="Arial" w:cs="Arial"/>
+          <w:color w:val="FF0000"/>
+        </w:rPr>
+        <w:t xml:space="preserve"> </w:t>
+      </w:r>
+      <w:r>
+        <w:rPr>
+          <w:rFonts w:ascii="Arial" w:eastAsia="Times New Roman" w:hAnsi="Arial" w:cs="Arial"/>
+          <w:color w:val="FF0000"/>
+        </w:rPr>
+        <w:t>implemented requirements.</w:t>
+      </w:r>
+      <w:r>
+        <w:rPr>
+          <w:rFonts w:ascii="Arial" w:eastAsia="Times New Roman" w:hAnsi="Arial" w:cs="Arial"/>
+          <w:color w:val="FF0000"/>
+        </w:rPr>
+        <w:t xml:space="preserve"> To address this problem we </w:t>
+      </w:r>
+      <w:r>
+        <w:rPr>
+          <w:rFonts w:ascii="Arial" w:eastAsia="Times New Roman" w:hAnsi="Arial" w:cs="Arial"/>
+          <w:color w:val="FF0000"/>
+        </w:rPr>
+        <w:t>clarified some of the wording around wh</w:t>
+      </w:r>
+      <w:r>
+        <w:rPr>
+          <w:rFonts w:ascii="Arial" w:eastAsia="Times New Roman" w:hAnsi="Arial" w:cs="Arial"/>
+          <w:color w:val="FF0000"/>
+        </w:rPr>
+        <w:t>at constitutes requirement debt in</w:t>
+      </w:r>
+      <w:r>
+        <w:rPr>
+          <w:rFonts w:ascii="Arial" w:eastAsia="Times New Roman" w:hAnsi="Arial" w:cs="Arial"/>
+          <w:color w:val="FF0000"/>
+        </w:rPr>
+        <w:t xml:space="preserve"> the following text on </w:t>
+      </w:r>
+      <w:r>
+        <w:rPr>
+          <w:rFonts w:ascii="Arial" w:eastAsia="Times New Roman" w:hAnsi="Arial" w:cs="Arial"/>
+          <w:color w:val="1F4E79" w:themeColor="accent1" w:themeShade="80"/>
+        </w:rPr>
+        <w:t>RQ2</w:t>
+      </w:r>
+      <w:r>
+        <w:rPr>
+          <w:rFonts w:ascii="Arial" w:eastAsia="Times New Roman" w:hAnsi="Arial" w:cs="Arial"/>
+          <w:color w:val="FF0000"/>
+        </w:rPr>
+        <w:t xml:space="preserve">, paragraph </w:t>
+      </w:r>
+      <w:r>
+        <w:rPr>
+          <w:rFonts w:ascii="Arial" w:eastAsia="Times New Roman" w:hAnsi="Arial" w:cs="Arial"/>
+          <w:color w:val="1F4E79" w:themeColor="accent1" w:themeShade="80"/>
+        </w:rPr>
+        <w:t>7</w:t>
+      </w:r>
+      <w:r>
+        <w:rPr>
+          <w:rFonts w:ascii="Arial" w:eastAsia="Times New Roman" w:hAnsi="Arial" w:cs="Arial"/>
+          <w:color w:val="FF0000"/>
+        </w:rPr>
+        <w:t>.</w:t>
+      </w:r>
+    </w:p>
+    <w:p>
+      <w:pPr>
+        <w:rPr>
+          <w:rFonts w:ascii="Arial" w:eastAsia="Times New Roman" w:hAnsi="Arial" w:cs="Arial"/>
+          <w:color w:val="FF0000"/>
+        </w:rPr>
+      </w:pPr>
+    </w:p>
+    <w:p>
+      <w:pPr>
+        <w:rPr>
+          <w:rFonts w:ascii="Arial" w:eastAsia="Times New Roman" w:hAnsi="Arial" w:cs="Arial"/>
+          <w:color w:val="FF0000"/>
+        </w:rPr>
+      </w:pPr>
+      <w:r>
+        <w:rPr>
+          <w:rFonts w:ascii="Arial" w:eastAsia="Times New Roman" w:hAnsi="Arial" w:cs="Arial"/>
+          <w:color w:val="FF0000"/>
+        </w:rPr>
+        <w:t>“</w:t>
+      </w:r>
+      <w:r>
+        <w:rPr>
+          <w:rFonts w:ascii="Arial" w:eastAsia="Times New Roman" w:hAnsi="Arial" w:cs="Arial"/>
+          <w:color w:val="FF0000"/>
+        </w:rPr>
+        <w:t xml:space="preserve">For requirement </w:t>
+      </w:r>
+      <w:r>
+        <w:rPr>
+          <w:rFonts w:ascii="Arial" w:eastAsia="Times New Roman" w:hAnsi="Arial" w:cs="Arial"/>
+          <w:color w:val="FF0000"/>
+        </w:rPr>
+        <w:t>self-admitted technical debt</w:t>
+      </w:r>
+      <w:r>
+        <w:rPr>
+          <w:rFonts w:ascii="Arial" w:eastAsia="Times New Roman" w:hAnsi="Arial" w:cs="Arial"/>
+          <w:color w:val="FF0000"/>
+        </w:rPr>
+        <w:t xml:space="preserve">, the top ranked features, i.e., </w:t>
+      </w:r>
+      <w:proofErr w:type="spellStart"/>
+      <w:r>
+        <w:rPr>
+          <w:rFonts w:ascii="Arial" w:eastAsia="Times New Roman" w:hAnsi="Arial" w:cs="Arial"/>
+          <w:color w:val="FF0000"/>
+        </w:rPr>
+        <w:t>todo</w:t>
+      </w:r>
+      <w:proofErr w:type="spellEnd"/>
+      <w:r>
+        <w:rPr>
+          <w:rFonts w:ascii="Arial" w:eastAsia="Times New Roman" w:hAnsi="Arial" w:cs="Arial"/>
+          <w:color w:val="FF0000"/>
+        </w:rPr>
+        <w:t xml:space="preserve">, needed, </w:t>
+      </w:r>
+      <w:proofErr w:type="gramStart"/>
+      <w:r>
+        <w:rPr>
+          <w:rFonts w:ascii="Arial" w:eastAsia="Times New Roman" w:hAnsi="Arial" w:cs="Arial"/>
+          <w:color w:val="FF0000"/>
+        </w:rPr>
+        <w:t xml:space="preserve">implementation, and </w:t>
+      </w:r>
+      <w:proofErr w:type="spellStart"/>
+      <w:r>
+        <w:rPr>
+          <w:rFonts w:ascii="Arial" w:eastAsia="Times New Roman" w:hAnsi="Arial" w:cs="Arial"/>
+          <w:color w:val="FF0000"/>
+        </w:rPr>
+        <w:t>fixme</w:t>
+      </w:r>
+      <w:proofErr w:type="spellEnd"/>
+      <w:r>
+        <w:rPr>
+          <w:rFonts w:ascii="Arial" w:eastAsia="Times New Roman" w:hAnsi="Arial" w:cs="Arial"/>
+          <w:color w:val="FF0000"/>
+        </w:rPr>
+        <w:t>, indicate</w:t>
+      </w:r>
+      <w:proofErr w:type="gramEnd"/>
+      <w:r>
+        <w:rPr>
+          <w:rFonts w:ascii="Arial" w:eastAsia="Times New Roman" w:hAnsi="Arial" w:cs="Arial"/>
+          <w:color w:val="FF0000"/>
+        </w:rPr>
+        <w:t xml:space="preserve"> the need to complete requirements in the future that are </w:t>
+      </w:r>
+      <w:r>
+        <w:rPr>
+          <w:rFonts w:ascii="Arial" w:eastAsia="Times New Roman" w:hAnsi="Arial" w:cs="Arial"/>
+          <w:color w:val="FF0000"/>
+        </w:rPr>
+        <w:t>currently partially completed</w:t>
+      </w:r>
+      <w:r>
+        <w:rPr>
+          <w:rFonts w:ascii="Arial" w:eastAsia="Times New Roman" w:hAnsi="Arial" w:cs="Arial"/>
+          <w:color w:val="FF0000"/>
+        </w:rPr>
+        <w:t xml:space="preserve">. This comment from JRuby is an example: </w:t>
+      </w:r>
+      <w:r>
+        <w:rPr>
+          <w:rFonts w:ascii="Arial" w:eastAsia="Times New Roman" w:hAnsi="Arial" w:cs="Arial"/>
+          <w:color w:val="FF0000"/>
+        </w:rPr>
+        <w:t>“</w:t>
+      </w:r>
+      <w:r>
+        <w:rPr>
+          <w:rFonts w:ascii="Arial" w:eastAsia="Times New Roman" w:hAnsi="Arial" w:cs="Arial"/>
+          <w:color w:val="FF0000"/>
+        </w:rPr>
+        <w:t>TODO:</w:t>
+      </w:r>
+      <w:r>
+        <w:rPr>
+          <w:rFonts w:ascii="Arial" w:eastAsia="Times New Roman" w:hAnsi="Arial" w:cs="Arial"/>
+          <w:color w:val="FF0000"/>
+        </w:rPr>
+        <w:t xml:space="preserve"> implement, won't do this now''</w:t>
+      </w:r>
+      <w:r>
+        <w:rPr>
+          <w:rFonts w:ascii="Arial" w:eastAsia="Times New Roman" w:hAnsi="Arial" w:cs="Arial"/>
+          <w:color w:val="FF0000"/>
+        </w:rPr>
+        <w:t xml:space="preserve">. </w:t>
       </w:r>
       <w:commentRangeStart w:id="15"/>
       <w:r>
         <w:rPr>
           <w:rFonts w:ascii="Arial" w:eastAsia="Times New Roman" w:hAnsi="Arial" w:cs="Arial"/>
-          <w:color w:val="000000"/>
-        </w:rPr>
-        <w:t>have the same keyword appearing in both design and requirements debt indicates you may not have a clear distinction</w:t>
+          <w:color w:val="FF0000"/>
+        </w:rPr>
+        <w:t>Other lower ranked textual features such as xxx, ends</w:t>
+      </w:r>
+      <w:proofErr w:type="gramStart"/>
+      <w:r>
+        <w:rPr>
+          <w:rFonts w:ascii="Arial" w:eastAsia="Times New Roman" w:hAnsi="Arial" w:cs="Arial"/>
+          <w:color w:val="FF0000"/>
+        </w:rPr>
+        <w:t>?,</w:t>
+      </w:r>
+      <w:proofErr w:type="gramEnd"/>
+      <w:r>
+        <w:rPr>
+          <w:rFonts w:ascii="Arial" w:eastAsia="Times New Roman" w:hAnsi="Arial" w:cs="Arial"/>
+          <w:color w:val="FF0000"/>
+        </w:rPr>
+        <w:t xml:space="preserve"> convention, configurable, apparently and fudging, indicate potential </w:t>
+      </w:r>
+      <w:r>
+        <w:rPr>
+          <w:rFonts w:ascii="Arial" w:eastAsia="Times New Roman" w:hAnsi="Arial" w:cs="Arial"/>
+          <w:color w:val="FF0000"/>
+        </w:rPr>
+        <w:t>incomplete</w:t>
+      </w:r>
+      <w:r>
+        <w:rPr>
+          <w:rFonts w:ascii="Arial" w:eastAsia="Times New Roman" w:hAnsi="Arial" w:cs="Arial"/>
+          <w:color w:val="FF0000"/>
+        </w:rPr>
+        <w:t xml:space="preserve"> requirements that would make the code more configurable and/or generic.</w:t>
       </w:r>
       <w:commentRangeEnd w:id="15"/>
       <w:r>
@@ -7324,635 +7953,6 @@
           <w:rStyle w:val="CommentReference"/>
         </w:rPr>
         <w:commentReference w:id="15"/>
-      </w:r>
-      <w:r>
-        <w:rPr>
-          <w:rFonts w:ascii="Arial" w:eastAsia="Times New Roman" w:hAnsi="Arial" w:cs="Arial"/>
-          <w:color w:val="000000"/>
-        </w:rPr>
-        <w:t xml:space="preserve">. To make matters worse, what you seem to hint is that requirements debt concerns requirements not yet implemented in code. This is in contrast to the orthodox perception on technical debt (see P. </w:t>
-      </w:r>
-      <w:proofErr w:type="spellStart"/>
-      <w:r>
-        <w:rPr>
-          <w:rFonts w:ascii="Arial" w:eastAsia="Times New Roman" w:hAnsi="Arial" w:cs="Arial"/>
-          <w:color w:val="000000"/>
-        </w:rPr>
-        <w:t>Kruchten</w:t>
-      </w:r>
-      <w:proofErr w:type="spellEnd"/>
-      <w:r>
-        <w:rPr>
-          <w:rFonts w:ascii="Arial" w:eastAsia="Times New Roman" w:hAnsi="Arial" w:cs="Arial"/>
-          <w:color w:val="000000"/>
-        </w:rPr>
-        <w:t xml:space="preserve"> et al. Technical Debt: From Metaphor to Theory and Practice)</w:t>
-      </w:r>
-    </w:p>
-    <w:p>
-      <w:pPr>
-        <w:rPr>
-          <w:rFonts w:ascii="Arial" w:eastAsia="Times New Roman" w:hAnsi="Arial" w:cs="Arial"/>
-          <w:color w:val="FF0000"/>
-        </w:rPr>
-      </w:pPr>
-    </w:p>
-    <w:p>
-      <w:pPr>
-        <w:rPr>
-          <w:rFonts w:ascii="Arial" w:eastAsia="Times New Roman" w:hAnsi="Arial" w:cs="Arial"/>
-          <w:color w:val="FF0000"/>
-        </w:rPr>
-      </w:pPr>
-      <w:r>
-        <w:rPr>
-          <w:rFonts w:ascii="Arial" w:eastAsia="Times New Roman" w:hAnsi="Arial" w:cs="Arial"/>
-          <w:color w:val="FF0000"/>
-        </w:rPr>
-        <w:t>Thank you for the comment. We believe that the reviewer comment is related to the missing explanation about what we considered as design and requirement self-admitted technical d</w:t>
-      </w:r>
-      <w:r>
-        <w:rPr>
-          <w:rFonts w:ascii="Arial" w:eastAsia="Times New Roman" w:hAnsi="Arial" w:cs="Arial"/>
-          <w:color w:val="FF0000"/>
-        </w:rPr>
-        <w:t xml:space="preserve">ebt. We hope that this issue is addressed through the previous comments, </w:t>
-      </w:r>
-      <w:r>
-        <w:rPr>
-          <w:rFonts w:ascii="Arial" w:eastAsia="Times New Roman" w:hAnsi="Arial" w:cs="Arial"/>
-          <w:color w:val="1F4E79" w:themeColor="accent1" w:themeShade="80"/>
-        </w:rPr>
-        <w:t>R</w:t>
-      </w:r>
-      <w:r>
-        <w:rPr>
-          <w:rFonts w:ascii="Arial" w:eastAsia="Times New Roman" w:hAnsi="Arial" w:cs="Arial"/>
-          <w:color w:val="1F4E79" w:themeColor="accent1" w:themeShade="80"/>
-        </w:rPr>
-        <w:t>1</w:t>
-      </w:r>
-      <w:r>
-        <w:rPr>
-          <w:rFonts w:ascii="Arial" w:eastAsia="Times New Roman" w:hAnsi="Arial" w:cs="Arial"/>
-          <w:color w:val="1F4E79" w:themeColor="accent1" w:themeShade="80"/>
-        </w:rPr>
-        <w:t>-10</w:t>
-      </w:r>
-      <w:r>
-        <w:rPr>
-          <w:rFonts w:ascii="Arial" w:eastAsia="Times New Roman" w:hAnsi="Arial" w:cs="Arial"/>
-          <w:color w:val="FF0000"/>
-        </w:rPr>
-        <w:t>.</w:t>
-      </w:r>
-    </w:p>
-    <w:p>
-      <w:pPr>
-        <w:rPr>
-          <w:rFonts w:ascii="Arial" w:eastAsia="Times New Roman" w:hAnsi="Arial" w:cs="Arial"/>
-          <w:color w:val="FF0000"/>
-        </w:rPr>
-      </w:pPr>
-    </w:p>
-    <w:p>
-      <w:pPr>
-        <w:rPr>
-          <w:rFonts w:ascii="Arial" w:eastAsia="Times New Roman" w:hAnsi="Arial" w:cs="Arial"/>
-          <w:color w:val="FF0000"/>
-        </w:rPr>
-      </w:pPr>
-      <w:r>
-        <w:rPr>
-          <w:rFonts w:ascii="Arial" w:eastAsia="Times New Roman" w:hAnsi="Arial" w:cs="Arial"/>
-          <w:color w:val="FF0000"/>
-        </w:rPr>
-        <w:t>I</w:t>
-      </w:r>
-      <w:r>
-        <w:rPr>
-          <w:rFonts w:ascii="Arial" w:eastAsia="Times New Roman" w:hAnsi="Arial" w:cs="Arial"/>
-          <w:color w:val="FF0000"/>
-        </w:rPr>
-        <w:t xml:space="preserve">n </w:t>
-      </w:r>
-      <w:r>
-        <w:rPr>
-          <w:rFonts w:ascii="Arial" w:eastAsia="Times New Roman" w:hAnsi="Arial" w:cs="Arial"/>
-          <w:color w:val="FF0000"/>
-        </w:rPr>
-        <w:t xml:space="preserve">P. </w:t>
-      </w:r>
-      <w:proofErr w:type="spellStart"/>
-      <w:r>
-        <w:rPr>
-          <w:rFonts w:ascii="Arial" w:eastAsia="Times New Roman" w:hAnsi="Arial" w:cs="Arial"/>
-          <w:color w:val="FF0000"/>
-        </w:rPr>
-        <w:t>Kruchten</w:t>
-      </w:r>
-      <w:proofErr w:type="spellEnd"/>
-      <w:r>
-        <w:rPr>
-          <w:rFonts w:ascii="Arial" w:eastAsia="Times New Roman" w:hAnsi="Arial" w:cs="Arial"/>
-          <w:color w:val="FF0000"/>
-        </w:rPr>
-        <w:t xml:space="preserve"> et al. Technical Debt: From Metaphor to Theory and Practice</w:t>
-      </w:r>
-      <w:r>
-        <w:rPr>
-          <w:rFonts w:ascii="Arial" w:eastAsia="Times New Roman" w:hAnsi="Arial" w:cs="Arial"/>
-          <w:color w:val="FF0000"/>
-        </w:rPr>
-        <w:t xml:space="preserve">, the authors explain how the technical debt metaphor </w:t>
-      </w:r>
-      <w:r>
-        <w:rPr>
-          <w:rFonts w:ascii="Arial" w:eastAsia="Times New Roman" w:hAnsi="Arial" w:cs="Arial"/>
-          <w:color w:val="FF0000"/>
-        </w:rPr>
-        <w:t>is getting traction over the years and how multiple authors have been using the metaphor to communicate “</w:t>
-      </w:r>
-      <w:r>
-        <w:rPr>
-          <w:rFonts w:ascii="Arial" w:eastAsia="Times New Roman" w:hAnsi="Arial" w:cs="Arial"/>
-          <w:color w:val="FF0000"/>
-        </w:rPr>
-        <w:t>not quite right code</w:t>
-      </w:r>
-      <w:r>
-        <w:rPr>
-          <w:rFonts w:ascii="Arial" w:eastAsia="Times New Roman" w:hAnsi="Arial" w:cs="Arial"/>
-          <w:color w:val="FF0000"/>
-        </w:rPr>
-        <w:t>”. The authors expres</w:t>
-      </w:r>
-      <w:r>
-        <w:rPr>
-          <w:rFonts w:ascii="Arial" w:eastAsia="Times New Roman" w:hAnsi="Arial" w:cs="Arial"/>
-          <w:color w:val="FF0000"/>
-        </w:rPr>
-        <w:t>s their concern</w:t>
-      </w:r>
-      <w:r>
-        <w:rPr>
-          <w:rFonts w:ascii="Arial" w:eastAsia="Times New Roman" w:hAnsi="Arial" w:cs="Arial"/>
-          <w:color w:val="FF0000"/>
-        </w:rPr>
-        <w:t xml:space="preserve"> about</w:t>
-      </w:r>
-      <w:r>
-        <w:rPr>
-          <w:rFonts w:ascii="Arial" w:eastAsia="Times New Roman" w:hAnsi="Arial" w:cs="Arial"/>
-          <w:color w:val="FF0000"/>
-        </w:rPr>
-        <w:t xml:space="preserve"> how the </w:t>
-      </w:r>
-      <w:r>
-        <w:rPr>
-          <w:rFonts w:ascii="Arial" w:eastAsia="Times New Roman" w:hAnsi="Arial" w:cs="Arial"/>
-          <w:color w:val="FF0000"/>
-        </w:rPr>
-        <w:t xml:space="preserve">use (or </w:t>
-      </w:r>
-      <w:r>
-        <w:rPr>
-          <w:rFonts w:ascii="Arial" w:eastAsia="Times New Roman" w:hAnsi="Arial" w:cs="Arial"/>
-          <w:color w:val="FF0000"/>
-        </w:rPr>
-        <w:t>abuse</w:t>
-      </w:r>
-      <w:r>
-        <w:rPr>
-          <w:rFonts w:ascii="Arial" w:eastAsia="Times New Roman" w:hAnsi="Arial" w:cs="Arial"/>
-          <w:color w:val="FF0000"/>
-        </w:rPr>
-        <w:t>)</w:t>
-      </w:r>
-      <w:r>
-        <w:rPr>
-          <w:rFonts w:ascii="Arial" w:eastAsia="Times New Roman" w:hAnsi="Arial" w:cs="Arial"/>
-          <w:color w:val="FF0000"/>
-        </w:rPr>
-        <w:t xml:space="preserve"> of the metaphor could spread it too thin making the metaphor lose its communication power.</w:t>
-      </w:r>
-      <w:r>
-        <w:rPr>
-          <w:rFonts w:ascii="Arial" w:eastAsia="Times New Roman" w:hAnsi="Arial" w:cs="Arial"/>
-          <w:color w:val="FF0000"/>
-        </w:rPr>
-        <w:t xml:space="preserve"> More recently,</w:t>
-      </w:r>
-      <w:r>
-        <w:rPr>
-          <w:rFonts w:ascii="Arial" w:eastAsia="Times New Roman" w:hAnsi="Arial" w:cs="Arial"/>
-          <w:color w:val="FF0000"/>
-        </w:rPr>
-        <w:t xml:space="preserve"> N. </w:t>
-      </w:r>
-      <w:proofErr w:type="spellStart"/>
-      <w:r>
-        <w:rPr>
-          <w:rFonts w:ascii="Arial" w:eastAsia="Times New Roman" w:hAnsi="Arial" w:cs="Arial"/>
-          <w:color w:val="FF0000"/>
-        </w:rPr>
-        <w:t>Alves</w:t>
-      </w:r>
-      <w:proofErr w:type="spellEnd"/>
-      <w:r>
-        <w:rPr>
-          <w:rFonts w:ascii="Arial" w:eastAsia="Times New Roman" w:hAnsi="Arial" w:cs="Arial"/>
-          <w:color w:val="FF0000"/>
-        </w:rPr>
-        <w:t xml:space="preserve"> et al. </w:t>
-      </w:r>
-      <w:r>
-        <w:rPr>
-          <w:rFonts w:ascii="Arial" w:eastAsia="Times New Roman" w:hAnsi="Arial" w:cs="Arial"/>
-          <w:color w:val="FF0000"/>
-        </w:rPr>
-        <w:t>in their paper, “</w:t>
-      </w:r>
-      <w:r>
-        <w:rPr>
-          <w:rFonts w:ascii="Arial" w:eastAsia="Times New Roman" w:hAnsi="Arial" w:cs="Arial"/>
-          <w:color w:val="FF0000"/>
-        </w:rPr>
-        <w:t>Identification and management of technical debt: A systematic mapping study</w:t>
-      </w:r>
-      <w:r>
-        <w:rPr>
-          <w:rFonts w:ascii="Arial" w:eastAsia="Times New Roman" w:hAnsi="Arial" w:cs="Arial"/>
-          <w:color w:val="FF0000"/>
-        </w:rPr>
-        <w:t>”</w:t>
-      </w:r>
-      <w:r>
-        <w:rPr>
-          <w:rFonts w:ascii="Arial" w:eastAsia="Times New Roman" w:hAnsi="Arial" w:cs="Arial"/>
-          <w:color w:val="FF0000"/>
-        </w:rPr>
-        <w:t xml:space="preserve"> </w:t>
-      </w:r>
-      <w:r>
-        <w:rPr>
-          <w:rFonts w:ascii="Arial" w:eastAsia="Times New Roman" w:hAnsi="Arial" w:cs="Arial"/>
-          <w:color w:val="FF0000"/>
-        </w:rPr>
-        <w:t xml:space="preserve">defined requirement debt as: </w:t>
-      </w:r>
-    </w:p>
-    <w:p>
-      <w:pPr>
-        <w:rPr>
-          <w:rFonts w:ascii="Arial" w:eastAsia="Times New Roman" w:hAnsi="Arial" w:cs="Arial"/>
-          <w:color w:val="FF0000"/>
-        </w:rPr>
-      </w:pPr>
-    </w:p>
-    <w:p>
-      <w:pPr>
-        <w:ind w:left="720"/>
-        <w:rPr>
-          <w:rFonts w:ascii="Arial" w:eastAsia="Times New Roman" w:hAnsi="Arial" w:cs="Arial"/>
-          <w:color w:val="FF0000"/>
-        </w:rPr>
-      </w:pPr>
-      <w:r>
-        <w:rPr>
-          <w:rFonts w:ascii="Arial" w:eastAsia="Times New Roman" w:hAnsi="Arial" w:cs="Arial"/>
-          <w:color w:val="FF0000"/>
-        </w:rPr>
-        <w:t>“</w:t>
-      </w:r>
-      <w:r>
-        <w:rPr>
-          <w:rFonts w:ascii="Arial" w:eastAsia="Times New Roman" w:hAnsi="Arial" w:cs="Arial"/>
-          <w:color w:val="FF0000"/>
-        </w:rPr>
-        <w:t>Requirements debt: Refers to trade-offs made with respect to what requirements the development team needs to implement or how to implement them. Some examples of this type of debt are: requirements that are only partially implemented, requirements that are implemented but not for all cases, requirements that are implemented but in a way that doesn't fully satisfy all the non-functional requirements (e.g. security, performance, etc.)</w:t>
-      </w:r>
-      <w:r>
-        <w:rPr>
-          <w:rFonts w:ascii="Arial" w:eastAsia="Times New Roman" w:hAnsi="Arial" w:cs="Arial"/>
-          <w:color w:val="FF0000"/>
-        </w:rPr>
-        <w:t>”</w:t>
-      </w:r>
-      <w:r>
-        <w:rPr>
-          <w:rFonts w:ascii="Arial" w:eastAsia="Times New Roman" w:hAnsi="Arial" w:cs="Arial"/>
-          <w:color w:val="FF0000"/>
-        </w:rPr>
-        <w:t xml:space="preserve"> </w:t>
-      </w:r>
-      <w:r>
-        <w:rPr>
-          <w:rFonts w:ascii="Arial" w:eastAsia="Times New Roman" w:hAnsi="Arial" w:cs="Arial"/>
-          <w:color w:val="FF0000"/>
-        </w:rPr>
-        <w:t xml:space="preserve"> </w:t>
-      </w:r>
-    </w:p>
-    <w:p>
-      <w:pPr>
-        <w:rPr>
-          <w:rFonts w:ascii="Arial" w:eastAsia="Times New Roman" w:hAnsi="Arial" w:cs="Arial"/>
-          <w:color w:val="FF0000"/>
-        </w:rPr>
-      </w:pPr>
-    </w:p>
-    <w:p>
-      <w:pPr>
-        <w:rPr>
-          <w:rFonts w:ascii="Arial" w:eastAsia="Times New Roman" w:hAnsi="Arial" w:cs="Arial"/>
-          <w:color w:val="FF0000"/>
-        </w:rPr>
-      </w:pPr>
-      <w:r>
-        <w:rPr>
-          <w:rFonts w:ascii="Arial" w:eastAsia="Times New Roman" w:hAnsi="Arial" w:cs="Arial"/>
-          <w:color w:val="FF0000"/>
-        </w:rPr>
-        <w:t xml:space="preserve">We believe that our definition of requirement debt is not in disagreement with the literature. </w:t>
-      </w:r>
-      <w:r>
-        <w:rPr>
-          <w:rFonts w:ascii="Arial" w:eastAsia="Times New Roman" w:hAnsi="Arial" w:cs="Arial"/>
-          <w:color w:val="FF0000"/>
-        </w:rPr>
-        <w:t xml:space="preserve"> That said, we agree with the reviewer that our original text may lead the reader to conclude that requirement debt is related to requirements not yet implemented</w:t>
-      </w:r>
-      <w:r>
-        <w:rPr>
-          <w:rFonts w:ascii="Arial" w:eastAsia="Times New Roman" w:hAnsi="Arial" w:cs="Arial"/>
-          <w:color w:val="FF0000"/>
-        </w:rPr>
-        <w:t xml:space="preserve"> in code</w:t>
-      </w:r>
-      <w:r>
-        <w:rPr>
-          <w:rFonts w:ascii="Arial" w:eastAsia="Times New Roman" w:hAnsi="Arial" w:cs="Arial"/>
-          <w:color w:val="FF0000"/>
-        </w:rPr>
-        <w:t xml:space="preserve"> instead of </w:t>
-      </w:r>
-      <w:r>
-        <w:rPr>
-          <w:rFonts w:ascii="Arial" w:eastAsia="Times New Roman" w:hAnsi="Arial" w:cs="Arial"/>
-          <w:i/>
-          <w:color w:val="FF0000"/>
-        </w:rPr>
-        <w:t>partially</w:t>
-      </w:r>
-      <w:r>
-        <w:rPr>
-          <w:rFonts w:ascii="Arial" w:eastAsia="Times New Roman" w:hAnsi="Arial" w:cs="Arial"/>
-          <w:color w:val="FF0000"/>
-        </w:rPr>
-        <w:t xml:space="preserve"> </w:t>
-      </w:r>
-      <w:r>
-        <w:rPr>
-          <w:rFonts w:ascii="Arial" w:eastAsia="Times New Roman" w:hAnsi="Arial" w:cs="Arial"/>
-          <w:color w:val="FF0000"/>
-        </w:rPr>
-        <w:t>implemented requirements.</w:t>
-      </w:r>
-      <w:r>
-        <w:rPr>
-          <w:rFonts w:ascii="Arial" w:eastAsia="Times New Roman" w:hAnsi="Arial" w:cs="Arial"/>
-          <w:color w:val="FF0000"/>
-        </w:rPr>
-        <w:t xml:space="preserve"> To address this problem we </w:t>
-      </w:r>
-      <w:r>
-        <w:rPr>
-          <w:rFonts w:ascii="Arial" w:eastAsia="Times New Roman" w:hAnsi="Arial" w:cs="Arial"/>
-          <w:color w:val="FF0000"/>
-        </w:rPr>
-        <w:t>clarified some of the wording around wh</w:t>
-      </w:r>
-      <w:r>
-        <w:rPr>
-          <w:rFonts w:ascii="Arial" w:eastAsia="Times New Roman" w:hAnsi="Arial" w:cs="Arial"/>
-          <w:color w:val="FF0000"/>
-        </w:rPr>
-        <w:t>at constitutes requirement debt in</w:t>
-      </w:r>
-      <w:r>
-        <w:rPr>
-          <w:rFonts w:ascii="Arial" w:eastAsia="Times New Roman" w:hAnsi="Arial" w:cs="Arial"/>
-          <w:color w:val="FF0000"/>
-        </w:rPr>
-        <w:t xml:space="preserve"> the following text on </w:t>
-      </w:r>
-      <w:r>
-        <w:rPr>
-          <w:rFonts w:ascii="Arial" w:eastAsia="Times New Roman" w:hAnsi="Arial" w:cs="Arial"/>
-          <w:color w:val="1F4E79" w:themeColor="accent1" w:themeShade="80"/>
-        </w:rPr>
-        <w:t>RQ2</w:t>
-      </w:r>
-      <w:r>
-        <w:rPr>
-          <w:rFonts w:ascii="Arial" w:eastAsia="Times New Roman" w:hAnsi="Arial" w:cs="Arial"/>
-          <w:color w:val="FF0000"/>
-        </w:rPr>
-        <w:t xml:space="preserve">, paragraph </w:t>
-      </w:r>
-      <w:r>
-        <w:rPr>
-          <w:rFonts w:ascii="Arial" w:eastAsia="Times New Roman" w:hAnsi="Arial" w:cs="Arial"/>
-          <w:color w:val="1F4E79" w:themeColor="accent1" w:themeShade="80"/>
-        </w:rPr>
-        <w:t>7</w:t>
-      </w:r>
-      <w:r>
-        <w:rPr>
-          <w:rFonts w:ascii="Arial" w:eastAsia="Times New Roman" w:hAnsi="Arial" w:cs="Arial"/>
-          <w:color w:val="FF0000"/>
-        </w:rPr>
-        <w:t>.</w:t>
-      </w:r>
-    </w:p>
-    <w:p>
-      <w:pPr>
-        <w:rPr>
-          <w:rFonts w:ascii="Arial" w:eastAsia="Times New Roman" w:hAnsi="Arial" w:cs="Arial"/>
-          <w:color w:val="FF0000"/>
-        </w:rPr>
-      </w:pPr>
-    </w:p>
-    <w:p>
-      <w:pPr>
-        <w:rPr>
-          <w:rFonts w:ascii="Arial" w:eastAsia="Times New Roman" w:hAnsi="Arial" w:cs="Arial"/>
-          <w:color w:val="FF0000"/>
-        </w:rPr>
-      </w:pPr>
-      <w:r>
-        <w:rPr>
-          <w:rFonts w:ascii="Arial" w:eastAsia="Times New Roman" w:hAnsi="Arial" w:cs="Arial"/>
-          <w:color w:val="FF0000"/>
-        </w:rPr>
-        <w:t>“</w:t>
-      </w:r>
-      <w:r>
-        <w:rPr>
-          <w:rFonts w:ascii="Arial" w:eastAsia="Times New Roman" w:hAnsi="Arial" w:cs="Arial"/>
-          <w:color w:val="FF0000"/>
-        </w:rPr>
-        <w:t xml:space="preserve">For requirement </w:t>
-      </w:r>
-      <w:r>
-        <w:rPr>
-          <w:rFonts w:ascii="Arial" w:eastAsia="Times New Roman" w:hAnsi="Arial" w:cs="Arial"/>
-          <w:color w:val="FF0000"/>
-        </w:rPr>
-        <w:t>self-admitted technical debt</w:t>
-      </w:r>
-      <w:r>
-        <w:rPr>
-          <w:rFonts w:ascii="Arial" w:eastAsia="Times New Roman" w:hAnsi="Arial" w:cs="Arial"/>
-          <w:color w:val="FF0000"/>
-        </w:rPr>
-        <w:t xml:space="preserve">, the top ranked features, i.e., </w:t>
-      </w:r>
-      <w:proofErr w:type="spellStart"/>
-      <w:r>
-        <w:rPr>
-          <w:rFonts w:ascii="Arial" w:eastAsia="Times New Roman" w:hAnsi="Arial" w:cs="Arial"/>
-          <w:color w:val="FF0000"/>
-        </w:rPr>
-        <w:t>todo</w:t>
-      </w:r>
-      <w:proofErr w:type="spellEnd"/>
-      <w:r>
-        <w:rPr>
-          <w:rFonts w:ascii="Arial" w:eastAsia="Times New Roman" w:hAnsi="Arial" w:cs="Arial"/>
-          <w:color w:val="FF0000"/>
-        </w:rPr>
-        <w:t xml:space="preserve">, needed, </w:t>
-      </w:r>
-      <w:proofErr w:type="gramStart"/>
-      <w:r>
-        <w:rPr>
-          <w:rFonts w:ascii="Arial" w:eastAsia="Times New Roman" w:hAnsi="Arial" w:cs="Arial"/>
-          <w:color w:val="FF0000"/>
-        </w:rPr>
-        <w:t xml:space="preserve">implementation, and </w:t>
-      </w:r>
-      <w:proofErr w:type="spellStart"/>
-      <w:r>
-        <w:rPr>
-          <w:rFonts w:ascii="Arial" w:eastAsia="Times New Roman" w:hAnsi="Arial" w:cs="Arial"/>
-          <w:color w:val="FF0000"/>
-        </w:rPr>
-        <w:t>fixme</w:t>
-      </w:r>
-      <w:proofErr w:type="spellEnd"/>
-      <w:r>
-        <w:rPr>
-          <w:rFonts w:ascii="Arial" w:eastAsia="Times New Roman" w:hAnsi="Arial" w:cs="Arial"/>
-          <w:color w:val="FF0000"/>
-        </w:rPr>
-        <w:t>, indicate</w:t>
-      </w:r>
-      <w:proofErr w:type="gramEnd"/>
-      <w:r>
-        <w:rPr>
-          <w:rFonts w:ascii="Arial" w:eastAsia="Times New Roman" w:hAnsi="Arial" w:cs="Arial"/>
-          <w:color w:val="FF0000"/>
-        </w:rPr>
-        <w:t xml:space="preserve"> the need to complete requirements in the future that are </w:t>
-      </w:r>
-      <w:r>
-        <w:rPr>
-          <w:rFonts w:ascii="Arial" w:eastAsia="Times New Roman" w:hAnsi="Arial" w:cs="Arial"/>
-          <w:color w:val="FF0000"/>
-        </w:rPr>
-        <w:t>currently partially completed</w:t>
-      </w:r>
-      <w:r>
-        <w:rPr>
-          <w:rFonts w:ascii="Arial" w:eastAsia="Times New Roman" w:hAnsi="Arial" w:cs="Arial"/>
-          <w:color w:val="FF0000"/>
-        </w:rPr>
-        <w:t xml:space="preserve">. This comment from JRuby is an example: </w:t>
-      </w:r>
-      <w:r>
-        <w:rPr>
-          <w:rFonts w:ascii="Arial" w:eastAsia="Times New Roman" w:hAnsi="Arial" w:cs="Arial"/>
-          <w:color w:val="FF0000"/>
-        </w:rPr>
-        <w:t>“</w:t>
-      </w:r>
-      <w:r>
-        <w:rPr>
-          <w:rFonts w:ascii="Arial" w:eastAsia="Times New Roman" w:hAnsi="Arial" w:cs="Arial"/>
-          <w:color w:val="FF0000"/>
-        </w:rPr>
-        <w:t>TODO:</w:t>
-      </w:r>
-      <w:r>
-        <w:rPr>
-          <w:rFonts w:ascii="Arial" w:eastAsia="Times New Roman" w:hAnsi="Arial" w:cs="Arial"/>
-          <w:color w:val="FF0000"/>
-        </w:rPr>
-        <w:t xml:space="preserve"> implement, won't do this now''</w:t>
-      </w:r>
-      <w:r>
-        <w:rPr>
-          <w:rFonts w:ascii="Arial" w:eastAsia="Times New Roman" w:hAnsi="Arial" w:cs="Arial"/>
-          <w:color w:val="FF0000"/>
-        </w:rPr>
-        <w:t xml:space="preserve">. </w:t>
-      </w:r>
-      <w:commentRangeStart w:id="16"/>
-      <w:r>
-        <w:rPr>
-          <w:rFonts w:ascii="Arial" w:eastAsia="Times New Roman" w:hAnsi="Arial" w:cs="Arial"/>
-          <w:color w:val="FF0000"/>
-        </w:rPr>
-        <w:t>Other lower ranked textual features such as xxx, ends</w:t>
-      </w:r>
-      <w:proofErr w:type="gramStart"/>
-      <w:r>
-        <w:rPr>
-          <w:rFonts w:ascii="Arial" w:eastAsia="Times New Roman" w:hAnsi="Arial" w:cs="Arial"/>
-          <w:color w:val="FF0000"/>
-        </w:rPr>
-        <w:t>?,</w:t>
-      </w:r>
-      <w:proofErr w:type="gramEnd"/>
-      <w:r>
-        <w:rPr>
-          <w:rFonts w:ascii="Arial" w:eastAsia="Times New Roman" w:hAnsi="Arial" w:cs="Arial"/>
-          <w:color w:val="FF0000"/>
-        </w:rPr>
-        <w:t xml:space="preserve"> convention, configurable, apparently and fudging, indicate potential </w:t>
-      </w:r>
-      <w:r>
-        <w:rPr>
-          <w:rFonts w:ascii="Arial" w:eastAsia="Times New Roman" w:hAnsi="Arial" w:cs="Arial"/>
-          <w:color w:val="FF0000"/>
-        </w:rPr>
-        <w:t>incomplete</w:t>
-      </w:r>
-      <w:r>
-        <w:rPr>
-          <w:rFonts w:ascii="Arial" w:eastAsia="Times New Roman" w:hAnsi="Arial" w:cs="Arial"/>
-          <w:color w:val="FF0000"/>
-        </w:rPr>
-        <w:t xml:space="preserve"> requirements that would make the code more configurable and/or generic.</w:t>
-      </w:r>
-      <w:commentRangeEnd w:id="16"/>
-      <w:r>
-        <w:rPr>
-          <w:rStyle w:val="CommentReference"/>
-        </w:rPr>
-        <w:commentReference w:id="16"/>
       </w:r>
       <w:r>
         <w:rPr>
@@ -8266,7 +8266,7 @@
         </w:rPr>
         <w:t xml:space="preserve">We should contrast our work with the mentioned paper and also clarify that we do this from the code comments perspective, which is different than what the mentioned paper does. </w:t>
       </w:r>
-      <w:commentRangeStart w:id="17"/>
+      <w:commentRangeStart w:id="16"/>
       <w:r>
         <w:rPr>
           <w:rFonts w:ascii="Arial" w:eastAsia="Times New Roman" w:hAnsi="Arial" w:cs="Arial"/>
@@ -8274,12 +8274,12 @@
         </w:rPr>
         <w:t>It would be even better to find another paper to support our definition of requirement debt</w:t>
       </w:r>
-      <w:commentRangeEnd w:id="17"/>
+      <w:commentRangeEnd w:id="16"/>
       <w:r>
         <w:rPr>
           <w:rStyle w:val="CommentReference"/>
         </w:rPr>
-        <w:commentReference w:id="17"/>
+        <w:commentReference w:id="16"/>
       </w:r>
       <w:r>
         <w:rPr>
@@ -8441,15 +8441,223 @@
           <w:rFonts w:ascii="Arial" w:eastAsia="Times New Roman" w:hAnsi="Arial" w:cs="Arial"/>
           <w:color w:val="FF0000"/>
         </w:rPr>
-        <w:t xml:space="preserve"> through </w:t>
-      </w:r>
+        <w:t xml:space="preserve"> through</w:t>
+      </w:r>
+      <w:r>
+        <w:rPr>
+          <w:rFonts w:ascii="Arial" w:eastAsia="Times New Roman" w:hAnsi="Arial" w:cs="Arial"/>
+          <w:color w:val="FF0000"/>
+        </w:rPr>
+        <w:t xml:space="preserve"> the number of occurrences that a feature have in the training data</w:t>
+      </w:r>
+      <w:r>
+        <w:rPr>
+          <w:rFonts w:ascii="Arial" w:eastAsia="Times New Roman" w:hAnsi="Arial" w:cs="Arial"/>
+          <w:color w:val="FF0000"/>
+        </w:rPr>
+        <w:t xml:space="preserve"> </w:t>
+      </w:r>
+      <w:commentRangeStart w:id="17"/>
+      <w:r>
+        <w:rPr>
+          <w:rFonts w:ascii="Arial" w:eastAsia="Times New Roman" w:hAnsi="Arial" w:cs="Arial"/>
+          <w:strike/>
+          <w:color w:val="FF0000"/>
+        </w:rPr>
+        <w:t>empirical frequency</w:t>
+      </w:r>
+      <w:commentRangeEnd w:id="17"/>
+      <w:r>
+        <w:rPr>
+          <w:rStyle w:val="CommentReference"/>
+          <w:strike/>
+        </w:rPr>
+        <w:commentReference w:id="17"/>
+      </w:r>
+      <w:r>
+        <w:rPr>
+          <w:rFonts w:ascii="Arial" w:eastAsia="Times New Roman" w:hAnsi="Arial" w:cs="Arial"/>
+          <w:color w:val="FF0000"/>
+        </w:rPr>
+        <w:t xml:space="preserve"> by Stanford classifier not by similarity. Moreover, the classification process is not based only on the top-ten terms, but on a combination of terms (as much as the classi</w:t>
+      </w:r>
+      <w:r>
+        <w:rPr>
+          <w:rFonts w:ascii="Arial" w:eastAsia="Times New Roman" w:hAnsi="Arial" w:cs="Arial"/>
+          <w:color w:val="FF0000"/>
+        </w:rPr>
+        <w:t>fier can match) to determine the</w:t>
+      </w:r>
+      <w:r>
+        <w:rPr>
+          <w:rFonts w:ascii="Arial" w:eastAsia="Times New Roman" w:hAnsi="Arial" w:cs="Arial"/>
+          <w:color w:val="FF0000"/>
+        </w:rPr>
+        <w:t xml:space="preserve"> class</w:t>
+      </w:r>
+      <w:r>
+        <w:rPr>
+          <w:rFonts w:ascii="Arial" w:eastAsia="Times New Roman" w:hAnsi="Arial" w:cs="Arial"/>
+          <w:color w:val="FF0000"/>
+        </w:rPr>
+        <w:t xml:space="preserve"> of the comment</w:t>
+      </w:r>
+      <w:r>
+        <w:rPr>
+          <w:rFonts w:ascii="Arial" w:eastAsia="Times New Roman" w:hAnsi="Arial" w:cs="Arial"/>
+          <w:color w:val="FF0000"/>
+        </w:rPr>
+        <w:t xml:space="preserve">. Therefore, the top-ten words </w:t>
+      </w:r>
+      <w:r>
+        <w:rPr>
+          <w:rFonts w:ascii="Arial" w:eastAsia="Times New Roman" w:hAnsi="Arial" w:cs="Arial"/>
+          <w:color w:val="FF0000"/>
+        </w:rPr>
+        <w:t xml:space="preserve">do </w:t>
+      </w:r>
+      <w:r>
+        <w:rPr>
+          <w:rFonts w:ascii="Arial" w:eastAsia="Times New Roman" w:hAnsi="Arial" w:cs="Arial"/>
+          <w:color w:val="FF0000"/>
+        </w:rPr>
+        <w:t>not necessar</w:t>
+      </w:r>
+      <w:r>
+        <w:rPr>
+          <w:rFonts w:ascii="Arial" w:eastAsia="Times New Roman" w:hAnsi="Arial" w:cs="Arial"/>
+          <w:color w:val="FF0000"/>
+        </w:rPr>
+        <w:t>il</w:t>
+      </w:r>
+      <w:r>
+        <w:rPr>
+          <w:rFonts w:ascii="Arial" w:eastAsia="Times New Roman" w:hAnsi="Arial" w:cs="Arial"/>
+          <w:color w:val="FF0000"/>
+        </w:rPr>
+        <w:t>y need to b</w:t>
+      </w:r>
+      <w:r>
+        <w:rPr>
+          <w:rFonts w:ascii="Arial" w:eastAsia="Times New Roman" w:hAnsi="Arial" w:cs="Arial"/>
+          <w:color w:val="FF0000"/>
+        </w:rPr>
+        <w:t>e</w:t>
+      </w:r>
+      <w:r>
+        <w:rPr>
+          <w:rFonts w:ascii="Arial" w:eastAsia="Times New Roman" w:hAnsi="Arial" w:cs="Arial"/>
+          <w:color w:val="FF0000"/>
+        </w:rPr>
+        <w:t xml:space="preserve"> similar </w:t>
+      </w:r>
+      <w:r>
+        <w:rPr>
+          <w:rFonts w:ascii="Arial" w:eastAsia="Times New Roman" w:hAnsi="Arial" w:cs="Arial"/>
+          <w:color w:val="FF0000"/>
+        </w:rPr>
+        <w:t>with</w:t>
+      </w:r>
+      <w:r>
+        <w:rPr>
+          <w:rFonts w:ascii="Arial" w:eastAsia="Times New Roman" w:hAnsi="Arial" w:cs="Arial"/>
+          <w:color w:val="FF0000"/>
+        </w:rPr>
+        <w:t xml:space="preserve"> e</w:t>
+      </w:r>
+      <w:r>
+        <w:rPr>
+          <w:rFonts w:ascii="Arial" w:eastAsia="Times New Roman" w:hAnsi="Arial" w:cs="Arial"/>
+          <w:color w:val="FF0000"/>
+        </w:rPr>
+        <w:t>ach other or have a semantic overlap.</w:t>
+      </w:r>
+    </w:p>
+    <w:p>
+      <w:pPr>
+        <w:rPr>
+          <w:rFonts w:ascii="Arial" w:eastAsia="Times New Roman" w:hAnsi="Arial" w:cs="Arial"/>
+          <w:color w:val="FF0000"/>
+        </w:rPr>
+      </w:pPr>
+    </w:p>
+    <w:p>
+      <w:pPr>
+        <w:rPr>
+          <w:rFonts w:ascii="Arial" w:eastAsia="Times New Roman" w:hAnsi="Arial" w:cs="Arial"/>
+          <w:color w:val="FF0000"/>
+        </w:rPr>
+      </w:pPr>
       <w:commentRangeStart w:id="18"/>
       <w:r>
         <w:rPr>
           <w:rFonts w:ascii="Arial" w:eastAsia="Times New Roman" w:hAnsi="Arial" w:cs="Arial"/>
           <w:color w:val="FF0000"/>
         </w:rPr>
-        <w:t>empirical frequency</w:t>
+        <w:t xml:space="preserve">Our intuition then is that design debt can be expressed in a much </w:t>
+      </w:r>
+      <w:r>
+        <w:rPr>
+          <w:rFonts w:ascii="Arial" w:eastAsia="Times New Roman" w:hAnsi="Arial" w:cs="Arial"/>
+          <w:color w:val="FF0000"/>
+        </w:rPr>
+        <w:t>more diverse way</w:t>
+      </w:r>
+      <w:r>
+        <w:rPr>
+          <w:rFonts w:ascii="Arial" w:eastAsia="Times New Roman" w:hAnsi="Arial" w:cs="Arial"/>
+          <w:color w:val="FF0000"/>
+        </w:rPr>
+        <w:t xml:space="preserve"> than requirement debt is</w:t>
+      </w:r>
+      <w:r>
+        <w:rPr>
+          <w:rFonts w:ascii="Arial" w:eastAsia="Times New Roman" w:hAnsi="Arial" w:cs="Arial"/>
+          <w:color w:val="FF0000"/>
+        </w:rPr>
+        <w:t>.</w:t>
+      </w:r>
+      <w:r>
+        <w:rPr>
+          <w:rFonts w:ascii="Arial" w:eastAsia="Times New Roman" w:hAnsi="Arial" w:cs="Arial"/>
+          <w:color w:val="FF0000"/>
+        </w:rPr>
+        <w:t xml:space="preserve"> In other words, generally explaining design debt in a comment can be much more complex </w:t>
+      </w:r>
+      <w:r>
+        <w:rPr>
+          <w:rFonts w:ascii="Arial" w:eastAsia="Times New Roman" w:hAnsi="Arial" w:cs="Arial"/>
+          <w:color w:val="FF0000"/>
+        </w:rPr>
+        <w:t xml:space="preserve">because design debt itself can be much more complex </w:t>
+      </w:r>
+      <w:r>
+        <w:rPr>
+          <w:rFonts w:ascii="Arial" w:eastAsia="Times New Roman" w:hAnsi="Arial" w:cs="Arial"/>
+          <w:color w:val="FF0000"/>
+        </w:rPr>
+        <w:t xml:space="preserve">than requirement </w:t>
+      </w:r>
+      <w:r>
+        <w:rPr>
+          <w:rFonts w:ascii="Arial" w:eastAsia="Times New Roman" w:hAnsi="Arial" w:cs="Arial"/>
+          <w:color w:val="FF0000"/>
+        </w:rPr>
+        <w:t xml:space="preserve">debt where you express that </w:t>
+      </w:r>
+      <w:r>
+        <w:rPr>
+          <w:rFonts w:ascii="Arial" w:eastAsia="Times New Roman" w:hAnsi="Arial" w:cs="Arial"/>
+          <w:color w:val="FF0000"/>
+        </w:rPr>
+        <w:t xml:space="preserve">a requirement </w:t>
+      </w:r>
+      <w:r>
+        <w:rPr>
+          <w:rFonts w:ascii="Arial" w:eastAsia="Times New Roman" w:hAnsi="Arial" w:cs="Arial"/>
+          <w:color w:val="FF0000"/>
+        </w:rPr>
+        <w:t xml:space="preserve">was partially implemented. </w:t>
       </w:r>
       <w:commentRangeEnd w:id="18"/>
       <w:r>
@@ -8463,198 +8671,6 @@
           <w:rFonts w:ascii="Arial" w:eastAsia="Times New Roman" w:hAnsi="Arial" w:cs="Arial"/>
           <w:color w:val="FF0000"/>
         </w:rPr>
-        <w:t xml:space="preserve"> by Stanford classifier and not by similarity. Moreover, the classification process is not based only on the top-ten terms, but on a combination of terms (as much as the classi</w:t>
-      </w:r>
-      <w:r>
-        <w:rPr>
-          <w:rFonts w:ascii="Arial" w:eastAsia="Times New Roman" w:hAnsi="Arial" w:cs="Arial"/>
-          <w:color w:val="FF0000"/>
-        </w:rPr>
-        <w:t>fier can match) to determine the</w:t>
-      </w:r>
-      <w:r>
-        <w:rPr>
-          <w:rFonts w:ascii="Arial" w:eastAsia="Times New Roman" w:hAnsi="Arial" w:cs="Arial"/>
-          <w:color w:val="FF0000"/>
-        </w:rPr>
-        <w:t xml:space="preserve"> class</w:t>
-      </w:r>
-      <w:r>
-        <w:rPr>
-          <w:rFonts w:ascii="Arial" w:eastAsia="Times New Roman" w:hAnsi="Arial" w:cs="Arial"/>
-          <w:color w:val="FF0000"/>
-        </w:rPr>
-        <w:t xml:space="preserve"> of the comment</w:t>
-      </w:r>
-      <w:r>
-        <w:rPr>
-          <w:rFonts w:ascii="Arial" w:eastAsia="Times New Roman" w:hAnsi="Arial" w:cs="Arial"/>
-          <w:color w:val="FF0000"/>
-        </w:rPr>
-        <w:t xml:space="preserve">. Therefore, the top-ten words </w:t>
-      </w:r>
-      <w:r>
-        <w:rPr>
-          <w:rFonts w:ascii="Arial" w:eastAsia="Times New Roman" w:hAnsi="Arial" w:cs="Arial"/>
-          <w:color w:val="FF0000"/>
-        </w:rPr>
-        <w:t xml:space="preserve">do </w:t>
-      </w:r>
-      <w:r>
-        <w:rPr>
-          <w:rFonts w:ascii="Arial" w:eastAsia="Times New Roman" w:hAnsi="Arial" w:cs="Arial"/>
-          <w:color w:val="FF0000"/>
-        </w:rPr>
-        <w:t>not necessar</w:t>
-      </w:r>
-      <w:r>
-        <w:rPr>
-          <w:rFonts w:ascii="Arial" w:eastAsia="Times New Roman" w:hAnsi="Arial" w:cs="Arial"/>
-          <w:color w:val="FF0000"/>
-        </w:rPr>
-        <w:t>il</w:t>
-      </w:r>
-      <w:r>
-        <w:rPr>
-          <w:rFonts w:ascii="Arial" w:eastAsia="Times New Roman" w:hAnsi="Arial" w:cs="Arial"/>
-          <w:color w:val="FF0000"/>
-        </w:rPr>
-        <w:t>y need to b</w:t>
-      </w:r>
-      <w:r>
-        <w:rPr>
-          <w:rFonts w:ascii="Arial" w:eastAsia="Times New Roman" w:hAnsi="Arial" w:cs="Arial"/>
-          <w:color w:val="FF0000"/>
-        </w:rPr>
-        <w:t>e</w:t>
-      </w:r>
-      <w:r>
-        <w:rPr>
-          <w:rFonts w:ascii="Arial" w:eastAsia="Times New Roman" w:hAnsi="Arial" w:cs="Arial"/>
-          <w:color w:val="FF0000"/>
-        </w:rPr>
-        <w:t xml:space="preserve"> similar </w:t>
-      </w:r>
-      <w:r>
-        <w:rPr>
-          <w:rFonts w:ascii="Arial" w:eastAsia="Times New Roman" w:hAnsi="Arial" w:cs="Arial"/>
-          <w:color w:val="FF0000"/>
-        </w:rPr>
-        <w:t>with</w:t>
-      </w:r>
-      <w:r>
-        <w:rPr>
-          <w:rFonts w:ascii="Arial" w:eastAsia="Times New Roman" w:hAnsi="Arial" w:cs="Arial"/>
-          <w:color w:val="FF0000"/>
-        </w:rPr>
-        <w:t xml:space="preserve"> e</w:t>
-      </w:r>
-      <w:r>
-        <w:rPr>
-          <w:rFonts w:ascii="Arial" w:eastAsia="Times New Roman" w:hAnsi="Arial" w:cs="Arial"/>
-          <w:color w:val="FF0000"/>
-        </w:rPr>
-        <w:t>ach other or have a semantic overlap.</w:t>
-      </w:r>
-    </w:p>
-    <w:p>
-      <w:pPr>
-        <w:rPr>
-          <w:rFonts w:ascii="Arial" w:eastAsia="Times New Roman" w:hAnsi="Arial" w:cs="Arial"/>
-          <w:color w:val="FF0000"/>
-        </w:rPr>
-      </w:pPr>
-    </w:p>
-    <w:p>
-      <w:pPr>
-        <w:rPr>
-          <w:rFonts w:ascii="Arial" w:eastAsia="Times New Roman" w:hAnsi="Arial" w:cs="Arial"/>
-          <w:color w:val="FF0000"/>
-        </w:rPr>
-      </w:pPr>
-      <w:commentRangeStart w:id="19"/>
-      <w:r>
-        <w:rPr>
-          <w:rFonts w:ascii="Arial" w:eastAsia="Times New Roman" w:hAnsi="Arial" w:cs="Arial"/>
-          <w:color w:val="FF0000"/>
-        </w:rPr>
-        <w:t xml:space="preserve">Our intuition then is that design debt can be expressed in a much </w:t>
-      </w:r>
-      <w:r>
-        <w:rPr>
-          <w:rFonts w:ascii="Arial" w:eastAsia="Times New Roman" w:hAnsi="Arial" w:cs="Arial"/>
-          <w:color w:val="FF0000"/>
-        </w:rPr>
-        <w:t>more diverse way</w:t>
-      </w:r>
-      <w:r>
-        <w:rPr>
-          <w:rFonts w:ascii="Arial" w:eastAsia="Times New Roman" w:hAnsi="Arial" w:cs="Arial"/>
-          <w:color w:val="FF0000"/>
-        </w:rPr>
-        <w:t xml:space="preserve"> than requirement debt is</w:t>
-      </w:r>
-      <w:r>
-        <w:rPr>
-          <w:rFonts w:ascii="Arial" w:eastAsia="Times New Roman" w:hAnsi="Arial" w:cs="Arial"/>
-          <w:color w:val="FF0000"/>
-        </w:rPr>
-        <w:t>.</w:t>
-      </w:r>
-      <w:r>
-        <w:rPr>
-          <w:rFonts w:ascii="Arial" w:eastAsia="Times New Roman" w:hAnsi="Arial" w:cs="Arial"/>
-          <w:color w:val="FF0000"/>
-        </w:rPr>
-        <w:t xml:space="preserve"> In other words, generally explaining design debt in a comment can be much more complex </w:t>
-      </w:r>
-      <w:r>
-        <w:rPr>
-          <w:rFonts w:ascii="Arial" w:eastAsia="Times New Roman" w:hAnsi="Arial" w:cs="Arial"/>
-          <w:color w:val="FF0000"/>
-        </w:rPr>
-        <w:t xml:space="preserve">because design debt itself can be much more complex </w:t>
-      </w:r>
-      <w:r>
-        <w:rPr>
-          <w:rFonts w:ascii="Arial" w:eastAsia="Times New Roman" w:hAnsi="Arial" w:cs="Arial"/>
-          <w:color w:val="FF0000"/>
-        </w:rPr>
-        <w:t xml:space="preserve">than requirement </w:t>
-      </w:r>
-      <w:r>
-        <w:rPr>
-          <w:rFonts w:ascii="Arial" w:eastAsia="Times New Roman" w:hAnsi="Arial" w:cs="Arial"/>
-          <w:color w:val="FF0000"/>
-        </w:rPr>
-        <w:t xml:space="preserve">debt where you express that </w:t>
-      </w:r>
-      <w:r>
-        <w:rPr>
-          <w:rFonts w:ascii="Arial" w:eastAsia="Times New Roman" w:hAnsi="Arial" w:cs="Arial"/>
-          <w:color w:val="FF0000"/>
-        </w:rPr>
-        <w:t xml:space="preserve">a requirement </w:t>
-      </w:r>
-      <w:r>
-        <w:rPr>
-          <w:rFonts w:ascii="Arial" w:eastAsia="Times New Roman" w:hAnsi="Arial" w:cs="Arial"/>
-          <w:color w:val="FF0000"/>
-        </w:rPr>
-        <w:t xml:space="preserve">was partially implemented. </w:t>
-      </w:r>
-      <w:commentRangeEnd w:id="19"/>
-      <w:r>
-        <w:rPr>
-          <w:rStyle w:val="CommentReference"/>
-        </w:rPr>
-        <w:commentReference w:id="19"/>
-      </w:r>
-      <w:r>
-        <w:rPr>
-          <w:rFonts w:ascii="Arial" w:eastAsia="Times New Roman" w:hAnsi="Arial" w:cs="Arial"/>
-          <w:color w:val="FF0000"/>
-        </w:rPr>
         <w:t>Take f</w:t>
       </w:r>
       <w:r>
@@ -8678,6 +8694,8 @@
         </w:rPr>
         <w:t>:</w:t>
       </w:r>
+      <w:bookmarkStart w:id="19" w:name="_GoBack"/>
+      <w:bookmarkEnd w:id="19"/>
     </w:p>
     <w:p>
       <w:pPr>
@@ -10390,13 +10408,6 @@
           <w:lang w:val="en-CA"/>
         </w:rPr>
         <w:instrText xml:space="preserve"> HYPERLINK "https://github.com/diegocedrim/code-smells-detector" \t "_blank" </w:instrText>
-      </w:r>
-      <w:r>
-        <w:rPr>
-          <w:rFonts w:ascii="Arial" w:eastAsia="Times New Roman" w:hAnsi="Arial" w:cs="Arial"/>
-          <w:color w:val="FF0000"/>
-          <w:lang w:val="en-CA"/>
-        </w:rPr>
       </w:r>
       <w:r>
         <w:rPr>
@@ -20356,23 +20367,7 @@
           <w:rFonts w:ascii="Arial" w:eastAsia="Times New Roman" w:hAnsi="Arial" w:cs="Arial"/>
           <w:color w:val="FF0000"/>
         </w:rPr>
-        <w:t xml:space="preserve"> and without technical debt comments of the training </w:t>
-      </w:r>
-      <w:proofErr w:type="gramStart"/>
-      <w:r>
-        <w:rPr>
-          <w:rFonts w:ascii="Arial" w:eastAsia="Times New Roman" w:hAnsi="Arial" w:cs="Arial"/>
-          <w:color w:val="FF0000"/>
-        </w:rPr>
-        <w:t>dataset which</w:t>
-      </w:r>
-      <w:proofErr w:type="gramEnd"/>
-      <w:r>
-        <w:rPr>
-          <w:rFonts w:ascii="Arial" w:eastAsia="Times New Roman" w:hAnsi="Arial" w:cs="Arial"/>
-          <w:color w:val="FF0000"/>
-        </w:rPr>
-        <w:t xml:space="preserve"> is approximately 5% (i.e., 2,703</w:t>
+        <w:t xml:space="preserve"> and without technical debt comments of the training dataset which is approximately 5% (i.e., 2,703</w:t>
       </w:r>
       <w:r>
         <w:rPr>
@@ -25581,23 +25576,7 @@
           <w:rFonts w:ascii="Arial" w:eastAsia="Times New Roman" w:hAnsi="Arial" w:cs="Arial"/>
           <w:color w:val="FF0000"/>
         </w:rPr>
-        <w:t xml:space="preserve"> we observe that, on average, we can achieve more than 80% and 90% of the maximum F1-</w:t>
-      </w:r>
-      <w:proofErr w:type="gramStart"/>
-      <w:r>
-        <w:rPr>
-          <w:rFonts w:ascii="Arial" w:eastAsia="Times New Roman" w:hAnsi="Arial" w:cs="Arial"/>
-          <w:color w:val="FF0000"/>
-        </w:rPr>
-        <w:t>measure</w:t>
-      </w:r>
-      <w:proofErr w:type="gramEnd"/>
-      <w:r>
-        <w:rPr>
-          <w:rFonts w:ascii="Arial" w:eastAsia="Times New Roman" w:hAnsi="Arial" w:cs="Arial"/>
-          <w:color w:val="FF0000"/>
-        </w:rPr>
-        <w:t xml:space="preserve"> in the second and third iterations, respectively. To achieve more than 80% and 90% of the maximum F1-measure, we require 1,106 (49.13% of total comments required in seventh iteration) and 1,444 (64.14% of total comments required in seventh iteration) comments, respectively. Moreover, we see that the second and third iterations provide the highest delta between iterations.</w:t>
+        <w:t xml:space="preserve"> we observe that, on average, we can achieve more than 80% and 90% of the maximum F1-measure in the second and third iterations, respectively. To achieve more than 80% and 90% of the maximum F1-measure, we require 1,106 (49.13% of total comments required in seventh iteration) and 1,444 (64.14% of total comments required in seventh iteration) comments, respectively. Moreover, we see that the second and third iterations provide the highest delta between iterations.</w:t>
       </w:r>
     </w:p>
     <w:p>
@@ -28364,7 +28343,9 @@
       <w:r>
         <w:rPr>
           <w:rFonts w:ascii="Arial" w:eastAsia="Times New Roman" w:hAnsi="Arial" w:cs="Arial"/>
-          <w:color w:val="FF0000"/>
+          <w:noProof/>
+          <w:color w:val="FF0000"/>
+          <w:lang w:val="en-US"/>
         </w:rPr>
         <w:lastRenderedPageBreak/>
         <w:drawing>
@@ -28872,7 +28853,7 @@
       </w:r>
     </w:p>
   </w:comment>
-  <w:comment w:id="4" w:author="tsantalis" w:date="2016-06-29T09:16:00Z" w:initials="t">
+  <w:comment w:id="4" w:author="tsantalis" w:date="2016-08-02T12:40:00Z" w:initials="t">
     <w:p>
       <w:pPr>
         <w:pStyle w:val="CommentText"/>
@@ -28893,6 +28874,22 @@
       </w:pPr>
       <w:r>
         <w:t>Especially the “eliminated” part</w:t>
+      </w:r>
+    </w:p>
+    <w:p>
+      <w:pPr>
+        <w:pStyle w:val="CommentText"/>
+      </w:pPr>
+    </w:p>
+    <w:p>
+      <w:pPr>
+        <w:pStyle w:val="CommentText"/>
+      </w:pPr>
+      <w:r>
+        <w:rPr>
+          <w:highlight w:val="green"/>
+        </w:rPr>
+        <w:t>(DONE)</w:t>
       </w:r>
     </w:p>
   </w:comment>
@@ -28928,7 +28925,7 @@
       </w:r>
     </w:p>
   </w:comment>
-  <w:comment w:id="7" w:author="Everton Da Silva Maldonado" w:date="2016-06-29T14:24:00Z" w:initials="EDSM">
+  <w:comment w:id="7" w:author="Everton Da Silva Maldonado" w:date="2016-08-02T12:41:00Z" w:initials="EDSM">
     <w:p>
       <w:pPr>
         <w:pStyle w:val="CommentText"/>
@@ -29004,6 +29001,30 @@
         <w:t>”</w:t>
       </w:r>
     </w:p>
+    <w:p>
+      <w:pPr>
+        <w:rPr>
+          <w:sz w:val="20"/>
+          <w:szCs w:val="20"/>
+        </w:rPr>
+      </w:pPr>
+    </w:p>
+    <w:p>
+      <w:pPr>
+        <w:rPr>
+          <w:sz w:val="20"/>
+          <w:szCs w:val="20"/>
+        </w:rPr>
+      </w:pPr>
+      <w:r>
+        <w:rPr>
+          <w:sz w:val="20"/>
+          <w:szCs w:val="20"/>
+          <w:highlight w:val="green"/>
+        </w:rPr>
+        <w:t>(DONE)</w:t>
+      </w:r>
+    </w:p>
   </w:comment>
   <w:comment w:id="8" w:author="tsantalis" w:date="2016-05-11T16:10:00Z" w:initials="t">
     <w:p>
@@ -29090,259 +29111,344 @@
       <w:r>
         <w:t>Table 2 has 2.3x improvement.</w:t>
       </w:r>
-      <w:bookmarkStart w:id="11" w:name="_GoBack"/>
-      <w:bookmarkEnd w:id="11"/>
     </w:p>
     <w:p>
       <w:pPr>
         <w:pStyle w:val="CommentText"/>
       </w:pPr>
       <w:r>
-        <w:t>I fixed it in the paper.</w:t>
-      </w:r>
-      <w:r>
+        <w:t xml:space="preserve">I fixed it in the paper. </w:t>
+      </w:r>
+      <w:r>
+        <w:rPr>
+          <w:highlight w:val="green"/>
+        </w:rPr>
+        <w:t>(DONE)</w:t>
+      </w:r>
+    </w:p>
+  </w:comment>
+  <w:comment w:id="11" w:author="tsantalis" w:date="2016-05-11T16:15:00Z" w:initials="t">
+    <w:p>
+      <w:pPr>
+        <w:pStyle w:val="CommentText"/>
+      </w:pPr>
+      <w:r>
+        <w:rPr>
+          <w:rStyle w:val="CommentReference"/>
+        </w:rPr>
+        <w:annotationRef/>
+      </w:r>
+      <w:r>
+        <w:t>He is just saying that being 18 times better than a random approach is not a result that should be emphasized/sold as an achievement. It is a very expected result.</w:t>
+      </w:r>
+    </w:p>
+    <w:p>
+      <w:pPr>
+        <w:pStyle w:val="CommentText"/>
+      </w:pPr>
+      <w:r>
+        <w:t>Is there any other way to compare?</w:t>
+      </w:r>
+    </w:p>
+  </w:comment>
+  <w:comment w:id="12" w:author="tsantalis" w:date="2016-05-11T16:18:00Z" w:initials="t">
+    <w:p>
+      <w:pPr>
+        <w:pStyle w:val="CommentText"/>
+      </w:pPr>
+      <w:r>
+        <w:rPr>
+          <w:rStyle w:val="CommentReference"/>
+        </w:rPr>
+        <w:annotationRef/>
+      </w:r>
+      <w:r>
+        <w:t>And also clarify the text in the paper, if necessary</w:t>
+      </w:r>
+    </w:p>
+  </w:comment>
+  <w:comment w:id="13" w:author="tsantalis" w:date="2016-05-11T16:20:00Z" w:initials="t">
+    <w:p>
+      <w:pPr>
+        <w:pStyle w:val="CommentText"/>
+      </w:pPr>
+      <w:r>
+        <w:rPr>
+          <w:rStyle w:val="CommentReference"/>
+        </w:rPr>
+        <w:annotationRef/>
+      </w:r>
+      <w:r>
+        <w:t>We have no examples in the paper. All examples are in the MTD paper.</w:t>
+      </w:r>
+    </w:p>
+  </w:comment>
+  <w:comment w:id="14" w:author="tsantalis" w:date="2016-05-11T16:35:00Z" w:initials="t">
+    <w:p>
+      <w:pPr>
+        <w:pStyle w:val="CommentText"/>
+      </w:pPr>
+      <w:r>
+        <w:rPr>
+          <w:rStyle w:val="CommentReference"/>
+        </w:rPr>
+        <w:annotationRef/>
+      </w:r>
+      <w:r>
+        <w:t>We should have a clear explanation here.</w:t>
+      </w:r>
+    </w:p>
+    <w:p>
+      <w:pPr>
+        <w:pStyle w:val="CommentText"/>
+      </w:pPr>
+      <w:r>
+        <w:t>I think we should explain that is the combination of multiple words that makes it design or requirement debt (not just one word).</w:t>
+      </w:r>
+    </w:p>
+    <w:p>
+      <w:pPr>
+        <w:pStyle w:val="CommentText"/>
+      </w:pPr>
+      <w:r>
+        <w:t xml:space="preserve">We should give two examples using a common top-word (needed, </w:t>
+      </w:r>
+      <w:proofErr w:type="spellStart"/>
+      <w:r>
+        <w:t>todo</w:t>
+      </w:r>
+      <w:proofErr w:type="spellEnd"/>
+      <w:r>
+        <w:t>), but having some additional top-words that classify them in different categories.</w:t>
+      </w:r>
+    </w:p>
+  </w:comment>
+  <w:comment w:id="15" w:author="tsantalis" w:date="2016-06-29T11:05:00Z" w:initials="t">
+    <w:p>
+      <w:pPr>
+        <w:pStyle w:val="CommentText"/>
+        <w:rPr>
+          <w:b/>
+        </w:rPr>
+      </w:pPr>
+      <w:r>
+        <w:rPr>
+          <w:rStyle w:val="CommentReference"/>
+        </w:rPr>
+        <w:annotationRef/>
+      </w:r>
+      <w:r>
+        <w:rPr>
+          <w:b/>
+        </w:rPr>
+        <w:t>Houston we have a problem!!</w:t>
+      </w:r>
+    </w:p>
+    <w:p>
+      <w:pPr>
+        <w:pStyle w:val="CommentText"/>
+      </w:pPr>
+      <w:r>
+        <w:t>This sentence contradicts our definition of design vs. requirement debt.</w:t>
+      </w:r>
+    </w:p>
+    <w:p>
+      <w:pPr>
+        <w:pStyle w:val="CommentText"/>
+      </w:pPr>
+      <w:r>
+        <w:t>Making a code more configurable or generic, means that the code is already existing, not missing.</w:t>
+      </w:r>
+    </w:p>
+    <w:p>
+      <w:pPr>
+        <w:pStyle w:val="CommentText"/>
+      </w:pPr>
+      <w:r>
+        <w:t>On top of that, some of the words are weird.</w:t>
+      </w:r>
+    </w:p>
+    <w:p>
+      <w:pPr>
+        <w:pStyle w:val="CommentText"/>
+      </w:pPr>
+      <w:r>
+        <w:t>Convention as a word in more related to design debt.</w:t>
+      </w:r>
+    </w:p>
+  </w:comment>
+  <w:comment w:id="16" w:author="tsantalis" w:date="2016-05-11T16:23:00Z" w:initials="t">
+    <w:p>
+      <w:pPr>
+        <w:pStyle w:val="CommentText"/>
+      </w:pPr>
+      <w:r>
+        <w:rPr>
+          <w:rStyle w:val="CommentReference"/>
+        </w:rPr>
+        <w:annotationRef/>
+      </w:r>
+      <w:r>
+        <w:t>I think the reviewer is basically asking to explain the manual classification process. This information is in the MTD paper.</w:t>
+      </w:r>
+    </w:p>
+  </w:comment>
+  <w:comment w:id="17" w:author="tsantalis" w:date="2016-08-02T12:46:00Z" w:initials="t">
+    <w:p>
+      <w:pPr>
+        <w:pStyle w:val="CommentText"/>
+      </w:pPr>
+      <w:r>
+        <w:rPr>
+          <w:rStyle w:val="CommentReference"/>
+        </w:rPr>
+        <w:annotationRef/>
+      </w:r>
+      <w:r>
+        <w:t>What is that?</w:t>
+      </w:r>
+    </w:p>
+    <w:p>
+      <w:pPr>
+        <w:pStyle w:val="CommentText"/>
+      </w:pPr>
+      <w:r>
+        <w:t>It’s not nice to throw buzz words and not explain.</w:t>
+      </w:r>
+    </w:p>
+    <w:p>
+      <w:pPr>
+        <w:pStyle w:val="CommentText"/>
+      </w:pPr>
+    </w:p>
+    <w:p>
+      <w:pPr>
+        <w:pStyle w:val="CommentText"/>
+      </w:pPr>
+      <w:r>
+        <w:rPr>
+          <w:highlight w:val="green"/>
+        </w:rPr>
+        <w:t>(DONE)</w:t>
+      </w:r>
+    </w:p>
+  </w:comment>
+  <w:comment w:id="18" w:author="tsantalis" w:date="2016-08-02T12:52:00Z" w:initials="t">
+    <w:p>
+      <w:pPr>
+        <w:pStyle w:val="CommentText"/>
+      </w:pPr>
+      <w:r>
+        <w:rPr>
+          <w:rStyle w:val="CommentReference"/>
+        </w:rPr>
+        <w:annotationRef/>
+      </w:r>
+      <w:r>
+        <w:t>The reviewer is saying the opposite of what we explain here. He is saying that requirement debt terms are more diverse.</w:t>
+      </w:r>
+    </w:p>
+    <w:p>
+      <w:pPr>
+        <w:pStyle w:val="CommentText"/>
+      </w:pPr>
+    </w:p>
+    <w:p>
+      <w:pPr>
+        <w:pStyle w:val="CommentText"/>
+      </w:pPr>
+      <w:r>
+        <w:t>I think we should examine how strong are the requirement debt terms with respect to their weight.</w:t>
+      </w:r>
+    </w:p>
+    <w:p>
+      <w:pPr>
+        <w:pStyle w:val="CommentText"/>
+      </w:pPr>
+      <w:r>
+        <w:t>We arbitrarily selected to show the top-10, but maybe the first 3-4 have huge weight and the next one have very little weight.</w:t>
+      </w:r>
+    </w:p>
+    <w:p>
+      <w:pPr>
+        <w:pStyle w:val="CommentText"/>
+      </w:pPr>
+      <w:r>
+        <w:t>We should change the tables to include the top-weighted features (those that are significantly more weighted than the others), and avoid using a fixed top-X terms.</w:t>
+      </w:r>
+    </w:p>
+    <w:p>
+      <w:pPr>
+        <w:pStyle w:val="CommentText"/>
+      </w:pPr>
+    </w:p>
+    <w:p>
+      <w:pPr>
+        <w:pStyle w:val="CommentText"/>
+      </w:pPr>
+      <w:r>
+        <w:rPr>
+          <w:highlight w:val="green"/>
+        </w:rPr>
+        <w:t xml:space="preserve">Everton: As we discussed before, there is not a </w:t>
+      </w:r>
+      <w:proofErr w:type="spellStart"/>
+      <w:r>
+        <w:rPr>
+          <w:highlight w:val="green"/>
+        </w:rPr>
+        <w:t>significative</w:t>
+      </w:r>
+      <w:proofErr w:type="spellEnd"/>
+      <w:r>
+        <w:rPr>
+          <w:highlight w:val="green"/>
+        </w:rPr>
+        <w:t xml:space="preserve"> difference between the weight of the features. Moreover, through the </w:t>
+      </w:r>
+      <w:r>
+        <w:rPr>
+          <w:highlight w:val="green"/>
+        </w:rPr>
+        <w:t xml:space="preserve">experiment in </w:t>
+      </w:r>
+      <w:r>
+        <w:rPr>
+          <w:highlight w:val="green"/>
+        </w:rPr>
+        <w:t>discussion</w:t>
+      </w:r>
+      <w:r>
+        <w:rPr>
+          <w:highlight w:val="green"/>
+        </w:rPr>
         <w:t xml:space="preserve"> </w:t>
       </w:r>
+      <w:proofErr w:type="gramStart"/>
       <w:r>
         <w:rPr>
           <w:highlight w:val="green"/>
         </w:rPr>
-        <w:t>(DONE)</w:t>
-      </w:r>
-    </w:p>
-  </w:comment>
-  <w:comment w:id="12" w:author="tsantalis" w:date="2016-05-11T16:15:00Z" w:initials="t">
-    <w:p>
-      <w:pPr>
-        <w:pStyle w:val="CommentText"/>
-      </w:pPr>
-      <w:r>
-        <w:rPr>
-          <w:rStyle w:val="CommentReference"/>
-        </w:rPr>
-        <w:annotationRef/>
-      </w:r>
-      <w:r>
-        <w:t>He is just saying that being 18 times better than a random approach is not a result that should be emphasized/sold as an achievement. It is a very expected result.</w:t>
-      </w:r>
-    </w:p>
-    <w:p>
-      <w:pPr>
-        <w:pStyle w:val="CommentText"/>
-      </w:pPr>
-      <w:r>
-        <w:t>Is there any other way to compare?</w:t>
-      </w:r>
-    </w:p>
-  </w:comment>
-  <w:comment w:id="13" w:author="tsantalis" w:date="2016-05-11T16:18:00Z" w:initials="t">
-    <w:p>
-      <w:pPr>
-        <w:pStyle w:val="CommentText"/>
-      </w:pPr>
-      <w:r>
-        <w:rPr>
-          <w:rStyle w:val="CommentReference"/>
-        </w:rPr>
-        <w:annotationRef/>
-      </w:r>
-      <w:r>
-        <w:t>And also clarify the text in the paper, if necessary</w:t>
-      </w:r>
-    </w:p>
-  </w:comment>
-  <w:comment w:id="14" w:author="tsantalis" w:date="2016-05-11T16:20:00Z" w:initials="t">
-    <w:p>
-      <w:pPr>
-        <w:pStyle w:val="CommentText"/>
-      </w:pPr>
-      <w:r>
-        <w:rPr>
-          <w:rStyle w:val="CommentReference"/>
-        </w:rPr>
-        <w:annotationRef/>
-      </w:r>
-      <w:r>
-        <w:t>We have no examples in the paper. All examples are in the MTD paper.</w:t>
-      </w:r>
-    </w:p>
-  </w:comment>
-  <w:comment w:id="15" w:author="tsantalis" w:date="2016-05-11T16:35:00Z" w:initials="t">
-    <w:p>
-      <w:pPr>
-        <w:pStyle w:val="CommentText"/>
-      </w:pPr>
-      <w:r>
-        <w:rPr>
-          <w:rStyle w:val="CommentReference"/>
-        </w:rPr>
-        <w:annotationRef/>
-      </w:r>
-      <w:r>
-        <w:t>We should have a clear explanation here.</w:t>
-      </w:r>
-    </w:p>
-    <w:p>
-      <w:pPr>
-        <w:pStyle w:val="CommentText"/>
-      </w:pPr>
-      <w:r>
-        <w:t>I think we should explain that is the combination of multiple words that makes it design or requirement debt (not just one word).</w:t>
-      </w:r>
-    </w:p>
-    <w:p>
-      <w:pPr>
-        <w:pStyle w:val="CommentText"/>
-      </w:pPr>
-      <w:r>
-        <w:t xml:space="preserve">We should give two examples using a common top-word (needed, </w:t>
-      </w:r>
-      <w:proofErr w:type="spellStart"/>
-      <w:r>
-        <w:t>todo</w:t>
-      </w:r>
-      <w:proofErr w:type="spellEnd"/>
-      <w:r>
-        <w:t>), but having some additional top-words that classify them in different categories.</w:t>
-      </w:r>
-    </w:p>
-  </w:comment>
-  <w:comment w:id="16" w:author="tsantalis" w:date="2016-06-29T11:05:00Z" w:initials="t">
-    <w:p>
-      <w:pPr>
-        <w:pStyle w:val="CommentText"/>
-        <w:rPr>
-          <w:b/>
-        </w:rPr>
-      </w:pPr>
-      <w:r>
-        <w:rPr>
-          <w:rStyle w:val="CommentReference"/>
-        </w:rPr>
-        <w:annotationRef/>
-      </w:r>
-      <w:r>
-        <w:rPr>
-          <w:b/>
-        </w:rPr>
-        <w:t>Houston we have a problem!!</w:t>
-      </w:r>
-    </w:p>
-    <w:p>
-      <w:pPr>
-        <w:pStyle w:val="CommentText"/>
-      </w:pPr>
-      <w:r>
-        <w:t>This sentence contradicts our definition of design vs. requirement debt.</w:t>
-      </w:r>
-    </w:p>
-    <w:p>
-      <w:pPr>
-        <w:pStyle w:val="CommentText"/>
-      </w:pPr>
-      <w:r>
-        <w:t>Making a code more configurable or generic, means that the code is already existing, not missing.</w:t>
-      </w:r>
-    </w:p>
-    <w:p>
-      <w:pPr>
-        <w:pStyle w:val="CommentText"/>
-      </w:pPr>
-      <w:r>
-        <w:t>On top of that, some of the words are weird.</w:t>
-      </w:r>
-    </w:p>
-    <w:p>
-      <w:pPr>
-        <w:pStyle w:val="CommentText"/>
-      </w:pPr>
-      <w:r>
-        <w:t>Convention as a word in more related to design debt.</w:t>
-      </w:r>
-    </w:p>
-  </w:comment>
-  <w:comment w:id="17" w:author="tsantalis" w:date="2016-05-11T16:23:00Z" w:initials="t">
-    <w:p>
-      <w:pPr>
-        <w:pStyle w:val="CommentText"/>
-      </w:pPr>
-      <w:r>
-        <w:rPr>
-          <w:rStyle w:val="CommentReference"/>
-        </w:rPr>
-        <w:annotationRef/>
-      </w:r>
-      <w:r>
-        <w:t>I think the reviewer is basically asking to explain the manual classification process. This information is in the MTD paper.</w:t>
-      </w:r>
-    </w:p>
-  </w:comment>
-  <w:comment w:id="18" w:author="tsantalis" w:date="2016-06-29T11:15:00Z" w:initials="t">
-    <w:p>
-      <w:pPr>
-        <w:pStyle w:val="CommentText"/>
-      </w:pPr>
-      <w:r>
-        <w:rPr>
-          <w:rStyle w:val="CommentReference"/>
-        </w:rPr>
-        <w:annotationRef/>
-      </w:r>
-      <w:r>
-        <w:t>What is that?</w:t>
-      </w:r>
-    </w:p>
-    <w:p>
-      <w:pPr>
-        <w:pStyle w:val="CommentText"/>
-      </w:pPr>
-      <w:r>
-        <w:t>It’s not nice to throw buzz words and not explain.</w:t>
-      </w:r>
-    </w:p>
-  </w:comment>
-  <w:comment w:id="19" w:author="tsantalis" w:date="2016-06-29T11:19:00Z" w:initials="t">
-    <w:p>
-      <w:pPr>
-        <w:pStyle w:val="CommentText"/>
-      </w:pPr>
-      <w:r>
-        <w:rPr>
-          <w:rStyle w:val="CommentReference"/>
-        </w:rPr>
-        <w:annotationRef/>
-      </w:r>
-      <w:r>
-        <w:t>The reviewer is saying the opposite of what we explain here. He is saying that requirement debt terms are more diverse.</w:t>
-      </w:r>
-    </w:p>
-    <w:p>
-      <w:pPr>
-        <w:pStyle w:val="CommentText"/>
-      </w:pPr>
-    </w:p>
-    <w:p>
-      <w:pPr>
-        <w:pStyle w:val="CommentText"/>
-      </w:pPr>
-      <w:r>
-        <w:t>I think we should examine how strong are the requirement debt terms with respect to their weight.</w:t>
-      </w:r>
-    </w:p>
-    <w:p>
-      <w:pPr>
-        <w:pStyle w:val="CommentText"/>
-      </w:pPr>
-      <w:r>
-        <w:t>We arbitrarily selected to show the top-10, but maybe the first 3-4 have huge weight and the next one have very little weight.</w:t>
-      </w:r>
-    </w:p>
-    <w:p>
-      <w:pPr>
-        <w:pStyle w:val="CommentText"/>
-      </w:pPr>
-      <w:r>
-        <w:t>We should change the tables to include the top-weighted features (those that are significantly more weighted than the others), and avoid using a fixed top-X terms.</w:t>
+        <w:t xml:space="preserve">section </w:t>
+      </w:r>
+      <w:r>
+        <w:rPr>
+          <w:highlight w:val="green"/>
+        </w:rPr>
+        <w:t xml:space="preserve"> </w:t>
+      </w:r>
+      <w:r>
+        <w:rPr>
+          <w:highlight w:val="green"/>
+        </w:rPr>
+        <w:t>4.1</w:t>
+      </w:r>
+      <w:proofErr w:type="gramEnd"/>
+      <w:r>
+        <w:rPr>
+          <w:highlight w:val="green"/>
+        </w:rPr>
+        <w:t xml:space="preserve"> and examples provided in the response to the reviewer I believe that we can support our claim that requirement debt comments are in general more similar than design debt comments. (DONE)</w:t>
       </w:r>
     </w:p>
   </w:comment>
@@ -30854,7 +30960,7 @@
   <a:extraClrSchemeLst/>
   <a:extLst>
     <a:ext uri="{05A4C25C-085E-4340-85A3-A5531E510DB2}">
-      <thm15:themeFamily xmlns:thm15="http://schemas.microsoft.com/office/thememl/2012/main" xmlns="" name="Office Theme" id="{62F939B6-93AF-4DB8-9C6B-D6C7DFDC589F}" vid="{4A3C46E8-61CC-4603-A589-7422A47A8E4A}"/>
+      <thm15:themeFamily xmlns="" xmlns:thm15="http://schemas.microsoft.com/office/thememl/2012/main" name="Office Theme" id="{62F939B6-93AF-4DB8-9C6B-D6C7DFDC589F}" vid="{4A3C46E8-61CC-4603-A589-7422A47A8E4A}"/>
     </a:ext>
   </a:extLst>
 </a:theme>

</xml_diff>

<commit_message>
adress minor comments of Reviewer 2
</commit_message>
<xml_diff>
--- a/IEEEtran/Revision1/authors_response_letter.docx
+++ b/IEEEtran/Revision1/authors_response_letter.docx
@@ -436,8 +436,6 @@
         </w:rPr>
         <w:br/>
       </w:r>
-      <w:bookmarkStart w:id="0" w:name="_GoBack"/>
-      <w:bookmarkEnd w:id="0"/>
       <w:r>
         <w:rPr>
           <w:rFonts w:ascii="Arial" w:eastAsia="Times New Roman" w:hAnsi="Arial" w:cs="Arial"/>
@@ -1735,7 +1733,7 @@
         </w:rPr>
         <w:t xml:space="preserve">in the future. As we have shown in our </w:t>
       </w:r>
-      <w:commentRangeStart w:id="1"/>
+      <w:commentRangeStart w:id="0"/>
       <w:r>
         <w:rPr>
           <w:rFonts w:ascii="Arial" w:eastAsia="Times New Roman" w:hAnsi="Arial" w:cs="Arial"/>
@@ -1750,12 +1748,12 @@
         </w:rPr>
         <w:t>3</w:t>
       </w:r>
-      <w:commentRangeEnd w:id="1"/>
+      <w:commentRangeEnd w:id="0"/>
       <w:r>
         <w:rPr>
           <w:rStyle w:val="CommentReference"/>
         </w:rPr>
-        <w:commentReference w:id="1"/>
+        <w:commentReference w:id="0"/>
       </w:r>
       <w:r>
         <w:rPr>
@@ -3760,7 +3758,7 @@
         </w:rPr>
         <w:t xml:space="preserve"> we do see the reviewer’s point about the </w:t>
       </w:r>
-      <w:commentRangeStart w:id="2"/>
+      <w:commentRangeStart w:id="1"/>
       <w:r>
         <w:rPr>
           <w:rFonts w:ascii="Arial" w:eastAsia="Times New Roman" w:hAnsi="Arial" w:cs="Arial"/>
@@ -3768,12 +3766,12 @@
         </w:rPr>
         <w:t>18X</w:t>
       </w:r>
-      <w:commentRangeEnd w:id="2"/>
+      <w:commentRangeEnd w:id="1"/>
       <w:r>
         <w:rPr>
           <w:rStyle w:val="CommentReference"/>
         </w:rPr>
-        <w:commentReference w:id="2"/>
+        <w:commentReference w:id="1"/>
       </w:r>
       <w:r>
         <w:rPr>
@@ -9238,7 +9236,7 @@
         </w:rPr>
         <w:t>) would be interesting to test with developers. However</w:t>
       </w:r>
-      <w:commentRangeStart w:id="3"/>
+      <w:commentRangeStart w:id="2"/>
       <w:r>
         <w:rPr>
           <w:rFonts w:ascii="Arial" w:eastAsia="Times New Roman" w:hAnsi="Arial" w:cs="Arial"/>
@@ -9246,12 +9244,12 @@
         </w:rPr>
         <w:t>, there is no connection made between the authors' construct of self-admitted TD, with other notions of TD</w:t>
       </w:r>
-      <w:commentRangeEnd w:id="3"/>
+      <w:commentRangeEnd w:id="2"/>
       <w:r>
         <w:rPr>
           <w:rStyle w:val="CommentReference"/>
         </w:rPr>
-        <w:commentReference w:id="3"/>
+        <w:commentReference w:id="2"/>
       </w:r>
       <w:r>
         <w:rPr>
@@ -9517,28 +9515,7 @@
           <w:rFonts w:ascii="Arial" w:eastAsia="Times New Roman" w:hAnsi="Arial" w:cs="Arial"/>
           <w:color w:val="FF0000"/>
         </w:rPr>
-        <w:t xml:space="preserve">od, feature envy and god class) that are commonly considered as technical debt. We present and discuss the results in subsection </w:t>
-      </w:r>
-      <w:r>
-        <w:rPr>
-          <w:rFonts w:ascii="Arial" w:eastAsia="Times New Roman" w:hAnsi="Arial" w:cs="Arial"/>
-          <w:color w:val="44546A" w:themeColor="text2"/>
-        </w:rPr>
-        <w:t>4.4</w:t>
-      </w:r>
-      <w:r>
-        <w:rPr>
-          <w:rFonts w:ascii="Arial" w:eastAsia="Times New Roman" w:hAnsi="Arial" w:cs="Arial"/>
-          <w:color w:val="44546A" w:themeColor="text2"/>
-        </w:rPr>
-        <w:t xml:space="preserve"> </w:t>
-      </w:r>
-      <w:r>
-        <w:rPr>
-          <w:rFonts w:ascii="Arial" w:eastAsia="Times New Roman" w:hAnsi="Arial" w:cs="Arial"/>
-          <w:color w:val="FF0000"/>
-        </w:rPr>
-        <w:t xml:space="preserve">under the Discussion section. </w:t>
+        <w:t xml:space="preserve">od, feature envy and god class) that are commonly considered as technical debt. </w:t>
       </w:r>
     </w:p>
     <w:p>
@@ -9649,7 +9626,6 @@
           <w:color w:val="FF0000"/>
           <w:lang w:val="en-CA"/>
         </w:rPr>
-        <w:lastRenderedPageBreak/>
         <w:t>However, we found out that it was flagging too many files as problematic, especially for Feature Envy code smell.</w:t>
       </w:r>
     </w:p>
@@ -9712,19 +9688,15 @@
     </w:p>
     <w:p>
       <w:pPr>
-        <w:pStyle w:val="NormalWeb"/>
-        <w:spacing w:before="0" w:beforeAutospacing="0" w:after="0" w:afterAutospacing="0"/>
-        <w:rPr>
-          <w:rFonts w:ascii="Arial" w:eastAsia="Times New Roman" w:hAnsi="Arial" w:cs="Arial"/>
-          <w:color w:val="FF0000"/>
-          <w:lang w:val="en-CA"/>
-        </w:rPr>
-      </w:pPr>
-      <w:r>
-        <w:rPr>
-          <w:rFonts w:ascii="Arial" w:eastAsia="Times New Roman" w:hAnsi="Arial" w:cs="Arial"/>
-          <w:color w:val="FF0000"/>
-          <w:lang w:val="en-CA"/>
+        <w:rPr>
+          <w:rFonts w:ascii="Arial" w:eastAsia="Times New Roman" w:hAnsi="Arial" w:cs="Arial"/>
+          <w:color w:val="FF0000"/>
+        </w:rPr>
+      </w:pPr>
+      <w:r>
+        <w:rPr>
+          <w:rFonts w:ascii="Arial" w:eastAsia="Times New Roman" w:hAnsi="Arial" w:cs="Arial"/>
+          <w:color w:val="FF0000"/>
         </w:rPr>
         <w:t>The correct implementation would need to count the number of dependencies individually for each external class,</w:t>
       </w:r>
@@ -9732,7 +9704,6 @@
         <w:rPr>
           <w:rFonts w:ascii="Arial" w:eastAsia="Times New Roman" w:hAnsi="Arial" w:cs="Arial"/>
           <w:color w:val="FF0000"/>
-          <w:lang w:val="en-CA"/>
         </w:rPr>
         <w:t xml:space="preserve"> </w:t>
       </w:r>
@@ -9740,7 +9711,6 @@
         <w:rPr>
           <w:rFonts w:ascii="Arial" w:eastAsia="Times New Roman" w:hAnsi="Arial" w:cs="Arial"/>
           <w:color w:val="FF0000"/>
-          <w:lang w:val="en-CA"/>
         </w:rPr>
         <w:t>and flag the method as Feature Envy if the number of dependencies to one of the external classes is more than the number of internal dependencies.</w:t>
       </w:r>
@@ -9748,7 +9718,6 @@
         <w:rPr>
           <w:rFonts w:ascii="Arial" w:eastAsia="Times New Roman" w:hAnsi="Arial" w:cs="Arial"/>
           <w:color w:val="FF0000"/>
-          <w:lang w:val="en-CA"/>
         </w:rPr>
         <w:t xml:space="preserve"> </w:t>
       </w:r>
@@ -9756,7 +9725,6 @@
         <w:rPr>
           <w:rFonts w:ascii="Arial" w:eastAsia="Times New Roman" w:hAnsi="Arial" w:cs="Arial"/>
           <w:color w:val="FF0000"/>
-          <w:lang w:val="en-CA"/>
         </w:rPr>
         <w:t>Due to this implementation</w:t>
       </w:r>
@@ -9771,9 +9739,29 @@
         <w:rPr>
           <w:rFonts w:ascii="Arial" w:eastAsia="Times New Roman" w:hAnsi="Arial" w:cs="Arial"/>
           <w:color w:val="FF0000"/>
-          <w:lang w:val="en-CA"/>
         </w:rPr>
         <w:t>error, we considered that the tool is not reliable enough, and thus we used JDeodorant.</w:t>
+      </w:r>
+      <w:r>
+        <w:rPr>
+          <w:rFonts w:ascii="Arial" w:eastAsia="Times New Roman" w:hAnsi="Arial" w:cs="Arial"/>
+          <w:color w:val="FF0000"/>
+        </w:rPr>
+        <w:t xml:space="preserve"> We present and discuss the results in subsection </w:t>
+      </w:r>
+      <w:r>
+        <w:rPr>
+          <w:rFonts w:ascii="Arial" w:eastAsia="Times New Roman" w:hAnsi="Arial" w:cs="Arial"/>
+          <w:color w:val="44546A" w:themeColor="text2"/>
+        </w:rPr>
+        <w:t xml:space="preserve">4.4 </w:t>
+      </w:r>
+      <w:r>
+        <w:rPr>
+          <w:rFonts w:ascii="Arial" w:eastAsia="Times New Roman" w:hAnsi="Arial" w:cs="Arial"/>
+          <w:color w:val="FF0000"/>
+        </w:rPr>
+        <w:t xml:space="preserve">under the Discussion section. </w:t>
       </w:r>
     </w:p>
     <w:p>
@@ -11048,7 +11036,7 @@
         </w:rPr>
         <w:t xml:space="preserve">As for the user study, </w:t>
       </w:r>
-      <w:commentRangeStart w:id="4"/>
+      <w:commentRangeStart w:id="3"/>
       <w:r>
         <w:rPr>
           <w:rFonts w:ascii="Arial" w:eastAsia="Times New Roman" w:hAnsi="Arial" w:cs="Arial"/>
@@ -11056,12 +11044,12 @@
         </w:rPr>
         <w:t>we do not believe it is necessary since the comments we use comments that developers use</w:t>
       </w:r>
-      <w:commentRangeEnd w:id="4"/>
+      <w:commentRangeEnd w:id="3"/>
       <w:r>
         <w:rPr>
           <w:rStyle w:val="CommentReference"/>
         </w:rPr>
-        <w:commentReference w:id="4"/>
+        <w:commentReference w:id="3"/>
       </w:r>
       <w:r>
         <w:rPr>
@@ -11159,7 +11147,7 @@
         </w:rPr>
         <w:t xml:space="preserve">It would be nice to have something more concrete on the relationship with [10]. For instance the process overview is nearly identical except for the label NLP classification. For historical record, it would be useful to have both studies amalgamated here (which I think is permissible given copyright). The most glaring omission in my view is </w:t>
       </w:r>
-      <w:commentRangeStart w:id="5"/>
+      <w:commentRangeStart w:id="4"/>
       <w:r>
         <w:rPr>
           <w:rFonts w:ascii="Arial" w:eastAsia="Times New Roman" w:hAnsi="Arial" w:cs="Arial"/>
@@ -11167,12 +11155,12 @@
         </w:rPr>
         <w:t>the criteria by which some comment is classified as requirements vs design debt</w:t>
       </w:r>
-      <w:commentRangeEnd w:id="5"/>
+      <w:commentRangeEnd w:id="4"/>
       <w:r>
         <w:rPr>
           <w:rStyle w:val="CommentReference"/>
         </w:rPr>
-        <w:commentReference w:id="5"/>
+        <w:commentReference w:id="4"/>
       </w:r>
       <w:r>
         <w:rPr>
@@ -11474,13 +11462,129 @@
           <w:color w:val="FF0000"/>
         </w:rPr>
       </w:pPr>
+      <w:commentRangeStart w:id="5"/>
+      <w:r>
+        <w:rPr>
+          <w:rFonts w:ascii="Arial" w:eastAsia="Times New Roman" w:hAnsi="Arial" w:cs="Arial"/>
+          <w:color w:val="FF0000"/>
+        </w:rPr>
+        <w:t>We initially decided to divide them since one was about the dataset and determining what types of TD are most common, whereas this paper is more about using NLP to detect SATD</w:t>
+      </w:r>
+      <w:commentRangeEnd w:id="5"/>
+      <w:r>
+        <w:rPr>
+          <w:rStyle w:val="CommentReference"/>
+        </w:rPr>
+        <w:commentReference w:id="5"/>
+      </w:r>
+      <w:r>
+        <w:rPr>
+          <w:rFonts w:ascii="Arial" w:eastAsia="Times New Roman" w:hAnsi="Arial" w:cs="Arial"/>
+          <w:color w:val="FF0000"/>
+        </w:rPr>
+        <w:t>.</w:t>
+      </w:r>
+    </w:p>
+    <w:p>
+      <w:pPr>
+        <w:rPr>
+          <w:rFonts w:ascii="Arial" w:eastAsia="Times New Roman" w:hAnsi="Arial" w:cs="Arial"/>
+          <w:color w:val="FF0000"/>
+        </w:rPr>
+      </w:pPr>
+      <w:r>
+        <w:rPr>
+          <w:rFonts w:ascii="Arial" w:eastAsia="Times New Roman" w:hAnsi="Arial" w:cs="Arial"/>
+          <w:color w:val="FF0000"/>
+        </w:rPr>
+        <w:t>------------------------------------------------------------------------------------------------------------------</w:t>
+      </w:r>
+    </w:p>
+    <w:p>
+      <w:pPr>
+        <w:rPr>
+          <w:rFonts w:ascii="Arial" w:eastAsia="Times New Roman" w:hAnsi="Arial" w:cs="Arial"/>
+          <w:color w:val="000000"/>
+        </w:rPr>
+      </w:pPr>
+      <w:r>
+        <w:rPr>
+          <w:rFonts w:ascii="Arial" w:eastAsia="Times New Roman" w:hAnsi="Arial" w:cs="Arial"/>
+          <w:color w:val="000000"/>
+        </w:rPr>
+        <w:br/>
+      </w:r>
+      <w:r>
+        <w:rPr>
+          <w:rFonts w:ascii="Arial" w:eastAsia="Times New Roman" w:hAnsi="Arial" w:cs="Arial"/>
+          <w:color w:val="000000"/>
+        </w:rPr>
+        <w:t>•</w:t>
+      </w:r>
+      <w:r>
+        <w:rPr>
+          <w:rFonts w:ascii="Arial" w:eastAsia="Times New Roman" w:hAnsi="Arial" w:cs="Arial"/>
+          <w:color w:val="000000"/>
+        </w:rPr>
+        <w:t xml:space="preserve">  </w:t>
+      </w:r>
+      <w:r>
+        <w:rPr>
+          <w:rFonts w:ascii="Arial" w:eastAsia="Times New Roman" w:hAnsi="Arial" w:cs="Arial"/>
+          <w:color w:val="000000"/>
+          <w:highlight w:val="green"/>
+        </w:rPr>
+        <w:t>(R2-6)</w:t>
+      </w:r>
+      <w:r>
+        <w:rPr>
+          <w:rFonts w:ascii="Arial" w:eastAsia="Times New Roman" w:hAnsi="Arial" w:cs="Arial"/>
+          <w:color w:val="000000"/>
+        </w:rPr>
+        <w:t xml:space="preserve"> </w:t>
+      </w:r>
+      <w:r>
+        <w:rPr>
+          <w:rFonts w:ascii="Arial" w:eastAsia="Times New Roman" w:hAnsi="Arial" w:cs="Arial"/>
+          <w:color w:val="000000"/>
+        </w:rPr>
+        <w:t>F-measure is the harmonic mean, which implies both P and R are valued equally. H</w:t>
+      </w:r>
+      <w:r>
+        <w:rPr>
+          <w:rFonts w:ascii="Arial" w:eastAsia="Times New Roman" w:hAnsi="Arial" w:cs="Arial"/>
+          <w:color w:val="000000"/>
+        </w:rPr>
+        <w:t>o</w:t>
+      </w:r>
+      <w:r>
+        <w:rPr>
+          <w:rFonts w:ascii="Arial" w:eastAsia="Times New Roman" w:hAnsi="Arial" w:cs="Arial"/>
+          <w:color w:val="000000"/>
+        </w:rPr>
+        <w:t xml:space="preserve">wever, there are good reasons for thinking this is not the right model for software problems (see e.g. Berry et al REFSQ 2012 "The case for dumb RE tools") and that instead recall should be the target. In this case, one use for the tool is to find code with technical debt. </w:t>
+      </w:r>
       <w:commentRangeStart w:id="6"/>
       <w:r>
         <w:rPr>
           <w:rFonts w:ascii="Arial" w:eastAsia="Times New Roman" w:hAnsi="Arial" w:cs="Arial"/>
-          <w:color w:val="FF0000"/>
-        </w:rPr>
-        <w:t>We initially decided to divide them since one was about the dataset and determining what types of TD are most common, whereas this paper is more about using NLP to detect SATD</w:t>
+          <w:color w:val="000000"/>
+        </w:rPr>
+        <w:t>W</w:t>
+      </w:r>
+      <w:r>
+        <w:rPr>
+          <w:rFonts w:ascii="Arial" w:eastAsia="Times New Roman" w:hAnsi="Arial" w:cs="Arial"/>
+          <w:color w:val="000000"/>
+        </w:rPr>
+        <w:t>o</w:t>
+      </w:r>
+      <w:r>
+        <w:rPr>
+          <w:rFonts w:ascii="Arial" w:eastAsia="Times New Roman" w:hAnsi="Arial" w:cs="Arial"/>
+          <w:color w:val="000000"/>
+        </w:rPr>
+        <w:t xml:space="preserve">uld a dev rather see all the code with TD, at the expense of some more noise, or greatly reduce the noise and miss some actual TD? My instinct tells me the latter. </w:t>
       </w:r>
       <w:commentRangeEnd w:id="6"/>
       <w:r>
@@ -11492,65 +11596,6 @@
       <w:r>
         <w:rPr>
           <w:rFonts w:ascii="Arial" w:eastAsia="Times New Roman" w:hAnsi="Arial" w:cs="Arial"/>
-          <w:color w:val="FF0000"/>
-        </w:rPr>
-        <w:t>.</w:t>
-      </w:r>
-    </w:p>
-    <w:p>
-      <w:pPr>
-        <w:rPr>
-          <w:rFonts w:ascii="Arial" w:eastAsia="Times New Roman" w:hAnsi="Arial" w:cs="Arial"/>
-          <w:color w:val="FF0000"/>
-        </w:rPr>
-      </w:pPr>
-      <w:r>
-        <w:rPr>
-          <w:rFonts w:ascii="Arial" w:eastAsia="Times New Roman" w:hAnsi="Arial" w:cs="Arial"/>
-          <w:color w:val="FF0000"/>
-        </w:rPr>
-        <w:t>------------------------------------------------------------------------------------------------------------------</w:t>
-      </w:r>
-    </w:p>
-    <w:p>
-      <w:pPr>
-        <w:rPr>
-          <w:rFonts w:ascii="Arial" w:eastAsia="Times New Roman" w:hAnsi="Arial" w:cs="Arial"/>
-          <w:color w:val="000000"/>
-        </w:rPr>
-      </w:pPr>
-      <w:r>
-        <w:rPr>
-          <w:rFonts w:ascii="Arial" w:eastAsia="Times New Roman" w:hAnsi="Arial" w:cs="Arial"/>
-          <w:color w:val="000000"/>
-        </w:rPr>
-        <w:br/>
-      </w:r>
-      <w:r>
-        <w:rPr>
-          <w:rFonts w:ascii="Arial" w:eastAsia="Times New Roman" w:hAnsi="Arial" w:cs="Arial"/>
-          <w:color w:val="000000"/>
-        </w:rPr>
-        <w:t>•</w:t>
-      </w:r>
-      <w:r>
-        <w:rPr>
-          <w:rFonts w:ascii="Arial" w:eastAsia="Times New Roman" w:hAnsi="Arial" w:cs="Arial"/>
-          <w:color w:val="000000"/>
-        </w:rPr>
-        <w:t xml:space="preserve">  </w:t>
-      </w:r>
-      <w:r>
-        <w:rPr>
-          <w:rFonts w:ascii="Arial" w:eastAsia="Times New Roman" w:hAnsi="Arial" w:cs="Arial"/>
-          <w:color w:val="000000"/>
-          <w:highlight w:val="green"/>
-        </w:rPr>
-        <w:t>(R2-6)</w:t>
-      </w:r>
-      <w:r>
-        <w:rPr>
-          <w:rFonts w:ascii="Arial" w:eastAsia="Times New Roman" w:hAnsi="Arial" w:cs="Arial"/>
           <w:color w:val="000000"/>
         </w:rPr>
         <w:t xml:space="preserve"> </w:t>
@@ -11560,21 +11605,21 @@
           <w:rFonts w:ascii="Arial" w:eastAsia="Times New Roman" w:hAnsi="Arial" w:cs="Arial"/>
           <w:color w:val="000000"/>
         </w:rPr>
-        <w:t>F-measure is the harmonic mean, which implies both P and R are valued equally. H</w:t>
-      </w:r>
-      <w:r>
-        <w:rPr>
-          <w:rFonts w:ascii="Arial" w:eastAsia="Times New Roman" w:hAnsi="Arial" w:cs="Arial"/>
-          <w:color w:val="000000"/>
-        </w:rPr>
-        <w:t>o</w:t>
-      </w:r>
-      <w:r>
-        <w:rPr>
-          <w:rFonts w:ascii="Arial" w:eastAsia="Times New Roman" w:hAnsi="Arial" w:cs="Arial"/>
-          <w:color w:val="000000"/>
-        </w:rPr>
-        <w:t xml:space="preserve">wever, there are good reasons for thinking this is not the right model for software problems (see e.g. Berry et al REFSQ 2012 "The case for dumb RE tools") and that instead recall should be the target. In this case, one use for the tool is to find code with technical debt. </w:t>
+        <w:t>I would like to see your view on the subject.</w:t>
+      </w:r>
+      <w:r>
+        <w:rPr>
+          <w:rFonts w:ascii="Arial" w:eastAsia="Times New Roman" w:hAnsi="Arial" w:cs="Arial"/>
+          <w:color w:val="000000"/>
+        </w:rPr>
+        <w:t xml:space="preserve"> </w:t>
+      </w:r>
+      <w:r>
+        <w:rPr>
+          <w:rFonts w:ascii="Arial" w:eastAsia="Times New Roman" w:hAnsi="Arial" w:cs="Arial"/>
+          <w:color w:val="000000"/>
+        </w:rPr>
+        <w:t xml:space="preserve">In any case a naive 50/50 split like F1 seems incorrect. From Appendix table 7 it seems like your approach (in this paper and the previous one) </w:t>
       </w:r>
       <w:commentRangeStart w:id="7"/>
       <w:r>
@@ -11582,21 +11627,7 @@
           <w:rFonts w:ascii="Arial" w:eastAsia="Times New Roman" w:hAnsi="Arial" w:cs="Arial"/>
           <w:color w:val="000000"/>
         </w:rPr>
-        <w:t>W</w:t>
-      </w:r>
-      <w:r>
-        <w:rPr>
-          <w:rFonts w:ascii="Arial" w:eastAsia="Times New Roman" w:hAnsi="Arial" w:cs="Arial"/>
-          <w:color w:val="000000"/>
-        </w:rPr>
-        <w:t>o</w:t>
-      </w:r>
-      <w:r>
-        <w:rPr>
-          <w:rFonts w:ascii="Arial" w:eastAsia="Times New Roman" w:hAnsi="Arial" w:cs="Arial"/>
-          <w:color w:val="000000"/>
-        </w:rPr>
-        <w:t xml:space="preserve">uld a dev rather see all the code with TD, at the expense of some more noise, or greatly reduce the noise and miss some actual TD? My instinct tells me the latter. </w:t>
+        <w:t>favor high precision vs high recall</w:t>
       </w:r>
       <w:commentRangeEnd w:id="7"/>
       <w:r>
@@ -11604,49 +11635,6 @@
           <w:rStyle w:val="CommentReference"/>
         </w:rPr>
         <w:commentReference w:id="7"/>
-      </w:r>
-      <w:r>
-        <w:rPr>
-          <w:rFonts w:ascii="Arial" w:eastAsia="Times New Roman" w:hAnsi="Arial" w:cs="Arial"/>
-          <w:color w:val="000000"/>
-        </w:rPr>
-        <w:t xml:space="preserve"> </w:t>
-      </w:r>
-      <w:r>
-        <w:rPr>
-          <w:rFonts w:ascii="Arial" w:eastAsia="Times New Roman" w:hAnsi="Arial" w:cs="Arial"/>
-          <w:color w:val="000000"/>
-        </w:rPr>
-        <w:t>I would like to see your view on the subject.</w:t>
-      </w:r>
-      <w:r>
-        <w:rPr>
-          <w:rFonts w:ascii="Arial" w:eastAsia="Times New Roman" w:hAnsi="Arial" w:cs="Arial"/>
-          <w:color w:val="000000"/>
-        </w:rPr>
-        <w:t xml:space="preserve"> </w:t>
-      </w:r>
-      <w:r>
-        <w:rPr>
-          <w:rFonts w:ascii="Arial" w:eastAsia="Times New Roman" w:hAnsi="Arial" w:cs="Arial"/>
-          <w:color w:val="000000"/>
-        </w:rPr>
-        <w:t xml:space="preserve">In any case a naive 50/50 split like F1 seems incorrect. From Appendix table 7 it seems like your approach (in this paper and the previous one) </w:t>
-      </w:r>
-      <w:commentRangeStart w:id="8"/>
-      <w:r>
-        <w:rPr>
-          <w:rFonts w:ascii="Arial" w:eastAsia="Times New Roman" w:hAnsi="Arial" w:cs="Arial"/>
-          <w:color w:val="000000"/>
-        </w:rPr>
-        <w:t>favor high precision vs high recall</w:t>
-      </w:r>
-      <w:commentRangeEnd w:id="8"/>
-      <w:r>
-        <w:rPr>
-          <w:rStyle w:val="CommentReference"/>
-        </w:rPr>
-        <w:commentReference w:id="8"/>
       </w:r>
       <w:r>
         <w:rPr>
@@ -13271,13 +13259,145 @@
         </w:rPr>
         <w:t xml:space="preserve">) </w:t>
       </w:r>
+      <w:commentRangeStart w:id="8"/>
+      <w:r>
+        <w:rPr>
+          <w:rFonts w:ascii="Arial" w:eastAsia="Times New Roman" w:hAnsi="Arial" w:cs="Arial"/>
+          <w:color w:val="000000"/>
+        </w:rPr>
+        <w:t>The random classifier puzzles me</w:t>
+      </w:r>
+      <w:commentRangeEnd w:id="8"/>
+      <w:r>
+        <w:rPr>
+          <w:rStyle w:val="CommentReference"/>
+        </w:rPr>
+        <w:commentReference w:id="8"/>
+      </w:r>
+      <w:r>
+        <w:rPr>
+          <w:rFonts w:ascii="Arial" w:eastAsia="Times New Roman" w:hAnsi="Arial" w:cs="Arial"/>
+          <w:color w:val="000000"/>
+        </w:rPr>
+        <w:t xml:space="preserve">. It sounds like you have it randomly bucketing something as TD based on the underlying model you derive from the manual labeling. E.g. if the source dataset had 6% TD, 6% of the time (randomly) this classifier assigns the TD label. But why should the random classifier have to know the underlying distribution? What would you get if you set it to 50%? </w:t>
+      </w:r>
+    </w:p>
+    <w:p>
+      <w:pPr>
+        <w:rPr>
+          <w:rFonts w:ascii="Arial" w:eastAsia="Times New Roman" w:hAnsi="Arial" w:cs="Arial"/>
+          <w:color w:val="000000"/>
+        </w:rPr>
+      </w:pPr>
+    </w:p>
+    <w:p>
+      <w:pPr>
+        <w:rPr>
+          <w:rFonts w:ascii="Arial" w:eastAsia="Times New Roman" w:hAnsi="Arial" w:cs="Arial"/>
+          <w:color w:val="FF0000"/>
+        </w:rPr>
+      </w:pPr>
+      <w:r>
+        <w:rPr>
+          <w:rFonts w:ascii="Arial" w:eastAsia="Times New Roman" w:hAnsi="Arial" w:cs="Arial"/>
+          <w:color w:val="FF0000"/>
+        </w:rPr>
+        <w:t xml:space="preserve">No, it would be 50% if the dataset was balanced – but in this case it clearly is not balanced. This is why we actually use the distribution in the data to know the accuracy of the random classifier. We should give an example here, e.g., red vs. blue balls in a bucket. We can also cite other work </w:t>
+      </w:r>
+      <w:r>
+        <w:rPr>
+          <w:rFonts w:ascii="Arial" w:eastAsia="Times New Roman" w:hAnsi="Arial" w:cs="Arial"/>
+          <w:color w:val="FF0000"/>
+        </w:rPr>
+        <w:t xml:space="preserve">(preferably not ours) </w:t>
+      </w:r>
+      <w:r>
+        <w:rPr>
+          <w:rFonts w:ascii="Arial" w:eastAsia="Times New Roman" w:hAnsi="Arial" w:cs="Arial"/>
+          <w:color w:val="FF0000"/>
+        </w:rPr>
+        <w:t>that did this.</w:t>
+      </w:r>
+    </w:p>
+    <w:p>
+      <w:pPr>
+        <w:rPr>
+          <w:rFonts w:ascii="Arial" w:eastAsia="Times New Roman" w:hAnsi="Arial" w:cs="Arial"/>
+          <w:color w:val="000000"/>
+        </w:rPr>
+      </w:pPr>
+    </w:p>
+    <w:p>
+      <w:pPr>
+        <w:rPr>
+          <w:rFonts w:ascii="Arial" w:eastAsia="Times New Roman" w:hAnsi="Arial" w:cs="Arial"/>
+          <w:color w:val="000000"/>
+        </w:rPr>
+      </w:pPr>
+    </w:p>
+    <w:p>
+      <w:pPr>
+        <w:rPr>
+          <w:rFonts w:ascii="Arial" w:eastAsia="Times New Roman" w:hAnsi="Arial" w:cs="Arial"/>
+          <w:color w:val="000000"/>
+        </w:rPr>
+      </w:pPr>
+      <w:r>
+        <w:rPr>
+          <w:rFonts w:ascii="Arial" w:eastAsia="Times New Roman" w:hAnsi="Arial" w:cs="Arial"/>
+          <w:color w:val="000000"/>
+        </w:rPr>
+        <w:t>•</w:t>
+      </w:r>
+      <w:r>
+        <w:rPr>
+          <w:rFonts w:ascii="Arial" w:eastAsia="Times New Roman" w:hAnsi="Arial" w:cs="Arial"/>
+          <w:color w:val="000000"/>
+        </w:rPr>
+        <w:t xml:space="preserve"> </w:t>
+      </w:r>
+      <w:r>
+        <w:rPr>
+          <w:rFonts w:ascii="Arial" w:eastAsia="Times New Roman" w:hAnsi="Arial" w:cs="Arial"/>
+          <w:color w:val="000000"/>
+        </w:rPr>
+        <w:t>[EMAD]</w:t>
+      </w:r>
+      <w:r>
+        <w:rPr>
+          <w:rFonts w:ascii="Arial" w:eastAsia="Times New Roman" w:hAnsi="Arial" w:cs="Arial"/>
+          <w:color w:val="000000"/>
+        </w:rPr>
+        <w:t xml:space="preserve"> (R2-</w:t>
+      </w:r>
+      <w:r>
+        <w:rPr>
+          <w:rFonts w:ascii="Arial" w:eastAsia="Times New Roman" w:hAnsi="Arial" w:cs="Arial"/>
+          <w:color w:val="000000"/>
+        </w:rPr>
+        <w:t>8</w:t>
+      </w:r>
+      <w:r>
+        <w:rPr>
+          <w:rFonts w:ascii="Arial" w:eastAsia="Times New Roman" w:hAnsi="Arial" w:cs="Arial"/>
+          <w:color w:val="000000"/>
+        </w:rPr>
+        <w:t xml:space="preserve">) </w:t>
+      </w:r>
+      <w:r>
+        <w:rPr>
+          <w:rFonts w:ascii="Arial" w:eastAsia="Times New Roman" w:hAnsi="Arial" w:cs="Arial"/>
+          <w:color w:val="000000"/>
+        </w:rPr>
+        <w:t xml:space="preserve">What I am saying is that the random classifier in your approach has this prior that in reality a naive classifier wouldn't get. </w:t>
+      </w:r>
       <w:commentRangeStart w:id="9"/>
       <w:r>
         <w:rPr>
           <w:rFonts w:ascii="Arial" w:eastAsia="Times New Roman" w:hAnsi="Arial" w:cs="Arial"/>
           <w:color w:val="000000"/>
         </w:rPr>
-        <w:t>The random classifier puzzles me</w:t>
+        <w:t>And at 50% I suspect the recall would be much closer to the NLP approach</w:t>
       </w:r>
       <w:commentRangeEnd w:id="9"/>
       <w:r>
@@ -13285,138 +13405,6 @@
           <w:rStyle w:val="CommentReference"/>
         </w:rPr>
         <w:commentReference w:id="9"/>
-      </w:r>
-      <w:r>
-        <w:rPr>
-          <w:rFonts w:ascii="Arial" w:eastAsia="Times New Roman" w:hAnsi="Arial" w:cs="Arial"/>
-          <w:color w:val="000000"/>
-        </w:rPr>
-        <w:t xml:space="preserve">. It sounds like you have it randomly bucketing something as TD based on the underlying model you derive from the manual labeling. E.g. if the source dataset had 6% TD, 6% of the time (randomly) this classifier assigns the TD label. But why should the random classifier have to know the underlying distribution? What would you get if you set it to 50%? </w:t>
-      </w:r>
-    </w:p>
-    <w:p>
-      <w:pPr>
-        <w:rPr>
-          <w:rFonts w:ascii="Arial" w:eastAsia="Times New Roman" w:hAnsi="Arial" w:cs="Arial"/>
-          <w:color w:val="000000"/>
-        </w:rPr>
-      </w:pPr>
-    </w:p>
-    <w:p>
-      <w:pPr>
-        <w:rPr>
-          <w:rFonts w:ascii="Arial" w:eastAsia="Times New Roman" w:hAnsi="Arial" w:cs="Arial"/>
-          <w:color w:val="FF0000"/>
-        </w:rPr>
-      </w:pPr>
-      <w:r>
-        <w:rPr>
-          <w:rFonts w:ascii="Arial" w:eastAsia="Times New Roman" w:hAnsi="Arial" w:cs="Arial"/>
-          <w:color w:val="FF0000"/>
-        </w:rPr>
-        <w:t xml:space="preserve">No, it would be 50% if the dataset was balanced – but in this case it clearly is not balanced. This is why we actually use the distribution in the data to know the accuracy of the random classifier. We should give an example here, e.g., red vs. blue balls in a bucket. We can also cite other work </w:t>
-      </w:r>
-      <w:r>
-        <w:rPr>
-          <w:rFonts w:ascii="Arial" w:eastAsia="Times New Roman" w:hAnsi="Arial" w:cs="Arial"/>
-          <w:color w:val="FF0000"/>
-        </w:rPr>
-        <w:t xml:space="preserve">(preferably not ours) </w:t>
-      </w:r>
-      <w:r>
-        <w:rPr>
-          <w:rFonts w:ascii="Arial" w:eastAsia="Times New Roman" w:hAnsi="Arial" w:cs="Arial"/>
-          <w:color w:val="FF0000"/>
-        </w:rPr>
-        <w:t>that did this.</w:t>
-      </w:r>
-    </w:p>
-    <w:p>
-      <w:pPr>
-        <w:rPr>
-          <w:rFonts w:ascii="Arial" w:eastAsia="Times New Roman" w:hAnsi="Arial" w:cs="Arial"/>
-          <w:color w:val="000000"/>
-        </w:rPr>
-      </w:pPr>
-    </w:p>
-    <w:p>
-      <w:pPr>
-        <w:rPr>
-          <w:rFonts w:ascii="Arial" w:eastAsia="Times New Roman" w:hAnsi="Arial" w:cs="Arial"/>
-          <w:color w:val="000000"/>
-        </w:rPr>
-      </w:pPr>
-    </w:p>
-    <w:p>
-      <w:pPr>
-        <w:rPr>
-          <w:rFonts w:ascii="Arial" w:eastAsia="Times New Roman" w:hAnsi="Arial" w:cs="Arial"/>
-          <w:color w:val="000000"/>
-        </w:rPr>
-      </w:pPr>
-      <w:r>
-        <w:rPr>
-          <w:rFonts w:ascii="Arial" w:eastAsia="Times New Roman" w:hAnsi="Arial" w:cs="Arial"/>
-          <w:color w:val="000000"/>
-        </w:rPr>
-        <w:t>•</w:t>
-      </w:r>
-      <w:r>
-        <w:rPr>
-          <w:rFonts w:ascii="Arial" w:eastAsia="Times New Roman" w:hAnsi="Arial" w:cs="Arial"/>
-          <w:color w:val="000000"/>
-        </w:rPr>
-        <w:t xml:space="preserve"> </w:t>
-      </w:r>
-      <w:r>
-        <w:rPr>
-          <w:rFonts w:ascii="Arial" w:eastAsia="Times New Roman" w:hAnsi="Arial" w:cs="Arial"/>
-          <w:color w:val="000000"/>
-        </w:rPr>
-        <w:t>[EMAD]</w:t>
-      </w:r>
-      <w:r>
-        <w:rPr>
-          <w:rFonts w:ascii="Arial" w:eastAsia="Times New Roman" w:hAnsi="Arial" w:cs="Arial"/>
-          <w:color w:val="000000"/>
-        </w:rPr>
-        <w:t xml:space="preserve"> (R2-</w:t>
-      </w:r>
-      <w:r>
-        <w:rPr>
-          <w:rFonts w:ascii="Arial" w:eastAsia="Times New Roman" w:hAnsi="Arial" w:cs="Arial"/>
-          <w:color w:val="000000"/>
-        </w:rPr>
-        <w:t>8</w:t>
-      </w:r>
-      <w:r>
-        <w:rPr>
-          <w:rFonts w:ascii="Arial" w:eastAsia="Times New Roman" w:hAnsi="Arial" w:cs="Arial"/>
-          <w:color w:val="000000"/>
-        </w:rPr>
-        <w:t xml:space="preserve">) </w:t>
-      </w:r>
-      <w:r>
-        <w:rPr>
-          <w:rFonts w:ascii="Arial" w:eastAsia="Times New Roman" w:hAnsi="Arial" w:cs="Arial"/>
-          <w:color w:val="000000"/>
-        </w:rPr>
-        <w:t xml:space="preserve">What I am saying is that the random classifier in your approach has this prior that in reality a naive classifier wouldn't get. </w:t>
-      </w:r>
-      <w:commentRangeStart w:id="10"/>
-      <w:r>
-        <w:rPr>
-          <w:rFonts w:ascii="Arial" w:eastAsia="Times New Roman" w:hAnsi="Arial" w:cs="Arial"/>
-          <w:color w:val="000000"/>
-        </w:rPr>
-        <w:t>And at 50% I suspect the recall would be much closer to the NLP approach</w:t>
-      </w:r>
-      <w:commentRangeEnd w:id="10"/>
-      <w:r>
-        <w:rPr>
-          <w:rStyle w:val="CommentReference"/>
-        </w:rPr>
-        <w:commentReference w:id="10"/>
       </w:r>
       <w:r>
         <w:rPr>
@@ -14132,7 +14120,7 @@
         </w:rPr>
         <w:t xml:space="preserve">I don't understand why in S 2.4, for the coding agreement portion, you selected a </w:t>
       </w:r>
-      <w:commentRangeStart w:id="11"/>
+      <w:commentRangeStart w:id="10"/>
       <w:r>
         <w:rPr>
           <w:rFonts w:ascii="Arial" w:eastAsia="Times New Roman" w:hAnsi="Arial" w:cs="Arial"/>
@@ -14140,12 +14128,12 @@
         </w:rPr>
         <w:t>random dataset that nearly matched the breakdown of the real world datasets</w:t>
       </w:r>
-      <w:commentRangeEnd w:id="11"/>
+      <w:commentRangeEnd w:id="10"/>
       <w:r>
         <w:rPr>
           <w:rStyle w:val="CommentReference"/>
         </w:rPr>
-        <w:commentReference w:id="11"/>
+        <w:commentReference w:id="10"/>
       </w:r>
       <w:r>
         <w:rPr>
@@ -15012,7 +15000,7 @@
         </w:rPr>
         <w:t xml:space="preserve"> in topic modeling, discuss these extensively. The paper would benefit from presenting other ways of doing the classification. The state of the art in the SE/NLP world is moving to a deeper consideration of these questions - you would benefit from having discussions with the linguistics folks at your institution. (I see later you do discuss 2 others in Section 4.2. But now I see you discounting Naive Bayes although it does better on recall - see above for why this might well be fine). The related work covers some of the applicable work, but I'm not sure just because the subject matter is different - e.g. traceability vs self-admitted debt - that the underlying NLP approach is not still relevant for comparison. </w:t>
       </w:r>
-      <w:commentRangeStart w:id="12"/>
+      <w:commentRangeStart w:id="11"/>
       <w:r>
         <w:rPr>
           <w:rFonts w:ascii="Arial" w:eastAsia="Times New Roman" w:hAnsi="Arial" w:cs="Arial"/>
@@ -15020,12 +15008,12 @@
         </w:rPr>
         <w:t>Some more discussion of your classifier and why it makes sense in the context of the domain is merited</w:t>
       </w:r>
-      <w:commentRangeEnd w:id="12"/>
+      <w:commentRangeEnd w:id="11"/>
       <w:r>
         <w:rPr>
           <w:rStyle w:val="CommentReference"/>
         </w:rPr>
-        <w:commentReference w:id="12"/>
+        <w:commentReference w:id="11"/>
       </w:r>
       <w:r>
         <w:rPr>
@@ -17396,7 +17384,7 @@
         </w:rPr>
         <w:t xml:space="preserve">We should mention this in the threats to construct validity, however, we do not expect an overlap since this is self admitted TD. </w:t>
       </w:r>
-      <w:commentRangeStart w:id="13"/>
+      <w:commentRangeStart w:id="12"/>
       <w:r>
         <w:rPr>
           <w:rFonts w:ascii="Arial" w:eastAsia="Times New Roman" w:hAnsi="Arial" w:cs="Arial"/>
@@ -17404,12 +17392,12 @@
         </w:rPr>
         <w:t xml:space="preserve">We can do a small experiment to validate </w:t>
       </w:r>
-      <w:commentRangeEnd w:id="13"/>
+      <w:commentRangeEnd w:id="12"/>
       <w:r>
         <w:rPr>
           <w:rStyle w:val="CommentReference"/>
         </w:rPr>
-        <w:commentReference w:id="13"/>
+        <w:commentReference w:id="12"/>
       </w:r>
       <w:r>
         <w:rPr>
@@ -17556,7 +17544,21 @@
           <w:color w:val="000000"/>
         </w:rPr>
         <w:br/>
-        <w:t>- could you report totals/</w:t>
+      </w:r>
+      <w:r>
+        <w:rPr>
+          <w:rFonts w:ascii="Arial" w:eastAsia="Times New Roman" w:hAnsi="Arial" w:cs="Arial"/>
+          <w:color w:val="000000"/>
+          <w:highlight w:val="green"/>
+        </w:rPr>
+        <w:t>-</w:t>
+      </w:r>
+      <w:r>
+        <w:rPr>
+          <w:rFonts w:ascii="Arial" w:eastAsia="Times New Roman" w:hAnsi="Arial" w:cs="Arial"/>
+          <w:color w:val="000000"/>
+        </w:rPr>
+        <w:t xml:space="preserve"> could you report totals/</w:t>
       </w:r>
       <w:proofErr w:type="spellStart"/>
       <w:r>
@@ -17580,7 +17582,21 @@
           <w:color w:val="000000"/>
         </w:rPr>
         <w:br/>
-        <w:t>- in S2.4, does the previous study use the same projects as this study?</w:t>
+      </w:r>
+      <w:r>
+        <w:rPr>
+          <w:rFonts w:ascii="Arial" w:eastAsia="Times New Roman" w:hAnsi="Arial" w:cs="Arial"/>
+          <w:color w:val="000000"/>
+          <w:highlight w:val="green"/>
+        </w:rPr>
+        <w:t>-</w:t>
+      </w:r>
+      <w:r>
+        <w:rPr>
+          <w:rFonts w:ascii="Arial" w:eastAsia="Times New Roman" w:hAnsi="Arial" w:cs="Arial"/>
+          <w:color w:val="000000"/>
+        </w:rPr>
+        <w:t xml:space="preserve"> in S2.4, does the previous study use the same projects as this study?</w:t>
       </w:r>
       <w:r>
         <w:rPr>
@@ -17588,7 +17604,21 @@
           <w:color w:val="000000"/>
         </w:rPr>
         <w:br/>
-        <w:t>- Section 3 is called "Case Study Results". This isn't a case study but rather an experiment.</w:t>
+      </w:r>
+      <w:r>
+        <w:rPr>
+          <w:rFonts w:ascii="Arial" w:eastAsia="Times New Roman" w:hAnsi="Arial" w:cs="Arial"/>
+          <w:color w:val="000000"/>
+          <w:highlight w:val="green"/>
+        </w:rPr>
+        <w:t>-</w:t>
+      </w:r>
+      <w:r>
+        <w:rPr>
+          <w:rFonts w:ascii="Arial" w:eastAsia="Times New Roman" w:hAnsi="Arial" w:cs="Arial"/>
+          <w:color w:val="000000"/>
+        </w:rPr>
+        <w:t xml:space="preserve"> Section 3 is called "Case Study Results". This isn't a case study but rather an experiment.</w:t>
       </w:r>
       <w:r>
         <w:rPr>
@@ -17596,7 +17626,30 @@
           <w:color w:val="000000"/>
         </w:rPr>
         <w:br/>
-        <w:t>- You cite the Stanford NLP tools [15], but you aren't using them (AFAIK). You are using instead the max entropy classifier at </w:t>
+      </w:r>
+      <w:r>
+        <w:rPr>
+          <w:rFonts w:ascii="Arial" w:eastAsia="Times New Roman" w:hAnsi="Arial" w:cs="Arial"/>
+          <w:b/>
+          <w:color w:val="000000"/>
+          <w:highlight w:val="green"/>
+        </w:rPr>
+        <w:t>-</w:t>
+      </w:r>
+      <w:r>
+        <w:rPr>
+          <w:rFonts w:ascii="Arial" w:eastAsia="Times New Roman" w:hAnsi="Arial" w:cs="Arial"/>
+          <w:b/>
+          <w:color w:val="000000"/>
+        </w:rPr>
+        <w:t xml:space="preserve"> </w:t>
+      </w:r>
+      <w:r>
+        <w:rPr>
+          <w:rFonts w:ascii="Arial" w:eastAsia="Times New Roman" w:hAnsi="Arial" w:cs="Arial"/>
+          <w:color w:val="000000"/>
+        </w:rPr>
+        <w:t>You cite the Stanford NLP tools [15], but you aren't using them (AFAIK). You are using instead the max entropy classifier at </w:t>
       </w:r>
       <w:r>
         <w:fldChar w:fldCharType="begin"/>
@@ -17641,22 +17694,72 @@
       <w:pPr>
         <w:rPr>
           <w:rFonts w:ascii="Arial" w:eastAsia="Times New Roman" w:hAnsi="Arial" w:cs="Arial"/>
-          <w:color w:val="000000"/>
-        </w:rPr>
-      </w:pPr>
-      <w:r>
-        <w:rPr>
-          <w:rFonts w:ascii="Arial" w:eastAsia="Times New Roman" w:hAnsi="Arial" w:cs="Arial"/>
-          <w:color w:val="FF0000"/>
+          <w:color w:val="FF0000"/>
+        </w:rPr>
+      </w:pPr>
+      <w:r>
+        <w:rPr>
+          <w:rFonts w:ascii="Arial" w:eastAsia="Times New Roman" w:hAnsi="Arial" w:cs="Arial"/>
+          <w:color w:val="FF0000"/>
+        </w:rPr>
+        <w:t xml:space="preserve">Thank you for the comment. We </w:t>
+      </w:r>
+      <w:r>
+        <w:rPr>
+          <w:rFonts w:ascii="Arial" w:eastAsia="Times New Roman" w:hAnsi="Arial" w:cs="Arial"/>
+          <w:color w:val="FF0000"/>
+        </w:rPr>
+        <w:t>followed</w:t>
+      </w:r>
+      <w:r>
+        <w:rPr>
+          <w:rFonts w:ascii="Arial" w:eastAsia="Times New Roman" w:hAnsi="Arial" w:cs="Arial"/>
+          <w:color w:val="FF0000"/>
+        </w:rPr>
+        <w:t xml:space="preserve"> </w:t>
+      </w:r>
+      <w:r>
+        <w:rPr>
+          <w:rFonts w:ascii="Arial" w:eastAsia="Times New Roman" w:hAnsi="Arial" w:cs="Arial"/>
+          <w:color w:val="FF0000"/>
+        </w:rPr>
+        <w:t xml:space="preserve">the </w:t>
+      </w:r>
+      <w:r>
+        <w:rPr>
+          <w:rFonts w:ascii="Arial" w:eastAsia="Times New Roman" w:hAnsi="Arial" w:cs="Arial"/>
+          <w:color w:val="FF0000"/>
+        </w:rPr>
+        <w:t xml:space="preserve">aforementioned </w:t>
+      </w:r>
+      <w:r>
+        <w:rPr>
+          <w:rFonts w:ascii="Arial" w:eastAsia="Times New Roman" w:hAnsi="Arial" w:cs="Arial"/>
+          <w:color w:val="FF0000"/>
+        </w:rPr>
+        <w:t>suggestions</w:t>
+      </w:r>
+      <w:r>
+        <w:rPr>
+          <w:rFonts w:ascii="Arial" w:eastAsia="Times New Roman" w:hAnsi="Arial" w:cs="Arial"/>
+          <w:color w:val="FF0000"/>
+        </w:rPr>
+        <w:t>.</w:t>
+      </w:r>
+    </w:p>
+    <w:p>
+      <w:pPr>
+        <w:rPr>
+          <w:rFonts w:ascii="Arial" w:eastAsia="Times New Roman" w:hAnsi="Arial" w:cs="Arial"/>
+          <w:color w:val="000000"/>
+        </w:rPr>
+      </w:pPr>
+      <w:r>
+        <w:rPr>
+          <w:rFonts w:ascii="Arial" w:eastAsia="Times New Roman" w:hAnsi="Arial" w:cs="Arial"/>
+          <w:color w:val="000000"/>
         </w:rPr>
         <w:lastRenderedPageBreak/>
-        <w:t>Sure, we should address all these.</w:t>
-      </w:r>
-      <w:r>
-        <w:rPr>
-          <w:rFonts w:ascii="Arial" w:eastAsia="Times New Roman" w:hAnsi="Arial" w:cs="Arial"/>
-          <w:color w:val="000000"/>
-        </w:rPr>
         <w:br/>
       </w:r>
       <w:r>
@@ -17978,6 +18081,16 @@
           <w:color w:val="000000"/>
         </w:rPr>
       </w:pPr>
+    </w:p>
+    <w:p>
+      <w:pPr>
+        <w:rPr>
+          <w:rFonts w:ascii="Arial" w:eastAsia="Times New Roman" w:hAnsi="Arial" w:cs="Arial"/>
+          <w:color w:val="000000"/>
+        </w:rPr>
+      </w:pPr>
+      <w:bookmarkStart w:id="13" w:name="_GoBack"/>
+      <w:bookmarkEnd w:id="13"/>
     </w:p>
     <w:p>
       <w:pPr>
@@ -18010,6 +18123,7 @@
           <w:sz w:val="32"/>
           <w:u w:val="single"/>
         </w:rPr>
+        <w:lastRenderedPageBreak/>
         <w:t>Reviewer: 3</w:t>
       </w:r>
       <w:r>
@@ -18028,13 +18142,6 @@
           <w:color w:val="000000"/>
         </w:rPr>
         <w:br/>
-      </w:r>
-      <w:r>
-        <w:rPr>
-          <w:rFonts w:ascii="Arial" w:eastAsia="Times New Roman" w:hAnsi="Arial" w:cs="Arial"/>
-          <w:color w:val="000000"/>
-        </w:rPr>
-        <w:lastRenderedPageBreak/>
         <w:t>Public Comments (these will be made available to the author)</w:t>
       </w:r>
       <w:r>
@@ -18619,7 +18726,7 @@
           <w:rFonts w:ascii="Arial" w:eastAsia="Times New Roman" w:hAnsi="Arial" w:cs="Arial"/>
           <w:color w:val="FF0000"/>
         </w:rPr>
-        <w:t xml:space="preserve">smell patterns and compute metrics. On the other hand, the source code comments can be easily and efficiently extracted from source code files using regular expressions. Second, it does not depend on arbitrary metric threshold values, which are required in all metric-based code smell detection approaches. Deriving appropriate threshold values is a challenging open problem that has attracted the attention and effort of </w:t>
+        <w:t xml:space="preserve">smell patterns and compute metrics. On the other hand, the source code comments can be easily and efficiently extracted from source code files using regular expressions. Second, it does not depend on arbitrary metric threshold values, which are required in </w:t>
       </w:r>
       <w:r>
         <w:rPr>
@@ -18627,7 +18734,7 @@
           <w:color w:val="FF0000"/>
         </w:rPr>
         <w:lastRenderedPageBreak/>
-        <w:t>several researchers [20], [21], [22]. As a matter of fact, the approaches based on source code analysis suffer from high false positive rates [23] (i.e., they flag a large number of source code elements as problematic, while they are not perceived as such by the developers), because they rely only on the structure of the source code to detect code</w:t>
+        <w:t>all metric-based code smell detection approaches. Deriving appropriate threshold values is a challenging open problem that has attracted the attention and effort of several researchers [20], [21], [22]. As a matter of fact, the approaches based on source code analysis suffer from high false positive rates [23] (i.e., they flag a large number of source code elements as problematic, while they are not perceived as such by the developers), because they rely only on the structure of the source code to detect code</w:t>
       </w:r>
     </w:p>
     <w:p>
@@ -18959,30 +19066,37 @@
           <w:rFonts w:ascii="Arial" w:eastAsia="Times New Roman" w:hAnsi="Arial" w:cs="Arial"/>
           <w:color w:val="FF0000"/>
         </w:rPr>
-        <w:t xml:space="preserve">Thus far, we analyzed technical debt that was expressed by developers through source code comments. However, there are other ways to identify technical debt, for example architectural reviews, documentation analysis and static analysis tools. To date, using static analysis tools is the most traditional approach to identify technical debt in the source code. In general, static analysis tools parse the source code of a project and calculate metrics and thresholds to identify possible object oriented design violations, also know as bad smells or technical debt. </w:t>
-      </w:r>
-    </w:p>
-    <w:p>
-      <w:pPr>
-        <w:rPr>
-          <w:rFonts w:ascii="Arial" w:eastAsia="Times New Roman" w:hAnsi="Arial" w:cs="Arial"/>
-          <w:color w:val="FF0000"/>
-        </w:rPr>
-      </w:pPr>
-    </w:p>
-    <w:p>
-      <w:pPr>
-        <w:rPr>
-          <w:rFonts w:ascii="Arial" w:eastAsia="Times New Roman" w:hAnsi="Arial" w:cs="Arial"/>
-          <w:color w:val="FF0000"/>
-        </w:rPr>
-      </w:pPr>
+        <w:t xml:space="preserve">Thus far, we analyzed technical debt that was expressed by developers through source code comments. However, there are other ways to identify technical debt, for example architectural reviews, documentation analysis and static analysis tools. To date, using static analysis tools is the most traditional approach to identify technical debt in the source code. In general, static analysis tools parse the source code of a project and </w:t>
+      </w:r>
       <w:r>
         <w:rPr>
           <w:rFonts w:ascii="Arial" w:eastAsia="Times New Roman" w:hAnsi="Arial" w:cs="Arial"/>
           <w:color w:val="FF0000"/>
         </w:rPr>
         <w:lastRenderedPageBreak/>
+        <w:t xml:space="preserve">calculate metrics and thresholds to identify possible object oriented design violations, also know as bad smells or technical debt. </w:t>
+      </w:r>
+    </w:p>
+    <w:p>
+      <w:pPr>
+        <w:rPr>
+          <w:rFonts w:ascii="Arial" w:eastAsia="Times New Roman" w:hAnsi="Arial" w:cs="Arial"/>
+          <w:color w:val="FF0000"/>
+        </w:rPr>
+      </w:pPr>
+    </w:p>
+    <w:p>
+      <w:pPr>
+        <w:rPr>
+          <w:rFonts w:ascii="Arial" w:eastAsia="Times New Roman" w:hAnsi="Arial" w:cs="Arial"/>
+          <w:color w:val="FF0000"/>
+        </w:rPr>
+      </w:pPr>
+      <w:r>
+        <w:rPr>
+          <w:rFonts w:ascii="Arial" w:eastAsia="Times New Roman" w:hAnsi="Arial" w:cs="Arial"/>
+          <w:color w:val="FF0000"/>
+        </w:rPr>
         <w:t xml:space="preserve">In this subsection we analyze the overlap between what our NLP-based approach identifies as technical debt and what a static analysis tool identifies as technical debt. JDeodorant is our static analysis tool of choice as it is capable of identify design debts (i.e., bad smells) in Java projects, and suggest refactoring opportunities to solve them.  </w:t>
       </w:r>
     </w:p>
@@ -23904,7 +24018,7 @@
 
 <file path=word/comments.xml><?xml version="1.0" encoding="utf-8"?>
 <w:comments xmlns:wpc="http://schemas.microsoft.com/office/word/2010/wordprocessingCanvas" xmlns:mo="http://schemas.microsoft.com/office/mac/office/2008/main" xmlns:mc="http://schemas.openxmlformats.org/markup-compatibility/2006" xmlns:mv="urn:schemas-microsoft-com:mac:vml" xmlns:o="urn:schemas-microsoft-com:office:office" xmlns:r="http://schemas.openxmlformats.org/officeDocument/2006/relationships" xmlns:m="http://schemas.openxmlformats.org/officeDocument/2006/math" xmlns:v="urn:schemas-microsoft-com:vml" xmlns:wp14="http://schemas.microsoft.com/office/word/2010/wordprocessingDrawing" xmlns:wp="http://schemas.openxmlformats.org/drawingml/2006/wordprocessingDrawing" xmlns:w10="urn:schemas-microsoft-com:office:word" xmlns:w="http://schemas.openxmlformats.org/wordprocessingml/2006/main" xmlns:w14="http://schemas.microsoft.com/office/word/2010/wordml" xmlns:wpg="http://schemas.microsoft.com/office/word/2010/wordprocessingGroup" xmlns:wpi="http://schemas.microsoft.com/office/word/2010/wordprocessingInk" xmlns:wne="http://schemas.microsoft.com/office/word/2006/wordml" xmlns:wps="http://schemas.microsoft.com/office/word/2010/wordprocessingShape" mc:Ignorable="w14 wp14">
-  <w:comment w:id="1" w:author="Everton Maldonado" w:date="2016-08-04T16:04:00Z" w:initials="EM">
+  <w:comment w:id="0" w:author="Everton Maldonado" w:date="2016-08-04T16:04:00Z" w:initials="EM">
     <w:p>
       <w:pPr>
         <w:pStyle w:val="CommentText"/>
@@ -23920,7 +24034,7 @@
       </w:r>
     </w:p>
   </w:comment>
-  <w:comment w:id="2" w:author="Everton Maldonado" w:date="2016-08-04T16:08:00Z" w:initials="EM">
+  <w:comment w:id="1" w:author="Everton Maldonado" w:date="2016-08-04T16:08:00Z" w:initials="EM">
     <w:p>
       <w:pPr>
         <w:pStyle w:val="CommentText"/>
@@ -23944,7 +24058,7 @@
       </w:r>
     </w:p>
   </w:comment>
-  <w:comment w:id="3" w:author="tsantalis" w:date="2016-05-11T16:50:00Z" w:initials="t">
+  <w:comment w:id="2" w:author="tsantalis" w:date="2016-05-11T16:50:00Z" w:initials="t">
     <w:p>
       <w:pPr>
         <w:pStyle w:val="CommentText"/>
@@ -23968,7 +24082,7 @@
       </w:r>
     </w:p>
   </w:comment>
-  <w:comment w:id="4" w:author="tsantalis" w:date="2016-05-11T16:54:00Z" w:initials="t">
+  <w:comment w:id="3" w:author="tsantalis" w:date="2016-05-11T16:54:00Z" w:initials="t">
     <w:p>
       <w:pPr>
         <w:pStyle w:val="CommentText"/>
@@ -23984,7 +24098,7 @@
       </w:r>
     </w:p>
   </w:comment>
-  <w:comment w:id="5" w:author="tsantalis" w:date="2016-05-11T16:59:00Z" w:initials="t">
+  <w:comment w:id="4" w:author="tsantalis" w:date="2016-05-11T16:59:00Z" w:initials="t">
     <w:p>
       <w:pPr>
         <w:pStyle w:val="CommentText"/>
@@ -24000,7 +24114,7 @@
       </w:r>
     </w:p>
   </w:comment>
-  <w:comment w:id="6" w:author="tsantalis" w:date="2016-05-11T17:04:00Z" w:initials="t">
+  <w:comment w:id="5" w:author="tsantalis" w:date="2016-05-11T17:04:00Z" w:initials="t">
     <w:p>
       <w:pPr>
         <w:pStyle w:val="CommentText"/>
@@ -24024,7 +24138,7 @@
       </w:r>
     </w:p>
   </w:comment>
-  <w:comment w:id="7" w:author="tsantalis" w:date="2016-05-11T17:08:00Z" w:initials="t">
+  <w:comment w:id="6" w:author="tsantalis" w:date="2016-05-11T17:08:00Z" w:initials="t">
     <w:p>
       <w:pPr>
         <w:pStyle w:val="CommentText"/>
@@ -24044,7 +24158,7 @@
       </w:r>
     </w:p>
   </w:comment>
-  <w:comment w:id="8" w:author="tsantalis" w:date="2016-05-11T17:12:00Z" w:initials="t">
+  <w:comment w:id="7" w:author="tsantalis" w:date="2016-05-11T17:12:00Z" w:initials="t">
     <w:p>
       <w:pPr>
         <w:pStyle w:val="CommentText"/>
@@ -24076,7 +24190,7 @@
       </w:r>
     </w:p>
   </w:comment>
-  <w:comment w:id="9" w:author="tsantalis" w:date="2016-05-11T17:16:00Z" w:initials="t">
+  <w:comment w:id="8" w:author="tsantalis" w:date="2016-05-11T17:16:00Z" w:initials="t">
     <w:p>
       <w:pPr>
         <w:pStyle w:val="CommentText"/>
@@ -24092,7 +24206,7 @@
       </w:r>
     </w:p>
   </w:comment>
-  <w:comment w:id="10" w:author="tsantalis" w:date="2016-05-11T17:18:00Z" w:initials="t">
+  <w:comment w:id="9" w:author="tsantalis" w:date="2016-05-11T17:18:00Z" w:initials="t">
     <w:p>
       <w:pPr>
         <w:pStyle w:val="CommentText"/>
@@ -24116,7 +24230,7 @@
       </w:r>
     </w:p>
   </w:comment>
-  <w:comment w:id="11" w:author="tsantalis" w:date="2016-05-11T17:23:00Z" w:initials="t">
+  <w:comment w:id="10" w:author="tsantalis" w:date="2016-05-11T17:23:00Z" w:initials="t">
     <w:p>
       <w:pPr>
         <w:pStyle w:val="CommentText"/>
@@ -24136,7 +24250,7 @@
       </w:r>
     </w:p>
   </w:comment>
-  <w:comment w:id="12" w:author="tsantalis" w:date="2016-05-11T17:27:00Z" w:initials="t">
+  <w:comment w:id="11" w:author="tsantalis" w:date="2016-05-11T17:27:00Z" w:initials="t">
     <w:p>
       <w:pPr>
         <w:pStyle w:val="CommentText"/>
@@ -24160,7 +24274,7 @@
       </w:r>
     </w:p>
   </w:comment>
-  <w:comment w:id="13" w:author="tsantalis" w:date="2016-05-11T17:46:00Z" w:initials="t">
+  <w:comment w:id="12" w:author="tsantalis" w:date="2016-05-11T17:46:00Z" w:initials="t">
     <w:p>
       <w:pPr>
         <w:pStyle w:val="CommentText"/>
@@ -25300,7 +25414,7 @@
 </file>
 
 <file path=customXml/itemProps1.xml><?xml version="1.0" encoding="utf-8"?>
-<ds:datastoreItem xmlns:ds="http://schemas.openxmlformats.org/officeDocument/2006/customXml" ds:itemID="{C727CEB3-9517-3C43-B278-965147B207CE}">
+<ds:datastoreItem xmlns:ds="http://schemas.openxmlformats.org/officeDocument/2006/customXml" ds:itemID="{429BBE7D-BE79-944C-842A-F920401F793E}">
   <ds:schemaRefs>
     <ds:schemaRef ds:uri="http://schemas.openxmlformats.org/officeDocument/2006/bibliography"/>
   </ds:schemaRefs>

</xml_diff>